<commit_message>
Adicionada descrição de CDU
</commit_message>
<xml_diff>
--- a/2.Análise/2.1.Modelo de Caso de Uso - MCU/Descrições dos casos de uso.docx
+++ b/2.Análise/2.1.Modelo de Caso de Uso - MCU/Descrições dos casos de uso.docx
@@ -2444,8 +2444,6 @@
             <w:r>
               <w:t xml:space="preserve">cadastrados </w:t>
             </w:r>
-            <w:bookmarkStart w:id="5" w:name="_GoBack"/>
-            <w:bookmarkEnd w:id="5"/>
             <w:r>
               <w:t>no sistema.</w:t>
             </w:r>
@@ -2528,12 +2526,12 @@
     <w:tbl>
       <w:tblPr>
         <w:tblStyle w:val="Tabelacomgrade"/>
-        <w:tblW w:w="8784" w:type="dxa"/>
+        <w:tblW w:w="9606" w:type="dxa"/>
         <w:tblLook w:val="04A0" w:firstRow="1" w:lastRow="0" w:firstColumn="1" w:lastColumn="0" w:noHBand="0" w:noVBand="1"/>
       </w:tblPr>
       <w:tblGrid>
         <w:gridCol w:w="2264"/>
-        <w:gridCol w:w="6520"/>
+        <w:gridCol w:w="7342"/>
       </w:tblGrid>
       <w:tr>
         <w:trPr>
@@ -2562,7 +2560,7 @@
         </w:tc>
         <w:tc>
           <w:tcPr>
-            <w:tcW w:w="6520" w:type="dxa"/>
+            <w:tcW w:w="7342" w:type="dxa"/>
             <w:vAlign w:val="center"/>
           </w:tcPr>
           <w:p>
@@ -2589,7 +2587,7 @@
         </w:trPr>
         <w:tc>
           <w:tcPr>
-            <w:tcW w:w="8784" w:type="dxa"/>
+            <w:tcW w:w="9606" w:type="dxa"/>
             <w:gridSpan w:val="2"/>
           </w:tcPr>
           <w:p>
@@ -2614,7 +2612,7 @@
       <w:tr>
         <w:tc>
           <w:tcPr>
-            <w:tcW w:w="8784" w:type="dxa"/>
+            <w:tcW w:w="9606" w:type="dxa"/>
             <w:gridSpan w:val="2"/>
           </w:tcPr>
           <w:p>
@@ -2636,7 +2634,7 @@
         </w:trPr>
         <w:tc>
           <w:tcPr>
-            <w:tcW w:w="8784" w:type="dxa"/>
+            <w:tcW w:w="9606" w:type="dxa"/>
             <w:gridSpan w:val="2"/>
           </w:tcPr>
           <w:p>
@@ -2669,7 +2667,7 @@
       <w:tr>
         <w:tc>
           <w:tcPr>
-            <w:tcW w:w="8784" w:type="dxa"/>
+            <w:tcW w:w="9606" w:type="dxa"/>
             <w:gridSpan w:val="2"/>
             <w:shd w:val="clear" w:color="auto" w:fill="F2F2F2" w:themeFill="background1" w:themeFillShade="F2"/>
           </w:tcPr>
@@ -2695,7 +2693,7 @@
         </w:trPr>
         <w:tc>
           <w:tcPr>
-            <w:tcW w:w="8784" w:type="dxa"/>
+            <w:tcW w:w="9606" w:type="dxa"/>
             <w:gridSpan w:val="2"/>
           </w:tcPr>
           <w:p>
@@ -2706,7 +2704,7 @@
                 <w:numId w:val="28"/>
               </w:numPr>
             </w:pPr>
-            <w:bookmarkStart w:id="6" w:name="_Hlk492419628"/>
+            <w:bookmarkStart w:id="5" w:name="_Hlk492419628"/>
             <w:r>
               <w:t>Gestor escolhe a opção de “Listar Produtos”</w:t>
             </w:r>
@@ -2782,11 +2780,11 @@
           </w:p>
         </w:tc>
       </w:tr>
-      <w:bookmarkEnd w:id="6"/>
-      <w:tr>
-        <w:tc>
-          <w:tcPr>
-            <w:tcW w:w="8784" w:type="dxa"/>
+      <w:bookmarkEnd w:id="5"/>
+      <w:tr>
+        <w:tc>
+          <w:tcPr>
+            <w:tcW w:w="9606" w:type="dxa"/>
             <w:gridSpan w:val="2"/>
             <w:shd w:val="clear" w:color="auto" w:fill="F2F2F2" w:themeFill="background1" w:themeFillShade="F2"/>
           </w:tcPr>
@@ -2813,7 +2811,7 @@
         </w:trPr>
         <w:tc>
           <w:tcPr>
-            <w:tcW w:w="8784" w:type="dxa"/>
+            <w:tcW w:w="9606" w:type="dxa"/>
             <w:gridSpan w:val="2"/>
           </w:tcPr>
           <w:p>
@@ -2849,7 +2847,7 @@
         </w:trPr>
         <w:tc>
           <w:tcPr>
-            <w:tcW w:w="8784" w:type="dxa"/>
+            <w:tcW w:w="9606" w:type="dxa"/>
             <w:gridSpan w:val="2"/>
           </w:tcPr>
           <w:p>
@@ -2892,7 +2890,251 @@
     </w:tbl>
     <w:p/>
     <w:p/>
-    <w:p/>
+    <w:tbl>
+      <w:tblPr>
+        <w:tblStyle w:val="Tabelacomgrade"/>
+        <w:tblW w:w="9606" w:type="dxa"/>
+        <w:tblLook w:val="04A0" w:firstRow="1" w:lastRow="0" w:firstColumn="1" w:lastColumn="0" w:noHBand="0" w:noVBand="1"/>
+      </w:tblPr>
+      <w:tblGrid>
+        <w:gridCol w:w="2264"/>
+        <w:gridCol w:w="7342"/>
+      </w:tblGrid>
+      <w:tr>
+        <w:trPr>
+          <w:trHeight w:val="500"/>
+        </w:trPr>
+        <w:tc>
+          <w:tcPr>
+            <w:tcW w:w="2264" w:type="dxa"/>
+            <w:vAlign w:val="center"/>
+          </w:tcPr>
+          <w:p>
+            <w:pPr>
+              <w:jc w:val="center"/>
+              <w:rPr>
+                <w:b/>
+              </w:rPr>
+            </w:pPr>
+            <w:r>
+              <w:rPr>
+                <w:b/>
+              </w:rPr>
+              <w:t>CDU03</w:t>
+            </w:r>
+          </w:p>
+        </w:tc>
+        <w:tc>
+          <w:tcPr>
+            <w:tcW w:w="7342" w:type="dxa"/>
+            <w:vAlign w:val="center"/>
+          </w:tcPr>
+          <w:p>
+            <w:pPr>
+              <w:rPr>
+                <w:b/>
+              </w:rPr>
+            </w:pPr>
+            <w:r>
+              <w:rPr>
+                <w:b/>
+              </w:rPr>
+              <w:t xml:space="preserve">Nome: </w:t>
+            </w:r>
+            <w:r>
+              <w:t>Ver produtos em baixa</w:t>
+            </w:r>
+          </w:p>
+        </w:tc>
+      </w:tr>
+      <w:tr>
+        <w:trPr>
+          <w:trHeight w:val="444"/>
+        </w:trPr>
+        <w:tc>
+          <w:tcPr>
+            <w:tcW w:w="9606" w:type="dxa"/>
+            <w:gridSpan w:val="2"/>
+          </w:tcPr>
+          <w:p>
+            <w:r>
+              <w:rPr>
+                <w:b/>
+              </w:rPr>
+              <w:t>Atores:</w:t>
+            </w:r>
+            <w:r>
+              <w:rPr>
+                <w:b/>
+              </w:rPr>
+              <w:t xml:space="preserve"> </w:t>
+            </w:r>
+            <w:r>
+              <w:t>Gestor</w:t>
+            </w:r>
+          </w:p>
+        </w:tc>
+      </w:tr>
+      <w:tr>
+        <w:tc>
+          <w:tcPr>
+            <w:tcW w:w="9606" w:type="dxa"/>
+            <w:gridSpan w:val="2"/>
+          </w:tcPr>
+          <w:p>
+            <w:r>
+              <w:rPr>
+                <w:b/>
+              </w:rPr>
+              <w:t>Descrição</w:t>
+            </w:r>
+            <w:r>
+              <w:t xml:space="preserve">: Esse caso de uso descreve o ato de listar os produtos que estão com a quantidade abaixo da recomendada em estoque. </w:t>
+            </w:r>
+          </w:p>
+        </w:tc>
+      </w:tr>
+      <w:tr>
+        <w:trPr>
+          <w:trHeight w:val="431"/>
+        </w:trPr>
+        <w:tc>
+          <w:tcPr>
+            <w:tcW w:w="9606" w:type="dxa"/>
+            <w:gridSpan w:val="2"/>
+          </w:tcPr>
+          <w:p>
+            <w:r>
+              <w:rPr>
+                <w:b/>
+              </w:rPr>
+              <w:t>Pré-condição:</w:t>
+            </w:r>
+            <w:r>
+              <w:rPr>
+                <w:b/>
+              </w:rPr>
+              <w:t xml:space="preserve"> </w:t>
+            </w:r>
+            <w:r>
+              <w:t xml:space="preserve">o Gestor deve estar </w:t>
+            </w:r>
+            <w:proofErr w:type="spellStart"/>
+            <w:r>
+              <w:t>logado</w:t>
+            </w:r>
+            <w:proofErr w:type="spellEnd"/>
+            <w:r>
+              <w:t xml:space="preserve"> ao Sistema.</w:t>
+            </w:r>
+          </w:p>
+        </w:tc>
+      </w:tr>
+      <w:tr>
+        <w:tc>
+          <w:tcPr>
+            <w:tcW w:w="9606" w:type="dxa"/>
+            <w:gridSpan w:val="2"/>
+            <w:shd w:val="clear" w:color="auto" w:fill="F2F2F2" w:themeFill="background1" w:themeFillShade="F2"/>
+          </w:tcPr>
+          <w:p>
+            <w:pPr>
+              <w:jc w:val="center"/>
+              <w:rPr>
+                <w:b/>
+              </w:rPr>
+            </w:pPr>
+            <w:r>
+              <w:rPr>
+                <w:b/>
+              </w:rPr>
+              <w:t>Fluxo principal</w:t>
+            </w:r>
+          </w:p>
+        </w:tc>
+      </w:tr>
+      <w:tr>
+        <w:trPr>
+          <w:trHeight w:val="1181"/>
+        </w:trPr>
+        <w:tc>
+          <w:tcPr>
+            <w:tcW w:w="9606" w:type="dxa"/>
+            <w:gridSpan w:val="2"/>
+          </w:tcPr>
+          <w:p>
+            <w:pPr>
+              <w:pStyle w:val="PargrafodaLista"/>
+              <w:numPr>
+                <w:ilvl w:val="0"/>
+                <w:numId w:val="31"/>
+              </w:numPr>
+            </w:pPr>
+            <w:r>
+              <w:t>Gestor escolhe a opção de “Ver produtos em baixa”</w:t>
+            </w:r>
+          </w:p>
+          <w:p>
+            <w:pPr>
+              <w:pStyle w:val="PargrafodaLista"/>
+              <w:numPr>
+                <w:ilvl w:val="0"/>
+                <w:numId w:val="31"/>
+              </w:numPr>
+            </w:pPr>
+            <w:r>
+              <w:t>Sistema exibe lista de produtos cuja quantidade em estoque está abaixo da quantidade “limite” informada em seu cadastro.</w:t>
+            </w:r>
+            <w:r>
+              <w:br/>
+            </w:r>
+          </w:p>
+        </w:tc>
+      </w:tr>
+      <w:tr>
+        <w:trPr>
+          <w:trHeight w:val="1181"/>
+        </w:trPr>
+        <w:tc>
+          <w:tcPr>
+            <w:tcW w:w="9606" w:type="dxa"/>
+            <w:gridSpan w:val="2"/>
+          </w:tcPr>
+          <w:p>
+            <w:r>
+              <w:rPr>
+                <w:b/>
+              </w:rPr>
+              <w:t>Pós-condição:</w:t>
+            </w:r>
+          </w:p>
+          <w:p>
+            <w:pPr>
+              <w:pStyle w:val="PargrafodaLista"/>
+              <w:numPr>
+                <w:ilvl w:val="0"/>
+                <w:numId w:val="32"/>
+              </w:numPr>
+            </w:pPr>
+            <w:commentRangeStart w:id="6"/>
+            <w:r>
+              <w:t>NÃO SEI SE TEM</w:t>
+            </w:r>
+            <w:commentRangeEnd w:id="6"/>
+            <w:r>
+              <w:rPr>
+                <w:rStyle w:val="Refdecomentrio"/>
+              </w:rPr>
+              <w:commentReference w:id="6"/>
+            </w:r>
+          </w:p>
+        </w:tc>
+      </w:tr>
+    </w:tbl>
+    <w:p>
+      <w:bookmarkStart w:id="7" w:name="_GoBack"/>
+      <w:bookmarkEnd w:id="7"/>
+    </w:p>
     <w:p/>
     <w:p/>
     <w:p/>
@@ -2939,7 +3181,6 @@
               <w:rPr>
                 <w:b/>
               </w:rPr>
-              <w:lastRenderedPageBreak/>
               <w:t>CDU17</w:t>
             </w:r>
           </w:p>
@@ -3197,10 +3438,7 @@
               </w:numPr>
             </w:pPr>
             <w:r>
-              <w:t>Administrador</w:t>
-            </w:r>
-            <w:r>
-              <w:t xml:space="preserve"> </w:t>
+              <w:t xml:space="preserve">Administrador </w:t>
             </w:r>
             <w:r>
               <w:t>seleciona a opção “Incluir funcionário”</w:t>
@@ -3233,10 +3471,7 @@
               </w:numPr>
             </w:pPr>
             <w:r>
-              <w:t>Administrador</w:t>
-            </w:r>
-            <w:r>
-              <w:t xml:space="preserve"> </w:t>
+              <w:t xml:space="preserve">Administrador </w:t>
             </w:r>
             <w:r>
               <w:t>preenche todos os dados necessários</w:t>
@@ -3251,10 +3486,7 @@
               </w:numPr>
             </w:pPr>
             <w:r>
-              <w:t>Administrador</w:t>
-            </w:r>
-            <w:r>
-              <w:t xml:space="preserve"> </w:t>
+              <w:t xml:space="preserve">Administrador </w:t>
             </w:r>
             <w:r>
               <w:t>confirma o envio do formulário</w:t>
@@ -3363,10 +3595,7 @@
               </w:numPr>
             </w:pPr>
             <w:r>
-              <w:t>Administrador</w:t>
-            </w:r>
-            <w:r>
-              <w:t xml:space="preserve"> </w:t>
+              <w:t xml:space="preserve">Administrador </w:t>
             </w:r>
             <w:r>
               <w:t>seleciona a opção “Alterar este funcionário”</w:t>
@@ -3393,10 +3622,7 @@
               </w:numPr>
             </w:pPr>
             <w:r>
-              <w:t>Administrador</w:t>
-            </w:r>
-            <w:r>
-              <w:t xml:space="preserve"> </w:t>
+              <w:t xml:space="preserve">Administrador </w:t>
             </w:r>
             <w:r>
               <w:t>altera os dados desejados</w:t>
@@ -3411,10 +3637,7 @@
               </w:numPr>
             </w:pPr>
             <w:r>
-              <w:t>Administrador</w:t>
-            </w:r>
-            <w:r>
-              <w:t xml:space="preserve"> </w:t>
+              <w:t xml:space="preserve">Administrador </w:t>
             </w:r>
             <w:r>
               <w:t>confirma o envio do formulário</w:t>
@@ -3523,10 +3746,7 @@
               </w:numPr>
             </w:pPr>
             <w:r>
-              <w:t>Administrador</w:t>
-            </w:r>
-            <w:r>
-              <w:t xml:space="preserve"> </w:t>
+              <w:t xml:space="preserve">Administrador </w:t>
             </w:r>
             <w:r>
               <w:t>seleciona a opção “Remover este funcionário”</w:t>
@@ -3553,10 +3773,7 @@
               </w:numPr>
             </w:pPr>
             <w:r>
-              <w:t>Administrador</w:t>
-            </w:r>
-            <w:r>
-              <w:t xml:space="preserve"> </w:t>
+              <w:t xml:space="preserve">Administrador </w:t>
             </w:r>
             <w:r>
               <w:t>confirma que deseja remover o item</w:t>
@@ -3619,6 +3836,7 @@
               <w:rPr>
                 <w:b/>
               </w:rPr>
+              <w:lastRenderedPageBreak/>
               <w:t>Pós-condição:</w:t>
             </w:r>
           </w:p>
@@ -3747,11 +3965,11 @@
           <w:color w:val="FF0000"/>
         </w:rPr>
       </w:pPr>
+      <w:commentRangeStart w:id="8"/>
       <w:r>
         <w:rPr>
           <w:color w:val="FF0000"/>
         </w:rPr>
-        <w:lastRenderedPageBreak/>
         <w:t>D</w:t>
       </w:r>
       <w:r>
@@ -3765,6 +3983,14 @@
           <w:color w:val="FF0000"/>
         </w:rPr>
         <w:t xml:space="preserve"> dos Casos de Uso</w:t>
+      </w:r>
+      <w:commentRangeEnd w:id="8"/>
+      <w:r>
+        <w:rPr>
+          <w:rStyle w:val="Refdecomentrio"/>
+          <w:b w:val="0"/>
+        </w:rPr>
+        <w:commentReference w:id="8"/>
       </w:r>
     </w:p>
     <w:p>
@@ -4065,7 +4291,7 @@
             <w:pPr>
               <w:jc w:val="center"/>
             </w:pPr>
-            <w:bookmarkStart w:id="7" w:name="_Hlk491985443"/>
+            <w:bookmarkStart w:id="9" w:name="_Hlk491985443"/>
             <w:r>
               <w:rPr>
                 <w:b/>
@@ -4078,7 +4304,7 @@
           </w:p>
         </w:tc>
       </w:tr>
-      <w:bookmarkEnd w:id="7"/>
+      <w:bookmarkEnd w:id="9"/>
       <w:tr>
         <w:trPr>
           <w:trHeight w:val="1171"/>
@@ -4829,7 +5055,7 @@
                 <w:b/>
               </w:rPr>
             </w:pPr>
-            <w:bookmarkStart w:id="8" w:name="_Hlk492381736"/>
+            <w:bookmarkStart w:id="10" w:name="_Hlk492381736"/>
             <w:r>
               <w:rPr>
                 <w:b/>
@@ -5210,16 +5436,16 @@
                 <w:numId w:val="14"/>
               </w:numPr>
             </w:pPr>
-            <w:commentRangeStart w:id="9"/>
+            <w:commentRangeStart w:id="11"/>
             <w:r>
               <w:t>Gestor seleciona um produto para visualizar individualmente</w:t>
             </w:r>
-            <w:commentRangeEnd w:id="9"/>
+            <w:commentRangeEnd w:id="11"/>
             <w:r>
               <w:rPr>
                 <w:rStyle w:val="Refdecomentrio"/>
               </w:rPr>
-              <w:commentReference w:id="9"/>
+              <w:commentReference w:id="11"/>
             </w:r>
           </w:p>
           <w:p>
@@ -5355,7 +5581,7 @@
           </w:p>
         </w:tc>
       </w:tr>
-      <w:bookmarkEnd w:id="8"/>
+      <w:bookmarkEnd w:id="10"/>
     </w:tbl>
     <w:p/>
     <w:p>
@@ -6339,19 +6565,20 @@
                 <w:b/>
               </w:rPr>
             </w:pPr>
-            <w:commentRangeStart w:id="10"/>
+            <w:bookmarkStart w:id="12" w:name="_Hlk492421176"/>
+            <w:commentRangeStart w:id="13"/>
             <w:r>
               <w:rPr>
                 <w:b/>
               </w:rPr>
               <w:t>CDU06</w:t>
             </w:r>
-            <w:commentRangeEnd w:id="10"/>
+            <w:commentRangeEnd w:id="13"/>
             <w:r>
               <w:rPr>
                 <w:rStyle w:val="Refdecomentrio"/>
               </w:rPr>
-              <w:commentReference w:id="10"/>
+              <w:commentReference w:id="13"/>
             </w:r>
           </w:p>
         </w:tc>
@@ -6373,16 +6600,16 @@
               </w:rPr>
               <w:t xml:space="preserve">Nome: </w:t>
             </w:r>
-            <w:commentRangeStart w:id="11"/>
+            <w:commentRangeStart w:id="14"/>
             <w:r>
               <w:t>Ver apenas produtos com quantidade baixa</w:t>
             </w:r>
-            <w:commentRangeEnd w:id="11"/>
+            <w:commentRangeEnd w:id="14"/>
             <w:r>
               <w:rPr>
                 <w:rStyle w:val="Refdecomentrio"/>
               </w:rPr>
-              <w:commentReference w:id="11"/>
+              <w:commentReference w:id="14"/>
             </w:r>
           </w:p>
         </w:tc>
@@ -6644,6 +6871,7 @@
           </w:p>
         </w:tc>
       </w:tr>
+      <w:bookmarkEnd w:id="12"/>
     </w:tbl>
     <w:p/>
     <w:p/>
@@ -7199,7 +7427,7 @@
                 <w:b/>
               </w:rPr>
             </w:pPr>
-            <w:commentRangeStart w:id="12"/>
+            <w:commentRangeStart w:id="15"/>
             <w:r>
               <w:rPr>
                 <w:b/>
@@ -7229,12 +7457,12 @@
             <w:r>
               <w:t>Obter quantidade de unidades estocada em uma categoria</w:t>
             </w:r>
-            <w:commentRangeEnd w:id="12"/>
+            <w:commentRangeEnd w:id="15"/>
             <w:r>
               <w:rPr>
                 <w:rStyle w:val="Refdecomentrio"/>
               </w:rPr>
-              <w:commentReference w:id="12"/>
+              <w:commentReference w:id="15"/>
             </w:r>
           </w:p>
         </w:tc>
@@ -7508,7 +7736,39 @@
       </w:r>
     </w:p>
   </w:comment>
-  <w:comment w:id="9" w:author="Sofia Moraes" w:date="2017-09-05T14:26:00Z" w:initials="SM">
+  <w:comment w:id="6" w:author="Sofia Moraes" w:date="2017-09-06T00:51:00Z" w:initials="SM">
+    <w:p>
+      <w:pPr>
+        <w:pStyle w:val="Textodecomentrio"/>
+      </w:pPr>
+      <w:r>
+        <w:rPr>
+          <w:rStyle w:val="Refdecomentrio"/>
+        </w:rPr>
+        <w:annotationRef/>
+      </w:r>
+      <w:r>
+        <w:t>Tem ou não tem??</w:t>
+      </w:r>
+    </w:p>
+  </w:comment>
+  <w:comment w:id="8" w:author="Sofia Moraes" w:date="2017-09-06T00:30:00Z" w:initials="SM">
+    <w:p>
+      <w:pPr>
+        <w:pStyle w:val="Textodecomentrio"/>
+      </w:pPr>
+      <w:r>
+        <w:rPr>
+          <w:rStyle w:val="Refdecomentrio"/>
+        </w:rPr>
+        <w:annotationRef/>
+      </w:r>
+      <w:r>
+        <w:t>Linha separadora louquíssima</w:t>
+      </w:r>
+    </w:p>
+  </w:comment>
+  <w:comment w:id="11" w:author="Sofia Moraes" w:date="2017-09-05T14:26:00Z" w:initials="SM">
     <w:p>
       <w:pPr>
         <w:pStyle w:val="Textodecomentrio"/>
@@ -7529,7 +7789,7 @@
       </w:pPr>
     </w:p>
   </w:comment>
-  <w:comment w:id="10" w:author="Sofia Moraes" w:date="2017-09-05T14:50:00Z" w:initials="SM">
+  <w:comment w:id="13" w:author="Sofia Moraes" w:date="2017-09-05T14:50:00Z" w:initials="SM">
     <w:p>
       <w:pPr>
         <w:pStyle w:val="Textodecomentrio"/>
@@ -7545,7 +7805,7 @@
       </w:r>
     </w:p>
   </w:comment>
-  <w:comment w:id="11" w:author="Sofia Moraes" w:date="2017-09-05T14:53:00Z" w:initials="SM">
+  <w:comment w:id="14" w:author="Sofia Moraes" w:date="2017-09-05T14:53:00Z" w:initials="SM">
     <w:p>
       <w:pPr>
         <w:pStyle w:val="Textodecomentrio"/>
@@ -7561,7 +7821,7 @@
       </w:r>
     </w:p>
   </w:comment>
-  <w:comment w:id="12" w:author="Sofia Moraes" w:date="2017-09-05T14:52:00Z" w:initials="SM">
+  <w:comment w:id="15" w:author="Sofia Moraes" w:date="2017-09-05T14:52:00Z" w:initials="SM">
     <w:p>
       <w:pPr>
         <w:pStyle w:val="Textodecomentrio"/>
@@ -7585,6 +7845,8 @@
   <w15:commentEx w15:paraId="5F1085A1" w15:done="0"/>
   <w15:commentEx w15:paraId="5C4E7FD7" w15:done="0"/>
   <w15:commentEx w15:paraId="1109E5BC" w15:done="0"/>
+  <w15:commentEx w15:paraId="1BF4B6D5" w15:done="0"/>
+  <w15:commentEx w15:paraId="3DBFAF30" w15:done="0"/>
   <w15:commentEx w15:paraId="1FD535CD" w15:done="0"/>
   <w15:commentEx w15:paraId="0DA5CEDE" w15:done="0"/>
   <w15:commentEx w15:paraId="491896FE" w15:done="0"/>
@@ -7597,6 +7859,8 @@
   <w16cid:commentId w16cid:paraId="5F1085A1" w16cid:durableId="1D59220B"/>
   <w16cid:commentId w16cid:paraId="5C4E7FD7" w16cid:durableId="1D599472"/>
   <w16cid:commentId w16cid:paraId="1109E5BC" w16cid:durableId="1D5997DF"/>
+  <w16cid:commentId w16cid:paraId="1BF4B6D5" w16cid:durableId="1D59C4F9"/>
+  <w16cid:commentId w16cid:paraId="3DBFAF30" w16cid:durableId="1D59C01A"/>
   <w16cid:commentId w16cid:paraId="1FD535CD" w16cid:durableId="1D59328D"/>
   <w16cid:commentId w16cid:paraId="0DA5CEDE" w16cid:durableId="1D593831"/>
   <w16cid:commentId w16cid:paraId="491896FE" w16cid:durableId="1D5938D1"/>
@@ -7785,6 +8049,95 @@
     </w:lvl>
   </w:abstractNum>
   <w:abstractNum w:abstractNumId="2" w15:restartNumberingAfterBreak="0">
+    <w:nsid w:val="065477EB"/>
+    <w:multiLevelType w:val="hybridMultilevel"/>
+    <w:tmpl w:val="90685B7A"/>
+    <w:lvl w:ilvl="0" w:tplc="BF440870">
+      <w:start w:val="1"/>
+      <w:numFmt w:val="decimal"/>
+      <w:lvlText w:val="%1."/>
+      <w:lvlJc w:val="left"/>
+      <w:pPr>
+        <w:ind w:left="720" w:hanging="360"/>
+      </w:pPr>
+      <w:rPr>
+        <w:rFonts w:hint="default"/>
+      </w:rPr>
+    </w:lvl>
+    <w:lvl w:ilvl="1" w:tplc="04160019" w:tentative="1">
+      <w:start w:val="1"/>
+      <w:numFmt w:val="lowerLetter"/>
+      <w:lvlText w:val="%2."/>
+      <w:lvlJc w:val="left"/>
+      <w:pPr>
+        <w:ind w:left="1440" w:hanging="360"/>
+      </w:pPr>
+    </w:lvl>
+    <w:lvl w:ilvl="2" w:tplc="0416001B" w:tentative="1">
+      <w:start w:val="1"/>
+      <w:numFmt w:val="lowerRoman"/>
+      <w:lvlText w:val="%3."/>
+      <w:lvlJc w:val="right"/>
+      <w:pPr>
+        <w:ind w:left="2160" w:hanging="180"/>
+      </w:pPr>
+    </w:lvl>
+    <w:lvl w:ilvl="3" w:tplc="0416000F" w:tentative="1">
+      <w:start w:val="1"/>
+      <w:numFmt w:val="decimal"/>
+      <w:lvlText w:val="%4."/>
+      <w:lvlJc w:val="left"/>
+      <w:pPr>
+        <w:ind w:left="2880" w:hanging="360"/>
+      </w:pPr>
+    </w:lvl>
+    <w:lvl w:ilvl="4" w:tplc="04160019" w:tentative="1">
+      <w:start w:val="1"/>
+      <w:numFmt w:val="lowerLetter"/>
+      <w:lvlText w:val="%5."/>
+      <w:lvlJc w:val="left"/>
+      <w:pPr>
+        <w:ind w:left="3600" w:hanging="360"/>
+      </w:pPr>
+    </w:lvl>
+    <w:lvl w:ilvl="5" w:tplc="0416001B" w:tentative="1">
+      <w:start w:val="1"/>
+      <w:numFmt w:val="lowerRoman"/>
+      <w:lvlText w:val="%6."/>
+      <w:lvlJc w:val="right"/>
+      <w:pPr>
+        <w:ind w:left="4320" w:hanging="180"/>
+      </w:pPr>
+    </w:lvl>
+    <w:lvl w:ilvl="6" w:tplc="0416000F" w:tentative="1">
+      <w:start w:val="1"/>
+      <w:numFmt w:val="decimal"/>
+      <w:lvlText w:val="%7."/>
+      <w:lvlJc w:val="left"/>
+      <w:pPr>
+        <w:ind w:left="5040" w:hanging="360"/>
+      </w:pPr>
+    </w:lvl>
+    <w:lvl w:ilvl="7" w:tplc="04160019" w:tentative="1">
+      <w:start w:val="1"/>
+      <w:numFmt w:val="lowerLetter"/>
+      <w:lvlText w:val="%8."/>
+      <w:lvlJc w:val="left"/>
+      <w:pPr>
+        <w:ind w:left="5760" w:hanging="360"/>
+      </w:pPr>
+    </w:lvl>
+    <w:lvl w:ilvl="8" w:tplc="0416001B" w:tentative="1">
+      <w:start w:val="1"/>
+      <w:numFmt w:val="lowerRoman"/>
+      <w:lvlText w:val="%9."/>
+      <w:lvlJc w:val="right"/>
+      <w:pPr>
+        <w:ind w:left="6480" w:hanging="180"/>
+      </w:pPr>
+    </w:lvl>
+  </w:abstractNum>
+  <w:abstractNum w:abstractNumId="3" w15:restartNumberingAfterBreak="0">
     <w:nsid w:val="076D1F5C"/>
     <w:multiLevelType w:val="hybridMultilevel"/>
     <w:tmpl w:val="A9664642"/>
@@ -7873,7 +8226,7 @@
       </w:pPr>
     </w:lvl>
   </w:abstractNum>
-  <w:abstractNum w:abstractNumId="3" w15:restartNumberingAfterBreak="0">
+  <w:abstractNum w:abstractNumId="4" w15:restartNumberingAfterBreak="0">
     <w:nsid w:val="0E336A3D"/>
     <w:multiLevelType w:val="hybridMultilevel"/>
     <w:tmpl w:val="51BAC28A"/>
@@ -7962,7 +8315,7 @@
       </w:pPr>
     </w:lvl>
   </w:abstractNum>
-  <w:abstractNum w:abstractNumId="4" w15:restartNumberingAfterBreak="0">
+  <w:abstractNum w:abstractNumId="5" w15:restartNumberingAfterBreak="0">
     <w:nsid w:val="0E976E9D"/>
     <w:multiLevelType w:val="multilevel"/>
     <w:tmpl w:val="F026A49C"/>
@@ -8083,7 +8436,7 @@
       </w:rPr>
     </w:lvl>
   </w:abstractNum>
-  <w:abstractNum w:abstractNumId="5" w15:restartNumberingAfterBreak="0">
+  <w:abstractNum w:abstractNumId="6" w15:restartNumberingAfterBreak="0">
     <w:nsid w:val="135E4165"/>
     <w:multiLevelType w:val="hybridMultilevel"/>
     <w:tmpl w:val="4DEA6CEA"/>
@@ -8172,7 +8525,120 @@
       </w:pPr>
     </w:lvl>
   </w:abstractNum>
-  <w:abstractNum w:abstractNumId="6" w15:restartNumberingAfterBreak="0">
+  <w:abstractNum w:abstractNumId="7" w15:restartNumberingAfterBreak="0">
+    <w:nsid w:val="1B2C0CF8"/>
+    <w:multiLevelType w:val="hybridMultilevel"/>
+    <w:tmpl w:val="4A3E7F3E"/>
+    <w:lvl w:ilvl="0" w:tplc="04160001">
+      <w:start w:val="1"/>
+      <w:numFmt w:val="bullet"/>
+      <w:lvlText w:val=""/>
+      <w:lvlJc w:val="left"/>
+      <w:pPr>
+        <w:ind w:left="720" w:hanging="360"/>
+      </w:pPr>
+      <w:rPr>
+        <w:rFonts w:ascii="Symbol" w:hAnsi="Symbol" w:hint="default"/>
+      </w:rPr>
+    </w:lvl>
+    <w:lvl w:ilvl="1" w:tplc="04160003" w:tentative="1">
+      <w:start w:val="1"/>
+      <w:numFmt w:val="bullet"/>
+      <w:lvlText w:val="o"/>
+      <w:lvlJc w:val="left"/>
+      <w:pPr>
+        <w:ind w:left="1440" w:hanging="360"/>
+      </w:pPr>
+      <w:rPr>
+        <w:rFonts w:ascii="Courier New" w:hAnsi="Courier New" w:cs="Courier New" w:hint="default"/>
+      </w:rPr>
+    </w:lvl>
+    <w:lvl w:ilvl="2" w:tplc="04160005" w:tentative="1">
+      <w:start w:val="1"/>
+      <w:numFmt w:val="bullet"/>
+      <w:lvlText w:val=""/>
+      <w:lvlJc w:val="left"/>
+      <w:pPr>
+        <w:ind w:left="2160" w:hanging="360"/>
+      </w:pPr>
+      <w:rPr>
+        <w:rFonts w:ascii="Wingdings" w:hAnsi="Wingdings" w:hint="default"/>
+      </w:rPr>
+    </w:lvl>
+    <w:lvl w:ilvl="3" w:tplc="04160001" w:tentative="1">
+      <w:start w:val="1"/>
+      <w:numFmt w:val="bullet"/>
+      <w:lvlText w:val=""/>
+      <w:lvlJc w:val="left"/>
+      <w:pPr>
+        <w:ind w:left="2880" w:hanging="360"/>
+      </w:pPr>
+      <w:rPr>
+        <w:rFonts w:ascii="Symbol" w:hAnsi="Symbol" w:hint="default"/>
+      </w:rPr>
+    </w:lvl>
+    <w:lvl w:ilvl="4" w:tplc="04160003" w:tentative="1">
+      <w:start w:val="1"/>
+      <w:numFmt w:val="bullet"/>
+      <w:lvlText w:val="o"/>
+      <w:lvlJc w:val="left"/>
+      <w:pPr>
+        <w:ind w:left="3600" w:hanging="360"/>
+      </w:pPr>
+      <w:rPr>
+        <w:rFonts w:ascii="Courier New" w:hAnsi="Courier New" w:cs="Courier New" w:hint="default"/>
+      </w:rPr>
+    </w:lvl>
+    <w:lvl w:ilvl="5" w:tplc="04160005" w:tentative="1">
+      <w:start w:val="1"/>
+      <w:numFmt w:val="bullet"/>
+      <w:lvlText w:val=""/>
+      <w:lvlJc w:val="left"/>
+      <w:pPr>
+        <w:ind w:left="4320" w:hanging="360"/>
+      </w:pPr>
+      <w:rPr>
+        <w:rFonts w:ascii="Wingdings" w:hAnsi="Wingdings" w:hint="default"/>
+      </w:rPr>
+    </w:lvl>
+    <w:lvl w:ilvl="6" w:tplc="04160001" w:tentative="1">
+      <w:start w:val="1"/>
+      <w:numFmt w:val="bullet"/>
+      <w:lvlText w:val=""/>
+      <w:lvlJc w:val="left"/>
+      <w:pPr>
+        <w:ind w:left="5040" w:hanging="360"/>
+      </w:pPr>
+      <w:rPr>
+        <w:rFonts w:ascii="Symbol" w:hAnsi="Symbol" w:hint="default"/>
+      </w:rPr>
+    </w:lvl>
+    <w:lvl w:ilvl="7" w:tplc="04160003" w:tentative="1">
+      <w:start w:val="1"/>
+      <w:numFmt w:val="bullet"/>
+      <w:lvlText w:val="o"/>
+      <w:lvlJc w:val="left"/>
+      <w:pPr>
+        <w:ind w:left="5760" w:hanging="360"/>
+      </w:pPr>
+      <w:rPr>
+        <w:rFonts w:ascii="Courier New" w:hAnsi="Courier New" w:cs="Courier New" w:hint="default"/>
+      </w:rPr>
+    </w:lvl>
+    <w:lvl w:ilvl="8" w:tplc="04160005" w:tentative="1">
+      <w:start w:val="1"/>
+      <w:numFmt w:val="bullet"/>
+      <w:lvlText w:val=""/>
+      <w:lvlJc w:val="left"/>
+      <w:pPr>
+        <w:ind w:left="6480" w:hanging="360"/>
+      </w:pPr>
+      <w:rPr>
+        <w:rFonts w:ascii="Wingdings" w:hAnsi="Wingdings" w:hint="default"/>
+      </w:rPr>
+    </w:lvl>
+  </w:abstractNum>
+  <w:abstractNum w:abstractNumId="8" w15:restartNumberingAfterBreak="0">
     <w:nsid w:val="1CC85C50"/>
     <w:multiLevelType w:val="hybridMultilevel"/>
     <w:tmpl w:val="6C2EB8AA"/>
@@ -8261,7 +8727,7 @@
       </w:pPr>
     </w:lvl>
   </w:abstractNum>
-  <w:abstractNum w:abstractNumId="7" w15:restartNumberingAfterBreak="0">
+  <w:abstractNum w:abstractNumId="9" w15:restartNumberingAfterBreak="0">
     <w:nsid w:val="240E6E74"/>
     <w:multiLevelType w:val="hybridMultilevel"/>
     <w:tmpl w:val="A12CB7C0"/>
@@ -8350,7 +8816,7 @@
       </w:pPr>
     </w:lvl>
   </w:abstractNum>
-  <w:abstractNum w:abstractNumId="8" w15:restartNumberingAfterBreak="0">
+  <w:abstractNum w:abstractNumId="10" w15:restartNumberingAfterBreak="0">
     <w:nsid w:val="32ED6B6D"/>
     <w:multiLevelType w:val="hybridMultilevel"/>
     <w:tmpl w:val="51BAC28A"/>
@@ -8439,7 +8905,7 @@
       </w:pPr>
     </w:lvl>
   </w:abstractNum>
-  <w:abstractNum w:abstractNumId="9" w15:restartNumberingAfterBreak="0">
+  <w:abstractNum w:abstractNumId="11" w15:restartNumberingAfterBreak="0">
     <w:nsid w:val="33811B9F"/>
     <w:multiLevelType w:val="hybridMultilevel"/>
     <w:tmpl w:val="A6663E20"/>
@@ -8528,7 +8994,7 @@
       </w:pPr>
     </w:lvl>
   </w:abstractNum>
-  <w:abstractNum w:abstractNumId="10" w15:restartNumberingAfterBreak="0">
+  <w:abstractNum w:abstractNumId="12" w15:restartNumberingAfterBreak="0">
     <w:nsid w:val="373104FA"/>
     <w:multiLevelType w:val="hybridMultilevel"/>
     <w:tmpl w:val="2EAA9EC2"/>
@@ -8617,7 +9083,7 @@
       </w:pPr>
     </w:lvl>
   </w:abstractNum>
-  <w:abstractNum w:abstractNumId="11" w15:restartNumberingAfterBreak="0">
+  <w:abstractNum w:abstractNumId="13" w15:restartNumberingAfterBreak="0">
     <w:nsid w:val="37BF547B"/>
     <w:multiLevelType w:val="hybridMultilevel"/>
     <w:tmpl w:val="88BAEA9E"/>
@@ -8706,7 +9172,7 @@
       </w:pPr>
     </w:lvl>
   </w:abstractNum>
-  <w:abstractNum w:abstractNumId="12" w15:restartNumberingAfterBreak="0">
+  <w:abstractNum w:abstractNumId="14" w15:restartNumberingAfterBreak="0">
     <w:nsid w:val="37C36970"/>
     <w:multiLevelType w:val="hybridMultilevel"/>
     <w:tmpl w:val="8C24E96C"/>
@@ -8819,7 +9285,7 @@
       </w:rPr>
     </w:lvl>
   </w:abstractNum>
-  <w:abstractNum w:abstractNumId="13" w15:restartNumberingAfterBreak="0">
+  <w:abstractNum w:abstractNumId="15" w15:restartNumberingAfterBreak="0">
     <w:nsid w:val="3883345A"/>
     <w:multiLevelType w:val="hybridMultilevel"/>
     <w:tmpl w:val="2EAA9EC2"/>
@@ -8908,7 +9374,7 @@
       </w:pPr>
     </w:lvl>
   </w:abstractNum>
-  <w:abstractNum w:abstractNumId="14" w15:restartNumberingAfterBreak="0">
+  <w:abstractNum w:abstractNumId="16" w15:restartNumberingAfterBreak="0">
     <w:nsid w:val="39221D11"/>
     <w:multiLevelType w:val="multilevel"/>
     <w:tmpl w:val="FED02848"/>
@@ -9029,7 +9495,7 @@
       </w:rPr>
     </w:lvl>
   </w:abstractNum>
-  <w:abstractNum w:abstractNumId="15" w15:restartNumberingAfterBreak="0">
+  <w:abstractNum w:abstractNumId="17" w15:restartNumberingAfterBreak="0">
     <w:nsid w:val="3D731FBC"/>
     <w:multiLevelType w:val="multilevel"/>
     <w:tmpl w:val="F026A49C"/>
@@ -9150,7 +9616,7 @@
       </w:rPr>
     </w:lvl>
   </w:abstractNum>
-  <w:abstractNum w:abstractNumId="16" w15:restartNumberingAfterBreak="0">
+  <w:abstractNum w:abstractNumId="18" w15:restartNumberingAfterBreak="0">
     <w:nsid w:val="3FD4740B"/>
     <w:multiLevelType w:val="hybridMultilevel"/>
     <w:tmpl w:val="57FCBC48"/>
@@ -9239,7 +9705,7 @@
       </w:pPr>
     </w:lvl>
   </w:abstractNum>
-  <w:abstractNum w:abstractNumId="17" w15:restartNumberingAfterBreak="0">
+  <w:abstractNum w:abstractNumId="19" w15:restartNumberingAfterBreak="0">
     <w:nsid w:val="428360B8"/>
     <w:multiLevelType w:val="hybridMultilevel"/>
     <w:tmpl w:val="9BDE2E40"/>
@@ -9328,7 +9794,7 @@
       </w:pPr>
     </w:lvl>
   </w:abstractNum>
-  <w:abstractNum w:abstractNumId="18" w15:restartNumberingAfterBreak="0">
+  <w:abstractNum w:abstractNumId="20" w15:restartNumberingAfterBreak="0">
     <w:nsid w:val="4A154E43"/>
     <w:multiLevelType w:val="multilevel"/>
     <w:tmpl w:val="F026A49C"/>
@@ -9449,7 +9915,7 @@
       </w:rPr>
     </w:lvl>
   </w:abstractNum>
-  <w:abstractNum w:abstractNumId="19" w15:restartNumberingAfterBreak="0">
+  <w:abstractNum w:abstractNumId="21" w15:restartNumberingAfterBreak="0">
     <w:nsid w:val="502F54E3"/>
     <w:multiLevelType w:val="hybridMultilevel"/>
     <w:tmpl w:val="A708903C"/>
@@ -9562,7 +10028,7 @@
       </w:rPr>
     </w:lvl>
   </w:abstractNum>
-  <w:abstractNum w:abstractNumId="20" w15:restartNumberingAfterBreak="0">
+  <w:abstractNum w:abstractNumId="22" w15:restartNumberingAfterBreak="0">
     <w:nsid w:val="525C61E9"/>
     <w:multiLevelType w:val="hybridMultilevel"/>
     <w:tmpl w:val="03BCC4D8"/>
@@ -9651,7 +10117,7 @@
       </w:pPr>
     </w:lvl>
   </w:abstractNum>
-  <w:abstractNum w:abstractNumId="21" w15:restartNumberingAfterBreak="0">
+  <w:abstractNum w:abstractNumId="23" w15:restartNumberingAfterBreak="0">
     <w:nsid w:val="5C4801F0"/>
     <w:multiLevelType w:val="hybridMultilevel"/>
     <w:tmpl w:val="E97A9290"/>
@@ -9740,7 +10206,7 @@
       </w:pPr>
     </w:lvl>
   </w:abstractNum>
-  <w:abstractNum w:abstractNumId="22" w15:restartNumberingAfterBreak="0">
+  <w:abstractNum w:abstractNumId="24" w15:restartNumberingAfterBreak="0">
     <w:nsid w:val="611E183C"/>
     <w:multiLevelType w:val="hybridMultilevel"/>
     <w:tmpl w:val="BDB69BF6"/>
@@ -9829,7 +10295,7 @@
       </w:pPr>
     </w:lvl>
   </w:abstractNum>
-  <w:abstractNum w:abstractNumId="23" w15:restartNumberingAfterBreak="0">
+  <w:abstractNum w:abstractNumId="25" w15:restartNumberingAfterBreak="0">
     <w:nsid w:val="67B552FC"/>
     <w:multiLevelType w:val="hybridMultilevel"/>
     <w:tmpl w:val="90685B7A"/>
@@ -9918,7 +10384,7 @@
       </w:pPr>
     </w:lvl>
   </w:abstractNum>
-  <w:abstractNum w:abstractNumId="24" w15:restartNumberingAfterBreak="0">
+  <w:abstractNum w:abstractNumId="26" w15:restartNumberingAfterBreak="0">
     <w:nsid w:val="6AF33333"/>
     <w:multiLevelType w:val="hybridMultilevel"/>
     <w:tmpl w:val="EA647E28"/>
@@ -10007,7 +10473,7 @@
       </w:pPr>
     </w:lvl>
   </w:abstractNum>
-  <w:abstractNum w:abstractNumId="25" w15:restartNumberingAfterBreak="0">
+  <w:abstractNum w:abstractNumId="27" w15:restartNumberingAfterBreak="0">
     <w:nsid w:val="6F641922"/>
     <w:multiLevelType w:val="hybridMultilevel"/>
     <w:tmpl w:val="A9664642"/>
@@ -10096,7 +10562,7 @@
       </w:pPr>
     </w:lvl>
   </w:abstractNum>
-  <w:abstractNum w:abstractNumId="26" w15:restartNumberingAfterBreak="0">
+  <w:abstractNum w:abstractNumId="28" w15:restartNumberingAfterBreak="0">
     <w:nsid w:val="722B355F"/>
     <w:multiLevelType w:val="hybridMultilevel"/>
     <w:tmpl w:val="74A8D536"/>
@@ -10182,7 +10648,7 @@
       </w:pPr>
     </w:lvl>
   </w:abstractNum>
-  <w:abstractNum w:abstractNumId="27" w15:restartNumberingAfterBreak="0">
+  <w:abstractNum w:abstractNumId="29" w15:restartNumberingAfterBreak="0">
     <w:nsid w:val="78FD488F"/>
     <w:multiLevelType w:val="hybridMultilevel"/>
     <w:tmpl w:val="8E2C96C0"/>
@@ -10271,7 +10737,7 @@
       </w:pPr>
     </w:lvl>
   </w:abstractNum>
-  <w:abstractNum w:abstractNumId="28" w15:restartNumberingAfterBreak="0">
+  <w:abstractNum w:abstractNumId="30" w15:restartNumberingAfterBreak="0">
     <w:nsid w:val="7A347C6C"/>
     <w:multiLevelType w:val="hybridMultilevel"/>
     <w:tmpl w:val="22045388"/>
@@ -10360,7 +10826,7 @@
       </w:pPr>
     </w:lvl>
   </w:abstractNum>
-  <w:abstractNum w:abstractNumId="29" w15:restartNumberingAfterBreak="0">
+  <w:abstractNum w:abstractNumId="31" w15:restartNumberingAfterBreak="0">
     <w:nsid w:val="7DCB3082"/>
     <w:multiLevelType w:val="hybridMultilevel"/>
     <w:tmpl w:val="816EB772"/>
@@ -10450,94 +10916,100 @@
     </w:lvl>
   </w:abstractNum>
   <w:num w:numId="1">
-    <w:abstractNumId w:val="12"/>
+    <w:abstractNumId w:val="14"/>
   </w:num>
   <w:num w:numId="2">
-    <w:abstractNumId w:val="24"/>
+    <w:abstractNumId w:val="26"/>
   </w:num>
   <w:num w:numId="3">
-    <w:abstractNumId w:val="26"/>
+    <w:abstractNumId w:val="28"/>
   </w:num>
   <w:num w:numId="4">
-    <w:abstractNumId w:val="27"/>
+    <w:abstractNumId w:val="29"/>
   </w:num>
   <w:num w:numId="5">
     <w:abstractNumId w:val="0"/>
   </w:num>
   <w:num w:numId="6">
+    <w:abstractNumId w:val="24"/>
+  </w:num>
+  <w:num w:numId="7">
+    <w:abstractNumId w:val="13"/>
+  </w:num>
+  <w:num w:numId="8">
+    <w:abstractNumId w:val="23"/>
+  </w:num>
+  <w:num w:numId="9">
+    <w:abstractNumId w:val="19"/>
+  </w:num>
+  <w:num w:numId="10">
+    <w:abstractNumId w:val="15"/>
+  </w:num>
+  <w:num w:numId="11">
+    <w:abstractNumId w:val="16"/>
+  </w:num>
+  <w:num w:numId="12">
     <w:abstractNumId w:val="22"/>
   </w:num>
-  <w:num w:numId="7">
+  <w:num w:numId="13">
+    <w:abstractNumId w:val="31"/>
+  </w:num>
+  <w:num w:numId="14">
+    <w:abstractNumId w:val="5"/>
+  </w:num>
+  <w:num w:numId="15">
+    <w:abstractNumId w:val="6"/>
+  </w:num>
+  <w:num w:numId="16">
+    <w:abstractNumId w:val="17"/>
+  </w:num>
+  <w:num w:numId="17">
+    <w:abstractNumId w:val="12"/>
+  </w:num>
+  <w:num w:numId="18">
+    <w:abstractNumId w:val="4"/>
+  </w:num>
+  <w:num w:numId="19">
+    <w:abstractNumId w:val="10"/>
+  </w:num>
+  <w:num w:numId="20">
+    <w:abstractNumId w:val="20"/>
+  </w:num>
+  <w:num w:numId="21">
     <w:abstractNumId w:val="11"/>
   </w:num>
-  <w:num w:numId="8">
+  <w:num w:numId="22">
+    <w:abstractNumId w:val="8"/>
+  </w:num>
+  <w:num w:numId="23">
+    <w:abstractNumId w:val="3"/>
+  </w:num>
+  <w:num w:numId="24">
     <w:abstractNumId w:val="21"/>
   </w:num>
-  <w:num w:numId="9">
-    <w:abstractNumId w:val="17"/>
+  <w:num w:numId="25">
+    <w:abstractNumId w:val="27"/>
   </w:num>
-  <w:num w:numId="10">
-    <w:abstractNumId w:val="13"/>
-  </w:num>
-  <w:num w:numId="11">
-    <w:abstractNumId w:val="14"/>
-  </w:num>
-  <w:num w:numId="12">
-    <w:abstractNumId w:val="20"/>
-  </w:num>
-  <w:num w:numId="13">
-    <w:abstractNumId w:val="29"/>
-  </w:num>
-  <w:num w:numId="14">
-    <w:abstractNumId w:val="4"/>
-  </w:num>
-  <w:num w:numId="15">
-    <w:abstractNumId w:val="5"/>
-  </w:num>
-  <w:num w:numId="16">
-    <w:abstractNumId w:val="15"/>
-  </w:num>
-  <w:num w:numId="17">
-    <w:abstractNumId w:val="10"/>
-  </w:num>
-  <w:num w:numId="18">
-    <w:abstractNumId w:val="3"/>
-  </w:num>
-  <w:num w:numId="19">
-    <w:abstractNumId w:val="8"/>
-  </w:num>
-  <w:num w:numId="20">
+  <w:num w:numId="26">
     <w:abstractNumId w:val="18"/>
   </w:num>
-  <w:num w:numId="21">
+  <w:num w:numId="27">
     <w:abstractNumId w:val="9"/>
   </w:num>
-  <w:num w:numId="22">
-    <w:abstractNumId w:val="6"/>
-  </w:num>
-  <w:num w:numId="23">
-    <w:abstractNumId w:val="2"/>
-  </w:num>
-  <w:num w:numId="24">
-    <w:abstractNumId w:val="19"/>
-  </w:num>
-  <w:num w:numId="25">
+  <w:num w:numId="28">
     <w:abstractNumId w:val="25"/>
   </w:num>
-  <w:num w:numId="26">
-    <w:abstractNumId w:val="16"/>
-  </w:num>
-  <w:num w:numId="27">
-    <w:abstractNumId w:val="7"/>
-  </w:num>
-  <w:num w:numId="28">
-    <w:abstractNumId w:val="23"/>
-  </w:num>
   <w:num w:numId="29">
-    <w:abstractNumId w:val="28"/>
+    <w:abstractNumId w:val="30"/>
   </w:num>
   <w:num w:numId="30">
     <w:abstractNumId w:val="1"/>
+  </w:num>
+  <w:num w:numId="31">
+    <w:abstractNumId w:val="2"/>
+  </w:num>
+  <w:num w:numId="32">
+    <w:abstractNumId w:val="7"/>
   </w:num>
 </w:numbering>
 </file>

</xml_diff>

<commit_message>
Nova descrição CDU e alterações
</commit_message>
<xml_diff>
--- a/2.Análise/2.1.Modelo de Caso de Uso - MCU/Descrições dos casos de uso.docx
+++ b/2.Análise/2.1.Modelo de Caso de Uso - MCU/Descrições dos casos de uso.docx
@@ -2549,6 +2549,7 @@
                 <w:b/>
               </w:rPr>
             </w:pPr>
+            <w:bookmarkStart w:id="5" w:name="_Hlk492422740"/>
             <w:r>
               <w:rPr>
                 <w:b/>
@@ -2651,15 +2652,7 @@
               <w:t xml:space="preserve"> </w:t>
             </w:r>
             <w:r>
-              <w:t xml:space="preserve">o Gestor deve estar </w:t>
-            </w:r>
-            <w:proofErr w:type="spellStart"/>
-            <w:r>
-              <w:t>logado</w:t>
-            </w:r>
-            <w:proofErr w:type="spellEnd"/>
-            <w:r>
-              <w:t xml:space="preserve"> ao Sistema.</w:t>
+              <w:t>o Gestor deve estar logado ao Sistema.</w:t>
             </w:r>
           </w:p>
         </w:tc>
@@ -2704,7 +2697,7 @@
                 <w:numId w:val="28"/>
               </w:numPr>
             </w:pPr>
-            <w:bookmarkStart w:id="5" w:name="_Hlk492419628"/>
+            <w:bookmarkStart w:id="6" w:name="_Hlk492419628"/>
             <w:r>
               <w:t>Gestor escolhe a opção de “Listar Produtos”</w:t>
             </w:r>
@@ -2780,7 +2773,7 @@
           </w:p>
         </w:tc>
       </w:tr>
-      <w:bookmarkEnd w:id="5"/>
+      <w:bookmarkEnd w:id="6"/>
       <w:tr>
         <w:tc>
           <w:tcPr>
@@ -2887,6 +2880,7 @@
           </w:p>
         </w:tc>
       </w:tr>
+      <w:bookmarkEnd w:id="5"/>
     </w:tbl>
     <w:p/>
     <w:p/>
@@ -3017,15 +3011,7 @@
               <w:t xml:space="preserve"> </w:t>
             </w:r>
             <w:r>
-              <w:t xml:space="preserve">o Gestor deve estar </w:t>
-            </w:r>
-            <w:proofErr w:type="spellStart"/>
-            <w:r>
-              <w:t>logado</w:t>
-            </w:r>
-            <w:proofErr w:type="spellEnd"/>
-            <w:r>
-              <w:t xml:space="preserve"> ao Sistema.</w:t>
+              <w:t>o Gestor deve estar logado ao Sistema.</w:t>
             </w:r>
           </w:p>
         </w:tc>
@@ -3085,6 +3071,20 @@
             <w:r>
               <w:t>Sistema exibe lista de produtos cuja quantidade em estoque está abaixo da quantidade “limite” informada em seu cadastro.</w:t>
             </w:r>
+          </w:p>
+          <w:p>
+            <w:pPr>
+              <w:pStyle w:val="PargrafodaLista"/>
+              <w:numPr>
+                <w:ilvl w:val="0"/>
+                <w:numId w:val="31"/>
+              </w:numPr>
+            </w:pPr>
+            <w:r>
+              <w:t>Caso de uso é encerrado</w:t>
+            </w:r>
+            <w:bookmarkStart w:id="7" w:name="_GoBack"/>
+            <w:bookmarkEnd w:id="7"/>
             <w:r>
               <w:br/>
             </w:r>
@@ -3116,25 +3116,376 @@
                 <w:numId w:val="32"/>
               </w:numPr>
             </w:pPr>
-            <w:commentRangeStart w:id="6"/>
+            <w:commentRangeStart w:id="8"/>
             <w:r>
               <w:t>NÃO SEI SE TEM</w:t>
             </w:r>
-            <w:commentRangeEnd w:id="6"/>
+            <w:commentRangeEnd w:id="8"/>
             <w:r>
               <w:rPr>
                 <w:rStyle w:val="Refdecomentrio"/>
               </w:rPr>
-              <w:commentReference w:id="6"/>
+              <w:commentReference w:id="8"/>
             </w:r>
           </w:p>
         </w:tc>
       </w:tr>
     </w:tbl>
-    <w:p>
-      <w:bookmarkStart w:id="7" w:name="_GoBack"/>
-      <w:bookmarkEnd w:id="7"/>
-    </w:p>
+    <w:p/>
+    <w:p/>
+    <w:p/>
+    <w:p/>
+    <w:p/>
+    <w:p/>
+    <w:tbl>
+      <w:tblPr>
+        <w:tblStyle w:val="Tabelacomgrade"/>
+        <w:tblW w:w="9606" w:type="dxa"/>
+        <w:tblLook w:val="04A0" w:firstRow="1" w:lastRow="0" w:firstColumn="1" w:lastColumn="0" w:noHBand="0" w:noVBand="1"/>
+      </w:tblPr>
+      <w:tblGrid>
+        <w:gridCol w:w="2264"/>
+        <w:gridCol w:w="7342"/>
+      </w:tblGrid>
+      <w:tr>
+        <w:trPr>
+          <w:trHeight w:val="500"/>
+        </w:trPr>
+        <w:tc>
+          <w:tcPr>
+            <w:tcW w:w="2264" w:type="dxa"/>
+            <w:vAlign w:val="center"/>
+          </w:tcPr>
+          <w:p>
+            <w:pPr>
+              <w:jc w:val="center"/>
+              <w:rPr>
+                <w:b/>
+              </w:rPr>
+            </w:pPr>
+            <w:r>
+              <w:rPr>
+                <w:b/>
+              </w:rPr>
+              <w:lastRenderedPageBreak/>
+              <w:t>CDU04</w:t>
+            </w:r>
+          </w:p>
+        </w:tc>
+        <w:tc>
+          <w:tcPr>
+            <w:tcW w:w="7342" w:type="dxa"/>
+            <w:vAlign w:val="center"/>
+          </w:tcPr>
+          <w:p>
+            <w:pPr>
+              <w:rPr>
+                <w:b/>
+              </w:rPr>
+            </w:pPr>
+            <w:r>
+              <w:rPr>
+                <w:b/>
+              </w:rPr>
+              <w:t xml:space="preserve">Nome: </w:t>
+            </w:r>
+            <w:r>
+              <w:t>Ver histórico de um produto</w:t>
+            </w:r>
+          </w:p>
+        </w:tc>
+      </w:tr>
+      <w:tr>
+        <w:trPr>
+          <w:trHeight w:val="444"/>
+        </w:trPr>
+        <w:tc>
+          <w:tcPr>
+            <w:tcW w:w="9606" w:type="dxa"/>
+            <w:gridSpan w:val="2"/>
+          </w:tcPr>
+          <w:p>
+            <w:r>
+              <w:rPr>
+                <w:b/>
+              </w:rPr>
+              <w:t>Atores:</w:t>
+            </w:r>
+            <w:r>
+              <w:rPr>
+                <w:b/>
+              </w:rPr>
+              <w:t xml:space="preserve"> </w:t>
+            </w:r>
+            <w:r>
+              <w:t>Gestor ou Operador</w:t>
+            </w:r>
+          </w:p>
+        </w:tc>
+      </w:tr>
+      <w:tr>
+        <w:tc>
+          <w:tcPr>
+            <w:tcW w:w="9606" w:type="dxa"/>
+            <w:gridSpan w:val="2"/>
+          </w:tcPr>
+          <w:p>
+            <w:r>
+              <w:rPr>
+                <w:b/>
+              </w:rPr>
+              <w:t>Descrição</w:t>
+            </w:r>
+            <w:r>
+              <w:t>: Esse caso de uso descreve o ato de consultar o histórico de entradas e saídas de um produto.</w:t>
+            </w:r>
+            <w:r>
+              <w:br/>
+              <w:t xml:space="preserve"> </w:t>
+            </w:r>
+          </w:p>
+        </w:tc>
+      </w:tr>
+      <w:tr>
+        <w:trPr>
+          <w:trHeight w:val="431"/>
+        </w:trPr>
+        <w:tc>
+          <w:tcPr>
+            <w:tcW w:w="9606" w:type="dxa"/>
+            <w:gridSpan w:val="2"/>
+          </w:tcPr>
+          <w:p>
+            <w:r>
+              <w:rPr>
+                <w:b/>
+              </w:rPr>
+              <w:t>Pré-condição:</w:t>
+            </w:r>
+            <w:r>
+              <w:rPr>
+                <w:b/>
+              </w:rPr>
+              <w:t xml:space="preserve"> </w:t>
+            </w:r>
+            <w:r>
+              <w:t>o funcionário deve estar logado ao Sistema.</w:t>
+            </w:r>
+          </w:p>
+        </w:tc>
+      </w:tr>
+      <w:tr>
+        <w:tc>
+          <w:tcPr>
+            <w:tcW w:w="9606" w:type="dxa"/>
+            <w:gridSpan w:val="2"/>
+            <w:shd w:val="clear" w:color="auto" w:fill="F2F2F2" w:themeFill="background1" w:themeFillShade="F2"/>
+          </w:tcPr>
+          <w:p>
+            <w:pPr>
+              <w:jc w:val="center"/>
+              <w:rPr>
+                <w:b/>
+              </w:rPr>
+            </w:pPr>
+            <w:r>
+              <w:rPr>
+                <w:b/>
+              </w:rPr>
+              <w:t>Fluxo principal</w:t>
+            </w:r>
+          </w:p>
+        </w:tc>
+      </w:tr>
+      <w:tr>
+        <w:trPr>
+          <w:trHeight w:val="1181"/>
+        </w:trPr>
+        <w:tc>
+          <w:tcPr>
+            <w:tcW w:w="9606" w:type="dxa"/>
+            <w:gridSpan w:val="2"/>
+          </w:tcPr>
+          <w:p>
+            <w:pPr>
+              <w:pStyle w:val="PargrafodaLista"/>
+              <w:numPr>
+                <w:ilvl w:val="0"/>
+                <w:numId w:val="33"/>
+              </w:numPr>
+            </w:pPr>
+            <w:r>
+              <w:t>Funcionário escolhe a opção “</w:t>
+            </w:r>
+            <w:r>
+              <w:t>Ver histórico de um produto</w:t>
+            </w:r>
+            <w:r>
+              <w:t>”</w:t>
+            </w:r>
+          </w:p>
+          <w:p>
+            <w:pPr>
+              <w:pStyle w:val="PargrafodaLista"/>
+              <w:numPr>
+                <w:ilvl w:val="0"/>
+                <w:numId w:val="33"/>
+              </w:numPr>
+            </w:pPr>
+            <w:r>
+              <w:t>Sistema exibe a mensagem “Informe um produto”</w:t>
+            </w:r>
+          </w:p>
+          <w:p>
+            <w:pPr>
+              <w:pStyle w:val="PargrafodaLista"/>
+              <w:numPr>
+                <w:ilvl w:val="0"/>
+                <w:numId w:val="33"/>
+              </w:numPr>
+            </w:pPr>
+            <w:r>
+              <w:t>Gestor insere o produto desejado</w:t>
+            </w:r>
+          </w:p>
+          <w:p>
+            <w:pPr>
+              <w:pStyle w:val="PargrafodaLista"/>
+              <w:numPr>
+                <w:ilvl w:val="0"/>
+                <w:numId w:val="33"/>
+              </w:numPr>
+            </w:pPr>
+            <w:r>
+              <w:t>Sistema exibe o histórico de entradas e saídas do produto em questão</w:t>
+            </w:r>
+          </w:p>
+          <w:p>
+            <w:pPr>
+              <w:pStyle w:val="PargrafodaLista"/>
+              <w:numPr>
+                <w:ilvl w:val="0"/>
+                <w:numId w:val="33"/>
+              </w:numPr>
+            </w:pPr>
+            <w:r>
+              <w:t>Caso de uso é encerrado</w:t>
+            </w:r>
+          </w:p>
+        </w:tc>
+      </w:tr>
+      <w:tr>
+        <w:tc>
+          <w:tcPr>
+            <w:tcW w:w="9606" w:type="dxa"/>
+            <w:gridSpan w:val="2"/>
+            <w:shd w:val="clear" w:color="auto" w:fill="F2F2F2" w:themeFill="background1" w:themeFillShade="F2"/>
+          </w:tcPr>
+          <w:p>
+            <w:pPr>
+              <w:pStyle w:val="PargrafodaLista"/>
+              <w:ind w:left="1440"/>
+              <w:jc w:val="center"/>
+            </w:pPr>
+            <w:r>
+              <w:rPr>
+                <w:b/>
+              </w:rPr>
+              <w:t xml:space="preserve">Fluxo alternativo: </w:t>
+            </w:r>
+            <w:r>
+              <w:t>Produto inválido</w:t>
+            </w:r>
+          </w:p>
+        </w:tc>
+      </w:tr>
+      <w:tr>
+        <w:trPr>
+          <w:trHeight w:val="587"/>
+        </w:trPr>
+        <w:tc>
+          <w:tcPr>
+            <w:tcW w:w="9606" w:type="dxa"/>
+            <w:gridSpan w:val="2"/>
+          </w:tcPr>
+          <w:p>
+            <w:pPr>
+              <w:pStyle w:val="PargrafodaLista"/>
+              <w:numPr>
+                <w:ilvl w:val="0"/>
+                <w:numId w:val="33"/>
+              </w:numPr>
+            </w:pPr>
+            <w:r>
+              <w:t>Sistema exibe a mensagem “Produto inserido não encontrado”</w:t>
+            </w:r>
+          </w:p>
+          <w:p>
+            <w:pPr>
+              <w:pStyle w:val="PargrafodaLista"/>
+              <w:numPr>
+                <w:ilvl w:val="0"/>
+                <w:numId w:val="33"/>
+              </w:numPr>
+            </w:pPr>
+            <w:r>
+              <w:t>Caso de uso é encerrado</w:t>
+            </w:r>
+          </w:p>
+          <w:p/>
+        </w:tc>
+      </w:tr>
+      <w:tr>
+        <w:trPr>
+          <w:trHeight w:val="1181"/>
+        </w:trPr>
+        <w:tc>
+          <w:tcPr>
+            <w:tcW w:w="9606" w:type="dxa"/>
+            <w:gridSpan w:val="2"/>
+          </w:tcPr>
+          <w:p>
+            <w:r>
+              <w:rPr>
+                <w:b/>
+              </w:rPr>
+              <w:t>Pós-condição:</w:t>
+            </w:r>
+          </w:p>
+          <w:p>
+            <w:pPr>
+              <w:pStyle w:val="PargrafodaLista"/>
+              <w:numPr>
+                <w:ilvl w:val="0"/>
+                <w:numId w:val="24"/>
+              </w:numPr>
+              <w:rPr>
+                <w:b/>
+              </w:rPr>
+            </w:pPr>
+            <w:r>
+              <w:t>Fluxo principal: é exibido o histórico do produtos desejado.</w:t>
+            </w:r>
+          </w:p>
+          <w:p>
+            <w:pPr>
+              <w:pStyle w:val="PargrafodaLista"/>
+              <w:numPr>
+                <w:ilvl w:val="0"/>
+                <w:numId w:val="24"/>
+              </w:numPr>
+            </w:pPr>
+            <w:r>
+              <w:t>Produto inválido: nenhum histórico é exibido.</w:t>
+            </w:r>
+          </w:p>
+        </w:tc>
+      </w:tr>
+    </w:tbl>
+    <w:p/>
+    <w:p/>
+    <w:p/>
+    <w:p/>
     <w:p/>
     <w:p/>
     <w:p/>
@@ -3181,6 +3532,7 @@
               <w:rPr>
                 <w:b/>
               </w:rPr>
+              <w:lastRenderedPageBreak/>
               <w:t>CDU17</w:t>
             </w:r>
           </w:p>
@@ -3284,15 +3636,7 @@
               <w:t xml:space="preserve"> </w:t>
             </w:r>
             <w:r>
-              <w:t xml:space="preserve">o Administrador deve estar </w:t>
-            </w:r>
-            <w:proofErr w:type="spellStart"/>
-            <w:r>
-              <w:t>logado</w:t>
-            </w:r>
-            <w:proofErr w:type="spellEnd"/>
-            <w:r>
-              <w:t xml:space="preserve"> ao Sistema.</w:t>
+              <w:t>o Administrador deve estar logado ao Sistema.</w:t>
             </w:r>
           </w:p>
         </w:tc>
@@ -3836,7 +4180,6 @@
               <w:rPr>
                 <w:b/>
               </w:rPr>
-              <w:lastRenderedPageBreak/>
               <w:t>Pós-condição:</w:t>
             </w:r>
           </w:p>
@@ -3963,45 +4306,54 @@
         <w:pStyle w:val="Ttulo1"/>
         <w:rPr>
           <w:color w:val="FF0000"/>
+          <w:sz w:val="32"/>
         </w:rPr>
       </w:pPr>
-      <w:commentRangeStart w:id="8"/>
+      <w:commentRangeStart w:id="9"/>
       <w:r>
         <w:rPr>
           <w:color w:val="FF0000"/>
+          <w:sz w:val="32"/>
         </w:rPr>
+        <w:lastRenderedPageBreak/>
         <w:t>D</w:t>
       </w:r>
       <w:r>
         <w:rPr>
           <w:color w:val="FF0000"/>
+          <w:sz w:val="32"/>
         </w:rPr>
         <w:t>escrição/Especificação</w:t>
       </w:r>
       <w:r>
         <w:rPr>
           <w:color w:val="FF0000"/>
+          <w:sz w:val="32"/>
         </w:rPr>
         <w:t xml:space="preserve"> dos Casos de Uso</w:t>
       </w:r>
-      <w:commentRangeEnd w:id="8"/>
+      <w:commentRangeEnd w:id="9"/>
       <w:r>
         <w:rPr>
           <w:rStyle w:val="Refdecomentrio"/>
-          <w:b w:val="0"/>
+          <w:sz w:val="20"/>
         </w:rPr>
-        <w:commentReference w:id="8"/>
+        <w:commentReference w:id="9"/>
       </w:r>
     </w:p>
     <w:p>
       <w:pPr>
         <w:rPr>
+          <w:b/>
           <w:color w:val="FF0000"/>
+          <w:sz w:val="26"/>
         </w:rPr>
       </w:pPr>
       <w:r>
         <w:rPr>
+          <w:b/>
           <w:color w:val="FF0000"/>
+          <w:sz w:val="26"/>
         </w:rPr>
         <w:t>DAQUI PRA FRENTE SÃO SO CASOS DE USO ANTES DE REFORMULAR O DIAGRAMA. DEVEM SER REFEITOS E DEPOIS RETIRADOS DAQUI!</w:t>
       </w:r>
@@ -4291,7 +4643,7 @@
             <w:pPr>
               <w:jc w:val="center"/>
             </w:pPr>
-            <w:bookmarkStart w:id="9" w:name="_Hlk491985443"/>
+            <w:bookmarkStart w:id="10" w:name="_Hlk491985443"/>
             <w:r>
               <w:rPr>
                 <w:b/>
@@ -4304,7 +4656,7 @@
           </w:p>
         </w:tc>
       </w:tr>
-      <w:bookmarkEnd w:id="9"/>
+      <w:bookmarkEnd w:id="10"/>
       <w:tr>
         <w:trPr>
           <w:trHeight w:val="1171"/>
@@ -5055,7 +5407,7 @@
                 <w:b/>
               </w:rPr>
             </w:pPr>
-            <w:bookmarkStart w:id="10" w:name="_Hlk492381736"/>
+            <w:bookmarkStart w:id="11" w:name="_Hlk492381736"/>
             <w:r>
               <w:rPr>
                 <w:b/>
@@ -5436,16 +5788,16 @@
                 <w:numId w:val="14"/>
               </w:numPr>
             </w:pPr>
-            <w:commentRangeStart w:id="11"/>
+            <w:commentRangeStart w:id="12"/>
             <w:r>
               <w:t>Gestor seleciona um produto para visualizar individualmente</w:t>
             </w:r>
-            <w:commentRangeEnd w:id="11"/>
+            <w:commentRangeEnd w:id="12"/>
             <w:r>
               <w:rPr>
                 <w:rStyle w:val="Refdecomentrio"/>
               </w:rPr>
-              <w:commentReference w:id="11"/>
+              <w:commentReference w:id="12"/>
             </w:r>
           </w:p>
           <w:p>
@@ -5581,7 +5933,7 @@
           </w:p>
         </w:tc>
       </w:tr>
-      <w:bookmarkEnd w:id="10"/>
+      <w:bookmarkEnd w:id="11"/>
     </w:tbl>
     <w:p/>
     <w:p>
@@ -6565,20 +6917,20 @@
                 <w:b/>
               </w:rPr>
             </w:pPr>
-            <w:bookmarkStart w:id="12" w:name="_Hlk492421176"/>
-            <w:commentRangeStart w:id="13"/>
+            <w:bookmarkStart w:id="13" w:name="_Hlk492421176"/>
+            <w:commentRangeStart w:id="14"/>
             <w:r>
               <w:rPr>
                 <w:b/>
               </w:rPr>
               <w:t>CDU06</w:t>
             </w:r>
-            <w:commentRangeEnd w:id="13"/>
+            <w:commentRangeEnd w:id="14"/>
             <w:r>
               <w:rPr>
                 <w:rStyle w:val="Refdecomentrio"/>
               </w:rPr>
-              <w:commentReference w:id="13"/>
+              <w:commentReference w:id="14"/>
             </w:r>
           </w:p>
         </w:tc>
@@ -6600,16 +6952,16 @@
               </w:rPr>
               <w:t xml:space="preserve">Nome: </w:t>
             </w:r>
-            <w:commentRangeStart w:id="14"/>
+            <w:commentRangeStart w:id="15"/>
             <w:r>
               <w:t>Ver apenas produtos com quantidade baixa</w:t>
             </w:r>
-            <w:commentRangeEnd w:id="14"/>
+            <w:commentRangeEnd w:id="15"/>
             <w:r>
               <w:rPr>
                 <w:rStyle w:val="Refdecomentrio"/>
               </w:rPr>
-              <w:commentReference w:id="14"/>
+              <w:commentReference w:id="15"/>
             </w:r>
           </w:p>
         </w:tc>
@@ -6871,7 +7223,7 @@
           </w:p>
         </w:tc>
       </w:tr>
-      <w:bookmarkEnd w:id="12"/>
+      <w:bookmarkEnd w:id="13"/>
     </w:tbl>
     <w:p/>
     <w:p/>
@@ -6970,11 +7322,7 @@
               <w:t>Descrição</w:t>
             </w:r>
             <w:r>
-              <w:t xml:space="preserve">: Esse caso de uso descreve as funcionalidades do sistema a serem acessadas por um Gestor no </w:t>
-            </w:r>
-            <w:r>
-              <w:lastRenderedPageBreak/>
-              <w:t>que tange a gerenciar categorias.</w:t>
+              <w:t>: Esse caso de uso descreve as funcionalidades do sistema a serem acessadas por um Gestor no que tange a gerenciar categorias.</w:t>
             </w:r>
           </w:p>
         </w:tc>
@@ -6993,7 +7341,6 @@
               <w:rPr>
                 <w:b/>
               </w:rPr>
-              <w:lastRenderedPageBreak/>
               <w:t>Pré-condição:</w:t>
             </w:r>
             <w:r>
@@ -7427,7 +7774,7 @@
                 <w:b/>
               </w:rPr>
             </w:pPr>
-            <w:commentRangeStart w:id="15"/>
+            <w:commentRangeStart w:id="16"/>
             <w:r>
               <w:rPr>
                 <w:b/>
@@ -7457,12 +7804,12 @@
             <w:r>
               <w:t>Obter quantidade de unidades estocada em uma categoria</w:t>
             </w:r>
-            <w:commentRangeEnd w:id="15"/>
+            <w:commentRangeEnd w:id="16"/>
             <w:r>
               <w:rPr>
                 <w:rStyle w:val="Refdecomentrio"/>
               </w:rPr>
-              <w:commentReference w:id="15"/>
+              <w:commentReference w:id="16"/>
             </w:r>
           </w:p>
         </w:tc>
@@ -7736,7 +8083,7 @@
       </w:r>
     </w:p>
   </w:comment>
-  <w:comment w:id="6" w:author="Sofia Moraes" w:date="2017-09-06T00:51:00Z" w:initials="SM">
+  <w:comment w:id="8" w:author="Sofia Moraes" w:date="2017-09-06T00:51:00Z" w:initials="SM">
     <w:p>
       <w:pPr>
         <w:pStyle w:val="Textodecomentrio"/>
@@ -7752,7 +8099,7 @@
       </w:r>
     </w:p>
   </w:comment>
-  <w:comment w:id="8" w:author="Sofia Moraes" w:date="2017-09-06T00:30:00Z" w:initials="SM">
+  <w:comment w:id="9" w:author="Sofia Moraes" w:date="2017-09-06T00:30:00Z" w:initials="SM">
     <w:p>
       <w:pPr>
         <w:pStyle w:val="Textodecomentrio"/>
@@ -7768,7 +8115,7 @@
       </w:r>
     </w:p>
   </w:comment>
-  <w:comment w:id="11" w:author="Sofia Moraes" w:date="2017-09-05T14:26:00Z" w:initials="SM">
+  <w:comment w:id="12" w:author="Sofia Moraes" w:date="2017-09-05T14:26:00Z" w:initials="SM">
     <w:p>
       <w:pPr>
         <w:pStyle w:val="Textodecomentrio"/>
@@ -7789,7 +8136,7 @@
       </w:pPr>
     </w:p>
   </w:comment>
-  <w:comment w:id="13" w:author="Sofia Moraes" w:date="2017-09-05T14:50:00Z" w:initials="SM">
+  <w:comment w:id="14" w:author="Sofia Moraes" w:date="2017-09-05T14:50:00Z" w:initials="SM">
     <w:p>
       <w:pPr>
         <w:pStyle w:val="Textodecomentrio"/>
@@ -7805,7 +8152,7 @@
       </w:r>
     </w:p>
   </w:comment>
-  <w:comment w:id="14" w:author="Sofia Moraes" w:date="2017-09-05T14:53:00Z" w:initials="SM">
+  <w:comment w:id="15" w:author="Sofia Moraes" w:date="2017-09-05T14:53:00Z" w:initials="SM">
     <w:p>
       <w:pPr>
         <w:pStyle w:val="Textodecomentrio"/>
@@ -7821,7 +8168,7 @@
       </w:r>
     </w:p>
   </w:comment>
-  <w:comment w:id="15" w:author="Sofia Moraes" w:date="2017-09-05T14:52:00Z" w:initials="SM">
+  <w:comment w:id="16" w:author="Sofia Moraes" w:date="2017-09-05T14:52:00Z" w:initials="SM">
     <w:p>
       <w:pPr>
         <w:pStyle w:val="Textodecomentrio"/>
@@ -9795,6 +10142,127 @@
     </w:lvl>
   </w:abstractNum>
   <w:abstractNum w:abstractNumId="20" w15:restartNumberingAfterBreak="0">
+    <w:nsid w:val="465F5F11"/>
+    <w:multiLevelType w:val="multilevel"/>
+    <w:tmpl w:val="F026A49C"/>
+    <w:lvl w:ilvl="0">
+      <w:start w:val="1"/>
+      <w:numFmt w:val="decimal"/>
+      <w:lvlText w:val="%1."/>
+      <w:lvlJc w:val="left"/>
+      <w:pPr>
+        <w:ind w:left="720" w:hanging="360"/>
+      </w:pPr>
+      <w:rPr>
+        <w:rFonts w:hint="default"/>
+      </w:rPr>
+    </w:lvl>
+    <w:lvl w:ilvl="1">
+      <w:start w:val="1"/>
+      <w:numFmt w:val="decimal"/>
+      <w:isLgl/>
+      <w:lvlText w:val="%1.%2."/>
+      <w:lvlJc w:val="left"/>
+      <w:pPr>
+        <w:ind w:left="1440" w:hanging="360"/>
+      </w:pPr>
+      <w:rPr>
+        <w:rFonts w:hint="default"/>
+      </w:rPr>
+    </w:lvl>
+    <w:lvl w:ilvl="2">
+      <w:start w:val="1"/>
+      <w:numFmt w:val="decimal"/>
+      <w:isLgl/>
+      <w:lvlText w:val="%1.%2.%3."/>
+      <w:lvlJc w:val="left"/>
+      <w:pPr>
+        <w:ind w:left="2520" w:hanging="720"/>
+      </w:pPr>
+      <w:rPr>
+        <w:rFonts w:hint="default"/>
+      </w:rPr>
+    </w:lvl>
+    <w:lvl w:ilvl="3">
+      <w:start w:val="1"/>
+      <w:numFmt w:val="decimal"/>
+      <w:isLgl/>
+      <w:lvlText w:val="%1.%2.%3.%4."/>
+      <w:lvlJc w:val="left"/>
+      <w:pPr>
+        <w:ind w:left="3240" w:hanging="720"/>
+      </w:pPr>
+      <w:rPr>
+        <w:rFonts w:hint="default"/>
+      </w:rPr>
+    </w:lvl>
+    <w:lvl w:ilvl="4">
+      <w:start w:val="1"/>
+      <w:numFmt w:val="decimal"/>
+      <w:isLgl/>
+      <w:lvlText w:val="%1.%2.%3.%4.%5."/>
+      <w:lvlJc w:val="left"/>
+      <w:pPr>
+        <w:ind w:left="4320" w:hanging="1080"/>
+      </w:pPr>
+      <w:rPr>
+        <w:rFonts w:hint="default"/>
+      </w:rPr>
+    </w:lvl>
+    <w:lvl w:ilvl="5">
+      <w:start w:val="1"/>
+      <w:numFmt w:val="decimal"/>
+      <w:isLgl/>
+      <w:lvlText w:val="%1.%2.%3.%4.%5.%6."/>
+      <w:lvlJc w:val="left"/>
+      <w:pPr>
+        <w:ind w:left="5040" w:hanging="1080"/>
+      </w:pPr>
+      <w:rPr>
+        <w:rFonts w:hint="default"/>
+      </w:rPr>
+    </w:lvl>
+    <w:lvl w:ilvl="6">
+      <w:start w:val="1"/>
+      <w:numFmt w:val="decimal"/>
+      <w:isLgl/>
+      <w:lvlText w:val="%1.%2.%3.%4.%5.%6.%7."/>
+      <w:lvlJc w:val="left"/>
+      <w:pPr>
+        <w:ind w:left="6120" w:hanging="1440"/>
+      </w:pPr>
+      <w:rPr>
+        <w:rFonts w:hint="default"/>
+      </w:rPr>
+    </w:lvl>
+    <w:lvl w:ilvl="7">
+      <w:start w:val="1"/>
+      <w:numFmt w:val="decimal"/>
+      <w:isLgl/>
+      <w:lvlText w:val="%1.%2.%3.%4.%5.%6.%7.%8."/>
+      <w:lvlJc w:val="left"/>
+      <w:pPr>
+        <w:ind w:left="6840" w:hanging="1440"/>
+      </w:pPr>
+      <w:rPr>
+        <w:rFonts w:hint="default"/>
+      </w:rPr>
+    </w:lvl>
+    <w:lvl w:ilvl="8">
+      <w:start w:val="1"/>
+      <w:numFmt w:val="decimal"/>
+      <w:isLgl/>
+      <w:lvlText w:val="%1.%2.%3.%4.%5.%6.%7.%8.%9."/>
+      <w:lvlJc w:val="left"/>
+      <w:pPr>
+        <w:ind w:left="7920" w:hanging="1800"/>
+      </w:pPr>
+      <w:rPr>
+        <w:rFonts w:hint="default"/>
+      </w:rPr>
+    </w:lvl>
+  </w:abstractNum>
+  <w:abstractNum w:abstractNumId="21" w15:restartNumberingAfterBreak="0">
     <w:nsid w:val="4A154E43"/>
     <w:multiLevelType w:val="multilevel"/>
     <w:tmpl w:val="F026A49C"/>
@@ -9915,7 +10383,7 @@
       </w:rPr>
     </w:lvl>
   </w:abstractNum>
-  <w:abstractNum w:abstractNumId="21" w15:restartNumberingAfterBreak="0">
+  <w:abstractNum w:abstractNumId="22" w15:restartNumberingAfterBreak="0">
     <w:nsid w:val="502F54E3"/>
     <w:multiLevelType w:val="hybridMultilevel"/>
     <w:tmpl w:val="A708903C"/>
@@ -10028,7 +10496,7 @@
       </w:rPr>
     </w:lvl>
   </w:abstractNum>
-  <w:abstractNum w:abstractNumId="22" w15:restartNumberingAfterBreak="0">
+  <w:abstractNum w:abstractNumId="23" w15:restartNumberingAfterBreak="0">
     <w:nsid w:val="525C61E9"/>
     <w:multiLevelType w:val="hybridMultilevel"/>
     <w:tmpl w:val="03BCC4D8"/>
@@ -10117,7 +10585,7 @@
       </w:pPr>
     </w:lvl>
   </w:abstractNum>
-  <w:abstractNum w:abstractNumId="23" w15:restartNumberingAfterBreak="0">
+  <w:abstractNum w:abstractNumId="24" w15:restartNumberingAfterBreak="0">
     <w:nsid w:val="5C4801F0"/>
     <w:multiLevelType w:val="hybridMultilevel"/>
     <w:tmpl w:val="E97A9290"/>
@@ -10206,7 +10674,7 @@
       </w:pPr>
     </w:lvl>
   </w:abstractNum>
-  <w:abstractNum w:abstractNumId="24" w15:restartNumberingAfterBreak="0">
+  <w:abstractNum w:abstractNumId="25" w15:restartNumberingAfterBreak="0">
     <w:nsid w:val="611E183C"/>
     <w:multiLevelType w:val="hybridMultilevel"/>
     <w:tmpl w:val="BDB69BF6"/>
@@ -10295,7 +10763,7 @@
       </w:pPr>
     </w:lvl>
   </w:abstractNum>
-  <w:abstractNum w:abstractNumId="25" w15:restartNumberingAfterBreak="0">
+  <w:abstractNum w:abstractNumId="26" w15:restartNumberingAfterBreak="0">
     <w:nsid w:val="67B552FC"/>
     <w:multiLevelType w:val="hybridMultilevel"/>
     <w:tmpl w:val="90685B7A"/>
@@ -10384,7 +10852,7 @@
       </w:pPr>
     </w:lvl>
   </w:abstractNum>
-  <w:abstractNum w:abstractNumId="26" w15:restartNumberingAfterBreak="0">
+  <w:abstractNum w:abstractNumId="27" w15:restartNumberingAfterBreak="0">
     <w:nsid w:val="6AF33333"/>
     <w:multiLevelType w:val="hybridMultilevel"/>
     <w:tmpl w:val="EA647E28"/>
@@ -10473,7 +10941,7 @@
       </w:pPr>
     </w:lvl>
   </w:abstractNum>
-  <w:abstractNum w:abstractNumId="27" w15:restartNumberingAfterBreak="0">
+  <w:abstractNum w:abstractNumId="28" w15:restartNumberingAfterBreak="0">
     <w:nsid w:val="6F641922"/>
     <w:multiLevelType w:val="hybridMultilevel"/>
     <w:tmpl w:val="A9664642"/>
@@ -10562,7 +11030,7 @@
       </w:pPr>
     </w:lvl>
   </w:abstractNum>
-  <w:abstractNum w:abstractNumId="28" w15:restartNumberingAfterBreak="0">
+  <w:abstractNum w:abstractNumId="29" w15:restartNumberingAfterBreak="0">
     <w:nsid w:val="722B355F"/>
     <w:multiLevelType w:val="hybridMultilevel"/>
     <w:tmpl w:val="74A8D536"/>
@@ -10648,7 +11116,7 @@
       </w:pPr>
     </w:lvl>
   </w:abstractNum>
-  <w:abstractNum w:abstractNumId="29" w15:restartNumberingAfterBreak="0">
+  <w:abstractNum w:abstractNumId="30" w15:restartNumberingAfterBreak="0">
     <w:nsid w:val="78FD488F"/>
     <w:multiLevelType w:val="hybridMultilevel"/>
     <w:tmpl w:val="8E2C96C0"/>
@@ -10737,7 +11205,7 @@
       </w:pPr>
     </w:lvl>
   </w:abstractNum>
-  <w:abstractNum w:abstractNumId="30" w15:restartNumberingAfterBreak="0">
+  <w:abstractNum w:abstractNumId="31" w15:restartNumberingAfterBreak="0">
     <w:nsid w:val="7A347C6C"/>
     <w:multiLevelType w:val="hybridMultilevel"/>
     <w:tmpl w:val="22045388"/>
@@ -10826,7 +11294,7 @@
       </w:pPr>
     </w:lvl>
   </w:abstractNum>
-  <w:abstractNum w:abstractNumId="31" w15:restartNumberingAfterBreak="0">
+  <w:abstractNum w:abstractNumId="32" w15:restartNumberingAfterBreak="0">
     <w:nsid w:val="7DCB3082"/>
     <w:multiLevelType w:val="hybridMultilevel"/>
     <w:tmpl w:val="816EB772"/>
@@ -10919,25 +11387,25 @@
     <w:abstractNumId w:val="14"/>
   </w:num>
   <w:num w:numId="2">
-    <w:abstractNumId w:val="26"/>
+    <w:abstractNumId w:val="27"/>
   </w:num>
   <w:num w:numId="3">
-    <w:abstractNumId w:val="28"/>
+    <w:abstractNumId w:val="29"/>
   </w:num>
   <w:num w:numId="4">
-    <w:abstractNumId w:val="29"/>
+    <w:abstractNumId w:val="30"/>
   </w:num>
   <w:num w:numId="5">
     <w:abstractNumId w:val="0"/>
   </w:num>
   <w:num w:numId="6">
-    <w:abstractNumId w:val="24"/>
+    <w:abstractNumId w:val="25"/>
   </w:num>
   <w:num w:numId="7">
     <w:abstractNumId w:val="13"/>
   </w:num>
   <w:num w:numId="8">
-    <w:abstractNumId w:val="23"/>
+    <w:abstractNumId w:val="24"/>
   </w:num>
   <w:num w:numId="9">
     <w:abstractNumId w:val="19"/>
@@ -10949,10 +11417,10 @@
     <w:abstractNumId w:val="16"/>
   </w:num>
   <w:num w:numId="12">
-    <w:abstractNumId w:val="22"/>
+    <w:abstractNumId w:val="23"/>
   </w:num>
   <w:num w:numId="13">
-    <w:abstractNumId w:val="31"/>
+    <w:abstractNumId w:val="32"/>
   </w:num>
   <w:num w:numId="14">
     <w:abstractNumId w:val="5"/>
@@ -10973,7 +11441,7 @@
     <w:abstractNumId w:val="10"/>
   </w:num>
   <w:num w:numId="20">
-    <w:abstractNumId w:val="20"/>
+    <w:abstractNumId w:val="21"/>
   </w:num>
   <w:num w:numId="21">
     <w:abstractNumId w:val="11"/>
@@ -10985,10 +11453,10 @@
     <w:abstractNumId w:val="3"/>
   </w:num>
   <w:num w:numId="24">
-    <w:abstractNumId w:val="21"/>
+    <w:abstractNumId w:val="22"/>
   </w:num>
   <w:num w:numId="25">
-    <w:abstractNumId w:val="27"/>
+    <w:abstractNumId w:val="28"/>
   </w:num>
   <w:num w:numId="26">
     <w:abstractNumId w:val="18"/>
@@ -10997,10 +11465,10 @@
     <w:abstractNumId w:val="9"/>
   </w:num>
   <w:num w:numId="28">
-    <w:abstractNumId w:val="25"/>
+    <w:abstractNumId w:val="26"/>
   </w:num>
   <w:num w:numId="29">
-    <w:abstractNumId w:val="30"/>
+    <w:abstractNumId w:val="31"/>
   </w:num>
   <w:num w:numId="30">
     <w:abstractNumId w:val="1"/>
@@ -11010,6 +11478,9 @@
   </w:num>
   <w:num w:numId="32">
     <w:abstractNumId w:val="7"/>
+  </w:num>
+  <w:num w:numId="33">
+    <w:abstractNumId w:val="20"/>
   </w:num>
 </w:numbering>
 </file>

</xml_diff>

<commit_message>
Adicionada nova descrição de CDU
</commit_message>
<xml_diff>
--- a/2.Análise/2.1.Modelo de Caso de Uso - MCU/Descrições dos casos de uso.docx
+++ b/2.Análise/2.1.Modelo de Caso de Uso - MCU/Descrições dos casos de uso.docx
@@ -1,6 +1,6 @@
 
 <file path=word/document.xml><?xml version="1.0" encoding="utf-8"?>
-<w:document xmlns:wpc="http://schemas.microsoft.com/office/word/2010/wordprocessingCanvas" xmlns:cx="http://schemas.microsoft.com/office/drawing/2014/chartex" xmlns:cx1="http://schemas.microsoft.com/office/drawing/2015/9/8/chartex" xmlns:cx2="http://schemas.microsoft.com/office/drawing/2015/10/21/chartex" xmlns:cx3="http://schemas.microsoft.com/office/drawing/2016/5/9/chartex" xmlns:cx4="http://schemas.microsoft.com/office/drawing/2016/5/10/chartex" xmlns:cx5="http://schemas.microsoft.com/office/drawing/2016/5/11/chartex" xmlns:cx6="http://schemas.microsoft.com/office/drawing/2016/5/12/chartex" xmlns:cx7="http://schemas.microsoft.com/office/drawing/2016/5/13/chartex" xmlns:cx8="http://schemas.microsoft.com/office/drawing/2016/5/14/chartex" xmlns:mc="http://schemas.openxmlformats.org/markup-compatibility/2006" xmlns:aink="http://schemas.microsoft.com/office/drawing/2016/ink" xmlns:am3d="http://schemas.microsoft.com/office/drawing/2017/model3d" xmlns:o="urn:schemas-microsoft-com:office:office" xmlns:r="http://schemas.openxmlformats.org/officeDocument/2006/relationships" xmlns:m="http://schemas.openxmlformats.org/officeDocument/2006/math" xmlns:v="urn:schemas-microsoft-com:vml" xmlns:wp14="http://schemas.microsoft.com/office/word/2010/wordprocessingDrawing" xmlns:wp="http://schemas.openxmlformats.org/drawingml/2006/wordprocessingDrawing" xmlns:w10="urn:schemas-microsoft-com:office:word" xmlns:w="http://schemas.openxmlformats.org/wordprocessingml/2006/main" xmlns:w14="http://schemas.microsoft.com/office/word/2010/wordml" xmlns:w15="http://schemas.microsoft.com/office/word/2012/wordml" xmlns:w16cid="http://schemas.microsoft.com/office/word/2016/wordml/cid" xmlns:w16se="http://schemas.microsoft.com/office/word/2015/wordml/symex" xmlns:wpg="http://schemas.microsoft.com/office/word/2010/wordprocessingGroup" xmlns:wpi="http://schemas.microsoft.com/office/word/2010/wordprocessingInk" xmlns:wne="http://schemas.microsoft.com/office/word/2006/wordml" xmlns:wps="http://schemas.microsoft.com/office/word/2010/wordprocessingShape" mc:Ignorable="w14 w15 w16se w16cid wp14">
+<w:document xmlns:ve="http://schemas.openxmlformats.org/markup-compatibility/2006" xmlns:o="urn:schemas-microsoft-com:office:office" xmlns:r="http://schemas.openxmlformats.org/officeDocument/2006/relationships" xmlns:m="http://schemas.openxmlformats.org/officeDocument/2006/math" xmlns:v="urn:schemas-microsoft-com:vml" xmlns:wp="http://schemas.openxmlformats.org/drawingml/2006/wordprocessingDrawing" xmlns:w10="urn:schemas-microsoft-com:office:word" xmlns:w="http://schemas.openxmlformats.org/wordprocessingml/2006/main" xmlns:wne="http://schemas.microsoft.com/office/word/2006/wordml">
   <w:body>
     <w:p>
       <w:pPr>
@@ -129,7 +129,25 @@
           <w:sz w:val="28"/>
           <w:szCs w:val="28"/>
         </w:rPr>
-        <w:t>TEMA 6: CONTROLE DE ESTOQUE</w:t>
+        <w:t xml:space="preserve">TEMA </w:t>
+      </w:r>
+      <w:proofErr w:type="gramStart"/>
+      <w:r>
+        <w:rPr>
+          <w:b/>
+          <w:sz w:val="28"/>
+          <w:szCs w:val="28"/>
+        </w:rPr>
+        <w:t>6</w:t>
+      </w:r>
+      <w:proofErr w:type="gramEnd"/>
+      <w:r>
+        <w:rPr>
+          <w:b/>
+          <w:sz w:val="28"/>
+          <w:szCs w:val="28"/>
+        </w:rPr>
+        <w:t>: CONTROLE DE ESTOQUE</w:t>
       </w:r>
     </w:p>
     <w:p>
@@ -273,9 +291,17 @@
         <w:rPr>
           <w:color w:val="00B0F0"/>
         </w:rPr>
-        <w:t>Sempre que alguém modificar algo,</w:t>
+        <w:t xml:space="preserve">Sempre que alguém modificar </w:t>
+      </w:r>
+      <w:proofErr w:type="gramStart"/>
+      <w:r>
+        <w:rPr>
+          <w:color w:val="00B0F0"/>
+        </w:rPr>
+        <w:t>algo,</w:t>
       </w:r>
       <w:commentRangeEnd w:id="0"/>
+      <w:proofErr w:type="gramEnd"/>
       <w:r>
         <w:rPr>
           <w:rStyle w:val="Refdecomentrio"/>
@@ -293,7 +319,7 @@
       <w:tblPr>
         <w:tblStyle w:val="Tabelacomgrade"/>
         <w:tblW w:w="9493" w:type="dxa"/>
-        <w:tblLook w:val="04A0" w:firstRow="1" w:lastRow="0" w:firstColumn="1" w:lastColumn="0" w:noHBand="0" w:noVBand="1"/>
+        <w:tblLook w:val="04A0"/>
       </w:tblPr>
       <w:tblGrid>
         <w:gridCol w:w="1058"/>
@@ -984,6 +1010,92 @@
                 <w:szCs w:val="20"/>
               </w:rPr>
               <w:t>Documento reformulado de acordo com o novo diagrama.</w:t>
+            </w:r>
+          </w:p>
+        </w:tc>
+      </w:tr>
+      <w:tr>
+        <w:tc>
+          <w:tcPr>
+            <w:tcW w:w="1058" w:type="dxa"/>
+          </w:tcPr>
+          <w:p>
+            <w:pPr>
+              <w:spacing w:line="276" w:lineRule="auto"/>
+              <w:rPr>
+                <w:sz w:val="20"/>
+                <w:szCs w:val="20"/>
+              </w:rPr>
+            </w:pPr>
+            <w:r>
+              <w:rPr>
+                <w:sz w:val="20"/>
+                <w:szCs w:val="20"/>
+              </w:rPr>
+              <w:t>07/09/17</w:t>
+            </w:r>
+          </w:p>
+        </w:tc>
+        <w:tc>
+          <w:tcPr>
+            <w:tcW w:w="922" w:type="dxa"/>
+          </w:tcPr>
+          <w:p>
+            <w:pPr>
+              <w:spacing w:line="276" w:lineRule="auto"/>
+              <w:rPr>
+                <w:sz w:val="20"/>
+                <w:szCs w:val="20"/>
+              </w:rPr>
+            </w:pPr>
+            <w:r>
+              <w:rPr>
+                <w:sz w:val="20"/>
+                <w:szCs w:val="20"/>
+              </w:rPr>
+              <w:t>2.1</w:t>
+            </w:r>
+          </w:p>
+        </w:tc>
+        <w:tc>
+          <w:tcPr>
+            <w:tcW w:w="1701" w:type="dxa"/>
+          </w:tcPr>
+          <w:p>
+            <w:pPr>
+              <w:spacing w:line="276" w:lineRule="auto"/>
+              <w:rPr>
+                <w:sz w:val="20"/>
+                <w:szCs w:val="20"/>
+              </w:rPr>
+            </w:pPr>
+            <w:r>
+              <w:rPr>
+                <w:sz w:val="20"/>
+                <w:szCs w:val="20"/>
+              </w:rPr>
+              <w:t>João Pedro Vieira</w:t>
+            </w:r>
+          </w:p>
+        </w:tc>
+        <w:tc>
+          <w:tcPr>
+            <w:tcW w:w="5812" w:type="dxa"/>
+          </w:tcPr>
+          <w:p>
+            <w:pPr>
+              <w:spacing w:line="276" w:lineRule="auto"/>
+              <w:rPr>
+                <w:sz w:val="20"/>
+                <w:szCs w:val="20"/>
+              </w:rPr>
+            </w:pPr>
+            <w:r>
+              <w:rPr>
+                <w:sz w:val="20"/>
+                <w:szCs w:val="20"/>
+              </w:rPr>
+              <w:t>Feito uma descrição de caso de uso.</w:t>
             </w:r>
           </w:p>
         </w:tc>
@@ -1165,7 +1277,6 @@
         <w:pStyle w:val="Ttulo1"/>
       </w:pPr>
       <w:r>
-        <w:lastRenderedPageBreak/>
         <w:t>Casos de Uso</w:t>
       </w:r>
     </w:p>
@@ -1173,7 +1284,7 @@
       <w:tblPr>
         <w:tblStyle w:val="Tabelacomgrade"/>
         <w:tblW w:w="0" w:type="auto"/>
-        <w:tblLook w:val="04A0" w:firstRow="1" w:lastRow="0" w:firstColumn="1" w:lastColumn="0" w:noHBand="0" w:noVBand="1"/>
+        <w:tblLook w:val="04A0"/>
       </w:tblPr>
       <w:tblGrid>
         <w:gridCol w:w="1838"/>
@@ -1616,7 +1727,6 @@
         <w:pStyle w:val="Ttulo1"/>
       </w:pPr>
       <w:r>
-        <w:lastRenderedPageBreak/>
         <w:t>D</w:t>
       </w:r>
       <w:r>
@@ -1627,7 +1737,7 @@
       <w:tblPr>
         <w:tblStyle w:val="Tabelacomgrade"/>
         <w:tblW w:w="0" w:type="auto"/>
-        <w:tblLook w:val="04A0" w:firstRow="1" w:lastRow="0" w:firstColumn="1" w:lastColumn="0" w:noHBand="0" w:noVBand="1"/>
+        <w:tblLook w:val="04A0"/>
       </w:tblPr>
       <w:tblGrid>
         <w:gridCol w:w="2407"/>
@@ -1690,18 +1800,14 @@
             <w:gridSpan w:val="2"/>
           </w:tcPr>
           <w:p>
+            <w:proofErr w:type="gramStart"/>
             <w:r>
               <w:rPr>
                 <w:b/>
               </w:rPr>
               <w:t>Atores:</w:t>
             </w:r>
-            <w:r>
-              <w:rPr>
-                <w:b/>
-              </w:rPr>
-              <w:t xml:space="preserve"> </w:t>
-            </w:r>
+            <w:proofErr w:type="gramEnd"/>
             <w:r>
               <w:t>Gestor</w:t>
             </w:r>
@@ -1741,16 +1847,26 @@
               <w:rPr>
                 <w:b/>
               </w:rPr>
-              <w:t>Pré-condição:</w:t>
-            </w:r>
-            <w:r>
-              <w:rPr>
-                <w:b/>
-              </w:rPr>
-              <w:t xml:space="preserve"> </w:t>
-            </w:r>
-            <w:r>
-              <w:t>o Gestor deve estar logado ao Sistema.</w:t>
+              <w:t>Pré-</w:t>
+            </w:r>
+            <w:proofErr w:type="gramStart"/>
+            <w:r>
+              <w:rPr>
+                <w:b/>
+              </w:rPr>
+              <w:t>condição:</w:t>
+            </w:r>
+            <w:proofErr w:type="gramEnd"/>
+            <w:r>
+              <w:t xml:space="preserve">o Gestor deve estar </w:t>
+            </w:r>
+            <w:proofErr w:type="spellStart"/>
+            <w:r>
+              <w:t>logado</w:t>
+            </w:r>
+            <w:proofErr w:type="spellEnd"/>
+            <w:r>
+              <w:t xml:space="preserve"> ao Sistema.</w:t>
             </w:r>
           </w:p>
         </w:tc>
@@ -2527,7 +2643,7 @@
       <w:tblPr>
         <w:tblStyle w:val="Tabelacomgrade"/>
         <w:tblW w:w="9606" w:type="dxa"/>
-        <w:tblLook w:val="04A0" w:firstRow="1" w:lastRow="0" w:firstColumn="1" w:lastColumn="0" w:noHBand="0" w:noVBand="1"/>
+        <w:tblLook w:val="04A0"/>
       </w:tblPr>
       <w:tblGrid>
         <w:gridCol w:w="2264"/>
@@ -2554,7 +2670,6 @@
               <w:rPr>
                 <w:b/>
               </w:rPr>
-              <w:lastRenderedPageBreak/>
               <w:t>CDU02</w:t>
             </w:r>
           </w:p>
@@ -2592,18 +2707,14 @@
             <w:gridSpan w:val="2"/>
           </w:tcPr>
           <w:p>
+            <w:proofErr w:type="gramStart"/>
             <w:r>
               <w:rPr>
                 <w:b/>
               </w:rPr>
               <w:t>Atores:</w:t>
             </w:r>
-            <w:r>
-              <w:rPr>
-                <w:b/>
-              </w:rPr>
-              <w:t xml:space="preserve"> </w:t>
-            </w:r>
+            <w:proofErr w:type="gramEnd"/>
             <w:r>
               <w:t>Gestor</w:t>
             </w:r>
@@ -2643,16 +2754,26 @@
               <w:rPr>
                 <w:b/>
               </w:rPr>
-              <w:t>Pré-condição:</w:t>
-            </w:r>
-            <w:r>
-              <w:rPr>
-                <w:b/>
-              </w:rPr>
-              <w:t xml:space="preserve"> </w:t>
-            </w:r>
-            <w:r>
-              <w:t>o Gestor deve estar logado ao Sistema.</w:t>
+              <w:t>Pré-</w:t>
+            </w:r>
+            <w:proofErr w:type="gramStart"/>
+            <w:r>
+              <w:rPr>
+                <w:b/>
+              </w:rPr>
+              <w:t>condição:</w:t>
+            </w:r>
+            <w:proofErr w:type="gramEnd"/>
+            <w:r>
+              <w:t xml:space="preserve">o Gestor deve estar </w:t>
+            </w:r>
+            <w:proofErr w:type="spellStart"/>
+            <w:r>
+              <w:t>logado</w:t>
+            </w:r>
+            <w:proofErr w:type="spellEnd"/>
+            <w:r>
+              <w:t xml:space="preserve"> ao Sistema.</w:t>
             </w:r>
           </w:p>
         </w:tc>
@@ -2888,7 +3009,7 @@
       <w:tblPr>
         <w:tblStyle w:val="Tabelacomgrade"/>
         <w:tblW w:w="9606" w:type="dxa"/>
-        <w:tblLook w:val="04A0" w:firstRow="1" w:lastRow="0" w:firstColumn="1" w:lastColumn="0" w:noHBand="0" w:noVBand="1"/>
+        <w:tblLook w:val="04A0"/>
       </w:tblPr>
       <w:tblGrid>
         <w:gridCol w:w="2264"/>
@@ -2951,18 +3072,14 @@
             <w:gridSpan w:val="2"/>
           </w:tcPr>
           <w:p>
+            <w:proofErr w:type="gramStart"/>
             <w:r>
               <w:rPr>
                 <w:b/>
               </w:rPr>
               <w:t>Atores:</w:t>
             </w:r>
-            <w:r>
-              <w:rPr>
-                <w:b/>
-              </w:rPr>
-              <w:t xml:space="preserve"> </w:t>
-            </w:r>
+            <w:proofErr w:type="gramEnd"/>
             <w:r>
               <w:t>Gestor</w:t>
             </w:r>
@@ -3002,16 +3119,26 @@
               <w:rPr>
                 <w:b/>
               </w:rPr>
-              <w:t>Pré-condição:</w:t>
-            </w:r>
-            <w:r>
-              <w:rPr>
-                <w:b/>
-              </w:rPr>
-              <w:t xml:space="preserve"> </w:t>
-            </w:r>
-            <w:r>
-              <w:t>o Gestor deve estar logado ao Sistema.</w:t>
+              <w:t>Pré-</w:t>
+            </w:r>
+            <w:proofErr w:type="gramStart"/>
+            <w:r>
+              <w:rPr>
+                <w:b/>
+              </w:rPr>
+              <w:t>condição:</w:t>
+            </w:r>
+            <w:proofErr w:type="gramEnd"/>
+            <w:r>
+              <w:t xml:space="preserve">o Gestor deve estar </w:t>
+            </w:r>
+            <w:proofErr w:type="spellStart"/>
+            <w:r>
+              <w:t>logado</w:t>
+            </w:r>
+            <w:proofErr w:type="spellEnd"/>
+            <w:r>
+              <w:t xml:space="preserve"> ao Sistema.</w:t>
             </w:r>
           </w:p>
         </w:tc>
@@ -3069,7 +3196,15 @@
               </w:numPr>
             </w:pPr>
             <w:r>
-              <w:t>Sistema exibe lista de produtos cuja quantidade em estoque está abaixo da quantidade “limite” informada em seu cadastro.</w:t>
+              <w:t>Sistema exibe lista de produtos cuja quantidade em estoque está abaixo da quantidade “</w:t>
+            </w:r>
+            <w:proofErr w:type="gramStart"/>
+            <w:r>
+              <w:t>limite” informada em seu cadastro</w:t>
+            </w:r>
+            <w:proofErr w:type="gramEnd"/>
+            <w:r>
+              <w:t>.</w:t>
             </w:r>
           </w:p>
           <w:p>
@@ -3139,7 +3274,7 @@
       <w:tblPr>
         <w:tblStyle w:val="Tabelacomgrade"/>
         <w:tblW w:w="9606" w:type="dxa"/>
-        <w:tblLook w:val="04A0" w:firstRow="1" w:lastRow="0" w:firstColumn="1" w:lastColumn="0" w:noHBand="0" w:noVBand="1"/>
+        <w:tblLook w:val="04A0"/>
       </w:tblPr>
       <w:tblGrid>
         <w:gridCol w:w="2264"/>
@@ -3165,7 +3300,6 @@
               <w:rPr>
                 <w:b/>
               </w:rPr>
-              <w:lastRenderedPageBreak/>
               <w:t>CDU04</w:t>
             </w:r>
           </w:p>
@@ -3203,18 +3337,14 @@
             <w:gridSpan w:val="2"/>
           </w:tcPr>
           <w:p>
+            <w:proofErr w:type="gramStart"/>
             <w:r>
               <w:rPr>
                 <w:b/>
               </w:rPr>
               <w:t>Atores:</w:t>
             </w:r>
-            <w:r>
-              <w:rPr>
-                <w:b/>
-              </w:rPr>
-              <w:t xml:space="preserve"> </w:t>
-            </w:r>
+            <w:proofErr w:type="gramEnd"/>
             <w:r>
               <w:t>Gestor ou Operador</w:t>
             </w:r>
@@ -3239,7 +3369,6 @@
             </w:r>
             <w:r>
               <w:br/>
-              <w:t xml:space="preserve"> </w:t>
             </w:r>
           </w:p>
         </w:tc>
@@ -3258,16 +3387,26 @@
               <w:rPr>
                 <w:b/>
               </w:rPr>
-              <w:t>Pré-condição:</w:t>
-            </w:r>
-            <w:r>
-              <w:rPr>
-                <w:b/>
-              </w:rPr>
-              <w:t xml:space="preserve"> </w:t>
-            </w:r>
-            <w:r>
-              <w:t>o funcionário deve estar logado ao Sistema.</w:t>
+              <w:t>Pré-</w:t>
+            </w:r>
+            <w:proofErr w:type="gramStart"/>
+            <w:r>
+              <w:rPr>
+                <w:b/>
+              </w:rPr>
+              <w:t>condição:</w:t>
+            </w:r>
+            <w:proofErr w:type="gramEnd"/>
+            <w:r>
+              <w:t xml:space="preserve">o funcionário deve estar </w:t>
+            </w:r>
+            <w:proofErr w:type="spellStart"/>
+            <w:r>
+              <w:t>logado</w:t>
+            </w:r>
+            <w:proofErr w:type="spellEnd"/>
+            <w:r>
+              <w:t xml:space="preserve"> ao Sistema.</w:t>
             </w:r>
           </w:p>
         </w:tc>
@@ -3462,7 +3601,15 @@
               </w:rPr>
             </w:pPr>
             <w:r>
-              <w:t>Fluxo principal: é exibido o histórico do produtos desejado.</w:t>
+              <w:t xml:space="preserve">Fluxo principal: é exibido o histórico </w:t>
+            </w:r>
+            <w:proofErr w:type="gramStart"/>
+            <w:r>
+              <w:t>do produtos</w:t>
+            </w:r>
+            <w:proofErr w:type="gramEnd"/>
+            <w:r>
+              <w:t xml:space="preserve"> desejado.</w:t>
             </w:r>
           </w:p>
           <w:p>
@@ -3504,7 +3651,7 @@
       <w:tblPr>
         <w:tblStyle w:val="Tabelacomgrade"/>
         <w:tblW w:w="0" w:type="auto"/>
-        <w:tblLook w:val="04A0" w:firstRow="1" w:lastRow="0" w:firstColumn="1" w:lastColumn="0" w:noHBand="0" w:noVBand="1"/>
+        <w:tblLook w:val="04A0"/>
       </w:tblPr>
       <w:tblGrid>
         <w:gridCol w:w="2407"/>
@@ -3530,7 +3677,6 @@
               <w:rPr>
                 <w:b/>
               </w:rPr>
-              <w:lastRenderedPageBreak/>
               <w:t>CDU05</w:t>
             </w:r>
           </w:p>
@@ -3568,18 +3714,14 @@
             <w:gridSpan w:val="2"/>
           </w:tcPr>
           <w:p>
+            <w:proofErr w:type="gramStart"/>
             <w:r>
               <w:rPr>
                 <w:b/>
               </w:rPr>
               <w:t>Atores:</w:t>
             </w:r>
-            <w:r>
-              <w:rPr>
-                <w:b/>
-              </w:rPr>
-              <w:t xml:space="preserve"> </w:t>
-            </w:r>
+            <w:proofErr w:type="gramEnd"/>
             <w:r>
               <w:t>Gestor</w:t>
             </w:r>
@@ -3619,16 +3761,26 @@
               <w:rPr>
                 <w:b/>
               </w:rPr>
-              <w:t>Pré-condição:</w:t>
-            </w:r>
-            <w:r>
-              <w:rPr>
-                <w:b/>
-              </w:rPr>
-              <w:t xml:space="preserve"> </w:t>
-            </w:r>
-            <w:r>
-              <w:t>o Gestor deve estar logado ao Sistema.</w:t>
+              <w:t>Pré-</w:t>
+            </w:r>
+            <w:proofErr w:type="gramStart"/>
+            <w:r>
+              <w:rPr>
+                <w:b/>
+              </w:rPr>
+              <w:t>condição:</w:t>
+            </w:r>
+            <w:proofErr w:type="gramEnd"/>
+            <w:r>
+              <w:t xml:space="preserve">o Gestor deve estar </w:t>
+            </w:r>
+            <w:proofErr w:type="spellStart"/>
+            <w:r>
+              <w:t>logado</w:t>
+            </w:r>
+            <w:proofErr w:type="spellEnd"/>
+            <w:r>
+              <w:t xml:space="preserve"> ao Sistema.</w:t>
             </w:r>
           </w:p>
         </w:tc>
@@ -3670,7 +3822,7 @@
               <w:pStyle w:val="PargrafodaLista"/>
               <w:numPr>
                 <w:ilvl w:val="0"/>
-                <w:numId w:val="5"/>
+                <w:numId w:val="35"/>
               </w:numPr>
             </w:pPr>
             <w:r>
@@ -3682,7 +3834,7 @@
               <w:pStyle w:val="PargrafodaLista"/>
               <w:numPr>
                 <w:ilvl w:val="0"/>
-                <w:numId w:val="5"/>
+                <w:numId w:val="35"/>
               </w:numPr>
             </w:pPr>
             <w:r>
@@ -3694,7 +3846,7 @@
               <w:pStyle w:val="PargrafodaLista"/>
               <w:numPr>
                 <w:ilvl w:val="0"/>
-                <w:numId w:val="5"/>
+                <w:numId w:val="35"/>
               </w:numPr>
             </w:pPr>
             <w:r>
@@ -3706,7 +3858,7 @@
               <w:pStyle w:val="PargrafodaLista"/>
               <w:numPr>
                 <w:ilvl w:val="0"/>
-                <w:numId w:val="5"/>
+                <w:numId w:val="35"/>
               </w:numPr>
             </w:pPr>
             <w:r>
@@ -3718,7 +3870,7 @@
               <w:pStyle w:val="PargrafodaLista"/>
               <w:numPr>
                 <w:ilvl w:val="0"/>
-                <w:numId w:val="5"/>
+                <w:numId w:val="35"/>
               </w:numPr>
             </w:pPr>
             <w:r>
@@ -3764,7 +3916,7 @@
               <w:pStyle w:val="PargrafodaLista"/>
               <w:numPr>
                 <w:ilvl w:val="0"/>
-                <w:numId w:val="22"/>
+                <w:numId w:val="36"/>
               </w:numPr>
             </w:pPr>
             <w:r>
@@ -3776,7 +3928,7 @@
               <w:pStyle w:val="PargrafodaLista"/>
               <w:numPr>
                 <w:ilvl w:val="0"/>
-                <w:numId w:val="22"/>
+                <w:numId w:val="36"/>
               </w:numPr>
             </w:pPr>
             <w:r>
@@ -3788,7 +3940,7 @@
               <w:pStyle w:val="PargrafodaLista"/>
               <w:numPr>
                 <w:ilvl w:val="0"/>
-                <w:numId w:val="22"/>
+                <w:numId w:val="36"/>
               </w:numPr>
             </w:pPr>
             <w:r>
@@ -3800,7 +3952,7 @@
               <w:pStyle w:val="PargrafodaLista"/>
               <w:numPr>
                 <w:ilvl w:val="0"/>
-                <w:numId w:val="22"/>
+                <w:numId w:val="36"/>
               </w:numPr>
             </w:pPr>
             <w:r>
@@ -3812,7 +3964,7 @@
               <w:pStyle w:val="PargrafodaLista"/>
               <w:numPr>
                 <w:ilvl w:val="0"/>
-                <w:numId w:val="22"/>
+                <w:numId w:val="36"/>
               </w:numPr>
             </w:pPr>
             <w:r>
@@ -3824,7 +3976,7 @@
               <w:pStyle w:val="PargrafodaLista"/>
               <w:numPr>
                 <w:ilvl w:val="0"/>
-                <w:numId w:val="22"/>
+                <w:numId w:val="36"/>
               </w:numPr>
             </w:pPr>
             <w:r>
@@ -3836,7 +3988,7 @@
               <w:pStyle w:val="PargrafodaLista"/>
               <w:numPr>
                 <w:ilvl w:val="0"/>
-                <w:numId w:val="22"/>
+                <w:numId w:val="36"/>
               </w:numPr>
             </w:pPr>
             <w:r>
@@ -3894,7 +4046,7 @@
               <w:pStyle w:val="PargrafodaLista"/>
               <w:numPr>
                 <w:ilvl w:val="0"/>
-                <w:numId w:val="23"/>
+                <w:numId w:val="37"/>
               </w:numPr>
             </w:pPr>
             <w:r>
@@ -3906,7 +4058,7 @@
               <w:pStyle w:val="PargrafodaLista"/>
               <w:numPr>
                 <w:ilvl w:val="0"/>
-                <w:numId w:val="23"/>
+                <w:numId w:val="37"/>
               </w:numPr>
             </w:pPr>
             <w:r>
@@ -3918,7 +4070,7 @@
               <w:pStyle w:val="PargrafodaLista"/>
               <w:numPr>
                 <w:ilvl w:val="0"/>
-                <w:numId w:val="23"/>
+                <w:numId w:val="37"/>
               </w:numPr>
             </w:pPr>
             <w:r>
@@ -3930,7 +4082,7 @@
               <w:pStyle w:val="PargrafodaLista"/>
               <w:numPr>
                 <w:ilvl w:val="0"/>
-                <w:numId w:val="23"/>
+                <w:numId w:val="37"/>
               </w:numPr>
             </w:pPr>
             <w:r>
@@ -3942,7 +4094,7 @@
               <w:pStyle w:val="PargrafodaLista"/>
               <w:numPr>
                 <w:ilvl w:val="0"/>
-                <w:numId w:val="23"/>
+                <w:numId w:val="37"/>
               </w:numPr>
             </w:pPr>
             <w:r>
@@ -3954,7 +4106,7 @@
               <w:pStyle w:val="PargrafodaLista"/>
               <w:numPr>
                 <w:ilvl w:val="0"/>
-                <w:numId w:val="23"/>
+                <w:numId w:val="37"/>
               </w:numPr>
             </w:pPr>
             <w:r>
@@ -3966,7 +4118,7 @@
               <w:pStyle w:val="PargrafodaLista"/>
               <w:numPr>
                 <w:ilvl w:val="0"/>
-                <w:numId w:val="23"/>
+                <w:numId w:val="37"/>
               </w:numPr>
             </w:pPr>
             <w:r>
@@ -3978,7 +4130,7 @@
               <w:pStyle w:val="PargrafodaLista"/>
               <w:numPr>
                 <w:ilvl w:val="0"/>
-                <w:numId w:val="23"/>
+                <w:numId w:val="37"/>
               </w:numPr>
             </w:pPr>
             <w:r>
@@ -4036,7 +4188,7 @@
               <w:pStyle w:val="PargrafodaLista"/>
               <w:numPr>
                 <w:ilvl w:val="0"/>
-                <w:numId w:val="23"/>
+                <w:numId w:val="38"/>
               </w:numPr>
             </w:pPr>
             <w:r>
@@ -4048,7 +4200,7 @@
               <w:pStyle w:val="PargrafodaLista"/>
               <w:numPr>
                 <w:ilvl w:val="0"/>
-                <w:numId w:val="23"/>
+                <w:numId w:val="38"/>
               </w:numPr>
             </w:pPr>
             <w:r>
@@ -4060,7 +4212,7 @@
               <w:pStyle w:val="PargrafodaLista"/>
               <w:numPr>
                 <w:ilvl w:val="0"/>
-                <w:numId w:val="23"/>
+                <w:numId w:val="38"/>
               </w:numPr>
             </w:pPr>
             <w:r>
@@ -4072,7 +4224,7 @@
               <w:pStyle w:val="PargrafodaLista"/>
               <w:numPr>
                 <w:ilvl w:val="0"/>
-                <w:numId w:val="23"/>
+                <w:numId w:val="38"/>
               </w:numPr>
             </w:pPr>
             <w:r>
@@ -4084,7 +4236,7 @@
               <w:pStyle w:val="PargrafodaLista"/>
               <w:numPr>
                 <w:ilvl w:val="0"/>
-                <w:numId w:val="23"/>
+                <w:numId w:val="38"/>
               </w:numPr>
             </w:pPr>
             <w:r>
@@ -4096,7 +4248,7 @@
               <w:pStyle w:val="PargrafodaLista"/>
               <w:numPr>
                 <w:ilvl w:val="0"/>
-                <w:numId w:val="23"/>
+                <w:numId w:val="38"/>
               </w:numPr>
             </w:pPr>
             <w:r>
@@ -4108,7 +4260,7 @@
               <w:pStyle w:val="PargrafodaLista"/>
               <w:numPr>
                 <w:ilvl w:val="0"/>
-                <w:numId w:val="23"/>
+                <w:numId w:val="38"/>
               </w:numPr>
             </w:pPr>
             <w:r>
@@ -4215,13 +4367,855 @@
       <w:bookmarkEnd w:id="8"/>
     </w:p>
     <w:p/>
+    <w:p>
+      <w:r>
+        <w:br w:type="page"/>
+      </w:r>
+    </w:p>
+    <w:tbl>
+      <w:tblPr>
+        <w:tblStyle w:val="Tabelacomgrade"/>
+        <w:tblW w:w="0" w:type="auto"/>
+        <w:tblLook w:val="04A0"/>
+      </w:tblPr>
+      <w:tblGrid>
+        <w:gridCol w:w="2407"/>
+        <w:gridCol w:w="7221"/>
+      </w:tblGrid>
+      <w:tr>
+        <w:trPr>
+          <w:trHeight w:val="500"/>
+        </w:trPr>
+        <w:tc>
+          <w:tcPr>
+            <w:tcW w:w="2407" w:type="dxa"/>
+            <w:vAlign w:val="center"/>
+          </w:tcPr>
+          <w:p>
+            <w:pPr>
+              <w:jc w:val="center"/>
+              <w:rPr>
+                <w:b/>
+              </w:rPr>
+            </w:pPr>
+            <w:r>
+              <w:rPr>
+                <w:b/>
+              </w:rPr>
+              <w:t>CDU0</w:t>
+            </w:r>
+            <w:r>
+              <w:rPr>
+                <w:b/>
+              </w:rPr>
+              <w:t>6</w:t>
+            </w:r>
+          </w:p>
+        </w:tc>
+        <w:tc>
+          <w:tcPr>
+            <w:tcW w:w="7221" w:type="dxa"/>
+            <w:vAlign w:val="center"/>
+          </w:tcPr>
+          <w:p>
+            <w:pPr>
+              <w:rPr>
+                <w:b/>
+              </w:rPr>
+            </w:pPr>
+            <w:r>
+              <w:rPr>
+                <w:b/>
+              </w:rPr>
+              <w:t xml:space="preserve">Nome: </w:t>
+            </w:r>
+            <w:r>
+              <w:t xml:space="preserve">Manter </w:t>
+            </w:r>
+            <w:r>
+              <w:t>categoria</w:t>
+            </w:r>
+          </w:p>
+        </w:tc>
+      </w:tr>
+      <w:tr>
+        <w:trPr>
+          <w:trHeight w:val="444"/>
+        </w:trPr>
+        <w:tc>
+          <w:tcPr>
+            <w:tcW w:w="9628" w:type="dxa"/>
+            <w:gridSpan w:val="2"/>
+          </w:tcPr>
+          <w:p>
+            <w:proofErr w:type="gramStart"/>
+            <w:r>
+              <w:rPr>
+                <w:b/>
+              </w:rPr>
+              <w:t>Atores:</w:t>
+            </w:r>
+            <w:proofErr w:type="gramEnd"/>
+            <w:r>
+              <w:t>Gestor</w:t>
+            </w:r>
+          </w:p>
+        </w:tc>
+      </w:tr>
+      <w:tr>
+        <w:tc>
+          <w:tcPr>
+            <w:tcW w:w="9628" w:type="dxa"/>
+            <w:gridSpan w:val="2"/>
+          </w:tcPr>
+          <w:p>
+            <w:r>
+              <w:rPr>
+                <w:b/>
+              </w:rPr>
+              <w:t>Descrição</w:t>
+            </w:r>
+            <w:r>
+              <w:t>: Esse caso de uso descreve o gerenciamento (visualização, inclusão, exclu</w:t>
+            </w:r>
+            <w:r>
+              <w:t>são e alteração) de categorias</w:t>
+            </w:r>
+            <w:r>
+              <w:t xml:space="preserve"> no sistema.</w:t>
+            </w:r>
+          </w:p>
+        </w:tc>
+      </w:tr>
+      <w:tr>
+        <w:trPr>
+          <w:trHeight w:val="431"/>
+        </w:trPr>
+        <w:tc>
+          <w:tcPr>
+            <w:tcW w:w="9628" w:type="dxa"/>
+            <w:gridSpan w:val="2"/>
+          </w:tcPr>
+          <w:p>
+            <w:r>
+              <w:rPr>
+                <w:b/>
+              </w:rPr>
+              <w:t>Pré-</w:t>
+            </w:r>
+            <w:proofErr w:type="gramStart"/>
+            <w:r>
+              <w:rPr>
+                <w:b/>
+              </w:rPr>
+              <w:t>condição:</w:t>
+            </w:r>
+            <w:proofErr w:type="gramEnd"/>
+            <w:r>
+              <w:t xml:space="preserve">o Gestor deve estar </w:t>
+            </w:r>
+            <w:proofErr w:type="spellStart"/>
+            <w:r>
+              <w:t>logado</w:t>
+            </w:r>
+            <w:proofErr w:type="spellEnd"/>
+            <w:r>
+              <w:t xml:space="preserve"> ao Sistema.</w:t>
+            </w:r>
+          </w:p>
+        </w:tc>
+      </w:tr>
+      <w:tr>
+        <w:tc>
+          <w:tcPr>
+            <w:tcW w:w="9628" w:type="dxa"/>
+            <w:gridSpan w:val="2"/>
+            <w:shd w:val="clear" w:color="auto" w:fill="F2F2F2" w:themeFill="background1" w:themeFillShade="F2"/>
+          </w:tcPr>
+          <w:p>
+            <w:pPr>
+              <w:jc w:val="center"/>
+              <w:rPr>
+                <w:b/>
+              </w:rPr>
+            </w:pPr>
+            <w:r>
+              <w:rPr>
+                <w:b/>
+              </w:rPr>
+              <w:t>Fluxo principal</w:t>
+            </w:r>
+          </w:p>
+        </w:tc>
+      </w:tr>
+      <w:tr>
+        <w:trPr>
+          <w:trHeight w:val="1181"/>
+        </w:trPr>
+        <w:tc>
+          <w:tcPr>
+            <w:tcW w:w="9628" w:type="dxa"/>
+            <w:gridSpan w:val="2"/>
+          </w:tcPr>
+          <w:p>
+            <w:pPr>
+              <w:pStyle w:val="PargrafodaLista"/>
+              <w:numPr>
+                <w:ilvl w:val="0"/>
+                <w:numId w:val="34"/>
+              </w:numPr>
+            </w:pPr>
+            <w:r>
+              <w:t>Gestor escolhe a opção “</w:t>
+            </w:r>
+            <w:r>
+              <w:t>Categorias</w:t>
+            </w:r>
+            <w:r>
+              <w:t>”</w:t>
+            </w:r>
+          </w:p>
+          <w:p>
+            <w:pPr>
+              <w:pStyle w:val="PargrafodaLista"/>
+              <w:numPr>
+                <w:ilvl w:val="0"/>
+                <w:numId w:val="34"/>
+              </w:numPr>
+            </w:pPr>
+            <w:r>
+              <w:t>Si</w:t>
+            </w:r>
+            <w:r>
+              <w:t>stema exibe uma lista de todas a</w:t>
+            </w:r>
+            <w:r>
+              <w:t xml:space="preserve">s </w:t>
+            </w:r>
+            <w:r>
+              <w:t>categorias cadastrada</w:t>
+            </w:r>
+            <w:r>
+              <w:t>s</w:t>
+            </w:r>
+          </w:p>
+          <w:p>
+            <w:pPr>
+              <w:pStyle w:val="PargrafodaLista"/>
+              <w:numPr>
+                <w:ilvl w:val="0"/>
+                <w:numId w:val="34"/>
+              </w:numPr>
+            </w:pPr>
+            <w:r>
+              <w:t>Gestor seleciona um dos itens da lista</w:t>
+            </w:r>
+          </w:p>
+          <w:p>
+            <w:pPr>
+              <w:pStyle w:val="PargrafodaLista"/>
+              <w:numPr>
+                <w:ilvl w:val="0"/>
+                <w:numId w:val="34"/>
+              </w:numPr>
+            </w:pPr>
+            <w:r>
+              <w:t>Sistema exibe detalhadamente o item selecionado</w:t>
+            </w:r>
+          </w:p>
+          <w:p>
+            <w:pPr>
+              <w:pStyle w:val="PargrafodaLista"/>
+              <w:numPr>
+                <w:ilvl w:val="0"/>
+                <w:numId w:val="34"/>
+              </w:numPr>
+            </w:pPr>
+            <w:r>
+              <w:t>Caso de uso é encerrado</w:t>
+            </w:r>
+          </w:p>
+        </w:tc>
+      </w:tr>
+      <w:tr>
+        <w:tc>
+          <w:tcPr>
+            <w:tcW w:w="9628" w:type="dxa"/>
+            <w:gridSpan w:val="2"/>
+            <w:shd w:val="clear" w:color="auto" w:fill="F2F2F2" w:themeFill="background1" w:themeFillShade="F2"/>
+          </w:tcPr>
+          <w:p>
+            <w:pPr>
+              <w:jc w:val="center"/>
+            </w:pPr>
+            <w:r>
+              <w:rPr>
+                <w:b/>
+              </w:rPr>
+              <w:t xml:space="preserve">Fluxo alternativo: </w:t>
+            </w:r>
+            <w:r>
+              <w:t>Inclusão</w:t>
+            </w:r>
+          </w:p>
+        </w:tc>
+      </w:tr>
+      <w:tr>
+        <w:trPr>
+          <w:trHeight w:val="1171"/>
+        </w:trPr>
+        <w:tc>
+          <w:tcPr>
+            <w:tcW w:w="9628" w:type="dxa"/>
+            <w:gridSpan w:val="2"/>
+          </w:tcPr>
+          <w:p>
+            <w:pPr>
+              <w:pStyle w:val="PargrafodaLista"/>
+              <w:numPr>
+                <w:ilvl w:val="0"/>
+                <w:numId w:val="39"/>
+              </w:numPr>
+            </w:pPr>
+            <w:r>
+              <w:t>Gestor selec</w:t>
+            </w:r>
+            <w:r>
+              <w:t>iona a opção “Incluir categoria</w:t>
+            </w:r>
+            <w:r>
+              <w:t>”</w:t>
+            </w:r>
+          </w:p>
+          <w:p>
+            <w:pPr>
+              <w:pStyle w:val="PargrafodaLista"/>
+              <w:numPr>
+                <w:ilvl w:val="0"/>
+                <w:numId w:val="39"/>
+              </w:numPr>
+            </w:pPr>
+            <w:r>
+              <w:t>Sistema exibe o formulário de cadastro, com as informações necessárias para um</w:t>
+            </w:r>
+            <w:r>
+              <w:t>a nova</w:t>
+            </w:r>
+            <w:r>
+              <w:t xml:space="preserve"> </w:t>
+            </w:r>
+            <w:r>
+              <w:t xml:space="preserve">categoria (tais como nome, </w:t>
+            </w:r>
+            <w:r>
+              <w:t>código,</w:t>
+            </w:r>
+            <w:r>
+              <w:t xml:space="preserve"> descrição</w:t>
+            </w:r>
+            <w:r>
+              <w:t xml:space="preserve"> etc.</w:t>
+            </w:r>
+            <w:r>
+              <w:t>)</w:t>
+            </w:r>
+          </w:p>
+          <w:p>
+            <w:pPr>
+              <w:pStyle w:val="PargrafodaLista"/>
+              <w:numPr>
+                <w:ilvl w:val="0"/>
+                <w:numId w:val="39"/>
+              </w:numPr>
+            </w:pPr>
+            <w:r>
+              <w:t>Gestor preenche todos os dados necessários</w:t>
+            </w:r>
+          </w:p>
+          <w:p>
+            <w:pPr>
+              <w:pStyle w:val="PargrafodaLista"/>
+              <w:numPr>
+                <w:ilvl w:val="0"/>
+                <w:numId w:val="39"/>
+              </w:numPr>
+            </w:pPr>
+            <w:r>
+              <w:t>Gestor confirma o envio do formulário</w:t>
+            </w:r>
+          </w:p>
+          <w:p>
+            <w:pPr>
+              <w:pStyle w:val="PargrafodaLista"/>
+              <w:numPr>
+                <w:ilvl w:val="0"/>
+                <w:numId w:val="39"/>
+              </w:numPr>
+            </w:pPr>
+            <w:r>
+              <w:t>Sistema inclui a nova</w:t>
+            </w:r>
+            <w:r>
+              <w:t xml:space="preserve"> </w:t>
+            </w:r>
+            <w:r>
+              <w:t>categoria</w:t>
+            </w:r>
+            <w:r>
+              <w:t xml:space="preserve"> ao sistema</w:t>
+            </w:r>
+          </w:p>
+          <w:p>
+            <w:pPr>
+              <w:pStyle w:val="PargrafodaLista"/>
+              <w:numPr>
+                <w:ilvl w:val="0"/>
+                <w:numId w:val="39"/>
+              </w:numPr>
+            </w:pPr>
+            <w:r>
+              <w:t>Sistema exibe a mensagem de inclusão feita com sucesso</w:t>
+            </w:r>
+          </w:p>
+          <w:p>
+            <w:pPr>
+              <w:pStyle w:val="PargrafodaLista"/>
+              <w:numPr>
+                <w:ilvl w:val="0"/>
+                <w:numId w:val="39"/>
+              </w:numPr>
+            </w:pPr>
+            <w:r>
+              <w:t>Caso de uso é encerrado</w:t>
+            </w:r>
+          </w:p>
+        </w:tc>
+      </w:tr>
+      <w:tr>
+        <w:trPr>
+          <w:trHeight w:val="136"/>
+        </w:trPr>
+        <w:tc>
+          <w:tcPr>
+            <w:tcW w:w="9628" w:type="dxa"/>
+            <w:gridSpan w:val="2"/>
+            <w:shd w:val="clear" w:color="auto" w:fill="F2F2F2" w:themeFill="background1" w:themeFillShade="F2"/>
+          </w:tcPr>
+          <w:p>
+            <w:pPr>
+              <w:tabs>
+                <w:tab w:val="center" w:pos="4706"/>
+                <w:tab w:val="left" w:pos="7215"/>
+              </w:tabs>
+            </w:pPr>
+            <w:r>
+              <w:rPr>
+                <w:b/>
+              </w:rPr>
+              <w:tab/>
+            </w:r>
+            <w:r>
+              <w:rPr>
+                <w:b/>
+              </w:rPr>
+              <w:t xml:space="preserve">Fluxo alternativo: </w:t>
+            </w:r>
+            <w:r>
+              <w:t>Alteração</w:t>
+            </w:r>
+          </w:p>
+        </w:tc>
+      </w:tr>
+      <w:tr>
+        <w:trPr>
+          <w:trHeight w:val="1171"/>
+        </w:trPr>
+        <w:tc>
+          <w:tcPr>
+            <w:tcW w:w="9628" w:type="dxa"/>
+            <w:gridSpan w:val="2"/>
+          </w:tcPr>
+          <w:p>
+            <w:pPr>
+              <w:pStyle w:val="PargrafodaLista"/>
+              <w:numPr>
+                <w:ilvl w:val="0"/>
+                <w:numId w:val="40"/>
+              </w:numPr>
+            </w:pPr>
+            <w:r>
+              <w:t>Sistema exibe detalhadamente o item selecionado</w:t>
+            </w:r>
+          </w:p>
+          <w:p>
+            <w:pPr>
+              <w:pStyle w:val="PargrafodaLista"/>
+              <w:numPr>
+                <w:ilvl w:val="0"/>
+                <w:numId w:val="40"/>
+              </w:numPr>
+            </w:pPr>
+            <w:r>
+              <w:t>Gestor</w:t>
+            </w:r>
+            <w:r>
+              <w:t xml:space="preserve"> seleciona a opção “Alterar esta</w:t>
+            </w:r>
+            <w:r>
+              <w:t xml:space="preserve"> </w:t>
+            </w:r>
+            <w:r>
+              <w:t>categoria</w:t>
+            </w:r>
+            <w:r>
+              <w:t>”</w:t>
+            </w:r>
+          </w:p>
+          <w:p>
+            <w:pPr>
+              <w:pStyle w:val="PargrafodaLista"/>
+              <w:numPr>
+                <w:ilvl w:val="0"/>
+                <w:numId w:val="40"/>
+              </w:numPr>
+            </w:pPr>
+            <w:r>
+              <w:t>Sistema permite a edição dos campos de dados do item</w:t>
+            </w:r>
+          </w:p>
+          <w:p>
+            <w:pPr>
+              <w:pStyle w:val="PargrafodaLista"/>
+              <w:numPr>
+                <w:ilvl w:val="0"/>
+                <w:numId w:val="40"/>
+              </w:numPr>
+            </w:pPr>
+            <w:r>
+              <w:t>Gestor altera os dados desejados</w:t>
+            </w:r>
+          </w:p>
+          <w:p>
+            <w:pPr>
+              <w:pStyle w:val="PargrafodaLista"/>
+              <w:numPr>
+                <w:ilvl w:val="0"/>
+                <w:numId w:val="40"/>
+              </w:numPr>
+            </w:pPr>
+            <w:r>
+              <w:t>Gestor confirma o envio do formulário</w:t>
+            </w:r>
+          </w:p>
+          <w:p>
+            <w:pPr>
+              <w:pStyle w:val="PargrafodaLista"/>
+              <w:numPr>
+                <w:ilvl w:val="0"/>
+                <w:numId w:val="40"/>
+              </w:numPr>
+            </w:pPr>
+            <w:r>
+              <w:t>Sistema inclui as alterações no sistema</w:t>
+            </w:r>
+          </w:p>
+          <w:p>
+            <w:pPr>
+              <w:pStyle w:val="PargrafodaLista"/>
+              <w:numPr>
+                <w:ilvl w:val="0"/>
+                <w:numId w:val="40"/>
+              </w:numPr>
+            </w:pPr>
+            <w:r>
+              <w:t xml:space="preserve">Sistema exibe a mensagem de alteração feita com sucesso </w:t>
+            </w:r>
+          </w:p>
+          <w:p>
+            <w:pPr>
+              <w:pStyle w:val="PargrafodaLista"/>
+              <w:numPr>
+                <w:ilvl w:val="0"/>
+                <w:numId w:val="40"/>
+              </w:numPr>
+            </w:pPr>
+            <w:r>
+              <w:t>Caso de uso é encerrado</w:t>
+            </w:r>
+          </w:p>
+        </w:tc>
+      </w:tr>
+      <w:tr>
+        <w:trPr>
+          <w:trHeight w:val="136"/>
+        </w:trPr>
+        <w:tc>
+          <w:tcPr>
+            <w:tcW w:w="9628" w:type="dxa"/>
+            <w:gridSpan w:val="2"/>
+            <w:shd w:val="clear" w:color="auto" w:fill="F2F2F2" w:themeFill="background1" w:themeFillShade="F2"/>
+          </w:tcPr>
+          <w:p>
+            <w:pPr>
+              <w:tabs>
+                <w:tab w:val="center" w:pos="4706"/>
+                <w:tab w:val="left" w:pos="7215"/>
+              </w:tabs>
+            </w:pPr>
+            <w:r>
+              <w:rPr>
+                <w:b/>
+              </w:rPr>
+              <w:tab/>
+            </w:r>
+            <w:r>
+              <w:rPr>
+                <w:b/>
+              </w:rPr>
+              <w:t xml:space="preserve">Fluxo alternativo: </w:t>
+            </w:r>
+            <w:r>
+              <w:t>Remoção</w:t>
+            </w:r>
+          </w:p>
+        </w:tc>
+      </w:tr>
+      <w:tr>
+        <w:trPr>
+          <w:trHeight w:val="1171"/>
+        </w:trPr>
+        <w:tc>
+          <w:tcPr>
+            <w:tcW w:w="9628" w:type="dxa"/>
+            <w:gridSpan w:val="2"/>
+          </w:tcPr>
+          <w:p>
+            <w:pPr>
+              <w:pStyle w:val="PargrafodaLista"/>
+              <w:numPr>
+                <w:ilvl w:val="0"/>
+                <w:numId w:val="41"/>
+              </w:numPr>
+            </w:pPr>
+            <w:r>
+              <w:t xml:space="preserve">Sistema exibe detalhadamente </w:t>
+            </w:r>
+            <w:r>
+              <w:t>a categoria selecionada</w:t>
+            </w:r>
+          </w:p>
+          <w:p>
+            <w:pPr>
+              <w:pStyle w:val="PargrafodaLista"/>
+              <w:numPr>
+                <w:ilvl w:val="0"/>
+                <w:numId w:val="41"/>
+              </w:numPr>
+            </w:pPr>
+            <w:r>
+              <w:t>Gestor seleciona a opção “Remover est</w:t>
+            </w:r>
+            <w:r>
+              <w:t>a categoria</w:t>
+            </w:r>
+            <w:r>
+              <w:t>”</w:t>
+            </w:r>
+          </w:p>
+          <w:p>
+            <w:pPr>
+              <w:pStyle w:val="PargrafodaLista"/>
+              <w:numPr>
+                <w:ilvl w:val="0"/>
+                <w:numId w:val="41"/>
+              </w:numPr>
+            </w:pPr>
+            <w:r>
+              <w:t>Sistema exibe tela de confirmação da remoção</w:t>
+            </w:r>
+          </w:p>
+          <w:p>
+            <w:pPr>
+              <w:pStyle w:val="PargrafodaLista"/>
+              <w:numPr>
+                <w:ilvl w:val="0"/>
+                <w:numId w:val="41"/>
+              </w:numPr>
+            </w:pPr>
+            <w:r>
+              <w:t>Gestor confirma que deseja remover o item</w:t>
+            </w:r>
+          </w:p>
+          <w:p>
+            <w:pPr>
+              <w:pStyle w:val="PargrafodaLista"/>
+              <w:numPr>
+                <w:ilvl w:val="0"/>
+                <w:numId w:val="41"/>
+              </w:numPr>
+            </w:pPr>
+            <w:r>
+              <w:t>Sistema remove o item do sistema</w:t>
+            </w:r>
+          </w:p>
+          <w:p>
+            <w:pPr>
+              <w:pStyle w:val="PargrafodaLista"/>
+              <w:numPr>
+                <w:ilvl w:val="0"/>
+                <w:numId w:val="41"/>
+              </w:numPr>
+            </w:pPr>
+            <w:r>
+              <w:t>Sistema exibe a mensagem de remoção feita com sucesso</w:t>
+            </w:r>
+          </w:p>
+          <w:p>
+            <w:pPr>
+              <w:pStyle w:val="PargrafodaLista"/>
+              <w:numPr>
+                <w:ilvl w:val="0"/>
+                <w:numId w:val="41"/>
+              </w:numPr>
+            </w:pPr>
+            <w:r>
+              <w:t>Caso de uso é encerrado</w:t>
+            </w:r>
+          </w:p>
+          <w:p>
+            <w:pPr>
+              <w:pStyle w:val="PargrafodaLista"/>
+            </w:pPr>
+          </w:p>
+        </w:tc>
+      </w:tr>
+      <w:tr>
+        <w:trPr>
+          <w:trHeight w:val="1171"/>
+        </w:trPr>
+        <w:tc>
+          <w:tcPr>
+            <w:tcW w:w="9628" w:type="dxa"/>
+            <w:gridSpan w:val="2"/>
+          </w:tcPr>
+          <w:p>
+            <w:r>
+              <w:rPr>
+                <w:b/>
+              </w:rPr>
+              <w:t>Pós-condição:</w:t>
+            </w:r>
+          </w:p>
+          <w:p>
+            <w:pPr>
+              <w:pStyle w:val="PargrafodaLista"/>
+              <w:numPr>
+                <w:ilvl w:val="0"/>
+                <w:numId w:val="24"/>
+              </w:numPr>
+              <w:rPr>
+                <w:b/>
+              </w:rPr>
+            </w:pPr>
+            <w:r>
+              <w:t>Fluxo principal: são exibidas a</w:t>
+            </w:r>
+            <w:r>
+              <w:t xml:space="preserve">s </w:t>
+            </w:r>
+            <w:r>
+              <w:t>categorias cadastrada</w:t>
+            </w:r>
+            <w:r>
+              <w:t>s no sistema.</w:t>
+            </w:r>
+          </w:p>
+          <w:p>
+            <w:pPr>
+              <w:pStyle w:val="PargrafodaLista"/>
+              <w:numPr>
+                <w:ilvl w:val="0"/>
+                <w:numId w:val="24"/>
+              </w:numPr>
+              <w:rPr>
+                <w:b/>
+              </w:rPr>
+            </w:pPr>
+            <w:r>
+              <w:t>In</w:t>
+            </w:r>
+            <w:r>
+              <w:t>clusão: a nova categoria é adicionada</w:t>
+            </w:r>
+            <w:r>
+              <w:t xml:space="preserve"> </w:t>
+            </w:r>
+            <w:r>
+              <w:t>a</w:t>
+            </w:r>
+            <w:r>
+              <w:t>o sistema.</w:t>
+            </w:r>
+          </w:p>
+          <w:p>
+            <w:pPr>
+              <w:pStyle w:val="PargrafodaLista"/>
+              <w:numPr>
+                <w:ilvl w:val="0"/>
+                <w:numId w:val="24"/>
+              </w:numPr>
+              <w:rPr>
+                <w:b/>
+              </w:rPr>
+            </w:pPr>
+            <w:r>
+              <w:t>Alteração: a categoria desejada</w:t>
+            </w:r>
+            <w:r>
+              <w:t xml:space="preserve"> tem seus dados alterados no sistema.</w:t>
+            </w:r>
+          </w:p>
+          <w:p>
+            <w:pPr>
+              <w:pStyle w:val="PargrafodaLista"/>
+              <w:numPr>
+                <w:ilvl w:val="0"/>
+                <w:numId w:val="24"/>
+              </w:numPr>
+              <w:rPr>
+                <w:b/>
+              </w:rPr>
+            </w:pPr>
+            <w:r>
+              <w:t xml:space="preserve">Remoção: </w:t>
+            </w:r>
+            <w:r>
+              <w:t>a categoria desejada é removida</w:t>
+            </w:r>
+            <w:r>
+              <w:t xml:space="preserve"> do sistema.</w:t>
+            </w:r>
+          </w:p>
+          <w:p>
+            <w:pPr>
+              <w:rPr>
+                <w:b/>
+              </w:rPr>
+            </w:pPr>
+          </w:p>
+        </w:tc>
+      </w:tr>
+    </w:tbl>
+    <w:p/>
+    <w:p/>
+    <w:p/>
     <w:p/>
     <w:p/>
     <w:tbl>
       <w:tblPr>
         <w:tblStyle w:val="Tabelacomgrade"/>
         <w:tblW w:w="0" w:type="auto"/>
-        <w:tblLook w:val="04A0" w:firstRow="1" w:lastRow="0" w:firstColumn="1" w:lastColumn="0" w:noHBand="0" w:noVBand="1"/>
+        <w:tblLook w:val="04A0"/>
       </w:tblPr>
       <w:tblGrid>
         <w:gridCol w:w="2407"/>
@@ -4247,7 +5241,6 @@
               <w:rPr>
                 <w:b/>
               </w:rPr>
-              <w:lastRenderedPageBreak/>
               <w:t>CDU17</w:t>
             </w:r>
           </w:p>
@@ -4285,18 +5278,14 @@
             <w:gridSpan w:val="2"/>
           </w:tcPr>
           <w:p>
+            <w:proofErr w:type="gramStart"/>
             <w:r>
               <w:rPr>
                 <w:b/>
               </w:rPr>
               <w:t>Atores:</w:t>
             </w:r>
-            <w:r>
-              <w:rPr>
-                <w:b/>
-              </w:rPr>
-              <w:t xml:space="preserve"> </w:t>
-            </w:r>
+            <w:proofErr w:type="gramEnd"/>
             <w:r>
               <w:t>Administrador</w:t>
             </w:r>
@@ -4342,16 +5331,26 @@
               <w:rPr>
                 <w:b/>
               </w:rPr>
-              <w:t>Pré-condição:</w:t>
-            </w:r>
-            <w:r>
-              <w:rPr>
-                <w:b/>
-              </w:rPr>
-              <w:t xml:space="preserve"> </w:t>
-            </w:r>
-            <w:r>
-              <w:t>o Administrador deve estar logado ao Sistema.</w:t>
+              <w:t>Pré-</w:t>
+            </w:r>
+            <w:proofErr w:type="gramStart"/>
+            <w:r>
+              <w:rPr>
+                <w:b/>
+              </w:rPr>
+              <w:t>condição:</w:t>
+            </w:r>
+            <w:proofErr w:type="gramEnd"/>
+            <w:r>
+              <w:t xml:space="preserve">o Administrador deve estar </w:t>
+            </w:r>
+            <w:proofErr w:type="spellStart"/>
+            <w:r>
+              <w:t>logado</w:t>
+            </w:r>
+            <w:proofErr w:type="spellEnd"/>
+            <w:r>
+              <w:t xml:space="preserve"> ao Sistema.</w:t>
             </w:r>
           </w:p>
         </w:tc>
@@ -4393,7 +5392,7 @@
               <w:pStyle w:val="PargrafodaLista"/>
               <w:numPr>
                 <w:ilvl w:val="0"/>
-                <w:numId w:val="5"/>
+                <w:numId w:val="44"/>
               </w:numPr>
             </w:pPr>
             <w:r>
@@ -4408,7 +5407,7 @@
               <w:pStyle w:val="PargrafodaLista"/>
               <w:numPr>
                 <w:ilvl w:val="0"/>
-                <w:numId w:val="5"/>
+                <w:numId w:val="44"/>
               </w:numPr>
             </w:pPr>
             <w:r>
@@ -4420,7 +5419,7 @@
               <w:pStyle w:val="PargrafodaLista"/>
               <w:numPr>
                 <w:ilvl w:val="0"/>
-                <w:numId w:val="5"/>
+                <w:numId w:val="44"/>
               </w:numPr>
             </w:pPr>
             <w:r>
@@ -4435,7 +5434,7 @@
               <w:pStyle w:val="PargrafodaLista"/>
               <w:numPr>
                 <w:ilvl w:val="0"/>
-                <w:numId w:val="5"/>
+                <w:numId w:val="44"/>
               </w:numPr>
             </w:pPr>
             <w:r>
@@ -4447,7 +5446,7 @@
               <w:pStyle w:val="PargrafodaLista"/>
               <w:numPr>
                 <w:ilvl w:val="0"/>
-                <w:numId w:val="5"/>
+                <w:numId w:val="44"/>
               </w:numPr>
             </w:pPr>
             <w:r>
@@ -4493,7 +5492,7 @@
               <w:pStyle w:val="PargrafodaLista"/>
               <w:numPr>
                 <w:ilvl w:val="0"/>
-                <w:numId w:val="22"/>
+                <w:numId w:val="45"/>
               </w:numPr>
             </w:pPr>
             <w:r>
@@ -4508,7 +5507,7 @@
               <w:pStyle w:val="PargrafodaLista"/>
               <w:numPr>
                 <w:ilvl w:val="0"/>
-                <w:numId w:val="22"/>
+                <w:numId w:val="45"/>
               </w:numPr>
             </w:pPr>
             <w:r>
@@ -4529,7 +5528,7 @@
               <w:pStyle w:val="PargrafodaLista"/>
               <w:numPr>
                 <w:ilvl w:val="0"/>
-                <w:numId w:val="22"/>
+                <w:numId w:val="45"/>
               </w:numPr>
             </w:pPr>
             <w:r>
@@ -4544,7 +5543,7 @@
               <w:pStyle w:val="PargrafodaLista"/>
               <w:numPr>
                 <w:ilvl w:val="0"/>
-                <w:numId w:val="22"/>
+                <w:numId w:val="45"/>
               </w:numPr>
             </w:pPr>
             <w:r>
@@ -4559,7 +5558,7 @@
               <w:pStyle w:val="PargrafodaLista"/>
               <w:numPr>
                 <w:ilvl w:val="0"/>
-                <w:numId w:val="22"/>
+                <w:numId w:val="45"/>
               </w:numPr>
             </w:pPr>
             <w:r>
@@ -4571,7 +5570,7 @@
               <w:pStyle w:val="PargrafodaLista"/>
               <w:numPr>
                 <w:ilvl w:val="0"/>
-                <w:numId w:val="22"/>
+                <w:numId w:val="45"/>
               </w:numPr>
             </w:pPr>
             <w:r>
@@ -4583,7 +5582,7 @@
               <w:pStyle w:val="PargrafodaLista"/>
               <w:numPr>
                 <w:ilvl w:val="0"/>
-                <w:numId w:val="22"/>
+                <w:numId w:val="45"/>
               </w:numPr>
             </w:pPr>
             <w:r>
@@ -4641,7 +5640,7 @@
               <w:pStyle w:val="PargrafodaLista"/>
               <w:numPr>
                 <w:ilvl w:val="0"/>
-                <w:numId w:val="23"/>
+                <w:numId w:val="46"/>
               </w:numPr>
             </w:pPr>
             <w:r>
@@ -4653,7 +5652,7 @@
               <w:pStyle w:val="PargrafodaLista"/>
               <w:numPr>
                 <w:ilvl w:val="0"/>
-                <w:numId w:val="23"/>
+                <w:numId w:val="46"/>
               </w:numPr>
             </w:pPr>
             <w:r>
@@ -4668,7 +5667,7 @@
               <w:pStyle w:val="PargrafodaLista"/>
               <w:numPr>
                 <w:ilvl w:val="0"/>
-                <w:numId w:val="23"/>
+                <w:numId w:val="46"/>
               </w:numPr>
             </w:pPr>
             <w:r>
@@ -4680,7 +5679,7 @@
               <w:pStyle w:val="PargrafodaLista"/>
               <w:numPr>
                 <w:ilvl w:val="0"/>
-                <w:numId w:val="23"/>
+                <w:numId w:val="46"/>
               </w:numPr>
             </w:pPr>
             <w:r>
@@ -4695,7 +5694,7 @@
               <w:pStyle w:val="PargrafodaLista"/>
               <w:numPr>
                 <w:ilvl w:val="0"/>
-                <w:numId w:val="23"/>
+                <w:numId w:val="46"/>
               </w:numPr>
             </w:pPr>
             <w:r>
@@ -4710,7 +5709,7 @@
               <w:pStyle w:val="PargrafodaLista"/>
               <w:numPr>
                 <w:ilvl w:val="0"/>
-                <w:numId w:val="23"/>
+                <w:numId w:val="46"/>
               </w:numPr>
             </w:pPr>
             <w:r>
@@ -4722,7 +5721,7 @@
               <w:pStyle w:val="PargrafodaLista"/>
               <w:numPr>
                 <w:ilvl w:val="0"/>
-                <w:numId w:val="23"/>
+                <w:numId w:val="46"/>
               </w:numPr>
             </w:pPr>
             <w:r>
@@ -4734,7 +5733,7 @@
               <w:pStyle w:val="PargrafodaLista"/>
               <w:numPr>
                 <w:ilvl w:val="0"/>
-                <w:numId w:val="23"/>
+                <w:numId w:val="46"/>
               </w:numPr>
             </w:pPr>
             <w:r>
@@ -4792,7 +5791,7 @@
               <w:pStyle w:val="PargrafodaLista"/>
               <w:numPr>
                 <w:ilvl w:val="0"/>
-                <w:numId w:val="23"/>
+                <w:numId w:val="47"/>
               </w:numPr>
             </w:pPr>
             <w:r>
@@ -4804,7 +5803,7 @@
               <w:pStyle w:val="PargrafodaLista"/>
               <w:numPr>
                 <w:ilvl w:val="0"/>
-                <w:numId w:val="23"/>
+                <w:numId w:val="47"/>
               </w:numPr>
             </w:pPr>
             <w:r>
@@ -4819,7 +5818,7 @@
               <w:pStyle w:val="PargrafodaLista"/>
               <w:numPr>
                 <w:ilvl w:val="0"/>
-                <w:numId w:val="23"/>
+                <w:numId w:val="47"/>
               </w:numPr>
             </w:pPr>
             <w:r>
@@ -4831,7 +5830,7 @@
               <w:pStyle w:val="PargrafodaLista"/>
               <w:numPr>
                 <w:ilvl w:val="0"/>
-                <w:numId w:val="23"/>
+                <w:numId w:val="47"/>
               </w:numPr>
             </w:pPr>
             <w:r>
@@ -4846,7 +5845,7 @@
               <w:pStyle w:val="PargrafodaLista"/>
               <w:numPr>
                 <w:ilvl w:val="0"/>
-                <w:numId w:val="23"/>
+                <w:numId w:val="47"/>
               </w:numPr>
             </w:pPr>
             <w:r>
@@ -4858,7 +5857,7 @@
               <w:pStyle w:val="PargrafodaLista"/>
               <w:numPr>
                 <w:ilvl w:val="0"/>
-                <w:numId w:val="23"/>
+                <w:numId w:val="47"/>
               </w:numPr>
             </w:pPr>
             <w:r>
@@ -4870,7 +5869,7 @@
               <w:pStyle w:val="PargrafodaLista"/>
               <w:numPr>
                 <w:ilvl w:val="0"/>
-                <w:numId w:val="23"/>
+                <w:numId w:val="47"/>
               </w:numPr>
             </w:pPr>
             <w:r>
@@ -5033,7 +6032,6 @@
           <w:color w:val="FF0000"/>
           <w:sz w:val="32"/>
         </w:rPr>
-        <w:lastRenderedPageBreak/>
         <w:t>D</w:t>
       </w:r>
       <w:r>
@@ -5080,7 +6078,7 @@
       <w:tblPr>
         <w:tblStyle w:val="Tabelacomgrade"/>
         <w:tblW w:w="0" w:type="auto"/>
-        <w:tblLook w:val="04A0" w:firstRow="1" w:lastRow="0" w:firstColumn="1" w:lastColumn="0" w:noHBand="0" w:noVBand="1"/>
+        <w:tblLook w:val="04A0"/>
       </w:tblPr>
       <w:tblGrid>
         <w:gridCol w:w="2407"/>
@@ -5145,18 +6143,14 @@
             <w:gridSpan w:val="3"/>
           </w:tcPr>
           <w:p>
+            <w:proofErr w:type="gramStart"/>
             <w:r>
               <w:rPr>
                 <w:b/>
               </w:rPr>
               <w:t>Atores:</w:t>
             </w:r>
-            <w:r>
-              <w:rPr>
-                <w:b/>
-              </w:rPr>
-              <w:t xml:space="preserve"> </w:t>
-            </w:r>
+            <w:proofErr w:type="gramEnd"/>
             <w:r>
               <w:t>Administrador ou Operador ou Gestor</w:t>
             </w:r>
@@ -5196,8 +6190,16 @@
               <w:rPr>
                 <w:b/>
               </w:rPr>
-              <w:t>Pré-condição:</w:t>
-            </w:r>
+              <w:t>Pré-</w:t>
+            </w:r>
+            <w:proofErr w:type="gramStart"/>
+            <w:r>
+              <w:rPr>
+                <w:b/>
+              </w:rPr>
+              <w:t>condição:</w:t>
+            </w:r>
+            <w:proofErr w:type="gramEnd"/>
             <w:r>
               <w:t xml:space="preserve">o funcionário deve ter sido anteriormente cadastrado por um Administrador. </w:t>
             </w:r>
@@ -5217,12 +6219,14 @@
             <w:r>
               <w:t xml:space="preserve">o funcionário deve estar devidamente </w:t>
             </w:r>
+            <w:proofErr w:type="spellStart"/>
             <w:r>
               <w:rPr>
                 <w:i/>
               </w:rPr>
               <w:t>logado</w:t>
             </w:r>
+            <w:proofErr w:type="spellEnd"/>
             <w:r>
               <w:t xml:space="preserve"> no sistema.</w:t>
             </w:r>
@@ -5417,7 +6421,15 @@
               </w:numPr>
             </w:pPr>
             <w:r>
-              <w:t>Retorna ao passo 3 do fluxo principal</w:t>
+              <w:t xml:space="preserve">Retorna ao passo </w:t>
+            </w:r>
+            <w:proofErr w:type="gramStart"/>
+            <w:r>
+              <w:t>3</w:t>
+            </w:r>
+            <w:proofErr w:type="gramEnd"/>
+            <w:r>
+              <w:t xml:space="preserve"> do fluxo principal</w:t>
             </w:r>
           </w:p>
         </w:tc>
@@ -5435,14 +6447,28 @@
         <w:rPr>
           <w:color w:val="00B0F0"/>
         </w:rPr>
-        <w:t>Seguir este padrão para todos os casos de uso que envolverem CRUD</w:t>
+        <w:t xml:space="preserve">Seguir este padrão para todos os casos de uso que </w:t>
+      </w:r>
+      <w:proofErr w:type="gramStart"/>
+      <w:r>
+        <w:rPr>
+          <w:color w:val="00B0F0"/>
+        </w:rPr>
+        <w:t>envolverem</w:t>
+      </w:r>
+      <w:proofErr w:type="gramEnd"/>
+      <w:r>
+        <w:rPr>
+          <w:color w:val="00B0F0"/>
+        </w:rPr>
+        <w:t xml:space="preserve"> CRUD</w:t>
       </w:r>
     </w:p>
     <w:tbl>
       <w:tblPr>
         <w:tblStyle w:val="Tabelacomgrade"/>
         <w:tblW w:w="0" w:type="auto"/>
-        <w:tblLook w:val="04A0" w:firstRow="1" w:lastRow="0" w:firstColumn="1" w:lastColumn="0" w:noHBand="0" w:noVBand="1"/>
+        <w:tblLook w:val="04A0"/>
       </w:tblPr>
       <w:tblGrid>
         <w:gridCol w:w="2407"/>
@@ -5578,6 +6604,7 @@
             <w:r>
               <w:t xml:space="preserve">efetuado </w:t>
             </w:r>
+            <w:proofErr w:type="spellStart"/>
             <w:r>
               <w:rPr>
                 <w:i/>
@@ -5585,10 +6612,11 @@
               <w:t>login</w:t>
             </w:r>
             <w:r>
-              <w:t xml:space="preserve"> </w:t>
-            </w:r>
-            <w:r>
-              <w:t xml:space="preserve">com sucesso </w:t>
+              <w:t>com</w:t>
+            </w:r>
+            <w:proofErr w:type="spellEnd"/>
+            <w:r>
+              <w:t xml:space="preserve"> sucesso </w:t>
             </w:r>
             <w:r>
               <w:t>no sistema.</w:t>
@@ -5879,20 +6907,16 @@
                 <w:numId w:val="11"/>
               </w:numPr>
             </w:pPr>
+            <w:proofErr w:type="spellStart"/>
             <w:r>
               <w:t>Administrador</w:t>
             </w:r>
             <w:r>
-              <w:t xml:space="preserve"> </w:t>
-            </w:r>
-            <w:r>
-              <w:t>escolhe</w:t>
-            </w:r>
-            <w:r>
-              <w:t xml:space="preserve"> </w:t>
-            </w:r>
-            <w:r>
-              <w:t xml:space="preserve">o funcionário para visualizar </w:t>
+              <w:t>escolheo</w:t>
+            </w:r>
+            <w:proofErr w:type="spellEnd"/>
+            <w:r>
+              <w:t xml:space="preserve"> funcionário para visualizar </w:t>
             </w:r>
           </w:p>
           <w:p>
@@ -6036,13 +7060,7 @@
               </w:numPr>
             </w:pPr>
             <w:r>
-              <w:t>Sistema exibe a</w:t>
-            </w:r>
-            <w:r>
-              <w:t xml:space="preserve"> </w:t>
-            </w:r>
-            <w:r>
-              <w:t>lista de funcionários existentes</w:t>
+              <w:t>Sistema exibe alista de funcionários existentes</w:t>
             </w:r>
           </w:p>
           <w:p>
@@ -6074,9 +7092,11 @@
             <w:r>
               <w:t>removido</w:t>
             </w:r>
+            <w:proofErr w:type="gramStart"/>
             <w:r>
               <w:t>”</w:t>
             </w:r>
+            <w:proofErr w:type="gramEnd"/>
             <w:r>
               <w:br/>
             </w:r>
@@ -6102,7 +7122,7 @@
       <w:tblPr>
         <w:tblStyle w:val="Tabelacomgrade"/>
         <w:tblW w:w="0" w:type="auto"/>
-        <w:tblLook w:val="04A0" w:firstRow="1" w:lastRow="0" w:firstColumn="1" w:lastColumn="0" w:noHBand="0" w:noVBand="1"/>
+        <w:tblLook w:val="04A0"/>
       </w:tblPr>
       <w:tblGrid>
         <w:gridCol w:w="2407"/>
@@ -6233,9 +7253,6 @@
             <w:r>
               <w:t xml:space="preserve"> com sucesso no sistema.</w:t>
             </w:r>
-            <w:r>
-              <w:t xml:space="preserve"> </w:t>
-            </w:r>
           </w:p>
         </w:tc>
         <w:tc>
@@ -6258,12 +7275,6 @@
               <w:t>2.1.</w:t>
             </w:r>
             <w:r>
-              <w:rPr>
-                <w:b/>
-              </w:rPr>
-              <w:t xml:space="preserve"> </w:t>
-            </w:r>
-            <w:r>
               <w:t xml:space="preserve"> Um novo </w:t>
             </w:r>
             <w:r>
@@ -6274,52 +7285,40 @@
             </w:r>
           </w:p>
           <w:p>
+            <w:proofErr w:type="gramStart"/>
             <w:r>
               <w:rPr>
                 <w:i/>
               </w:rPr>
               <w:t>2.2.</w:t>
             </w:r>
-            <w:r>
-              <w:rPr>
-                <w:b/>
-              </w:rPr>
-              <w:t xml:space="preserve"> </w:t>
-            </w:r>
+            <w:proofErr w:type="gramEnd"/>
             <w:r>
               <w:t>Não há.</w:t>
             </w:r>
           </w:p>
           <w:p>
+            <w:proofErr w:type="gramStart"/>
             <w:r>
               <w:rPr>
                 <w:i/>
               </w:rPr>
               <w:t>2.3.</w:t>
             </w:r>
-            <w:r>
-              <w:rPr>
-                <w:b/>
-              </w:rPr>
-              <w:t xml:space="preserve"> </w:t>
-            </w:r>
+            <w:proofErr w:type="gramEnd"/>
             <w:r>
               <w:t>As alterações devem ser atualizadas no banco de dados.</w:t>
             </w:r>
           </w:p>
           <w:p>
+            <w:proofErr w:type="gramStart"/>
             <w:r>
               <w:rPr>
                 <w:i/>
               </w:rPr>
               <w:t>2.4.</w:t>
             </w:r>
-            <w:r>
-              <w:rPr>
-                <w:b/>
-              </w:rPr>
-              <w:t xml:space="preserve"> </w:t>
-            </w:r>
+            <w:proofErr w:type="gramEnd"/>
             <w:r>
               <w:t>As alterações devem ser atualizadas no banco de dados.</w:t>
             </w:r>
@@ -6388,9 +7387,6 @@
             <w:r>
               <w:t xml:space="preserve"> Produto”</w:t>
             </w:r>
-            <w:r>
-              <w:t xml:space="preserve"> </w:t>
-            </w:r>
           </w:p>
         </w:tc>
       </w:tr>
@@ -6611,13 +7607,7 @@
               </w:numPr>
             </w:pPr>
             <w:r>
-              <w:t>Sistema exibe a</w:t>
-            </w:r>
-            <w:r>
-              <w:t xml:space="preserve"> </w:t>
-            </w:r>
-            <w:r>
-              <w:t>lista de produtos existentes</w:t>
+              <w:t>Sistema exibe alista de produtos existentes</w:t>
             </w:r>
           </w:p>
           <w:p>
@@ -6663,7 +7653,7 @@
       <w:tblPr>
         <w:tblStyle w:val="Tabelacomgrade"/>
         <w:tblW w:w="0" w:type="auto"/>
-        <w:tblLook w:val="04A0" w:firstRow="1" w:lastRow="0" w:firstColumn="1" w:lastColumn="0" w:noHBand="0" w:noVBand="1"/>
+        <w:tblLook w:val="04A0"/>
       </w:tblPr>
       <w:tblGrid>
         <w:gridCol w:w="2407"/>
@@ -6690,7 +7680,6 @@
               <w:rPr>
                 <w:b/>
               </w:rPr>
-              <w:lastRenderedPageBreak/>
               <w:t>CDU04</w:t>
             </w:r>
           </w:p>
@@ -6729,15 +7718,14 @@
             <w:gridSpan w:val="3"/>
           </w:tcPr>
           <w:p>
+            <w:proofErr w:type="gramStart"/>
             <w:r>
               <w:rPr>
                 <w:b/>
               </w:rPr>
               <w:t>Atores:</w:t>
             </w:r>
-            <w:r>
-              <w:t xml:space="preserve"> </w:t>
-            </w:r>
+            <w:proofErr w:type="gramEnd"/>
             <w:r>
               <w:t>Operador</w:t>
             </w:r>
@@ -6972,7 +7960,15 @@
               </w:numPr>
             </w:pPr>
             <w:r>
-              <w:t>Retorna ao passo 1 do fluxo principal</w:t>
+              <w:t xml:space="preserve">Retorna ao passo </w:t>
+            </w:r>
+            <w:proofErr w:type="gramStart"/>
+            <w:r>
+              <w:t>1</w:t>
+            </w:r>
+            <w:proofErr w:type="gramEnd"/>
+            <w:r>
+              <w:t xml:space="preserve"> do fluxo principal</w:t>
             </w:r>
           </w:p>
         </w:tc>
@@ -6983,7 +7979,7 @@
       <w:tblPr>
         <w:tblStyle w:val="Tabelacomgrade"/>
         <w:tblW w:w="0" w:type="auto"/>
-        <w:tblLook w:val="04A0" w:firstRow="1" w:lastRow="0" w:firstColumn="1" w:lastColumn="0" w:noHBand="0" w:noVBand="1"/>
+        <w:tblLook w:val="04A0"/>
       </w:tblPr>
       <w:tblGrid>
         <w:gridCol w:w="2407"/>
@@ -7282,7 +8278,15 @@
               </w:numPr>
             </w:pPr>
             <w:r>
-              <w:t>Retorna ao passo 3 do fluxo principal</w:t>
+              <w:t xml:space="preserve">Retorna ao passo </w:t>
+            </w:r>
+            <w:proofErr w:type="gramStart"/>
+            <w:r>
+              <w:t>3</w:t>
+            </w:r>
+            <w:proofErr w:type="gramEnd"/>
+            <w:r>
+              <w:t xml:space="preserve"> do fluxo principal</w:t>
             </w:r>
           </w:p>
         </w:tc>
@@ -7299,7 +8303,7 @@
       <w:tblPr>
         <w:tblStyle w:val="Tabelacomgrade"/>
         <w:tblW w:w="0" w:type="auto"/>
-        <w:tblLook w:val="04A0" w:firstRow="1" w:lastRow="0" w:firstColumn="1" w:lastColumn="0" w:noHBand="0" w:noVBand="1"/>
+        <w:tblLook w:val="04A0"/>
       </w:tblPr>
       <w:tblGrid>
         <w:gridCol w:w="2407"/>
@@ -7595,7 +8599,15 @@
               </w:numPr>
             </w:pPr>
             <w:r>
-              <w:t>Retorna ao passo 3 do fluxo principal</w:t>
+              <w:t xml:space="preserve">Retorna ao passo </w:t>
+            </w:r>
+            <w:proofErr w:type="gramStart"/>
+            <w:r>
+              <w:t>3</w:t>
+            </w:r>
+            <w:proofErr w:type="gramEnd"/>
+            <w:r>
+              <w:t xml:space="preserve"> do fluxo principal</w:t>
             </w:r>
           </w:p>
         </w:tc>
@@ -7612,7 +8624,7 @@
       <w:tblPr>
         <w:tblStyle w:val="Tabelacomgrade"/>
         <w:tblW w:w="0" w:type="auto"/>
-        <w:tblLook w:val="04A0" w:firstRow="1" w:lastRow="0" w:firstColumn="1" w:lastColumn="0" w:noHBand="0" w:noVBand="1"/>
+        <w:tblLook w:val="04A0"/>
       </w:tblPr>
       <w:tblGrid>
         <w:gridCol w:w="2407"/>
@@ -7931,7 +8943,15 @@
               </w:numPr>
             </w:pPr>
             <w:r>
-              <w:t>Retorna ao passo 1 do fluxo principal</w:t>
+              <w:t xml:space="preserve">Retorna ao passo </w:t>
+            </w:r>
+            <w:proofErr w:type="gramStart"/>
+            <w:r>
+              <w:t>1</w:t>
+            </w:r>
+            <w:proofErr w:type="gramEnd"/>
+            <w:r>
+              <w:t xml:space="preserve"> do fluxo principal</w:t>
             </w:r>
           </w:p>
           <w:p>
@@ -7949,7 +8969,7 @@
       <w:tblPr>
         <w:tblStyle w:val="Tabelacomgrade"/>
         <w:tblW w:w="0" w:type="auto"/>
-        <w:tblLook w:val="04A0" w:firstRow="1" w:lastRow="0" w:firstColumn="1" w:lastColumn="0" w:noHBand="0" w:noVBand="1"/>
+        <w:tblLook w:val="04A0"/>
       </w:tblPr>
       <w:tblGrid>
         <w:gridCol w:w="2407"/>
@@ -8040,11 +9060,7 @@
               <w:t>Descrição</w:t>
             </w:r>
             <w:r>
-              <w:t xml:space="preserve">: Esse caso de uso descreve as funcionalidades do sistema a serem acessadas por um Gestor no </w:t>
-            </w:r>
-            <w:r>
-              <w:lastRenderedPageBreak/>
-              <w:t>que tange a gerenciar categorias.</w:t>
+              <w:t>: Esse caso de uso descreve as funcionalidades do sistema a serem acessadas por um Gestor no que tange a gerenciar categorias.</w:t>
             </w:r>
           </w:p>
         </w:tc>
@@ -8063,7 +9079,6 @@
               <w:rPr>
                 <w:b/>
               </w:rPr>
-              <w:lastRenderedPageBreak/>
               <w:t>Pré-condição:</w:t>
             </w:r>
             <w:r>
@@ -8100,62 +9115,44 @@
               <w:t>2.1.</w:t>
             </w:r>
             <w:r>
-              <w:rPr>
-                <w:b/>
-              </w:rPr>
-              <w:t xml:space="preserve"> </w:t>
-            </w:r>
-            <w:r>
               <w:t xml:space="preserve"> Um novo produto é adicionado ao banco de dados.</w:t>
             </w:r>
           </w:p>
           <w:p>
+            <w:proofErr w:type="gramStart"/>
             <w:r>
               <w:rPr>
                 <w:i/>
               </w:rPr>
               <w:t>2.2.</w:t>
             </w:r>
-            <w:r>
-              <w:rPr>
-                <w:b/>
-              </w:rPr>
-              <w:t xml:space="preserve"> </w:t>
-            </w:r>
+            <w:proofErr w:type="gramEnd"/>
             <w:r>
               <w:t>Não há.</w:t>
             </w:r>
           </w:p>
           <w:p>
+            <w:proofErr w:type="gramStart"/>
             <w:r>
               <w:rPr>
                 <w:i/>
               </w:rPr>
               <w:t>2.3.</w:t>
             </w:r>
-            <w:r>
-              <w:rPr>
-                <w:b/>
-              </w:rPr>
-              <w:t xml:space="preserve"> </w:t>
-            </w:r>
+            <w:proofErr w:type="gramEnd"/>
             <w:r>
               <w:t>As alterações devem ser atualizadas no banco de dados.</w:t>
             </w:r>
           </w:p>
           <w:p>
+            <w:proofErr w:type="gramStart"/>
             <w:r>
               <w:rPr>
                 <w:i/>
               </w:rPr>
               <w:t>2.4.</w:t>
             </w:r>
-            <w:r>
-              <w:rPr>
-                <w:b/>
-              </w:rPr>
-              <w:t xml:space="preserve"> </w:t>
-            </w:r>
+            <w:proofErr w:type="gramEnd"/>
             <w:r>
               <w:t>As alterações devem ser atualizadas no banco de dados.</w:t>
             </w:r>
@@ -8301,7 +9298,15 @@
               </w:numPr>
             </w:pPr>
             <w:r>
-              <w:t>Sistema exibe a mensagem “Nova Categoria Cadastrada”</w:t>
+              <w:t>Sistema exibe a mensagem “</w:t>
+            </w:r>
+            <w:proofErr w:type="gramStart"/>
+            <w:r>
+              <w:t>Nova</w:t>
+            </w:r>
+            <w:proofErr w:type="gramEnd"/>
+            <w:r>
+              <w:t xml:space="preserve"> Categoria Cadastrada”</w:t>
             </w:r>
           </w:p>
           <w:p>
@@ -8474,7 +9479,7 @@
       <w:tblPr>
         <w:tblStyle w:val="Tabelacomgrade"/>
         <w:tblW w:w="0" w:type="auto"/>
-        <w:tblLook w:val="04A0" w:firstRow="1" w:lastRow="0" w:firstColumn="1" w:lastColumn="0" w:noHBand="0" w:noVBand="1"/>
+        <w:tblLook w:val="04A0"/>
       </w:tblPr>
       <w:tblGrid>
         <w:gridCol w:w="2196"/>
@@ -8744,7 +9749,7 @@
 </file>
 
 <file path=word/comments.xml><?xml version="1.0" encoding="utf-8"?>
-<w:comments xmlns:wpc="http://schemas.microsoft.com/office/word/2010/wordprocessingCanvas" xmlns:cx="http://schemas.microsoft.com/office/drawing/2014/chartex" xmlns:cx1="http://schemas.microsoft.com/office/drawing/2015/9/8/chartex" xmlns:cx2="http://schemas.microsoft.com/office/drawing/2015/10/21/chartex" xmlns:cx3="http://schemas.microsoft.com/office/drawing/2016/5/9/chartex" xmlns:cx4="http://schemas.microsoft.com/office/drawing/2016/5/10/chartex" xmlns:cx5="http://schemas.microsoft.com/office/drawing/2016/5/11/chartex" xmlns:cx6="http://schemas.microsoft.com/office/drawing/2016/5/12/chartex" xmlns:cx7="http://schemas.microsoft.com/office/drawing/2016/5/13/chartex" xmlns:cx8="http://schemas.microsoft.com/office/drawing/2016/5/14/chartex" xmlns:mc="http://schemas.openxmlformats.org/markup-compatibility/2006" xmlns:aink="http://schemas.microsoft.com/office/drawing/2016/ink" xmlns:am3d="http://schemas.microsoft.com/office/drawing/2017/model3d" xmlns:o="urn:schemas-microsoft-com:office:office" xmlns:r="http://schemas.openxmlformats.org/officeDocument/2006/relationships" xmlns:m="http://schemas.openxmlformats.org/officeDocument/2006/math" xmlns:v="urn:schemas-microsoft-com:vml" xmlns:wp14="http://schemas.microsoft.com/office/word/2010/wordprocessingDrawing" xmlns:wp="http://schemas.openxmlformats.org/drawingml/2006/wordprocessingDrawing" xmlns:w10="urn:schemas-microsoft-com:office:word" xmlns:w="http://schemas.openxmlformats.org/wordprocessingml/2006/main" xmlns:w14="http://schemas.microsoft.com/office/word/2010/wordml" xmlns:w15="http://schemas.microsoft.com/office/word/2012/wordml" xmlns:w16cid="http://schemas.microsoft.com/office/word/2016/wordml/cid" xmlns:w16se="http://schemas.microsoft.com/office/word/2015/wordml/symex" xmlns:wpg="http://schemas.microsoft.com/office/word/2010/wordprocessingGroup" xmlns:wpi="http://schemas.microsoft.com/office/word/2010/wordprocessingInk" xmlns:wne="http://schemas.microsoft.com/office/word/2006/wordml" xmlns:wps="http://schemas.microsoft.com/office/word/2010/wordprocessingShape" mc:Ignorable="w14 w15 w16se w16cid wp14">
+<w:comments xmlns:ve="http://schemas.openxmlformats.org/markup-compatibility/2006" xmlns:o="urn:schemas-microsoft-com:office:office" xmlns:r="http://schemas.openxmlformats.org/officeDocument/2006/relationships" xmlns:m="http://schemas.openxmlformats.org/officeDocument/2006/math" xmlns:v="urn:schemas-microsoft-com:vml" xmlns:wp="http://schemas.openxmlformats.org/drawingml/2006/wordprocessingDrawing" xmlns:w10="urn:schemas-microsoft-com:office:word" xmlns:w="http://schemas.openxmlformats.org/wordprocessingml/2006/main" xmlns:wne="http://schemas.microsoft.com/office/word/2006/wordml">
   <w:comment w:id="0" w:author="Nelson William Viana de Siqueira" w:date="2017-08-29T12:35:00Z" w:initials="NWVdS">
     <w:p>
       <w:pPr>
@@ -8778,7 +9783,15 @@
         <w:annotationRef/>
       </w:r>
       <w:r>
-        <w:t>Os CRUDs (“Manter”) serão feitos assim: o fluxo principal é o exibir. As outras três operações serão fluxos alternativos separados. Cada fluxo alternativo tem uma pós-condição diferente também.</w:t>
+        <w:t xml:space="preserve">Os </w:t>
+      </w:r>
+      <w:proofErr w:type="spellStart"/>
+      <w:r>
+        <w:t>CRUDs</w:t>
+      </w:r>
+      <w:proofErr w:type="spellEnd"/>
+      <w:r>
+        <w:t xml:space="preserve"> (“Manter”) serão feitos assim: o fluxo principal é o exibir. As outras três operações serão fluxos alternativos separados. Cada fluxo alternativo tem uma pós-condição diferente também.</w:t>
       </w:r>
     </w:p>
   </w:comment>
@@ -8810,8 +9823,13 @@
         <w:annotationRef/>
       </w:r>
       <w:r>
-        <w:t>Tem ou não tem??</w:t>
+        <w:t>Tem ou não tem</w:t>
       </w:r>
+      <w:proofErr w:type="gramStart"/>
+      <w:r>
+        <w:t>??</w:t>
+      </w:r>
+      <w:proofErr w:type="gramEnd"/>
     </w:p>
   </w:comment>
   <w:comment w:id="9" w:author="Sofia Moraes" w:date="2017-09-06T00:30:00Z" w:initials="SM">
@@ -8879,7 +9897,15 @@
         <w:annotationRef/>
       </w:r>
       <w:r>
-        <w:t>Esse é de extend. Copiei do exemplo anterior</w:t>
+        <w:t xml:space="preserve">Esse é de </w:t>
+      </w:r>
+      <w:proofErr w:type="spellStart"/>
+      <w:r>
+        <w:t>extend</w:t>
+      </w:r>
+      <w:proofErr w:type="spellEnd"/>
+      <w:r>
+        <w:t>. Copiei do exemplo anterior</w:t>
       </w:r>
     </w:p>
   </w:comment>
@@ -8931,8 +9957,8 @@
 </file>
 
 <file path=word/numbering.xml><?xml version="1.0" encoding="utf-8"?>
-<w:numbering xmlns:wpc="http://schemas.microsoft.com/office/word/2010/wordprocessingCanvas" xmlns:cx="http://schemas.microsoft.com/office/drawing/2014/chartex" xmlns:cx1="http://schemas.microsoft.com/office/drawing/2015/9/8/chartex" xmlns:cx2="http://schemas.microsoft.com/office/drawing/2015/10/21/chartex" xmlns:cx3="http://schemas.microsoft.com/office/drawing/2016/5/9/chartex" xmlns:cx4="http://schemas.microsoft.com/office/drawing/2016/5/10/chartex" xmlns:cx5="http://schemas.microsoft.com/office/drawing/2016/5/11/chartex" xmlns:cx6="http://schemas.microsoft.com/office/drawing/2016/5/12/chartex" xmlns:cx7="http://schemas.microsoft.com/office/drawing/2016/5/13/chartex" xmlns:cx8="http://schemas.microsoft.com/office/drawing/2016/5/14/chartex" xmlns:mc="http://schemas.openxmlformats.org/markup-compatibility/2006" xmlns:aink="http://schemas.microsoft.com/office/drawing/2016/ink" xmlns:am3d="http://schemas.microsoft.com/office/drawing/2017/model3d" xmlns:o="urn:schemas-microsoft-com:office:office" xmlns:r="http://schemas.openxmlformats.org/officeDocument/2006/relationships" xmlns:m="http://schemas.openxmlformats.org/officeDocument/2006/math" xmlns:v="urn:schemas-microsoft-com:vml" xmlns:wp14="http://schemas.microsoft.com/office/word/2010/wordprocessingDrawing" xmlns:wp="http://schemas.openxmlformats.org/drawingml/2006/wordprocessingDrawing" xmlns:w10="urn:schemas-microsoft-com:office:word" xmlns:w="http://schemas.openxmlformats.org/wordprocessingml/2006/main" xmlns:w14="http://schemas.microsoft.com/office/word/2010/wordml" xmlns:w15="http://schemas.microsoft.com/office/word/2012/wordml" xmlns:w16cid="http://schemas.microsoft.com/office/word/2016/wordml/cid" xmlns:w16se="http://schemas.microsoft.com/office/word/2015/wordml/symex" xmlns:wpg="http://schemas.microsoft.com/office/word/2010/wordprocessingGroup" xmlns:wpi="http://schemas.microsoft.com/office/word/2010/wordprocessingInk" xmlns:wne="http://schemas.microsoft.com/office/word/2006/wordml" xmlns:wps="http://schemas.microsoft.com/office/word/2010/wordprocessingShape" mc:Ignorable="w14 w15 w16se w16cid wp14">
-  <w:abstractNum w:abstractNumId="0" w15:restartNumberingAfterBreak="0">
+<w:numbering xmlns:ve="http://schemas.openxmlformats.org/markup-compatibility/2006" xmlns:o="urn:schemas-microsoft-com:office:office" xmlns:r="http://schemas.openxmlformats.org/officeDocument/2006/relationships" xmlns:m="http://schemas.openxmlformats.org/officeDocument/2006/math" xmlns:v="urn:schemas-microsoft-com:vml" xmlns:wp="http://schemas.openxmlformats.org/drawingml/2006/wordprocessingDrawing" xmlns:w10="urn:schemas-microsoft-com:office:word" xmlns:w="http://schemas.openxmlformats.org/wordprocessingml/2006/main" xmlns:wne="http://schemas.microsoft.com/office/word/2006/wordml">
+  <w:abstractNum w:abstractNumId="0">
     <w:nsid w:val="050D7748"/>
     <w:multiLevelType w:val="hybridMultilevel"/>
     <w:tmpl w:val="A12CB7C0"/>
@@ -9021,7 +10047,7 @@
       </w:pPr>
     </w:lvl>
   </w:abstractNum>
-  <w:abstractNum w:abstractNumId="1" w15:restartNumberingAfterBreak="0">
+  <w:abstractNum w:abstractNumId="1">
     <w:nsid w:val="06342CF1"/>
     <w:multiLevelType w:val="hybridMultilevel"/>
     <w:tmpl w:val="878693F8"/>
@@ -9110,7 +10136,7 @@
       </w:pPr>
     </w:lvl>
   </w:abstractNum>
-  <w:abstractNum w:abstractNumId="2" w15:restartNumberingAfterBreak="0">
+  <w:abstractNum w:abstractNumId="2">
     <w:nsid w:val="065477EB"/>
     <w:multiLevelType w:val="hybridMultilevel"/>
     <w:tmpl w:val="90685B7A"/>
@@ -9199,7 +10225,7 @@
       </w:pPr>
     </w:lvl>
   </w:abstractNum>
-  <w:abstractNum w:abstractNumId="3" w15:restartNumberingAfterBreak="0">
+  <w:abstractNum w:abstractNumId="3">
     <w:nsid w:val="076D1F5C"/>
     <w:multiLevelType w:val="hybridMultilevel"/>
     <w:tmpl w:val="A9664642"/>
@@ -9288,7 +10314,7 @@
       </w:pPr>
     </w:lvl>
   </w:abstractNum>
-  <w:abstractNum w:abstractNumId="4" w15:restartNumberingAfterBreak="0">
+  <w:abstractNum w:abstractNumId="4">
     <w:nsid w:val="0E336A3D"/>
     <w:multiLevelType w:val="hybridMultilevel"/>
     <w:tmpl w:val="51BAC28A"/>
@@ -9377,7 +10403,7 @@
       </w:pPr>
     </w:lvl>
   </w:abstractNum>
-  <w:abstractNum w:abstractNumId="5" w15:restartNumberingAfterBreak="0">
+  <w:abstractNum w:abstractNumId="5">
     <w:nsid w:val="0E976E9D"/>
     <w:multiLevelType w:val="multilevel"/>
     <w:tmpl w:val="F026A49C"/>
@@ -9498,7 +10524,7 @@
       </w:rPr>
     </w:lvl>
   </w:abstractNum>
-  <w:abstractNum w:abstractNumId="6" w15:restartNumberingAfterBreak="0">
+  <w:abstractNum w:abstractNumId="6">
     <w:nsid w:val="135E4165"/>
     <w:multiLevelType w:val="hybridMultilevel"/>
     <w:tmpl w:val="4DEA6CEA"/>
@@ -9587,7 +10613,96 @@
       </w:pPr>
     </w:lvl>
   </w:abstractNum>
-  <w:abstractNum w:abstractNumId="7" w15:restartNumberingAfterBreak="0">
+  <w:abstractNum w:abstractNumId="7">
+    <w:nsid w:val="13C804C2"/>
+    <w:multiLevelType w:val="hybridMultilevel"/>
+    <w:tmpl w:val="1E842AF4"/>
+    <w:lvl w:ilvl="0" w:tplc="20C22738">
+      <w:start w:val="4"/>
+      <w:numFmt w:val="decimal"/>
+      <w:lvlText w:val="%1."/>
+      <w:lvlJc w:val="left"/>
+      <w:pPr>
+        <w:ind w:left="720" w:hanging="360"/>
+      </w:pPr>
+      <w:rPr>
+        <w:rFonts w:hint="default"/>
+      </w:rPr>
+    </w:lvl>
+    <w:lvl w:ilvl="1" w:tplc="04160019" w:tentative="1">
+      <w:start w:val="1"/>
+      <w:numFmt w:val="lowerLetter"/>
+      <w:lvlText w:val="%2."/>
+      <w:lvlJc w:val="left"/>
+      <w:pPr>
+        <w:ind w:left="1440" w:hanging="360"/>
+      </w:pPr>
+    </w:lvl>
+    <w:lvl w:ilvl="2" w:tplc="0416001B" w:tentative="1">
+      <w:start w:val="1"/>
+      <w:numFmt w:val="lowerRoman"/>
+      <w:lvlText w:val="%3."/>
+      <w:lvlJc w:val="right"/>
+      <w:pPr>
+        <w:ind w:left="2160" w:hanging="180"/>
+      </w:pPr>
+    </w:lvl>
+    <w:lvl w:ilvl="3" w:tplc="0416000F" w:tentative="1">
+      <w:start w:val="1"/>
+      <w:numFmt w:val="decimal"/>
+      <w:lvlText w:val="%4."/>
+      <w:lvlJc w:val="left"/>
+      <w:pPr>
+        <w:ind w:left="2880" w:hanging="360"/>
+      </w:pPr>
+    </w:lvl>
+    <w:lvl w:ilvl="4" w:tplc="04160019" w:tentative="1">
+      <w:start w:val="1"/>
+      <w:numFmt w:val="lowerLetter"/>
+      <w:lvlText w:val="%5."/>
+      <w:lvlJc w:val="left"/>
+      <w:pPr>
+        <w:ind w:left="3600" w:hanging="360"/>
+      </w:pPr>
+    </w:lvl>
+    <w:lvl w:ilvl="5" w:tplc="0416001B" w:tentative="1">
+      <w:start w:val="1"/>
+      <w:numFmt w:val="lowerRoman"/>
+      <w:lvlText w:val="%6."/>
+      <w:lvlJc w:val="right"/>
+      <w:pPr>
+        <w:ind w:left="4320" w:hanging="180"/>
+      </w:pPr>
+    </w:lvl>
+    <w:lvl w:ilvl="6" w:tplc="0416000F" w:tentative="1">
+      <w:start w:val="1"/>
+      <w:numFmt w:val="decimal"/>
+      <w:lvlText w:val="%7."/>
+      <w:lvlJc w:val="left"/>
+      <w:pPr>
+        <w:ind w:left="5040" w:hanging="360"/>
+      </w:pPr>
+    </w:lvl>
+    <w:lvl w:ilvl="7" w:tplc="04160019" w:tentative="1">
+      <w:start w:val="1"/>
+      <w:numFmt w:val="lowerLetter"/>
+      <w:lvlText w:val="%8."/>
+      <w:lvlJc w:val="left"/>
+      <w:pPr>
+        <w:ind w:left="5760" w:hanging="360"/>
+      </w:pPr>
+    </w:lvl>
+    <w:lvl w:ilvl="8" w:tplc="0416001B" w:tentative="1">
+      <w:start w:val="1"/>
+      <w:numFmt w:val="lowerRoman"/>
+      <w:lvlText w:val="%9."/>
+      <w:lvlJc w:val="right"/>
+      <w:pPr>
+        <w:ind w:left="6480" w:hanging="180"/>
+      </w:pPr>
+    </w:lvl>
+  </w:abstractNum>
+  <w:abstractNum w:abstractNumId="8">
     <w:nsid w:val="1B2C0CF8"/>
     <w:multiLevelType w:val="hybridMultilevel"/>
     <w:tmpl w:val="4A3E7F3E"/>
@@ -9700,7 +10815,185 @@
       </w:rPr>
     </w:lvl>
   </w:abstractNum>
-  <w:abstractNum w:abstractNumId="8" w15:restartNumberingAfterBreak="0">
+  <w:abstractNum w:abstractNumId="9">
+    <w:nsid w:val="1B5E28DA"/>
+    <w:multiLevelType w:val="hybridMultilevel"/>
+    <w:tmpl w:val="A9664642"/>
+    <w:lvl w:ilvl="0" w:tplc="20C22738">
+      <w:start w:val="4"/>
+      <w:numFmt w:val="decimal"/>
+      <w:lvlText w:val="%1."/>
+      <w:lvlJc w:val="left"/>
+      <w:pPr>
+        <w:ind w:left="720" w:hanging="360"/>
+      </w:pPr>
+      <w:rPr>
+        <w:rFonts w:hint="default"/>
+      </w:rPr>
+    </w:lvl>
+    <w:lvl w:ilvl="1" w:tplc="04160019" w:tentative="1">
+      <w:start w:val="1"/>
+      <w:numFmt w:val="lowerLetter"/>
+      <w:lvlText w:val="%2."/>
+      <w:lvlJc w:val="left"/>
+      <w:pPr>
+        <w:ind w:left="1440" w:hanging="360"/>
+      </w:pPr>
+    </w:lvl>
+    <w:lvl w:ilvl="2" w:tplc="0416001B" w:tentative="1">
+      <w:start w:val="1"/>
+      <w:numFmt w:val="lowerRoman"/>
+      <w:lvlText w:val="%3."/>
+      <w:lvlJc w:val="right"/>
+      <w:pPr>
+        <w:ind w:left="2160" w:hanging="180"/>
+      </w:pPr>
+    </w:lvl>
+    <w:lvl w:ilvl="3" w:tplc="0416000F" w:tentative="1">
+      <w:start w:val="1"/>
+      <w:numFmt w:val="decimal"/>
+      <w:lvlText w:val="%4."/>
+      <w:lvlJc w:val="left"/>
+      <w:pPr>
+        <w:ind w:left="2880" w:hanging="360"/>
+      </w:pPr>
+    </w:lvl>
+    <w:lvl w:ilvl="4" w:tplc="04160019" w:tentative="1">
+      <w:start w:val="1"/>
+      <w:numFmt w:val="lowerLetter"/>
+      <w:lvlText w:val="%5."/>
+      <w:lvlJc w:val="left"/>
+      <w:pPr>
+        <w:ind w:left="3600" w:hanging="360"/>
+      </w:pPr>
+    </w:lvl>
+    <w:lvl w:ilvl="5" w:tplc="0416001B" w:tentative="1">
+      <w:start w:val="1"/>
+      <w:numFmt w:val="lowerRoman"/>
+      <w:lvlText w:val="%6."/>
+      <w:lvlJc w:val="right"/>
+      <w:pPr>
+        <w:ind w:left="4320" w:hanging="180"/>
+      </w:pPr>
+    </w:lvl>
+    <w:lvl w:ilvl="6" w:tplc="0416000F" w:tentative="1">
+      <w:start w:val="1"/>
+      <w:numFmt w:val="decimal"/>
+      <w:lvlText w:val="%7."/>
+      <w:lvlJc w:val="left"/>
+      <w:pPr>
+        <w:ind w:left="5040" w:hanging="360"/>
+      </w:pPr>
+    </w:lvl>
+    <w:lvl w:ilvl="7" w:tplc="04160019" w:tentative="1">
+      <w:start w:val="1"/>
+      <w:numFmt w:val="lowerLetter"/>
+      <w:lvlText w:val="%8."/>
+      <w:lvlJc w:val="left"/>
+      <w:pPr>
+        <w:ind w:left="5760" w:hanging="360"/>
+      </w:pPr>
+    </w:lvl>
+    <w:lvl w:ilvl="8" w:tplc="0416001B" w:tentative="1">
+      <w:start w:val="1"/>
+      <w:numFmt w:val="lowerRoman"/>
+      <w:lvlText w:val="%9."/>
+      <w:lvlJc w:val="right"/>
+      <w:pPr>
+        <w:ind w:left="6480" w:hanging="180"/>
+      </w:pPr>
+    </w:lvl>
+  </w:abstractNum>
+  <w:abstractNum w:abstractNumId="10">
+    <w:nsid w:val="1C952F1D"/>
+    <w:multiLevelType w:val="hybridMultilevel"/>
+    <w:tmpl w:val="AD483324"/>
+    <w:lvl w:ilvl="0" w:tplc="B2BA185E">
+      <w:start w:val="4"/>
+      <w:numFmt w:val="decimal"/>
+      <w:lvlText w:val="%1."/>
+      <w:lvlJc w:val="left"/>
+      <w:pPr>
+        <w:ind w:left="720" w:hanging="360"/>
+      </w:pPr>
+      <w:rPr>
+        <w:rFonts w:hint="default"/>
+      </w:rPr>
+    </w:lvl>
+    <w:lvl w:ilvl="1" w:tplc="04160019" w:tentative="1">
+      <w:start w:val="1"/>
+      <w:numFmt w:val="lowerLetter"/>
+      <w:lvlText w:val="%2."/>
+      <w:lvlJc w:val="left"/>
+      <w:pPr>
+        <w:ind w:left="1440" w:hanging="360"/>
+      </w:pPr>
+    </w:lvl>
+    <w:lvl w:ilvl="2" w:tplc="0416001B" w:tentative="1">
+      <w:start w:val="1"/>
+      <w:numFmt w:val="lowerRoman"/>
+      <w:lvlText w:val="%3."/>
+      <w:lvlJc w:val="right"/>
+      <w:pPr>
+        <w:ind w:left="2160" w:hanging="180"/>
+      </w:pPr>
+    </w:lvl>
+    <w:lvl w:ilvl="3" w:tplc="0416000F" w:tentative="1">
+      <w:start w:val="1"/>
+      <w:numFmt w:val="decimal"/>
+      <w:lvlText w:val="%4."/>
+      <w:lvlJc w:val="left"/>
+      <w:pPr>
+        <w:ind w:left="2880" w:hanging="360"/>
+      </w:pPr>
+    </w:lvl>
+    <w:lvl w:ilvl="4" w:tplc="04160019" w:tentative="1">
+      <w:start w:val="1"/>
+      <w:numFmt w:val="lowerLetter"/>
+      <w:lvlText w:val="%5."/>
+      <w:lvlJc w:val="left"/>
+      <w:pPr>
+        <w:ind w:left="3600" w:hanging="360"/>
+      </w:pPr>
+    </w:lvl>
+    <w:lvl w:ilvl="5" w:tplc="0416001B" w:tentative="1">
+      <w:start w:val="1"/>
+      <w:numFmt w:val="lowerRoman"/>
+      <w:lvlText w:val="%6."/>
+      <w:lvlJc w:val="right"/>
+      <w:pPr>
+        <w:ind w:left="4320" w:hanging="180"/>
+      </w:pPr>
+    </w:lvl>
+    <w:lvl w:ilvl="6" w:tplc="0416000F" w:tentative="1">
+      <w:start w:val="1"/>
+      <w:numFmt w:val="decimal"/>
+      <w:lvlText w:val="%7."/>
+      <w:lvlJc w:val="left"/>
+      <w:pPr>
+        <w:ind w:left="5040" w:hanging="360"/>
+      </w:pPr>
+    </w:lvl>
+    <w:lvl w:ilvl="7" w:tplc="04160019" w:tentative="1">
+      <w:start w:val="1"/>
+      <w:numFmt w:val="lowerLetter"/>
+      <w:lvlText w:val="%8."/>
+      <w:lvlJc w:val="left"/>
+      <w:pPr>
+        <w:ind w:left="5760" w:hanging="360"/>
+      </w:pPr>
+    </w:lvl>
+    <w:lvl w:ilvl="8" w:tplc="0416001B" w:tentative="1">
+      <w:start w:val="1"/>
+      <w:numFmt w:val="lowerRoman"/>
+      <w:lvlText w:val="%9."/>
+      <w:lvlJc w:val="right"/>
+      <w:pPr>
+        <w:ind w:left="6480" w:hanging="180"/>
+      </w:pPr>
+    </w:lvl>
+  </w:abstractNum>
+  <w:abstractNum w:abstractNumId="11">
     <w:nsid w:val="1CC85C50"/>
     <w:multiLevelType w:val="hybridMultilevel"/>
     <w:tmpl w:val="6C2EB8AA"/>
@@ -9789,7 +11082,96 @@
       </w:pPr>
     </w:lvl>
   </w:abstractNum>
-  <w:abstractNum w:abstractNumId="9" w15:restartNumberingAfterBreak="0">
+  <w:abstractNum w:abstractNumId="12">
+    <w:nsid w:val="221079ED"/>
+    <w:multiLevelType w:val="hybridMultilevel"/>
+    <w:tmpl w:val="8A66DDDA"/>
+    <w:lvl w:ilvl="0" w:tplc="2EF6E1D4">
+      <w:start w:val="1"/>
+      <w:numFmt w:val="decimal"/>
+      <w:lvlText w:val="%1."/>
+      <w:lvlJc w:val="left"/>
+      <w:pPr>
+        <w:ind w:left="720" w:hanging="360"/>
+      </w:pPr>
+      <w:rPr>
+        <w:rFonts w:hint="default"/>
+      </w:rPr>
+    </w:lvl>
+    <w:lvl w:ilvl="1" w:tplc="04160019" w:tentative="1">
+      <w:start w:val="1"/>
+      <w:numFmt w:val="lowerLetter"/>
+      <w:lvlText w:val="%2."/>
+      <w:lvlJc w:val="left"/>
+      <w:pPr>
+        <w:ind w:left="1440" w:hanging="360"/>
+      </w:pPr>
+    </w:lvl>
+    <w:lvl w:ilvl="2" w:tplc="0416001B" w:tentative="1">
+      <w:start w:val="1"/>
+      <w:numFmt w:val="lowerRoman"/>
+      <w:lvlText w:val="%3."/>
+      <w:lvlJc w:val="right"/>
+      <w:pPr>
+        <w:ind w:left="2160" w:hanging="180"/>
+      </w:pPr>
+    </w:lvl>
+    <w:lvl w:ilvl="3" w:tplc="0416000F" w:tentative="1">
+      <w:start w:val="1"/>
+      <w:numFmt w:val="decimal"/>
+      <w:lvlText w:val="%4."/>
+      <w:lvlJc w:val="left"/>
+      <w:pPr>
+        <w:ind w:left="2880" w:hanging="360"/>
+      </w:pPr>
+    </w:lvl>
+    <w:lvl w:ilvl="4" w:tplc="04160019" w:tentative="1">
+      <w:start w:val="1"/>
+      <w:numFmt w:val="lowerLetter"/>
+      <w:lvlText w:val="%5."/>
+      <w:lvlJc w:val="left"/>
+      <w:pPr>
+        <w:ind w:left="3600" w:hanging="360"/>
+      </w:pPr>
+    </w:lvl>
+    <w:lvl w:ilvl="5" w:tplc="0416001B" w:tentative="1">
+      <w:start w:val="1"/>
+      <w:numFmt w:val="lowerRoman"/>
+      <w:lvlText w:val="%6."/>
+      <w:lvlJc w:val="right"/>
+      <w:pPr>
+        <w:ind w:left="4320" w:hanging="180"/>
+      </w:pPr>
+    </w:lvl>
+    <w:lvl w:ilvl="6" w:tplc="0416000F" w:tentative="1">
+      <w:start w:val="1"/>
+      <w:numFmt w:val="decimal"/>
+      <w:lvlText w:val="%7."/>
+      <w:lvlJc w:val="left"/>
+      <w:pPr>
+        <w:ind w:left="5040" w:hanging="360"/>
+      </w:pPr>
+    </w:lvl>
+    <w:lvl w:ilvl="7" w:tplc="04160019" w:tentative="1">
+      <w:start w:val="1"/>
+      <w:numFmt w:val="lowerLetter"/>
+      <w:lvlText w:val="%8."/>
+      <w:lvlJc w:val="left"/>
+      <w:pPr>
+        <w:ind w:left="5760" w:hanging="360"/>
+      </w:pPr>
+    </w:lvl>
+    <w:lvl w:ilvl="8" w:tplc="0416001B" w:tentative="1">
+      <w:start w:val="1"/>
+      <w:numFmt w:val="lowerRoman"/>
+      <w:lvlText w:val="%9."/>
+      <w:lvlJc w:val="right"/>
+      <w:pPr>
+        <w:ind w:left="6480" w:hanging="180"/>
+      </w:pPr>
+    </w:lvl>
+  </w:abstractNum>
+  <w:abstractNum w:abstractNumId="13">
     <w:nsid w:val="240E6E74"/>
     <w:multiLevelType w:val="hybridMultilevel"/>
     <w:tmpl w:val="A12CB7C0"/>
@@ -9878,7 +11260,274 @@
       </w:pPr>
     </w:lvl>
   </w:abstractNum>
-  <w:abstractNum w:abstractNumId="10" w15:restartNumberingAfterBreak="0">
+  <w:abstractNum w:abstractNumId="14">
+    <w:nsid w:val="2903132C"/>
+    <w:multiLevelType w:val="hybridMultilevel"/>
+    <w:tmpl w:val="A9664642"/>
+    <w:lvl w:ilvl="0" w:tplc="20C22738">
+      <w:start w:val="4"/>
+      <w:numFmt w:val="decimal"/>
+      <w:lvlText w:val="%1."/>
+      <w:lvlJc w:val="left"/>
+      <w:pPr>
+        <w:ind w:left="720" w:hanging="360"/>
+      </w:pPr>
+      <w:rPr>
+        <w:rFonts w:hint="default"/>
+      </w:rPr>
+    </w:lvl>
+    <w:lvl w:ilvl="1" w:tplc="04160019" w:tentative="1">
+      <w:start w:val="1"/>
+      <w:numFmt w:val="lowerLetter"/>
+      <w:lvlText w:val="%2."/>
+      <w:lvlJc w:val="left"/>
+      <w:pPr>
+        <w:ind w:left="1440" w:hanging="360"/>
+      </w:pPr>
+    </w:lvl>
+    <w:lvl w:ilvl="2" w:tplc="0416001B" w:tentative="1">
+      <w:start w:val="1"/>
+      <w:numFmt w:val="lowerRoman"/>
+      <w:lvlText w:val="%3."/>
+      <w:lvlJc w:val="right"/>
+      <w:pPr>
+        <w:ind w:left="2160" w:hanging="180"/>
+      </w:pPr>
+    </w:lvl>
+    <w:lvl w:ilvl="3" w:tplc="0416000F" w:tentative="1">
+      <w:start w:val="1"/>
+      <w:numFmt w:val="decimal"/>
+      <w:lvlText w:val="%4."/>
+      <w:lvlJc w:val="left"/>
+      <w:pPr>
+        <w:ind w:left="2880" w:hanging="360"/>
+      </w:pPr>
+    </w:lvl>
+    <w:lvl w:ilvl="4" w:tplc="04160019" w:tentative="1">
+      <w:start w:val="1"/>
+      <w:numFmt w:val="lowerLetter"/>
+      <w:lvlText w:val="%5."/>
+      <w:lvlJc w:val="left"/>
+      <w:pPr>
+        <w:ind w:left="3600" w:hanging="360"/>
+      </w:pPr>
+    </w:lvl>
+    <w:lvl w:ilvl="5" w:tplc="0416001B" w:tentative="1">
+      <w:start w:val="1"/>
+      <w:numFmt w:val="lowerRoman"/>
+      <w:lvlText w:val="%6."/>
+      <w:lvlJc w:val="right"/>
+      <w:pPr>
+        <w:ind w:left="4320" w:hanging="180"/>
+      </w:pPr>
+    </w:lvl>
+    <w:lvl w:ilvl="6" w:tplc="0416000F" w:tentative="1">
+      <w:start w:val="1"/>
+      <w:numFmt w:val="decimal"/>
+      <w:lvlText w:val="%7."/>
+      <w:lvlJc w:val="left"/>
+      <w:pPr>
+        <w:ind w:left="5040" w:hanging="360"/>
+      </w:pPr>
+    </w:lvl>
+    <w:lvl w:ilvl="7" w:tplc="04160019" w:tentative="1">
+      <w:start w:val="1"/>
+      <w:numFmt w:val="lowerLetter"/>
+      <w:lvlText w:val="%8."/>
+      <w:lvlJc w:val="left"/>
+      <w:pPr>
+        <w:ind w:left="5760" w:hanging="360"/>
+      </w:pPr>
+    </w:lvl>
+    <w:lvl w:ilvl="8" w:tplc="0416001B" w:tentative="1">
+      <w:start w:val="1"/>
+      <w:numFmt w:val="lowerRoman"/>
+      <w:lvlText w:val="%9."/>
+      <w:lvlJc w:val="right"/>
+      <w:pPr>
+        <w:ind w:left="6480" w:hanging="180"/>
+      </w:pPr>
+    </w:lvl>
+  </w:abstractNum>
+  <w:abstractNum w:abstractNumId="15">
+    <w:nsid w:val="292F367F"/>
+    <w:multiLevelType w:val="hybridMultilevel"/>
+    <w:tmpl w:val="AD483324"/>
+    <w:lvl w:ilvl="0" w:tplc="B2BA185E">
+      <w:start w:val="4"/>
+      <w:numFmt w:val="decimal"/>
+      <w:lvlText w:val="%1."/>
+      <w:lvlJc w:val="left"/>
+      <w:pPr>
+        <w:ind w:left="720" w:hanging="360"/>
+      </w:pPr>
+      <w:rPr>
+        <w:rFonts w:hint="default"/>
+      </w:rPr>
+    </w:lvl>
+    <w:lvl w:ilvl="1" w:tplc="04160019" w:tentative="1">
+      <w:start w:val="1"/>
+      <w:numFmt w:val="lowerLetter"/>
+      <w:lvlText w:val="%2."/>
+      <w:lvlJc w:val="left"/>
+      <w:pPr>
+        <w:ind w:left="1440" w:hanging="360"/>
+      </w:pPr>
+    </w:lvl>
+    <w:lvl w:ilvl="2" w:tplc="0416001B" w:tentative="1">
+      <w:start w:val="1"/>
+      <w:numFmt w:val="lowerRoman"/>
+      <w:lvlText w:val="%3."/>
+      <w:lvlJc w:val="right"/>
+      <w:pPr>
+        <w:ind w:left="2160" w:hanging="180"/>
+      </w:pPr>
+    </w:lvl>
+    <w:lvl w:ilvl="3" w:tplc="0416000F" w:tentative="1">
+      <w:start w:val="1"/>
+      <w:numFmt w:val="decimal"/>
+      <w:lvlText w:val="%4."/>
+      <w:lvlJc w:val="left"/>
+      <w:pPr>
+        <w:ind w:left="2880" w:hanging="360"/>
+      </w:pPr>
+    </w:lvl>
+    <w:lvl w:ilvl="4" w:tplc="04160019" w:tentative="1">
+      <w:start w:val="1"/>
+      <w:numFmt w:val="lowerLetter"/>
+      <w:lvlText w:val="%5."/>
+      <w:lvlJc w:val="left"/>
+      <w:pPr>
+        <w:ind w:left="3600" w:hanging="360"/>
+      </w:pPr>
+    </w:lvl>
+    <w:lvl w:ilvl="5" w:tplc="0416001B" w:tentative="1">
+      <w:start w:val="1"/>
+      <w:numFmt w:val="lowerRoman"/>
+      <w:lvlText w:val="%6."/>
+      <w:lvlJc w:val="right"/>
+      <w:pPr>
+        <w:ind w:left="4320" w:hanging="180"/>
+      </w:pPr>
+    </w:lvl>
+    <w:lvl w:ilvl="6" w:tplc="0416000F" w:tentative="1">
+      <w:start w:val="1"/>
+      <w:numFmt w:val="decimal"/>
+      <w:lvlText w:val="%7."/>
+      <w:lvlJc w:val="left"/>
+      <w:pPr>
+        <w:ind w:left="5040" w:hanging="360"/>
+      </w:pPr>
+    </w:lvl>
+    <w:lvl w:ilvl="7" w:tplc="04160019" w:tentative="1">
+      <w:start w:val="1"/>
+      <w:numFmt w:val="lowerLetter"/>
+      <w:lvlText w:val="%8."/>
+      <w:lvlJc w:val="left"/>
+      <w:pPr>
+        <w:ind w:left="5760" w:hanging="360"/>
+      </w:pPr>
+    </w:lvl>
+    <w:lvl w:ilvl="8" w:tplc="0416001B" w:tentative="1">
+      <w:start w:val="1"/>
+      <w:numFmt w:val="lowerRoman"/>
+      <w:lvlText w:val="%9."/>
+      <w:lvlJc w:val="right"/>
+      <w:pPr>
+        <w:ind w:left="6480" w:hanging="180"/>
+      </w:pPr>
+    </w:lvl>
+  </w:abstractNum>
+  <w:abstractNum w:abstractNumId="16">
+    <w:nsid w:val="2FDE2640"/>
+    <w:multiLevelType w:val="hybridMultilevel"/>
+    <w:tmpl w:val="6C2EB8AA"/>
+    <w:lvl w:ilvl="0" w:tplc="F96E7D94">
+      <w:start w:val="3"/>
+      <w:numFmt w:val="decimal"/>
+      <w:lvlText w:val="%1."/>
+      <w:lvlJc w:val="left"/>
+      <w:pPr>
+        <w:ind w:left="720" w:hanging="360"/>
+      </w:pPr>
+      <w:rPr>
+        <w:rFonts w:hint="default"/>
+      </w:rPr>
+    </w:lvl>
+    <w:lvl w:ilvl="1" w:tplc="04160019" w:tentative="1">
+      <w:start w:val="1"/>
+      <w:numFmt w:val="lowerLetter"/>
+      <w:lvlText w:val="%2."/>
+      <w:lvlJc w:val="left"/>
+      <w:pPr>
+        <w:ind w:left="1440" w:hanging="360"/>
+      </w:pPr>
+    </w:lvl>
+    <w:lvl w:ilvl="2" w:tplc="0416001B" w:tentative="1">
+      <w:start w:val="1"/>
+      <w:numFmt w:val="lowerRoman"/>
+      <w:lvlText w:val="%3."/>
+      <w:lvlJc w:val="right"/>
+      <w:pPr>
+        <w:ind w:left="2160" w:hanging="180"/>
+      </w:pPr>
+    </w:lvl>
+    <w:lvl w:ilvl="3" w:tplc="0416000F" w:tentative="1">
+      <w:start w:val="1"/>
+      <w:numFmt w:val="decimal"/>
+      <w:lvlText w:val="%4."/>
+      <w:lvlJc w:val="left"/>
+      <w:pPr>
+        <w:ind w:left="2880" w:hanging="360"/>
+      </w:pPr>
+    </w:lvl>
+    <w:lvl w:ilvl="4" w:tplc="04160019" w:tentative="1">
+      <w:start w:val="1"/>
+      <w:numFmt w:val="lowerLetter"/>
+      <w:lvlText w:val="%5."/>
+      <w:lvlJc w:val="left"/>
+      <w:pPr>
+        <w:ind w:left="3600" w:hanging="360"/>
+      </w:pPr>
+    </w:lvl>
+    <w:lvl w:ilvl="5" w:tplc="0416001B" w:tentative="1">
+      <w:start w:val="1"/>
+      <w:numFmt w:val="lowerRoman"/>
+      <w:lvlText w:val="%6."/>
+      <w:lvlJc w:val="right"/>
+      <w:pPr>
+        <w:ind w:left="4320" w:hanging="180"/>
+      </w:pPr>
+    </w:lvl>
+    <w:lvl w:ilvl="6" w:tplc="0416000F" w:tentative="1">
+      <w:start w:val="1"/>
+      <w:numFmt w:val="decimal"/>
+      <w:lvlText w:val="%7."/>
+      <w:lvlJc w:val="left"/>
+      <w:pPr>
+        <w:ind w:left="5040" w:hanging="360"/>
+      </w:pPr>
+    </w:lvl>
+    <w:lvl w:ilvl="7" w:tplc="04160019" w:tentative="1">
+      <w:start w:val="1"/>
+      <w:numFmt w:val="lowerLetter"/>
+      <w:lvlText w:val="%8."/>
+      <w:lvlJc w:val="left"/>
+      <w:pPr>
+        <w:ind w:left="5760" w:hanging="360"/>
+      </w:pPr>
+    </w:lvl>
+    <w:lvl w:ilvl="8" w:tplc="0416001B" w:tentative="1">
+      <w:start w:val="1"/>
+      <w:numFmt w:val="lowerRoman"/>
+      <w:lvlText w:val="%9."/>
+      <w:lvlJc w:val="right"/>
+      <w:pPr>
+        <w:ind w:left="6480" w:hanging="180"/>
+      </w:pPr>
+    </w:lvl>
+  </w:abstractNum>
+  <w:abstractNum w:abstractNumId="17">
     <w:nsid w:val="32ED6B6D"/>
     <w:multiLevelType w:val="hybridMultilevel"/>
     <w:tmpl w:val="51BAC28A"/>
@@ -9967,7 +11616,7 @@
       </w:pPr>
     </w:lvl>
   </w:abstractNum>
-  <w:abstractNum w:abstractNumId="11" w15:restartNumberingAfterBreak="0">
+  <w:abstractNum w:abstractNumId="18">
     <w:nsid w:val="33811B9F"/>
     <w:multiLevelType w:val="hybridMultilevel"/>
     <w:tmpl w:val="A6663E20"/>
@@ -10056,7 +11705,96 @@
       </w:pPr>
     </w:lvl>
   </w:abstractNum>
-  <w:abstractNum w:abstractNumId="12" w15:restartNumberingAfterBreak="0">
+  <w:abstractNum w:abstractNumId="19">
+    <w:nsid w:val="3496254A"/>
+    <w:multiLevelType w:val="hybridMultilevel"/>
+    <w:tmpl w:val="06682782"/>
+    <w:lvl w:ilvl="0" w:tplc="0416000F">
+      <w:start w:val="1"/>
+      <w:numFmt w:val="decimal"/>
+      <w:lvlText w:val="%1."/>
+      <w:lvlJc w:val="left"/>
+      <w:pPr>
+        <w:ind w:left="720" w:hanging="360"/>
+      </w:pPr>
+      <w:rPr>
+        <w:rFonts w:hint="default"/>
+      </w:rPr>
+    </w:lvl>
+    <w:lvl w:ilvl="1" w:tplc="04160019" w:tentative="1">
+      <w:start w:val="1"/>
+      <w:numFmt w:val="lowerLetter"/>
+      <w:lvlText w:val="%2."/>
+      <w:lvlJc w:val="left"/>
+      <w:pPr>
+        <w:ind w:left="1440" w:hanging="360"/>
+      </w:pPr>
+    </w:lvl>
+    <w:lvl w:ilvl="2" w:tplc="0416001B" w:tentative="1">
+      <w:start w:val="1"/>
+      <w:numFmt w:val="lowerRoman"/>
+      <w:lvlText w:val="%3."/>
+      <w:lvlJc w:val="right"/>
+      <w:pPr>
+        <w:ind w:left="2160" w:hanging="180"/>
+      </w:pPr>
+    </w:lvl>
+    <w:lvl w:ilvl="3" w:tplc="0416000F" w:tentative="1">
+      <w:start w:val="1"/>
+      <w:numFmt w:val="decimal"/>
+      <w:lvlText w:val="%4."/>
+      <w:lvlJc w:val="left"/>
+      <w:pPr>
+        <w:ind w:left="2880" w:hanging="360"/>
+      </w:pPr>
+    </w:lvl>
+    <w:lvl w:ilvl="4" w:tplc="04160019" w:tentative="1">
+      <w:start w:val="1"/>
+      <w:numFmt w:val="lowerLetter"/>
+      <w:lvlText w:val="%5."/>
+      <w:lvlJc w:val="left"/>
+      <w:pPr>
+        <w:ind w:left="3600" w:hanging="360"/>
+      </w:pPr>
+    </w:lvl>
+    <w:lvl w:ilvl="5" w:tplc="0416001B" w:tentative="1">
+      <w:start w:val="1"/>
+      <w:numFmt w:val="lowerRoman"/>
+      <w:lvlText w:val="%6."/>
+      <w:lvlJc w:val="right"/>
+      <w:pPr>
+        <w:ind w:left="4320" w:hanging="180"/>
+      </w:pPr>
+    </w:lvl>
+    <w:lvl w:ilvl="6" w:tplc="0416000F" w:tentative="1">
+      <w:start w:val="1"/>
+      <w:numFmt w:val="decimal"/>
+      <w:lvlText w:val="%7."/>
+      <w:lvlJc w:val="left"/>
+      <w:pPr>
+        <w:ind w:left="5040" w:hanging="360"/>
+      </w:pPr>
+    </w:lvl>
+    <w:lvl w:ilvl="7" w:tplc="04160019" w:tentative="1">
+      <w:start w:val="1"/>
+      <w:numFmt w:val="lowerLetter"/>
+      <w:lvlText w:val="%8."/>
+      <w:lvlJc w:val="left"/>
+      <w:pPr>
+        <w:ind w:left="5760" w:hanging="360"/>
+      </w:pPr>
+    </w:lvl>
+    <w:lvl w:ilvl="8" w:tplc="0416001B" w:tentative="1">
+      <w:start w:val="1"/>
+      <w:numFmt w:val="lowerRoman"/>
+      <w:lvlText w:val="%9."/>
+      <w:lvlJc w:val="right"/>
+      <w:pPr>
+        <w:ind w:left="6480" w:hanging="180"/>
+      </w:pPr>
+    </w:lvl>
+  </w:abstractNum>
+  <w:abstractNum w:abstractNumId="20">
     <w:nsid w:val="373104FA"/>
     <w:multiLevelType w:val="hybridMultilevel"/>
     <w:tmpl w:val="2EAA9EC2"/>
@@ -10145,7 +11883,7 @@
       </w:pPr>
     </w:lvl>
   </w:abstractNum>
-  <w:abstractNum w:abstractNumId="13" w15:restartNumberingAfterBreak="0">
+  <w:abstractNum w:abstractNumId="21">
     <w:nsid w:val="37BF547B"/>
     <w:multiLevelType w:val="hybridMultilevel"/>
     <w:tmpl w:val="88BAEA9E"/>
@@ -10234,7 +11972,7 @@
       </w:pPr>
     </w:lvl>
   </w:abstractNum>
-  <w:abstractNum w:abstractNumId="14" w15:restartNumberingAfterBreak="0">
+  <w:abstractNum w:abstractNumId="22">
     <w:nsid w:val="37C36970"/>
     <w:multiLevelType w:val="hybridMultilevel"/>
     <w:tmpl w:val="8C24E96C"/>
@@ -10347,7 +12085,7 @@
       </w:rPr>
     </w:lvl>
   </w:abstractNum>
-  <w:abstractNum w:abstractNumId="15" w15:restartNumberingAfterBreak="0">
+  <w:abstractNum w:abstractNumId="23">
     <w:nsid w:val="3883345A"/>
     <w:multiLevelType w:val="hybridMultilevel"/>
     <w:tmpl w:val="2EAA9EC2"/>
@@ -10436,7 +12174,7 @@
       </w:pPr>
     </w:lvl>
   </w:abstractNum>
-  <w:abstractNum w:abstractNumId="16" w15:restartNumberingAfterBreak="0">
+  <w:abstractNum w:abstractNumId="24">
     <w:nsid w:val="39221D11"/>
     <w:multiLevelType w:val="multilevel"/>
     <w:tmpl w:val="FED02848"/>
@@ -10557,7 +12295,185 @@
       </w:rPr>
     </w:lvl>
   </w:abstractNum>
-  <w:abstractNum w:abstractNumId="17" w15:restartNumberingAfterBreak="0">
+  <w:abstractNum w:abstractNumId="25">
+    <w:nsid w:val="3CCF10D3"/>
+    <w:multiLevelType w:val="hybridMultilevel"/>
+    <w:tmpl w:val="A9664642"/>
+    <w:lvl w:ilvl="0" w:tplc="20C22738">
+      <w:start w:val="4"/>
+      <w:numFmt w:val="decimal"/>
+      <w:lvlText w:val="%1."/>
+      <w:lvlJc w:val="left"/>
+      <w:pPr>
+        <w:ind w:left="720" w:hanging="360"/>
+      </w:pPr>
+      <w:rPr>
+        <w:rFonts w:hint="default"/>
+      </w:rPr>
+    </w:lvl>
+    <w:lvl w:ilvl="1" w:tplc="04160019" w:tentative="1">
+      <w:start w:val="1"/>
+      <w:numFmt w:val="lowerLetter"/>
+      <w:lvlText w:val="%2."/>
+      <w:lvlJc w:val="left"/>
+      <w:pPr>
+        <w:ind w:left="1440" w:hanging="360"/>
+      </w:pPr>
+    </w:lvl>
+    <w:lvl w:ilvl="2" w:tplc="0416001B" w:tentative="1">
+      <w:start w:val="1"/>
+      <w:numFmt w:val="lowerRoman"/>
+      <w:lvlText w:val="%3."/>
+      <w:lvlJc w:val="right"/>
+      <w:pPr>
+        <w:ind w:left="2160" w:hanging="180"/>
+      </w:pPr>
+    </w:lvl>
+    <w:lvl w:ilvl="3" w:tplc="0416000F" w:tentative="1">
+      <w:start w:val="1"/>
+      <w:numFmt w:val="decimal"/>
+      <w:lvlText w:val="%4."/>
+      <w:lvlJc w:val="left"/>
+      <w:pPr>
+        <w:ind w:left="2880" w:hanging="360"/>
+      </w:pPr>
+    </w:lvl>
+    <w:lvl w:ilvl="4" w:tplc="04160019" w:tentative="1">
+      <w:start w:val="1"/>
+      <w:numFmt w:val="lowerLetter"/>
+      <w:lvlText w:val="%5."/>
+      <w:lvlJc w:val="left"/>
+      <w:pPr>
+        <w:ind w:left="3600" w:hanging="360"/>
+      </w:pPr>
+    </w:lvl>
+    <w:lvl w:ilvl="5" w:tplc="0416001B" w:tentative="1">
+      <w:start w:val="1"/>
+      <w:numFmt w:val="lowerRoman"/>
+      <w:lvlText w:val="%6."/>
+      <w:lvlJc w:val="right"/>
+      <w:pPr>
+        <w:ind w:left="4320" w:hanging="180"/>
+      </w:pPr>
+    </w:lvl>
+    <w:lvl w:ilvl="6" w:tplc="0416000F" w:tentative="1">
+      <w:start w:val="1"/>
+      <w:numFmt w:val="decimal"/>
+      <w:lvlText w:val="%7."/>
+      <w:lvlJc w:val="left"/>
+      <w:pPr>
+        <w:ind w:left="5040" w:hanging="360"/>
+      </w:pPr>
+    </w:lvl>
+    <w:lvl w:ilvl="7" w:tplc="04160019" w:tentative="1">
+      <w:start w:val="1"/>
+      <w:numFmt w:val="lowerLetter"/>
+      <w:lvlText w:val="%8."/>
+      <w:lvlJc w:val="left"/>
+      <w:pPr>
+        <w:ind w:left="5760" w:hanging="360"/>
+      </w:pPr>
+    </w:lvl>
+    <w:lvl w:ilvl="8" w:tplc="0416001B" w:tentative="1">
+      <w:start w:val="1"/>
+      <w:numFmt w:val="lowerRoman"/>
+      <w:lvlText w:val="%9."/>
+      <w:lvlJc w:val="right"/>
+      <w:pPr>
+        <w:ind w:left="6480" w:hanging="180"/>
+      </w:pPr>
+    </w:lvl>
+  </w:abstractNum>
+  <w:abstractNum w:abstractNumId="26">
+    <w:nsid w:val="3D6B61C4"/>
+    <w:multiLevelType w:val="hybridMultilevel"/>
+    <w:tmpl w:val="6C2EB8AA"/>
+    <w:lvl w:ilvl="0" w:tplc="F96E7D94">
+      <w:start w:val="3"/>
+      <w:numFmt w:val="decimal"/>
+      <w:lvlText w:val="%1."/>
+      <w:lvlJc w:val="left"/>
+      <w:pPr>
+        <w:ind w:left="720" w:hanging="360"/>
+      </w:pPr>
+      <w:rPr>
+        <w:rFonts w:hint="default"/>
+      </w:rPr>
+    </w:lvl>
+    <w:lvl w:ilvl="1" w:tplc="04160019" w:tentative="1">
+      <w:start w:val="1"/>
+      <w:numFmt w:val="lowerLetter"/>
+      <w:lvlText w:val="%2."/>
+      <w:lvlJc w:val="left"/>
+      <w:pPr>
+        <w:ind w:left="1440" w:hanging="360"/>
+      </w:pPr>
+    </w:lvl>
+    <w:lvl w:ilvl="2" w:tplc="0416001B" w:tentative="1">
+      <w:start w:val="1"/>
+      <w:numFmt w:val="lowerRoman"/>
+      <w:lvlText w:val="%3."/>
+      <w:lvlJc w:val="right"/>
+      <w:pPr>
+        <w:ind w:left="2160" w:hanging="180"/>
+      </w:pPr>
+    </w:lvl>
+    <w:lvl w:ilvl="3" w:tplc="0416000F" w:tentative="1">
+      <w:start w:val="1"/>
+      <w:numFmt w:val="decimal"/>
+      <w:lvlText w:val="%4."/>
+      <w:lvlJc w:val="left"/>
+      <w:pPr>
+        <w:ind w:left="2880" w:hanging="360"/>
+      </w:pPr>
+    </w:lvl>
+    <w:lvl w:ilvl="4" w:tplc="04160019" w:tentative="1">
+      <w:start w:val="1"/>
+      <w:numFmt w:val="lowerLetter"/>
+      <w:lvlText w:val="%5."/>
+      <w:lvlJc w:val="left"/>
+      <w:pPr>
+        <w:ind w:left="3600" w:hanging="360"/>
+      </w:pPr>
+    </w:lvl>
+    <w:lvl w:ilvl="5" w:tplc="0416001B" w:tentative="1">
+      <w:start w:val="1"/>
+      <w:numFmt w:val="lowerRoman"/>
+      <w:lvlText w:val="%6."/>
+      <w:lvlJc w:val="right"/>
+      <w:pPr>
+        <w:ind w:left="4320" w:hanging="180"/>
+      </w:pPr>
+    </w:lvl>
+    <w:lvl w:ilvl="6" w:tplc="0416000F" w:tentative="1">
+      <w:start w:val="1"/>
+      <w:numFmt w:val="decimal"/>
+      <w:lvlText w:val="%7."/>
+      <w:lvlJc w:val="left"/>
+      <w:pPr>
+        <w:ind w:left="5040" w:hanging="360"/>
+      </w:pPr>
+    </w:lvl>
+    <w:lvl w:ilvl="7" w:tplc="04160019" w:tentative="1">
+      <w:start w:val="1"/>
+      <w:numFmt w:val="lowerLetter"/>
+      <w:lvlText w:val="%8."/>
+      <w:lvlJc w:val="left"/>
+      <w:pPr>
+        <w:ind w:left="5760" w:hanging="360"/>
+      </w:pPr>
+    </w:lvl>
+    <w:lvl w:ilvl="8" w:tplc="0416001B" w:tentative="1">
+      <w:start w:val="1"/>
+      <w:numFmt w:val="lowerRoman"/>
+      <w:lvlText w:val="%9."/>
+      <w:lvlJc w:val="right"/>
+      <w:pPr>
+        <w:ind w:left="6480" w:hanging="180"/>
+      </w:pPr>
+    </w:lvl>
+  </w:abstractNum>
+  <w:abstractNum w:abstractNumId="27">
     <w:nsid w:val="3D731FBC"/>
     <w:multiLevelType w:val="multilevel"/>
     <w:tmpl w:val="F026A49C"/>
@@ -10678,7 +12594,7 @@
       </w:rPr>
     </w:lvl>
   </w:abstractNum>
-  <w:abstractNum w:abstractNumId="18" w15:restartNumberingAfterBreak="0">
+  <w:abstractNum w:abstractNumId="28">
     <w:nsid w:val="3FD4740B"/>
     <w:multiLevelType w:val="hybridMultilevel"/>
     <w:tmpl w:val="57FCBC48"/>
@@ -10767,7 +12683,7 @@
       </w:pPr>
     </w:lvl>
   </w:abstractNum>
-  <w:abstractNum w:abstractNumId="19" w15:restartNumberingAfterBreak="0">
+  <w:abstractNum w:abstractNumId="29">
     <w:nsid w:val="428360B8"/>
     <w:multiLevelType w:val="hybridMultilevel"/>
     <w:tmpl w:val="9BDE2E40"/>
@@ -10856,7 +12772,7 @@
       </w:pPr>
     </w:lvl>
   </w:abstractNum>
-  <w:abstractNum w:abstractNumId="20" w15:restartNumberingAfterBreak="0">
+  <w:abstractNum w:abstractNumId="30">
     <w:nsid w:val="465F5F11"/>
     <w:multiLevelType w:val="multilevel"/>
     <w:tmpl w:val="F026A49C"/>
@@ -10977,7 +12893,7 @@
       </w:rPr>
     </w:lvl>
   </w:abstractNum>
-  <w:abstractNum w:abstractNumId="21" w15:restartNumberingAfterBreak="0">
+  <w:abstractNum w:abstractNumId="31">
     <w:nsid w:val="4A154E43"/>
     <w:multiLevelType w:val="multilevel"/>
     <w:tmpl w:val="F026A49C"/>
@@ -11098,7 +13014,7 @@
       </w:rPr>
     </w:lvl>
   </w:abstractNum>
-  <w:abstractNum w:abstractNumId="22" w15:restartNumberingAfterBreak="0">
+  <w:abstractNum w:abstractNumId="32">
     <w:nsid w:val="502F54E3"/>
     <w:multiLevelType w:val="hybridMultilevel"/>
     <w:tmpl w:val="A708903C"/>
@@ -11211,7 +13127,7 @@
       </w:rPr>
     </w:lvl>
   </w:abstractNum>
-  <w:abstractNum w:abstractNumId="23" w15:restartNumberingAfterBreak="0">
+  <w:abstractNum w:abstractNumId="33">
     <w:nsid w:val="525C61E9"/>
     <w:multiLevelType w:val="hybridMultilevel"/>
     <w:tmpl w:val="03BCC4D8"/>
@@ -11300,7 +13216,7 @@
       </w:pPr>
     </w:lvl>
   </w:abstractNum>
-  <w:abstractNum w:abstractNumId="24" w15:restartNumberingAfterBreak="0">
+  <w:abstractNum w:abstractNumId="34">
     <w:nsid w:val="5C4801F0"/>
     <w:multiLevelType w:val="hybridMultilevel"/>
     <w:tmpl w:val="E97A9290"/>
@@ -11389,7 +13305,7 @@
       </w:pPr>
     </w:lvl>
   </w:abstractNum>
-  <w:abstractNum w:abstractNumId="25" w15:restartNumberingAfterBreak="0">
+  <w:abstractNum w:abstractNumId="35">
     <w:nsid w:val="611E183C"/>
     <w:multiLevelType w:val="hybridMultilevel"/>
     <w:tmpl w:val="BDB69BF6"/>
@@ -11478,7 +13394,7 @@
       </w:pPr>
     </w:lvl>
   </w:abstractNum>
-  <w:abstractNum w:abstractNumId="26" w15:restartNumberingAfterBreak="0">
+  <w:abstractNum w:abstractNumId="36">
     <w:nsid w:val="67B552FC"/>
     <w:multiLevelType w:val="hybridMultilevel"/>
     <w:tmpl w:val="90685B7A"/>
@@ -11567,7 +13483,7 @@
       </w:pPr>
     </w:lvl>
   </w:abstractNum>
-  <w:abstractNum w:abstractNumId="27" w15:restartNumberingAfterBreak="0">
+  <w:abstractNum w:abstractNumId="37">
     <w:nsid w:val="6AF33333"/>
     <w:multiLevelType w:val="hybridMultilevel"/>
     <w:tmpl w:val="EA647E28"/>
@@ -11656,7 +13572,96 @@
       </w:pPr>
     </w:lvl>
   </w:abstractNum>
-  <w:abstractNum w:abstractNumId="28" w15:restartNumberingAfterBreak="0">
+  <w:abstractNum w:abstractNumId="38">
+    <w:nsid w:val="6E1F737A"/>
+    <w:multiLevelType w:val="hybridMultilevel"/>
+    <w:tmpl w:val="B9082224"/>
+    <w:lvl w:ilvl="0" w:tplc="E0A6D610">
+      <w:start w:val="3"/>
+      <w:numFmt w:val="decimal"/>
+      <w:lvlText w:val="%1."/>
+      <w:lvlJc w:val="left"/>
+      <w:pPr>
+        <w:ind w:left="720" w:hanging="360"/>
+      </w:pPr>
+      <w:rPr>
+        <w:rFonts w:hint="default"/>
+      </w:rPr>
+    </w:lvl>
+    <w:lvl w:ilvl="1" w:tplc="04160019" w:tentative="1">
+      <w:start w:val="1"/>
+      <w:numFmt w:val="lowerLetter"/>
+      <w:lvlText w:val="%2."/>
+      <w:lvlJc w:val="left"/>
+      <w:pPr>
+        <w:ind w:left="1440" w:hanging="360"/>
+      </w:pPr>
+    </w:lvl>
+    <w:lvl w:ilvl="2" w:tplc="0416001B" w:tentative="1">
+      <w:start w:val="1"/>
+      <w:numFmt w:val="lowerRoman"/>
+      <w:lvlText w:val="%3."/>
+      <w:lvlJc w:val="right"/>
+      <w:pPr>
+        <w:ind w:left="2160" w:hanging="180"/>
+      </w:pPr>
+    </w:lvl>
+    <w:lvl w:ilvl="3" w:tplc="0416000F" w:tentative="1">
+      <w:start w:val="1"/>
+      <w:numFmt w:val="decimal"/>
+      <w:lvlText w:val="%4."/>
+      <w:lvlJc w:val="left"/>
+      <w:pPr>
+        <w:ind w:left="2880" w:hanging="360"/>
+      </w:pPr>
+    </w:lvl>
+    <w:lvl w:ilvl="4" w:tplc="04160019" w:tentative="1">
+      <w:start w:val="1"/>
+      <w:numFmt w:val="lowerLetter"/>
+      <w:lvlText w:val="%5."/>
+      <w:lvlJc w:val="left"/>
+      <w:pPr>
+        <w:ind w:left="3600" w:hanging="360"/>
+      </w:pPr>
+    </w:lvl>
+    <w:lvl w:ilvl="5" w:tplc="0416001B" w:tentative="1">
+      <w:start w:val="1"/>
+      <w:numFmt w:val="lowerRoman"/>
+      <w:lvlText w:val="%6."/>
+      <w:lvlJc w:val="right"/>
+      <w:pPr>
+        <w:ind w:left="4320" w:hanging="180"/>
+      </w:pPr>
+    </w:lvl>
+    <w:lvl w:ilvl="6" w:tplc="0416000F" w:tentative="1">
+      <w:start w:val="1"/>
+      <w:numFmt w:val="decimal"/>
+      <w:lvlText w:val="%7."/>
+      <w:lvlJc w:val="left"/>
+      <w:pPr>
+        <w:ind w:left="5040" w:hanging="360"/>
+      </w:pPr>
+    </w:lvl>
+    <w:lvl w:ilvl="7" w:tplc="04160019" w:tentative="1">
+      <w:start w:val="1"/>
+      <w:numFmt w:val="lowerLetter"/>
+      <w:lvlText w:val="%8."/>
+      <w:lvlJc w:val="left"/>
+      <w:pPr>
+        <w:ind w:left="5760" w:hanging="360"/>
+      </w:pPr>
+    </w:lvl>
+    <w:lvl w:ilvl="8" w:tplc="0416001B" w:tentative="1">
+      <w:start w:val="1"/>
+      <w:numFmt w:val="lowerRoman"/>
+      <w:lvlText w:val="%9."/>
+      <w:lvlJc w:val="right"/>
+      <w:pPr>
+        <w:ind w:left="6480" w:hanging="180"/>
+      </w:pPr>
+    </w:lvl>
+  </w:abstractNum>
+  <w:abstractNum w:abstractNumId="39">
     <w:nsid w:val="6F641922"/>
     <w:multiLevelType w:val="hybridMultilevel"/>
     <w:tmpl w:val="A9664642"/>
@@ -11745,7 +13750,96 @@
       </w:pPr>
     </w:lvl>
   </w:abstractNum>
-  <w:abstractNum w:abstractNumId="29" w15:restartNumberingAfterBreak="0">
+  <w:abstractNum w:abstractNumId="40">
+    <w:nsid w:val="7058412A"/>
+    <w:multiLevelType w:val="hybridMultilevel"/>
+    <w:tmpl w:val="6C2EB8AA"/>
+    <w:lvl w:ilvl="0" w:tplc="F96E7D94">
+      <w:start w:val="3"/>
+      <w:numFmt w:val="decimal"/>
+      <w:lvlText w:val="%1."/>
+      <w:lvlJc w:val="left"/>
+      <w:pPr>
+        <w:ind w:left="720" w:hanging="360"/>
+      </w:pPr>
+      <w:rPr>
+        <w:rFonts w:hint="default"/>
+      </w:rPr>
+    </w:lvl>
+    <w:lvl w:ilvl="1" w:tplc="04160019" w:tentative="1">
+      <w:start w:val="1"/>
+      <w:numFmt w:val="lowerLetter"/>
+      <w:lvlText w:val="%2."/>
+      <w:lvlJc w:val="left"/>
+      <w:pPr>
+        <w:ind w:left="1440" w:hanging="360"/>
+      </w:pPr>
+    </w:lvl>
+    <w:lvl w:ilvl="2" w:tplc="0416001B" w:tentative="1">
+      <w:start w:val="1"/>
+      <w:numFmt w:val="lowerRoman"/>
+      <w:lvlText w:val="%3."/>
+      <w:lvlJc w:val="right"/>
+      <w:pPr>
+        <w:ind w:left="2160" w:hanging="180"/>
+      </w:pPr>
+    </w:lvl>
+    <w:lvl w:ilvl="3" w:tplc="0416000F" w:tentative="1">
+      <w:start w:val="1"/>
+      <w:numFmt w:val="decimal"/>
+      <w:lvlText w:val="%4."/>
+      <w:lvlJc w:val="left"/>
+      <w:pPr>
+        <w:ind w:left="2880" w:hanging="360"/>
+      </w:pPr>
+    </w:lvl>
+    <w:lvl w:ilvl="4" w:tplc="04160019" w:tentative="1">
+      <w:start w:val="1"/>
+      <w:numFmt w:val="lowerLetter"/>
+      <w:lvlText w:val="%5."/>
+      <w:lvlJc w:val="left"/>
+      <w:pPr>
+        <w:ind w:left="3600" w:hanging="360"/>
+      </w:pPr>
+    </w:lvl>
+    <w:lvl w:ilvl="5" w:tplc="0416001B" w:tentative="1">
+      <w:start w:val="1"/>
+      <w:numFmt w:val="lowerRoman"/>
+      <w:lvlText w:val="%6."/>
+      <w:lvlJc w:val="right"/>
+      <w:pPr>
+        <w:ind w:left="4320" w:hanging="180"/>
+      </w:pPr>
+    </w:lvl>
+    <w:lvl w:ilvl="6" w:tplc="0416000F" w:tentative="1">
+      <w:start w:val="1"/>
+      <w:numFmt w:val="decimal"/>
+      <w:lvlText w:val="%7."/>
+      <w:lvlJc w:val="left"/>
+      <w:pPr>
+        <w:ind w:left="5040" w:hanging="360"/>
+      </w:pPr>
+    </w:lvl>
+    <w:lvl w:ilvl="7" w:tplc="04160019" w:tentative="1">
+      <w:start w:val="1"/>
+      <w:numFmt w:val="lowerLetter"/>
+      <w:lvlText w:val="%8."/>
+      <w:lvlJc w:val="left"/>
+      <w:pPr>
+        <w:ind w:left="5760" w:hanging="360"/>
+      </w:pPr>
+    </w:lvl>
+    <w:lvl w:ilvl="8" w:tplc="0416001B" w:tentative="1">
+      <w:start w:val="1"/>
+      <w:numFmt w:val="lowerRoman"/>
+      <w:lvlText w:val="%9."/>
+      <w:lvlJc w:val="right"/>
+      <w:pPr>
+        <w:ind w:left="6480" w:hanging="180"/>
+      </w:pPr>
+    </w:lvl>
+  </w:abstractNum>
+  <w:abstractNum w:abstractNumId="41">
     <w:nsid w:val="722B355F"/>
     <w:multiLevelType w:val="hybridMultilevel"/>
     <w:tmpl w:val="74A8D536"/>
@@ -11831,7 +13925,185 @@
       </w:pPr>
     </w:lvl>
   </w:abstractNum>
-  <w:abstractNum w:abstractNumId="30" w15:restartNumberingAfterBreak="0">
+  <w:abstractNum w:abstractNumId="42">
+    <w:nsid w:val="73AE327F"/>
+    <w:multiLevelType w:val="hybridMultilevel"/>
+    <w:tmpl w:val="A12CB7C0"/>
+    <w:lvl w:ilvl="0" w:tplc="BF440870">
+      <w:start w:val="1"/>
+      <w:numFmt w:val="decimal"/>
+      <w:lvlText w:val="%1."/>
+      <w:lvlJc w:val="left"/>
+      <w:pPr>
+        <w:ind w:left="720" w:hanging="360"/>
+      </w:pPr>
+      <w:rPr>
+        <w:rFonts w:hint="default"/>
+      </w:rPr>
+    </w:lvl>
+    <w:lvl w:ilvl="1" w:tplc="04160019" w:tentative="1">
+      <w:start w:val="1"/>
+      <w:numFmt w:val="lowerLetter"/>
+      <w:lvlText w:val="%2."/>
+      <w:lvlJc w:val="left"/>
+      <w:pPr>
+        <w:ind w:left="1440" w:hanging="360"/>
+      </w:pPr>
+    </w:lvl>
+    <w:lvl w:ilvl="2" w:tplc="0416001B" w:tentative="1">
+      <w:start w:val="1"/>
+      <w:numFmt w:val="lowerRoman"/>
+      <w:lvlText w:val="%3."/>
+      <w:lvlJc w:val="right"/>
+      <w:pPr>
+        <w:ind w:left="2160" w:hanging="180"/>
+      </w:pPr>
+    </w:lvl>
+    <w:lvl w:ilvl="3" w:tplc="0416000F" w:tentative="1">
+      <w:start w:val="1"/>
+      <w:numFmt w:val="decimal"/>
+      <w:lvlText w:val="%4."/>
+      <w:lvlJc w:val="left"/>
+      <w:pPr>
+        <w:ind w:left="2880" w:hanging="360"/>
+      </w:pPr>
+    </w:lvl>
+    <w:lvl w:ilvl="4" w:tplc="04160019" w:tentative="1">
+      <w:start w:val="1"/>
+      <w:numFmt w:val="lowerLetter"/>
+      <w:lvlText w:val="%5."/>
+      <w:lvlJc w:val="left"/>
+      <w:pPr>
+        <w:ind w:left="3600" w:hanging="360"/>
+      </w:pPr>
+    </w:lvl>
+    <w:lvl w:ilvl="5" w:tplc="0416001B" w:tentative="1">
+      <w:start w:val="1"/>
+      <w:numFmt w:val="lowerRoman"/>
+      <w:lvlText w:val="%6."/>
+      <w:lvlJc w:val="right"/>
+      <w:pPr>
+        <w:ind w:left="4320" w:hanging="180"/>
+      </w:pPr>
+    </w:lvl>
+    <w:lvl w:ilvl="6" w:tplc="0416000F" w:tentative="1">
+      <w:start w:val="1"/>
+      <w:numFmt w:val="decimal"/>
+      <w:lvlText w:val="%7."/>
+      <w:lvlJc w:val="left"/>
+      <w:pPr>
+        <w:ind w:left="5040" w:hanging="360"/>
+      </w:pPr>
+    </w:lvl>
+    <w:lvl w:ilvl="7" w:tplc="04160019" w:tentative="1">
+      <w:start w:val="1"/>
+      <w:numFmt w:val="lowerLetter"/>
+      <w:lvlText w:val="%8."/>
+      <w:lvlJc w:val="left"/>
+      <w:pPr>
+        <w:ind w:left="5760" w:hanging="360"/>
+      </w:pPr>
+    </w:lvl>
+    <w:lvl w:ilvl="8" w:tplc="0416001B" w:tentative="1">
+      <w:start w:val="1"/>
+      <w:numFmt w:val="lowerRoman"/>
+      <w:lvlText w:val="%9."/>
+      <w:lvlJc w:val="right"/>
+      <w:pPr>
+        <w:ind w:left="6480" w:hanging="180"/>
+      </w:pPr>
+    </w:lvl>
+  </w:abstractNum>
+  <w:abstractNum w:abstractNumId="43">
+    <w:nsid w:val="78E8360E"/>
+    <w:multiLevelType w:val="hybridMultilevel"/>
+    <w:tmpl w:val="1E842AF4"/>
+    <w:lvl w:ilvl="0" w:tplc="20C22738">
+      <w:start w:val="4"/>
+      <w:numFmt w:val="decimal"/>
+      <w:lvlText w:val="%1."/>
+      <w:lvlJc w:val="left"/>
+      <w:pPr>
+        <w:ind w:left="720" w:hanging="360"/>
+      </w:pPr>
+      <w:rPr>
+        <w:rFonts w:hint="default"/>
+      </w:rPr>
+    </w:lvl>
+    <w:lvl w:ilvl="1" w:tplc="04160019" w:tentative="1">
+      <w:start w:val="1"/>
+      <w:numFmt w:val="lowerLetter"/>
+      <w:lvlText w:val="%2."/>
+      <w:lvlJc w:val="left"/>
+      <w:pPr>
+        <w:ind w:left="1440" w:hanging="360"/>
+      </w:pPr>
+    </w:lvl>
+    <w:lvl w:ilvl="2" w:tplc="0416001B" w:tentative="1">
+      <w:start w:val="1"/>
+      <w:numFmt w:val="lowerRoman"/>
+      <w:lvlText w:val="%3."/>
+      <w:lvlJc w:val="right"/>
+      <w:pPr>
+        <w:ind w:left="2160" w:hanging="180"/>
+      </w:pPr>
+    </w:lvl>
+    <w:lvl w:ilvl="3" w:tplc="0416000F" w:tentative="1">
+      <w:start w:val="1"/>
+      <w:numFmt w:val="decimal"/>
+      <w:lvlText w:val="%4."/>
+      <w:lvlJc w:val="left"/>
+      <w:pPr>
+        <w:ind w:left="2880" w:hanging="360"/>
+      </w:pPr>
+    </w:lvl>
+    <w:lvl w:ilvl="4" w:tplc="04160019" w:tentative="1">
+      <w:start w:val="1"/>
+      <w:numFmt w:val="lowerLetter"/>
+      <w:lvlText w:val="%5."/>
+      <w:lvlJc w:val="left"/>
+      <w:pPr>
+        <w:ind w:left="3600" w:hanging="360"/>
+      </w:pPr>
+    </w:lvl>
+    <w:lvl w:ilvl="5" w:tplc="0416001B" w:tentative="1">
+      <w:start w:val="1"/>
+      <w:numFmt w:val="lowerRoman"/>
+      <w:lvlText w:val="%6."/>
+      <w:lvlJc w:val="right"/>
+      <w:pPr>
+        <w:ind w:left="4320" w:hanging="180"/>
+      </w:pPr>
+    </w:lvl>
+    <w:lvl w:ilvl="6" w:tplc="0416000F" w:tentative="1">
+      <w:start w:val="1"/>
+      <w:numFmt w:val="decimal"/>
+      <w:lvlText w:val="%7."/>
+      <w:lvlJc w:val="left"/>
+      <w:pPr>
+        <w:ind w:left="5040" w:hanging="360"/>
+      </w:pPr>
+    </w:lvl>
+    <w:lvl w:ilvl="7" w:tplc="04160019" w:tentative="1">
+      <w:start w:val="1"/>
+      <w:numFmt w:val="lowerLetter"/>
+      <w:lvlText w:val="%8."/>
+      <w:lvlJc w:val="left"/>
+      <w:pPr>
+        <w:ind w:left="5760" w:hanging="360"/>
+      </w:pPr>
+    </w:lvl>
+    <w:lvl w:ilvl="8" w:tplc="0416001B" w:tentative="1">
+      <w:start w:val="1"/>
+      <w:numFmt w:val="lowerRoman"/>
+      <w:lvlText w:val="%9."/>
+      <w:lvlJc w:val="right"/>
+      <w:pPr>
+        <w:ind w:left="6480" w:hanging="180"/>
+      </w:pPr>
+    </w:lvl>
+  </w:abstractNum>
+  <w:abstractNum w:abstractNumId="44">
     <w:nsid w:val="78FD488F"/>
     <w:multiLevelType w:val="hybridMultilevel"/>
     <w:tmpl w:val="8E2C96C0"/>
@@ -11920,7 +14192,7 @@
       </w:pPr>
     </w:lvl>
   </w:abstractNum>
-  <w:abstractNum w:abstractNumId="31" w15:restartNumberingAfterBreak="0">
+  <w:abstractNum w:abstractNumId="45">
     <w:nsid w:val="7A347C6C"/>
     <w:multiLevelType w:val="hybridMultilevel"/>
     <w:tmpl w:val="22045388"/>
@@ -12009,7 +14281,7 @@
       </w:pPr>
     </w:lvl>
   </w:abstractNum>
-  <w:abstractNum w:abstractNumId="32" w15:restartNumberingAfterBreak="0">
+  <w:abstractNum w:abstractNumId="46">
     <w:nsid w:val="7DCB3082"/>
     <w:multiLevelType w:val="hybridMultilevel"/>
     <w:tmpl w:val="816EB772"/>
@@ -12099,43 +14371,43 @@
     </w:lvl>
   </w:abstractNum>
   <w:num w:numId="1">
-    <w:abstractNumId w:val="14"/>
+    <w:abstractNumId w:val="22"/>
   </w:num>
   <w:num w:numId="2">
-    <w:abstractNumId w:val="27"/>
+    <w:abstractNumId w:val="37"/>
   </w:num>
   <w:num w:numId="3">
-    <w:abstractNumId w:val="29"/>
+    <w:abstractNumId w:val="41"/>
   </w:num>
   <w:num w:numId="4">
-    <w:abstractNumId w:val="30"/>
+    <w:abstractNumId w:val="44"/>
   </w:num>
   <w:num w:numId="5">
     <w:abstractNumId w:val="0"/>
   </w:num>
   <w:num w:numId="6">
-    <w:abstractNumId w:val="25"/>
+    <w:abstractNumId w:val="35"/>
   </w:num>
   <w:num w:numId="7">
-    <w:abstractNumId w:val="13"/>
+    <w:abstractNumId w:val="21"/>
   </w:num>
   <w:num w:numId="8">
+    <w:abstractNumId w:val="34"/>
+  </w:num>
+  <w:num w:numId="9">
+    <w:abstractNumId w:val="29"/>
+  </w:num>
+  <w:num w:numId="10">
+    <w:abstractNumId w:val="23"/>
+  </w:num>
+  <w:num w:numId="11">
     <w:abstractNumId w:val="24"/>
   </w:num>
-  <w:num w:numId="9">
-    <w:abstractNumId w:val="19"/>
-  </w:num>
-  <w:num w:numId="10">
-    <w:abstractNumId w:val="15"/>
-  </w:num>
-  <w:num w:numId="11">
-    <w:abstractNumId w:val="16"/>
-  </w:num>
   <w:num w:numId="12">
-    <w:abstractNumId w:val="23"/>
+    <w:abstractNumId w:val="33"/>
   </w:num>
   <w:num w:numId="13">
-    <w:abstractNumId w:val="32"/>
+    <w:abstractNumId w:val="46"/>
   </w:num>
   <w:num w:numId="14">
     <w:abstractNumId w:val="5"/>
@@ -12144,46 +14416,46 @@
     <w:abstractNumId w:val="6"/>
   </w:num>
   <w:num w:numId="16">
-    <w:abstractNumId w:val="17"/>
+    <w:abstractNumId w:val="27"/>
   </w:num>
   <w:num w:numId="17">
-    <w:abstractNumId w:val="12"/>
+    <w:abstractNumId w:val="20"/>
   </w:num>
   <w:num w:numId="18">
     <w:abstractNumId w:val="4"/>
   </w:num>
   <w:num w:numId="19">
-    <w:abstractNumId w:val="10"/>
+    <w:abstractNumId w:val="17"/>
   </w:num>
   <w:num w:numId="20">
-    <w:abstractNumId w:val="21"/>
+    <w:abstractNumId w:val="31"/>
   </w:num>
   <w:num w:numId="21">
-    <w:abstractNumId w:val="11"/>
+    <w:abstractNumId w:val="18"/>
   </w:num>
   <w:num w:numId="22">
-    <w:abstractNumId w:val="8"/>
+    <w:abstractNumId w:val="11"/>
   </w:num>
   <w:num w:numId="23">
     <w:abstractNumId w:val="3"/>
   </w:num>
   <w:num w:numId="24">
-    <w:abstractNumId w:val="22"/>
+    <w:abstractNumId w:val="32"/>
   </w:num>
   <w:num w:numId="25">
+    <w:abstractNumId w:val="39"/>
+  </w:num>
+  <w:num w:numId="26">
     <w:abstractNumId w:val="28"/>
   </w:num>
-  <w:num w:numId="26">
-    <w:abstractNumId w:val="18"/>
-  </w:num>
   <w:num w:numId="27">
-    <w:abstractNumId w:val="9"/>
+    <w:abstractNumId w:val="13"/>
   </w:num>
   <w:num w:numId="28">
-    <w:abstractNumId w:val="26"/>
+    <w:abstractNumId w:val="36"/>
   </w:num>
   <w:num w:numId="29">
-    <w:abstractNumId w:val="31"/>
+    <w:abstractNumId w:val="45"/>
   </w:num>
   <w:num w:numId="30">
     <w:abstractNumId w:val="1"/>
@@ -12192,10 +14464,52 @@
     <w:abstractNumId w:val="2"/>
   </w:num>
   <w:num w:numId="32">
+    <w:abstractNumId w:val="8"/>
+  </w:num>
+  <w:num w:numId="33">
+    <w:abstractNumId w:val="30"/>
+  </w:num>
+  <w:num w:numId="34">
+    <w:abstractNumId w:val="19"/>
+  </w:num>
+  <w:num w:numId="35">
+    <w:abstractNumId w:val="42"/>
+  </w:num>
+  <w:num w:numId="36">
+    <w:abstractNumId w:val="40"/>
+  </w:num>
+  <w:num w:numId="37">
+    <w:abstractNumId w:val="25"/>
+  </w:num>
+  <w:num w:numId="38">
+    <w:abstractNumId w:val="14"/>
+  </w:num>
+  <w:num w:numId="39">
+    <w:abstractNumId w:val="16"/>
+  </w:num>
+  <w:num w:numId="40">
+    <w:abstractNumId w:val="9"/>
+  </w:num>
+  <w:num w:numId="41">
+    <w:abstractNumId w:val="43"/>
+  </w:num>
+  <w:num w:numId="42">
+    <w:abstractNumId w:val="38"/>
+  </w:num>
+  <w:num w:numId="43">
     <w:abstractNumId w:val="7"/>
   </w:num>
-  <w:num w:numId="33">
-    <w:abstractNumId w:val="20"/>
+  <w:num w:numId="44">
+    <w:abstractNumId w:val="12"/>
+  </w:num>
+  <w:num w:numId="45">
+    <w:abstractNumId w:val="26"/>
+  </w:num>
+  <w:num w:numId="46">
+    <w:abstractNumId w:val="15"/>
+  </w:num>
+  <w:num w:numId="47">
+    <w:abstractNumId w:val="10"/>
   </w:num>
 </w:numbering>
 </file>
@@ -12212,7 +14526,7 @@
 </file>
 
 <file path=word/styles.xml><?xml version="1.0" encoding="utf-8"?>
-<w:styles xmlns:mc="http://schemas.openxmlformats.org/markup-compatibility/2006" xmlns:r="http://schemas.openxmlformats.org/officeDocument/2006/relationships" xmlns:w="http://schemas.openxmlformats.org/wordprocessingml/2006/main" xmlns:w14="http://schemas.microsoft.com/office/word/2010/wordml" xmlns:w15="http://schemas.microsoft.com/office/word/2012/wordml" xmlns:w16cid="http://schemas.microsoft.com/office/word/2016/wordml/cid" xmlns:w16se="http://schemas.microsoft.com/office/word/2015/wordml/symex" mc:Ignorable="w14 w15 w16se w16cid">
+<w:styles xmlns:r="http://schemas.openxmlformats.org/officeDocument/2006/relationships" xmlns:w="http://schemas.openxmlformats.org/wordprocessingml/2006/main">
   <w:docDefaults>
     <w:rPrDefault>
       <w:rPr>
@@ -12228,382 +14542,144 @@
       </w:pPr>
     </w:pPrDefault>
   </w:docDefaults>
-  <w:latentStyles w:defLockedState="0" w:defUIPriority="99" w:defSemiHidden="0" w:defUnhideWhenUsed="0" w:defQFormat="0" w:count="375">
-    <w:lsdException w:name="Normal" w:uiPriority="0" w:qFormat="1"/>
-    <w:lsdException w:name="heading 1" w:uiPriority="9" w:qFormat="1"/>
-    <w:lsdException w:name="heading 2" w:semiHidden="1" w:uiPriority="9" w:unhideWhenUsed="1" w:qFormat="1"/>
-    <w:lsdException w:name="heading 3" w:semiHidden="1" w:uiPriority="9" w:unhideWhenUsed="1" w:qFormat="1"/>
-    <w:lsdException w:name="heading 4" w:semiHidden="1" w:uiPriority="9" w:unhideWhenUsed="1" w:qFormat="1"/>
-    <w:lsdException w:name="heading 5" w:semiHidden="1" w:uiPriority="9" w:unhideWhenUsed="1" w:qFormat="1"/>
-    <w:lsdException w:name="heading 6" w:semiHidden="1" w:uiPriority="9" w:unhideWhenUsed="1" w:qFormat="1"/>
-    <w:lsdException w:name="heading 7" w:semiHidden="1" w:uiPriority="9" w:unhideWhenUsed="1" w:qFormat="1"/>
-    <w:lsdException w:name="heading 8" w:semiHidden="1" w:uiPriority="9" w:unhideWhenUsed="1" w:qFormat="1"/>
-    <w:lsdException w:name="heading 9" w:semiHidden="1" w:uiPriority="9" w:unhideWhenUsed="1" w:qFormat="1"/>
-    <w:lsdException w:name="index 1" w:semiHidden="1" w:unhideWhenUsed="1"/>
-    <w:lsdException w:name="index 2" w:semiHidden="1" w:unhideWhenUsed="1"/>
-    <w:lsdException w:name="index 3" w:semiHidden="1" w:unhideWhenUsed="1"/>
-    <w:lsdException w:name="index 4" w:semiHidden="1" w:unhideWhenUsed="1"/>
-    <w:lsdException w:name="index 5" w:semiHidden="1" w:unhideWhenUsed="1"/>
-    <w:lsdException w:name="index 6" w:semiHidden="1" w:unhideWhenUsed="1"/>
-    <w:lsdException w:name="index 7" w:semiHidden="1" w:unhideWhenUsed="1"/>
-    <w:lsdException w:name="index 8" w:semiHidden="1" w:unhideWhenUsed="1"/>
-    <w:lsdException w:name="index 9" w:semiHidden="1" w:unhideWhenUsed="1"/>
-    <w:lsdException w:name="toc 1" w:semiHidden="1" w:uiPriority="39" w:unhideWhenUsed="1"/>
-    <w:lsdException w:name="toc 2" w:semiHidden="1" w:uiPriority="39" w:unhideWhenUsed="1"/>
-    <w:lsdException w:name="toc 3" w:semiHidden="1" w:uiPriority="39" w:unhideWhenUsed="1"/>
-    <w:lsdException w:name="toc 4" w:semiHidden="1" w:uiPriority="39" w:unhideWhenUsed="1"/>
-    <w:lsdException w:name="toc 5" w:semiHidden="1" w:uiPriority="39" w:unhideWhenUsed="1"/>
-    <w:lsdException w:name="toc 6" w:semiHidden="1" w:uiPriority="39" w:unhideWhenUsed="1"/>
-    <w:lsdException w:name="toc 7" w:semiHidden="1" w:uiPriority="39" w:unhideWhenUsed="1"/>
-    <w:lsdException w:name="toc 8" w:semiHidden="1" w:uiPriority="39" w:unhideWhenUsed="1"/>
-    <w:lsdException w:name="toc 9" w:semiHidden="1" w:uiPriority="39" w:unhideWhenUsed="1"/>
-    <w:lsdException w:name="Normal Indent" w:semiHidden="1" w:unhideWhenUsed="1"/>
-    <w:lsdException w:name="footnote text" w:semiHidden="1" w:unhideWhenUsed="1"/>
-    <w:lsdException w:name="annotation text" w:semiHidden="1" w:unhideWhenUsed="1"/>
-    <w:lsdException w:name="header" w:semiHidden="1" w:unhideWhenUsed="1"/>
-    <w:lsdException w:name="footer" w:semiHidden="1" w:unhideWhenUsed="1"/>
-    <w:lsdException w:name="index heading" w:semiHidden="1" w:unhideWhenUsed="1"/>
-    <w:lsdException w:name="caption" w:semiHidden="1" w:uiPriority="35" w:unhideWhenUsed="1" w:qFormat="1"/>
-    <w:lsdException w:name="table of figures" w:semiHidden="1" w:unhideWhenUsed="1"/>
-    <w:lsdException w:name="envelope address" w:semiHidden="1" w:unhideWhenUsed="1"/>
-    <w:lsdException w:name="envelope return" w:semiHidden="1" w:unhideWhenUsed="1"/>
-    <w:lsdException w:name="footnote reference" w:semiHidden="1" w:unhideWhenUsed="1"/>
-    <w:lsdException w:name="annotation reference" w:semiHidden="1" w:unhideWhenUsed="1"/>
-    <w:lsdException w:name="line number" w:semiHidden="1" w:unhideWhenUsed="1"/>
-    <w:lsdException w:name="page number" w:semiHidden="1" w:unhideWhenUsed="1"/>
-    <w:lsdException w:name="endnote reference" w:semiHidden="1" w:unhideWhenUsed="1"/>
-    <w:lsdException w:name="endnote text" w:semiHidden="1" w:unhideWhenUsed="1"/>
-    <w:lsdException w:name="table of authorities" w:semiHidden="1" w:unhideWhenUsed="1"/>
-    <w:lsdException w:name="macro" w:semiHidden="1" w:unhideWhenUsed="1"/>
-    <w:lsdException w:name="toa heading" w:semiHidden="1" w:unhideWhenUsed="1"/>
-    <w:lsdException w:name="List" w:semiHidden="1" w:unhideWhenUsed="1"/>
-    <w:lsdException w:name="List Bullet" w:semiHidden="1" w:unhideWhenUsed="1"/>
-    <w:lsdException w:name="List Number" w:semiHidden="1" w:unhideWhenUsed="1"/>
-    <w:lsdException w:name="List 2" w:semiHidden="1" w:unhideWhenUsed="1"/>
-    <w:lsdException w:name="List 3" w:semiHidden="1" w:unhideWhenUsed="1"/>
-    <w:lsdException w:name="List 4" w:semiHidden="1" w:unhideWhenUsed="1"/>
-    <w:lsdException w:name="List 5" w:semiHidden="1" w:unhideWhenUsed="1"/>
-    <w:lsdException w:name="List Bullet 2" w:semiHidden="1" w:unhideWhenUsed="1"/>
-    <w:lsdException w:name="List Bullet 3" w:semiHidden="1" w:unhideWhenUsed="1"/>
-    <w:lsdException w:name="List Bullet 4" w:semiHidden="1" w:unhideWhenUsed="1"/>
-    <w:lsdException w:name="List Bullet 5" w:semiHidden="1" w:unhideWhenUsed="1"/>
-    <w:lsdException w:name="List Number 2" w:semiHidden="1" w:unhideWhenUsed="1"/>
-    <w:lsdException w:name="List Number 3" w:semiHidden="1" w:unhideWhenUsed="1"/>
-    <w:lsdException w:name="List Number 4" w:semiHidden="1" w:unhideWhenUsed="1"/>
-    <w:lsdException w:name="List Number 5" w:semiHidden="1" w:unhideWhenUsed="1"/>
-    <w:lsdException w:name="Title" w:uiPriority="10" w:qFormat="1"/>
-    <w:lsdException w:name="Closing" w:semiHidden="1" w:unhideWhenUsed="1"/>
-    <w:lsdException w:name="Signature" w:semiHidden="1" w:unhideWhenUsed="1"/>
-    <w:lsdException w:name="Default Paragraph Font" w:semiHidden="1" w:uiPriority="1" w:unhideWhenUsed="1"/>
-    <w:lsdException w:name="Body Text" w:semiHidden="1" w:unhideWhenUsed="1"/>
-    <w:lsdException w:name="Body Text Indent" w:semiHidden="1" w:unhideWhenUsed="1"/>
-    <w:lsdException w:name="List Continue" w:semiHidden="1" w:unhideWhenUsed="1"/>
-    <w:lsdException w:name="List Continue 2" w:semiHidden="1" w:unhideWhenUsed="1"/>
-    <w:lsdException w:name="List Continue 3" w:semiHidden="1" w:unhideWhenUsed="1"/>
-    <w:lsdException w:name="List Continue 4" w:semiHidden="1" w:unhideWhenUsed="1"/>
-    <w:lsdException w:name="List Continue 5" w:semiHidden="1" w:unhideWhenUsed="1"/>
-    <w:lsdException w:name="Message Header" w:semiHidden="1" w:unhideWhenUsed="1"/>
-    <w:lsdException w:name="Subtitle" w:uiPriority="11" w:qFormat="1"/>
-    <w:lsdException w:name="Salutation" w:semiHidden="1" w:unhideWhenUsed="1"/>
-    <w:lsdException w:name="Date" w:semiHidden="1" w:unhideWhenUsed="1"/>
-    <w:lsdException w:name="Body Text First Indent" w:semiHidden="1" w:unhideWhenUsed="1"/>
-    <w:lsdException w:name="Body Text First Indent 2" w:semiHidden="1" w:unhideWhenUsed="1"/>
-    <w:lsdException w:name="Note Heading" w:semiHidden="1" w:unhideWhenUsed="1"/>
-    <w:lsdException w:name="Body Text 2" w:semiHidden="1" w:unhideWhenUsed="1"/>
-    <w:lsdException w:name="Body Text 3" w:semiHidden="1" w:unhideWhenUsed="1"/>
-    <w:lsdException w:name="Body Text Indent 2" w:semiHidden="1" w:unhideWhenUsed="1"/>
-    <w:lsdException w:name="Body Text Indent 3" w:semiHidden="1" w:unhideWhenUsed="1"/>
-    <w:lsdException w:name="Block Text" w:semiHidden="1" w:unhideWhenUsed="1"/>
-    <w:lsdException w:name="Hyperlink" w:semiHidden="1" w:unhideWhenUsed="1"/>
-    <w:lsdException w:name="FollowedHyperlink" w:semiHidden="1" w:unhideWhenUsed="1"/>
-    <w:lsdException w:name="Strong" w:uiPriority="22" w:qFormat="1"/>
-    <w:lsdException w:name="Emphasis" w:uiPriority="20" w:qFormat="1"/>
-    <w:lsdException w:name="Document Map" w:semiHidden="1" w:unhideWhenUsed="1"/>
-    <w:lsdException w:name="Plain Text" w:semiHidden="1" w:unhideWhenUsed="1"/>
-    <w:lsdException w:name="E-mail Signature" w:semiHidden="1" w:unhideWhenUsed="1"/>
-    <w:lsdException w:name="HTML Top of Form" w:semiHidden="1" w:unhideWhenUsed="1"/>
-    <w:lsdException w:name="HTML Bottom of Form" w:semiHidden="1" w:unhideWhenUsed="1"/>
-    <w:lsdException w:name="Normal (Web)" w:semiHidden="1" w:unhideWhenUsed="1"/>
-    <w:lsdException w:name="HTML Acronym" w:semiHidden="1" w:unhideWhenUsed="1"/>
-    <w:lsdException w:name="HTML Address" w:semiHidden="1" w:unhideWhenUsed="1"/>
-    <w:lsdException w:name="HTML Cite" w:semiHidden="1" w:unhideWhenUsed="1"/>
-    <w:lsdException w:name="HTML Code" w:semiHidden="1" w:unhideWhenUsed="1"/>
-    <w:lsdException w:name="HTML Definition" w:semiHidden="1" w:unhideWhenUsed="1"/>
-    <w:lsdException w:name="HTML Keyboard" w:semiHidden="1" w:unhideWhenUsed="1"/>
-    <w:lsdException w:name="HTML Preformatted" w:semiHidden="1" w:unhideWhenUsed="1"/>
-    <w:lsdException w:name="HTML Sample" w:semiHidden="1" w:unhideWhenUsed="1"/>
-    <w:lsdException w:name="HTML Typewriter" w:semiHidden="1" w:unhideWhenUsed="1"/>
-    <w:lsdException w:name="HTML Variable" w:semiHidden="1" w:unhideWhenUsed="1"/>
-    <w:lsdException w:name="Normal Table" w:semiHidden="1" w:unhideWhenUsed="1"/>
-    <w:lsdException w:name="annotation subject" w:semiHidden="1" w:unhideWhenUsed="1"/>
-    <w:lsdException w:name="No List" w:semiHidden="1" w:unhideWhenUsed="1"/>
-    <w:lsdException w:name="Outline List 1" w:semiHidden="1" w:unhideWhenUsed="1"/>
-    <w:lsdException w:name="Outline List 2" w:semiHidden="1" w:unhideWhenUsed="1"/>
-    <w:lsdException w:name="Outline List 3" w:semiHidden="1" w:unhideWhenUsed="1"/>
-    <w:lsdException w:name="Table Simple 1" w:semiHidden="1" w:unhideWhenUsed="1"/>
-    <w:lsdException w:name="Table Simple 2" w:semiHidden="1" w:unhideWhenUsed="1"/>
-    <w:lsdException w:name="Table Simple 3" w:semiHidden="1" w:unhideWhenUsed="1"/>
-    <w:lsdException w:name="Table Classic 1" w:semiHidden="1" w:unhideWhenUsed="1"/>
-    <w:lsdException w:name="Table Classic 2" w:semiHidden="1" w:unhideWhenUsed="1"/>
-    <w:lsdException w:name="Table Classic 3" w:semiHidden="1" w:unhideWhenUsed="1"/>
-    <w:lsdException w:name="Table Classic 4" w:semiHidden="1" w:unhideWhenUsed="1"/>
-    <w:lsdException w:name="Table Colorful 1" w:semiHidden="1" w:unhideWhenUsed="1"/>
-    <w:lsdException w:name="Table Colorful 2" w:semiHidden="1" w:unhideWhenUsed="1"/>
-    <w:lsdException w:name="Table Colorful 3" w:semiHidden="1" w:unhideWhenUsed="1"/>
-    <w:lsdException w:name="Table Columns 1" w:semiHidden="1" w:unhideWhenUsed="1"/>
-    <w:lsdException w:name="Table Columns 2" w:semiHidden="1" w:unhideWhenUsed="1"/>
-    <w:lsdException w:name="Table Columns 3" w:semiHidden="1" w:unhideWhenUsed="1"/>
-    <w:lsdException w:name="Table Columns 4" w:semiHidden="1" w:unhideWhenUsed="1"/>
-    <w:lsdException w:name="Table Columns 5" w:semiHidden="1" w:unhideWhenUsed="1"/>
-    <w:lsdException w:name="Table Grid 1" w:semiHidden="1" w:unhideWhenUsed="1"/>
-    <w:lsdException w:name="Table Grid 2" w:semiHidden="1" w:unhideWhenUsed="1"/>
-    <w:lsdException w:name="Table Grid 3" w:semiHidden="1" w:unhideWhenUsed="1"/>
-    <w:lsdException w:name="Table Grid 4" w:semiHidden="1" w:unhideWhenUsed="1"/>
-    <w:lsdException w:name="Table Grid 5" w:semiHidden="1" w:unhideWhenUsed="1"/>
-    <w:lsdException w:name="Table Grid 6" w:semiHidden="1" w:unhideWhenUsed="1"/>
-    <w:lsdException w:name="Table Grid 7" w:semiHidden="1" w:unhideWhenUsed="1"/>
-    <w:lsdException w:name="Table Grid 8" w:semiHidden="1" w:unhideWhenUsed="1"/>
-    <w:lsdException w:name="Table List 1" w:semiHidden="1" w:unhideWhenUsed="1"/>
-    <w:lsdException w:name="Table List 2" w:semiHidden="1" w:unhideWhenUsed="1"/>
-    <w:lsdException w:name="Table List 3" w:semiHidden="1" w:unhideWhenUsed="1"/>
-    <w:lsdException w:name="Table List 4" w:semiHidden="1" w:unhideWhenUsed="1"/>
-    <w:lsdException w:name="Table List 5" w:semiHidden="1" w:unhideWhenUsed="1"/>
-    <w:lsdException w:name="Table List 6" w:semiHidden="1" w:unhideWhenUsed="1"/>
-    <w:lsdException w:name="Table List 7" w:semiHidden="1" w:unhideWhenUsed="1"/>
-    <w:lsdException w:name="Table List 8" w:semiHidden="1" w:unhideWhenUsed="1"/>
-    <w:lsdException w:name="Table 3D effects 1" w:semiHidden="1" w:unhideWhenUsed="1"/>
-    <w:lsdException w:name="Table 3D effects 2" w:semiHidden="1" w:unhideWhenUsed="1"/>
-    <w:lsdException w:name="Table 3D effects 3" w:semiHidden="1" w:unhideWhenUsed="1"/>
-    <w:lsdException w:name="Table Contemporary" w:semiHidden="1" w:unhideWhenUsed="1"/>
-    <w:lsdException w:name="Table Elegant" w:semiHidden="1" w:unhideWhenUsed="1"/>
-    <w:lsdException w:name="Table Professional" w:semiHidden="1" w:unhideWhenUsed="1"/>
-    <w:lsdException w:name="Table Subtle 1" w:semiHidden="1" w:unhideWhenUsed="1"/>
-    <w:lsdException w:name="Table Subtle 2" w:semiHidden="1" w:unhideWhenUsed="1"/>
-    <w:lsdException w:name="Table Web 1" w:semiHidden="1" w:unhideWhenUsed="1"/>
-    <w:lsdException w:name="Table Web 2" w:semiHidden="1" w:unhideWhenUsed="1"/>
-    <w:lsdException w:name="Table Web 3" w:semiHidden="1" w:unhideWhenUsed="1"/>
-    <w:lsdException w:name="Balloon Text" w:semiHidden="1" w:unhideWhenUsed="1"/>
-    <w:lsdException w:name="Table Grid" w:uiPriority="39"/>
-    <w:lsdException w:name="Table Theme" w:semiHidden="1" w:unhideWhenUsed="1"/>
-    <w:lsdException w:name="Placeholder Text" w:semiHidden="1"/>
-    <w:lsdException w:name="No Spacing" w:uiPriority="1" w:qFormat="1"/>
-    <w:lsdException w:name="Light Shading" w:uiPriority="60"/>
-    <w:lsdException w:name="Light List" w:uiPriority="61"/>
-    <w:lsdException w:name="Light Grid" w:uiPriority="62"/>
-    <w:lsdException w:name="Medium Shading 1" w:uiPriority="63"/>
-    <w:lsdException w:name="Medium Shading 2" w:uiPriority="64"/>
-    <w:lsdException w:name="Medium List 1" w:uiPriority="65"/>
-    <w:lsdException w:name="Medium List 2" w:uiPriority="66"/>
-    <w:lsdException w:name="Medium Grid 1" w:uiPriority="67"/>
-    <w:lsdException w:name="Medium Grid 2" w:uiPriority="68"/>
-    <w:lsdException w:name="Medium Grid 3" w:uiPriority="69"/>
-    <w:lsdException w:name="Dark List" w:uiPriority="70"/>
-    <w:lsdException w:name="Colorful Shading" w:uiPriority="71"/>
-    <w:lsdException w:name="Colorful List" w:uiPriority="72"/>
-    <w:lsdException w:name="Colorful Grid" w:uiPriority="73"/>
-    <w:lsdException w:name="Light Shading Accent 1" w:uiPriority="60"/>
-    <w:lsdException w:name="Light List Accent 1" w:uiPriority="61"/>
-    <w:lsdException w:name="Light Grid Accent 1" w:uiPriority="62"/>
-    <w:lsdException w:name="Medium Shading 1 Accent 1" w:uiPriority="63"/>
-    <w:lsdException w:name="Medium Shading 2 Accent 1" w:uiPriority="64"/>
-    <w:lsdException w:name="Medium List 1 Accent 1" w:uiPriority="65"/>
-    <w:lsdException w:name="Revision" w:semiHidden="1"/>
-    <w:lsdException w:name="List Paragraph" w:uiPriority="34" w:qFormat="1"/>
-    <w:lsdException w:name="Quote" w:uiPriority="29" w:qFormat="1"/>
-    <w:lsdException w:name="Intense Quote" w:uiPriority="30" w:qFormat="1"/>
-    <w:lsdException w:name="Medium List 2 Accent 1" w:uiPriority="66"/>
-    <w:lsdException w:name="Medium Grid 1 Accent 1" w:uiPriority="67"/>
-    <w:lsdException w:name="Medium Grid 2 Accent 1" w:uiPriority="68"/>
-    <w:lsdException w:name="Medium Grid 3 Accent 1" w:uiPriority="69"/>
-    <w:lsdException w:name="Dark List Accent 1" w:uiPriority="70"/>
-    <w:lsdException w:name="Colorful Shading Accent 1" w:uiPriority="71"/>
-    <w:lsdException w:name="Colorful List Accent 1" w:uiPriority="72"/>
-    <w:lsdException w:name="Colorful Grid Accent 1" w:uiPriority="73"/>
-    <w:lsdException w:name="Light Shading Accent 2" w:uiPriority="60"/>
-    <w:lsdException w:name="Light List Accent 2" w:uiPriority="61"/>
-    <w:lsdException w:name="Light Grid Accent 2" w:uiPriority="62"/>
-    <w:lsdException w:name="Medium Shading 1 Accent 2" w:uiPriority="63"/>
-    <w:lsdException w:name="Medium Shading 2 Accent 2" w:uiPriority="64"/>
-    <w:lsdException w:name="Medium List 1 Accent 2" w:uiPriority="65"/>
-    <w:lsdException w:name="Medium List 2 Accent 2" w:uiPriority="66"/>
-    <w:lsdException w:name="Medium Grid 1 Accent 2" w:uiPriority="67"/>
-    <w:lsdException w:name="Medium Grid 2 Accent 2" w:uiPriority="68"/>
-    <w:lsdException w:name="Medium Grid 3 Accent 2" w:uiPriority="69"/>
-    <w:lsdException w:name="Dark List Accent 2" w:uiPriority="70"/>
-    <w:lsdException w:name="Colorful Shading Accent 2" w:uiPriority="71"/>
-    <w:lsdException w:name="Colorful List Accent 2" w:uiPriority="72"/>
-    <w:lsdException w:name="Colorful Grid Accent 2" w:uiPriority="73"/>
-    <w:lsdException w:name="Light Shading Accent 3" w:uiPriority="60"/>
-    <w:lsdException w:name="Light List Accent 3" w:uiPriority="61"/>
-    <w:lsdException w:name="Light Grid Accent 3" w:uiPriority="62"/>
-    <w:lsdException w:name="Medium Shading 1 Accent 3" w:uiPriority="63"/>
-    <w:lsdException w:name="Medium Shading 2 Accent 3" w:uiPriority="64"/>
-    <w:lsdException w:name="Medium List 1 Accent 3" w:uiPriority="65"/>
-    <w:lsdException w:name="Medium List 2 Accent 3" w:uiPriority="66"/>
-    <w:lsdException w:name="Medium Grid 1 Accent 3" w:uiPriority="67"/>
-    <w:lsdException w:name="Medium Grid 2 Accent 3" w:uiPriority="68"/>
-    <w:lsdException w:name="Medium Grid 3 Accent 3" w:uiPriority="69"/>
-    <w:lsdException w:name="Dark List Accent 3" w:uiPriority="70"/>
-    <w:lsdException w:name="Colorful Shading Accent 3" w:uiPriority="71"/>
-    <w:lsdException w:name="Colorful List Accent 3" w:uiPriority="72"/>
-    <w:lsdException w:name="Colorful Grid Accent 3" w:uiPriority="73"/>
-    <w:lsdException w:name="Light Shading Accent 4" w:uiPriority="60"/>
-    <w:lsdException w:name="Light List Accent 4" w:uiPriority="61"/>
-    <w:lsdException w:name="Light Grid Accent 4" w:uiPriority="62"/>
-    <w:lsdException w:name="Medium Shading 1 Accent 4" w:uiPriority="63"/>
-    <w:lsdException w:name="Medium Shading 2 Accent 4" w:uiPriority="64"/>
-    <w:lsdException w:name="Medium List 1 Accent 4" w:uiPriority="65"/>
-    <w:lsdException w:name="Medium List 2 Accent 4" w:uiPriority="66"/>
-    <w:lsdException w:name="Medium Grid 1 Accent 4" w:uiPriority="67"/>
-    <w:lsdException w:name="Medium Grid 2 Accent 4" w:uiPriority="68"/>
-    <w:lsdException w:name="Medium Grid 3 Accent 4" w:uiPriority="69"/>
-    <w:lsdException w:name="Dark List Accent 4" w:uiPriority="70"/>
-    <w:lsdException w:name="Colorful Shading Accent 4" w:uiPriority="71"/>
-    <w:lsdException w:name="Colorful List Accent 4" w:uiPriority="72"/>
-    <w:lsdException w:name="Colorful Grid Accent 4" w:uiPriority="73"/>
-    <w:lsdException w:name="Light Shading Accent 5" w:uiPriority="60"/>
-    <w:lsdException w:name="Light List Accent 5" w:uiPriority="61"/>
-    <w:lsdException w:name="Light Grid Accent 5" w:uiPriority="62"/>
-    <w:lsdException w:name="Medium Shading 1 Accent 5" w:uiPriority="63"/>
-    <w:lsdException w:name="Medium Shading 2 Accent 5" w:uiPriority="64"/>
-    <w:lsdException w:name="Medium List 1 Accent 5" w:uiPriority="65"/>
-    <w:lsdException w:name="Medium List 2 Accent 5" w:uiPriority="66"/>
-    <w:lsdException w:name="Medium Grid 1 Accent 5" w:uiPriority="67"/>
-    <w:lsdException w:name="Medium Grid 2 Accent 5" w:uiPriority="68"/>
-    <w:lsdException w:name="Medium Grid 3 Accent 5" w:uiPriority="69"/>
-    <w:lsdException w:name="Dark List Accent 5" w:uiPriority="70"/>
-    <w:lsdException w:name="Colorful Shading Accent 5" w:uiPriority="71"/>
-    <w:lsdException w:name="Colorful List Accent 5" w:uiPriority="72"/>
-    <w:lsdException w:name="Colorful Grid Accent 5" w:uiPriority="73"/>
-    <w:lsdException w:name="Light Shading Accent 6" w:uiPriority="60"/>
-    <w:lsdException w:name="Light List Accent 6" w:uiPriority="61"/>
-    <w:lsdException w:name="Light Grid Accent 6" w:uiPriority="62"/>
-    <w:lsdException w:name="Medium Shading 1 Accent 6" w:uiPriority="63"/>
-    <w:lsdException w:name="Medium Shading 2 Accent 6" w:uiPriority="64"/>
-    <w:lsdException w:name="Medium List 1 Accent 6" w:uiPriority="65"/>
-    <w:lsdException w:name="Medium List 2 Accent 6" w:uiPriority="66"/>
-    <w:lsdException w:name="Medium Grid 1 Accent 6" w:uiPriority="67"/>
-    <w:lsdException w:name="Medium Grid 2 Accent 6" w:uiPriority="68"/>
-    <w:lsdException w:name="Medium Grid 3 Accent 6" w:uiPriority="69"/>
-    <w:lsdException w:name="Dark List Accent 6" w:uiPriority="70"/>
-    <w:lsdException w:name="Colorful Shading Accent 6" w:uiPriority="71"/>
-    <w:lsdException w:name="Colorful List Accent 6" w:uiPriority="72"/>
-    <w:lsdException w:name="Colorful Grid Accent 6" w:uiPriority="73"/>
-    <w:lsdException w:name="Subtle Emphasis" w:uiPriority="19" w:qFormat="1"/>
-    <w:lsdException w:name="Intense Emphasis" w:uiPriority="21" w:qFormat="1"/>
-    <w:lsdException w:name="Subtle Reference" w:uiPriority="31" w:qFormat="1"/>
-    <w:lsdException w:name="Intense Reference" w:uiPriority="32" w:qFormat="1"/>
-    <w:lsdException w:name="Book Title" w:uiPriority="33" w:qFormat="1"/>
-    <w:lsdException w:name="Bibliography" w:semiHidden="1" w:uiPriority="37" w:unhideWhenUsed="1"/>
-    <w:lsdException w:name="TOC Heading" w:semiHidden="1" w:uiPriority="39" w:unhideWhenUsed="1" w:qFormat="1"/>
-    <w:lsdException w:name="Plain Table 1" w:uiPriority="41"/>
-    <w:lsdException w:name="Plain Table 2" w:uiPriority="42"/>
-    <w:lsdException w:name="Plain Table 3" w:uiPriority="43"/>
-    <w:lsdException w:name="Plain Table 4" w:uiPriority="44"/>
-    <w:lsdException w:name="Plain Table 5" w:uiPriority="45"/>
-    <w:lsdException w:name="Grid Table Light" w:uiPriority="40"/>
-    <w:lsdException w:name="Grid Table 1 Light" w:uiPriority="46"/>
-    <w:lsdException w:name="Grid Table 2" w:uiPriority="47"/>
-    <w:lsdException w:name="Grid Table 3" w:uiPriority="48"/>
-    <w:lsdException w:name="Grid Table 4" w:uiPriority="49"/>
-    <w:lsdException w:name="Grid Table 5 Dark" w:uiPriority="50"/>
-    <w:lsdException w:name="Grid Table 6 Colorful" w:uiPriority="51"/>
-    <w:lsdException w:name="Grid Table 7 Colorful" w:uiPriority="52"/>
-    <w:lsdException w:name="Grid Table 1 Light Accent 1" w:uiPriority="46"/>
-    <w:lsdException w:name="Grid Table 2 Accent 1" w:uiPriority="47"/>
-    <w:lsdException w:name="Grid Table 3 Accent 1" w:uiPriority="48"/>
-    <w:lsdException w:name="Grid Table 4 Accent 1" w:uiPriority="49"/>
-    <w:lsdException w:name="Grid Table 5 Dark Accent 1" w:uiPriority="50"/>
-    <w:lsdException w:name="Grid Table 6 Colorful Accent 1" w:uiPriority="51"/>
-    <w:lsdException w:name="Grid Table 7 Colorful Accent 1" w:uiPriority="52"/>
-    <w:lsdException w:name="Grid Table 1 Light Accent 2" w:uiPriority="46"/>
-    <w:lsdException w:name="Grid Table 2 Accent 2" w:uiPriority="47"/>
-    <w:lsdException w:name="Grid Table 3 Accent 2" w:uiPriority="48"/>
-    <w:lsdException w:name="Grid Table 4 Accent 2" w:uiPriority="49"/>
-    <w:lsdException w:name="Grid Table 5 Dark Accent 2" w:uiPriority="50"/>
-    <w:lsdException w:name="Grid Table 6 Colorful Accent 2" w:uiPriority="51"/>
-    <w:lsdException w:name="Grid Table 7 Colorful Accent 2" w:uiPriority="52"/>
-    <w:lsdException w:name="Grid Table 1 Light Accent 3" w:uiPriority="46"/>
-    <w:lsdException w:name="Grid Table 2 Accent 3" w:uiPriority="47"/>
-    <w:lsdException w:name="Grid Table 3 Accent 3" w:uiPriority="48"/>
-    <w:lsdException w:name="Grid Table 4 Accent 3" w:uiPriority="49"/>
-    <w:lsdException w:name="Grid Table 5 Dark Accent 3" w:uiPriority="50"/>
-    <w:lsdException w:name="Grid Table 6 Colorful Accent 3" w:uiPriority="51"/>
-    <w:lsdException w:name="Grid Table 7 Colorful Accent 3" w:uiPriority="52"/>
-    <w:lsdException w:name="Grid Table 1 Light Accent 4" w:uiPriority="46"/>
-    <w:lsdException w:name="Grid Table 2 Accent 4" w:uiPriority="47"/>
-    <w:lsdException w:name="Grid Table 3 Accent 4" w:uiPriority="48"/>
-    <w:lsdException w:name="Grid Table 4 Accent 4" w:uiPriority="49"/>
-    <w:lsdException w:name="Grid Table 5 Dark Accent 4" w:uiPriority="50"/>
-    <w:lsdException w:name="Grid Table 6 Colorful Accent 4" w:uiPriority="51"/>
-    <w:lsdException w:name="Grid Table 7 Colorful Accent 4" w:uiPriority="52"/>
-    <w:lsdException w:name="Grid Table 1 Light Accent 5" w:uiPriority="46"/>
-    <w:lsdException w:name="Grid Table 2 Accent 5" w:uiPriority="47"/>
-    <w:lsdException w:name="Grid Table 3 Accent 5" w:uiPriority="48"/>
-    <w:lsdException w:name="Grid Table 4 Accent 5" w:uiPriority="49"/>
-    <w:lsdException w:name="Grid Table 5 Dark Accent 5" w:uiPriority="50"/>
-    <w:lsdException w:name="Grid Table 6 Colorful Accent 5" w:uiPriority="51"/>
-    <w:lsdException w:name="Grid Table 7 Colorful Accent 5" w:uiPriority="52"/>
-    <w:lsdException w:name="Grid Table 1 Light Accent 6" w:uiPriority="46"/>
-    <w:lsdException w:name="Grid Table 2 Accent 6" w:uiPriority="47"/>
-    <w:lsdException w:name="Grid Table 3 Accent 6" w:uiPriority="48"/>
-    <w:lsdException w:name="Grid Table 4 Accent 6" w:uiPriority="49"/>
-    <w:lsdException w:name="Grid Table 5 Dark Accent 6" w:uiPriority="50"/>
-    <w:lsdException w:name="Grid Table 6 Colorful Accent 6" w:uiPriority="51"/>
-    <w:lsdException w:name="Grid Table 7 Colorful Accent 6" w:uiPriority="52"/>
-    <w:lsdException w:name="List Table 1 Light" w:uiPriority="46"/>
-    <w:lsdException w:name="List Table 2" w:uiPriority="47"/>
-    <w:lsdException w:name="List Table 3" w:uiPriority="48"/>
-    <w:lsdException w:name="List Table 4" w:uiPriority="49"/>
-    <w:lsdException w:name="List Table 5 Dark" w:uiPriority="50"/>
-    <w:lsdException w:name="List Table 6 Colorful" w:uiPriority="51"/>
-    <w:lsdException w:name="List Table 7 Colorful" w:uiPriority="52"/>
-    <w:lsdException w:name="List Table 1 Light Accent 1" w:uiPriority="46"/>
-    <w:lsdException w:name="List Table 2 Accent 1" w:uiPriority="47"/>
-    <w:lsdException w:name="List Table 3 Accent 1" w:uiPriority="48"/>
-    <w:lsdException w:name="List Table 4 Accent 1" w:uiPriority="49"/>
-    <w:lsdException w:name="List Table 5 Dark Accent 1" w:uiPriority="50"/>
-    <w:lsdException w:name="List Table 6 Colorful Accent 1" w:uiPriority="51"/>
-    <w:lsdException w:name="List Table 7 Colorful Accent 1" w:uiPriority="52"/>
-    <w:lsdException w:name="List Table 1 Light Accent 2" w:uiPriority="46"/>
-    <w:lsdException w:name="List Table 2 Accent 2" w:uiPriority="47"/>
-    <w:lsdException w:name="List Table 3 Accent 2" w:uiPriority="48"/>
-    <w:lsdException w:name="List Table 4 Accent 2" w:uiPriority="49"/>
-    <w:lsdException w:name="List Table 5 Dark Accent 2" w:uiPriority="50"/>
-    <w:lsdException w:name="List Table 6 Colorful Accent 2" w:uiPriority="51"/>
-    <w:lsdException w:name="List Table 7 Colorful Accent 2" w:uiPriority="52"/>
-    <w:lsdException w:name="List Table 1 Light Accent 3" w:uiPriority="46"/>
-    <w:lsdException w:name="List Table 2 Accent 3" w:uiPriority="47"/>
-    <w:lsdException w:name="List Table 3 Accent 3" w:uiPriority="48"/>
-    <w:lsdException w:name="List Table 4 Accent 3" w:uiPriority="49"/>
-    <w:lsdException w:name="List Table 5 Dark Accent 3" w:uiPriority="50"/>
-    <w:lsdException w:name="List Table 6 Colorful Accent 3" w:uiPriority="51"/>
-    <w:lsdException w:name="List Table 7 Colorful Accent 3" w:uiPriority="52"/>
-    <w:lsdException w:name="List Table 1 Light Accent 4" w:uiPriority="46"/>
-    <w:lsdException w:name="List Table 2 Accent 4" w:uiPriority="47"/>
-    <w:lsdException w:name="List Table 3 Accent 4" w:uiPriority="48"/>
-    <w:lsdException w:name="List Table 4 Accent 4" w:uiPriority="49"/>
-    <w:lsdException w:name="List Table 5 Dark Accent 4" w:uiPriority="50"/>
-    <w:lsdException w:name="List Table 6 Colorful Accent 4" w:uiPriority="51"/>
-    <w:lsdException w:name="List Table 7 Colorful Accent 4" w:uiPriority="52"/>
-    <w:lsdException w:name="List Table 1 Light Accent 5" w:uiPriority="46"/>
-    <w:lsdException w:name="List Table 2 Accent 5" w:uiPriority="47"/>
-    <w:lsdException w:name="List Table 3 Accent 5" w:uiPriority="48"/>
-    <w:lsdException w:name="List Table 4 Accent 5" w:uiPriority="49"/>
-    <w:lsdException w:name="List Table 5 Dark Accent 5" w:uiPriority="50"/>
-    <w:lsdException w:name="List Table 6 Colorful Accent 5" w:uiPriority="51"/>
-    <w:lsdException w:name="List Table 7 Colorful Accent 5" w:uiPriority="52"/>
-    <w:lsdException w:name="List Table 1 Light Accent 6" w:uiPriority="46"/>
-    <w:lsdException w:name="List Table 2 Accent 6" w:uiPriority="47"/>
-    <w:lsdException w:name="List Table 3 Accent 6" w:uiPriority="48"/>
-    <w:lsdException w:name="List Table 4 Accent 6" w:uiPriority="49"/>
-    <w:lsdException w:name="List Table 5 Dark Accent 6" w:uiPriority="50"/>
-    <w:lsdException w:name="List Table 6 Colorful Accent 6" w:uiPriority="51"/>
-    <w:lsdException w:name="List Table 7 Colorful Accent 6" w:uiPriority="52"/>
-    <w:lsdException w:name="Mention" w:semiHidden="1" w:unhideWhenUsed="1"/>
-    <w:lsdException w:name="Smart Hyperlink" w:semiHidden="1" w:unhideWhenUsed="1"/>
-    <w:lsdException w:name="Hashtag" w:semiHidden="1" w:unhideWhenUsed="1"/>
-    <w:lsdException w:name="Unresolved Mention" w:semiHidden="1" w:unhideWhenUsed="1"/>
+  <w:latentStyles w:defLockedState="0" w:defUIPriority="99" w:defSemiHidden="1" w:defUnhideWhenUsed="1" w:defQFormat="0" w:count="267">
+    <w:lsdException w:name="Normal" w:semiHidden="0" w:uiPriority="0" w:unhideWhenUsed="0" w:qFormat="1"/>
+    <w:lsdException w:name="heading 1" w:semiHidden="0" w:uiPriority="9" w:unhideWhenUsed="0" w:qFormat="1"/>
+    <w:lsdException w:name="heading 2" w:uiPriority="9" w:qFormat="1"/>
+    <w:lsdException w:name="heading 3" w:uiPriority="9" w:qFormat="1"/>
+    <w:lsdException w:name="heading 4" w:uiPriority="9" w:qFormat="1"/>
+    <w:lsdException w:name="heading 5" w:uiPriority="9" w:qFormat="1"/>
+    <w:lsdException w:name="heading 6" w:uiPriority="9" w:qFormat="1"/>
+    <w:lsdException w:name="heading 7" w:uiPriority="9" w:qFormat="1"/>
+    <w:lsdException w:name="heading 8" w:uiPriority="9" w:qFormat="1"/>
+    <w:lsdException w:name="heading 9" w:uiPriority="9" w:qFormat="1"/>
+    <w:lsdException w:name="toc 1" w:uiPriority="39"/>
+    <w:lsdException w:name="toc 2" w:uiPriority="39"/>
+    <w:lsdException w:name="toc 3" w:uiPriority="39"/>
+    <w:lsdException w:name="toc 4" w:uiPriority="39"/>
+    <w:lsdException w:name="toc 5" w:uiPriority="39"/>
+    <w:lsdException w:name="toc 6" w:uiPriority="39"/>
+    <w:lsdException w:name="toc 7" w:uiPriority="39"/>
+    <w:lsdException w:name="toc 8" w:uiPriority="39"/>
+    <w:lsdException w:name="toc 9" w:uiPriority="39"/>
+    <w:lsdException w:name="caption" w:uiPriority="35" w:qFormat="1"/>
+    <w:lsdException w:name="Title" w:semiHidden="0" w:uiPriority="10" w:unhideWhenUsed="0" w:qFormat="1"/>
+    <w:lsdException w:name="Default Paragraph Font" w:uiPriority="1"/>
+    <w:lsdException w:name="Subtitle" w:semiHidden="0" w:uiPriority="11" w:unhideWhenUsed="0" w:qFormat="1"/>
+    <w:lsdException w:name="Strong" w:semiHidden="0" w:uiPriority="22" w:unhideWhenUsed="0" w:qFormat="1"/>
+    <w:lsdException w:name="Emphasis" w:semiHidden="0" w:uiPriority="20" w:unhideWhenUsed="0" w:qFormat="1"/>
+    <w:lsdException w:name="Table Grid" w:semiHidden="0" w:uiPriority="39" w:unhideWhenUsed="0"/>
+    <w:lsdException w:name="Placeholder Text" w:unhideWhenUsed="0"/>
+    <w:lsdException w:name="No Spacing" w:semiHidden="0" w:uiPriority="1" w:unhideWhenUsed="0" w:qFormat="1"/>
+    <w:lsdException w:name="Light Shading" w:semiHidden="0" w:uiPriority="60" w:unhideWhenUsed="0"/>
+    <w:lsdException w:name="Light List" w:semiHidden="0" w:uiPriority="61" w:unhideWhenUsed="0"/>
+    <w:lsdException w:name="Light Grid" w:semiHidden="0" w:uiPriority="62" w:unhideWhenUsed="0"/>
+    <w:lsdException w:name="Medium Shading 1" w:semiHidden="0" w:uiPriority="63" w:unhideWhenUsed="0"/>
+    <w:lsdException w:name="Medium Shading 2" w:semiHidden="0" w:uiPriority="64" w:unhideWhenUsed="0"/>
+    <w:lsdException w:name="Medium List 1" w:semiHidden="0" w:uiPriority="65" w:unhideWhenUsed="0"/>
+    <w:lsdException w:name="Medium List 2" w:semiHidden="0" w:uiPriority="66" w:unhideWhenUsed="0"/>
+    <w:lsdException w:name="Medium Grid 1" w:semiHidden="0" w:uiPriority="67" w:unhideWhenUsed="0"/>
+    <w:lsdException w:name="Medium Grid 2" w:semiHidden="0" w:uiPriority="68" w:unhideWhenUsed="0"/>
+    <w:lsdException w:name="Medium Grid 3" w:semiHidden="0" w:uiPriority="69" w:unhideWhenUsed="0"/>
+    <w:lsdException w:name="Dark List" w:semiHidden="0" w:uiPriority="70" w:unhideWhenUsed="0"/>
+    <w:lsdException w:name="Colorful Shading" w:semiHidden="0" w:uiPriority="71" w:unhideWhenUsed="0"/>
+    <w:lsdException w:name="Colorful List" w:semiHidden="0" w:uiPriority="72" w:unhideWhenUsed="0"/>
+    <w:lsdException w:name="Colorful Grid" w:semiHidden="0" w:uiPriority="73" w:unhideWhenUsed="0"/>
+    <w:lsdException w:name="Light Shading Accent 1" w:semiHidden="0" w:uiPriority="60" w:unhideWhenUsed="0"/>
+    <w:lsdException w:name="Light List Accent 1" w:semiHidden="0" w:uiPriority="61" w:unhideWhenUsed="0"/>
+    <w:lsdException w:name="Light Grid Accent 1" w:semiHidden="0" w:uiPriority="62" w:unhideWhenUsed="0"/>
+    <w:lsdException w:name="Medium Shading 1 Accent 1" w:semiHidden="0" w:uiPriority="63" w:unhideWhenUsed="0"/>
+    <w:lsdException w:name="Medium Shading 2 Accent 1" w:semiHidden="0" w:uiPriority="64" w:unhideWhenUsed="0"/>
+    <w:lsdException w:name="Medium List 1 Accent 1" w:semiHidden="0" w:uiPriority="65" w:unhideWhenUsed="0"/>
+    <w:lsdException w:name="Revision" w:unhideWhenUsed="0"/>
+    <w:lsdException w:name="List Paragraph" w:semiHidden="0" w:uiPriority="34" w:unhideWhenUsed="0" w:qFormat="1"/>
+    <w:lsdException w:name="Quote" w:semiHidden="0" w:uiPriority="29" w:unhideWhenUsed="0" w:qFormat="1"/>
+    <w:lsdException w:name="Intense Quote" w:semiHidden="0" w:uiPriority="30" w:unhideWhenUsed="0" w:qFormat="1"/>
+    <w:lsdException w:name="Medium List 2 Accent 1" w:semiHidden="0" w:uiPriority="66" w:unhideWhenUsed="0"/>
+    <w:lsdException w:name="Medium Grid 1 Accent 1" w:semiHidden="0" w:uiPriority="67" w:unhideWhenUsed="0"/>
+    <w:lsdException w:name="Medium Grid 2 Accent 1" w:semiHidden="0" w:uiPriority="68" w:unhideWhenUsed="0"/>
+    <w:lsdException w:name="Medium Grid 3 Accent 1" w:semiHidden="0" w:uiPriority="69" w:unhideWhenUsed="0"/>
+    <w:lsdException w:name="Dark List Accent 1" w:semiHidden="0" w:uiPriority="70" w:unhideWhenUsed="0"/>
+    <w:lsdException w:name="Colorful Shading Accent 1" w:semiHidden="0" w:uiPriority="71" w:unhideWhenUsed="0"/>
+    <w:lsdException w:name="Colorful List Accent 1" w:semiHidden="0" w:uiPriority="72" w:unhideWhenUsed="0"/>
+    <w:lsdException w:name="Colorful Grid Accent 1" w:semiHidden="0" w:uiPriority="73" w:unhideWhenUsed="0"/>
+    <w:lsdException w:name="Light Shading Accent 2" w:semiHidden="0" w:uiPriority="60" w:unhideWhenUsed="0"/>
+    <w:lsdException w:name="Light List Accent 2" w:semiHidden="0" w:uiPriority="61" w:unhideWhenUsed="0"/>
+    <w:lsdException w:name="Light Grid Accent 2" w:semiHidden="0" w:uiPriority="62" w:unhideWhenUsed="0"/>
+    <w:lsdException w:name="Medium Shading 1 Accent 2" w:semiHidden="0" w:uiPriority="63" w:unhideWhenUsed="0"/>
+    <w:lsdException w:name="Medium Shading 2 Accent 2" w:semiHidden="0" w:uiPriority="64" w:unhideWhenUsed="0"/>
+    <w:lsdException w:name="Medium List 1 Accent 2" w:semiHidden="0" w:uiPriority="65" w:unhideWhenUsed="0"/>
+    <w:lsdException w:name="Medium List 2 Accent 2" w:semiHidden="0" w:uiPriority="66" w:unhideWhenUsed="0"/>
+    <w:lsdException w:name="Medium Grid 1 Accent 2" w:semiHidden="0" w:uiPriority="67" w:unhideWhenUsed="0"/>
+    <w:lsdException w:name="Medium Grid 2 Accent 2" w:semiHidden="0" w:uiPriority="68" w:unhideWhenUsed="0"/>
+    <w:lsdException w:name="Medium Grid 3 Accent 2" w:semiHidden="0" w:uiPriority="69" w:unhideWhenUsed="0"/>
+    <w:lsdException w:name="Dark List Accent 2" w:semiHidden="0" w:uiPriority="70" w:unhideWhenUsed="0"/>
+    <w:lsdException w:name="Colorful Shading Accent 2" w:semiHidden="0" w:uiPriority="71" w:unhideWhenUsed="0"/>
+    <w:lsdException w:name="Colorful List Accent 2" w:semiHidden="0" w:uiPriority="72" w:unhideWhenUsed="0"/>
+    <w:lsdException w:name="Colorful Grid Accent 2" w:semiHidden="0" w:uiPriority="73" w:unhideWhenUsed="0"/>
+    <w:lsdException w:name="Light Shading Accent 3" w:semiHidden="0" w:uiPriority="60" w:unhideWhenUsed="0"/>
+    <w:lsdException w:name="Light List Accent 3" w:semiHidden="0" w:uiPriority="61" w:unhideWhenUsed="0"/>
+    <w:lsdException w:name="Light Grid Accent 3" w:semiHidden="0" w:uiPriority="62" w:unhideWhenUsed="0"/>
+    <w:lsdException w:name="Medium Shading 1 Accent 3" w:semiHidden="0" w:uiPriority="63" w:unhideWhenUsed="0"/>
+    <w:lsdException w:name="Medium Shading 2 Accent 3" w:semiHidden="0" w:uiPriority="64" w:unhideWhenUsed="0"/>
+    <w:lsdException w:name="Medium List 1 Accent 3" w:semiHidden="0" w:uiPriority="65" w:unhideWhenUsed="0"/>
+    <w:lsdException w:name="Medium List 2 Accent 3" w:semiHidden="0" w:uiPriority="66" w:unhideWhenUsed="0"/>
+    <w:lsdException w:name="Medium Grid 1 Accent 3" w:semiHidden="0" w:uiPriority="67" w:unhideWhenUsed="0"/>
+    <w:lsdException w:name="Medium Grid 2 Accent 3" w:semiHidden="0" w:uiPriority="68" w:unhideWhenUsed="0"/>
+    <w:lsdException w:name="Medium Grid 3 Accent 3" w:semiHidden="0" w:uiPriority="69" w:unhideWhenUsed="0"/>
+    <w:lsdException w:name="Dark List Accent 3" w:semiHidden="0" w:uiPriority="70" w:unhideWhenUsed="0"/>
+    <w:lsdException w:name="Colorful Shading Accent 3" w:semiHidden="0" w:uiPriority="71" w:unhideWhenUsed="0"/>
+    <w:lsdException w:name="Colorful List Accent 3" w:semiHidden="0" w:uiPriority="72" w:unhideWhenUsed="0"/>
+    <w:lsdException w:name="Colorful Grid Accent 3" w:semiHidden="0" w:uiPriority="73" w:unhideWhenUsed="0"/>
+    <w:lsdException w:name="Light Shading Accent 4" w:semiHidden="0" w:uiPriority="60" w:unhideWhenUsed="0"/>
+    <w:lsdException w:name="Light List Accent 4" w:semiHidden="0" w:uiPriority="61" w:unhideWhenUsed="0"/>
+    <w:lsdException w:name="Light Grid Accent 4" w:semiHidden="0" w:uiPriority="62" w:unhideWhenUsed="0"/>
+    <w:lsdException w:name="Medium Shading 1 Accent 4" w:semiHidden="0" w:uiPriority="63" w:unhideWhenUsed="0"/>
+    <w:lsdException w:name="Medium Shading 2 Accent 4" w:semiHidden="0" w:uiPriority="64" w:unhideWhenUsed="0"/>
+    <w:lsdException w:name="Medium List 1 Accent 4" w:semiHidden="0" w:uiPriority="65" w:unhideWhenUsed="0"/>
+    <w:lsdException w:name="Medium List 2 Accent 4" w:semiHidden="0" w:uiPriority="66" w:unhideWhenUsed="0"/>
+    <w:lsdException w:name="Medium Grid 1 Accent 4" w:semiHidden="0" w:uiPriority="67" w:unhideWhenUsed="0"/>
+    <w:lsdException w:name="Medium Grid 2 Accent 4" w:semiHidden="0" w:uiPriority="68" w:unhideWhenUsed="0"/>
+    <w:lsdException w:name="Medium Grid 3 Accent 4" w:semiHidden="0" w:uiPriority="69" w:unhideWhenUsed="0"/>
+    <w:lsdException w:name="Dark List Accent 4" w:semiHidden="0" w:uiPriority="70" w:unhideWhenUsed="0"/>
+    <w:lsdException w:name="Colorful Shading Accent 4" w:semiHidden="0" w:uiPriority="71" w:unhideWhenUsed="0"/>
+    <w:lsdException w:name="Colorful List Accent 4" w:semiHidden="0" w:uiPriority="72" w:unhideWhenUsed="0"/>
+    <w:lsdException w:name="Colorful Grid Accent 4" w:semiHidden="0" w:uiPriority="73" w:unhideWhenUsed="0"/>
+    <w:lsdException w:name="Light Shading Accent 5" w:semiHidden="0" w:uiPriority="60" w:unhideWhenUsed="0"/>
+    <w:lsdException w:name="Light List Accent 5" w:semiHidden="0" w:uiPriority="61" w:unhideWhenUsed="0"/>
+    <w:lsdException w:name="Light Grid Accent 5" w:semiHidden="0" w:uiPriority="62" w:unhideWhenUsed="0"/>
+    <w:lsdException w:name="Medium Shading 1 Accent 5" w:semiHidden="0" w:uiPriority="63" w:unhideWhenUsed="0"/>
+    <w:lsdException w:name="Medium Shading 2 Accent 5" w:semiHidden="0" w:uiPriority="64" w:unhideWhenUsed="0"/>
+    <w:lsdException w:name="Medium List 1 Accent 5" w:semiHidden="0" w:uiPriority="65" w:unhideWhenUsed="0"/>
+    <w:lsdException w:name="Medium List 2 Accent 5" w:semiHidden="0" w:uiPriority="66" w:unhideWhenUsed="0"/>
+    <w:lsdException w:name="Medium Grid 1 Accent 5" w:semiHidden="0" w:uiPriority="67" w:unhideWhenUsed="0"/>
+    <w:lsdException w:name="Medium Grid 2 Accent 5" w:semiHidden="0" w:uiPriority="68" w:unhideWhenUsed="0"/>
+    <w:lsdException w:name="Medium Grid 3 Accent 5" w:semiHidden="0" w:uiPriority="69" w:unhideWhenUsed="0"/>
+    <w:lsdException w:name="Dark List Accent 5" w:semiHidden="0" w:uiPriority="70" w:unhideWhenUsed="0"/>
+    <w:lsdException w:name="Colorful Shading Accent 5" w:semiHidden="0" w:uiPriority="71" w:unhideWhenUsed="0"/>
+    <w:lsdException w:name="Colorful List Accent 5" w:semiHidden="0" w:uiPriority="72" w:unhideWhenUsed="0"/>
+    <w:lsdException w:name="Colorful Grid Accent 5" w:semiHidden="0" w:uiPriority="73" w:unhideWhenUsed="0"/>
+    <w:lsdException w:name="Light Shading Accent 6" w:semiHidden="0" w:uiPriority="60" w:unhideWhenUsed="0"/>
+    <w:lsdException w:name="Light List Accent 6" w:semiHidden="0" w:uiPriority="61" w:unhideWhenUsed="0"/>
+    <w:lsdException w:name="Light Grid Accent 6" w:semiHidden="0" w:uiPriority="62" w:unhideWhenUsed="0"/>
+    <w:lsdException w:name="Medium Shading 1 Accent 6" w:semiHidden="0" w:uiPriority="63" w:unhideWhenUsed="0"/>
+    <w:lsdException w:name="Medium Shading 2 Accent 6" w:semiHidden="0" w:uiPriority="64" w:unhideWhenUsed="0"/>
+    <w:lsdException w:name="Medium List 1 Accent 6" w:semiHidden="0" w:uiPriority="65" w:unhideWhenUsed="0"/>
+    <w:lsdException w:name="Medium List 2 Accent 6" w:semiHidden="0" w:uiPriority="66" w:unhideWhenUsed="0"/>
+    <w:lsdException w:name="Medium Grid 1 Accent 6" w:semiHidden="0" w:uiPriority="67" w:unhideWhenUsed="0"/>
+    <w:lsdException w:name="Medium Grid 2 Accent 6" w:semiHidden="0" w:uiPriority="68" w:unhideWhenUsed="0"/>
+    <w:lsdException w:name="Medium Grid 3 Accent 6" w:semiHidden="0" w:uiPriority="69" w:unhideWhenUsed="0"/>
+    <w:lsdException w:name="Dark List Accent 6" w:semiHidden="0" w:uiPriority="70" w:unhideWhenUsed="0"/>
+    <w:lsdException w:name="Colorful Shading Accent 6" w:semiHidden="0" w:uiPriority="71" w:unhideWhenUsed="0"/>
+    <w:lsdException w:name="Colorful List Accent 6" w:semiHidden="0" w:uiPriority="72" w:unhideWhenUsed="0"/>
+    <w:lsdException w:name="Colorful Grid Accent 6" w:semiHidden="0" w:uiPriority="73" w:unhideWhenUsed="0"/>
+    <w:lsdException w:name="Subtle Emphasis" w:semiHidden="0" w:uiPriority="19" w:unhideWhenUsed="0" w:qFormat="1"/>
+    <w:lsdException w:name="Intense Emphasis" w:semiHidden="0" w:uiPriority="21" w:unhideWhenUsed="0" w:qFormat="1"/>
+    <w:lsdException w:name="Subtle Reference" w:semiHidden="0" w:uiPriority="31" w:unhideWhenUsed="0" w:qFormat="1"/>
+    <w:lsdException w:name="Intense Reference" w:semiHidden="0" w:uiPriority="32" w:unhideWhenUsed="0" w:qFormat="1"/>
+    <w:lsdException w:name="Book Title" w:semiHidden="0" w:uiPriority="33" w:unhideWhenUsed="0" w:qFormat="1"/>
+    <w:lsdException w:name="Bibliography" w:uiPriority="37"/>
+    <w:lsdException w:name="TOC Heading" w:uiPriority="39" w:qFormat="1"/>
   </w:latentStyles>
   <w:style w:type="paragraph" w:default="1" w:styleId="Normal">
     <w:name w:val="Normal"/>
@@ -12641,6 +14717,7 @@
     <w:uiPriority w:val="99"/>
     <w:semiHidden/>
     <w:unhideWhenUsed/>
+    <w:qFormat/>
     <w:tblPr>
       <w:tblInd w:w="0" w:type="dxa"/>
       <w:tblCellMar>
@@ -12666,6 +14743,7 @@
       <w:spacing w:after="0" w:line="240" w:lineRule="auto"/>
     </w:pPr>
     <w:tblPr>
+      <w:tblInd w:w="0" w:type="dxa"/>
       <w:tblBorders>
         <w:top w:val="single" w:sz="4" w:space="0" w:color="auto"/>
         <w:left w:val="single" w:sz="4" w:space="0" w:color="auto"/>
@@ -12674,6 +14752,12 @@
         <w:insideH w:val="single" w:sz="4" w:space="0" w:color="auto"/>
         <w:insideV w:val="single" w:sz="4" w:space="0" w:color="auto"/>
       </w:tblBorders>
+      <w:tblCellMar>
+        <w:top w:w="0" w:type="dxa"/>
+        <w:left w:w="108" w:type="dxa"/>
+        <w:bottom w:w="0" w:type="dxa"/>
+        <w:right w:w="108" w:type="dxa"/>
+      </w:tblCellMar>
     </w:tblPr>
   </w:style>
   <w:style w:type="paragraph" w:styleId="SemEspaamento">
@@ -12821,6 +14905,7 @@
       <w:spacing w:after="0" w:line="240" w:lineRule="auto"/>
     </w:pPr>
     <w:tblPr>
+      <w:tblInd w:w="0" w:type="dxa"/>
       <w:tblBorders>
         <w:top w:val="single" w:sz="4" w:space="0" w:color="auto"/>
         <w:left w:val="single" w:sz="4" w:space="0" w:color="auto"/>
@@ -12829,6 +14914,12 @@
         <w:insideH w:val="single" w:sz="4" w:space="0" w:color="auto"/>
         <w:insideV w:val="single" w:sz="4" w:space="0" w:color="auto"/>
       </w:tblBorders>
+      <w:tblCellMar>
+        <w:top w:w="0" w:type="dxa"/>
+        <w:left w:w="108" w:type="dxa"/>
+        <w:bottom w:w="0" w:type="dxa"/>
+        <w:right w:w="108" w:type="dxa"/>
+      </w:tblCellMar>
     </w:tblPr>
   </w:style>
 </w:styles>
@@ -13089,7 +15180,7 @@
   <a:extraClrSchemeLst/>
   <a:extLst>
     <a:ext uri="{05A4C25C-085E-4340-85A3-A5531E510DB2}">
-      <thm15:themeFamily xmlns:thm15="http://schemas.microsoft.com/office/thememl/2012/main" name="Office Theme" id="{62F939B6-93AF-4DB8-9C6B-D6C7DFDC589F}" vid="{4A3C46E8-61CC-4603-A589-7422A47A8E4A}"/>
+      <thm15:themeFamily xmlns:thm15="http://schemas.microsoft.com/office/thememl/2012/main" xmlns="" name="Office Theme" id="{62F939B6-93AF-4DB8-9C6B-D6C7DFDC589F}" vid="{4A3C46E8-61CC-4603-A589-7422A47A8E4A}"/>
     </a:ext>
   </a:extLst>
 </a:theme>

</xml_diff>

<commit_message>
Novas descrições de casos de uso inseridas no documento.
</commit_message>
<xml_diff>
--- a/2.Análise/2.1.Modelo de Caso de Uso - MCU/Descrições dos casos de uso.docx
+++ b/2.Análise/2.1.Modelo de Caso de Uso - MCU/Descrições dos casos de uso.docx
@@ -1,6 +1,6 @@
 
 <file path=word/document.xml><?xml version="1.0" encoding="utf-8"?>
-<w:document xmlns:ve="http://schemas.openxmlformats.org/markup-compatibility/2006" xmlns:o="urn:schemas-microsoft-com:office:office" xmlns:r="http://schemas.openxmlformats.org/officeDocument/2006/relationships" xmlns:m="http://schemas.openxmlformats.org/officeDocument/2006/math" xmlns:v="urn:schemas-microsoft-com:vml" xmlns:wp="http://schemas.openxmlformats.org/drawingml/2006/wordprocessingDrawing" xmlns:w10="urn:schemas-microsoft-com:office:word" xmlns:w="http://schemas.openxmlformats.org/wordprocessingml/2006/main" xmlns:wne="http://schemas.microsoft.com/office/word/2006/wordml">
+<w:document xmlns:wpc="http://schemas.microsoft.com/office/word/2010/wordprocessingCanvas" xmlns:mc="http://schemas.openxmlformats.org/markup-compatibility/2006" xmlns:o="urn:schemas-microsoft-com:office:office" xmlns:r="http://schemas.openxmlformats.org/officeDocument/2006/relationships" xmlns:m="http://schemas.openxmlformats.org/officeDocument/2006/math" xmlns:v="urn:schemas-microsoft-com:vml" xmlns:wp14="http://schemas.microsoft.com/office/word/2010/wordprocessingDrawing" xmlns:wp="http://schemas.openxmlformats.org/drawingml/2006/wordprocessingDrawing" xmlns:w10="urn:schemas-microsoft-com:office:word" xmlns:w="http://schemas.openxmlformats.org/wordprocessingml/2006/main" xmlns:w14="http://schemas.microsoft.com/office/word/2010/wordml" xmlns:wpg="http://schemas.microsoft.com/office/word/2010/wordprocessingGroup" xmlns:wpi="http://schemas.microsoft.com/office/word/2010/wordprocessingInk" xmlns:wne="http://schemas.microsoft.com/office/word/2006/wordml" xmlns:wps="http://schemas.microsoft.com/office/word/2010/wordprocessingShape" mc:Ignorable="w14 wp14">
   <w:body>
     <w:p>
       <w:pPr>
@@ -319,7 +319,7 @@
       <w:tblPr>
         <w:tblStyle w:val="Tabelacomgrade"/>
         <w:tblW w:w="9493" w:type="dxa"/>
-        <w:tblLook w:val="04A0"/>
+        <w:tblLook w:val="04A0" w:firstRow="1" w:lastRow="0" w:firstColumn="1" w:lastColumn="0" w:noHBand="0" w:noVBand="1"/>
       </w:tblPr>
       <w:tblGrid>
         <w:gridCol w:w="1058"/>
@@ -1103,6 +1103,115 @@
                 <w:szCs w:val="20"/>
               </w:rPr>
               <w:t xml:space="preserve"> de caso de uso.</w:t>
+            </w:r>
+          </w:p>
+        </w:tc>
+      </w:tr>
+      <w:tr>
+        <w:tc>
+          <w:tcPr>
+            <w:tcW w:w="1058" w:type="dxa"/>
+          </w:tcPr>
+          <w:p>
+            <w:pPr>
+              <w:spacing w:line="276" w:lineRule="auto"/>
+              <w:rPr>
+                <w:sz w:val="20"/>
+                <w:szCs w:val="20"/>
+              </w:rPr>
+            </w:pPr>
+            <w:r>
+              <w:rPr>
+                <w:sz w:val="20"/>
+                <w:szCs w:val="20"/>
+              </w:rPr>
+              <w:t>07/09/17</w:t>
+            </w:r>
+          </w:p>
+        </w:tc>
+        <w:tc>
+          <w:tcPr>
+            <w:tcW w:w="922" w:type="dxa"/>
+          </w:tcPr>
+          <w:p>
+            <w:pPr>
+              <w:spacing w:line="276" w:lineRule="auto"/>
+              <w:rPr>
+                <w:sz w:val="20"/>
+                <w:szCs w:val="20"/>
+              </w:rPr>
+            </w:pPr>
+            <w:r>
+              <w:rPr>
+                <w:sz w:val="20"/>
+                <w:szCs w:val="20"/>
+              </w:rPr>
+              <w:t>2.2</w:t>
+            </w:r>
+          </w:p>
+        </w:tc>
+        <w:tc>
+          <w:tcPr>
+            <w:tcW w:w="1701" w:type="dxa"/>
+          </w:tcPr>
+          <w:p>
+            <w:pPr>
+              <w:spacing w:line="276" w:lineRule="auto"/>
+              <w:rPr>
+                <w:sz w:val="20"/>
+                <w:szCs w:val="20"/>
+              </w:rPr>
+            </w:pPr>
+            <w:r>
+              <w:rPr>
+                <w:sz w:val="20"/>
+                <w:szCs w:val="20"/>
+              </w:rPr>
+              <w:t>Natália Lopes</w:t>
+            </w:r>
+          </w:p>
+        </w:tc>
+        <w:tc>
+          <w:tcPr>
+            <w:tcW w:w="5812" w:type="dxa"/>
+          </w:tcPr>
+          <w:p>
+            <w:pPr>
+              <w:spacing w:line="276" w:lineRule="auto"/>
+              <w:rPr>
+                <w:sz w:val="20"/>
+                <w:szCs w:val="20"/>
+              </w:rPr>
+            </w:pPr>
+            <w:r>
+              <w:rPr>
+                <w:sz w:val="20"/>
+                <w:szCs w:val="20"/>
+              </w:rPr>
+              <w:t xml:space="preserve">Feita </w:t>
+            </w:r>
+            <w:proofErr w:type="gramStart"/>
+            <w:r>
+              <w:rPr>
+                <w:sz w:val="20"/>
+                <w:szCs w:val="20"/>
+              </w:rPr>
+              <w:t>1</w:t>
+            </w:r>
+            <w:proofErr w:type="gramEnd"/>
+            <w:r>
+              <w:rPr>
+                <w:sz w:val="20"/>
+                <w:szCs w:val="20"/>
+              </w:rPr>
+              <w:t xml:space="preserve"> descrição de caso</w:t>
+            </w:r>
+            <w:r>
+              <w:rPr>
+                <w:sz w:val="20"/>
+                <w:szCs w:val="20"/>
+              </w:rPr>
+              <w:t xml:space="preserve"> de uso</w:t>
             </w:r>
           </w:p>
         </w:tc>
@@ -1137,7 +1246,15 @@
         <w:rPr>
           <w:color w:val="00B0F0"/>
         </w:rPr>
-        <w:t>Descrever o objetivo deste documento.</w:t>
+        <w:t>Descrever o objetivo deste documento</w:t>
+      </w:r>
+      <w:bookmarkStart w:id="1" w:name="_GoBack"/>
+      <w:bookmarkEnd w:id="1"/>
+      <w:r>
+        <w:rPr>
+          <w:color w:val="00B0F0"/>
+        </w:rPr>
+        <w:t>.</w:t>
       </w:r>
     </w:p>
     <w:p>
@@ -1284,6 +1401,7 @@
         <w:pStyle w:val="Ttulo1"/>
       </w:pPr>
       <w:r>
+        <w:lastRenderedPageBreak/>
         <w:t>Casos de Uso</w:t>
       </w:r>
     </w:p>
@@ -1291,7 +1409,7 @@
       <w:tblPr>
         <w:tblStyle w:val="Tabelacomgrade"/>
         <w:tblW w:w="0" w:type="auto"/>
-        <w:tblLook w:val="04A0"/>
+        <w:tblLook w:val="04A0" w:firstRow="1" w:lastRow="0" w:firstColumn="1" w:lastColumn="0" w:noHBand="0" w:noVBand="1"/>
       </w:tblPr>
       <w:tblGrid>
         <w:gridCol w:w="1838"/>
@@ -1734,6 +1852,7 @@
         <w:pStyle w:val="Ttulo1"/>
       </w:pPr>
       <w:r>
+        <w:lastRenderedPageBreak/>
         <w:t>D</w:t>
       </w:r>
       <w:r>
@@ -1744,7 +1863,7 @@
       <w:tblPr>
         <w:tblStyle w:val="Tabelacomgrade"/>
         <w:tblW w:w="0" w:type="auto"/>
-        <w:tblLook w:val="04A0"/>
+        <w:tblLook w:val="04A0" w:firstRow="1" w:lastRow="0" w:firstColumn="1" w:lastColumn="0" w:noHBand="0" w:noVBand="1"/>
       </w:tblPr>
       <w:tblGrid>
         <w:gridCol w:w="2407"/>
@@ -1892,19 +2011,19 @@
                 <w:b/>
               </w:rPr>
             </w:pPr>
-            <w:commentRangeStart w:id="1"/>
+            <w:commentRangeStart w:id="2"/>
             <w:r>
               <w:rPr>
                 <w:b/>
               </w:rPr>
               <w:t>Fluxo principal</w:t>
             </w:r>
-            <w:commentRangeEnd w:id="1"/>
+            <w:commentRangeEnd w:id="2"/>
             <w:r>
               <w:rPr>
                 <w:rStyle w:val="Refdecomentrio"/>
               </w:rPr>
-              <w:commentReference w:id="1"/>
+              <w:commentReference w:id="2"/>
             </w:r>
           </w:p>
         </w:tc>
@@ -2154,7 +2273,7 @@
                 <w:tab w:val="left" w:pos="7215"/>
               </w:tabs>
             </w:pPr>
-            <w:bookmarkStart w:id="2" w:name="_Hlk492410541"/>
+            <w:bookmarkStart w:id="3" w:name="_Hlk492410541"/>
             <w:r>
               <w:rPr>
                 <w:b/>
@@ -2309,7 +2428,7 @@
                 <w:tab w:val="left" w:pos="7215"/>
               </w:tabs>
             </w:pPr>
-            <w:bookmarkStart w:id="3" w:name="_Hlk492411499"/>
+            <w:bookmarkStart w:id="4" w:name="_Hlk492411499"/>
             <w:r>
               <w:rPr>
                 <w:b/>
@@ -2435,8 +2554,8 @@
           </w:p>
         </w:tc>
       </w:tr>
-      <w:bookmarkEnd w:id="2"/>
       <w:bookmarkEnd w:id="3"/>
+      <w:bookmarkEnd w:id="4"/>
       <w:tr>
         <w:trPr>
           <w:trHeight w:val="136"/>
@@ -2501,16 +2620,16 @@
                 <w:numId w:val="12"/>
               </w:numPr>
             </w:pPr>
-            <w:commentRangeStart w:id="4"/>
+            <w:commentRangeStart w:id="5"/>
             <w:r>
               <w:t>Incluir caso de uso CDU02</w:t>
             </w:r>
-            <w:commentRangeEnd w:id="4"/>
+            <w:commentRangeEnd w:id="5"/>
             <w:r>
               <w:rPr>
                 <w:rStyle w:val="Refdecomentrio"/>
               </w:rPr>
-              <w:commentReference w:id="4"/>
+              <w:commentReference w:id="5"/>
             </w:r>
           </w:p>
           <w:p>
@@ -2656,7 +2775,7 @@
       <w:tblPr>
         <w:tblStyle w:val="Tabelacomgrade"/>
         <w:tblW w:w="9606" w:type="dxa"/>
-        <w:tblLook w:val="04A0"/>
+        <w:tblLook w:val="04A0" w:firstRow="1" w:lastRow="0" w:firstColumn="1" w:lastColumn="0" w:noHBand="0" w:noVBand="1"/>
       </w:tblPr>
       <w:tblGrid>
         <w:gridCol w:w="2264"/>
@@ -2678,11 +2797,12 @@
                 <w:b/>
               </w:rPr>
             </w:pPr>
-            <w:bookmarkStart w:id="5" w:name="_Hlk492422740"/>
-            <w:r>
-              <w:rPr>
-                <w:b/>
-              </w:rPr>
+            <w:bookmarkStart w:id="6" w:name="_Hlk492422740"/>
+            <w:r>
+              <w:rPr>
+                <w:b/>
+              </w:rPr>
+              <w:lastRenderedPageBreak/>
               <w:t>CDU02</w:t>
             </w:r>
           </w:p>
@@ -2831,7 +2951,7 @@
                 <w:numId w:val="14"/>
               </w:numPr>
             </w:pPr>
-            <w:bookmarkStart w:id="6" w:name="_Hlk492419628"/>
+            <w:bookmarkStart w:id="7" w:name="_Hlk492419628"/>
             <w:r>
               <w:t>Gestor escolhe a opção de “Listar Produtos”</w:t>
             </w:r>
@@ -2907,7 +3027,7 @@
           </w:p>
         </w:tc>
       </w:tr>
-      <w:bookmarkEnd w:id="6"/>
+      <w:bookmarkEnd w:id="7"/>
       <w:tr>
         <w:tc>
           <w:tcPr>
@@ -3014,7 +3134,7 @@
           </w:p>
         </w:tc>
       </w:tr>
-      <w:bookmarkEnd w:id="5"/>
+      <w:bookmarkEnd w:id="6"/>
     </w:tbl>
     <w:p/>
     <w:p/>
@@ -3022,7 +3142,7 @@
       <w:tblPr>
         <w:tblStyle w:val="Tabelacomgrade"/>
         <w:tblW w:w="9606" w:type="dxa"/>
-        <w:tblLook w:val="04A0"/>
+        <w:tblLook w:val="04A0" w:firstRow="1" w:lastRow="0" w:firstColumn="1" w:lastColumn="0" w:noHBand="0" w:noVBand="1"/>
       </w:tblPr>
       <w:tblGrid>
         <w:gridCol w:w="2264"/>
@@ -3262,16 +3382,16 @@
                 <w:numId w:val="16"/>
               </w:numPr>
             </w:pPr>
-            <w:commentRangeStart w:id="7"/>
+            <w:commentRangeStart w:id="8"/>
             <w:r>
               <w:t>NÃO SEI SE TEM</w:t>
             </w:r>
-            <w:commentRangeEnd w:id="7"/>
+            <w:commentRangeEnd w:id="8"/>
             <w:r>
               <w:rPr>
                 <w:rStyle w:val="Refdecomentrio"/>
               </w:rPr>
-              <w:commentReference w:id="7"/>
+              <w:commentReference w:id="8"/>
             </w:r>
           </w:p>
         </w:tc>
@@ -3287,7 +3407,7 @@
       <w:tblPr>
         <w:tblStyle w:val="Tabelacomgrade"/>
         <w:tblW w:w="9606" w:type="dxa"/>
-        <w:tblLook w:val="04A0"/>
+        <w:tblLook w:val="04A0" w:firstRow="1" w:lastRow="0" w:firstColumn="1" w:lastColumn="0" w:noHBand="0" w:noVBand="1"/>
       </w:tblPr>
       <w:tblGrid>
         <w:gridCol w:w="2264"/>
@@ -3313,6 +3433,7 @@
               <w:rPr>
                 <w:b/>
               </w:rPr>
+              <w:lastRenderedPageBreak/>
               <w:t>CDU04</w:t>
             </w:r>
           </w:p>
@@ -3662,7 +3783,7 @@
       <w:tblPr>
         <w:tblStyle w:val="Tabelacomgrade"/>
         <w:tblW w:w="0" w:type="auto"/>
-        <w:tblLook w:val="04A0"/>
+        <w:tblLook w:val="04A0" w:firstRow="1" w:lastRow="0" w:firstColumn="1" w:lastColumn="0" w:noHBand="0" w:noVBand="1"/>
       </w:tblPr>
       <w:tblGrid>
         <w:gridCol w:w="2407"/>
@@ -3688,6 +3809,7 @@
               <w:rPr>
                 <w:b/>
               </w:rPr>
+              <w:lastRenderedPageBreak/>
               <w:t>CDU05</w:t>
             </w:r>
           </w:p>
@@ -4379,10 +4501,7 @@
       </w:tr>
     </w:tbl>
     <w:p/>
-    <w:p>
-      <w:bookmarkStart w:id="8" w:name="_GoBack"/>
-      <w:bookmarkEnd w:id="8"/>
-    </w:p>
+    <w:p/>
     <w:p/>
     <w:p>
       <w:r>
@@ -4393,7 +4512,7 @@
       <w:tblPr>
         <w:tblStyle w:val="Tabelacomgrade"/>
         <w:tblW w:w="0" w:type="auto"/>
-        <w:tblLook w:val="04A0"/>
+        <w:tblLook w:val="04A0" w:firstRow="1" w:lastRow="0" w:firstColumn="1" w:lastColumn="0" w:noHBand="0" w:noVBand="1"/>
       </w:tblPr>
       <w:tblGrid>
         <w:gridCol w:w="2407"/>
@@ -4419,6 +4538,7 @@
               <w:rPr>
                 <w:b/>
               </w:rPr>
+              <w:lastRenderedPageBreak/>
               <w:t>CDU06</w:t>
             </w:r>
           </w:p>
@@ -5207,7 +5327,7 @@
       <w:tblPr>
         <w:tblStyle w:val="Tabelacomgrade"/>
         <w:tblW w:w="9606" w:type="dxa"/>
-        <w:tblLook w:val="04A0"/>
+        <w:tblLook w:val="04A0" w:firstRow="1" w:lastRow="0" w:firstColumn="1" w:lastColumn="0" w:noHBand="0" w:noVBand="1"/>
       </w:tblPr>
       <w:tblGrid>
         <w:gridCol w:w="2264"/>
@@ -5473,7 +5593,7 @@
       <w:tblPr>
         <w:tblStyle w:val="Tabelacomgrade"/>
         <w:tblW w:w="0" w:type="auto"/>
-        <w:tblLook w:val="04A0"/>
+        <w:tblLook w:val="04A0" w:firstRow="1" w:lastRow="0" w:firstColumn="1" w:lastColumn="0" w:noHBand="0" w:noVBand="1"/>
       </w:tblPr>
       <w:tblGrid>
         <w:gridCol w:w="2407"/>
@@ -6191,7 +6311,7 @@
       <w:tblPr>
         <w:tblStyle w:val="Tabelacomgrade"/>
         <w:tblW w:w="9606" w:type="dxa"/>
-        <w:tblLook w:val="04A0"/>
+        <w:tblLook w:val="04A0" w:firstRow="1" w:lastRow="0" w:firstColumn="1" w:lastColumn="0" w:noHBand="0" w:noVBand="1"/>
       </w:tblPr>
       <w:tblGrid>
         <w:gridCol w:w="2264"/>
@@ -6431,797 +6551,811 @@
       </w:tr>
     </w:tbl>
     <w:p/>
+    <w:p/>
+    <w:p/>
+    <w:p/>
+    <w:p/>
+    <w:p/>
+    <w:p/>
+    <w:p/>
+    <w:p/>
+    <w:p/>
+    <w:p/>
+    <w:p/>
+    <w:p/>
+    <w:p/>
+    <w:p/>
+    <w:p/>
+    <w:p/>
+    <w:p/>
+    <w:p/>
+    <w:p/>
+    <w:p/>
+    <w:tbl>
+      <w:tblPr>
+        <w:tblStyle w:val="Tabelacomgrade"/>
+        <w:tblW w:w="0" w:type="auto"/>
+        <w:tblLook w:val="04A0" w:firstRow="1" w:lastRow="0" w:firstColumn="1" w:lastColumn="0" w:noHBand="0" w:noVBand="1"/>
+      </w:tblPr>
+      <w:tblGrid>
+        <w:gridCol w:w="2407"/>
+        <w:gridCol w:w="7221"/>
+      </w:tblGrid>
+      <w:tr>
+        <w:trPr>
+          <w:trHeight w:val="500"/>
+        </w:trPr>
+        <w:tc>
+          <w:tcPr>
+            <w:tcW w:w="2407" w:type="dxa"/>
+            <w:vAlign w:val="center"/>
+          </w:tcPr>
+          <w:p>
+            <w:pPr>
+              <w:jc w:val="center"/>
+              <w:rPr>
+                <w:b/>
+              </w:rPr>
+            </w:pPr>
+            <w:r>
+              <w:rPr>
+                <w:b/>
+              </w:rPr>
+              <w:lastRenderedPageBreak/>
+              <w:t>CDU10</w:t>
+            </w:r>
+          </w:p>
+        </w:tc>
+        <w:tc>
+          <w:tcPr>
+            <w:tcW w:w="7221" w:type="dxa"/>
+            <w:vAlign w:val="center"/>
+          </w:tcPr>
+          <w:p>
+            <w:pPr>
+              <w:rPr>
+                <w:b/>
+              </w:rPr>
+            </w:pPr>
+            <w:r>
+              <w:rPr>
+                <w:b/>
+              </w:rPr>
+              <w:t xml:space="preserve">Nome: </w:t>
+            </w:r>
+            <w:r>
+              <w:t>Manter transportadora</w:t>
+            </w:r>
+          </w:p>
+        </w:tc>
+      </w:tr>
+      <w:tr>
+        <w:trPr>
+          <w:trHeight w:val="444"/>
+        </w:trPr>
+        <w:tc>
+          <w:tcPr>
+            <w:tcW w:w="9628" w:type="dxa"/>
+            <w:gridSpan w:val="2"/>
+          </w:tcPr>
+          <w:p>
+            <w:r>
+              <w:rPr>
+                <w:b/>
+              </w:rPr>
+              <w:t>Atores:</w:t>
+            </w:r>
+            <w:r>
+              <w:rPr>
+                <w:b/>
+              </w:rPr>
+              <w:t xml:space="preserve"> </w:t>
+            </w:r>
+            <w:r>
+              <w:t>Gestor</w:t>
+            </w:r>
+          </w:p>
+        </w:tc>
+      </w:tr>
+      <w:tr>
+        <w:tc>
+          <w:tcPr>
+            <w:tcW w:w="9628" w:type="dxa"/>
+            <w:gridSpan w:val="2"/>
+          </w:tcPr>
+          <w:p>
+            <w:r>
+              <w:rPr>
+                <w:b/>
+              </w:rPr>
+              <w:t>Descrição</w:t>
+            </w:r>
+            <w:r>
+              <w:t>: Esse caso de uso descreve o gerenciamento (visualização, inclusão, exclusão e alteração) de transportadoras</w:t>
+            </w:r>
+            <w:r>
+              <w:t xml:space="preserve"> </w:t>
+            </w:r>
+            <w:r>
+              <w:t>no sistema.</w:t>
+            </w:r>
+          </w:p>
+        </w:tc>
+      </w:tr>
+      <w:tr>
+        <w:trPr>
+          <w:trHeight w:val="431"/>
+        </w:trPr>
+        <w:tc>
+          <w:tcPr>
+            <w:tcW w:w="9628" w:type="dxa"/>
+            <w:gridSpan w:val="2"/>
+          </w:tcPr>
+          <w:p>
+            <w:r>
+              <w:rPr>
+                <w:b/>
+              </w:rPr>
+              <w:t>Pré-condição:</w:t>
+            </w:r>
+            <w:r>
+              <w:rPr>
+                <w:b/>
+              </w:rPr>
+              <w:t xml:space="preserve"> </w:t>
+            </w:r>
+            <w:r>
+              <w:t>O</w:t>
+            </w:r>
+            <w:r>
+              <w:t xml:space="preserve"> Gestor deve estar </w:t>
+            </w:r>
+            <w:proofErr w:type="spellStart"/>
+            <w:r>
+              <w:t>logado</w:t>
+            </w:r>
+            <w:proofErr w:type="spellEnd"/>
+            <w:r>
+              <w:t xml:space="preserve"> ao Sistema.</w:t>
+            </w:r>
+          </w:p>
+        </w:tc>
+      </w:tr>
+      <w:tr>
+        <w:tc>
+          <w:tcPr>
+            <w:tcW w:w="9628" w:type="dxa"/>
+            <w:gridSpan w:val="2"/>
+            <w:shd w:val="clear" w:color="auto" w:fill="F2F2F2" w:themeFill="background1" w:themeFillShade="F2"/>
+          </w:tcPr>
+          <w:p>
+            <w:pPr>
+              <w:jc w:val="center"/>
+              <w:rPr>
+                <w:b/>
+              </w:rPr>
+            </w:pPr>
+            <w:commentRangeStart w:id="9"/>
+            <w:r>
+              <w:rPr>
+                <w:b/>
+              </w:rPr>
+              <w:t>Fluxo principal</w:t>
+            </w:r>
+            <w:commentRangeEnd w:id="9"/>
+            <w:r>
+              <w:rPr>
+                <w:rStyle w:val="Refdecomentrio"/>
+              </w:rPr>
+              <w:commentReference w:id="9"/>
+            </w:r>
+          </w:p>
+        </w:tc>
+      </w:tr>
+      <w:tr>
+        <w:trPr>
+          <w:trHeight w:val="1181"/>
+        </w:trPr>
+        <w:tc>
+          <w:tcPr>
+            <w:tcW w:w="9628" w:type="dxa"/>
+            <w:gridSpan w:val="2"/>
+          </w:tcPr>
+          <w:p>
+            <w:pPr>
+              <w:pStyle w:val="PargrafodaLista"/>
+              <w:numPr>
+                <w:ilvl w:val="0"/>
+                <w:numId w:val="40"/>
+              </w:numPr>
+            </w:pPr>
+            <w:r>
+              <w:t>Gestor escolhe a opção “Transportadora</w:t>
+            </w:r>
+            <w:r>
+              <w:t>”</w:t>
+            </w:r>
+          </w:p>
+          <w:p>
+            <w:pPr>
+              <w:pStyle w:val="PargrafodaLista"/>
+              <w:numPr>
+                <w:ilvl w:val="0"/>
+                <w:numId w:val="40"/>
+              </w:numPr>
+            </w:pPr>
+            <w:r>
+              <w:t>Sist</w:t>
+            </w:r>
+            <w:r>
+              <w:t>ema exibe uma lista de todas as transportadoras cadastrada</w:t>
+            </w:r>
+            <w:r>
+              <w:t>s</w:t>
+            </w:r>
+          </w:p>
+          <w:p>
+            <w:pPr>
+              <w:pStyle w:val="PargrafodaLista"/>
+              <w:numPr>
+                <w:ilvl w:val="0"/>
+                <w:numId w:val="40"/>
+              </w:numPr>
+            </w:pPr>
+            <w:r>
+              <w:t>Gestor seleciona um dos itens da lista</w:t>
+            </w:r>
+          </w:p>
+          <w:p>
+            <w:pPr>
+              <w:pStyle w:val="PargrafodaLista"/>
+              <w:numPr>
+                <w:ilvl w:val="0"/>
+                <w:numId w:val="40"/>
+              </w:numPr>
+            </w:pPr>
+            <w:r>
+              <w:t>Sistema exibe detalhadamente o item selecionado</w:t>
+            </w:r>
+          </w:p>
+          <w:p>
+            <w:pPr>
+              <w:pStyle w:val="PargrafodaLista"/>
+              <w:numPr>
+                <w:ilvl w:val="0"/>
+                <w:numId w:val="40"/>
+              </w:numPr>
+            </w:pPr>
+            <w:r>
+              <w:t>Caso de uso é encerrado</w:t>
+            </w:r>
+          </w:p>
+        </w:tc>
+      </w:tr>
+      <w:tr>
+        <w:tc>
+          <w:tcPr>
+            <w:tcW w:w="9628" w:type="dxa"/>
+            <w:gridSpan w:val="2"/>
+            <w:shd w:val="clear" w:color="auto" w:fill="F2F2F2" w:themeFill="background1" w:themeFillShade="F2"/>
+          </w:tcPr>
+          <w:p>
+            <w:pPr>
+              <w:jc w:val="center"/>
+            </w:pPr>
+            <w:r>
+              <w:rPr>
+                <w:b/>
+              </w:rPr>
+              <w:t xml:space="preserve">Fluxo alternativo: </w:t>
+            </w:r>
+            <w:r>
+              <w:t>Inclusão</w:t>
+            </w:r>
+          </w:p>
+        </w:tc>
+      </w:tr>
+      <w:tr>
+        <w:trPr>
+          <w:trHeight w:val="1171"/>
+        </w:trPr>
+        <w:tc>
+          <w:tcPr>
+            <w:tcW w:w="9628" w:type="dxa"/>
+            <w:gridSpan w:val="2"/>
+          </w:tcPr>
+          <w:p>
+            <w:pPr>
+              <w:pStyle w:val="PargrafodaLista"/>
+              <w:numPr>
+                <w:ilvl w:val="0"/>
+                <w:numId w:val="40"/>
+              </w:numPr>
+            </w:pPr>
+            <w:r>
+              <w:t>Gestor se</w:t>
+            </w:r>
+            <w:r>
+              <w:t>leciona a opção “Incluir transportadora</w:t>
+            </w:r>
+            <w:r>
+              <w:t>”</w:t>
+            </w:r>
+          </w:p>
+          <w:p>
+            <w:pPr>
+              <w:pStyle w:val="PargrafodaLista"/>
+              <w:numPr>
+                <w:ilvl w:val="0"/>
+                <w:numId w:val="40"/>
+              </w:numPr>
+            </w:pPr>
+            <w:r>
+              <w:t xml:space="preserve">Sistema exibe o formulário de cadastro, com as </w:t>
+            </w:r>
+            <w:r>
+              <w:t>informações necessárias para uma nova transportadora</w:t>
+            </w:r>
+            <w:r>
+              <w:t xml:space="preserve"> (tais como nome,</w:t>
+            </w:r>
+            <w:r>
+              <w:t xml:space="preserve"> razão social,</w:t>
+            </w:r>
+            <w:r>
+              <w:t xml:space="preserve"> </w:t>
+            </w:r>
+            <w:r>
+              <w:t>endereço...).</w:t>
+            </w:r>
+          </w:p>
+          <w:p>
+            <w:pPr>
+              <w:pStyle w:val="PargrafodaLista"/>
+              <w:numPr>
+                <w:ilvl w:val="0"/>
+                <w:numId w:val="40"/>
+              </w:numPr>
+            </w:pPr>
+            <w:r>
+              <w:t>Gestor preenche todos os dados necessários</w:t>
+            </w:r>
+          </w:p>
+          <w:p>
+            <w:pPr>
+              <w:pStyle w:val="PargrafodaLista"/>
+              <w:numPr>
+                <w:ilvl w:val="0"/>
+                <w:numId w:val="40"/>
+              </w:numPr>
+            </w:pPr>
+            <w:r>
+              <w:t>Gestor confirma o envio do formulário</w:t>
+            </w:r>
+          </w:p>
+          <w:p>
+            <w:pPr>
+              <w:pStyle w:val="PargrafodaLista"/>
+              <w:numPr>
+                <w:ilvl w:val="0"/>
+                <w:numId w:val="40"/>
+              </w:numPr>
+            </w:pPr>
+            <w:r>
+              <w:t>Sistema inclui a nova</w:t>
+            </w:r>
+            <w:r>
+              <w:t xml:space="preserve"> </w:t>
+            </w:r>
+            <w:r>
+              <w:t>transportadora</w:t>
+            </w:r>
+            <w:r>
+              <w:t xml:space="preserve"> ao sistema</w:t>
+            </w:r>
+          </w:p>
+          <w:p>
+            <w:pPr>
+              <w:pStyle w:val="PargrafodaLista"/>
+              <w:numPr>
+                <w:ilvl w:val="0"/>
+                <w:numId w:val="40"/>
+              </w:numPr>
+            </w:pPr>
+            <w:r>
+              <w:t>Sistema exibe a mensagem de inclusão feita com sucesso</w:t>
+            </w:r>
+          </w:p>
+          <w:p>
+            <w:pPr>
+              <w:pStyle w:val="PargrafodaLista"/>
+              <w:numPr>
+                <w:ilvl w:val="0"/>
+                <w:numId w:val="40"/>
+              </w:numPr>
+            </w:pPr>
+            <w:r>
+              <w:t>Caso de uso é encerrado</w:t>
+            </w:r>
+          </w:p>
+        </w:tc>
+      </w:tr>
+      <w:tr>
+        <w:trPr>
+          <w:trHeight w:val="136"/>
+        </w:trPr>
+        <w:tc>
+          <w:tcPr>
+            <w:tcW w:w="9628" w:type="dxa"/>
+            <w:gridSpan w:val="2"/>
+            <w:shd w:val="clear" w:color="auto" w:fill="F2F2F2" w:themeFill="background1" w:themeFillShade="F2"/>
+          </w:tcPr>
+          <w:p>
+            <w:pPr>
+              <w:tabs>
+                <w:tab w:val="center" w:pos="4706"/>
+                <w:tab w:val="left" w:pos="7215"/>
+              </w:tabs>
+              <w:jc w:val="center"/>
+            </w:pPr>
+            <w:r>
+              <w:rPr>
+                <w:b/>
+              </w:rPr>
+              <w:t xml:space="preserve">Fluxo alternativo: </w:t>
+            </w:r>
+            <w:r>
+              <w:t>Alteração</w:t>
+            </w:r>
+          </w:p>
+        </w:tc>
+      </w:tr>
+      <w:tr>
+        <w:trPr>
+          <w:trHeight w:val="1171"/>
+        </w:trPr>
+        <w:tc>
+          <w:tcPr>
+            <w:tcW w:w="9628" w:type="dxa"/>
+            <w:gridSpan w:val="2"/>
+          </w:tcPr>
+          <w:p>
+            <w:pPr>
+              <w:pStyle w:val="PargrafodaLista"/>
+              <w:numPr>
+                <w:ilvl w:val="0"/>
+                <w:numId w:val="40"/>
+              </w:numPr>
+            </w:pPr>
+            <w:r>
+              <w:t>Sistema exibe detalhadamente o item selecionado</w:t>
+            </w:r>
+          </w:p>
+          <w:p>
+            <w:pPr>
+              <w:pStyle w:val="PargrafodaLista"/>
+              <w:numPr>
+                <w:ilvl w:val="0"/>
+                <w:numId w:val="40"/>
+              </w:numPr>
+            </w:pPr>
+            <w:r>
+              <w:t>Gestor</w:t>
+            </w:r>
+            <w:r>
+              <w:t xml:space="preserve"> seleciona a opção “Alterar esta transportadora</w:t>
+            </w:r>
+            <w:r>
+              <w:t>”</w:t>
+            </w:r>
+          </w:p>
+          <w:p>
+            <w:pPr>
+              <w:pStyle w:val="PargrafodaLista"/>
+              <w:numPr>
+                <w:ilvl w:val="0"/>
+                <w:numId w:val="40"/>
+              </w:numPr>
+            </w:pPr>
+            <w:r>
+              <w:t>Sistema permite a edição dos campos de dados do item</w:t>
+            </w:r>
+          </w:p>
+          <w:p>
+            <w:pPr>
+              <w:pStyle w:val="PargrafodaLista"/>
+              <w:numPr>
+                <w:ilvl w:val="0"/>
+                <w:numId w:val="40"/>
+              </w:numPr>
+            </w:pPr>
+            <w:r>
+              <w:t>Gestor altera os dados desejados</w:t>
+            </w:r>
+          </w:p>
+          <w:p>
+            <w:pPr>
+              <w:pStyle w:val="PargrafodaLista"/>
+              <w:numPr>
+                <w:ilvl w:val="0"/>
+                <w:numId w:val="40"/>
+              </w:numPr>
+            </w:pPr>
+            <w:r>
+              <w:t>Gestor confirma o envio do formulário</w:t>
+            </w:r>
+          </w:p>
+          <w:p>
+            <w:pPr>
+              <w:pStyle w:val="PargrafodaLista"/>
+              <w:numPr>
+                <w:ilvl w:val="0"/>
+                <w:numId w:val="40"/>
+              </w:numPr>
+            </w:pPr>
+            <w:r>
+              <w:t>Sistema inclui as alterações no sistema</w:t>
+            </w:r>
+          </w:p>
+          <w:p>
+            <w:pPr>
+              <w:pStyle w:val="PargrafodaLista"/>
+              <w:numPr>
+                <w:ilvl w:val="0"/>
+                <w:numId w:val="40"/>
+              </w:numPr>
+            </w:pPr>
+            <w:r>
+              <w:t xml:space="preserve">Sistema exibe a mensagem de alteração feita com sucesso </w:t>
+            </w:r>
+          </w:p>
+          <w:p>
+            <w:pPr>
+              <w:pStyle w:val="PargrafodaLista"/>
+              <w:numPr>
+                <w:ilvl w:val="0"/>
+                <w:numId w:val="40"/>
+              </w:numPr>
+            </w:pPr>
+            <w:r>
+              <w:t>Caso de uso é encerrado</w:t>
+            </w:r>
+          </w:p>
+        </w:tc>
+      </w:tr>
+      <w:tr>
+        <w:trPr>
+          <w:trHeight w:val="136"/>
+        </w:trPr>
+        <w:tc>
+          <w:tcPr>
+            <w:tcW w:w="9628" w:type="dxa"/>
+            <w:gridSpan w:val="2"/>
+            <w:shd w:val="clear" w:color="auto" w:fill="F2F2F2" w:themeFill="background1" w:themeFillShade="F2"/>
+          </w:tcPr>
+          <w:p>
+            <w:pPr>
+              <w:tabs>
+                <w:tab w:val="center" w:pos="4706"/>
+                <w:tab w:val="left" w:pos="7215"/>
+              </w:tabs>
+              <w:jc w:val="center"/>
+            </w:pPr>
+            <w:r>
+              <w:rPr>
+                <w:b/>
+              </w:rPr>
+              <w:t xml:space="preserve">Fluxo alternativo: </w:t>
+            </w:r>
+            <w:r>
+              <w:t>Remoção</w:t>
+            </w:r>
+          </w:p>
+        </w:tc>
+      </w:tr>
+      <w:tr>
+        <w:trPr>
+          <w:trHeight w:val="1171"/>
+        </w:trPr>
+        <w:tc>
+          <w:tcPr>
+            <w:tcW w:w="9628" w:type="dxa"/>
+            <w:gridSpan w:val="2"/>
+          </w:tcPr>
+          <w:p>
+            <w:pPr>
+              <w:pStyle w:val="PargrafodaLista"/>
+              <w:numPr>
+                <w:ilvl w:val="0"/>
+                <w:numId w:val="40"/>
+              </w:numPr>
+            </w:pPr>
+            <w:r>
+              <w:t>Sistema exibe detalhadamente o item selecionado</w:t>
+            </w:r>
+          </w:p>
+          <w:p>
+            <w:pPr>
+              <w:pStyle w:val="PargrafodaLista"/>
+              <w:numPr>
+                <w:ilvl w:val="0"/>
+                <w:numId w:val="40"/>
+              </w:numPr>
+            </w:pPr>
+            <w:r>
+              <w:t>Gestor seleciona a opção “Remover este produto”</w:t>
+            </w:r>
+          </w:p>
+          <w:p>
+            <w:pPr>
+              <w:pStyle w:val="PargrafodaLista"/>
+              <w:numPr>
+                <w:ilvl w:val="0"/>
+                <w:numId w:val="40"/>
+              </w:numPr>
+            </w:pPr>
+            <w:r>
+              <w:t>Sistema exibe tela de confirmação da remoção</w:t>
+            </w:r>
+          </w:p>
+          <w:p>
+            <w:pPr>
+              <w:pStyle w:val="PargrafodaLista"/>
+              <w:numPr>
+                <w:ilvl w:val="0"/>
+                <w:numId w:val="40"/>
+              </w:numPr>
+            </w:pPr>
+            <w:r>
+              <w:t>Gestor confirma que deseja remover o item</w:t>
+            </w:r>
+          </w:p>
+          <w:p>
+            <w:pPr>
+              <w:pStyle w:val="PargrafodaLista"/>
+              <w:numPr>
+                <w:ilvl w:val="0"/>
+                <w:numId w:val="40"/>
+              </w:numPr>
+            </w:pPr>
+            <w:r>
+              <w:t>Sistema remove o item do sistema</w:t>
+            </w:r>
+          </w:p>
+          <w:p>
+            <w:pPr>
+              <w:pStyle w:val="PargrafodaLista"/>
+              <w:numPr>
+                <w:ilvl w:val="0"/>
+                <w:numId w:val="40"/>
+              </w:numPr>
+            </w:pPr>
+            <w:r>
+              <w:t>Sistema exibe a mensagem de remoção feita com sucesso</w:t>
+            </w:r>
+          </w:p>
+          <w:p>
+            <w:pPr>
+              <w:pStyle w:val="PargrafodaLista"/>
+              <w:numPr>
+                <w:ilvl w:val="0"/>
+                <w:numId w:val="40"/>
+              </w:numPr>
+            </w:pPr>
+            <w:r>
+              <w:t>Caso de uso é encerrado</w:t>
+            </w:r>
+          </w:p>
+        </w:tc>
+      </w:tr>
+      <w:tr>
+        <w:trPr>
+          <w:trHeight w:val="1171"/>
+        </w:trPr>
+        <w:tc>
+          <w:tcPr>
+            <w:tcW w:w="9628" w:type="dxa"/>
+            <w:gridSpan w:val="2"/>
+          </w:tcPr>
+          <w:p>
+            <w:r>
+              <w:rPr>
+                <w:b/>
+              </w:rPr>
+              <w:t>Pós-condição:</w:t>
+            </w:r>
+          </w:p>
+          <w:p>
+            <w:pPr>
+              <w:pStyle w:val="PargrafodaLista"/>
+              <w:numPr>
+                <w:ilvl w:val="0"/>
+                <w:numId w:val="11"/>
+              </w:numPr>
+              <w:rPr>
+                <w:b/>
+              </w:rPr>
+            </w:pPr>
+            <w:r>
+              <w:t>Fluxo pri</w:t>
+            </w:r>
+            <w:r>
+              <w:t>ncipal: são exibidas as transportadoras cadastrada</w:t>
+            </w:r>
+            <w:r>
+              <w:t>s no sistema.</w:t>
+            </w:r>
+          </w:p>
+          <w:p>
+            <w:pPr>
+              <w:pStyle w:val="PargrafodaLista"/>
+              <w:numPr>
+                <w:ilvl w:val="0"/>
+                <w:numId w:val="11"/>
+              </w:numPr>
+              <w:rPr>
+                <w:b/>
+              </w:rPr>
+            </w:pPr>
+            <w:r>
+              <w:t>Inclusão: o novo item é adicionado ao sistema.</w:t>
+            </w:r>
+          </w:p>
+          <w:p>
+            <w:pPr>
+              <w:pStyle w:val="PargrafodaLista"/>
+              <w:numPr>
+                <w:ilvl w:val="0"/>
+                <w:numId w:val="11"/>
+              </w:numPr>
+              <w:rPr>
+                <w:b/>
+              </w:rPr>
+            </w:pPr>
+            <w:r>
+              <w:t>Alteração: o item desejado tem seus dados alterados no sistema.</w:t>
+            </w:r>
+          </w:p>
+          <w:p>
+            <w:pPr>
+              <w:pStyle w:val="PargrafodaLista"/>
+              <w:numPr>
+                <w:ilvl w:val="0"/>
+                <w:numId w:val="11"/>
+              </w:numPr>
+              <w:rPr>
+                <w:b/>
+              </w:rPr>
+            </w:pPr>
+            <w:r>
+              <w:t>Remoção: o item</w:t>
+            </w:r>
+            <w:r>
+              <w:t xml:space="preserve"> desejado é removido do sistema.</w:t>
+            </w:r>
+            <w:proofErr w:type="gramStart"/>
+            <w:r>
+              <w:br/>
+            </w:r>
+            <w:proofErr w:type="gramEnd"/>
+          </w:p>
+        </w:tc>
+      </w:tr>
+    </w:tbl>
+    <w:p/>
+    <w:p/>
+    <w:p>
+      <w:pPr>
+        <w:rPr>
+          <w:u w:val="single"/>
+        </w:rPr>
+      </w:pPr>
+    </w:p>
     <w:p>
       <w:r>
         <w:br w:type="page"/>
       </w:r>
     </w:p>
-    <w:tbl>
-      <w:tblPr>
-        <w:tblStyle w:val="Tabelacomgrade"/>
-        <w:tblW w:w="0" w:type="auto"/>
-        <w:tblLook w:val="04A0"/>
-      </w:tblPr>
-      <w:tblGrid>
-        <w:gridCol w:w="2407"/>
-        <w:gridCol w:w="7221"/>
-      </w:tblGrid>
-      <w:tr>
-        <w:trPr>
-          <w:trHeight w:val="500"/>
-        </w:trPr>
-        <w:tc>
-          <w:tcPr>
-            <w:tcW w:w="2407" w:type="dxa"/>
-            <w:vAlign w:val="center"/>
-          </w:tcPr>
-          <w:p>
-            <w:pPr>
-              <w:jc w:val="center"/>
-              <w:rPr>
-                <w:b/>
-              </w:rPr>
-            </w:pPr>
-            <w:r>
-              <w:rPr>
-                <w:b/>
-              </w:rPr>
-              <w:t>CDU17</w:t>
-            </w:r>
-          </w:p>
-        </w:tc>
-        <w:tc>
-          <w:tcPr>
-            <w:tcW w:w="7221" w:type="dxa"/>
-            <w:vAlign w:val="center"/>
-          </w:tcPr>
-          <w:p>
-            <w:pPr>
-              <w:rPr>
-                <w:b/>
-              </w:rPr>
-            </w:pPr>
-            <w:r>
-              <w:rPr>
-                <w:b/>
-              </w:rPr>
-              <w:t xml:space="preserve">Nome: </w:t>
-            </w:r>
-            <w:r>
-              <w:t>Manter funcionário</w:t>
-            </w:r>
-          </w:p>
-        </w:tc>
-      </w:tr>
-      <w:tr>
-        <w:trPr>
-          <w:trHeight w:val="444"/>
-        </w:trPr>
-        <w:tc>
-          <w:tcPr>
-            <w:tcW w:w="9628" w:type="dxa"/>
-            <w:gridSpan w:val="2"/>
-          </w:tcPr>
-          <w:p>
-            <w:proofErr w:type="gramStart"/>
-            <w:r>
-              <w:rPr>
-                <w:b/>
-              </w:rPr>
-              <w:t>Atores:</w:t>
-            </w:r>
-            <w:proofErr w:type="gramEnd"/>
-            <w:r>
-              <w:t>Administrador</w:t>
-            </w:r>
-          </w:p>
-        </w:tc>
-      </w:tr>
-      <w:tr>
-        <w:tc>
-          <w:tcPr>
-            <w:tcW w:w="9628" w:type="dxa"/>
-            <w:gridSpan w:val="2"/>
-          </w:tcPr>
-          <w:p>
-            <w:r>
-              <w:rPr>
-                <w:b/>
-              </w:rPr>
-              <w:t>Descrição</w:t>
-            </w:r>
-            <w:r>
-              <w:t xml:space="preserve">: Esse caso de uso descreve o gerenciamento (visualização, inclusão, exclusão e alteração) de </w:t>
-            </w:r>
-            <w:r>
-              <w:t>funcionários</w:t>
-            </w:r>
-            <w:r>
-              <w:t xml:space="preserve"> no sistema.</w:t>
-            </w:r>
-          </w:p>
-        </w:tc>
-      </w:tr>
-      <w:tr>
-        <w:trPr>
-          <w:trHeight w:val="431"/>
-        </w:trPr>
-        <w:tc>
-          <w:tcPr>
-            <w:tcW w:w="9628" w:type="dxa"/>
-            <w:gridSpan w:val="2"/>
-          </w:tcPr>
-          <w:p>
-            <w:r>
-              <w:rPr>
-                <w:b/>
-              </w:rPr>
-              <w:t>Pré-</w:t>
-            </w:r>
-            <w:proofErr w:type="gramStart"/>
-            <w:r>
-              <w:rPr>
-                <w:b/>
-              </w:rPr>
-              <w:t>condição:</w:t>
-            </w:r>
-            <w:proofErr w:type="gramEnd"/>
-            <w:r>
-              <w:t xml:space="preserve">o Administrador deve estar </w:t>
-            </w:r>
-            <w:proofErr w:type="spellStart"/>
-            <w:r>
-              <w:t>logado</w:t>
-            </w:r>
-            <w:proofErr w:type="spellEnd"/>
-            <w:r>
-              <w:t xml:space="preserve"> ao Sistema.</w:t>
-            </w:r>
-          </w:p>
-        </w:tc>
-      </w:tr>
-      <w:tr>
-        <w:tc>
-          <w:tcPr>
-            <w:tcW w:w="9628" w:type="dxa"/>
-            <w:gridSpan w:val="2"/>
-            <w:shd w:val="clear" w:color="auto" w:fill="F2F2F2" w:themeFill="background1" w:themeFillShade="F2"/>
-          </w:tcPr>
-          <w:p>
-            <w:pPr>
-              <w:jc w:val="center"/>
-              <w:rPr>
-                <w:b/>
-              </w:rPr>
-            </w:pPr>
-            <w:r>
-              <w:rPr>
-                <w:b/>
-              </w:rPr>
-              <w:t>Fluxo principal</w:t>
-            </w:r>
-          </w:p>
-        </w:tc>
-      </w:tr>
-      <w:tr>
-        <w:trPr>
-          <w:trHeight w:val="1181"/>
-        </w:trPr>
-        <w:tc>
-          <w:tcPr>
-            <w:tcW w:w="9628" w:type="dxa"/>
-            <w:gridSpan w:val="2"/>
-          </w:tcPr>
-          <w:p>
-            <w:pPr>
-              <w:pStyle w:val="PargrafodaLista"/>
-              <w:numPr>
-                <w:ilvl w:val="0"/>
-                <w:numId w:val="26"/>
-              </w:numPr>
-            </w:pPr>
-            <w:r>
-              <w:t xml:space="preserve">Administrador </w:t>
-            </w:r>
-            <w:r>
-              <w:t>escolhe a opção “Funcionários”</w:t>
-            </w:r>
-          </w:p>
-          <w:p>
-            <w:pPr>
-              <w:pStyle w:val="PargrafodaLista"/>
-              <w:numPr>
-                <w:ilvl w:val="0"/>
-                <w:numId w:val="26"/>
-              </w:numPr>
-            </w:pPr>
-            <w:r>
-              <w:t>Sistema exibe uma lista de todos os funcionários cadastrados</w:t>
-            </w:r>
-          </w:p>
-          <w:p>
-            <w:pPr>
-              <w:pStyle w:val="PargrafodaLista"/>
-              <w:numPr>
-                <w:ilvl w:val="0"/>
-                <w:numId w:val="26"/>
-              </w:numPr>
-            </w:pPr>
-            <w:r>
-              <w:t xml:space="preserve">Administrador </w:t>
-            </w:r>
-            <w:r>
-              <w:t>seleciona um dos itens da lista</w:t>
-            </w:r>
-          </w:p>
-          <w:p>
-            <w:pPr>
-              <w:pStyle w:val="PargrafodaLista"/>
-              <w:numPr>
-                <w:ilvl w:val="0"/>
-                <w:numId w:val="26"/>
-              </w:numPr>
-            </w:pPr>
-            <w:r>
-              <w:t>Sistema exibe detalhadamente o item selecionado</w:t>
-            </w:r>
-          </w:p>
-          <w:p>
-            <w:pPr>
-              <w:pStyle w:val="PargrafodaLista"/>
-              <w:numPr>
-                <w:ilvl w:val="0"/>
-                <w:numId w:val="26"/>
-              </w:numPr>
-            </w:pPr>
-            <w:r>
-              <w:t>Caso de uso é encerrado</w:t>
-            </w:r>
-          </w:p>
-        </w:tc>
-      </w:tr>
-      <w:tr>
-        <w:tc>
-          <w:tcPr>
-            <w:tcW w:w="9628" w:type="dxa"/>
-            <w:gridSpan w:val="2"/>
-            <w:shd w:val="clear" w:color="auto" w:fill="F2F2F2" w:themeFill="background1" w:themeFillShade="F2"/>
-          </w:tcPr>
-          <w:p>
-            <w:pPr>
-              <w:jc w:val="center"/>
-            </w:pPr>
-            <w:r>
-              <w:rPr>
-                <w:b/>
-              </w:rPr>
-              <w:t xml:space="preserve">Fluxo alternativo: </w:t>
-            </w:r>
-            <w:r>
-              <w:t>Inclusão</w:t>
-            </w:r>
-          </w:p>
-        </w:tc>
-      </w:tr>
-      <w:tr>
-        <w:trPr>
-          <w:trHeight w:val="1171"/>
-        </w:trPr>
-        <w:tc>
-          <w:tcPr>
-            <w:tcW w:w="9628" w:type="dxa"/>
-            <w:gridSpan w:val="2"/>
-          </w:tcPr>
-          <w:p>
-            <w:pPr>
-              <w:pStyle w:val="PargrafodaLista"/>
-              <w:numPr>
-                <w:ilvl w:val="0"/>
-                <w:numId w:val="27"/>
-              </w:numPr>
-            </w:pPr>
-            <w:r>
-              <w:t xml:space="preserve">Administrador </w:t>
-            </w:r>
-            <w:r>
-              <w:t>seleciona a opção “Incluir funcionário”</w:t>
-            </w:r>
-          </w:p>
-          <w:p>
-            <w:pPr>
-              <w:pStyle w:val="PargrafodaLista"/>
-              <w:numPr>
-                <w:ilvl w:val="0"/>
-                <w:numId w:val="27"/>
-              </w:numPr>
-            </w:pPr>
-            <w:r>
-              <w:t>Sistema exibe o formulário de cadastro, com as informações necessárias para um novo produto (tais como nome,</w:t>
-            </w:r>
-            <w:r>
-              <w:t xml:space="preserve"> CPF, função</w:t>
-            </w:r>
-            <w:r>
-              <w:t>, etc.</w:t>
-            </w:r>
-            <w:r>
-              <w:t>)</w:t>
-            </w:r>
-          </w:p>
-          <w:p>
-            <w:pPr>
-              <w:pStyle w:val="PargrafodaLista"/>
-              <w:numPr>
-                <w:ilvl w:val="0"/>
-                <w:numId w:val="27"/>
-              </w:numPr>
-            </w:pPr>
-            <w:r>
-              <w:t xml:space="preserve">Administrador </w:t>
-            </w:r>
-            <w:r>
-              <w:t>preenche todos os dados necessários</w:t>
-            </w:r>
-          </w:p>
-          <w:p>
-            <w:pPr>
-              <w:pStyle w:val="PargrafodaLista"/>
-              <w:numPr>
-                <w:ilvl w:val="0"/>
-                <w:numId w:val="27"/>
-              </w:numPr>
-            </w:pPr>
-            <w:r>
-              <w:t xml:space="preserve">Administrador </w:t>
-            </w:r>
-            <w:r>
-              <w:t>confirma o envio do formulário</w:t>
-            </w:r>
-          </w:p>
-          <w:p>
-            <w:pPr>
-              <w:pStyle w:val="PargrafodaLista"/>
-              <w:numPr>
-                <w:ilvl w:val="0"/>
-                <w:numId w:val="27"/>
-              </w:numPr>
-            </w:pPr>
-            <w:r>
-              <w:t>Sistema inclui o novo funcionário ao sistema</w:t>
-            </w:r>
-          </w:p>
-          <w:p>
-            <w:pPr>
-              <w:pStyle w:val="PargrafodaLista"/>
-              <w:numPr>
-                <w:ilvl w:val="0"/>
-                <w:numId w:val="27"/>
-              </w:numPr>
-            </w:pPr>
-            <w:r>
-              <w:t>Sistema exibe a mensagem de inclusão feita com sucesso</w:t>
-            </w:r>
-          </w:p>
-          <w:p>
-            <w:pPr>
-              <w:pStyle w:val="PargrafodaLista"/>
-              <w:numPr>
-                <w:ilvl w:val="0"/>
-                <w:numId w:val="27"/>
-              </w:numPr>
-            </w:pPr>
-            <w:r>
-              <w:t>Caso de uso é encerrado</w:t>
-            </w:r>
-          </w:p>
-        </w:tc>
-      </w:tr>
-      <w:tr>
-        <w:trPr>
-          <w:trHeight w:val="136"/>
-        </w:trPr>
-        <w:tc>
-          <w:tcPr>
-            <w:tcW w:w="9628" w:type="dxa"/>
-            <w:gridSpan w:val="2"/>
-            <w:shd w:val="clear" w:color="auto" w:fill="F2F2F2" w:themeFill="background1" w:themeFillShade="F2"/>
-          </w:tcPr>
-          <w:p>
-            <w:pPr>
-              <w:tabs>
-                <w:tab w:val="center" w:pos="4706"/>
-                <w:tab w:val="left" w:pos="7215"/>
-              </w:tabs>
-            </w:pPr>
-            <w:r>
-              <w:rPr>
-                <w:b/>
-              </w:rPr>
-              <w:tab/>
-            </w:r>
-            <w:r>
-              <w:rPr>
-                <w:b/>
-              </w:rPr>
-              <w:t xml:space="preserve">Fluxo alternativo: </w:t>
-            </w:r>
-            <w:r>
-              <w:t>Alteração</w:t>
-            </w:r>
-          </w:p>
-        </w:tc>
-      </w:tr>
-      <w:tr>
-        <w:trPr>
-          <w:trHeight w:val="1171"/>
-        </w:trPr>
-        <w:tc>
-          <w:tcPr>
-            <w:tcW w:w="9628" w:type="dxa"/>
-            <w:gridSpan w:val="2"/>
-          </w:tcPr>
-          <w:p>
-            <w:pPr>
-              <w:pStyle w:val="PargrafodaLista"/>
-              <w:numPr>
-                <w:ilvl w:val="0"/>
-                <w:numId w:val="28"/>
-              </w:numPr>
-            </w:pPr>
-            <w:r>
-              <w:t>Sistema exibe detalhadamente o item selecionado</w:t>
-            </w:r>
-          </w:p>
-          <w:p>
-            <w:pPr>
-              <w:pStyle w:val="PargrafodaLista"/>
-              <w:numPr>
-                <w:ilvl w:val="0"/>
-                <w:numId w:val="28"/>
-              </w:numPr>
-            </w:pPr>
-            <w:r>
-              <w:t xml:space="preserve">Administrador </w:t>
-            </w:r>
-            <w:r>
-              <w:t>seleciona a opção “Alterar este funcionário”</w:t>
-            </w:r>
-          </w:p>
-          <w:p>
-            <w:pPr>
-              <w:pStyle w:val="PargrafodaLista"/>
-              <w:numPr>
-                <w:ilvl w:val="0"/>
-                <w:numId w:val="28"/>
-              </w:numPr>
-            </w:pPr>
-            <w:r>
-              <w:t>Sistema permite a edição dos campos de dados do item</w:t>
-            </w:r>
-          </w:p>
-          <w:p>
-            <w:pPr>
-              <w:pStyle w:val="PargrafodaLista"/>
-              <w:numPr>
-                <w:ilvl w:val="0"/>
-                <w:numId w:val="28"/>
-              </w:numPr>
-            </w:pPr>
-            <w:r>
-              <w:t xml:space="preserve">Administrador </w:t>
-            </w:r>
-            <w:r>
-              <w:t>altera os dados desejados</w:t>
-            </w:r>
-          </w:p>
-          <w:p>
-            <w:pPr>
-              <w:pStyle w:val="PargrafodaLista"/>
-              <w:numPr>
-                <w:ilvl w:val="0"/>
-                <w:numId w:val="28"/>
-              </w:numPr>
-            </w:pPr>
-            <w:r>
-              <w:t xml:space="preserve">Administrador </w:t>
-            </w:r>
-            <w:r>
-              <w:t>confirma o envio do formulário</w:t>
-            </w:r>
-          </w:p>
-          <w:p>
-            <w:pPr>
-              <w:pStyle w:val="PargrafodaLista"/>
-              <w:numPr>
-                <w:ilvl w:val="0"/>
-                <w:numId w:val="28"/>
-              </w:numPr>
-            </w:pPr>
-            <w:r>
-              <w:t>Sistema inclui as alterações no sistema</w:t>
-            </w:r>
-          </w:p>
-          <w:p>
-            <w:pPr>
-              <w:pStyle w:val="PargrafodaLista"/>
-              <w:numPr>
-                <w:ilvl w:val="0"/>
-                <w:numId w:val="28"/>
-              </w:numPr>
-            </w:pPr>
-            <w:r>
-              <w:t xml:space="preserve">Sistema exibe a mensagem de alteração feita com sucesso </w:t>
-            </w:r>
-          </w:p>
-          <w:p>
-            <w:pPr>
-              <w:pStyle w:val="PargrafodaLista"/>
-              <w:numPr>
-                <w:ilvl w:val="0"/>
-                <w:numId w:val="28"/>
-              </w:numPr>
-            </w:pPr>
-            <w:r>
-              <w:t>Caso de uso é encerrado</w:t>
-            </w:r>
-          </w:p>
-        </w:tc>
-      </w:tr>
-      <w:tr>
-        <w:trPr>
-          <w:trHeight w:val="136"/>
-        </w:trPr>
-        <w:tc>
-          <w:tcPr>
-            <w:tcW w:w="9628" w:type="dxa"/>
-            <w:gridSpan w:val="2"/>
-            <w:shd w:val="clear" w:color="auto" w:fill="F2F2F2" w:themeFill="background1" w:themeFillShade="F2"/>
-          </w:tcPr>
-          <w:p>
-            <w:pPr>
-              <w:tabs>
-                <w:tab w:val="center" w:pos="4706"/>
-                <w:tab w:val="left" w:pos="7215"/>
-              </w:tabs>
-            </w:pPr>
-            <w:r>
-              <w:rPr>
-                <w:b/>
-              </w:rPr>
-              <w:tab/>
-            </w:r>
-            <w:r>
-              <w:rPr>
-                <w:b/>
-              </w:rPr>
-              <w:t xml:space="preserve">Fluxo alternativo: </w:t>
-            </w:r>
-            <w:r>
-              <w:t>Remoção</w:t>
-            </w:r>
-          </w:p>
-        </w:tc>
-      </w:tr>
-      <w:tr>
-        <w:trPr>
-          <w:trHeight w:val="1171"/>
-        </w:trPr>
-        <w:tc>
-          <w:tcPr>
-            <w:tcW w:w="9628" w:type="dxa"/>
-            <w:gridSpan w:val="2"/>
-          </w:tcPr>
-          <w:p>
-            <w:pPr>
-              <w:pStyle w:val="PargrafodaLista"/>
-              <w:numPr>
-                <w:ilvl w:val="0"/>
-                <w:numId w:val="29"/>
-              </w:numPr>
-            </w:pPr>
-            <w:r>
-              <w:t>Sistema exibe detalhadamente o item selecionado</w:t>
-            </w:r>
-          </w:p>
-          <w:p>
-            <w:pPr>
-              <w:pStyle w:val="PargrafodaLista"/>
-              <w:numPr>
-                <w:ilvl w:val="0"/>
-                <w:numId w:val="29"/>
-              </w:numPr>
-            </w:pPr>
-            <w:r>
-              <w:t xml:space="preserve">Administrador </w:t>
-            </w:r>
-            <w:r>
-              <w:t>seleciona a opção “Remover este funcionário”</w:t>
-            </w:r>
-          </w:p>
-          <w:p>
-            <w:pPr>
-              <w:pStyle w:val="PargrafodaLista"/>
-              <w:numPr>
-                <w:ilvl w:val="0"/>
-                <w:numId w:val="29"/>
-              </w:numPr>
-            </w:pPr>
-            <w:r>
-              <w:t>Sistema exibe tela de confirmação da remoção</w:t>
-            </w:r>
-          </w:p>
-          <w:p>
-            <w:pPr>
-              <w:pStyle w:val="PargrafodaLista"/>
-              <w:numPr>
-                <w:ilvl w:val="0"/>
-                <w:numId w:val="29"/>
-              </w:numPr>
-            </w:pPr>
-            <w:r>
-              <w:t xml:space="preserve">Administrador </w:t>
-            </w:r>
-            <w:r>
-              <w:t>confirma que deseja remover o item</w:t>
-            </w:r>
-          </w:p>
-          <w:p>
-            <w:pPr>
-              <w:pStyle w:val="PargrafodaLista"/>
-              <w:numPr>
-                <w:ilvl w:val="0"/>
-                <w:numId w:val="29"/>
-              </w:numPr>
-            </w:pPr>
-            <w:r>
-              <w:t>Sistema remove o item do sistema</w:t>
-            </w:r>
-          </w:p>
-          <w:p>
-            <w:pPr>
-              <w:pStyle w:val="PargrafodaLista"/>
-              <w:numPr>
-                <w:ilvl w:val="0"/>
-                <w:numId w:val="29"/>
-              </w:numPr>
-            </w:pPr>
-            <w:r>
-              <w:t>Sistema exibe a mensagem de remoção feita com sucesso</w:t>
-            </w:r>
-          </w:p>
-          <w:p>
-            <w:pPr>
-              <w:pStyle w:val="PargrafodaLista"/>
-              <w:numPr>
-                <w:ilvl w:val="0"/>
-                <w:numId w:val="29"/>
-              </w:numPr>
-            </w:pPr>
-            <w:r>
-              <w:t>Caso de uso é encerrado</w:t>
-            </w:r>
-          </w:p>
-          <w:p>
-            <w:pPr>
-              <w:pStyle w:val="PargrafodaLista"/>
-            </w:pPr>
-          </w:p>
-        </w:tc>
-      </w:tr>
-      <w:tr>
-        <w:trPr>
-          <w:trHeight w:val="1171"/>
-        </w:trPr>
-        <w:tc>
-          <w:tcPr>
-            <w:tcW w:w="9628" w:type="dxa"/>
-            <w:gridSpan w:val="2"/>
-          </w:tcPr>
-          <w:p>
-            <w:r>
-              <w:rPr>
-                <w:b/>
-              </w:rPr>
-              <w:t>Pós-condição:</w:t>
-            </w:r>
-          </w:p>
-          <w:p>
-            <w:pPr>
-              <w:pStyle w:val="PargrafodaLista"/>
-              <w:numPr>
-                <w:ilvl w:val="0"/>
-                <w:numId w:val="11"/>
-              </w:numPr>
-              <w:rPr>
-                <w:b/>
-              </w:rPr>
-            </w:pPr>
-            <w:r>
-              <w:t xml:space="preserve">Fluxo principal: são exibidos os </w:t>
-            </w:r>
-            <w:r>
-              <w:t>funcionários cadastrados</w:t>
-            </w:r>
-            <w:r>
-              <w:t xml:space="preserve"> no sistema.</w:t>
-            </w:r>
-          </w:p>
-          <w:p>
-            <w:pPr>
-              <w:pStyle w:val="PargrafodaLista"/>
-              <w:numPr>
-                <w:ilvl w:val="0"/>
-                <w:numId w:val="11"/>
-              </w:numPr>
-              <w:rPr>
-                <w:b/>
-              </w:rPr>
-            </w:pPr>
-            <w:r>
-              <w:t>Inclusão: o novo item é adicionado o sistema.</w:t>
-            </w:r>
-          </w:p>
-          <w:p>
-            <w:pPr>
-              <w:pStyle w:val="PargrafodaLista"/>
-              <w:numPr>
-                <w:ilvl w:val="0"/>
-                <w:numId w:val="11"/>
-              </w:numPr>
-              <w:rPr>
-                <w:b/>
-              </w:rPr>
-            </w:pPr>
-            <w:r>
-              <w:t>Alteração: o item desejado tem seus dados alterados no sistema.</w:t>
-            </w:r>
-          </w:p>
-          <w:p>
-            <w:pPr>
-              <w:pStyle w:val="PargrafodaLista"/>
-              <w:numPr>
-                <w:ilvl w:val="0"/>
-                <w:numId w:val="11"/>
-              </w:numPr>
-              <w:rPr>
-                <w:b/>
-              </w:rPr>
-            </w:pPr>
-            <w:r>
-              <w:t>Remoção: o item desejado é removido do sistema.</w:t>
-            </w:r>
-          </w:p>
-          <w:p>
-            <w:pPr>
-              <w:rPr>
-                <w:b/>
-              </w:rPr>
-            </w:pPr>
-          </w:p>
-        </w:tc>
-      </w:tr>
-    </w:tbl>
-    <w:p>
-      <w:pPr>
-        <w:rPr>
-          <w:color w:val="FF0000"/>
-        </w:rPr>
-      </w:pPr>
-    </w:p>
-    <w:p>
-      <w:pPr>
-        <w:rPr>
-          <w:color w:val="FF0000"/>
-        </w:rPr>
-      </w:pPr>
-    </w:p>
-    <w:p>
-      <w:pPr>
-        <w:rPr>
-          <w:color w:val="FF0000"/>
-        </w:rPr>
-      </w:pPr>
-    </w:p>
     <w:p>
       <w:pPr>
         <w:rPr>
@@ -7251,7 +7385,7 @@
           <w:sz w:val="32"/>
         </w:rPr>
       </w:pPr>
-      <w:commentRangeStart w:id="9"/>
+      <w:commentRangeStart w:id="10"/>
       <w:r>
         <w:rPr>
           <w:color w:val="FF0000"/>
@@ -7273,13 +7407,13 @@
         </w:rPr>
         <w:t xml:space="preserve"> dos Casos de Uso</w:t>
       </w:r>
-      <w:commentRangeEnd w:id="9"/>
+      <w:commentRangeEnd w:id="10"/>
       <w:r>
         <w:rPr>
           <w:rStyle w:val="Refdecomentrio"/>
           <w:sz w:val="20"/>
         </w:rPr>
-        <w:commentReference w:id="9"/>
+        <w:commentReference w:id="10"/>
       </w:r>
     </w:p>
     <w:p>
@@ -7303,7 +7437,7 @@
       <w:tblPr>
         <w:tblStyle w:val="Tabelacomgrade"/>
         <w:tblW w:w="0" w:type="auto"/>
-        <w:tblLook w:val="04A0"/>
+        <w:tblLook w:val="04A0" w:firstRow="1" w:lastRow="0" w:firstColumn="1" w:lastColumn="0" w:noHBand="0" w:noVBand="1"/>
       </w:tblPr>
       <w:tblGrid>
         <w:gridCol w:w="2407"/>
@@ -7590,7 +7724,7 @@
             <w:pPr>
               <w:jc w:val="center"/>
             </w:pPr>
-            <w:bookmarkStart w:id="10" w:name="_Hlk491985443"/>
+            <w:bookmarkStart w:id="11" w:name="_Hlk491985443"/>
             <w:r>
               <w:rPr>
                 <w:b/>
@@ -7603,7 +7737,7 @@
           </w:p>
         </w:tc>
       </w:tr>
-      <w:bookmarkEnd w:id="10"/>
+      <w:bookmarkEnd w:id="11"/>
       <w:tr>
         <w:trPr>
           <w:trHeight w:val="1171"/>
@@ -7693,7 +7827,7 @@
       <w:tblPr>
         <w:tblStyle w:val="Tabelacomgrade"/>
         <w:tblW w:w="0" w:type="auto"/>
-        <w:tblLook w:val="04A0"/>
+        <w:tblLook w:val="04A0" w:firstRow="1" w:lastRow="0" w:firstColumn="1" w:lastColumn="0" w:noHBand="0" w:noVBand="1"/>
       </w:tblPr>
       <w:tblGrid>
         <w:gridCol w:w="2407"/>
@@ -8347,7 +8481,7 @@
       <w:tblPr>
         <w:tblStyle w:val="Tabelacomgrade"/>
         <w:tblW w:w="0" w:type="auto"/>
-        <w:tblLook w:val="04A0"/>
+        <w:tblLook w:val="04A0" w:firstRow="1" w:lastRow="0" w:firstColumn="1" w:lastColumn="0" w:noHBand="0" w:noVBand="1"/>
       </w:tblPr>
       <w:tblGrid>
         <w:gridCol w:w="2407"/>
@@ -8370,7 +8504,7 @@
                 <w:b/>
               </w:rPr>
             </w:pPr>
-            <w:bookmarkStart w:id="11" w:name="_Hlk492381736"/>
+            <w:bookmarkStart w:id="12" w:name="_Hlk492381736"/>
             <w:r>
               <w:rPr>
                 <w:b/>
@@ -8727,16 +8861,16 @@
                 <w:numId w:val="4"/>
               </w:numPr>
             </w:pPr>
-            <w:commentRangeStart w:id="12"/>
+            <w:commentRangeStart w:id="13"/>
             <w:r>
               <w:t>Gestor seleciona um produto para visualizar individualmente</w:t>
             </w:r>
-            <w:commentRangeEnd w:id="12"/>
+            <w:commentRangeEnd w:id="13"/>
             <w:r>
               <w:rPr>
                 <w:rStyle w:val="Refdecomentrio"/>
               </w:rPr>
-              <w:commentReference w:id="12"/>
+              <w:commentReference w:id="13"/>
             </w:r>
           </w:p>
           <w:p>
@@ -8866,7 +9000,7 @@
           </w:p>
         </w:tc>
       </w:tr>
-      <w:bookmarkEnd w:id="11"/>
+      <w:bookmarkEnd w:id="12"/>
     </w:tbl>
     <w:p/>
     <w:p>
@@ -8878,7 +9012,7 @@
       <w:tblPr>
         <w:tblStyle w:val="Tabelacomgrade"/>
         <w:tblW w:w="0" w:type="auto"/>
-        <w:tblLook w:val="04A0"/>
+        <w:tblLook w:val="04A0" w:firstRow="1" w:lastRow="0" w:firstColumn="1" w:lastColumn="0" w:noHBand="0" w:noVBand="1"/>
       </w:tblPr>
       <w:tblGrid>
         <w:gridCol w:w="2407"/>
@@ -8905,6 +9039,7 @@
               <w:rPr>
                 <w:b/>
               </w:rPr>
+              <w:lastRenderedPageBreak/>
               <w:t>CDU04</w:t>
             </w:r>
           </w:p>
@@ -9204,7 +9339,7 @@
       <w:tblPr>
         <w:tblStyle w:val="Tabelacomgrade"/>
         <w:tblW w:w="0" w:type="auto"/>
-        <w:tblLook w:val="04A0"/>
+        <w:tblLook w:val="04A0" w:firstRow="1" w:lastRow="0" w:firstColumn="1" w:lastColumn="0" w:noHBand="0" w:noVBand="1"/>
       </w:tblPr>
       <w:tblGrid>
         <w:gridCol w:w="2407"/>
@@ -9528,7 +9663,7 @@
       <w:tblPr>
         <w:tblStyle w:val="Tabelacomgrade"/>
         <w:tblW w:w="0" w:type="auto"/>
-        <w:tblLook w:val="04A0"/>
+        <w:tblLook w:val="04A0" w:firstRow="1" w:lastRow="0" w:firstColumn="1" w:lastColumn="0" w:noHBand="0" w:noVBand="1"/>
       </w:tblPr>
       <w:tblGrid>
         <w:gridCol w:w="2407"/>
@@ -9849,7 +9984,7 @@
       <w:tblPr>
         <w:tblStyle w:val="Tabelacomgrade"/>
         <w:tblW w:w="0" w:type="auto"/>
-        <w:tblLook w:val="04A0"/>
+        <w:tblLook w:val="04A0" w:firstRow="1" w:lastRow="0" w:firstColumn="1" w:lastColumn="0" w:noHBand="0" w:noVBand="1"/>
       </w:tblPr>
       <w:tblGrid>
         <w:gridCol w:w="2407"/>
@@ -9872,20 +10007,20 @@
                 <w:b/>
               </w:rPr>
             </w:pPr>
-            <w:bookmarkStart w:id="13" w:name="_Hlk492421176"/>
-            <w:commentRangeStart w:id="14"/>
+            <w:bookmarkStart w:id="14" w:name="_Hlk492421176"/>
+            <w:commentRangeStart w:id="15"/>
             <w:r>
               <w:rPr>
                 <w:b/>
               </w:rPr>
               <w:t>CDU06</w:t>
             </w:r>
-            <w:commentRangeEnd w:id="14"/>
+            <w:commentRangeEnd w:id="15"/>
             <w:r>
               <w:rPr>
                 <w:rStyle w:val="Refdecomentrio"/>
               </w:rPr>
-              <w:commentReference w:id="14"/>
+              <w:commentReference w:id="15"/>
             </w:r>
           </w:p>
         </w:tc>
@@ -9907,16 +10042,16 @@
               </w:rPr>
               <w:t xml:space="preserve">Nome: </w:t>
             </w:r>
-            <w:commentRangeStart w:id="15"/>
+            <w:commentRangeStart w:id="16"/>
             <w:r>
               <w:t>Ver apenas produtos com quantidade baixa</w:t>
             </w:r>
-            <w:commentRangeEnd w:id="15"/>
+            <w:commentRangeEnd w:id="16"/>
             <w:r>
               <w:rPr>
                 <w:rStyle w:val="Refdecomentrio"/>
               </w:rPr>
-              <w:commentReference w:id="15"/>
+              <w:commentReference w:id="16"/>
             </w:r>
           </w:p>
         </w:tc>
@@ -10186,7 +10321,7 @@
           </w:p>
         </w:tc>
       </w:tr>
-      <w:bookmarkEnd w:id="13"/>
+      <w:bookmarkEnd w:id="14"/>
     </w:tbl>
     <w:p/>
     <w:p/>
@@ -10194,7 +10329,7 @@
       <w:tblPr>
         <w:tblStyle w:val="Tabelacomgrade"/>
         <w:tblW w:w="0" w:type="auto"/>
-        <w:tblLook w:val="04A0"/>
+        <w:tblLook w:val="04A0" w:firstRow="1" w:lastRow="0" w:firstColumn="1" w:lastColumn="0" w:noHBand="0" w:noVBand="1"/>
       </w:tblPr>
       <w:tblGrid>
         <w:gridCol w:w="2407"/>
@@ -10285,7 +10420,11 @@
               <w:t>Descrição</w:t>
             </w:r>
             <w:r>
-              <w:t>: Esse caso de uso descreve as funcionalidades do sistema a serem acessadas por um Gestor no que tange a gerenciar categorias.</w:t>
+              <w:t xml:space="preserve">: Esse caso de uso descreve as funcionalidades do sistema a serem acessadas por um Gestor no </w:t>
+            </w:r>
+            <w:r>
+              <w:lastRenderedPageBreak/>
+              <w:t>que tange a gerenciar categorias.</w:t>
             </w:r>
           </w:p>
         </w:tc>
@@ -10304,6 +10443,7 @@
               <w:rPr>
                 <w:b/>
               </w:rPr>
+              <w:lastRenderedPageBreak/>
               <w:t>Pré-condição:</w:t>
             </w:r>
             <w:r>
@@ -10523,15 +10663,7 @@
               </w:numPr>
             </w:pPr>
             <w:r>
-              <w:t>Sistema exibe a mensagem “</w:t>
-            </w:r>
-            <w:proofErr w:type="gramStart"/>
-            <w:r>
-              <w:t>Nova</w:t>
-            </w:r>
-            <w:proofErr w:type="gramEnd"/>
-            <w:r>
-              <w:t xml:space="preserve"> Categoria Cadastrada”</w:t>
+              <w:t>Sistema exibe a mensagem “Nova Categoria Cadastrada”</w:t>
             </w:r>
           </w:p>
           <w:p>
@@ -10704,7 +10836,7 @@
       <w:tblPr>
         <w:tblStyle w:val="Tabelacomgrade"/>
         <w:tblW w:w="0" w:type="auto"/>
-        <w:tblLook w:val="04A0"/>
+        <w:tblLook w:val="04A0" w:firstRow="1" w:lastRow="0" w:firstColumn="1" w:lastColumn="0" w:noHBand="0" w:noVBand="1"/>
       </w:tblPr>
       <w:tblGrid>
         <w:gridCol w:w="2196"/>
@@ -10727,7 +10859,7 @@
                 <w:b/>
               </w:rPr>
             </w:pPr>
-            <w:commentRangeStart w:id="16"/>
+            <w:commentRangeStart w:id="17"/>
             <w:r>
               <w:rPr>
                 <w:b/>
@@ -10757,12 +10889,12 @@
             <w:r>
               <w:t>Obter quantidade de unidades estocada em uma categoria</w:t>
             </w:r>
-            <w:commentRangeEnd w:id="16"/>
+            <w:commentRangeEnd w:id="17"/>
             <w:r>
               <w:rPr>
                 <w:rStyle w:val="Refdecomentrio"/>
               </w:rPr>
-              <w:commentReference w:id="16"/>
+              <w:commentReference w:id="17"/>
             </w:r>
           </w:p>
         </w:tc>
@@ -10974,7 +11106,7 @@
 </file>
 
 <file path=word/comments.xml><?xml version="1.0" encoding="utf-8"?>
-<w:comments xmlns:ve="http://schemas.openxmlformats.org/markup-compatibility/2006" xmlns:o="urn:schemas-microsoft-com:office:office" xmlns:r="http://schemas.openxmlformats.org/officeDocument/2006/relationships" xmlns:m="http://schemas.openxmlformats.org/officeDocument/2006/math" xmlns:v="urn:schemas-microsoft-com:vml" xmlns:wp="http://schemas.openxmlformats.org/drawingml/2006/wordprocessingDrawing" xmlns:w10="urn:schemas-microsoft-com:office:word" xmlns:w="http://schemas.openxmlformats.org/wordprocessingml/2006/main" xmlns:wne="http://schemas.microsoft.com/office/word/2006/wordml">
+<w:comments xmlns:wpc="http://schemas.microsoft.com/office/word/2010/wordprocessingCanvas" xmlns:mc="http://schemas.openxmlformats.org/markup-compatibility/2006" xmlns:o="urn:schemas-microsoft-com:office:office" xmlns:r="http://schemas.openxmlformats.org/officeDocument/2006/relationships" xmlns:m="http://schemas.openxmlformats.org/officeDocument/2006/math" xmlns:v="urn:schemas-microsoft-com:vml" xmlns:wp14="http://schemas.microsoft.com/office/word/2010/wordprocessingDrawing" xmlns:wp="http://schemas.openxmlformats.org/drawingml/2006/wordprocessingDrawing" xmlns:w10="urn:schemas-microsoft-com:office:word" xmlns:w="http://schemas.openxmlformats.org/wordprocessingml/2006/main" xmlns:w14="http://schemas.microsoft.com/office/word/2010/wordml" xmlns:wpg="http://schemas.microsoft.com/office/word/2010/wordprocessingGroup" xmlns:wpi="http://schemas.microsoft.com/office/word/2010/wordprocessingInk" xmlns:wne="http://schemas.microsoft.com/office/word/2006/wordml" xmlns:wps="http://schemas.microsoft.com/office/word/2010/wordprocessingShape" mc:Ignorable="w14 wp14">
   <w:comment w:id="0" w:author="Nelson William Viana de Siqueira" w:date="2017-08-29T12:35:00Z" w:initials="NWVdS">
     <w:p>
       <w:pPr>
@@ -10996,7 +11128,7 @@
       </w:pPr>
     </w:p>
   </w:comment>
-  <w:comment w:id="1" w:author="Nelson William Viana de Siqueira" w:date="2017-09-05T21:24:00Z" w:initials="NWVdS">
+  <w:comment w:id="2" w:author="Nelson William Viana de Siqueira" w:date="2017-09-05T21:24:00Z" w:initials="NWVdS">
     <w:p>
       <w:pPr>
         <w:pStyle w:val="Textodecomentrio"/>
@@ -11020,7 +11152,7 @@
       </w:r>
     </w:p>
   </w:comment>
-  <w:comment w:id="4" w:author="Nelson William Viana de Siqueira" w:date="2017-09-05T21:38:00Z" w:initials="NWVdS">
+  <w:comment w:id="5" w:author="Nelson William Viana de Siqueira" w:date="2017-09-05T21:38:00Z" w:initials="NWVdS">
     <w:p>
       <w:pPr>
         <w:pStyle w:val="Textodecomentrio"/>
@@ -11036,7 +11168,7 @@
       </w:r>
     </w:p>
   </w:comment>
-  <w:comment w:id="7" w:author="Sofia Moraes" w:date="2017-09-06T00:51:00Z" w:initials="SM">
+  <w:comment w:id="8" w:author="Sofia Moraes" w:date="2017-09-06T00:51:00Z" w:initials="SM">
     <w:p>
       <w:pPr>
         <w:pStyle w:val="Textodecomentrio"/>
@@ -11057,7 +11189,31 @@
       <w:proofErr w:type="gramEnd"/>
     </w:p>
   </w:comment>
-  <w:comment w:id="9" w:author="Sofia Moraes" w:date="2017-09-06T00:30:00Z" w:initials="SM">
+  <w:comment w:id="9" w:author="Nelson William Viana de Siqueira" w:date="2017-09-07T15:24:00Z" w:initials="NWVdS">
+    <w:p>
+      <w:pPr>
+        <w:pStyle w:val="Textodecomentrio"/>
+      </w:pPr>
+      <w:r>
+        <w:rPr>
+          <w:rStyle w:val="Refdecomentrio"/>
+        </w:rPr>
+        <w:annotationRef/>
+      </w:r>
+      <w:r>
+        <w:t xml:space="preserve">Os </w:t>
+      </w:r>
+      <w:proofErr w:type="spellStart"/>
+      <w:r>
+        <w:t>CRUDs</w:t>
+      </w:r>
+      <w:proofErr w:type="spellEnd"/>
+      <w:r>
+        <w:t xml:space="preserve"> (“Manter”) serão feitos assim: o fluxo principal é o exibir. As outras três operações serão fluxos alternativos separados. Cada fluxo alternativo tem uma pós-condição diferente também.</w:t>
+      </w:r>
+    </w:p>
+  </w:comment>
+  <w:comment w:id="10" w:author="Sofia Moraes" w:date="2017-09-06T00:30:00Z" w:initials="SM">
     <w:p>
       <w:pPr>
         <w:pStyle w:val="Textodecomentrio"/>
@@ -11073,7 +11229,7 @@
       </w:r>
     </w:p>
   </w:comment>
-  <w:comment w:id="12" w:author="Sofia Moraes" w:date="2017-09-05T14:26:00Z" w:initials="SM">
+  <w:comment w:id="13" w:author="Sofia Moraes" w:date="2017-09-05T14:26:00Z" w:initials="SM">
     <w:p>
       <w:pPr>
         <w:pStyle w:val="Textodecomentrio"/>
@@ -11094,7 +11250,7 @@
       </w:pPr>
     </w:p>
   </w:comment>
-  <w:comment w:id="14" w:author="Sofia Moraes" w:date="2017-09-05T14:50:00Z" w:initials="SM">
+  <w:comment w:id="15" w:author="Sofia Moraes" w:date="2017-09-05T14:50:00Z" w:initials="SM">
     <w:p>
       <w:pPr>
         <w:pStyle w:val="Textodecomentrio"/>
@@ -11110,7 +11266,7 @@
       </w:r>
     </w:p>
   </w:comment>
-  <w:comment w:id="15" w:author="Sofia Moraes" w:date="2017-09-05T14:53:00Z" w:initials="SM">
+  <w:comment w:id="16" w:author="Sofia Moraes" w:date="2017-09-05T14:53:00Z" w:initials="SM">
     <w:p>
       <w:pPr>
         <w:pStyle w:val="Textodecomentrio"/>
@@ -11134,7 +11290,7 @@
       </w:r>
     </w:p>
   </w:comment>
-  <w:comment w:id="16" w:author="Sofia Moraes" w:date="2017-09-05T14:52:00Z" w:initials="SM">
+  <w:comment w:id="17" w:author="Sofia Moraes" w:date="2017-09-05T14:52:00Z" w:initials="SM">
     <w:p>
       <w:pPr>
         <w:pStyle w:val="Textodecomentrio"/>
@@ -11182,7 +11338,7 @@
 </file>
 
 <file path=word/numbering.xml><?xml version="1.0" encoding="utf-8"?>
-<w:numbering xmlns:ve="http://schemas.openxmlformats.org/markup-compatibility/2006" xmlns:o="urn:schemas-microsoft-com:office:office" xmlns:r="http://schemas.openxmlformats.org/officeDocument/2006/relationships" xmlns:m="http://schemas.openxmlformats.org/officeDocument/2006/math" xmlns:v="urn:schemas-microsoft-com:vml" xmlns:wp="http://schemas.openxmlformats.org/drawingml/2006/wordprocessingDrawing" xmlns:w10="urn:schemas-microsoft-com:office:word" xmlns:w="http://schemas.openxmlformats.org/wordprocessingml/2006/main" xmlns:wne="http://schemas.microsoft.com/office/word/2006/wordml">
+<w:numbering xmlns:wpc="http://schemas.microsoft.com/office/word/2010/wordprocessingCanvas" xmlns:mc="http://schemas.openxmlformats.org/markup-compatibility/2006" xmlns:o="urn:schemas-microsoft-com:office:office" xmlns:r="http://schemas.openxmlformats.org/officeDocument/2006/relationships" xmlns:m="http://schemas.openxmlformats.org/officeDocument/2006/math" xmlns:v="urn:schemas-microsoft-com:vml" xmlns:wp14="http://schemas.microsoft.com/office/word/2010/wordprocessingDrawing" xmlns:wp="http://schemas.openxmlformats.org/drawingml/2006/wordprocessingDrawing" xmlns:w10="urn:schemas-microsoft-com:office:word" xmlns:w="http://schemas.openxmlformats.org/wordprocessingml/2006/main" xmlns:w14="http://schemas.microsoft.com/office/word/2010/wordml" xmlns:wpg="http://schemas.microsoft.com/office/word/2010/wordprocessingGroup" xmlns:wpi="http://schemas.microsoft.com/office/word/2010/wordprocessingInk" xmlns:wne="http://schemas.microsoft.com/office/word/2006/wordml" xmlns:wps="http://schemas.microsoft.com/office/word/2010/wordprocessingShape" mc:Ignorable="w14 wp14">
   <w:abstractNum w:abstractNumId="0">
     <w:nsid w:val="01D7359D"/>
     <w:multiLevelType w:val="hybridMultilevel"/>
@@ -12397,6 +12553,205 @@
     </w:lvl>
   </w:abstractNum>
   <w:abstractNum w:abstractNumId="13">
+    <w:nsid w:val="22717B5B"/>
+    <w:multiLevelType w:val="hybridMultilevel"/>
+    <w:tmpl w:val="35069E1A"/>
+    <w:lvl w:ilvl="0" w:tplc="0416000F">
+      <w:start w:val="1"/>
+      <w:numFmt w:val="decimal"/>
+      <w:lvlText w:val="%1."/>
+      <w:lvlJc w:val="left"/>
+      <w:pPr>
+        <w:ind w:left="1080" w:hanging="360"/>
+      </w:pPr>
+    </w:lvl>
+    <w:lvl w:ilvl="1" w:tplc="04160019" w:tentative="1">
+      <w:start w:val="1"/>
+      <w:numFmt w:val="lowerLetter"/>
+      <w:lvlText w:val="%2."/>
+      <w:lvlJc w:val="left"/>
+      <w:pPr>
+        <w:ind w:left="1800" w:hanging="360"/>
+      </w:pPr>
+    </w:lvl>
+    <w:lvl w:ilvl="2" w:tplc="0416001B" w:tentative="1">
+      <w:start w:val="1"/>
+      <w:numFmt w:val="lowerRoman"/>
+      <w:lvlText w:val="%3."/>
+      <w:lvlJc w:val="right"/>
+      <w:pPr>
+        <w:ind w:left="2520" w:hanging="180"/>
+      </w:pPr>
+    </w:lvl>
+    <w:lvl w:ilvl="3" w:tplc="0416000F" w:tentative="1">
+      <w:start w:val="1"/>
+      <w:numFmt w:val="decimal"/>
+      <w:lvlText w:val="%4."/>
+      <w:lvlJc w:val="left"/>
+      <w:pPr>
+        <w:ind w:left="3240" w:hanging="360"/>
+      </w:pPr>
+    </w:lvl>
+    <w:lvl w:ilvl="4" w:tplc="04160019" w:tentative="1">
+      <w:start w:val="1"/>
+      <w:numFmt w:val="lowerLetter"/>
+      <w:lvlText w:val="%5."/>
+      <w:lvlJc w:val="left"/>
+      <w:pPr>
+        <w:ind w:left="3960" w:hanging="360"/>
+      </w:pPr>
+    </w:lvl>
+    <w:lvl w:ilvl="5" w:tplc="0416001B" w:tentative="1">
+      <w:start w:val="1"/>
+      <w:numFmt w:val="lowerRoman"/>
+      <w:lvlText w:val="%6."/>
+      <w:lvlJc w:val="right"/>
+      <w:pPr>
+        <w:ind w:left="4680" w:hanging="180"/>
+      </w:pPr>
+    </w:lvl>
+    <w:lvl w:ilvl="6" w:tplc="0416000F" w:tentative="1">
+      <w:start w:val="1"/>
+      <w:numFmt w:val="decimal"/>
+      <w:lvlText w:val="%7."/>
+      <w:lvlJc w:val="left"/>
+      <w:pPr>
+        <w:ind w:left="5400" w:hanging="360"/>
+      </w:pPr>
+    </w:lvl>
+    <w:lvl w:ilvl="7" w:tplc="04160019" w:tentative="1">
+      <w:start w:val="1"/>
+      <w:numFmt w:val="lowerLetter"/>
+      <w:lvlText w:val="%8."/>
+      <w:lvlJc w:val="left"/>
+      <w:pPr>
+        <w:ind w:left="6120" w:hanging="360"/>
+      </w:pPr>
+    </w:lvl>
+    <w:lvl w:ilvl="8" w:tplc="0416001B" w:tentative="1">
+      <w:start w:val="1"/>
+      <w:numFmt w:val="lowerRoman"/>
+      <w:lvlText w:val="%9."/>
+      <w:lvlJc w:val="right"/>
+      <w:pPr>
+        <w:ind w:left="6840" w:hanging="180"/>
+      </w:pPr>
+    </w:lvl>
+  </w:abstractNum>
+  <w:abstractNum w:abstractNumId="14">
+    <w:nsid w:val="22AD00EF"/>
+    <w:multiLevelType w:val="hybridMultilevel"/>
+    <w:tmpl w:val="FCFE44DA"/>
+    <w:lvl w:ilvl="0" w:tplc="04160001">
+      <w:start w:val="1"/>
+      <w:numFmt w:val="bullet"/>
+      <w:lvlText w:val=""/>
+      <w:lvlJc w:val="left"/>
+      <w:pPr>
+        <w:ind w:left="720" w:hanging="360"/>
+      </w:pPr>
+      <w:rPr>
+        <w:rFonts w:ascii="Symbol" w:hAnsi="Symbol" w:hint="default"/>
+      </w:rPr>
+    </w:lvl>
+    <w:lvl w:ilvl="1" w:tplc="04160003" w:tentative="1">
+      <w:start w:val="1"/>
+      <w:numFmt w:val="bullet"/>
+      <w:lvlText w:val="o"/>
+      <w:lvlJc w:val="left"/>
+      <w:pPr>
+        <w:ind w:left="1440" w:hanging="360"/>
+      </w:pPr>
+      <w:rPr>
+        <w:rFonts w:ascii="Courier New" w:hAnsi="Courier New" w:cs="Courier New" w:hint="default"/>
+      </w:rPr>
+    </w:lvl>
+    <w:lvl w:ilvl="2" w:tplc="04160005" w:tentative="1">
+      <w:start w:val="1"/>
+      <w:numFmt w:val="bullet"/>
+      <w:lvlText w:val=""/>
+      <w:lvlJc w:val="left"/>
+      <w:pPr>
+        <w:ind w:left="2160" w:hanging="360"/>
+      </w:pPr>
+      <w:rPr>
+        <w:rFonts w:ascii="Wingdings" w:hAnsi="Wingdings" w:hint="default"/>
+      </w:rPr>
+    </w:lvl>
+    <w:lvl w:ilvl="3" w:tplc="04160001" w:tentative="1">
+      <w:start w:val="1"/>
+      <w:numFmt w:val="bullet"/>
+      <w:lvlText w:val=""/>
+      <w:lvlJc w:val="left"/>
+      <w:pPr>
+        <w:ind w:left="2880" w:hanging="360"/>
+      </w:pPr>
+      <w:rPr>
+        <w:rFonts w:ascii="Symbol" w:hAnsi="Symbol" w:hint="default"/>
+      </w:rPr>
+    </w:lvl>
+    <w:lvl w:ilvl="4" w:tplc="04160003" w:tentative="1">
+      <w:start w:val="1"/>
+      <w:numFmt w:val="bullet"/>
+      <w:lvlText w:val="o"/>
+      <w:lvlJc w:val="left"/>
+      <w:pPr>
+        <w:ind w:left="3600" w:hanging="360"/>
+      </w:pPr>
+      <w:rPr>
+        <w:rFonts w:ascii="Courier New" w:hAnsi="Courier New" w:cs="Courier New" w:hint="default"/>
+      </w:rPr>
+    </w:lvl>
+    <w:lvl w:ilvl="5" w:tplc="04160005" w:tentative="1">
+      <w:start w:val="1"/>
+      <w:numFmt w:val="bullet"/>
+      <w:lvlText w:val=""/>
+      <w:lvlJc w:val="left"/>
+      <w:pPr>
+        <w:ind w:left="4320" w:hanging="360"/>
+      </w:pPr>
+      <w:rPr>
+        <w:rFonts w:ascii="Wingdings" w:hAnsi="Wingdings" w:hint="default"/>
+      </w:rPr>
+    </w:lvl>
+    <w:lvl w:ilvl="6" w:tplc="04160001" w:tentative="1">
+      <w:start w:val="1"/>
+      <w:numFmt w:val="bullet"/>
+      <w:lvlText w:val=""/>
+      <w:lvlJc w:val="left"/>
+      <w:pPr>
+        <w:ind w:left="5040" w:hanging="360"/>
+      </w:pPr>
+      <w:rPr>
+        <w:rFonts w:ascii="Symbol" w:hAnsi="Symbol" w:hint="default"/>
+      </w:rPr>
+    </w:lvl>
+    <w:lvl w:ilvl="7" w:tplc="04160003" w:tentative="1">
+      <w:start w:val="1"/>
+      <w:numFmt w:val="bullet"/>
+      <w:lvlText w:val="o"/>
+      <w:lvlJc w:val="left"/>
+      <w:pPr>
+        <w:ind w:left="5760" w:hanging="360"/>
+      </w:pPr>
+      <w:rPr>
+        <w:rFonts w:ascii="Courier New" w:hAnsi="Courier New" w:cs="Courier New" w:hint="default"/>
+      </w:rPr>
+    </w:lvl>
+    <w:lvl w:ilvl="8" w:tplc="04160005" w:tentative="1">
+      <w:start w:val="1"/>
+      <w:numFmt w:val="bullet"/>
+      <w:lvlText w:val=""/>
+      <w:lvlJc w:val="left"/>
+      <w:pPr>
+        <w:ind w:left="6480" w:hanging="360"/>
+      </w:pPr>
+      <w:rPr>
+        <w:rFonts w:ascii="Wingdings" w:hAnsi="Wingdings" w:hint="default"/>
+      </w:rPr>
+    </w:lvl>
+  </w:abstractNum>
+  <w:abstractNum w:abstractNumId="15">
     <w:nsid w:val="240E6E74"/>
     <w:multiLevelType w:val="hybridMultilevel"/>
     <w:tmpl w:val="A12CB7C0"/>
@@ -12485,7 +12840,7 @@
       </w:pPr>
     </w:lvl>
   </w:abstractNum>
-  <w:abstractNum w:abstractNumId="14">
+  <w:abstractNum w:abstractNumId="16">
     <w:nsid w:val="2903132C"/>
     <w:multiLevelType w:val="hybridMultilevel"/>
     <w:tmpl w:val="A9664642"/>
@@ -12574,7 +12929,7 @@
       </w:pPr>
     </w:lvl>
   </w:abstractNum>
-  <w:abstractNum w:abstractNumId="15">
+  <w:abstractNum w:abstractNumId="17">
     <w:nsid w:val="292F367F"/>
     <w:multiLevelType w:val="hybridMultilevel"/>
     <w:tmpl w:val="AD483324"/>
@@ -12663,7 +13018,93 @@
       </w:pPr>
     </w:lvl>
   </w:abstractNum>
-  <w:abstractNum w:abstractNumId="16">
+  <w:abstractNum w:abstractNumId="18">
+    <w:nsid w:val="2BB914EF"/>
+    <w:multiLevelType w:val="hybridMultilevel"/>
+    <w:tmpl w:val="31BE98A4"/>
+    <w:lvl w:ilvl="0" w:tplc="0416000F">
+      <w:start w:val="1"/>
+      <w:numFmt w:val="decimal"/>
+      <w:lvlText w:val="%1."/>
+      <w:lvlJc w:val="left"/>
+      <w:pPr>
+        <w:ind w:left="720" w:hanging="360"/>
+      </w:pPr>
+    </w:lvl>
+    <w:lvl w:ilvl="1" w:tplc="04160019" w:tentative="1">
+      <w:start w:val="1"/>
+      <w:numFmt w:val="lowerLetter"/>
+      <w:lvlText w:val="%2."/>
+      <w:lvlJc w:val="left"/>
+      <w:pPr>
+        <w:ind w:left="1440" w:hanging="360"/>
+      </w:pPr>
+    </w:lvl>
+    <w:lvl w:ilvl="2" w:tplc="0416001B" w:tentative="1">
+      <w:start w:val="1"/>
+      <w:numFmt w:val="lowerRoman"/>
+      <w:lvlText w:val="%3."/>
+      <w:lvlJc w:val="right"/>
+      <w:pPr>
+        <w:ind w:left="2160" w:hanging="180"/>
+      </w:pPr>
+    </w:lvl>
+    <w:lvl w:ilvl="3" w:tplc="0416000F" w:tentative="1">
+      <w:start w:val="1"/>
+      <w:numFmt w:val="decimal"/>
+      <w:lvlText w:val="%4."/>
+      <w:lvlJc w:val="left"/>
+      <w:pPr>
+        <w:ind w:left="2880" w:hanging="360"/>
+      </w:pPr>
+    </w:lvl>
+    <w:lvl w:ilvl="4" w:tplc="04160019" w:tentative="1">
+      <w:start w:val="1"/>
+      <w:numFmt w:val="lowerLetter"/>
+      <w:lvlText w:val="%5."/>
+      <w:lvlJc w:val="left"/>
+      <w:pPr>
+        <w:ind w:left="3600" w:hanging="360"/>
+      </w:pPr>
+    </w:lvl>
+    <w:lvl w:ilvl="5" w:tplc="0416001B" w:tentative="1">
+      <w:start w:val="1"/>
+      <w:numFmt w:val="lowerRoman"/>
+      <w:lvlText w:val="%6."/>
+      <w:lvlJc w:val="right"/>
+      <w:pPr>
+        <w:ind w:left="4320" w:hanging="180"/>
+      </w:pPr>
+    </w:lvl>
+    <w:lvl w:ilvl="6" w:tplc="0416000F" w:tentative="1">
+      <w:start w:val="1"/>
+      <w:numFmt w:val="decimal"/>
+      <w:lvlText w:val="%7."/>
+      <w:lvlJc w:val="left"/>
+      <w:pPr>
+        <w:ind w:left="5040" w:hanging="360"/>
+      </w:pPr>
+    </w:lvl>
+    <w:lvl w:ilvl="7" w:tplc="04160019" w:tentative="1">
+      <w:start w:val="1"/>
+      <w:numFmt w:val="lowerLetter"/>
+      <w:lvlText w:val="%8."/>
+      <w:lvlJc w:val="left"/>
+      <w:pPr>
+        <w:ind w:left="5760" w:hanging="360"/>
+      </w:pPr>
+    </w:lvl>
+    <w:lvl w:ilvl="8" w:tplc="0416001B" w:tentative="1">
+      <w:start w:val="1"/>
+      <w:numFmt w:val="lowerRoman"/>
+      <w:lvlText w:val="%9."/>
+      <w:lvlJc w:val="right"/>
+      <w:pPr>
+        <w:ind w:left="6480" w:hanging="180"/>
+      </w:pPr>
+    </w:lvl>
+  </w:abstractNum>
+  <w:abstractNum w:abstractNumId="19">
     <w:nsid w:val="2E716C87"/>
     <w:multiLevelType w:val="hybridMultilevel"/>
     <w:tmpl w:val="B69E78A8"/>
@@ -12752,7 +13193,7 @@
       </w:pPr>
     </w:lvl>
   </w:abstractNum>
-  <w:abstractNum w:abstractNumId="17">
+  <w:abstractNum w:abstractNumId="20">
     <w:nsid w:val="2FDE2640"/>
     <w:multiLevelType w:val="hybridMultilevel"/>
     <w:tmpl w:val="6C2EB8AA"/>
@@ -12841,7 +13282,7 @@
       </w:pPr>
     </w:lvl>
   </w:abstractNum>
-  <w:abstractNum w:abstractNumId="18">
+  <w:abstractNum w:abstractNumId="21">
     <w:nsid w:val="32ED6B6D"/>
     <w:multiLevelType w:val="hybridMultilevel"/>
     <w:tmpl w:val="51BAC28A"/>
@@ -12930,7 +13371,7 @@
       </w:pPr>
     </w:lvl>
   </w:abstractNum>
-  <w:abstractNum w:abstractNumId="19">
+  <w:abstractNum w:abstractNumId="22">
     <w:nsid w:val="3496254A"/>
     <w:multiLevelType w:val="hybridMultilevel"/>
     <w:tmpl w:val="06682782"/>
@@ -13019,7 +13460,93 @@
       </w:pPr>
     </w:lvl>
   </w:abstractNum>
-  <w:abstractNum w:abstractNumId="20">
+  <w:abstractNum w:abstractNumId="23">
+    <w:nsid w:val="35042B84"/>
+    <w:multiLevelType w:val="hybridMultilevel"/>
+    <w:tmpl w:val="31BE98A4"/>
+    <w:lvl w:ilvl="0" w:tplc="0416000F">
+      <w:start w:val="1"/>
+      <w:numFmt w:val="decimal"/>
+      <w:lvlText w:val="%1."/>
+      <w:lvlJc w:val="left"/>
+      <w:pPr>
+        <w:ind w:left="720" w:hanging="360"/>
+      </w:pPr>
+    </w:lvl>
+    <w:lvl w:ilvl="1" w:tplc="04160019" w:tentative="1">
+      <w:start w:val="1"/>
+      <w:numFmt w:val="lowerLetter"/>
+      <w:lvlText w:val="%2."/>
+      <w:lvlJc w:val="left"/>
+      <w:pPr>
+        <w:ind w:left="1440" w:hanging="360"/>
+      </w:pPr>
+    </w:lvl>
+    <w:lvl w:ilvl="2" w:tplc="0416001B" w:tentative="1">
+      <w:start w:val="1"/>
+      <w:numFmt w:val="lowerRoman"/>
+      <w:lvlText w:val="%3."/>
+      <w:lvlJc w:val="right"/>
+      <w:pPr>
+        <w:ind w:left="2160" w:hanging="180"/>
+      </w:pPr>
+    </w:lvl>
+    <w:lvl w:ilvl="3" w:tplc="0416000F" w:tentative="1">
+      <w:start w:val="1"/>
+      <w:numFmt w:val="decimal"/>
+      <w:lvlText w:val="%4."/>
+      <w:lvlJc w:val="left"/>
+      <w:pPr>
+        <w:ind w:left="2880" w:hanging="360"/>
+      </w:pPr>
+    </w:lvl>
+    <w:lvl w:ilvl="4" w:tplc="04160019" w:tentative="1">
+      <w:start w:val="1"/>
+      <w:numFmt w:val="lowerLetter"/>
+      <w:lvlText w:val="%5."/>
+      <w:lvlJc w:val="left"/>
+      <w:pPr>
+        <w:ind w:left="3600" w:hanging="360"/>
+      </w:pPr>
+    </w:lvl>
+    <w:lvl w:ilvl="5" w:tplc="0416001B" w:tentative="1">
+      <w:start w:val="1"/>
+      <w:numFmt w:val="lowerRoman"/>
+      <w:lvlText w:val="%6."/>
+      <w:lvlJc w:val="right"/>
+      <w:pPr>
+        <w:ind w:left="4320" w:hanging="180"/>
+      </w:pPr>
+    </w:lvl>
+    <w:lvl w:ilvl="6" w:tplc="0416000F" w:tentative="1">
+      <w:start w:val="1"/>
+      <w:numFmt w:val="decimal"/>
+      <w:lvlText w:val="%7."/>
+      <w:lvlJc w:val="left"/>
+      <w:pPr>
+        <w:ind w:left="5040" w:hanging="360"/>
+      </w:pPr>
+    </w:lvl>
+    <w:lvl w:ilvl="7" w:tplc="04160019" w:tentative="1">
+      <w:start w:val="1"/>
+      <w:numFmt w:val="lowerLetter"/>
+      <w:lvlText w:val="%8."/>
+      <w:lvlJc w:val="left"/>
+      <w:pPr>
+        <w:ind w:left="5760" w:hanging="360"/>
+      </w:pPr>
+    </w:lvl>
+    <w:lvl w:ilvl="8" w:tplc="0416001B" w:tentative="1">
+      <w:start w:val="1"/>
+      <w:numFmt w:val="lowerRoman"/>
+      <w:lvlText w:val="%9."/>
+      <w:lvlJc w:val="right"/>
+      <w:pPr>
+        <w:ind w:left="6480" w:hanging="180"/>
+      </w:pPr>
+    </w:lvl>
+  </w:abstractNum>
+  <w:abstractNum w:abstractNumId="24">
     <w:nsid w:val="37C36970"/>
     <w:multiLevelType w:val="hybridMultilevel"/>
     <w:tmpl w:val="8C24E96C"/>
@@ -13132,7 +13659,7 @@
       </w:rPr>
     </w:lvl>
   </w:abstractNum>
-  <w:abstractNum w:abstractNumId="21">
+  <w:abstractNum w:abstractNumId="25">
     <w:nsid w:val="39221D11"/>
     <w:multiLevelType w:val="multilevel"/>
     <w:tmpl w:val="FED02848"/>
@@ -13253,7 +13780,7 @@
       </w:rPr>
     </w:lvl>
   </w:abstractNum>
-  <w:abstractNum w:abstractNumId="22">
+  <w:abstractNum w:abstractNumId="26">
     <w:nsid w:val="3CCF10D3"/>
     <w:multiLevelType w:val="hybridMultilevel"/>
     <w:tmpl w:val="A9664642"/>
@@ -13342,7 +13869,7 @@
       </w:pPr>
     </w:lvl>
   </w:abstractNum>
-  <w:abstractNum w:abstractNumId="23">
+  <w:abstractNum w:abstractNumId="27">
     <w:nsid w:val="3D6B61C4"/>
     <w:multiLevelType w:val="hybridMultilevel"/>
     <w:tmpl w:val="6C2EB8AA"/>
@@ -13431,7 +13958,7 @@
       </w:pPr>
     </w:lvl>
   </w:abstractNum>
-  <w:abstractNum w:abstractNumId="24">
+  <w:abstractNum w:abstractNumId="28">
     <w:nsid w:val="3D731FBC"/>
     <w:multiLevelType w:val="multilevel"/>
     <w:tmpl w:val="F026A49C"/>
@@ -13552,7 +14079,7 @@
       </w:rPr>
     </w:lvl>
   </w:abstractNum>
-  <w:abstractNum w:abstractNumId="25">
+  <w:abstractNum w:abstractNumId="29">
     <w:nsid w:val="3FD4740B"/>
     <w:multiLevelType w:val="hybridMultilevel"/>
     <w:tmpl w:val="57FCBC48"/>
@@ -13641,7 +14168,7 @@
       </w:pPr>
     </w:lvl>
   </w:abstractNum>
-  <w:abstractNum w:abstractNumId="26">
+  <w:abstractNum w:abstractNumId="30">
     <w:nsid w:val="465F5F11"/>
     <w:multiLevelType w:val="multilevel"/>
     <w:tmpl w:val="F026A49C"/>
@@ -13762,7 +14289,7 @@
       </w:rPr>
     </w:lvl>
   </w:abstractNum>
-  <w:abstractNum w:abstractNumId="27">
+  <w:abstractNum w:abstractNumId="31">
     <w:nsid w:val="4A154E43"/>
     <w:multiLevelType w:val="multilevel"/>
     <w:tmpl w:val="F026A49C"/>
@@ -13883,7 +14410,93 @@
       </w:rPr>
     </w:lvl>
   </w:abstractNum>
-  <w:abstractNum w:abstractNumId="28">
+  <w:abstractNum w:abstractNumId="32">
+    <w:nsid w:val="4C6922E7"/>
+    <w:multiLevelType w:val="hybridMultilevel"/>
+    <w:tmpl w:val="6216502E"/>
+    <w:lvl w:ilvl="0" w:tplc="0416000F">
+      <w:start w:val="1"/>
+      <w:numFmt w:val="decimal"/>
+      <w:lvlText w:val="%1."/>
+      <w:lvlJc w:val="left"/>
+      <w:pPr>
+        <w:ind w:left="720" w:hanging="360"/>
+      </w:pPr>
+    </w:lvl>
+    <w:lvl w:ilvl="1" w:tplc="04160019" w:tentative="1">
+      <w:start w:val="1"/>
+      <w:numFmt w:val="lowerLetter"/>
+      <w:lvlText w:val="%2."/>
+      <w:lvlJc w:val="left"/>
+      <w:pPr>
+        <w:ind w:left="1440" w:hanging="360"/>
+      </w:pPr>
+    </w:lvl>
+    <w:lvl w:ilvl="2" w:tplc="0416001B" w:tentative="1">
+      <w:start w:val="1"/>
+      <w:numFmt w:val="lowerRoman"/>
+      <w:lvlText w:val="%3."/>
+      <w:lvlJc w:val="right"/>
+      <w:pPr>
+        <w:ind w:left="2160" w:hanging="180"/>
+      </w:pPr>
+    </w:lvl>
+    <w:lvl w:ilvl="3" w:tplc="0416000F" w:tentative="1">
+      <w:start w:val="1"/>
+      <w:numFmt w:val="decimal"/>
+      <w:lvlText w:val="%4."/>
+      <w:lvlJc w:val="left"/>
+      <w:pPr>
+        <w:ind w:left="2880" w:hanging="360"/>
+      </w:pPr>
+    </w:lvl>
+    <w:lvl w:ilvl="4" w:tplc="04160019" w:tentative="1">
+      <w:start w:val="1"/>
+      <w:numFmt w:val="lowerLetter"/>
+      <w:lvlText w:val="%5."/>
+      <w:lvlJc w:val="left"/>
+      <w:pPr>
+        <w:ind w:left="3600" w:hanging="360"/>
+      </w:pPr>
+    </w:lvl>
+    <w:lvl w:ilvl="5" w:tplc="0416001B" w:tentative="1">
+      <w:start w:val="1"/>
+      <w:numFmt w:val="lowerRoman"/>
+      <w:lvlText w:val="%6."/>
+      <w:lvlJc w:val="right"/>
+      <w:pPr>
+        <w:ind w:left="4320" w:hanging="180"/>
+      </w:pPr>
+    </w:lvl>
+    <w:lvl w:ilvl="6" w:tplc="0416000F" w:tentative="1">
+      <w:start w:val="1"/>
+      <w:numFmt w:val="decimal"/>
+      <w:lvlText w:val="%7."/>
+      <w:lvlJc w:val="left"/>
+      <w:pPr>
+        <w:ind w:left="5040" w:hanging="360"/>
+      </w:pPr>
+    </w:lvl>
+    <w:lvl w:ilvl="7" w:tplc="04160019" w:tentative="1">
+      <w:start w:val="1"/>
+      <w:numFmt w:val="lowerLetter"/>
+      <w:lvlText w:val="%8."/>
+      <w:lvlJc w:val="left"/>
+      <w:pPr>
+        <w:ind w:left="5760" w:hanging="360"/>
+      </w:pPr>
+    </w:lvl>
+    <w:lvl w:ilvl="8" w:tplc="0416001B" w:tentative="1">
+      <w:start w:val="1"/>
+      <w:numFmt w:val="lowerRoman"/>
+      <w:lvlText w:val="%9."/>
+      <w:lvlJc w:val="right"/>
+      <w:pPr>
+        <w:ind w:left="6480" w:hanging="180"/>
+      </w:pPr>
+    </w:lvl>
+  </w:abstractNum>
+  <w:abstractNum w:abstractNumId="33">
     <w:nsid w:val="502F54E3"/>
     <w:multiLevelType w:val="hybridMultilevel"/>
     <w:tmpl w:val="A708903C"/>
@@ -13996,7 +14609,7 @@
       </w:rPr>
     </w:lvl>
   </w:abstractNum>
-  <w:abstractNum w:abstractNumId="29">
+  <w:abstractNum w:abstractNumId="34">
     <w:nsid w:val="53B51354"/>
     <w:multiLevelType w:val="hybridMultilevel"/>
     <w:tmpl w:val="A9664642"/>
@@ -14085,7 +14698,179 @@
       </w:pPr>
     </w:lvl>
   </w:abstractNum>
-  <w:abstractNum w:abstractNumId="30">
+  <w:abstractNum w:abstractNumId="35">
+    <w:nsid w:val="57D41A58"/>
+    <w:multiLevelType w:val="hybridMultilevel"/>
+    <w:tmpl w:val="B8A2ADF4"/>
+    <w:lvl w:ilvl="0" w:tplc="0416000F">
+      <w:start w:val="1"/>
+      <w:numFmt w:val="decimal"/>
+      <w:lvlText w:val="%1."/>
+      <w:lvlJc w:val="left"/>
+      <w:pPr>
+        <w:ind w:left="720" w:hanging="360"/>
+      </w:pPr>
+    </w:lvl>
+    <w:lvl w:ilvl="1" w:tplc="04160019" w:tentative="1">
+      <w:start w:val="1"/>
+      <w:numFmt w:val="lowerLetter"/>
+      <w:lvlText w:val="%2."/>
+      <w:lvlJc w:val="left"/>
+      <w:pPr>
+        <w:ind w:left="1440" w:hanging="360"/>
+      </w:pPr>
+    </w:lvl>
+    <w:lvl w:ilvl="2" w:tplc="0416001B" w:tentative="1">
+      <w:start w:val="1"/>
+      <w:numFmt w:val="lowerRoman"/>
+      <w:lvlText w:val="%3."/>
+      <w:lvlJc w:val="right"/>
+      <w:pPr>
+        <w:ind w:left="2160" w:hanging="180"/>
+      </w:pPr>
+    </w:lvl>
+    <w:lvl w:ilvl="3" w:tplc="0416000F" w:tentative="1">
+      <w:start w:val="1"/>
+      <w:numFmt w:val="decimal"/>
+      <w:lvlText w:val="%4."/>
+      <w:lvlJc w:val="left"/>
+      <w:pPr>
+        <w:ind w:left="2880" w:hanging="360"/>
+      </w:pPr>
+    </w:lvl>
+    <w:lvl w:ilvl="4" w:tplc="04160019" w:tentative="1">
+      <w:start w:val="1"/>
+      <w:numFmt w:val="lowerLetter"/>
+      <w:lvlText w:val="%5."/>
+      <w:lvlJc w:val="left"/>
+      <w:pPr>
+        <w:ind w:left="3600" w:hanging="360"/>
+      </w:pPr>
+    </w:lvl>
+    <w:lvl w:ilvl="5" w:tplc="0416001B" w:tentative="1">
+      <w:start w:val="1"/>
+      <w:numFmt w:val="lowerRoman"/>
+      <w:lvlText w:val="%6."/>
+      <w:lvlJc w:val="right"/>
+      <w:pPr>
+        <w:ind w:left="4320" w:hanging="180"/>
+      </w:pPr>
+    </w:lvl>
+    <w:lvl w:ilvl="6" w:tplc="0416000F" w:tentative="1">
+      <w:start w:val="1"/>
+      <w:numFmt w:val="decimal"/>
+      <w:lvlText w:val="%7."/>
+      <w:lvlJc w:val="left"/>
+      <w:pPr>
+        <w:ind w:left="5040" w:hanging="360"/>
+      </w:pPr>
+    </w:lvl>
+    <w:lvl w:ilvl="7" w:tplc="04160019" w:tentative="1">
+      <w:start w:val="1"/>
+      <w:numFmt w:val="lowerLetter"/>
+      <w:lvlText w:val="%8."/>
+      <w:lvlJc w:val="left"/>
+      <w:pPr>
+        <w:ind w:left="5760" w:hanging="360"/>
+      </w:pPr>
+    </w:lvl>
+    <w:lvl w:ilvl="8" w:tplc="0416001B" w:tentative="1">
+      <w:start w:val="1"/>
+      <w:numFmt w:val="lowerRoman"/>
+      <w:lvlText w:val="%9."/>
+      <w:lvlJc w:val="right"/>
+      <w:pPr>
+        <w:ind w:left="6480" w:hanging="180"/>
+      </w:pPr>
+    </w:lvl>
+  </w:abstractNum>
+  <w:abstractNum w:abstractNumId="36">
+    <w:nsid w:val="59251AFF"/>
+    <w:multiLevelType w:val="hybridMultilevel"/>
+    <w:tmpl w:val="C8D8B84C"/>
+    <w:lvl w:ilvl="0" w:tplc="0416000F">
+      <w:start w:val="1"/>
+      <w:numFmt w:val="decimal"/>
+      <w:lvlText w:val="%1."/>
+      <w:lvlJc w:val="left"/>
+      <w:pPr>
+        <w:ind w:left="720" w:hanging="360"/>
+      </w:pPr>
+    </w:lvl>
+    <w:lvl w:ilvl="1" w:tplc="04160019" w:tentative="1">
+      <w:start w:val="1"/>
+      <w:numFmt w:val="lowerLetter"/>
+      <w:lvlText w:val="%2."/>
+      <w:lvlJc w:val="left"/>
+      <w:pPr>
+        <w:ind w:left="1440" w:hanging="360"/>
+      </w:pPr>
+    </w:lvl>
+    <w:lvl w:ilvl="2" w:tplc="0416001B" w:tentative="1">
+      <w:start w:val="1"/>
+      <w:numFmt w:val="lowerRoman"/>
+      <w:lvlText w:val="%3."/>
+      <w:lvlJc w:val="right"/>
+      <w:pPr>
+        <w:ind w:left="2160" w:hanging="180"/>
+      </w:pPr>
+    </w:lvl>
+    <w:lvl w:ilvl="3" w:tplc="0416000F" w:tentative="1">
+      <w:start w:val="1"/>
+      <w:numFmt w:val="decimal"/>
+      <w:lvlText w:val="%4."/>
+      <w:lvlJc w:val="left"/>
+      <w:pPr>
+        <w:ind w:left="2880" w:hanging="360"/>
+      </w:pPr>
+    </w:lvl>
+    <w:lvl w:ilvl="4" w:tplc="04160019" w:tentative="1">
+      <w:start w:val="1"/>
+      <w:numFmt w:val="lowerLetter"/>
+      <w:lvlText w:val="%5."/>
+      <w:lvlJc w:val="left"/>
+      <w:pPr>
+        <w:ind w:left="3600" w:hanging="360"/>
+      </w:pPr>
+    </w:lvl>
+    <w:lvl w:ilvl="5" w:tplc="0416001B" w:tentative="1">
+      <w:start w:val="1"/>
+      <w:numFmt w:val="lowerRoman"/>
+      <w:lvlText w:val="%6."/>
+      <w:lvlJc w:val="right"/>
+      <w:pPr>
+        <w:ind w:left="4320" w:hanging="180"/>
+      </w:pPr>
+    </w:lvl>
+    <w:lvl w:ilvl="6" w:tplc="0416000F" w:tentative="1">
+      <w:start w:val="1"/>
+      <w:numFmt w:val="decimal"/>
+      <w:lvlText w:val="%7."/>
+      <w:lvlJc w:val="left"/>
+      <w:pPr>
+        <w:ind w:left="5040" w:hanging="360"/>
+      </w:pPr>
+    </w:lvl>
+    <w:lvl w:ilvl="7" w:tplc="04160019" w:tentative="1">
+      <w:start w:val="1"/>
+      <w:numFmt w:val="lowerLetter"/>
+      <w:lvlText w:val="%8."/>
+      <w:lvlJc w:val="left"/>
+      <w:pPr>
+        <w:ind w:left="5760" w:hanging="360"/>
+      </w:pPr>
+    </w:lvl>
+    <w:lvl w:ilvl="8" w:tplc="0416001B" w:tentative="1">
+      <w:start w:val="1"/>
+      <w:numFmt w:val="lowerRoman"/>
+      <w:lvlText w:val="%9."/>
+      <w:lvlJc w:val="right"/>
+      <w:pPr>
+        <w:ind w:left="6480" w:hanging="180"/>
+      </w:pPr>
+    </w:lvl>
+  </w:abstractNum>
+  <w:abstractNum w:abstractNumId="37">
     <w:nsid w:val="67B552FC"/>
     <w:multiLevelType w:val="hybridMultilevel"/>
     <w:tmpl w:val="90685B7A"/>
@@ -14174,7 +14959,7 @@
       </w:pPr>
     </w:lvl>
   </w:abstractNum>
-  <w:abstractNum w:abstractNumId="31">
+  <w:abstractNum w:abstractNumId="38">
     <w:nsid w:val="7058412A"/>
     <w:multiLevelType w:val="hybridMultilevel"/>
     <w:tmpl w:val="6C2EB8AA"/>
@@ -14263,7 +15048,93 @@
       </w:pPr>
     </w:lvl>
   </w:abstractNum>
-  <w:abstractNum w:abstractNumId="32">
+  <w:abstractNum w:abstractNumId="39">
+    <w:nsid w:val="706C2C5C"/>
+    <w:multiLevelType w:val="hybridMultilevel"/>
+    <w:tmpl w:val="F9D04D90"/>
+    <w:lvl w:ilvl="0" w:tplc="0416000F">
+      <w:start w:val="1"/>
+      <w:numFmt w:val="decimal"/>
+      <w:lvlText w:val="%1."/>
+      <w:lvlJc w:val="left"/>
+      <w:pPr>
+        <w:ind w:left="720" w:hanging="360"/>
+      </w:pPr>
+    </w:lvl>
+    <w:lvl w:ilvl="1" w:tplc="04160019" w:tentative="1">
+      <w:start w:val="1"/>
+      <w:numFmt w:val="lowerLetter"/>
+      <w:lvlText w:val="%2."/>
+      <w:lvlJc w:val="left"/>
+      <w:pPr>
+        <w:ind w:left="1440" w:hanging="360"/>
+      </w:pPr>
+    </w:lvl>
+    <w:lvl w:ilvl="2" w:tplc="0416001B" w:tentative="1">
+      <w:start w:val="1"/>
+      <w:numFmt w:val="lowerRoman"/>
+      <w:lvlText w:val="%3."/>
+      <w:lvlJc w:val="right"/>
+      <w:pPr>
+        <w:ind w:left="2160" w:hanging="180"/>
+      </w:pPr>
+    </w:lvl>
+    <w:lvl w:ilvl="3" w:tplc="0416000F" w:tentative="1">
+      <w:start w:val="1"/>
+      <w:numFmt w:val="decimal"/>
+      <w:lvlText w:val="%4."/>
+      <w:lvlJc w:val="left"/>
+      <w:pPr>
+        <w:ind w:left="2880" w:hanging="360"/>
+      </w:pPr>
+    </w:lvl>
+    <w:lvl w:ilvl="4" w:tplc="04160019" w:tentative="1">
+      <w:start w:val="1"/>
+      <w:numFmt w:val="lowerLetter"/>
+      <w:lvlText w:val="%5."/>
+      <w:lvlJc w:val="left"/>
+      <w:pPr>
+        <w:ind w:left="3600" w:hanging="360"/>
+      </w:pPr>
+    </w:lvl>
+    <w:lvl w:ilvl="5" w:tplc="0416001B">
+      <w:start w:val="1"/>
+      <w:numFmt w:val="lowerRoman"/>
+      <w:lvlText w:val="%6."/>
+      <w:lvlJc w:val="right"/>
+      <w:pPr>
+        <w:ind w:left="4320" w:hanging="180"/>
+      </w:pPr>
+    </w:lvl>
+    <w:lvl w:ilvl="6" w:tplc="0416000F" w:tentative="1">
+      <w:start w:val="1"/>
+      <w:numFmt w:val="decimal"/>
+      <w:lvlText w:val="%7."/>
+      <w:lvlJc w:val="left"/>
+      <w:pPr>
+        <w:ind w:left="5040" w:hanging="360"/>
+      </w:pPr>
+    </w:lvl>
+    <w:lvl w:ilvl="7" w:tplc="04160019" w:tentative="1">
+      <w:start w:val="1"/>
+      <w:numFmt w:val="lowerLetter"/>
+      <w:lvlText w:val="%8."/>
+      <w:lvlJc w:val="left"/>
+      <w:pPr>
+        <w:ind w:left="5760" w:hanging="360"/>
+      </w:pPr>
+    </w:lvl>
+    <w:lvl w:ilvl="8" w:tplc="0416001B" w:tentative="1">
+      <w:start w:val="1"/>
+      <w:numFmt w:val="lowerRoman"/>
+      <w:lvlText w:val="%9."/>
+      <w:lvlJc w:val="right"/>
+      <w:pPr>
+        <w:ind w:left="6480" w:hanging="180"/>
+      </w:pPr>
+    </w:lvl>
+  </w:abstractNum>
+  <w:abstractNum w:abstractNumId="40">
     <w:nsid w:val="73AE327F"/>
     <w:multiLevelType w:val="hybridMultilevel"/>
     <w:tmpl w:val="A12CB7C0"/>
@@ -14352,7 +15223,93 @@
       </w:pPr>
     </w:lvl>
   </w:abstractNum>
-  <w:abstractNum w:abstractNumId="33">
+  <w:abstractNum w:abstractNumId="41">
+    <w:nsid w:val="77BD659D"/>
+    <w:multiLevelType w:val="hybridMultilevel"/>
+    <w:tmpl w:val="1136B15A"/>
+    <w:lvl w:ilvl="0" w:tplc="0416000F">
+      <w:start w:val="1"/>
+      <w:numFmt w:val="decimal"/>
+      <w:lvlText w:val="%1."/>
+      <w:lvlJc w:val="left"/>
+      <w:pPr>
+        <w:ind w:left="720" w:hanging="360"/>
+      </w:pPr>
+    </w:lvl>
+    <w:lvl w:ilvl="1" w:tplc="04160019" w:tentative="1">
+      <w:start w:val="1"/>
+      <w:numFmt w:val="lowerLetter"/>
+      <w:lvlText w:val="%2."/>
+      <w:lvlJc w:val="left"/>
+      <w:pPr>
+        <w:ind w:left="1440" w:hanging="360"/>
+      </w:pPr>
+    </w:lvl>
+    <w:lvl w:ilvl="2" w:tplc="0416001B" w:tentative="1">
+      <w:start w:val="1"/>
+      <w:numFmt w:val="lowerRoman"/>
+      <w:lvlText w:val="%3."/>
+      <w:lvlJc w:val="right"/>
+      <w:pPr>
+        <w:ind w:left="2160" w:hanging="180"/>
+      </w:pPr>
+    </w:lvl>
+    <w:lvl w:ilvl="3" w:tplc="0416000F" w:tentative="1">
+      <w:start w:val="1"/>
+      <w:numFmt w:val="decimal"/>
+      <w:lvlText w:val="%4."/>
+      <w:lvlJc w:val="left"/>
+      <w:pPr>
+        <w:ind w:left="2880" w:hanging="360"/>
+      </w:pPr>
+    </w:lvl>
+    <w:lvl w:ilvl="4" w:tplc="04160019" w:tentative="1">
+      <w:start w:val="1"/>
+      <w:numFmt w:val="lowerLetter"/>
+      <w:lvlText w:val="%5."/>
+      <w:lvlJc w:val="left"/>
+      <w:pPr>
+        <w:ind w:left="3600" w:hanging="360"/>
+      </w:pPr>
+    </w:lvl>
+    <w:lvl w:ilvl="5" w:tplc="0416001B" w:tentative="1">
+      <w:start w:val="1"/>
+      <w:numFmt w:val="lowerRoman"/>
+      <w:lvlText w:val="%6."/>
+      <w:lvlJc w:val="right"/>
+      <w:pPr>
+        <w:ind w:left="4320" w:hanging="180"/>
+      </w:pPr>
+    </w:lvl>
+    <w:lvl w:ilvl="6" w:tplc="0416000F" w:tentative="1">
+      <w:start w:val="1"/>
+      <w:numFmt w:val="decimal"/>
+      <w:lvlText w:val="%7."/>
+      <w:lvlJc w:val="left"/>
+      <w:pPr>
+        <w:ind w:left="5040" w:hanging="360"/>
+      </w:pPr>
+    </w:lvl>
+    <w:lvl w:ilvl="7" w:tplc="04160019" w:tentative="1">
+      <w:start w:val="1"/>
+      <w:numFmt w:val="lowerLetter"/>
+      <w:lvlText w:val="%8."/>
+      <w:lvlJc w:val="left"/>
+      <w:pPr>
+        <w:ind w:left="5760" w:hanging="360"/>
+      </w:pPr>
+    </w:lvl>
+    <w:lvl w:ilvl="8" w:tplc="0416001B" w:tentative="1">
+      <w:start w:val="1"/>
+      <w:numFmt w:val="lowerRoman"/>
+      <w:lvlText w:val="%9."/>
+      <w:lvlJc w:val="right"/>
+      <w:pPr>
+        <w:ind w:left="6480" w:hanging="180"/>
+      </w:pPr>
+    </w:lvl>
+  </w:abstractNum>
+  <w:abstractNum w:abstractNumId="42">
     <w:nsid w:val="78E8360E"/>
     <w:multiLevelType w:val="hybridMultilevel"/>
     <w:tmpl w:val="B69E78A8"/>
@@ -14441,7 +15398,7 @@
       </w:pPr>
     </w:lvl>
   </w:abstractNum>
-  <w:abstractNum w:abstractNumId="34">
+  <w:abstractNum w:abstractNumId="43">
     <w:nsid w:val="7A0E30DD"/>
     <w:multiLevelType w:val="hybridMultilevel"/>
     <w:tmpl w:val="6C2EB8AA"/>
@@ -14530,29 +15487,115 @@
       </w:pPr>
     </w:lvl>
   </w:abstractNum>
+  <w:abstractNum w:abstractNumId="44">
+    <w:nsid w:val="7C691922"/>
+    <w:multiLevelType w:val="hybridMultilevel"/>
+    <w:tmpl w:val="DD42F0FC"/>
+    <w:lvl w:ilvl="0" w:tplc="0416000F">
+      <w:start w:val="1"/>
+      <w:numFmt w:val="decimal"/>
+      <w:lvlText w:val="%1."/>
+      <w:lvlJc w:val="left"/>
+      <w:pPr>
+        <w:ind w:left="720" w:hanging="360"/>
+      </w:pPr>
+    </w:lvl>
+    <w:lvl w:ilvl="1" w:tplc="04160019" w:tentative="1">
+      <w:start w:val="1"/>
+      <w:numFmt w:val="lowerLetter"/>
+      <w:lvlText w:val="%2."/>
+      <w:lvlJc w:val="left"/>
+      <w:pPr>
+        <w:ind w:left="1440" w:hanging="360"/>
+      </w:pPr>
+    </w:lvl>
+    <w:lvl w:ilvl="2" w:tplc="0416001B" w:tentative="1">
+      <w:start w:val="1"/>
+      <w:numFmt w:val="lowerRoman"/>
+      <w:lvlText w:val="%3."/>
+      <w:lvlJc w:val="right"/>
+      <w:pPr>
+        <w:ind w:left="2160" w:hanging="180"/>
+      </w:pPr>
+    </w:lvl>
+    <w:lvl w:ilvl="3" w:tplc="0416000F" w:tentative="1">
+      <w:start w:val="1"/>
+      <w:numFmt w:val="decimal"/>
+      <w:lvlText w:val="%4."/>
+      <w:lvlJc w:val="left"/>
+      <w:pPr>
+        <w:ind w:left="2880" w:hanging="360"/>
+      </w:pPr>
+    </w:lvl>
+    <w:lvl w:ilvl="4" w:tplc="04160019" w:tentative="1">
+      <w:start w:val="1"/>
+      <w:numFmt w:val="lowerLetter"/>
+      <w:lvlText w:val="%5."/>
+      <w:lvlJc w:val="left"/>
+      <w:pPr>
+        <w:ind w:left="3600" w:hanging="360"/>
+      </w:pPr>
+    </w:lvl>
+    <w:lvl w:ilvl="5" w:tplc="0416001B">
+      <w:start w:val="1"/>
+      <w:numFmt w:val="lowerRoman"/>
+      <w:lvlText w:val="%6."/>
+      <w:lvlJc w:val="right"/>
+      <w:pPr>
+        <w:ind w:left="4320" w:hanging="180"/>
+      </w:pPr>
+    </w:lvl>
+    <w:lvl w:ilvl="6" w:tplc="0416000F" w:tentative="1">
+      <w:start w:val="1"/>
+      <w:numFmt w:val="decimal"/>
+      <w:lvlText w:val="%7."/>
+      <w:lvlJc w:val="left"/>
+      <w:pPr>
+        <w:ind w:left="5040" w:hanging="360"/>
+      </w:pPr>
+    </w:lvl>
+    <w:lvl w:ilvl="7" w:tplc="04160019" w:tentative="1">
+      <w:start w:val="1"/>
+      <w:numFmt w:val="lowerLetter"/>
+      <w:lvlText w:val="%8."/>
+      <w:lvlJc w:val="left"/>
+      <w:pPr>
+        <w:ind w:left="5760" w:hanging="360"/>
+      </w:pPr>
+    </w:lvl>
+    <w:lvl w:ilvl="8" w:tplc="0416001B" w:tentative="1">
+      <w:start w:val="1"/>
+      <w:numFmt w:val="lowerRoman"/>
+      <w:lvlText w:val="%9."/>
+      <w:lvlJc w:val="right"/>
+      <w:pPr>
+        <w:ind w:left="6480" w:hanging="180"/>
+      </w:pPr>
+    </w:lvl>
+  </w:abstractNum>
   <w:num w:numId="1">
-    <w:abstractNumId w:val="20"/>
+    <w:abstractNumId w:val="24"/>
   </w:num>
   <w:num w:numId="2">
     <w:abstractNumId w:val="1"/>
   </w:num>
   <w:num w:numId="3">
-    <w:abstractNumId w:val="21"/>
+    <w:abstractNumId w:val="25"/>
   </w:num>
   <w:num w:numId="4">
     <w:abstractNumId w:val="5"/>
   </w:num>
   <w:num w:numId="5">
-    <w:abstractNumId w:val="24"/>
+    <w:abstractNumId w:val="28"/>
   </w:num>
   <w:num w:numId="6">
     <w:abstractNumId w:val="4"/>
   </w:num>
   <w:num w:numId="7">
-    <w:abstractNumId w:val="18"/>
+    <w:abstractNumId w:val="21"/>
   </w:num>
   <w:num w:numId="8">
-    <w:abstractNumId w:val="27"/>
+    <w:abstractNumId w:val="31"/>
   </w:num>
   <w:num w:numId="9">
     <w:abstractNumId w:val="11"/>
@@ -14561,16 +15604,16 @@
     <w:abstractNumId w:val="3"/>
   </w:num>
   <w:num w:numId="11">
-    <w:abstractNumId w:val="28"/>
+    <w:abstractNumId w:val="33"/>
   </w:num>
   <w:num w:numId="12">
-    <w:abstractNumId w:val="25"/>
+    <w:abstractNumId w:val="29"/>
   </w:num>
   <w:num w:numId="13">
-    <w:abstractNumId w:val="13"/>
+    <w:abstractNumId w:val="15"/>
   </w:num>
   <w:num w:numId="14">
-    <w:abstractNumId w:val="30"/>
+    <w:abstractNumId w:val="37"/>
   </w:num>
   <w:num w:numId="15">
     <w:abstractNumId w:val="2"/>
@@ -14579,40 +15622,40 @@
     <w:abstractNumId w:val="8"/>
   </w:num>
   <w:num w:numId="17">
+    <w:abstractNumId w:val="30"/>
+  </w:num>
+  <w:num w:numId="18">
+    <w:abstractNumId w:val="22"/>
+  </w:num>
+  <w:num w:numId="19">
+    <w:abstractNumId w:val="40"/>
+  </w:num>
+  <w:num w:numId="20">
+    <w:abstractNumId w:val="38"/>
+  </w:num>
+  <w:num w:numId="21">
     <w:abstractNumId w:val="26"/>
   </w:num>
-  <w:num w:numId="18">
-    <w:abstractNumId w:val="19"/>
-  </w:num>
-  <w:num w:numId="19">
-    <w:abstractNumId w:val="32"/>
-  </w:num>
-  <w:num w:numId="20">
-    <w:abstractNumId w:val="31"/>
-  </w:num>
-  <w:num w:numId="21">
-    <w:abstractNumId w:val="22"/>
-  </w:num>
   <w:num w:numId="22">
-    <w:abstractNumId w:val="14"/>
+    <w:abstractNumId w:val="16"/>
   </w:num>
   <w:num w:numId="23">
-    <w:abstractNumId w:val="17"/>
+    <w:abstractNumId w:val="20"/>
   </w:num>
   <w:num w:numId="24">
     <w:abstractNumId w:val="9"/>
   </w:num>
   <w:num w:numId="25">
-    <w:abstractNumId w:val="33"/>
+    <w:abstractNumId w:val="42"/>
   </w:num>
   <w:num w:numId="26">
     <w:abstractNumId w:val="12"/>
   </w:num>
   <w:num w:numId="27">
-    <w:abstractNumId w:val="23"/>
+    <w:abstractNumId w:val="27"/>
   </w:num>
   <w:num w:numId="28">
-    <w:abstractNumId w:val="15"/>
+    <w:abstractNumId w:val="17"/>
   </w:num>
   <w:num w:numId="29">
     <w:abstractNumId w:val="10"/>
@@ -14624,16 +15667,46 @@
     <w:abstractNumId w:val="0"/>
   </w:num>
   <w:num w:numId="32">
-    <w:abstractNumId w:val="34"/>
+    <w:abstractNumId w:val="43"/>
   </w:num>
   <w:num w:numId="33">
-    <w:abstractNumId w:val="16"/>
+    <w:abstractNumId w:val="19"/>
   </w:num>
   <w:num w:numId="34">
-    <w:abstractNumId w:val="29"/>
+    <w:abstractNumId w:val="34"/>
   </w:num>
   <w:num w:numId="35">
     <w:abstractNumId w:val="6"/>
+  </w:num>
+  <w:num w:numId="36">
+    <w:abstractNumId w:val="14"/>
+  </w:num>
+  <w:num w:numId="37">
+    <w:abstractNumId w:val="36"/>
+  </w:num>
+  <w:num w:numId="38">
+    <w:abstractNumId w:val="35"/>
+  </w:num>
+  <w:num w:numId="39">
+    <w:abstractNumId w:val="39"/>
+  </w:num>
+  <w:num w:numId="40">
+    <w:abstractNumId w:val="44"/>
+  </w:num>
+  <w:num w:numId="41">
+    <w:abstractNumId w:val="23"/>
+  </w:num>
+  <w:num w:numId="42">
+    <w:abstractNumId w:val="18"/>
+  </w:num>
+  <w:num w:numId="43">
+    <w:abstractNumId w:val="41"/>
+  </w:num>
+  <w:num w:numId="44">
+    <w:abstractNumId w:val="13"/>
+  </w:num>
+  <w:num w:numId="45">
+    <w:abstractNumId w:val="32"/>
   </w:num>
   <w:numIdMacAtCleanup w:val="35"/>
 </w:numbering>
@@ -14651,7 +15724,7 @@
 </file>
 
 <file path=word/styles.xml><?xml version="1.0" encoding="utf-8"?>
-<w:styles xmlns:r="http://schemas.openxmlformats.org/officeDocument/2006/relationships" xmlns:w="http://schemas.openxmlformats.org/wordprocessingml/2006/main">
+<w:styles xmlns:mc="http://schemas.openxmlformats.org/markup-compatibility/2006" xmlns:r="http://schemas.openxmlformats.org/officeDocument/2006/relationships" xmlns:w="http://schemas.openxmlformats.org/wordprocessingml/2006/main" xmlns:w14="http://schemas.microsoft.com/office/word/2010/wordml" mc:Ignorable="w14">
   <w:docDefaults>
     <w:rPrDefault>
       <w:rPr>
@@ -14842,7 +15915,6 @@
     <w:uiPriority w:val="99"/>
     <w:semiHidden/>
     <w:unhideWhenUsed/>
-    <w:qFormat/>
     <w:tblPr>
       <w:tblInd w:w="0" w:type="dxa"/>
       <w:tblCellMar>
@@ -15046,6 +16118,196 @@
         <w:right w:w="108" w:type="dxa"/>
       </w:tblCellMar>
     </w:tblPr>
+  </w:style>
+</w:styles>
+</file>
+
+<file path=word/stylesWithEffects.xml><?xml version="1.0" encoding="utf-8"?>
+<w:styles xmlns:wpc="http://schemas.microsoft.com/office/word/2010/wordprocessingCanvas" xmlns:mc="http://schemas.openxmlformats.org/markup-compatibility/2006" xmlns:o="urn:schemas-microsoft-com:office:office" xmlns:r="http://schemas.openxmlformats.org/officeDocument/2006/relationships" xmlns:m="http://schemas.openxmlformats.org/officeDocument/2006/math" xmlns:v="urn:schemas-microsoft-com:vml" xmlns:wp14="http://schemas.microsoft.com/office/word/2010/wordprocessingDrawing" xmlns:wp="http://schemas.openxmlformats.org/drawingml/2006/wordprocessingDrawing" xmlns:w10="urn:schemas-microsoft-com:office:word" xmlns:w="http://schemas.openxmlformats.org/wordprocessingml/2006/main" xmlns:w14="http://schemas.microsoft.com/office/word/2010/wordml" xmlns:wpg="http://schemas.microsoft.com/office/word/2010/wordprocessingGroup" xmlns:wpi="http://schemas.microsoft.com/office/word/2010/wordprocessingInk" xmlns:wne="http://schemas.microsoft.com/office/word/2006/wordml" xmlns:wps="http://schemas.microsoft.com/office/word/2010/wordprocessingShape" mc:Ignorable="w14 wp14">
+  <w:docDefaults>
+    <w:rPrDefault>
+      <w:rPr>
+        <w:rFonts w:asciiTheme="minorHAnsi" w:eastAsiaTheme="minorEastAsia" w:hAnsiTheme="minorHAnsi" w:cstheme="minorBidi"/>
+        <w:sz w:val="22"/>
+        <w:szCs w:val="22"/>
+        <w:lang w:val="pt-BR" w:eastAsia="pt-BR" w:bidi="ar-SA"/>
+      </w:rPr>
+    </w:rPrDefault>
+    <w:pPrDefault>
+      <w:pPr>
+        <w:spacing w:after="200" w:line="276" w:lineRule="auto"/>
+      </w:pPr>
+    </w:pPrDefault>
+  </w:docDefaults>
+  <w:latentStyles w:defLockedState="0" w:defUIPriority="99" w:defSemiHidden="1" w:defUnhideWhenUsed="1" w:defQFormat="0" w:count="267">
+    <w:lsdException w:name="Normal" w:semiHidden="0" w:uiPriority="0" w:unhideWhenUsed="0" w:qFormat="1"/>
+    <w:lsdException w:name="heading 1" w:semiHidden="0" w:uiPriority="9" w:unhideWhenUsed="0" w:qFormat="1"/>
+    <w:lsdException w:name="heading 2" w:uiPriority="9" w:qFormat="1"/>
+    <w:lsdException w:name="heading 3" w:uiPriority="9" w:qFormat="1"/>
+    <w:lsdException w:name="heading 4" w:uiPriority="9" w:qFormat="1"/>
+    <w:lsdException w:name="heading 5" w:uiPriority="9" w:qFormat="1"/>
+    <w:lsdException w:name="heading 6" w:uiPriority="9" w:qFormat="1"/>
+    <w:lsdException w:name="heading 7" w:uiPriority="9" w:qFormat="1"/>
+    <w:lsdException w:name="heading 8" w:uiPriority="9" w:qFormat="1"/>
+    <w:lsdException w:name="heading 9" w:uiPriority="9" w:qFormat="1"/>
+    <w:lsdException w:name="toc 1" w:uiPriority="39"/>
+    <w:lsdException w:name="toc 2" w:uiPriority="39"/>
+    <w:lsdException w:name="toc 3" w:uiPriority="39"/>
+    <w:lsdException w:name="toc 4" w:uiPriority="39"/>
+    <w:lsdException w:name="toc 5" w:uiPriority="39"/>
+    <w:lsdException w:name="toc 6" w:uiPriority="39"/>
+    <w:lsdException w:name="toc 7" w:uiPriority="39"/>
+    <w:lsdException w:name="toc 8" w:uiPriority="39"/>
+    <w:lsdException w:name="toc 9" w:uiPriority="39"/>
+    <w:lsdException w:name="caption" w:uiPriority="35" w:qFormat="1"/>
+    <w:lsdException w:name="Title" w:semiHidden="0" w:uiPriority="10" w:unhideWhenUsed="0" w:qFormat="1"/>
+    <w:lsdException w:name="Default Paragraph Font" w:uiPriority="1"/>
+    <w:lsdException w:name="Subtitle" w:semiHidden="0" w:uiPriority="11" w:unhideWhenUsed="0" w:qFormat="1"/>
+    <w:lsdException w:name="Strong" w:semiHidden="0" w:uiPriority="22" w:unhideWhenUsed="0" w:qFormat="1"/>
+    <w:lsdException w:name="Emphasis" w:semiHidden="0" w:uiPriority="20" w:unhideWhenUsed="0" w:qFormat="1"/>
+    <w:lsdException w:name="Table Grid" w:semiHidden="0" w:uiPriority="59" w:unhideWhenUsed="0"/>
+    <w:lsdException w:name="Placeholder Text" w:unhideWhenUsed="0"/>
+    <w:lsdException w:name="No Spacing" w:semiHidden="0" w:uiPriority="1" w:unhideWhenUsed="0" w:qFormat="1"/>
+    <w:lsdException w:name="Light Shading" w:semiHidden="0" w:uiPriority="60" w:unhideWhenUsed="0"/>
+    <w:lsdException w:name="Light List" w:semiHidden="0" w:uiPriority="61" w:unhideWhenUsed="0"/>
+    <w:lsdException w:name="Light Grid" w:semiHidden="0" w:uiPriority="62" w:unhideWhenUsed="0"/>
+    <w:lsdException w:name="Medium Shading 1" w:semiHidden="0" w:uiPriority="63" w:unhideWhenUsed="0"/>
+    <w:lsdException w:name="Medium Shading 2" w:semiHidden="0" w:uiPriority="64" w:unhideWhenUsed="0"/>
+    <w:lsdException w:name="Medium List 1" w:semiHidden="0" w:uiPriority="65" w:unhideWhenUsed="0"/>
+    <w:lsdException w:name="Medium List 2" w:semiHidden="0" w:uiPriority="66" w:unhideWhenUsed="0"/>
+    <w:lsdException w:name="Medium Grid 1" w:semiHidden="0" w:uiPriority="67" w:unhideWhenUsed="0"/>
+    <w:lsdException w:name="Medium Grid 2" w:semiHidden="0" w:uiPriority="68" w:unhideWhenUsed="0"/>
+    <w:lsdException w:name="Medium Grid 3" w:semiHidden="0" w:uiPriority="69" w:unhideWhenUsed="0"/>
+    <w:lsdException w:name="Dark List" w:semiHidden="0" w:uiPriority="70" w:unhideWhenUsed="0"/>
+    <w:lsdException w:name="Colorful Shading" w:semiHidden="0" w:uiPriority="71" w:unhideWhenUsed="0"/>
+    <w:lsdException w:name="Colorful List" w:semiHidden="0" w:uiPriority="72" w:unhideWhenUsed="0"/>
+    <w:lsdException w:name="Colorful Grid" w:semiHidden="0" w:uiPriority="73" w:unhideWhenUsed="0"/>
+    <w:lsdException w:name="Light Shading Accent 1" w:semiHidden="0" w:uiPriority="60" w:unhideWhenUsed="0"/>
+    <w:lsdException w:name="Light List Accent 1" w:semiHidden="0" w:uiPriority="61" w:unhideWhenUsed="0"/>
+    <w:lsdException w:name="Light Grid Accent 1" w:semiHidden="0" w:uiPriority="62" w:unhideWhenUsed="0"/>
+    <w:lsdException w:name="Medium Shading 1 Accent 1" w:semiHidden="0" w:uiPriority="63" w:unhideWhenUsed="0"/>
+    <w:lsdException w:name="Medium Shading 2 Accent 1" w:semiHidden="0" w:uiPriority="64" w:unhideWhenUsed="0"/>
+    <w:lsdException w:name="Medium List 1 Accent 1" w:semiHidden="0" w:uiPriority="65" w:unhideWhenUsed="0"/>
+    <w:lsdException w:name="Revision" w:unhideWhenUsed="0"/>
+    <w:lsdException w:name="List Paragraph" w:semiHidden="0" w:uiPriority="34" w:unhideWhenUsed="0" w:qFormat="1"/>
+    <w:lsdException w:name="Quote" w:semiHidden="0" w:uiPriority="29" w:unhideWhenUsed="0" w:qFormat="1"/>
+    <w:lsdException w:name="Intense Quote" w:semiHidden="0" w:uiPriority="30" w:unhideWhenUsed="0" w:qFormat="1"/>
+    <w:lsdException w:name="Medium List 2 Accent 1" w:semiHidden="0" w:uiPriority="66" w:unhideWhenUsed="0"/>
+    <w:lsdException w:name="Medium Grid 1 Accent 1" w:semiHidden="0" w:uiPriority="67" w:unhideWhenUsed="0"/>
+    <w:lsdException w:name="Medium Grid 2 Accent 1" w:semiHidden="0" w:uiPriority="68" w:unhideWhenUsed="0"/>
+    <w:lsdException w:name="Medium Grid 3 Accent 1" w:semiHidden="0" w:uiPriority="69" w:unhideWhenUsed="0"/>
+    <w:lsdException w:name="Dark List Accent 1" w:semiHidden="0" w:uiPriority="70" w:unhideWhenUsed="0"/>
+    <w:lsdException w:name="Colorful Shading Accent 1" w:semiHidden="0" w:uiPriority="71" w:unhideWhenUsed="0"/>
+    <w:lsdException w:name="Colorful List Accent 1" w:semiHidden="0" w:uiPriority="72" w:unhideWhenUsed="0"/>
+    <w:lsdException w:name="Colorful Grid Accent 1" w:semiHidden="0" w:uiPriority="73" w:unhideWhenUsed="0"/>
+    <w:lsdException w:name="Light Shading Accent 2" w:semiHidden="0" w:uiPriority="60" w:unhideWhenUsed="0"/>
+    <w:lsdException w:name="Light List Accent 2" w:semiHidden="0" w:uiPriority="61" w:unhideWhenUsed="0"/>
+    <w:lsdException w:name="Light Grid Accent 2" w:semiHidden="0" w:uiPriority="62" w:unhideWhenUsed="0"/>
+    <w:lsdException w:name="Medium Shading 1 Accent 2" w:semiHidden="0" w:uiPriority="63" w:unhideWhenUsed="0"/>
+    <w:lsdException w:name="Medium Shading 2 Accent 2" w:semiHidden="0" w:uiPriority="64" w:unhideWhenUsed="0"/>
+    <w:lsdException w:name="Medium List 1 Accent 2" w:semiHidden="0" w:uiPriority="65" w:unhideWhenUsed="0"/>
+    <w:lsdException w:name="Medium List 2 Accent 2" w:semiHidden="0" w:uiPriority="66" w:unhideWhenUsed="0"/>
+    <w:lsdException w:name="Medium Grid 1 Accent 2" w:semiHidden="0" w:uiPriority="67" w:unhideWhenUsed="0"/>
+    <w:lsdException w:name="Medium Grid 2 Accent 2" w:semiHidden="0" w:uiPriority="68" w:unhideWhenUsed="0"/>
+    <w:lsdException w:name="Medium Grid 3 Accent 2" w:semiHidden="0" w:uiPriority="69" w:unhideWhenUsed="0"/>
+    <w:lsdException w:name="Dark List Accent 2" w:semiHidden="0" w:uiPriority="70" w:unhideWhenUsed="0"/>
+    <w:lsdException w:name="Colorful Shading Accent 2" w:semiHidden="0" w:uiPriority="71" w:unhideWhenUsed="0"/>
+    <w:lsdException w:name="Colorful List Accent 2" w:semiHidden="0" w:uiPriority="72" w:unhideWhenUsed="0"/>
+    <w:lsdException w:name="Colorful Grid Accent 2" w:semiHidden="0" w:uiPriority="73" w:unhideWhenUsed="0"/>
+    <w:lsdException w:name="Light Shading Accent 3" w:semiHidden="0" w:uiPriority="60" w:unhideWhenUsed="0"/>
+    <w:lsdException w:name="Light List Accent 3" w:semiHidden="0" w:uiPriority="61" w:unhideWhenUsed="0"/>
+    <w:lsdException w:name="Light Grid Accent 3" w:semiHidden="0" w:uiPriority="62" w:unhideWhenUsed="0"/>
+    <w:lsdException w:name="Medium Shading 1 Accent 3" w:semiHidden="0" w:uiPriority="63" w:unhideWhenUsed="0"/>
+    <w:lsdException w:name="Medium Shading 2 Accent 3" w:semiHidden="0" w:uiPriority="64" w:unhideWhenUsed="0"/>
+    <w:lsdException w:name="Medium List 1 Accent 3" w:semiHidden="0" w:uiPriority="65" w:unhideWhenUsed="0"/>
+    <w:lsdException w:name="Medium List 2 Accent 3" w:semiHidden="0" w:uiPriority="66" w:unhideWhenUsed="0"/>
+    <w:lsdException w:name="Medium Grid 1 Accent 3" w:semiHidden="0" w:uiPriority="67" w:unhideWhenUsed="0"/>
+    <w:lsdException w:name="Medium Grid 2 Accent 3" w:semiHidden="0" w:uiPriority="68" w:unhideWhenUsed="0"/>
+    <w:lsdException w:name="Medium Grid 3 Accent 3" w:semiHidden="0" w:uiPriority="69" w:unhideWhenUsed="0"/>
+    <w:lsdException w:name="Dark List Accent 3" w:semiHidden="0" w:uiPriority="70" w:unhideWhenUsed="0"/>
+    <w:lsdException w:name="Colorful Shading Accent 3" w:semiHidden="0" w:uiPriority="71" w:unhideWhenUsed="0"/>
+    <w:lsdException w:name="Colorful List Accent 3" w:semiHidden="0" w:uiPriority="72" w:unhideWhenUsed="0"/>
+    <w:lsdException w:name="Colorful Grid Accent 3" w:semiHidden="0" w:uiPriority="73" w:unhideWhenUsed="0"/>
+    <w:lsdException w:name="Light Shading Accent 4" w:semiHidden="0" w:uiPriority="60" w:unhideWhenUsed="0"/>
+    <w:lsdException w:name="Light List Accent 4" w:semiHidden="0" w:uiPriority="61" w:unhideWhenUsed="0"/>
+    <w:lsdException w:name="Light Grid Accent 4" w:semiHidden="0" w:uiPriority="62" w:unhideWhenUsed="0"/>
+    <w:lsdException w:name="Medium Shading 1 Accent 4" w:semiHidden="0" w:uiPriority="63" w:unhideWhenUsed="0"/>
+    <w:lsdException w:name="Medium Shading 2 Accent 4" w:semiHidden="0" w:uiPriority="64" w:unhideWhenUsed="0"/>
+    <w:lsdException w:name="Medium List 1 Accent 4" w:semiHidden="0" w:uiPriority="65" w:unhideWhenUsed="0"/>
+    <w:lsdException w:name="Medium List 2 Accent 4" w:semiHidden="0" w:uiPriority="66" w:unhideWhenUsed="0"/>
+    <w:lsdException w:name="Medium Grid 1 Accent 4" w:semiHidden="0" w:uiPriority="67" w:unhideWhenUsed="0"/>
+    <w:lsdException w:name="Medium Grid 2 Accent 4" w:semiHidden="0" w:uiPriority="68" w:unhideWhenUsed="0"/>
+    <w:lsdException w:name="Medium Grid 3 Accent 4" w:semiHidden="0" w:uiPriority="69" w:unhideWhenUsed="0"/>
+    <w:lsdException w:name="Dark List Accent 4" w:semiHidden="0" w:uiPriority="70" w:unhideWhenUsed="0"/>
+    <w:lsdException w:name="Colorful Shading Accent 4" w:semiHidden="0" w:uiPriority="71" w:unhideWhenUsed="0"/>
+    <w:lsdException w:name="Colorful List Accent 4" w:semiHidden="0" w:uiPriority="72" w:unhideWhenUsed="0"/>
+    <w:lsdException w:name="Colorful Grid Accent 4" w:semiHidden="0" w:uiPriority="73" w:unhideWhenUsed="0"/>
+    <w:lsdException w:name="Light Shading Accent 5" w:semiHidden="0" w:uiPriority="60" w:unhideWhenUsed="0"/>
+    <w:lsdException w:name="Light List Accent 5" w:semiHidden="0" w:uiPriority="61" w:unhideWhenUsed="0"/>
+    <w:lsdException w:name="Light Grid Accent 5" w:semiHidden="0" w:uiPriority="62" w:unhideWhenUsed="0"/>
+    <w:lsdException w:name="Medium Shading 1 Accent 5" w:semiHidden="0" w:uiPriority="63" w:unhideWhenUsed="0"/>
+    <w:lsdException w:name="Medium Shading 2 Accent 5" w:semiHidden="0" w:uiPriority="64" w:unhideWhenUsed="0"/>
+    <w:lsdException w:name="Medium List 1 Accent 5" w:semiHidden="0" w:uiPriority="65" w:unhideWhenUsed="0"/>
+    <w:lsdException w:name="Medium List 2 Accent 5" w:semiHidden="0" w:uiPriority="66" w:unhideWhenUsed="0"/>
+    <w:lsdException w:name="Medium Grid 1 Accent 5" w:semiHidden="0" w:uiPriority="67" w:unhideWhenUsed="0"/>
+    <w:lsdException w:name="Medium Grid 2 Accent 5" w:semiHidden="0" w:uiPriority="68" w:unhideWhenUsed="0"/>
+    <w:lsdException w:name="Medium Grid 3 Accent 5" w:semiHidden="0" w:uiPriority="69" w:unhideWhenUsed="0"/>
+    <w:lsdException w:name="Dark List Accent 5" w:semiHidden="0" w:uiPriority="70" w:unhideWhenUsed="0"/>
+    <w:lsdException w:name="Colorful Shading Accent 5" w:semiHidden="0" w:uiPriority="71" w:unhideWhenUsed="0"/>
+    <w:lsdException w:name="Colorful List Accent 5" w:semiHidden="0" w:uiPriority="72" w:unhideWhenUsed="0"/>
+    <w:lsdException w:name="Colorful Grid Accent 5" w:semiHidden="0" w:uiPriority="73" w:unhideWhenUsed="0"/>
+    <w:lsdException w:name="Light Shading Accent 6" w:semiHidden="0" w:uiPriority="60" w:unhideWhenUsed="0"/>
+    <w:lsdException w:name="Light List Accent 6" w:semiHidden="0" w:uiPriority="61" w:unhideWhenUsed="0"/>
+    <w:lsdException w:name="Light Grid Accent 6" w:semiHidden="0" w:uiPriority="62" w:unhideWhenUsed="0"/>
+    <w:lsdException w:name="Medium Shading 1 Accent 6" w:semiHidden="0" w:uiPriority="63" w:unhideWhenUsed="0"/>
+    <w:lsdException w:name="Medium Shading 2 Accent 6" w:semiHidden="0" w:uiPriority="64" w:unhideWhenUsed="0"/>
+    <w:lsdException w:name="Medium List 1 Accent 6" w:semiHidden="0" w:uiPriority="65" w:unhideWhenUsed="0"/>
+    <w:lsdException w:name="Medium List 2 Accent 6" w:semiHidden="0" w:uiPriority="66" w:unhideWhenUsed="0"/>
+    <w:lsdException w:name="Medium Grid 1 Accent 6" w:semiHidden="0" w:uiPriority="67" w:unhideWhenUsed="0"/>
+    <w:lsdException w:name="Medium Grid 2 Accent 6" w:semiHidden="0" w:uiPriority="68" w:unhideWhenUsed="0"/>
+    <w:lsdException w:name="Medium Grid 3 Accent 6" w:semiHidden="0" w:uiPriority="69" w:unhideWhenUsed="0"/>
+    <w:lsdException w:name="Dark List Accent 6" w:semiHidden="0" w:uiPriority="70" w:unhideWhenUsed="0"/>
+    <w:lsdException w:name="Colorful Shading Accent 6" w:semiHidden="0" w:uiPriority="71" w:unhideWhenUsed="0"/>
+    <w:lsdException w:name="Colorful List Accent 6" w:semiHidden="0" w:uiPriority="72" w:unhideWhenUsed="0"/>
+    <w:lsdException w:name="Colorful Grid Accent 6" w:semiHidden="0" w:uiPriority="73" w:unhideWhenUsed="0"/>
+    <w:lsdException w:name="Subtle Emphasis" w:semiHidden="0" w:uiPriority="19" w:unhideWhenUsed="0" w:qFormat="1"/>
+    <w:lsdException w:name="Intense Emphasis" w:semiHidden="0" w:uiPriority="21" w:unhideWhenUsed="0" w:qFormat="1"/>
+    <w:lsdException w:name="Subtle Reference" w:semiHidden="0" w:uiPriority="31" w:unhideWhenUsed="0" w:qFormat="1"/>
+    <w:lsdException w:name="Intense Reference" w:semiHidden="0" w:uiPriority="32" w:unhideWhenUsed="0" w:qFormat="1"/>
+    <w:lsdException w:name="Book Title" w:semiHidden="0" w:uiPriority="33" w:unhideWhenUsed="0" w:qFormat="1"/>
+    <w:lsdException w:name="Bibliography" w:uiPriority="37"/>
+    <w:lsdException w:name="TOC Heading" w:uiPriority="39" w:qFormat="1"/>
+  </w:latentStyles>
+  <w:style w:type="paragraph" w:default="1" w:styleId="Normal">
+    <w:name w:val="Normal"/>
+    <w:qFormat/>
+  </w:style>
+  <w:style w:type="character" w:default="1" w:styleId="Fontepargpadro">
+    <w:name w:val="Default Paragraph Font"/>
+    <w:uiPriority w:val="1"/>
+    <w:semiHidden/>
+    <w:unhideWhenUsed/>
+  </w:style>
+  <w:style w:type="table" w:default="1" w:styleId="Tabelanormal">
+    <w:name w:val="Normal Table"/>
+    <w:uiPriority w:val="99"/>
+    <w:semiHidden/>
+    <w:unhideWhenUsed/>
+    <w:tblPr>
+      <w:tblInd w:w="0" w:type="dxa"/>
+      <w:tblCellMar>
+        <w:top w:w="0" w:type="dxa"/>
+        <w:left w:w="108" w:type="dxa"/>
+        <w:bottom w:w="0" w:type="dxa"/>
+        <w:right w:w="108" w:type="dxa"/>
+      </w:tblCellMar>
+    </w:tblPr>
+  </w:style>
+  <w:style w:type="numbering" w:default="1" w:styleId="Semlista">
+    <w:name w:val="No List"/>
+    <w:uiPriority w:val="99"/>
+    <w:semiHidden/>
+    <w:unhideWhenUsed/>
   </w:style>
 </w:styles>
 </file>
@@ -15305,7 +16567,7 @@
   <a:extraClrSchemeLst/>
   <a:extLst>
     <a:ext uri="{05A4C25C-085E-4340-85A3-A5531E510DB2}">
-      <thm15:themeFamily xmlns="" xmlns:thm15="http://schemas.microsoft.com/office/thememl/2012/main" name="Office Theme" id="{62F939B6-93AF-4DB8-9C6B-D6C7DFDC589F}" vid="{4A3C46E8-61CC-4603-A589-7422A47A8E4A}"/>
+      <thm15:themeFamily xmlns:thm15="http://schemas.microsoft.com/office/thememl/2012/main" xmlns="" name="Office Theme" id="{62F939B6-93AF-4DB8-9C6B-D6C7DFDC589F}" vid="{4A3C46E8-61CC-4603-A589-7422A47A8E4A}"/>
     </a:ext>
   </a:extLst>
 </a:theme>

</xml_diff>

<commit_message>
Refinamento de todos os protótipos
Todos os botões foram corrigidos e o fluxo geral foi melhorado.

As imagens dos protótipos e as descrições dos casos de uso ainda estão desatualizadas e serão re-enviadas após terminar o projeto de protótipos (arquivo .epgz).
</commit_message>
<xml_diff>
--- a/2.Análise/2.1.Modelo de Caso de Uso - MCU/Descrições dos casos de uso.docx
+++ b/2.Análise/2.1.Modelo de Caso de Uso - MCU/Descrições dos casos de uso.docx
@@ -654,7 +654,28 @@
                 <w:sz w:val="20"/>
                 <w:szCs w:val="20"/>
               </w:rPr>
-              <w:t>scinco</w:t>
+              <w:t>s</w:t>
+            </w:r>
+            <w:r>
+              <w:rPr>
+                <w:sz w:val="20"/>
+                <w:szCs w:val="20"/>
+              </w:rPr>
+              <w:t xml:space="preserve"> </w:t>
+            </w:r>
+            <w:r>
+              <w:rPr>
+                <w:sz w:val="20"/>
+                <w:szCs w:val="20"/>
+              </w:rPr>
+              <w:t>cinco</w:t>
+            </w:r>
+            <w:r>
+              <w:rPr>
+                <w:sz w:val="20"/>
+                <w:szCs w:val="20"/>
+              </w:rPr>
+              <w:t xml:space="preserve"> </w:t>
             </w:r>
             <w:r>
               <w:rPr>
@@ -1950,6 +1971,99 @@
                 <w:szCs w:val="20"/>
               </w:rPr>
               <w:t>Refinados os casos de uso CDU12 a CDU15</w:t>
+            </w:r>
+            <w:r>
+              <w:rPr>
+                <w:sz w:val="20"/>
+                <w:szCs w:val="20"/>
+              </w:rPr>
+              <w:t>.</w:t>
+            </w:r>
+          </w:p>
+        </w:tc>
+      </w:tr>
+      <w:tr>
+        <w:tc>
+          <w:tcPr>
+            <w:tcW w:w="1058" w:type="dxa"/>
+          </w:tcPr>
+          <w:p>
+            <w:pPr>
+              <w:spacing w:line="276" w:lineRule="auto"/>
+              <w:rPr>
+                <w:sz w:val="20"/>
+                <w:szCs w:val="20"/>
+              </w:rPr>
+            </w:pPr>
+            <w:r>
+              <w:rPr>
+                <w:sz w:val="20"/>
+                <w:szCs w:val="20"/>
+              </w:rPr>
+              <w:t>21/09/17</w:t>
+            </w:r>
+          </w:p>
+        </w:tc>
+        <w:tc>
+          <w:tcPr>
+            <w:tcW w:w="922" w:type="dxa"/>
+          </w:tcPr>
+          <w:p>
+            <w:pPr>
+              <w:spacing w:line="276" w:lineRule="auto"/>
+              <w:rPr>
+                <w:sz w:val="20"/>
+                <w:szCs w:val="20"/>
+              </w:rPr>
+            </w:pPr>
+            <w:r>
+              <w:rPr>
+                <w:sz w:val="20"/>
+                <w:szCs w:val="20"/>
+              </w:rPr>
+              <w:t>2.7</w:t>
+            </w:r>
+          </w:p>
+        </w:tc>
+        <w:tc>
+          <w:tcPr>
+            <w:tcW w:w="1814" w:type="dxa"/>
+          </w:tcPr>
+          <w:p>
+            <w:pPr>
+              <w:spacing w:line="276" w:lineRule="auto"/>
+              <w:rPr>
+                <w:sz w:val="20"/>
+                <w:szCs w:val="20"/>
+              </w:rPr>
+            </w:pPr>
+            <w:r>
+              <w:rPr>
+                <w:sz w:val="20"/>
+                <w:szCs w:val="20"/>
+              </w:rPr>
+              <w:t>Nelson William</w:t>
+            </w:r>
+          </w:p>
+        </w:tc>
+        <w:tc>
+          <w:tcPr>
+            <w:tcW w:w="5699" w:type="dxa"/>
+          </w:tcPr>
+          <w:p>
+            <w:pPr>
+              <w:spacing w:line="276" w:lineRule="auto"/>
+              <w:rPr>
+                <w:sz w:val="20"/>
+                <w:szCs w:val="20"/>
+              </w:rPr>
+            </w:pPr>
+            <w:r>
+              <w:rPr>
+                <w:sz w:val="20"/>
+                <w:szCs w:val="20"/>
+              </w:rPr>
+              <w:t>Atualizadas inconsistências entre casos de uso.</w:t>
             </w:r>
           </w:p>
         </w:tc>
@@ -1974,12 +2088,14 @@
     </w:p>
     <w:p>
       <w:r>
-        <w:t xml:space="preserve">O objetivo deste documento é descrever os casos de uso presentes no diagrama de casos de uso do sistema. As descrições visam exemplificar a comunicação entre usuários e o sistema, a fim de facilitar o projeto, o desenvolvimento e os testes, guiando os </w:t>
+        <w:t>O objetivo deste documento é descrever os casos de uso pr</w:t>
+      </w:r>
+      <w:bookmarkStart w:id="0" w:name="_GoBack"/>
+      <w:bookmarkEnd w:id="0"/>
+      <w:r>
+        <w:t xml:space="preserve">esentes no diagrama de casos de uso do sistema. As descrições visam exemplificar a comunicação entre usuários e o sistema, a fim de facilitar o projeto, o desenvolvimento e os testes, guiando os </w:t>
       </w:r>
       <w:r>
-        <w:rPr>
-          <w:u w:val="single"/>
-        </w:rPr>
         <w:t>objetivos</w:t>
       </w:r>
       <w:r>
@@ -3002,7 +3118,7 @@
                 <w:tab w:val="left" w:pos="7215"/>
               </w:tabs>
             </w:pPr>
-            <w:bookmarkStart w:id="0" w:name="_Hlk492410541"/>
+            <w:bookmarkStart w:id="1" w:name="_Hlk492410541"/>
             <w:r>
               <w:rPr>
                 <w:b/>
@@ -3035,7 +3151,7 @@
               <w:pStyle w:val="PargrafodaLista"/>
               <w:numPr>
                 <w:ilvl w:val="0"/>
-                <w:numId w:val="45"/>
+                <w:numId w:val="37"/>
               </w:numPr>
             </w:pPr>
             <w:r>
@@ -3056,7 +3172,7 @@
               <w:pStyle w:val="PargrafodaLista"/>
               <w:numPr>
                 <w:ilvl w:val="0"/>
-                <w:numId w:val="45"/>
+                <w:numId w:val="37"/>
               </w:numPr>
             </w:pPr>
             <w:r>
@@ -3068,7 +3184,7 @@
               <w:pStyle w:val="PargrafodaLista"/>
               <w:numPr>
                 <w:ilvl w:val="0"/>
-                <w:numId w:val="45"/>
+                <w:numId w:val="37"/>
               </w:numPr>
             </w:pPr>
             <w:r>
@@ -3080,7 +3196,7 @@
               <w:pStyle w:val="PargrafodaLista"/>
               <w:numPr>
                 <w:ilvl w:val="0"/>
-                <w:numId w:val="45"/>
+                <w:numId w:val="37"/>
               </w:numPr>
             </w:pPr>
             <w:r>
@@ -3098,7 +3214,7 @@
               <w:pStyle w:val="PargrafodaLista"/>
               <w:numPr>
                 <w:ilvl w:val="0"/>
-                <w:numId w:val="45"/>
+                <w:numId w:val="37"/>
               </w:numPr>
             </w:pPr>
             <w:r>
@@ -3130,7 +3246,7 @@
                 <w:tab w:val="left" w:pos="7215"/>
               </w:tabs>
             </w:pPr>
-            <w:bookmarkStart w:id="1" w:name="_Hlk492411499"/>
+            <w:bookmarkStart w:id="2" w:name="_Hlk492411499"/>
             <w:r>
               <w:rPr>
                 <w:b/>
@@ -3163,7 +3279,7 @@
               <w:pStyle w:val="PargrafodaLista"/>
               <w:numPr>
                 <w:ilvl w:val="0"/>
-                <w:numId w:val="46"/>
+                <w:numId w:val="38"/>
               </w:numPr>
             </w:pPr>
             <w:r>
@@ -3181,7 +3297,7 @@
               <w:pStyle w:val="PargrafodaLista"/>
               <w:numPr>
                 <w:ilvl w:val="0"/>
-                <w:numId w:val="46"/>
+                <w:numId w:val="38"/>
               </w:numPr>
             </w:pPr>
             <w:r>
@@ -3193,7 +3309,7 @@
               <w:pStyle w:val="PargrafodaLista"/>
               <w:numPr>
                 <w:ilvl w:val="0"/>
-                <w:numId w:val="46"/>
+                <w:numId w:val="38"/>
               </w:numPr>
             </w:pPr>
             <w:r>
@@ -3205,7 +3321,7 @@
               <w:pStyle w:val="PargrafodaLista"/>
               <w:numPr>
                 <w:ilvl w:val="0"/>
-                <w:numId w:val="46"/>
+                <w:numId w:val="38"/>
               </w:numPr>
             </w:pPr>
             <w:r>
@@ -3217,7 +3333,7 @@
               <w:pStyle w:val="PargrafodaLista"/>
               <w:numPr>
                 <w:ilvl w:val="0"/>
-                <w:numId w:val="46"/>
+                <w:numId w:val="38"/>
               </w:numPr>
             </w:pPr>
             <w:r>
@@ -3232,7 +3348,7 @@
               <w:pStyle w:val="PargrafodaLista"/>
               <w:numPr>
                 <w:ilvl w:val="0"/>
-                <w:numId w:val="46"/>
+                <w:numId w:val="38"/>
               </w:numPr>
             </w:pPr>
             <w:r>
@@ -3247,8 +3363,8 @@
           </w:p>
         </w:tc>
       </w:tr>
-      <w:bookmarkEnd w:id="0"/>
       <w:bookmarkEnd w:id="1"/>
+      <w:bookmarkEnd w:id="2"/>
       <w:tr>
         <w:trPr>
           <w:trHeight w:val="136"/>
@@ -3351,6 +3467,7 @@
               <w:rPr>
                 <w:b/>
               </w:rPr>
+              <w:lastRenderedPageBreak/>
               <w:t>Pós-condição</w:t>
             </w:r>
             <w:r>
@@ -3437,7 +3554,7 @@
               <w:pStyle w:val="PargrafodaLista"/>
               <w:numPr>
                 <w:ilvl w:val="0"/>
-                <w:numId w:val="43"/>
+                <w:numId w:val="35"/>
               </w:numPr>
               <w:rPr>
                 <w:b/>
@@ -3685,7 +3802,7 @@
               <w:pStyle w:val="PargrafodaLista"/>
               <w:numPr>
                 <w:ilvl w:val="0"/>
-                <w:numId w:val="43"/>
+                <w:numId w:val="35"/>
               </w:numPr>
             </w:pPr>
             <w:r>
@@ -4041,6 +4158,7 @@
               <w:rPr>
                 <w:b/>
               </w:rPr>
+              <w:lastRenderedPageBreak/>
               <w:t>CDU04</w:t>
             </w:r>
           </w:p>
@@ -4253,7 +4371,6 @@
               </w:numPr>
             </w:pPr>
             <w:r>
-              <w:lastRenderedPageBreak/>
               <w:t xml:space="preserve">Sistema exibe o histórico de entradas e saídas </w:t>
             </w:r>
             <w:r>
@@ -4295,7 +4412,6 @@
               <w:rPr>
                 <w:b/>
               </w:rPr>
-              <w:lastRenderedPageBreak/>
               <w:t xml:space="preserve">Fluxo alternativo: </w:t>
             </w:r>
             <w:r>
@@ -4318,7 +4434,7 @@
               <w:pStyle w:val="PargrafodaLista"/>
               <w:numPr>
                 <w:ilvl w:val="0"/>
-                <w:numId w:val="23"/>
+                <w:numId w:val="20"/>
               </w:numPr>
             </w:pPr>
             <w:r>
@@ -4330,7 +4446,7 @@
               <w:pStyle w:val="PargrafodaLista"/>
               <w:numPr>
                 <w:ilvl w:val="0"/>
-                <w:numId w:val="23"/>
+                <w:numId w:val="20"/>
               </w:numPr>
             </w:pPr>
             <w:r>
@@ -4348,7 +4464,7 @@
               <w:pStyle w:val="PargrafodaLista"/>
               <w:numPr>
                 <w:ilvl w:val="0"/>
-                <w:numId w:val="23"/>
+                <w:numId w:val="20"/>
               </w:numPr>
             </w:pPr>
             <w:r>
@@ -4380,7 +4496,7 @@
               <w:pStyle w:val="PargrafodaLista"/>
               <w:numPr>
                 <w:ilvl w:val="0"/>
-                <w:numId w:val="43"/>
+                <w:numId w:val="35"/>
               </w:numPr>
               <w:rPr>
                 <w:b/>
@@ -4401,7 +4517,7 @@
               <w:pStyle w:val="PargrafodaLista"/>
               <w:numPr>
                 <w:ilvl w:val="0"/>
-                <w:numId w:val="43"/>
+                <w:numId w:val="35"/>
               </w:numPr>
             </w:pPr>
             <w:r>
@@ -4686,6 +4802,7 @@
               </w:numPr>
             </w:pPr>
             <w:r>
+              <w:lastRenderedPageBreak/>
               <w:t>Gestor seleciona a opção “In</w:t>
             </w:r>
             <w:r>
@@ -4842,7 +4959,7 @@
               <w:pStyle w:val="PargrafodaLista"/>
               <w:numPr>
                 <w:ilvl w:val="0"/>
-                <w:numId w:val="24"/>
+                <w:numId w:val="21"/>
               </w:numPr>
             </w:pPr>
             <w:r>
@@ -4857,7 +4974,7 @@
               <w:pStyle w:val="PargrafodaLista"/>
               <w:numPr>
                 <w:ilvl w:val="0"/>
-                <w:numId w:val="24"/>
+                <w:numId w:val="21"/>
               </w:numPr>
             </w:pPr>
             <w:r>
@@ -4869,7 +4986,7 @@
               <w:pStyle w:val="PargrafodaLista"/>
               <w:numPr>
                 <w:ilvl w:val="0"/>
-                <w:numId w:val="24"/>
+                <w:numId w:val="21"/>
               </w:numPr>
             </w:pPr>
             <w:r>
@@ -4881,7 +4998,7 @@
               <w:pStyle w:val="PargrafodaLista"/>
               <w:numPr>
                 <w:ilvl w:val="0"/>
-                <w:numId w:val="24"/>
+                <w:numId w:val="21"/>
               </w:numPr>
             </w:pPr>
             <w:r>
@@ -4893,7 +5010,7 @@
               <w:pStyle w:val="PargrafodaLista"/>
               <w:numPr>
                 <w:ilvl w:val="0"/>
-                <w:numId w:val="24"/>
+                <w:numId w:val="21"/>
               </w:numPr>
             </w:pPr>
             <w:r>
@@ -4954,7 +5071,7 @@
               <w:pStyle w:val="PargrafodaLista"/>
               <w:numPr>
                 <w:ilvl w:val="0"/>
-                <w:numId w:val="25"/>
+                <w:numId w:val="22"/>
               </w:numPr>
             </w:pPr>
             <w:r>
@@ -4972,7 +5089,7 @@
               <w:pStyle w:val="PargrafodaLista"/>
               <w:numPr>
                 <w:ilvl w:val="0"/>
-                <w:numId w:val="25"/>
+                <w:numId w:val="22"/>
               </w:numPr>
             </w:pPr>
             <w:r>
@@ -4984,7 +5101,7 @@
               <w:pStyle w:val="PargrafodaLista"/>
               <w:numPr>
                 <w:ilvl w:val="0"/>
-                <w:numId w:val="25"/>
+                <w:numId w:val="22"/>
               </w:numPr>
             </w:pPr>
             <w:r>
@@ -4996,7 +5113,7 @@
               <w:pStyle w:val="PargrafodaLista"/>
               <w:numPr>
                 <w:ilvl w:val="0"/>
-                <w:numId w:val="25"/>
+                <w:numId w:val="22"/>
               </w:numPr>
             </w:pPr>
             <w:r>
@@ -5008,7 +5125,7 @@
               <w:pStyle w:val="PargrafodaLista"/>
               <w:numPr>
                 <w:ilvl w:val="0"/>
-                <w:numId w:val="25"/>
+                <w:numId w:val="22"/>
               </w:numPr>
             </w:pPr>
             <w:r>
@@ -5020,7 +5137,7 @@
               <w:pStyle w:val="PargrafodaLista"/>
               <w:numPr>
                 <w:ilvl w:val="0"/>
-                <w:numId w:val="25"/>
+                <w:numId w:val="22"/>
               </w:numPr>
             </w:pPr>
             <w:r>
@@ -5045,8 +5162,8 @@
         <w:tblLook w:val="04A0" w:firstRow="1" w:lastRow="0" w:firstColumn="1" w:lastColumn="0" w:noHBand="0" w:noVBand="1"/>
       </w:tblPr>
       <w:tblGrid>
-        <w:gridCol w:w="2310"/>
-        <w:gridCol w:w="7352"/>
+        <w:gridCol w:w="2307"/>
+        <w:gridCol w:w="7355"/>
       </w:tblGrid>
       <w:tr>
         <w:trPr>
@@ -5410,6 +5527,7 @@
               </w:numPr>
             </w:pPr>
             <w:r>
+              <w:lastRenderedPageBreak/>
               <w:t>Sistema exibe a mensagem de inclusão feita com sucesso</w:t>
             </w:r>
           </w:p>
@@ -5451,6 +5569,7 @@
               <w:rPr>
                 <w:b/>
               </w:rPr>
+              <w:lastRenderedPageBreak/>
               <w:tab/>
             </w:r>
             <w:r>
@@ -5479,7 +5598,7 @@
               <w:pStyle w:val="PargrafodaLista"/>
               <w:numPr>
                 <w:ilvl w:val="0"/>
-                <w:numId w:val="26"/>
+                <w:numId w:val="23"/>
               </w:numPr>
             </w:pPr>
             <w:r>
@@ -5494,7 +5613,7 @@
               <w:pStyle w:val="PargrafodaLista"/>
               <w:numPr>
                 <w:ilvl w:val="0"/>
-                <w:numId w:val="26"/>
+                <w:numId w:val="23"/>
               </w:numPr>
             </w:pPr>
             <w:r>
@@ -5506,7 +5625,7 @@
               <w:pStyle w:val="PargrafodaLista"/>
               <w:numPr>
                 <w:ilvl w:val="0"/>
-                <w:numId w:val="26"/>
+                <w:numId w:val="23"/>
               </w:numPr>
             </w:pPr>
             <w:r>
@@ -5518,7 +5637,7 @@
               <w:pStyle w:val="PargrafodaLista"/>
               <w:numPr>
                 <w:ilvl w:val="0"/>
-                <w:numId w:val="26"/>
+                <w:numId w:val="23"/>
               </w:numPr>
             </w:pPr>
             <w:r>
@@ -5530,7 +5649,7 @@
               <w:pStyle w:val="PargrafodaLista"/>
               <w:numPr>
                 <w:ilvl w:val="0"/>
-                <w:numId w:val="26"/>
+                <w:numId w:val="23"/>
               </w:numPr>
             </w:pPr>
             <w:r>
@@ -5591,7 +5710,7 @@
               <w:pStyle w:val="PargrafodaLista"/>
               <w:numPr>
                 <w:ilvl w:val="0"/>
-                <w:numId w:val="27"/>
+                <w:numId w:val="24"/>
               </w:numPr>
             </w:pPr>
             <w:r>
@@ -5609,7 +5728,7 @@
               <w:pStyle w:val="PargrafodaLista"/>
               <w:numPr>
                 <w:ilvl w:val="0"/>
-                <w:numId w:val="27"/>
+                <w:numId w:val="24"/>
               </w:numPr>
             </w:pPr>
             <w:r>
@@ -5621,7 +5740,7 @@
               <w:pStyle w:val="PargrafodaLista"/>
               <w:numPr>
                 <w:ilvl w:val="0"/>
-                <w:numId w:val="27"/>
+                <w:numId w:val="24"/>
               </w:numPr>
             </w:pPr>
             <w:r>
@@ -5633,7 +5752,7 @@
               <w:pStyle w:val="PargrafodaLista"/>
               <w:numPr>
                 <w:ilvl w:val="0"/>
-                <w:numId w:val="27"/>
+                <w:numId w:val="24"/>
               </w:numPr>
             </w:pPr>
             <w:r>
@@ -5645,7 +5764,7 @@
               <w:pStyle w:val="PargrafodaLista"/>
               <w:numPr>
                 <w:ilvl w:val="0"/>
-                <w:numId w:val="27"/>
+                <w:numId w:val="24"/>
               </w:numPr>
             </w:pPr>
             <w:r>
@@ -5657,7 +5776,7 @@
               <w:pStyle w:val="PargrafodaLista"/>
               <w:numPr>
                 <w:ilvl w:val="0"/>
-                <w:numId w:val="27"/>
+                <w:numId w:val="24"/>
               </w:numPr>
             </w:pPr>
             <w:r>
@@ -5693,7 +5812,7 @@
               <w:pStyle w:val="PargrafodaLista"/>
               <w:numPr>
                 <w:ilvl w:val="0"/>
-                <w:numId w:val="43"/>
+                <w:numId w:val="35"/>
               </w:numPr>
               <w:rPr>
                 <w:b/>
@@ -5717,7 +5836,7 @@
               <w:pStyle w:val="PargrafodaLista"/>
               <w:numPr>
                 <w:ilvl w:val="0"/>
-                <w:numId w:val="43"/>
+                <w:numId w:val="35"/>
               </w:numPr>
               <w:rPr>
                 <w:b/>
@@ -5738,7 +5857,7 @@
               <w:pStyle w:val="PargrafodaLista"/>
               <w:numPr>
                 <w:ilvl w:val="0"/>
-                <w:numId w:val="43"/>
+                <w:numId w:val="35"/>
               </w:numPr>
               <w:rPr>
                 <w:b/>
@@ -5756,7 +5875,7 @@
               <w:pStyle w:val="PargrafodaLista"/>
               <w:numPr>
                 <w:ilvl w:val="0"/>
-                <w:numId w:val="43"/>
+                <w:numId w:val="35"/>
               </w:numPr>
               <w:rPr>
                 <w:b/>
@@ -5817,7 +5936,6 @@
               <w:rPr>
                 <w:b/>
               </w:rPr>
-              <w:lastRenderedPageBreak/>
               <w:t>CDU07</w:t>
             </w:r>
           </w:p>
@@ -6028,7 +6146,7 @@
               <w:pStyle w:val="PargrafodaLista"/>
               <w:numPr>
                 <w:ilvl w:val="0"/>
-                <w:numId w:val="43"/>
+                <w:numId w:val="35"/>
               </w:numPr>
             </w:pPr>
             <w:r>
@@ -6452,7 +6570,7 @@
               <w:pStyle w:val="PargrafodaLista"/>
               <w:numPr>
                 <w:ilvl w:val="0"/>
-                <w:numId w:val="28"/>
+                <w:numId w:val="25"/>
               </w:numPr>
             </w:pPr>
             <w:r>
@@ -6467,7 +6585,7 @@
               <w:pStyle w:val="PargrafodaLista"/>
               <w:numPr>
                 <w:ilvl w:val="0"/>
-                <w:numId w:val="28"/>
+                <w:numId w:val="25"/>
               </w:numPr>
             </w:pPr>
             <w:r>
@@ -6479,7 +6597,7 @@
               <w:pStyle w:val="PargrafodaLista"/>
               <w:numPr>
                 <w:ilvl w:val="0"/>
-                <w:numId w:val="28"/>
+                <w:numId w:val="25"/>
               </w:numPr>
             </w:pPr>
             <w:r>
@@ -6491,7 +6609,7 @@
               <w:pStyle w:val="PargrafodaLista"/>
               <w:numPr>
                 <w:ilvl w:val="0"/>
-                <w:numId w:val="28"/>
+                <w:numId w:val="25"/>
               </w:numPr>
             </w:pPr>
             <w:r>
@@ -6503,7 +6621,7 @@
               <w:pStyle w:val="PargrafodaLista"/>
               <w:numPr>
                 <w:ilvl w:val="0"/>
-                <w:numId w:val="28"/>
+                <w:numId w:val="25"/>
               </w:numPr>
             </w:pPr>
             <w:r>
@@ -6564,11 +6682,10 @@
               <w:pStyle w:val="PargrafodaLista"/>
               <w:numPr>
                 <w:ilvl w:val="0"/>
-                <w:numId w:val="29"/>
-              </w:numPr>
-            </w:pPr>
-            <w:r>
-              <w:lastRenderedPageBreak/>
+                <w:numId w:val="26"/>
+              </w:numPr>
+            </w:pPr>
+            <w:r>
               <w:t>Gestor seleciona a opção “</w:t>
             </w:r>
             <w:r>
@@ -6583,7 +6700,7 @@
               <w:pStyle w:val="PargrafodaLista"/>
               <w:numPr>
                 <w:ilvl w:val="0"/>
-                <w:numId w:val="29"/>
+                <w:numId w:val="26"/>
               </w:numPr>
             </w:pPr>
             <w:r>
@@ -6595,7 +6712,7 @@
               <w:pStyle w:val="PargrafodaLista"/>
               <w:numPr>
                 <w:ilvl w:val="0"/>
-                <w:numId w:val="29"/>
+                <w:numId w:val="26"/>
               </w:numPr>
             </w:pPr>
             <w:r>
@@ -6607,7 +6724,7 @@
               <w:pStyle w:val="PargrafodaLista"/>
               <w:numPr>
                 <w:ilvl w:val="0"/>
-                <w:numId w:val="29"/>
+                <w:numId w:val="26"/>
               </w:numPr>
             </w:pPr>
             <w:r>
@@ -6619,7 +6736,7 @@
               <w:pStyle w:val="PargrafodaLista"/>
               <w:numPr>
                 <w:ilvl w:val="0"/>
-                <w:numId w:val="29"/>
+                <w:numId w:val="26"/>
               </w:numPr>
             </w:pPr>
             <w:r>
@@ -6631,7 +6748,7 @@
               <w:pStyle w:val="PargrafodaLista"/>
               <w:numPr>
                 <w:ilvl w:val="0"/>
-                <w:numId w:val="29"/>
+                <w:numId w:val="26"/>
               </w:numPr>
             </w:pPr>
             <w:r>
@@ -6665,7 +6782,7 @@
               <w:pStyle w:val="PargrafodaLista"/>
               <w:numPr>
                 <w:ilvl w:val="0"/>
-                <w:numId w:val="43"/>
+                <w:numId w:val="35"/>
               </w:numPr>
               <w:rPr>
                 <w:b/>
@@ -6680,7 +6797,7 @@
               <w:pStyle w:val="PargrafodaLista"/>
               <w:numPr>
                 <w:ilvl w:val="0"/>
-                <w:numId w:val="43"/>
+                <w:numId w:val="35"/>
               </w:numPr>
               <w:rPr>
                 <w:b/>
@@ -6695,7 +6812,7 @@
               <w:pStyle w:val="PargrafodaLista"/>
               <w:numPr>
                 <w:ilvl w:val="0"/>
-                <w:numId w:val="43"/>
+                <w:numId w:val="35"/>
               </w:numPr>
               <w:rPr>
                 <w:b/>
@@ -6710,7 +6827,7 @@
               <w:pStyle w:val="PargrafodaLista"/>
               <w:numPr>
                 <w:ilvl w:val="0"/>
-                <w:numId w:val="43"/>
+                <w:numId w:val="35"/>
               </w:numPr>
               <w:rPr>
                 <w:b/>
@@ -6925,7 +7042,7 @@
               <w:pStyle w:val="PargrafodaLista"/>
               <w:numPr>
                 <w:ilvl w:val="0"/>
-                <w:numId w:val="47"/>
+                <w:numId w:val="39"/>
               </w:numPr>
             </w:pPr>
             <w:r>
@@ -6937,7 +7054,7 @@
               <w:pStyle w:val="PargrafodaLista"/>
               <w:numPr>
                 <w:ilvl w:val="0"/>
-                <w:numId w:val="47"/>
+                <w:numId w:val="39"/>
               </w:numPr>
             </w:pPr>
             <w:r>
@@ -6949,7 +7066,7 @@
               <w:pStyle w:val="PargrafodaLista"/>
               <w:numPr>
                 <w:ilvl w:val="0"/>
-                <w:numId w:val="47"/>
+                <w:numId w:val="39"/>
               </w:numPr>
             </w:pPr>
             <w:r>
@@ -6961,7 +7078,7 @@
               <w:pStyle w:val="PargrafodaLista"/>
               <w:numPr>
                 <w:ilvl w:val="0"/>
-                <w:numId w:val="47"/>
+                <w:numId w:val="39"/>
               </w:numPr>
             </w:pPr>
             <w:r>
@@ -6973,7 +7090,7 @@
               <w:pStyle w:val="PargrafodaLista"/>
               <w:numPr>
                 <w:ilvl w:val="0"/>
-                <w:numId w:val="47"/>
+                <w:numId w:val="39"/>
               </w:numPr>
             </w:pPr>
             <w:r>
@@ -6985,7 +7102,7 @@
               <w:pStyle w:val="PargrafodaLista"/>
               <w:numPr>
                 <w:ilvl w:val="0"/>
-                <w:numId w:val="47"/>
+                <w:numId w:val="39"/>
               </w:numPr>
             </w:pPr>
             <w:r>
@@ -6997,7 +7114,7 @@
               <w:pStyle w:val="PargrafodaLista"/>
               <w:numPr>
                 <w:ilvl w:val="0"/>
-                <w:numId w:val="47"/>
+                <w:numId w:val="39"/>
               </w:numPr>
             </w:pPr>
             <w:r>
@@ -7040,7 +7157,7 @@
               <w:pStyle w:val="PargrafodaLista"/>
               <w:numPr>
                 <w:ilvl w:val="0"/>
-                <w:numId w:val="55"/>
+                <w:numId w:val="46"/>
               </w:numPr>
             </w:pPr>
             <w:r>
@@ -7264,7 +7381,7 @@
               <w:pStyle w:val="PargrafodaLista"/>
               <w:numPr>
                 <w:ilvl w:val="0"/>
-                <w:numId w:val="48"/>
+                <w:numId w:val="40"/>
               </w:numPr>
             </w:pPr>
             <w:r>
@@ -7276,7 +7393,7 @@
               <w:pStyle w:val="PargrafodaLista"/>
               <w:numPr>
                 <w:ilvl w:val="0"/>
-                <w:numId w:val="48"/>
+                <w:numId w:val="40"/>
               </w:numPr>
             </w:pPr>
             <w:r>
@@ -7288,7 +7405,7 @@
               <w:pStyle w:val="PargrafodaLista"/>
               <w:numPr>
                 <w:ilvl w:val="0"/>
-                <w:numId w:val="48"/>
+                <w:numId w:val="40"/>
               </w:numPr>
             </w:pPr>
             <w:r>
@@ -7300,7 +7417,7 @@
               <w:pStyle w:val="PargrafodaLista"/>
               <w:numPr>
                 <w:ilvl w:val="0"/>
-                <w:numId w:val="48"/>
+                <w:numId w:val="40"/>
               </w:numPr>
             </w:pPr>
             <w:r>
@@ -7312,7 +7429,7 @@
               <w:pStyle w:val="PargrafodaLista"/>
               <w:numPr>
                 <w:ilvl w:val="0"/>
-                <w:numId w:val="48"/>
+                <w:numId w:val="40"/>
               </w:numPr>
             </w:pPr>
             <w:r>
@@ -7342,7 +7459,6 @@
               <w:rPr>
                 <w:b/>
               </w:rPr>
-              <w:lastRenderedPageBreak/>
               <w:t xml:space="preserve">Fluxo alternativo: </w:t>
             </w:r>
             <w:r>
@@ -7369,7 +7485,7 @@
               <w:pStyle w:val="PargrafodaLista"/>
               <w:numPr>
                 <w:ilvl w:val="0"/>
-                <w:numId w:val="51"/>
+                <w:numId w:val="43"/>
               </w:numPr>
             </w:pPr>
             <w:r>
@@ -7381,7 +7497,7 @@
               <w:pStyle w:val="PargrafodaLista"/>
               <w:numPr>
                 <w:ilvl w:val="0"/>
-                <w:numId w:val="51"/>
+                <w:numId w:val="43"/>
               </w:numPr>
             </w:pPr>
             <w:r>
@@ -7403,7 +7519,7 @@
               <w:pStyle w:val="PargrafodaLista"/>
               <w:numPr>
                 <w:ilvl w:val="0"/>
-                <w:numId w:val="51"/>
+                <w:numId w:val="43"/>
               </w:numPr>
             </w:pPr>
             <w:r>
@@ -7415,7 +7531,7 @@
               <w:pStyle w:val="PargrafodaLista"/>
               <w:numPr>
                 <w:ilvl w:val="0"/>
-                <w:numId w:val="51"/>
+                <w:numId w:val="43"/>
               </w:numPr>
             </w:pPr>
             <w:r>
@@ -7427,7 +7543,7 @@
               <w:pStyle w:val="PargrafodaLista"/>
               <w:numPr>
                 <w:ilvl w:val="0"/>
-                <w:numId w:val="51"/>
+                <w:numId w:val="43"/>
               </w:numPr>
             </w:pPr>
             <w:r>
@@ -7447,10 +7563,11 @@
               <w:pStyle w:val="PargrafodaLista"/>
               <w:numPr>
                 <w:ilvl w:val="0"/>
-                <w:numId w:val="51"/>
-              </w:numPr>
-            </w:pPr>
-            <w:r>
+                <w:numId w:val="43"/>
+              </w:numPr>
+            </w:pPr>
+            <w:r>
+              <w:lastRenderedPageBreak/>
               <w:t>Sistema exibe a mensagem de inclusão feita com sucesso</w:t>
             </w:r>
           </w:p>
@@ -7459,7 +7576,7 @@
               <w:pStyle w:val="PargrafodaLista"/>
               <w:numPr>
                 <w:ilvl w:val="0"/>
-                <w:numId w:val="51"/>
+                <w:numId w:val="43"/>
               </w:numPr>
             </w:pPr>
             <w:r>
@@ -7496,6 +7613,7 @@
               <w:rPr>
                 <w:b/>
               </w:rPr>
+              <w:lastRenderedPageBreak/>
               <w:t xml:space="preserve">Fluxo alternativo: </w:t>
             </w:r>
             <w:r>
@@ -7522,7 +7640,7 @@
               <w:pStyle w:val="PargrafodaLista"/>
               <w:numPr>
                 <w:ilvl w:val="0"/>
-                <w:numId w:val="50"/>
+                <w:numId w:val="42"/>
               </w:numPr>
             </w:pPr>
             <w:r>
@@ -7534,7 +7652,7 @@
               <w:pStyle w:val="PargrafodaLista"/>
               <w:numPr>
                 <w:ilvl w:val="0"/>
-                <w:numId w:val="50"/>
+                <w:numId w:val="42"/>
               </w:numPr>
             </w:pPr>
             <w:r>
@@ -7546,7 +7664,7 @@
               <w:pStyle w:val="PargrafodaLista"/>
               <w:numPr>
                 <w:ilvl w:val="0"/>
-                <w:numId w:val="50"/>
+                <w:numId w:val="42"/>
               </w:numPr>
             </w:pPr>
             <w:r>
@@ -7558,7 +7676,7 @@
               <w:pStyle w:val="PargrafodaLista"/>
               <w:numPr>
                 <w:ilvl w:val="0"/>
-                <w:numId w:val="50"/>
+                <w:numId w:val="42"/>
               </w:numPr>
             </w:pPr>
             <w:r>
@@ -7570,7 +7688,7 @@
               <w:pStyle w:val="PargrafodaLista"/>
               <w:numPr>
                 <w:ilvl w:val="0"/>
-                <w:numId w:val="50"/>
+                <w:numId w:val="42"/>
               </w:numPr>
             </w:pPr>
             <w:r>
@@ -7633,7 +7751,7 @@
               <w:pStyle w:val="PargrafodaLista"/>
               <w:numPr>
                 <w:ilvl w:val="0"/>
-                <w:numId w:val="52"/>
+                <w:numId w:val="44"/>
               </w:numPr>
             </w:pPr>
             <w:r>
@@ -7645,7 +7763,7 @@
               <w:pStyle w:val="PargrafodaLista"/>
               <w:numPr>
                 <w:ilvl w:val="0"/>
-                <w:numId w:val="52"/>
+                <w:numId w:val="44"/>
               </w:numPr>
             </w:pPr>
             <w:r>
@@ -7657,7 +7775,7 @@
               <w:pStyle w:val="PargrafodaLista"/>
               <w:numPr>
                 <w:ilvl w:val="0"/>
-                <w:numId w:val="52"/>
+                <w:numId w:val="44"/>
               </w:numPr>
             </w:pPr>
             <w:r>
@@ -7669,7 +7787,7 @@
               <w:pStyle w:val="PargrafodaLista"/>
               <w:numPr>
                 <w:ilvl w:val="0"/>
-                <w:numId w:val="52"/>
+                <w:numId w:val="44"/>
               </w:numPr>
             </w:pPr>
             <w:r>
@@ -7681,7 +7799,7 @@
               <w:pStyle w:val="PargrafodaLista"/>
               <w:numPr>
                 <w:ilvl w:val="0"/>
-                <w:numId w:val="52"/>
+                <w:numId w:val="44"/>
               </w:numPr>
             </w:pPr>
             <w:r>
@@ -7693,7 +7811,7 @@
               <w:pStyle w:val="PargrafodaLista"/>
               <w:numPr>
                 <w:ilvl w:val="0"/>
-                <w:numId w:val="52"/>
+                <w:numId w:val="44"/>
               </w:numPr>
             </w:pPr>
             <w:r>
@@ -7731,7 +7849,7 @@
               <w:pStyle w:val="PargrafodaLista"/>
               <w:numPr>
                 <w:ilvl w:val="0"/>
-                <w:numId w:val="55"/>
+                <w:numId w:val="46"/>
               </w:numPr>
               <w:rPr>
                 <w:b/>
@@ -7746,7 +7864,7 @@
               <w:pStyle w:val="PargrafodaLista"/>
               <w:numPr>
                 <w:ilvl w:val="0"/>
-                <w:numId w:val="55"/>
+                <w:numId w:val="46"/>
               </w:numPr>
               <w:rPr>
                 <w:b/>
@@ -7761,7 +7879,7 @@
               <w:pStyle w:val="PargrafodaLista"/>
               <w:numPr>
                 <w:ilvl w:val="0"/>
-                <w:numId w:val="55"/>
+                <w:numId w:val="46"/>
               </w:numPr>
               <w:rPr>
                 <w:b/>
@@ -7776,7 +7894,7 @@
               <w:pStyle w:val="PargrafodaLista"/>
               <w:numPr>
                 <w:ilvl w:val="0"/>
-                <w:numId w:val="55"/>
+                <w:numId w:val="46"/>
               </w:numPr>
               <w:rPr>
                 <w:b/>
@@ -8016,7 +8134,7 @@
               <w:pStyle w:val="PargrafodaLista"/>
               <w:numPr>
                 <w:ilvl w:val="0"/>
-                <w:numId w:val="49"/>
+                <w:numId w:val="41"/>
               </w:numPr>
             </w:pPr>
             <w:r>
@@ -8028,7 +8146,7 @@
               <w:pStyle w:val="PargrafodaLista"/>
               <w:numPr>
                 <w:ilvl w:val="0"/>
-                <w:numId w:val="49"/>
+                <w:numId w:val="41"/>
               </w:numPr>
             </w:pPr>
             <w:r>
@@ -8040,7 +8158,7 @@
               <w:pStyle w:val="PargrafodaLista"/>
               <w:numPr>
                 <w:ilvl w:val="0"/>
-                <w:numId w:val="49"/>
+                <w:numId w:val="41"/>
               </w:numPr>
             </w:pPr>
             <w:r>
@@ -8052,7 +8170,7 @@
               <w:pStyle w:val="PargrafodaLista"/>
               <w:numPr>
                 <w:ilvl w:val="0"/>
-                <w:numId w:val="49"/>
+                <w:numId w:val="41"/>
               </w:numPr>
             </w:pPr>
             <w:r>
@@ -8073,10 +8191,11 @@
               <w:pStyle w:val="PargrafodaLista"/>
               <w:numPr>
                 <w:ilvl w:val="0"/>
-                <w:numId w:val="49"/>
-              </w:numPr>
-            </w:pPr>
-            <w:r>
+                <w:numId w:val="41"/>
+              </w:numPr>
+            </w:pPr>
+            <w:r>
+              <w:lastRenderedPageBreak/>
               <w:t>Caso de uso é encerrado</w:t>
             </w:r>
             <w:r>
@@ -8154,7 +8273,7 @@
               <w:pStyle w:val="PargrafodaLista"/>
               <w:numPr>
                 <w:ilvl w:val="0"/>
-                <w:numId w:val="54"/>
+                <w:numId w:val="45"/>
               </w:numPr>
             </w:pPr>
             <w:r>
@@ -8169,7 +8288,7 @@
               <w:pStyle w:val="PargrafodaLista"/>
               <w:numPr>
                 <w:ilvl w:val="0"/>
-                <w:numId w:val="54"/>
+                <w:numId w:val="45"/>
               </w:numPr>
             </w:pPr>
             <w:r>
@@ -8181,7 +8300,7 @@
               <w:pStyle w:val="PargrafodaLista"/>
               <w:numPr>
                 <w:ilvl w:val="0"/>
-                <w:numId w:val="54"/>
+                <w:numId w:val="45"/>
               </w:numPr>
             </w:pPr>
             <w:r>
@@ -8219,7 +8338,7 @@
               <w:pStyle w:val="PargrafodaLista"/>
               <w:numPr>
                 <w:ilvl w:val="0"/>
-                <w:numId w:val="55"/>
+                <w:numId w:val="46"/>
               </w:numPr>
             </w:pPr>
             <w:r>
@@ -8237,7 +8356,7 @@
               <w:pStyle w:val="PargrafodaLista"/>
               <w:numPr>
                 <w:ilvl w:val="0"/>
-                <w:numId w:val="55"/>
+                <w:numId w:val="46"/>
               </w:numPr>
             </w:pPr>
             <w:r>
@@ -8247,12 +8366,7 @@
               <w:t>base no</w:t>
             </w:r>
             <w:r>
-              <w:t xml:space="preserve"> número de saídas: a lista é ordenada de forma decrescente com base no número de saídas efetuadas pela transportadora</w:t>
-            </w:r>
-            <w:bookmarkStart w:id="2" w:name="_GoBack"/>
-            <w:bookmarkEnd w:id="2"/>
-            <w:r>
-              <w:t>.</w:t>
+              <w:t xml:space="preserve"> número de saídas: a lista é ordenada de forma decrescente com base no número de saídas efetuadas pela transportadora.</w:t>
             </w:r>
             <w:r>
               <w:br/>
@@ -8433,7 +8547,7 @@
               <w:pStyle w:val="PargrafodaLista"/>
               <w:numPr>
                 <w:ilvl w:val="0"/>
-                <w:numId w:val="22"/>
+                <w:numId w:val="19"/>
               </w:numPr>
             </w:pPr>
             <w:r>
@@ -8445,7 +8559,7 @@
               <w:pStyle w:val="PargrafodaLista"/>
               <w:numPr>
                 <w:ilvl w:val="0"/>
-                <w:numId w:val="22"/>
+                <w:numId w:val="19"/>
               </w:numPr>
             </w:pPr>
             <w:r>
@@ -8463,7 +8577,7 @@
               <w:pStyle w:val="PargrafodaLista"/>
               <w:numPr>
                 <w:ilvl w:val="0"/>
-                <w:numId w:val="22"/>
+                <w:numId w:val="19"/>
               </w:numPr>
             </w:pPr>
             <w:r>
@@ -8475,7 +8589,7 @@
               <w:pStyle w:val="PargrafodaLista"/>
               <w:numPr>
                 <w:ilvl w:val="0"/>
-                <w:numId w:val="22"/>
+                <w:numId w:val="19"/>
               </w:numPr>
             </w:pPr>
             <w:r>
@@ -8487,7 +8601,7 @@
               <w:pStyle w:val="PargrafodaLista"/>
               <w:numPr>
                 <w:ilvl w:val="0"/>
-                <w:numId w:val="22"/>
+                <w:numId w:val="19"/>
               </w:numPr>
             </w:pPr>
             <w:r>
@@ -8499,7 +8613,7 @@
               <w:pStyle w:val="PargrafodaLista"/>
               <w:numPr>
                 <w:ilvl w:val="0"/>
-                <w:numId w:val="22"/>
+                <w:numId w:val="19"/>
               </w:numPr>
             </w:pPr>
             <w:r>
@@ -8511,7 +8625,7 @@
               <w:pStyle w:val="PargrafodaLista"/>
               <w:numPr>
                 <w:ilvl w:val="0"/>
-                <w:numId w:val="22"/>
+                <w:numId w:val="19"/>
               </w:numPr>
             </w:pPr>
             <w:r>
@@ -8523,7 +8637,7 @@
               <w:pStyle w:val="PargrafodaLista"/>
               <w:numPr>
                 <w:ilvl w:val="0"/>
-                <w:numId w:val="22"/>
+                <w:numId w:val="19"/>
               </w:numPr>
             </w:pPr>
             <w:r>
@@ -8584,10 +8698,11 @@
               <w:pStyle w:val="PargrafodaLista"/>
               <w:numPr>
                 <w:ilvl w:val="0"/>
-                <w:numId w:val="39"/>
-              </w:numPr>
-            </w:pPr>
-            <w:r>
+                <w:numId w:val="31"/>
+              </w:numPr>
+            </w:pPr>
+            <w:r>
+              <w:lastRenderedPageBreak/>
               <w:t>Sistema verifica que os dados são inválidos</w:t>
             </w:r>
           </w:p>
@@ -8596,7 +8711,7 @@
               <w:pStyle w:val="PargrafodaLista"/>
               <w:numPr>
                 <w:ilvl w:val="0"/>
-                <w:numId w:val="39"/>
+                <w:numId w:val="31"/>
               </w:numPr>
             </w:pPr>
             <w:r>
@@ -8608,7 +8723,7 @@
               <w:pStyle w:val="PargrafodaLista"/>
               <w:numPr>
                 <w:ilvl w:val="0"/>
-                <w:numId w:val="39"/>
+                <w:numId w:val="31"/>
               </w:numPr>
             </w:pPr>
             <w:r>
@@ -8620,7 +8735,7 @@
               <w:pStyle w:val="PargrafodaLista"/>
               <w:numPr>
                 <w:ilvl w:val="0"/>
-                <w:numId w:val="39"/>
+                <w:numId w:val="31"/>
               </w:numPr>
               <w:rPr>
                 <w:b/>
@@ -8655,7 +8770,7 @@
               <w:pStyle w:val="PargrafodaLista"/>
               <w:numPr>
                 <w:ilvl w:val="0"/>
-                <w:numId w:val="38"/>
+                <w:numId w:val="30"/>
               </w:numPr>
               <w:rPr>
                 <w:b/>
@@ -8673,7 +8788,7 @@
               <w:pStyle w:val="PargrafodaLista"/>
               <w:numPr>
                 <w:ilvl w:val="0"/>
-                <w:numId w:val="38"/>
+                <w:numId w:val="30"/>
               </w:numPr>
               <w:rPr>
                 <w:b/>
@@ -8857,7 +8972,7 @@
               <w:pStyle w:val="PargrafodaLista"/>
               <w:numPr>
                 <w:ilvl w:val="0"/>
-                <w:numId w:val="35"/>
+                <w:numId w:val="27"/>
               </w:numPr>
             </w:pPr>
             <w:r>
@@ -8869,7 +8984,7 @@
               <w:pStyle w:val="PargrafodaLista"/>
               <w:numPr>
                 <w:ilvl w:val="0"/>
-                <w:numId w:val="35"/>
+                <w:numId w:val="27"/>
               </w:numPr>
             </w:pPr>
             <w:r>
@@ -8881,7 +8996,7 @@
               <w:pStyle w:val="PargrafodaLista"/>
               <w:numPr>
                 <w:ilvl w:val="0"/>
-                <w:numId w:val="35"/>
+                <w:numId w:val="27"/>
               </w:numPr>
             </w:pPr>
             <w:r>
@@ -8912,7 +9027,7 @@
               <w:pStyle w:val="PargrafodaLista"/>
               <w:numPr>
                 <w:ilvl w:val="0"/>
-                <w:numId w:val="43"/>
+                <w:numId w:val="35"/>
               </w:numPr>
             </w:pPr>
             <w:r>
@@ -9140,7 +9255,7 @@
               <w:pStyle w:val="PargrafodaLista"/>
               <w:numPr>
                 <w:ilvl w:val="0"/>
-                <w:numId w:val="42"/>
+                <w:numId w:val="34"/>
               </w:numPr>
             </w:pPr>
             <w:r>
@@ -9152,7 +9267,7 @@
               <w:pStyle w:val="PargrafodaLista"/>
               <w:numPr>
                 <w:ilvl w:val="0"/>
-                <w:numId w:val="42"/>
+                <w:numId w:val="34"/>
               </w:numPr>
             </w:pPr>
             <w:r>
@@ -9164,7 +9279,7 @@
               <w:pStyle w:val="PargrafodaLista"/>
               <w:numPr>
                 <w:ilvl w:val="0"/>
-                <w:numId w:val="42"/>
+                <w:numId w:val="34"/>
               </w:numPr>
             </w:pPr>
             <w:r>
@@ -9176,7 +9291,7 @@
               <w:pStyle w:val="PargrafodaLista"/>
               <w:numPr>
                 <w:ilvl w:val="0"/>
-                <w:numId w:val="42"/>
+                <w:numId w:val="34"/>
               </w:numPr>
             </w:pPr>
             <w:r>
@@ -9188,10 +9303,11 @@
               <w:pStyle w:val="PargrafodaLista"/>
               <w:numPr>
                 <w:ilvl w:val="0"/>
-                <w:numId w:val="42"/>
-              </w:numPr>
-            </w:pPr>
-            <w:r>
+                <w:numId w:val="34"/>
+              </w:numPr>
+            </w:pPr>
+            <w:r>
+              <w:lastRenderedPageBreak/>
               <w:t>Incluir caso de uso CDU15</w:t>
             </w:r>
           </w:p>
@@ -9200,7 +9316,7 @@
               <w:pStyle w:val="PargrafodaLista"/>
               <w:numPr>
                 <w:ilvl w:val="0"/>
-                <w:numId w:val="42"/>
+                <w:numId w:val="34"/>
               </w:numPr>
             </w:pPr>
             <w:r>
@@ -9212,7 +9328,7 @@
               <w:pStyle w:val="PargrafodaLista"/>
               <w:numPr>
                 <w:ilvl w:val="0"/>
-                <w:numId w:val="42"/>
+                <w:numId w:val="34"/>
               </w:numPr>
             </w:pPr>
             <w:r>
@@ -9224,7 +9340,7 @@
               <w:pStyle w:val="PargrafodaLista"/>
               <w:numPr>
                 <w:ilvl w:val="0"/>
-                <w:numId w:val="42"/>
+                <w:numId w:val="34"/>
               </w:numPr>
             </w:pPr>
             <w:r>
@@ -9236,7 +9352,7 @@
               <w:pStyle w:val="PargrafodaLista"/>
               <w:numPr>
                 <w:ilvl w:val="0"/>
-                <w:numId w:val="42"/>
+                <w:numId w:val="34"/>
               </w:numPr>
             </w:pPr>
             <w:r>
@@ -9272,6 +9388,7 @@
               <w:rPr>
                 <w:b/>
               </w:rPr>
+              <w:lastRenderedPageBreak/>
               <w:t xml:space="preserve">Fluxo alternativo: </w:t>
             </w:r>
             <w:r>
@@ -9300,7 +9417,7 @@
               <w:pStyle w:val="PargrafodaLista"/>
               <w:numPr>
                 <w:ilvl w:val="0"/>
-                <w:numId w:val="44"/>
+                <w:numId w:val="36"/>
               </w:numPr>
             </w:pPr>
             <w:r>
@@ -9312,7 +9429,7 @@
               <w:pStyle w:val="PargrafodaLista"/>
               <w:numPr>
                 <w:ilvl w:val="0"/>
-                <w:numId w:val="44"/>
+                <w:numId w:val="36"/>
               </w:numPr>
             </w:pPr>
             <w:r>
@@ -9324,7 +9441,7 @@
               <w:pStyle w:val="PargrafodaLista"/>
               <w:numPr>
                 <w:ilvl w:val="0"/>
-                <w:numId w:val="44"/>
+                <w:numId w:val="36"/>
               </w:numPr>
             </w:pPr>
             <w:r>
@@ -9336,7 +9453,7 @@
               <w:pStyle w:val="PargrafodaLista"/>
               <w:numPr>
                 <w:ilvl w:val="0"/>
-                <w:numId w:val="44"/>
+                <w:numId w:val="36"/>
               </w:numPr>
               <w:rPr>
                 <w:b/>
@@ -9380,7 +9497,7 @@
               <w:pStyle w:val="PargrafodaLista"/>
               <w:numPr>
                 <w:ilvl w:val="0"/>
-                <w:numId w:val="38"/>
+                <w:numId w:val="30"/>
               </w:numPr>
               <w:rPr>
                 <w:b/>
@@ -9398,7 +9515,7 @@
               <w:pStyle w:val="PargrafodaLista"/>
               <w:numPr>
                 <w:ilvl w:val="0"/>
-                <w:numId w:val="38"/>
+                <w:numId w:val="30"/>
               </w:numPr>
               <w:rPr>
                 <w:b/>
@@ -9456,7 +9573,6 @@
               <w:rPr>
                 <w:b/>
               </w:rPr>
-              <w:lastRenderedPageBreak/>
               <w:t>CDU15</w:t>
             </w:r>
           </w:p>
@@ -9646,7 +9762,7 @@
               <w:pStyle w:val="PargrafodaLista"/>
               <w:numPr>
                 <w:ilvl w:val="0"/>
-                <w:numId w:val="40"/>
+                <w:numId w:val="32"/>
               </w:numPr>
             </w:pPr>
             <w:r>
@@ -9658,7 +9774,7 @@
               <w:pStyle w:val="PargrafodaLista"/>
               <w:numPr>
                 <w:ilvl w:val="0"/>
-                <w:numId w:val="40"/>
+                <w:numId w:val="32"/>
               </w:numPr>
             </w:pPr>
             <w:r>
@@ -9676,7 +9792,7 @@
               <w:pStyle w:val="PargrafodaLista"/>
               <w:numPr>
                 <w:ilvl w:val="0"/>
-                <w:numId w:val="40"/>
+                <w:numId w:val="32"/>
               </w:numPr>
             </w:pPr>
             <w:r>
@@ -9714,7 +9830,7 @@
               <w:pStyle w:val="PargrafodaLista"/>
               <w:numPr>
                 <w:ilvl w:val="0"/>
-                <w:numId w:val="38"/>
+                <w:numId w:val="30"/>
               </w:numPr>
               <w:spacing w:after="160" w:line="256" w:lineRule="auto"/>
             </w:pPr>
@@ -9905,15 +10021,21 @@
           <w:p>
             <w:pPr>
               <w:jc w:val="center"/>
-              <w:rPr>
-                <w:b/>
-              </w:rPr>
             </w:pPr>
             <w:r>
               <w:rPr>
                 <w:b/>
               </w:rPr>
               <w:t>Fluxo principal</w:t>
+            </w:r>
+            <w:r>
+              <w:rPr>
+                <w:b/>
+              </w:rPr>
+              <w:t xml:space="preserve">: </w:t>
+            </w:r>
+            <w:r>
+              <w:t>Login de gestor</w:t>
             </w:r>
           </w:p>
         </w:tc>
@@ -9939,10 +10061,11 @@
               <w:pStyle w:val="PargrafodaLista"/>
               <w:numPr>
                 <w:ilvl w:val="0"/>
-                <w:numId w:val="41"/>
-              </w:numPr>
-            </w:pPr>
-            <w:r>
+                <w:numId w:val="33"/>
+              </w:numPr>
+            </w:pPr>
+            <w:r>
+              <w:lastRenderedPageBreak/>
               <w:t>Funcionário inicia o sistema</w:t>
             </w:r>
           </w:p>
@@ -9951,7 +10074,7 @@
               <w:pStyle w:val="PargrafodaLista"/>
               <w:numPr>
                 <w:ilvl w:val="0"/>
-                <w:numId w:val="41"/>
+                <w:numId w:val="33"/>
               </w:numPr>
             </w:pPr>
             <w:r>
@@ -9963,31 +10086,37 @@
               <w:pStyle w:val="PargrafodaLista"/>
               <w:numPr>
                 <w:ilvl w:val="0"/>
-                <w:numId w:val="41"/>
+                <w:numId w:val="33"/>
               </w:numPr>
             </w:pPr>
             <w:r>
               <w:t>Funcionário preenche e submete seus dados</w:t>
             </w:r>
-          </w:p>
-          <w:p>
-            <w:pPr>
-              <w:pStyle w:val="PargrafodaLista"/>
-              <w:numPr>
-                <w:ilvl w:val="0"/>
-                <w:numId w:val="41"/>
+            <w:r>
+              <w:t xml:space="preserve"> (login e senha)</w:t>
+            </w:r>
+          </w:p>
+          <w:p>
+            <w:pPr>
+              <w:pStyle w:val="PargrafodaLista"/>
+              <w:numPr>
+                <w:ilvl w:val="0"/>
+                <w:numId w:val="33"/>
               </w:numPr>
             </w:pPr>
             <w:r>
               <w:t>Sistema verifica que os dados são válidos</w:t>
             </w:r>
-          </w:p>
-          <w:p>
-            <w:pPr>
-              <w:pStyle w:val="PargrafodaLista"/>
-              <w:numPr>
-                <w:ilvl w:val="0"/>
-                <w:numId w:val="41"/>
+            <w:r>
+              <w:t xml:space="preserve"> e de um gestor</w:t>
+            </w:r>
+          </w:p>
+          <w:p>
+            <w:pPr>
+              <w:pStyle w:val="PargrafodaLista"/>
+              <w:numPr>
+                <w:ilvl w:val="0"/>
+                <w:numId w:val="33"/>
               </w:numPr>
             </w:pPr>
             <w:r>
@@ -9999,23 +10128,29 @@
               <w:pStyle w:val="PargrafodaLista"/>
               <w:numPr>
                 <w:ilvl w:val="0"/>
-                <w:numId w:val="41"/>
-              </w:numPr>
-            </w:pPr>
-            <w:r>
-              <w:t>Sistema exibe a mensagem de login efetuado</w:t>
-            </w:r>
-          </w:p>
-          <w:p>
-            <w:pPr>
-              <w:pStyle w:val="PargrafodaLista"/>
-              <w:numPr>
-                <w:ilvl w:val="0"/>
-                <w:numId w:val="41"/>
-              </w:numPr>
-            </w:pPr>
-            <w:r>
-              <w:t>Sistema é transferido para a tela principal e o caso de uso é encerrado</w:t>
+                <w:numId w:val="33"/>
+              </w:numPr>
+            </w:pPr>
+            <w:r>
+              <w:t xml:space="preserve">Sistema é transferido para a tela principal </w:t>
+            </w:r>
+            <w:r>
+              <w:t>do menu de gestão</w:t>
+            </w:r>
+          </w:p>
+          <w:p>
+            <w:pPr>
+              <w:pStyle w:val="PargrafodaLista"/>
+              <w:numPr>
+                <w:ilvl w:val="0"/>
+                <w:numId w:val="33"/>
+              </w:numPr>
+            </w:pPr>
+            <w:r>
+              <w:t>O</w:t>
+            </w:r>
+            <w:r>
+              <w:t xml:space="preserve"> caso de uso é encerrado</w:t>
             </w:r>
             <w:r>
               <w:br/>
@@ -10050,7 +10185,7 @@
               <w:t xml:space="preserve">Fluxo alternativo: </w:t>
             </w:r>
             <w:r>
-              <w:t>Dados incorretos</w:t>
+              <w:t>Login de operador</w:t>
             </w:r>
           </w:p>
         </w:tc>
@@ -10076,47 +10211,47 @@
               <w:pStyle w:val="PargrafodaLista"/>
               <w:numPr>
                 <w:ilvl w:val="0"/>
-                <w:numId w:val="44"/>
-              </w:numPr>
-            </w:pPr>
-            <w:r>
-              <w:t>Sistema verifica que os dados são inválidos</w:t>
-            </w:r>
-          </w:p>
-          <w:p>
-            <w:pPr>
-              <w:pStyle w:val="PargrafodaLista"/>
-              <w:numPr>
-                <w:ilvl w:val="0"/>
-                <w:numId w:val="44"/>
-              </w:numPr>
-            </w:pPr>
-            <w:r>
-              <w:t>Sistema não efetua login</w:t>
-            </w:r>
-          </w:p>
-          <w:p>
-            <w:pPr>
-              <w:pStyle w:val="PargrafodaLista"/>
-              <w:numPr>
-                <w:ilvl w:val="0"/>
-                <w:numId w:val="44"/>
-              </w:numPr>
-            </w:pPr>
-            <w:r>
-              <w:t>Sistema alerta que existem dados incorretos</w:t>
-            </w:r>
-          </w:p>
-          <w:p>
-            <w:pPr>
-              <w:pStyle w:val="PargrafodaLista"/>
-              <w:numPr>
-                <w:ilvl w:val="0"/>
-                <w:numId w:val="44"/>
-              </w:numPr>
-            </w:pPr>
-            <w:r>
-              <w:t>Retorna ao passo 3 do fluxo principal</w:t>
+                <w:numId w:val="47"/>
+              </w:numPr>
+            </w:pPr>
+            <w:r>
+              <w:t xml:space="preserve">Sistema verifica que os dados são válidos e de um operador </w:t>
+            </w:r>
+          </w:p>
+          <w:p>
+            <w:pPr>
+              <w:pStyle w:val="PargrafodaLista"/>
+              <w:numPr>
+                <w:ilvl w:val="0"/>
+                <w:numId w:val="47"/>
+              </w:numPr>
+            </w:pPr>
+            <w:r>
+              <w:t>Sistema efetua login com sucesso</w:t>
+            </w:r>
+          </w:p>
+          <w:p>
+            <w:pPr>
+              <w:pStyle w:val="PargrafodaLista"/>
+              <w:numPr>
+                <w:ilvl w:val="0"/>
+                <w:numId w:val="47"/>
+              </w:numPr>
+            </w:pPr>
+            <w:r>
+              <w:t>Sistema é transferido para a tela principal do menu de operação</w:t>
+            </w:r>
+          </w:p>
+          <w:p>
+            <w:pPr>
+              <w:pStyle w:val="PargrafodaLista"/>
+              <w:numPr>
+                <w:ilvl w:val="0"/>
+                <w:numId w:val="47"/>
+              </w:numPr>
+            </w:pPr>
+            <w:r>
+              <w:t>O caso de uso é encerrado</w:t>
             </w:r>
             <w:r>
               <w:br/>
@@ -10125,8 +10260,40 @@
         </w:tc>
       </w:tr>
       <w:tr>
+        <w:tc>
+          <w:tcPr>
+            <w:tcW w:w="9606" w:type="dxa"/>
+            <w:gridSpan w:val="2"/>
+            <w:tcBorders>
+              <w:top w:val="single" w:sz="4" w:space="0" w:color="auto"/>
+              <w:left w:val="single" w:sz="4" w:space="0" w:color="auto"/>
+              <w:bottom w:val="single" w:sz="4" w:space="0" w:color="auto"/>
+              <w:right w:val="single" w:sz="4" w:space="0" w:color="auto"/>
+            </w:tcBorders>
+            <w:shd w:val="clear" w:color="auto" w:fill="F2F2F2" w:themeFill="background1" w:themeFillShade="F2"/>
+            <w:hideMark/>
+          </w:tcPr>
+          <w:p>
+            <w:pPr>
+              <w:pStyle w:val="PargrafodaLista"/>
+              <w:ind w:left="1440"/>
+              <w:jc w:val="center"/>
+            </w:pPr>
+            <w:r>
+              <w:rPr>
+                <w:b/>
+              </w:rPr>
+              <w:t xml:space="preserve">Fluxo alternativo: </w:t>
+            </w:r>
+            <w:r>
+              <w:t>Login de administrador</w:t>
+            </w:r>
+          </w:p>
+        </w:tc>
+      </w:tr>
+      <w:tr>
         <w:trPr>
-          <w:trHeight w:val="1181"/>
+          <w:trHeight w:val="587"/>
         </w:trPr>
         <w:tc>
           <w:tcPr>
@@ -10141,6 +10308,179 @@
             <w:hideMark/>
           </w:tcPr>
           <w:p>
+            <w:pPr>
+              <w:pStyle w:val="PargrafodaLista"/>
+              <w:numPr>
+                <w:ilvl w:val="0"/>
+                <w:numId w:val="49"/>
+              </w:numPr>
+            </w:pPr>
+            <w:r>
+              <w:t xml:space="preserve">Sistema verifica que os dados são válidos e de um administrador </w:t>
+            </w:r>
+          </w:p>
+          <w:p>
+            <w:pPr>
+              <w:pStyle w:val="PargrafodaLista"/>
+              <w:numPr>
+                <w:ilvl w:val="0"/>
+                <w:numId w:val="49"/>
+              </w:numPr>
+            </w:pPr>
+            <w:r>
+              <w:t>Sistema efetua login com sucesso</w:t>
+            </w:r>
+          </w:p>
+          <w:p>
+            <w:pPr>
+              <w:pStyle w:val="PargrafodaLista"/>
+              <w:numPr>
+                <w:ilvl w:val="0"/>
+                <w:numId w:val="49"/>
+              </w:numPr>
+            </w:pPr>
+            <w:r>
+              <w:t>Sistema é transferido para a tela principal do menu de administração</w:t>
+            </w:r>
+          </w:p>
+          <w:p>
+            <w:pPr>
+              <w:pStyle w:val="PargrafodaLista"/>
+              <w:numPr>
+                <w:ilvl w:val="0"/>
+                <w:numId w:val="49"/>
+              </w:numPr>
+            </w:pPr>
+            <w:r>
+              <w:t>O caso de uso é encerrado</w:t>
+            </w:r>
+            <w:r>
+              <w:br/>
+            </w:r>
+          </w:p>
+        </w:tc>
+      </w:tr>
+      <w:tr>
+        <w:tc>
+          <w:tcPr>
+            <w:tcW w:w="9606" w:type="dxa"/>
+            <w:gridSpan w:val="2"/>
+            <w:tcBorders>
+              <w:top w:val="single" w:sz="4" w:space="0" w:color="auto"/>
+              <w:left w:val="single" w:sz="4" w:space="0" w:color="auto"/>
+              <w:bottom w:val="single" w:sz="4" w:space="0" w:color="auto"/>
+              <w:right w:val="single" w:sz="4" w:space="0" w:color="auto"/>
+            </w:tcBorders>
+            <w:shd w:val="clear" w:color="auto" w:fill="F2F2F2" w:themeFill="background1" w:themeFillShade="F2"/>
+            <w:hideMark/>
+          </w:tcPr>
+          <w:p>
+            <w:pPr>
+              <w:pStyle w:val="PargrafodaLista"/>
+              <w:ind w:left="1440"/>
+              <w:jc w:val="center"/>
+            </w:pPr>
+            <w:r>
+              <w:rPr>
+                <w:b/>
+              </w:rPr>
+              <w:t xml:space="preserve">Fluxo alternativo: </w:t>
+            </w:r>
+            <w:r>
+              <w:t>Login inválido</w:t>
+            </w:r>
+          </w:p>
+        </w:tc>
+      </w:tr>
+      <w:tr>
+        <w:trPr>
+          <w:trHeight w:val="587"/>
+        </w:trPr>
+        <w:tc>
+          <w:tcPr>
+            <w:tcW w:w="9606" w:type="dxa"/>
+            <w:gridSpan w:val="2"/>
+            <w:tcBorders>
+              <w:top w:val="single" w:sz="4" w:space="0" w:color="auto"/>
+              <w:left w:val="single" w:sz="4" w:space="0" w:color="auto"/>
+              <w:bottom w:val="single" w:sz="4" w:space="0" w:color="auto"/>
+              <w:right w:val="single" w:sz="4" w:space="0" w:color="auto"/>
+            </w:tcBorders>
+            <w:hideMark/>
+          </w:tcPr>
+          <w:p>
+            <w:pPr>
+              <w:pStyle w:val="PargrafodaLista"/>
+              <w:numPr>
+                <w:ilvl w:val="0"/>
+                <w:numId w:val="48"/>
+              </w:numPr>
+            </w:pPr>
+            <w:r>
+              <w:t>Sistema verifica que os dados são inválidos</w:t>
+            </w:r>
+          </w:p>
+          <w:p>
+            <w:pPr>
+              <w:pStyle w:val="PargrafodaLista"/>
+              <w:numPr>
+                <w:ilvl w:val="0"/>
+                <w:numId w:val="48"/>
+              </w:numPr>
+            </w:pPr>
+            <w:r>
+              <w:t>Sistema não efetua login</w:t>
+            </w:r>
+          </w:p>
+          <w:p>
+            <w:pPr>
+              <w:pStyle w:val="PargrafodaLista"/>
+              <w:numPr>
+                <w:ilvl w:val="0"/>
+                <w:numId w:val="48"/>
+              </w:numPr>
+            </w:pPr>
+            <w:r>
+              <w:t>Sistema alerta que existem dados incorretos</w:t>
+            </w:r>
+          </w:p>
+          <w:p>
+            <w:pPr>
+              <w:pStyle w:val="PargrafodaLista"/>
+              <w:numPr>
+                <w:ilvl w:val="0"/>
+                <w:numId w:val="48"/>
+              </w:numPr>
+            </w:pPr>
+            <w:r>
+              <w:t>Retorna ao passo 2</w:t>
+            </w:r>
+            <w:r>
+              <w:t xml:space="preserve"> do fluxo principal</w:t>
+            </w:r>
+            <w:r>
+              <w:br/>
+            </w:r>
+          </w:p>
+        </w:tc>
+      </w:tr>
+      <w:tr>
+        <w:trPr>
+          <w:trHeight w:val="1181"/>
+        </w:trPr>
+        <w:tc>
+          <w:tcPr>
+            <w:tcW w:w="9606" w:type="dxa"/>
+            <w:gridSpan w:val="2"/>
+            <w:tcBorders>
+              <w:top w:val="single" w:sz="4" w:space="0" w:color="auto"/>
+              <w:left w:val="single" w:sz="4" w:space="0" w:color="auto"/>
+              <w:bottom w:val="single" w:sz="4" w:space="0" w:color="auto"/>
+              <w:right w:val="single" w:sz="4" w:space="0" w:color="auto"/>
+            </w:tcBorders>
+            <w:hideMark/>
+          </w:tcPr>
+          <w:p>
             <w:r>
               <w:rPr>
                 <w:b/>
@@ -10153,7 +10493,7 @@
               <w:pStyle w:val="PargrafodaLista"/>
               <w:numPr>
                 <w:ilvl w:val="0"/>
-                <w:numId w:val="38"/>
+                <w:numId w:val="30"/>
               </w:numPr>
               <w:spacing w:after="160" w:line="256" w:lineRule="auto"/>
               <w:rPr>
@@ -10169,7 +10509,7 @@
               <w:pStyle w:val="PargrafodaLista"/>
               <w:numPr>
                 <w:ilvl w:val="0"/>
-                <w:numId w:val="38"/>
+                <w:numId w:val="30"/>
               </w:numPr>
             </w:pPr>
             <w:r>
@@ -10272,7 +10612,6 @@
               <w:rPr>
                 <w:b/>
               </w:rPr>
-              <w:lastRenderedPageBreak/>
               <w:t>Descrição</w:t>
             </w:r>
             <w:r>
@@ -10395,6 +10734,7 @@
               </w:numPr>
             </w:pPr>
             <w:r>
+              <w:lastRenderedPageBreak/>
               <w:t>Caso de uso é encerrado</w:t>
             </w:r>
             <w:r>
@@ -10418,6 +10758,7 @@
               <w:rPr>
                 <w:b/>
               </w:rPr>
+              <w:lastRenderedPageBreak/>
               <w:t xml:space="preserve">Fluxo alternativo: </w:t>
             </w:r>
             <w:r>
@@ -10573,7 +10914,7 @@
               <w:pStyle w:val="PargrafodaLista"/>
               <w:numPr>
                 <w:ilvl w:val="0"/>
-                <w:numId w:val="36"/>
+                <w:numId w:val="28"/>
               </w:numPr>
             </w:pPr>
             <w:r>
@@ -10585,7 +10926,7 @@
               <w:pStyle w:val="PargrafodaLista"/>
               <w:numPr>
                 <w:ilvl w:val="0"/>
-                <w:numId w:val="36"/>
+                <w:numId w:val="28"/>
               </w:numPr>
             </w:pPr>
             <w:r>
@@ -10597,7 +10938,7 @@
               <w:pStyle w:val="PargrafodaLista"/>
               <w:numPr>
                 <w:ilvl w:val="0"/>
-                <w:numId w:val="36"/>
+                <w:numId w:val="28"/>
               </w:numPr>
             </w:pPr>
             <w:r>
@@ -10609,7 +10950,7 @@
               <w:pStyle w:val="PargrafodaLista"/>
               <w:numPr>
                 <w:ilvl w:val="0"/>
-                <w:numId w:val="36"/>
+                <w:numId w:val="28"/>
               </w:numPr>
             </w:pPr>
             <w:r>
@@ -10621,7 +10962,7 @@
               <w:pStyle w:val="PargrafodaLista"/>
               <w:numPr>
                 <w:ilvl w:val="0"/>
-                <w:numId w:val="36"/>
+                <w:numId w:val="28"/>
               </w:numPr>
             </w:pPr>
             <w:r>
@@ -10633,7 +10974,7 @@
               <w:pStyle w:val="PargrafodaLista"/>
               <w:numPr>
                 <w:ilvl w:val="0"/>
-                <w:numId w:val="36"/>
+                <w:numId w:val="28"/>
               </w:numPr>
             </w:pPr>
             <w:r>
@@ -10645,7 +10986,7 @@
               <w:pStyle w:val="PargrafodaLista"/>
               <w:numPr>
                 <w:ilvl w:val="0"/>
-                <w:numId w:val="36"/>
+                <w:numId w:val="28"/>
               </w:numPr>
             </w:pPr>
             <w:r>
@@ -10706,7 +11047,7 @@
               <w:pStyle w:val="PargrafodaLista"/>
               <w:numPr>
                 <w:ilvl w:val="0"/>
-                <w:numId w:val="37"/>
+                <w:numId w:val="29"/>
               </w:numPr>
             </w:pPr>
             <w:r>
@@ -10718,7 +11059,7 @@
               <w:pStyle w:val="PargrafodaLista"/>
               <w:numPr>
                 <w:ilvl w:val="0"/>
-                <w:numId w:val="37"/>
+                <w:numId w:val="29"/>
               </w:numPr>
             </w:pPr>
             <w:r>
@@ -10730,7 +11071,7 @@
               <w:pStyle w:val="PargrafodaLista"/>
               <w:numPr>
                 <w:ilvl w:val="0"/>
-                <w:numId w:val="37"/>
+                <w:numId w:val="29"/>
               </w:numPr>
             </w:pPr>
             <w:r>
@@ -10742,7 +11083,7 @@
               <w:pStyle w:val="PargrafodaLista"/>
               <w:numPr>
                 <w:ilvl w:val="0"/>
-                <w:numId w:val="37"/>
+                <w:numId w:val="29"/>
               </w:numPr>
             </w:pPr>
             <w:r>
@@ -10754,7 +11095,7 @@
               <w:pStyle w:val="PargrafodaLista"/>
               <w:numPr>
                 <w:ilvl w:val="0"/>
-                <w:numId w:val="37"/>
+                <w:numId w:val="29"/>
               </w:numPr>
             </w:pPr>
             <w:r>
@@ -10766,7 +11107,7 @@
               <w:pStyle w:val="PargrafodaLista"/>
               <w:numPr>
                 <w:ilvl w:val="0"/>
-                <w:numId w:val="37"/>
+                <w:numId w:val="29"/>
               </w:numPr>
             </w:pPr>
             <w:r>
@@ -10800,7 +11141,7 @@
               <w:pStyle w:val="PargrafodaLista"/>
               <w:numPr>
                 <w:ilvl w:val="0"/>
-                <w:numId w:val="43"/>
+                <w:numId w:val="35"/>
               </w:numPr>
               <w:rPr>
                 <w:b/>
@@ -10815,7 +11156,7 @@
               <w:pStyle w:val="PargrafodaLista"/>
               <w:numPr>
                 <w:ilvl w:val="0"/>
-                <w:numId w:val="43"/>
+                <w:numId w:val="35"/>
               </w:numPr>
               <w:rPr>
                 <w:b/>
@@ -10830,7 +11171,7 @@
               <w:pStyle w:val="PargrafodaLista"/>
               <w:numPr>
                 <w:ilvl w:val="0"/>
-                <w:numId w:val="43"/>
+                <w:numId w:val="35"/>
               </w:numPr>
               <w:rPr>
                 <w:b/>
@@ -10845,7 +11186,7 @@
               <w:pStyle w:val="PargrafodaLista"/>
               <w:numPr>
                 <w:ilvl w:val="0"/>
-                <w:numId w:val="43"/>
+                <w:numId w:val="35"/>
               </w:numPr>
               <w:rPr>
                 <w:b/>
@@ -11327,95 +11668,6 @@
     </w:lvl>
   </w:abstractNum>
   <w:abstractNum w:abstractNumId="5" w15:restartNumberingAfterBreak="0">
-    <w:nsid w:val="0EB912B7"/>
-    <w:multiLevelType w:val="hybridMultilevel"/>
-    <w:tmpl w:val="D1345960"/>
-    <w:lvl w:ilvl="0" w:tplc="0416000F">
-      <w:start w:val="1"/>
-      <w:numFmt w:val="decimal"/>
-      <w:lvlText w:val="%1."/>
-      <w:lvlJc w:val="left"/>
-      <w:pPr>
-        <w:ind w:left="720" w:hanging="360"/>
-      </w:pPr>
-      <w:rPr>
-        <w:rFonts w:hint="default"/>
-      </w:rPr>
-    </w:lvl>
-    <w:lvl w:ilvl="1" w:tplc="04160019" w:tentative="1">
-      <w:start w:val="1"/>
-      <w:numFmt w:val="lowerLetter"/>
-      <w:lvlText w:val="%2."/>
-      <w:lvlJc w:val="left"/>
-      <w:pPr>
-        <w:ind w:left="1440" w:hanging="360"/>
-      </w:pPr>
-    </w:lvl>
-    <w:lvl w:ilvl="2" w:tplc="0416001B" w:tentative="1">
-      <w:start w:val="1"/>
-      <w:numFmt w:val="lowerRoman"/>
-      <w:lvlText w:val="%3."/>
-      <w:lvlJc w:val="right"/>
-      <w:pPr>
-        <w:ind w:left="2160" w:hanging="180"/>
-      </w:pPr>
-    </w:lvl>
-    <w:lvl w:ilvl="3" w:tplc="0416000F" w:tentative="1">
-      <w:start w:val="1"/>
-      <w:numFmt w:val="decimal"/>
-      <w:lvlText w:val="%4."/>
-      <w:lvlJc w:val="left"/>
-      <w:pPr>
-        <w:ind w:left="2880" w:hanging="360"/>
-      </w:pPr>
-    </w:lvl>
-    <w:lvl w:ilvl="4" w:tplc="04160019" w:tentative="1">
-      <w:start w:val="1"/>
-      <w:numFmt w:val="lowerLetter"/>
-      <w:lvlText w:val="%5."/>
-      <w:lvlJc w:val="left"/>
-      <w:pPr>
-        <w:ind w:left="3600" w:hanging="360"/>
-      </w:pPr>
-    </w:lvl>
-    <w:lvl w:ilvl="5" w:tplc="0416001B" w:tentative="1">
-      <w:start w:val="1"/>
-      <w:numFmt w:val="lowerRoman"/>
-      <w:lvlText w:val="%6."/>
-      <w:lvlJc w:val="right"/>
-      <w:pPr>
-        <w:ind w:left="4320" w:hanging="180"/>
-      </w:pPr>
-    </w:lvl>
-    <w:lvl w:ilvl="6" w:tplc="0416000F" w:tentative="1">
-      <w:start w:val="1"/>
-      <w:numFmt w:val="decimal"/>
-      <w:lvlText w:val="%7."/>
-      <w:lvlJc w:val="left"/>
-      <w:pPr>
-        <w:ind w:left="5040" w:hanging="360"/>
-      </w:pPr>
-    </w:lvl>
-    <w:lvl w:ilvl="7" w:tplc="04160019" w:tentative="1">
-      <w:start w:val="1"/>
-      <w:numFmt w:val="lowerLetter"/>
-      <w:lvlText w:val="%8."/>
-      <w:lvlJc w:val="left"/>
-      <w:pPr>
-        <w:ind w:left="5760" w:hanging="360"/>
-      </w:pPr>
-    </w:lvl>
-    <w:lvl w:ilvl="8" w:tplc="0416001B" w:tentative="1">
-      <w:start w:val="1"/>
-      <w:numFmt w:val="lowerRoman"/>
-      <w:lvlText w:val="%9."/>
-      <w:lvlJc w:val="right"/>
-      <w:pPr>
-        <w:ind w:left="6480" w:hanging="180"/>
-      </w:pPr>
-    </w:lvl>
-  </w:abstractNum>
-  <w:abstractNum w:abstractNumId="6" w15:restartNumberingAfterBreak="0">
     <w:nsid w:val="10FA0183"/>
     <w:multiLevelType w:val="hybridMultilevel"/>
     <w:tmpl w:val="D1345960"/>
@@ -11504,7 +11756,7 @@
       </w:pPr>
     </w:lvl>
   </w:abstractNum>
-  <w:abstractNum w:abstractNumId="7" w15:restartNumberingAfterBreak="0">
+  <w:abstractNum w:abstractNumId="6" w15:restartNumberingAfterBreak="0">
     <w:nsid w:val="1375301A"/>
     <w:multiLevelType w:val="multilevel"/>
     <w:tmpl w:val="2C10D3E8"/>
@@ -11590,7 +11842,7 @@
       </w:pPr>
     </w:lvl>
   </w:abstractNum>
-  <w:abstractNum w:abstractNumId="8" w15:restartNumberingAfterBreak="0">
+  <w:abstractNum w:abstractNumId="7" w15:restartNumberingAfterBreak="0">
     <w:nsid w:val="19981830"/>
     <w:multiLevelType w:val="hybridMultilevel"/>
     <w:tmpl w:val="5D3E79EE"/>
@@ -11679,7 +11931,7 @@
       </w:pPr>
     </w:lvl>
   </w:abstractNum>
-  <w:abstractNum w:abstractNumId="9" w15:restartNumberingAfterBreak="0">
+  <w:abstractNum w:abstractNumId="8" w15:restartNumberingAfterBreak="0">
     <w:nsid w:val="1B2C0CF8"/>
     <w:multiLevelType w:val="hybridMultilevel"/>
     <w:tmpl w:val="4A3E7F3E"/>
@@ -11792,7 +12044,7 @@
       </w:rPr>
     </w:lvl>
   </w:abstractNum>
-  <w:abstractNum w:abstractNumId="10" w15:restartNumberingAfterBreak="0">
+  <w:abstractNum w:abstractNumId="9" w15:restartNumberingAfterBreak="0">
     <w:nsid w:val="1CC85C50"/>
     <w:multiLevelType w:val="hybridMultilevel"/>
     <w:tmpl w:val="6C2EB8AA"/>
@@ -11881,96 +12133,7 @@
       </w:pPr>
     </w:lvl>
   </w:abstractNum>
-  <w:abstractNum w:abstractNumId="11" w15:restartNumberingAfterBreak="0">
-    <w:nsid w:val="1FBB08D9"/>
-    <w:multiLevelType w:val="hybridMultilevel"/>
-    <w:tmpl w:val="DC5EB8B4"/>
-    <w:lvl w:ilvl="0" w:tplc="DC28921A">
-      <w:start w:val="6"/>
-      <w:numFmt w:val="decimal"/>
-      <w:lvlText w:val="%1."/>
-      <w:lvlJc w:val="left"/>
-      <w:pPr>
-        <w:ind w:left="720" w:hanging="360"/>
-      </w:pPr>
-      <w:rPr>
-        <w:rFonts w:hint="default"/>
-      </w:rPr>
-    </w:lvl>
-    <w:lvl w:ilvl="1" w:tplc="04160019" w:tentative="1">
-      <w:start w:val="1"/>
-      <w:numFmt w:val="lowerLetter"/>
-      <w:lvlText w:val="%2."/>
-      <w:lvlJc w:val="left"/>
-      <w:pPr>
-        <w:ind w:left="1440" w:hanging="360"/>
-      </w:pPr>
-    </w:lvl>
-    <w:lvl w:ilvl="2" w:tplc="0416001B" w:tentative="1">
-      <w:start w:val="1"/>
-      <w:numFmt w:val="lowerRoman"/>
-      <w:lvlText w:val="%3."/>
-      <w:lvlJc w:val="right"/>
-      <w:pPr>
-        <w:ind w:left="2160" w:hanging="180"/>
-      </w:pPr>
-    </w:lvl>
-    <w:lvl w:ilvl="3" w:tplc="0416000F" w:tentative="1">
-      <w:start w:val="1"/>
-      <w:numFmt w:val="decimal"/>
-      <w:lvlText w:val="%4."/>
-      <w:lvlJc w:val="left"/>
-      <w:pPr>
-        <w:ind w:left="2880" w:hanging="360"/>
-      </w:pPr>
-    </w:lvl>
-    <w:lvl w:ilvl="4" w:tplc="04160019" w:tentative="1">
-      <w:start w:val="1"/>
-      <w:numFmt w:val="lowerLetter"/>
-      <w:lvlText w:val="%5."/>
-      <w:lvlJc w:val="left"/>
-      <w:pPr>
-        <w:ind w:left="3600" w:hanging="360"/>
-      </w:pPr>
-    </w:lvl>
-    <w:lvl w:ilvl="5" w:tplc="0416001B" w:tentative="1">
-      <w:start w:val="1"/>
-      <w:numFmt w:val="lowerRoman"/>
-      <w:lvlText w:val="%6."/>
-      <w:lvlJc w:val="right"/>
-      <w:pPr>
-        <w:ind w:left="4320" w:hanging="180"/>
-      </w:pPr>
-    </w:lvl>
-    <w:lvl w:ilvl="6" w:tplc="0416000F" w:tentative="1">
-      <w:start w:val="1"/>
-      <w:numFmt w:val="decimal"/>
-      <w:lvlText w:val="%7."/>
-      <w:lvlJc w:val="left"/>
-      <w:pPr>
-        <w:ind w:left="5040" w:hanging="360"/>
-      </w:pPr>
-    </w:lvl>
-    <w:lvl w:ilvl="7" w:tplc="04160019" w:tentative="1">
-      <w:start w:val="1"/>
-      <w:numFmt w:val="lowerLetter"/>
-      <w:lvlText w:val="%8."/>
-      <w:lvlJc w:val="left"/>
-      <w:pPr>
-        <w:ind w:left="5760" w:hanging="360"/>
-      </w:pPr>
-    </w:lvl>
-    <w:lvl w:ilvl="8" w:tplc="0416001B" w:tentative="1">
-      <w:start w:val="1"/>
-      <w:numFmt w:val="lowerRoman"/>
-      <w:lvlText w:val="%9."/>
-      <w:lvlJc w:val="right"/>
-      <w:pPr>
-        <w:ind w:left="6480" w:hanging="180"/>
-      </w:pPr>
-    </w:lvl>
-  </w:abstractNum>
-  <w:abstractNum w:abstractNumId="12" w15:restartNumberingAfterBreak="0">
+  <w:abstractNum w:abstractNumId="10" w15:restartNumberingAfterBreak="0">
     <w:nsid w:val="216B4293"/>
     <w:multiLevelType w:val="hybridMultilevel"/>
     <w:tmpl w:val="848C81E8"/>
@@ -12059,7 +12222,7 @@
       </w:pPr>
     </w:lvl>
   </w:abstractNum>
-  <w:abstractNum w:abstractNumId="13" w15:restartNumberingAfterBreak="0">
+  <w:abstractNum w:abstractNumId="11" w15:restartNumberingAfterBreak="0">
     <w:nsid w:val="221079ED"/>
     <w:multiLevelType w:val="hybridMultilevel"/>
     <w:tmpl w:val="8A66DDDA"/>
@@ -12148,10 +12311,10 @@
       </w:pPr>
     </w:lvl>
   </w:abstractNum>
-  <w:abstractNum w:abstractNumId="14" w15:restartNumberingAfterBreak="0">
+  <w:abstractNum w:abstractNumId="12" w15:restartNumberingAfterBreak="0">
     <w:nsid w:val="2D3D3D14"/>
     <w:multiLevelType w:val="hybridMultilevel"/>
-    <w:tmpl w:val="3D66D602"/>
+    <w:tmpl w:val="C1A21186"/>
     <w:lvl w:ilvl="0" w:tplc="B83A23B2">
       <w:start w:val="7"/>
       <w:numFmt w:val="decimal"/>
@@ -12238,7 +12401,7 @@
       </w:pPr>
     </w:lvl>
   </w:abstractNum>
-  <w:abstractNum w:abstractNumId="15" w15:restartNumberingAfterBreak="0">
+  <w:abstractNum w:abstractNumId="13" w15:restartNumberingAfterBreak="0">
     <w:nsid w:val="2F9C2628"/>
     <w:multiLevelType w:val="hybridMultilevel"/>
     <w:tmpl w:val="13F88F9E"/>
@@ -12327,7 +12490,7 @@
       </w:pPr>
     </w:lvl>
   </w:abstractNum>
-  <w:abstractNum w:abstractNumId="16" w15:restartNumberingAfterBreak="0">
+  <w:abstractNum w:abstractNumId="14" w15:restartNumberingAfterBreak="0">
     <w:nsid w:val="2FAC0AFA"/>
     <w:multiLevelType w:val="multilevel"/>
     <w:tmpl w:val="B2DE7794"/>
@@ -12413,7 +12576,7 @@
       </w:pPr>
     </w:lvl>
   </w:abstractNum>
-  <w:abstractNum w:abstractNumId="17" w15:restartNumberingAfterBreak="0">
+  <w:abstractNum w:abstractNumId="15" w15:restartNumberingAfterBreak="0">
     <w:nsid w:val="2FDE2640"/>
     <w:multiLevelType w:val="hybridMultilevel"/>
     <w:tmpl w:val="6C2EB8AA"/>
@@ -12502,7 +12665,7 @@
       </w:pPr>
     </w:lvl>
   </w:abstractNum>
-  <w:abstractNum w:abstractNumId="18" w15:restartNumberingAfterBreak="0">
+  <w:abstractNum w:abstractNumId="16" w15:restartNumberingAfterBreak="0">
     <w:nsid w:val="30FB496F"/>
     <w:multiLevelType w:val="hybridMultilevel"/>
     <w:tmpl w:val="8564D7D2"/>
@@ -12592,7 +12755,7 @@
       </w:pPr>
     </w:lvl>
   </w:abstractNum>
-  <w:abstractNum w:abstractNumId="19" w15:restartNumberingAfterBreak="0">
+  <w:abstractNum w:abstractNumId="17" w15:restartNumberingAfterBreak="0">
     <w:nsid w:val="31443E4E"/>
     <w:multiLevelType w:val="hybridMultilevel"/>
     <w:tmpl w:val="ED789C5C"/>
@@ -12681,7 +12844,7 @@
       </w:pPr>
     </w:lvl>
   </w:abstractNum>
-  <w:abstractNum w:abstractNumId="20" w15:restartNumberingAfterBreak="0">
+  <w:abstractNum w:abstractNumId="18" w15:restartNumberingAfterBreak="0">
     <w:nsid w:val="3496254A"/>
     <w:multiLevelType w:val="hybridMultilevel"/>
     <w:tmpl w:val="06682782"/>
@@ -12770,7 +12933,7 @@
       </w:pPr>
     </w:lvl>
   </w:abstractNum>
-  <w:abstractNum w:abstractNumId="21" w15:restartNumberingAfterBreak="0">
+  <w:abstractNum w:abstractNumId="19" w15:restartNumberingAfterBreak="0">
     <w:nsid w:val="37C36970"/>
     <w:multiLevelType w:val="hybridMultilevel"/>
     <w:tmpl w:val="8C24E96C"/>
@@ -12883,7 +13046,7 @@
       </w:rPr>
     </w:lvl>
   </w:abstractNum>
-  <w:abstractNum w:abstractNumId="22" w15:restartNumberingAfterBreak="0">
+  <w:abstractNum w:abstractNumId="20" w15:restartNumberingAfterBreak="0">
     <w:nsid w:val="3D6B61C4"/>
     <w:multiLevelType w:val="hybridMultilevel"/>
     <w:tmpl w:val="6C2EB8AA"/>
@@ -12972,7 +13135,7 @@
       </w:pPr>
     </w:lvl>
   </w:abstractNum>
-  <w:abstractNum w:abstractNumId="23" w15:restartNumberingAfterBreak="0">
+  <w:abstractNum w:abstractNumId="21" w15:restartNumberingAfterBreak="0">
     <w:nsid w:val="3E700DAB"/>
     <w:multiLevelType w:val="hybridMultilevel"/>
     <w:tmpl w:val="0BDC5226"/>
@@ -13061,7 +13224,7 @@
       </w:pPr>
     </w:lvl>
   </w:abstractNum>
-  <w:abstractNum w:abstractNumId="24" w15:restartNumberingAfterBreak="0">
+  <w:abstractNum w:abstractNumId="22" w15:restartNumberingAfterBreak="0">
     <w:nsid w:val="3FD4740B"/>
     <w:multiLevelType w:val="hybridMultilevel"/>
     <w:tmpl w:val="57FCBC48"/>
@@ -13150,96 +13313,7 @@
       </w:pPr>
     </w:lvl>
   </w:abstractNum>
-  <w:abstractNum w:abstractNumId="25" w15:restartNumberingAfterBreak="0">
-    <w:nsid w:val="41370AD6"/>
-    <w:multiLevelType w:val="hybridMultilevel"/>
-    <w:tmpl w:val="DC5EB8B4"/>
-    <w:lvl w:ilvl="0" w:tplc="DC28921A">
-      <w:start w:val="6"/>
-      <w:numFmt w:val="decimal"/>
-      <w:lvlText w:val="%1."/>
-      <w:lvlJc w:val="left"/>
-      <w:pPr>
-        <w:ind w:left="720" w:hanging="360"/>
-      </w:pPr>
-      <w:rPr>
-        <w:rFonts w:hint="default"/>
-      </w:rPr>
-    </w:lvl>
-    <w:lvl w:ilvl="1" w:tplc="04160019" w:tentative="1">
-      <w:start w:val="1"/>
-      <w:numFmt w:val="lowerLetter"/>
-      <w:lvlText w:val="%2."/>
-      <w:lvlJc w:val="left"/>
-      <w:pPr>
-        <w:ind w:left="1440" w:hanging="360"/>
-      </w:pPr>
-    </w:lvl>
-    <w:lvl w:ilvl="2" w:tplc="0416001B" w:tentative="1">
-      <w:start w:val="1"/>
-      <w:numFmt w:val="lowerRoman"/>
-      <w:lvlText w:val="%3."/>
-      <w:lvlJc w:val="right"/>
-      <w:pPr>
-        <w:ind w:left="2160" w:hanging="180"/>
-      </w:pPr>
-    </w:lvl>
-    <w:lvl w:ilvl="3" w:tplc="0416000F" w:tentative="1">
-      <w:start w:val="1"/>
-      <w:numFmt w:val="decimal"/>
-      <w:lvlText w:val="%4."/>
-      <w:lvlJc w:val="left"/>
-      <w:pPr>
-        <w:ind w:left="2880" w:hanging="360"/>
-      </w:pPr>
-    </w:lvl>
-    <w:lvl w:ilvl="4" w:tplc="04160019" w:tentative="1">
-      <w:start w:val="1"/>
-      <w:numFmt w:val="lowerLetter"/>
-      <w:lvlText w:val="%5."/>
-      <w:lvlJc w:val="left"/>
-      <w:pPr>
-        <w:ind w:left="3600" w:hanging="360"/>
-      </w:pPr>
-    </w:lvl>
-    <w:lvl w:ilvl="5" w:tplc="0416001B" w:tentative="1">
-      <w:start w:val="1"/>
-      <w:numFmt w:val="lowerRoman"/>
-      <w:lvlText w:val="%6."/>
-      <w:lvlJc w:val="right"/>
-      <w:pPr>
-        <w:ind w:left="4320" w:hanging="180"/>
-      </w:pPr>
-    </w:lvl>
-    <w:lvl w:ilvl="6" w:tplc="0416000F" w:tentative="1">
-      <w:start w:val="1"/>
-      <w:numFmt w:val="decimal"/>
-      <w:lvlText w:val="%7."/>
-      <w:lvlJc w:val="left"/>
-      <w:pPr>
-        <w:ind w:left="5040" w:hanging="360"/>
-      </w:pPr>
-    </w:lvl>
-    <w:lvl w:ilvl="7" w:tplc="04160019" w:tentative="1">
-      <w:start w:val="1"/>
-      <w:numFmt w:val="lowerLetter"/>
-      <w:lvlText w:val="%8."/>
-      <w:lvlJc w:val="left"/>
-      <w:pPr>
-        <w:ind w:left="5760" w:hanging="360"/>
-      </w:pPr>
-    </w:lvl>
-    <w:lvl w:ilvl="8" w:tplc="0416001B" w:tentative="1">
-      <w:start w:val="1"/>
-      <w:numFmt w:val="lowerRoman"/>
-      <w:lvlText w:val="%9."/>
-      <w:lvlJc w:val="right"/>
-      <w:pPr>
-        <w:ind w:left="6480" w:hanging="180"/>
-      </w:pPr>
-    </w:lvl>
-  </w:abstractNum>
-  <w:abstractNum w:abstractNumId="26" w15:restartNumberingAfterBreak="0">
+  <w:abstractNum w:abstractNumId="23" w15:restartNumberingAfterBreak="0">
     <w:nsid w:val="465F5F11"/>
     <w:multiLevelType w:val="multilevel"/>
     <w:tmpl w:val="F026A49C"/>
@@ -13360,7 +13434,7 @@
       </w:rPr>
     </w:lvl>
   </w:abstractNum>
-  <w:abstractNum w:abstractNumId="27" w15:restartNumberingAfterBreak="0">
+  <w:abstractNum w:abstractNumId="24" w15:restartNumberingAfterBreak="0">
     <w:nsid w:val="46795519"/>
     <w:multiLevelType w:val="hybridMultilevel"/>
     <w:tmpl w:val="EBD62302"/>
@@ -13449,7 +13523,7 @@
       </w:pPr>
     </w:lvl>
   </w:abstractNum>
-  <w:abstractNum w:abstractNumId="28" w15:restartNumberingAfterBreak="0">
+  <w:abstractNum w:abstractNumId="25" w15:restartNumberingAfterBreak="0">
     <w:nsid w:val="4B9D7B40"/>
     <w:multiLevelType w:val="hybridMultilevel"/>
     <w:tmpl w:val="A708903C"/>
@@ -13562,7 +13636,7 @@
       </w:rPr>
     </w:lvl>
   </w:abstractNum>
-  <w:abstractNum w:abstractNumId="29" w15:restartNumberingAfterBreak="0">
+  <w:abstractNum w:abstractNumId="26" w15:restartNumberingAfterBreak="0">
     <w:nsid w:val="4C6922E7"/>
     <w:multiLevelType w:val="hybridMultilevel"/>
     <w:tmpl w:val="6216502E"/>
@@ -13648,7 +13722,7 @@
       </w:pPr>
     </w:lvl>
   </w:abstractNum>
-  <w:abstractNum w:abstractNumId="30" w15:restartNumberingAfterBreak="0">
+  <w:abstractNum w:abstractNumId="27" w15:restartNumberingAfterBreak="0">
     <w:nsid w:val="4F856B13"/>
     <w:multiLevelType w:val="multilevel"/>
     <w:tmpl w:val="199CC190"/>
@@ -13734,7 +13808,96 @@
       </w:pPr>
     </w:lvl>
   </w:abstractNum>
-  <w:abstractNum w:abstractNumId="31" w15:restartNumberingAfterBreak="0">
+  <w:abstractNum w:abstractNumId="28" w15:restartNumberingAfterBreak="0">
+    <w:nsid w:val="4FAA77A6"/>
+    <w:multiLevelType w:val="hybridMultilevel"/>
+    <w:tmpl w:val="D56652B4"/>
+    <w:lvl w:ilvl="0" w:tplc="8B22FC7A">
+      <w:start w:val="4"/>
+      <w:numFmt w:val="decimal"/>
+      <w:lvlText w:val="%1."/>
+      <w:lvlJc w:val="left"/>
+      <w:pPr>
+        <w:ind w:left="720" w:hanging="360"/>
+      </w:pPr>
+      <w:rPr>
+        <w:rFonts w:hint="default"/>
+      </w:rPr>
+    </w:lvl>
+    <w:lvl w:ilvl="1" w:tplc="04160019" w:tentative="1">
+      <w:start w:val="1"/>
+      <w:numFmt w:val="lowerLetter"/>
+      <w:lvlText w:val="%2."/>
+      <w:lvlJc w:val="left"/>
+      <w:pPr>
+        <w:ind w:left="1440" w:hanging="360"/>
+      </w:pPr>
+    </w:lvl>
+    <w:lvl w:ilvl="2" w:tplc="0416001B" w:tentative="1">
+      <w:start w:val="1"/>
+      <w:numFmt w:val="lowerRoman"/>
+      <w:lvlText w:val="%3."/>
+      <w:lvlJc w:val="right"/>
+      <w:pPr>
+        <w:ind w:left="2160" w:hanging="180"/>
+      </w:pPr>
+    </w:lvl>
+    <w:lvl w:ilvl="3" w:tplc="0416000F" w:tentative="1">
+      <w:start w:val="1"/>
+      <w:numFmt w:val="decimal"/>
+      <w:lvlText w:val="%4."/>
+      <w:lvlJc w:val="left"/>
+      <w:pPr>
+        <w:ind w:left="2880" w:hanging="360"/>
+      </w:pPr>
+    </w:lvl>
+    <w:lvl w:ilvl="4" w:tplc="04160019" w:tentative="1">
+      <w:start w:val="1"/>
+      <w:numFmt w:val="lowerLetter"/>
+      <w:lvlText w:val="%5."/>
+      <w:lvlJc w:val="left"/>
+      <w:pPr>
+        <w:ind w:left="3600" w:hanging="360"/>
+      </w:pPr>
+    </w:lvl>
+    <w:lvl w:ilvl="5" w:tplc="0416001B" w:tentative="1">
+      <w:start w:val="1"/>
+      <w:numFmt w:val="lowerRoman"/>
+      <w:lvlText w:val="%6."/>
+      <w:lvlJc w:val="right"/>
+      <w:pPr>
+        <w:ind w:left="4320" w:hanging="180"/>
+      </w:pPr>
+    </w:lvl>
+    <w:lvl w:ilvl="6" w:tplc="0416000F" w:tentative="1">
+      <w:start w:val="1"/>
+      <w:numFmt w:val="decimal"/>
+      <w:lvlText w:val="%7."/>
+      <w:lvlJc w:val="left"/>
+      <w:pPr>
+        <w:ind w:left="5040" w:hanging="360"/>
+      </w:pPr>
+    </w:lvl>
+    <w:lvl w:ilvl="7" w:tplc="04160019" w:tentative="1">
+      <w:start w:val="1"/>
+      <w:numFmt w:val="lowerLetter"/>
+      <w:lvlText w:val="%8."/>
+      <w:lvlJc w:val="left"/>
+      <w:pPr>
+        <w:ind w:left="5760" w:hanging="360"/>
+      </w:pPr>
+    </w:lvl>
+    <w:lvl w:ilvl="8" w:tplc="0416001B" w:tentative="1">
+      <w:start w:val="1"/>
+      <w:numFmt w:val="lowerRoman"/>
+      <w:lvlText w:val="%9."/>
+      <w:lvlJc w:val="right"/>
+      <w:pPr>
+        <w:ind w:left="6480" w:hanging="180"/>
+      </w:pPr>
+    </w:lvl>
+  </w:abstractNum>
+  <w:abstractNum w:abstractNumId="29" w15:restartNumberingAfterBreak="0">
     <w:nsid w:val="502F54E3"/>
     <w:multiLevelType w:val="hybridMultilevel"/>
     <w:tmpl w:val="A708903C"/>
@@ -13847,7 +14010,7 @@
       </w:rPr>
     </w:lvl>
   </w:abstractNum>
-  <w:abstractNum w:abstractNumId="32" w15:restartNumberingAfterBreak="0">
+  <w:abstractNum w:abstractNumId="30" w15:restartNumberingAfterBreak="0">
     <w:nsid w:val="52D570E7"/>
     <w:multiLevelType w:val="multilevel"/>
     <w:tmpl w:val="3884848E"/>
@@ -13960,185 +14123,7 @@
       </w:rPr>
     </w:lvl>
   </w:abstractNum>
-  <w:abstractNum w:abstractNumId="33" w15:restartNumberingAfterBreak="0">
-    <w:nsid w:val="553F0714"/>
-    <w:multiLevelType w:val="hybridMultilevel"/>
-    <w:tmpl w:val="740445BC"/>
-    <w:lvl w:ilvl="0" w:tplc="C63A1994">
-      <w:start w:val="5"/>
-      <w:numFmt w:val="decimal"/>
-      <w:lvlText w:val="%1."/>
-      <w:lvlJc w:val="left"/>
-      <w:pPr>
-        <w:ind w:left="720" w:hanging="360"/>
-      </w:pPr>
-      <w:rPr>
-        <w:rFonts w:hint="default"/>
-      </w:rPr>
-    </w:lvl>
-    <w:lvl w:ilvl="1" w:tplc="04160019" w:tentative="1">
-      <w:start w:val="1"/>
-      <w:numFmt w:val="lowerLetter"/>
-      <w:lvlText w:val="%2."/>
-      <w:lvlJc w:val="left"/>
-      <w:pPr>
-        <w:ind w:left="1440" w:hanging="360"/>
-      </w:pPr>
-    </w:lvl>
-    <w:lvl w:ilvl="2" w:tplc="0416001B" w:tentative="1">
-      <w:start w:val="1"/>
-      <w:numFmt w:val="lowerRoman"/>
-      <w:lvlText w:val="%3."/>
-      <w:lvlJc w:val="right"/>
-      <w:pPr>
-        <w:ind w:left="2160" w:hanging="180"/>
-      </w:pPr>
-    </w:lvl>
-    <w:lvl w:ilvl="3" w:tplc="0416000F" w:tentative="1">
-      <w:start w:val="1"/>
-      <w:numFmt w:val="decimal"/>
-      <w:lvlText w:val="%4."/>
-      <w:lvlJc w:val="left"/>
-      <w:pPr>
-        <w:ind w:left="2880" w:hanging="360"/>
-      </w:pPr>
-    </w:lvl>
-    <w:lvl w:ilvl="4" w:tplc="04160019" w:tentative="1">
-      <w:start w:val="1"/>
-      <w:numFmt w:val="lowerLetter"/>
-      <w:lvlText w:val="%5."/>
-      <w:lvlJc w:val="left"/>
-      <w:pPr>
-        <w:ind w:left="3600" w:hanging="360"/>
-      </w:pPr>
-    </w:lvl>
-    <w:lvl w:ilvl="5" w:tplc="0416001B" w:tentative="1">
-      <w:start w:val="1"/>
-      <w:numFmt w:val="lowerRoman"/>
-      <w:lvlText w:val="%6."/>
-      <w:lvlJc w:val="right"/>
-      <w:pPr>
-        <w:ind w:left="4320" w:hanging="180"/>
-      </w:pPr>
-    </w:lvl>
-    <w:lvl w:ilvl="6" w:tplc="0416000F" w:tentative="1">
-      <w:start w:val="1"/>
-      <w:numFmt w:val="decimal"/>
-      <w:lvlText w:val="%7."/>
-      <w:lvlJc w:val="left"/>
-      <w:pPr>
-        <w:ind w:left="5040" w:hanging="360"/>
-      </w:pPr>
-    </w:lvl>
-    <w:lvl w:ilvl="7" w:tplc="04160019" w:tentative="1">
-      <w:start w:val="1"/>
-      <w:numFmt w:val="lowerLetter"/>
-      <w:lvlText w:val="%8."/>
-      <w:lvlJc w:val="left"/>
-      <w:pPr>
-        <w:ind w:left="5760" w:hanging="360"/>
-      </w:pPr>
-    </w:lvl>
-    <w:lvl w:ilvl="8" w:tplc="0416001B" w:tentative="1">
-      <w:start w:val="1"/>
-      <w:numFmt w:val="lowerRoman"/>
-      <w:lvlText w:val="%9."/>
-      <w:lvlJc w:val="right"/>
-      <w:pPr>
-        <w:ind w:left="6480" w:hanging="180"/>
-      </w:pPr>
-    </w:lvl>
-  </w:abstractNum>
-  <w:abstractNum w:abstractNumId="34" w15:restartNumberingAfterBreak="0">
-    <w:nsid w:val="58004C2D"/>
-    <w:multiLevelType w:val="hybridMultilevel"/>
-    <w:tmpl w:val="4C8C29AA"/>
-    <w:lvl w:ilvl="0" w:tplc="666E09DC">
-      <w:start w:val="3"/>
-      <w:numFmt w:val="decimal"/>
-      <w:lvlText w:val="%1."/>
-      <w:lvlJc w:val="left"/>
-      <w:pPr>
-        <w:ind w:left="720" w:hanging="360"/>
-      </w:pPr>
-      <w:rPr>
-        <w:rFonts w:hint="default"/>
-      </w:rPr>
-    </w:lvl>
-    <w:lvl w:ilvl="1" w:tplc="04160019" w:tentative="1">
-      <w:start w:val="1"/>
-      <w:numFmt w:val="lowerLetter"/>
-      <w:lvlText w:val="%2."/>
-      <w:lvlJc w:val="left"/>
-      <w:pPr>
-        <w:ind w:left="1440" w:hanging="360"/>
-      </w:pPr>
-    </w:lvl>
-    <w:lvl w:ilvl="2" w:tplc="0416001B" w:tentative="1">
-      <w:start w:val="1"/>
-      <w:numFmt w:val="lowerRoman"/>
-      <w:lvlText w:val="%3."/>
-      <w:lvlJc w:val="right"/>
-      <w:pPr>
-        <w:ind w:left="2160" w:hanging="180"/>
-      </w:pPr>
-    </w:lvl>
-    <w:lvl w:ilvl="3" w:tplc="0416000F" w:tentative="1">
-      <w:start w:val="1"/>
-      <w:numFmt w:val="decimal"/>
-      <w:lvlText w:val="%4."/>
-      <w:lvlJc w:val="left"/>
-      <w:pPr>
-        <w:ind w:left="2880" w:hanging="360"/>
-      </w:pPr>
-    </w:lvl>
-    <w:lvl w:ilvl="4" w:tplc="04160019" w:tentative="1">
-      <w:start w:val="1"/>
-      <w:numFmt w:val="lowerLetter"/>
-      <w:lvlText w:val="%5."/>
-      <w:lvlJc w:val="left"/>
-      <w:pPr>
-        <w:ind w:left="3600" w:hanging="360"/>
-      </w:pPr>
-    </w:lvl>
-    <w:lvl w:ilvl="5" w:tplc="0416001B" w:tentative="1">
-      <w:start w:val="1"/>
-      <w:numFmt w:val="lowerRoman"/>
-      <w:lvlText w:val="%6."/>
-      <w:lvlJc w:val="right"/>
-      <w:pPr>
-        <w:ind w:left="4320" w:hanging="180"/>
-      </w:pPr>
-    </w:lvl>
-    <w:lvl w:ilvl="6" w:tplc="0416000F" w:tentative="1">
-      <w:start w:val="1"/>
-      <w:numFmt w:val="decimal"/>
-      <w:lvlText w:val="%7."/>
-      <w:lvlJc w:val="left"/>
-      <w:pPr>
-        <w:ind w:left="5040" w:hanging="360"/>
-      </w:pPr>
-    </w:lvl>
-    <w:lvl w:ilvl="7" w:tplc="04160019" w:tentative="1">
-      <w:start w:val="1"/>
-      <w:numFmt w:val="lowerLetter"/>
-      <w:lvlText w:val="%8."/>
-      <w:lvlJc w:val="left"/>
-      <w:pPr>
-        <w:ind w:left="5760" w:hanging="360"/>
-      </w:pPr>
-    </w:lvl>
-    <w:lvl w:ilvl="8" w:tplc="0416001B" w:tentative="1">
-      <w:start w:val="1"/>
-      <w:numFmt w:val="lowerRoman"/>
-      <w:lvlText w:val="%9."/>
-      <w:lvlJc w:val="right"/>
-      <w:pPr>
-        <w:ind w:left="6480" w:hanging="180"/>
-      </w:pPr>
-    </w:lvl>
-  </w:abstractNum>
-  <w:abstractNum w:abstractNumId="35" w15:restartNumberingAfterBreak="0">
+  <w:abstractNum w:abstractNumId="31" w15:restartNumberingAfterBreak="0">
     <w:nsid w:val="5C50419A"/>
     <w:multiLevelType w:val="multilevel"/>
     <w:tmpl w:val="C1F8D8F2"/>
@@ -14224,7 +14209,7 @@
       </w:pPr>
     </w:lvl>
   </w:abstractNum>
-  <w:abstractNum w:abstractNumId="36" w15:restartNumberingAfterBreak="0">
+  <w:abstractNum w:abstractNumId="32" w15:restartNumberingAfterBreak="0">
     <w:nsid w:val="62FE01F8"/>
     <w:multiLevelType w:val="hybridMultilevel"/>
     <w:tmpl w:val="61E2BA48"/>
@@ -14313,7 +14298,7 @@
       </w:pPr>
     </w:lvl>
   </w:abstractNum>
-  <w:abstractNum w:abstractNumId="37" w15:restartNumberingAfterBreak="0">
+  <w:abstractNum w:abstractNumId="33" w15:restartNumberingAfterBreak="0">
     <w:nsid w:val="67B552FC"/>
     <w:multiLevelType w:val="hybridMultilevel"/>
     <w:tmpl w:val="90685B7A"/>
@@ -14402,7 +14387,96 @@
       </w:pPr>
     </w:lvl>
   </w:abstractNum>
-  <w:abstractNum w:abstractNumId="38" w15:restartNumberingAfterBreak="0">
+  <w:abstractNum w:abstractNumId="34" w15:restartNumberingAfterBreak="0">
+    <w:nsid w:val="67FE5602"/>
+    <w:multiLevelType w:val="hybridMultilevel"/>
+    <w:tmpl w:val="AE404F60"/>
+    <w:lvl w:ilvl="0" w:tplc="548AA614">
+      <w:start w:val="4"/>
+      <w:numFmt w:val="decimal"/>
+      <w:lvlText w:val="%1."/>
+      <w:lvlJc w:val="left"/>
+      <w:pPr>
+        <w:ind w:left="720" w:hanging="360"/>
+      </w:pPr>
+      <w:rPr>
+        <w:rFonts w:hint="default"/>
+      </w:rPr>
+    </w:lvl>
+    <w:lvl w:ilvl="1" w:tplc="04160019" w:tentative="1">
+      <w:start w:val="1"/>
+      <w:numFmt w:val="lowerLetter"/>
+      <w:lvlText w:val="%2."/>
+      <w:lvlJc w:val="left"/>
+      <w:pPr>
+        <w:ind w:left="1440" w:hanging="360"/>
+      </w:pPr>
+    </w:lvl>
+    <w:lvl w:ilvl="2" w:tplc="0416001B" w:tentative="1">
+      <w:start w:val="1"/>
+      <w:numFmt w:val="lowerRoman"/>
+      <w:lvlText w:val="%3."/>
+      <w:lvlJc w:val="right"/>
+      <w:pPr>
+        <w:ind w:left="2160" w:hanging="180"/>
+      </w:pPr>
+    </w:lvl>
+    <w:lvl w:ilvl="3" w:tplc="0416000F" w:tentative="1">
+      <w:start w:val="1"/>
+      <w:numFmt w:val="decimal"/>
+      <w:lvlText w:val="%4."/>
+      <w:lvlJc w:val="left"/>
+      <w:pPr>
+        <w:ind w:left="2880" w:hanging="360"/>
+      </w:pPr>
+    </w:lvl>
+    <w:lvl w:ilvl="4" w:tplc="04160019" w:tentative="1">
+      <w:start w:val="1"/>
+      <w:numFmt w:val="lowerLetter"/>
+      <w:lvlText w:val="%5."/>
+      <w:lvlJc w:val="left"/>
+      <w:pPr>
+        <w:ind w:left="3600" w:hanging="360"/>
+      </w:pPr>
+    </w:lvl>
+    <w:lvl w:ilvl="5" w:tplc="0416001B" w:tentative="1">
+      <w:start w:val="1"/>
+      <w:numFmt w:val="lowerRoman"/>
+      <w:lvlText w:val="%6."/>
+      <w:lvlJc w:val="right"/>
+      <w:pPr>
+        <w:ind w:left="4320" w:hanging="180"/>
+      </w:pPr>
+    </w:lvl>
+    <w:lvl w:ilvl="6" w:tplc="0416000F" w:tentative="1">
+      <w:start w:val="1"/>
+      <w:numFmt w:val="decimal"/>
+      <w:lvlText w:val="%7."/>
+      <w:lvlJc w:val="left"/>
+      <w:pPr>
+        <w:ind w:left="5040" w:hanging="360"/>
+      </w:pPr>
+    </w:lvl>
+    <w:lvl w:ilvl="7" w:tplc="04160019" w:tentative="1">
+      <w:start w:val="1"/>
+      <w:numFmt w:val="lowerLetter"/>
+      <w:lvlText w:val="%8."/>
+      <w:lvlJc w:val="left"/>
+      <w:pPr>
+        <w:ind w:left="5760" w:hanging="360"/>
+      </w:pPr>
+    </w:lvl>
+    <w:lvl w:ilvl="8" w:tplc="0416001B" w:tentative="1">
+      <w:start w:val="1"/>
+      <w:numFmt w:val="lowerRoman"/>
+      <w:lvlText w:val="%9."/>
+      <w:lvlJc w:val="right"/>
+      <w:pPr>
+        <w:ind w:left="6480" w:hanging="180"/>
+      </w:pPr>
+    </w:lvl>
+  </w:abstractNum>
+  <w:abstractNum w:abstractNumId="35" w15:restartNumberingAfterBreak="0">
     <w:nsid w:val="684565B5"/>
     <w:multiLevelType w:val="hybridMultilevel"/>
     <w:tmpl w:val="53AA156A"/>
@@ -14491,93 +14565,7 @@
       </w:pPr>
     </w:lvl>
   </w:abstractNum>
-  <w:abstractNum w:abstractNumId="39" w15:restartNumberingAfterBreak="0">
-    <w:nsid w:val="6DAB09B9"/>
-    <w:multiLevelType w:val="multilevel"/>
-    <w:tmpl w:val="56849C9E"/>
-    <w:lvl w:ilvl="0">
-      <w:start w:val="6"/>
-      <w:numFmt w:val="decimal"/>
-      <w:lvlText w:val="%1."/>
-      <w:lvlJc w:val="left"/>
-      <w:pPr>
-        <w:ind w:left="720" w:hanging="360"/>
-      </w:pPr>
-    </w:lvl>
-    <w:lvl w:ilvl="1">
-      <w:start w:val="1"/>
-      <w:numFmt w:val="lowerLetter"/>
-      <w:lvlText w:val="%2."/>
-      <w:lvlJc w:val="left"/>
-      <w:pPr>
-        <w:ind w:left="1440" w:hanging="360"/>
-      </w:pPr>
-    </w:lvl>
-    <w:lvl w:ilvl="2">
-      <w:start w:val="1"/>
-      <w:numFmt w:val="lowerRoman"/>
-      <w:lvlText w:val="%3."/>
-      <w:lvlJc w:val="right"/>
-      <w:pPr>
-        <w:ind w:left="2160" w:hanging="180"/>
-      </w:pPr>
-    </w:lvl>
-    <w:lvl w:ilvl="3">
-      <w:start w:val="1"/>
-      <w:numFmt w:val="decimal"/>
-      <w:lvlText w:val="%4."/>
-      <w:lvlJc w:val="left"/>
-      <w:pPr>
-        <w:ind w:left="2880" w:hanging="360"/>
-      </w:pPr>
-    </w:lvl>
-    <w:lvl w:ilvl="4">
-      <w:start w:val="1"/>
-      <w:numFmt w:val="lowerLetter"/>
-      <w:lvlText w:val="%5."/>
-      <w:lvlJc w:val="left"/>
-      <w:pPr>
-        <w:ind w:left="3600" w:hanging="360"/>
-      </w:pPr>
-    </w:lvl>
-    <w:lvl w:ilvl="5">
-      <w:start w:val="1"/>
-      <w:numFmt w:val="lowerRoman"/>
-      <w:lvlText w:val="%6."/>
-      <w:lvlJc w:val="right"/>
-      <w:pPr>
-        <w:ind w:left="4320" w:hanging="180"/>
-      </w:pPr>
-    </w:lvl>
-    <w:lvl w:ilvl="6">
-      <w:start w:val="1"/>
-      <w:numFmt w:val="decimal"/>
-      <w:lvlText w:val="%7."/>
-      <w:lvlJc w:val="left"/>
-      <w:pPr>
-        <w:ind w:left="5040" w:hanging="360"/>
-      </w:pPr>
-    </w:lvl>
-    <w:lvl w:ilvl="7">
-      <w:start w:val="1"/>
-      <w:numFmt w:val="lowerLetter"/>
-      <w:lvlText w:val="%8."/>
-      <w:lvlJc w:val="left"/>
-      <w:pPr>
-        <w:ind w:left="5760" w:hanging="360"/>
-      </w:pPr>
-    </w:lvl>
-    <w:lvl w:ilvl="8">
-      <w:start w:val="1"/>
-      <w:numFmt w:val="lowerRoman"/>
-      <w:lvlText w:val="%9."/>
-      <w:lvlJc w:val="right"/>
-      <w:pPr>
-        <w:ind w:left="6480" w:hanging="180"/>
-      </w:pPr>
-    </w:lvl>
-  </w:abstractNum>
-  <w:abstractNum w:abstractNumId="40" w15:restartNumberingAfterBreak="0">
+  <w:abstractNum w:abstractNumId="36" w15:restartNumberingAfterBreak="0">
     <w:nsid w:val="6E5A476E"/>
     <w:multiLevelType w:val="hybridMultilevel"/>
     <w:tmpl w:val="EBA00034"/>
@@ -14666,7 +14654,7 @@
       </w:pPr>
     </w:lvl>
   </w:abstractNum>
-  <w:abstractNum w:abstractNumId="41" w15:restartNumberingAfterBreak="0">
+  <w:abstractNum w:abstractNumId="37" w15:restartNumberingAfterBreak="0">
     <w:nsid w:val="702F00F4"/>
     <w:multiLevelType w:val="multilevel"/>
     <w:tmpl w:val="89E475A2"/>
@@ -14752,7 +14740,7 @@
       </w:pPr>
     </w:lvl>
   </w:abstractNum>
-  <w:abstractNum w:abstractNumId="42" w15:restartNumberingAfterBreak="0">
+  <w:abstractNum w:abstractNumId="38" w15:restartNumberingAfterBreak="0">
     <w:nsid w:val="7058412A"/>
     <w:multiLevelType w:val="hybridMultilevel"/>
     <w:tmpl w:val="6C2EB8AA"/>
@@ -14841,10 +14829,10 @@
       </w:pPr>
     </w:lvl>
   </w:abstractNum>
-  <w:abstractNum w:abstractNumId="43" w15:restartNumberingAfterBreak="0">
+  <w:abstractNum w:abstractNumId="39" w15:restartNumberingAfterBreak="0">
     <w:nsid w:val="70AB270A"/>
     <w:multiLevelType w:val="hybridMultilevel"/>
-    <w:tmpl w:val="E80EF13C"/>
+    <w:tmpl w:val="073606D0"/>
     <w:lvl w:ilvl="0" w:tplc="0416000F">
       <w:start w:val="1"/>
       <w:numFmt w:val="decimal"/>
@@ -14951,7 +14939,7 @@
       </w:pPr>
     </w:lvl>
   </w:abstractNum>
-  <w:abstractNum w:abstractNumId="44" w15:restartNumberingAfterBreak="0">
+  <w:abstractNum w:abstractNumId="40" w15:restartNumberingAfterBreak="0">
     <w:nsid w:val="71730B63"/>
     <w:multiLevelType w:val="multilevel"/>
     <w:tmpl w:val="63947FE6"/>
@@ -15072,7 +15060,7 @@
       </w:rPr>
     </w:lvl>
   </w:abstractNum>
-  <w:abstractNum w:abstractNumId="45" w15:restartNumberingAfterBreak="0">
+  <w:abstractNum w:abstractNumId="41" w15:restartNumberingAfterBreak="0">
     <w:nsid w:val="73AE327F"/>
     <w:multiLevelType w:val="hybridMultilevel"/>
     <w:tmpl w:val="A12CB7C0"/>
@@ -15161,7 +15149,96 @@
       </w:pPr>
     </w:lvl>
   </w:abstractNum>
-  <w:abstractNum w:abstractNumId="46" w15:restartNumberingAfterBreak="0">
+  <w:abstractNum w:abstractNumId="42" w15:restartNumberingAfterBreak="0">
+    <w:nsid w:val="73D46DEA"/>
+    <w:multiLevelType w:val="hybridMultilevel"/>
+    <w:tmpl w:val="AE404F60"/>
+    <w:lvl w:ilvl="0" w:tplc="548AA614">
+      <w:start w:val="4"/>
+      <w:numFmt w:val="decimal"/>
+      <w:lvlText w:val="%1."/>
+      <w:lvlJc w:val="left"/>
+      <w:pPr>
+        <w:ind w:left="720" w:hanging="360"/>
+      </w:pPr>
+      <w:rPr>
+        <w:rFonts w:hint="default"/>
+      </w:rPr>
+    </w:lvl>
+    <w:lvl w:ilvl="1" w:tplc="04160019" w:tentative="1">
+      <w:start w:val="1"/>
+      <w:numFmt w:val="lowerLetter"/>
+      <w:lvlText w:val="%2."/>
+      <w:lvlJc w:val="left"/>
+      <w:pPr>
+        <w:ind w:left="1440" w:hanging="360"/>
+      </w:pPr>
+    </w:lvl>
+    <w:lvl w:ilvl="2" w:tplc="0416001B" w:tentative="1">
+      <w:start w:val="1"/>
+      <w:numFmt w:val="lowerRoman"/>
+      <w:lvlText w:val="%3."/>
+      <w:lvlJc w:val="right"/>
+      <w:pPr>
+        <w:ind w:left="2160" w:hanging="180"/>
+      </w:pPr>
+    </w:lvl>
+    <w:lvl w:ilvl="3" w:tplc="0416000F" w:tentative="1">
+      <w:start w:val="1"/>
+      <w:numFmt w:val="decimal"/>
+      <w:lvlText w:val="%4."/>
+      <w:lvlJc w:val="left"/>
+      <w:pPr>
+        <w:ind w:left="2880" w:hanging="360"/>
+      </w:pPr>
+    </w:lvl>
+    <w:lvl w:ilvl="4" w:tplc="04160019" w:tentative="1">
+      <w:start w:val="1"/>
+      <w:numFmt w:val="lowerLetter"/>
+      <w:lvlText w:val="%5."/>
+      <w:lvlJc w:val="left"/>
+      <w:pPr>
+        <w:ind w:left="3600" w:hanging="360"/>
+      </w:pPr>
+    </w:lvl>
+    <w:lvl w:ilvl="5" w:tplc="0416001B" w:tentative="1">
+      <w:start w:val="1"/>
+      <w:numFmt w:val="lowerRoman"/>
+      <w:lvlText w:val="%6."/>
+      <w:lvlJc w:val="right"/>
+      <w:pPr>
+        <w:ind w:left="4320" w:hanging="180"/>
+      </w:pPr>
+    </w:lvl>
+    <w:lvl w:ilvl="6" w:tplc="0416000F" w:tentative="1">
+      <w:start w:val="1"/>
+      <w:numFmt w:val="decimal"/>
+      <w:lvlText w:val="%7."/>
+      <w:lvlJc w:val="left"/>
+      <w:pPr>
+        <w:ind w:left="5040" w:hanging="360"/>
+      </w:pPr>
+    </w:lvl>
+    <w:lvl w:ilvl="7" w:tplc="04160019" w:tentative="1">
+      <w:start w:val="1"/>
+      <w:numFmt w:val="lowerLetter"/>
+      <w:lvlText w:val="%8."/>
+      <w:lvlJc w:val="left"/>
+      <w:pPr>
+        <w:ind w:left="5760" w:hanging="360"/>
+      </w:pPr>
+    </w:lvl>
+    <w:lvl w:ilvl="8" w:tplc="0416001B" w:tentative="1">
+      <w:start w:val="1"/>
+      <w:numFmt w:val="lowerRoman"/>
+      <w:lvlText w:val="%9."/>
+      <w:lvlJc w:val="right"/>
+      <w:pPr>
+        <w:ind w:left="6480" w:hanging="180"/>
+      </w:pPr>
+    </w:lvl>
+  </w:abstractNum>
+  <w:abstractNum w:abstractNumId="43" w15:restartNumberingAfterBreak="0">
     <w:nsid w:val="75D36992"/>
     <w:multiLevelType w:val="hybridMultilevel"/>
     <w:tmpl w:val="CA12C2A6"/>
@@ -15250,93 +15327,7 @@
       </w:pPr>
     </w:lvl>
   </w:abstractNum>
-  <w:abstractNum w:abstractNumId="47" w15:restartNumberingAfterBreak="0">
-    <w:nsid w:val="77BD659D"/>
-    <w:multiLevelType w:val="hybridMultilevel"/>
-    <w:tmpl w:val="1136B15A"/>
-    <w:lvl w:ilvl="0" w:tplc="0416000F">
-      <w:start w:val="1"/>
-      <w:numFmt w:val="decimal"/>
-      <w:lvlText w:val="%1."/>
-      <w:lvlJc w:val="left"/>
-      <w:pPr>
-        <w:ind w:left="720" w:hanging="360"/>
-      </w:pPr>
-    </w:lvl>
-    <w:lvl w:ilvl="1" w:tplc="04160019" w:tentative="1">
-      <w:start w:val="1"/>
-      <w:numFmt w:val="lowerLetter"/>
-      <w:lvlText w:val="%2."/>
-      <w:lvlJc w:val="left"/>
-      <w:pPr>
-        <w:ind w:left="1440" w:hanging="360"/>
-      </w:pPr>
-    </w:lvl>
-    <w:lvl w:ilvl="2" w:tplc="0416001B" w:tentative="1">
-      <w:start w:val="1"/>
-      <w:numFmt w:val="lowerRoman"/>
-      <w:lvlText w:val="%3."/>
-      <w:lvlJc w:val="right"/>
-      <w:pPr>
-        <w:ind w:left="2160" w:hanging="180"/>
-      </w:pPr>
-    </w:lvl>
-    <w:lvl w:ilvl="3" w:tplc="0416000F" w:tentative="1">
-      <w:start w:val="1"/>
-      <w:numFmt w:val="decimal"/>
-      <w:lvlText w:val="%4."/>
-      <w:lvlJc w:val="left"/>
-      <w:pPr>
-        <w:ind w:left="2880" w:hanging="360"/>
-      </w:pPr>
-    </w:lvl>
-    <w:lvl w:ilvl="4" w:tplc="04160019" w:tentative="1">
-      <w:start w:val="1"/>
-      <w:numFmt w:val="lowerLetter"/>
-      <w:lvlText w:val="%5."/>
-      <w:lvlJc w:val="left"/>
-      <w:pPr>
-        <w:ind w:left="3600" w:hanging="360"/>
-      </w:pPr>
-    </w:lvl>
-    <w:lvl w:ilvl="5" w:tplc="0416001B" w:tentative="1">
-      <w:start w:val="1"/>
-      <w:numFmt w:val="lowerRoman"/>
-      <w:lvlText w:val="%6."/>
-      <w:lvlJc w:val="right"/>
-      <w:pPr>
-        <w:ind w:left="4320" w:hanging="180"/>
-      </w:pPr>
-    </w:lvl>
-    <w:lvl w:ilvl="6" w:tplc="0416000F" w:tentative="1">
-      <w:start w:val="1"/>
-      <w:numFmt w:val="decimal"/>
-      <w:lvlText w:val="%7."/>
-      <w:lvlJc w:val="left"/>
-      <w:pPr>
-        <w:ind w:left="5040" w:hanging="360"/>
-      </w:pPr>
-    </w:lvl>
-    <w:lvl w:ilvl="7" w:tplc="04160019" w:tentative="1">
-      <w:start w:val="1"/>
-      <w:numFmt w:val="lowerLetter"/>
-      <w:lvlText w:val="%8."/>
-      <w:lvlJc w:val="left"/>
-      <w:pPr>
-        <w:ind w:left="5760" w:hanging="360"/>
-      </w:pPr>
-    </w:lvl>
-    <w:lvl w:ilvl="8" w:tplc="0416001B" w:tentative="1">
-      <w:start w:val="1"/>
-      <w:numFmt w:val="lowerRoman"/>
-      <w:lvlText w:val="%9."/>
-      <w:lvlJc w:val="right"/>
-      <w:pPr>
-        <w:ind w:left="6480" w:hanging="180"/>
-      </w:pPr>
-    </w:lvl>
-  </w:abstractNum>
-  <w:abstractNum w:abstractNumId="48" w15:restartNumberingAfterBreak="0">
+  <w:abstractNum w:abstractNumId="44" w15:restartNumberingAfterBreak="0">
     <w:nsid w:val="7A0E30DD"/>
     <w:multiLevelType w:val="hybridMultilevel"/>
     <w:tmpl w:val="6C2EB8AA"/>
@@ -15425,93 +15416,7 @@
       </w:pPr>
     </w:lvl>
   </w:abstractNum>
-  <w:abstractNum w:abstractNumId="49" w15:restartNumberingAfterBreak="0">
-    <w:nsid w:val="7C691922"/>
-    <w:multiLevelType w:val="hybridMultilevel"/>
-    <w:tmpl w:val="DD42F0FC"/>
-    <w:lvl w:ilvl="0" w:tplc="0416000F">
-      <w:start w:val="1"/>
-      <w:numFmt w:val="decimal"/>
-      <w:lvlText w:val="%1."/>
-      <w:lvlJc w:val="left"/>
-      <w:pPr>
-        <w:ind w:left="720" w:hanging="360"/>
-      </w:pPr>
-    </w:lvl>
-    <w:lvl w:ilvl="1" w:tplc="04160019" w:tentative="1">
-      <w:start w:val="1"/>
-      <w:numFmt w:val="lowerLetter"/>
-      <w:lvlText w:val="%2."/>
-      <w:lvlJc w:val="left"/>
-      <w:pPr>
-        <w:ind w:left="1440" w:hanging="360"/>
-      </w:pPr>
-    </w:lvl>
-    <w:lvl w:ilvl="2" w:tplc="0416001B" w:tentative="1">
-      <w:start w:val="1"/>
-      <w:numFmt w:val="lowerRoman"/>
-      <w:lvlText w:val="%3."/>
-      <w:lvlJc w:val="right"/>
-      <w:pPr>
-        <w:ind w:left="2160" w:hanging="180"/>
-      </w:pPr>
-    </w:lvl>
-    <w:lvl w:ilvl="3" w:tplc="0416000F" w:tentative="1">
-      <w:start w:val="1"/>
-      <w:numFmt w:val="decimal"/>
-      <w:lvlText w:val="%4."/>
-      <w:lvlJc w:val="left"/>
-      <w:pPr>
-        <w:ind w:left="2880" w:hanging="360"/>
-      </w:pPr>
-    </w:lvl>
-    <w:lvl w:ilvl="4" w:tplc="04160019" w:tentative="1">
-      <w:start w:val="1"/>
-      <w:numFmt w:val="lowerLetter"/>
-      <w:lvlText w:val="%5."/>
-      <w:lvlJc w:val="left"/>
-      <w:pPr>
-        <w:ind w:left="3600" w:hanging="360"/>
-      </w:pPr>
-    </w:lvl>
-    <w:lvl w:ilvl="5" w:tplc="0416001B">
-      <w:start w:val="1"/>
-      <w:numFmt w:val="lowerRoman"/>
-      <w:lvlText w:val="%6."/>
-      <w:lvlJc w:val="right"/>
-      <w:pPr>
-        <w:ind w:left="4320" w:hanging="180"/>
-      </w:pPr>
-    </w:lvl>
-    <w:lvl w:ilvl="6" w:tplc="0416000F" w:tentative="1">
-      <w:start w:val="1"/>
-      <w:numFmt w:val="decimal"/>
-      <w:lvlText w:val="%7."/>
-      <w:lvlJc w:val="left"/>
-      <w:pPr>
-        <w:ind w:left="5040" w:hanging="360"/>
-      </w:pPr>
-    </w:lvl>
-    <w:lvl w:ilvl="7" w:tplc="04160019" w:tentative="1">
-      <w:start w:val="1"/>
-      <w:numFmt w:val="lowerLetter"/>
-      <w:lvlText w:val="%8."/>
-      <w:lvlJc w:val="left"/>
-      <w:pPr>
-        <w:ind w:left="5760" w:hanging="360"/>
-      </w:pPr>
-    </w:lvl>
-    <w:lvl w:ilvl="8" w:tplc="0416001B" w:tentative="1">
-      <w:start w:val="1"/>
-      <w:numFmt w:val="lowerRoman"/>
-      <w:lvlText w:val="%9."/>
-      <w:lvlJc w:val="right"/>
-      <w:pPr>
-        <w:ind w:left="6480" w:hanging="180"/>
-      </w:pPr>
-    </w:lvl>
-  </w:abstractNum>
-  <w:abstractNum w:abstractNumId="50" w15:restartNumberingAfterBreak="0">
+  <w:abstractNum w:abstractNumId="45" w15:restartNumberingAfterBreak="0">
     <w:nsid w:val="7D9922DD"/>
     <w:multiLevelType w:val="multilevel"/>
     <w:tmpl w:val="705601E2"/>
@@ -15597,96 +15502,7 @@
       </w:pPr>
     </w:lvl>
   </w:abstractNum>
-  <w:abstractNum w:abstractNumId="51" w15:restartNumberingAfterBreak="0">
-    <w:nsid w:val="7EB41E30"/>
-    <w:multiLevelType w:val="hybridMultilevel"/>
-    <w:tmpl w:val="81BC7B30"/>
-    <w:lvl w:ilvl="0" w:tplc="35FC7B12">
-      <w:start w:val="5"/>
-      <w:numFmt w:val="decimal"/>
-      <w:lvlText w:val="%1."/>
-      <w:lvlJc w:val="left"/>
-      <w:pPr>
-        <w:ind w:left="720" w:hanging="360"/>
-      </w:pPr>
-      <w:rPr>
-        <w:rFonts w:hint="default"/>
-      </w:rPr>
-    </w:lvl>
-    <w:lvl w:ilvl="1" w:tplc="04160019" w:tentative="1">
-      <w:start w:val="1"/>
-      <w:numFmt w:val="lowerLetter"/>
-      <w:lvlText w:val="%2."/>
-      <w:lvlJc w:val="left"/>
-      <w:pPr>
-        <w:ind w:left="1440" w:hanging="360"/>
-      </w:pPr>
-    </w:lvl>
-    <w:lvl w:ilvl="2" w:tplc="0416001B" w:tentative="1">
-      <w:start w:val="1"/>
-      <w:numFmt w:val="lowerRoman"/>
-      <w:lvlText w:val="%3."/>
-      <w:lvlJc w:val="right"/>
-      <w:pPr>
-        <w:ind w:left="2160" w:hanging="180"/>
-      </w:pPr>
-    </w:lvl>
-    <w:lvl w:ilvl="3" w:tplc="0416000F" w:tentative="1">
-      <w:start w:val="1"/>
-      <w:numFmt w:val="decimal"/>
-      <w:lvlText w:val="%4."/>
-      <w:lvlJc w:val="left"/>
-      <w:pPr>
-        <w:ind w:left="2880" w:hanging="360"/>
-      </w:pPr>
-    </w:lvl>
-    <w:lvl w:ilvl="4" w:tplc="04160019" w:tentative="1">
-      <w:start w:val="1"/>
-      <w:numFmt w:val="lowerLetter"/>
-      <w:lvlText w:val="%5."/>
-      <w:lvlJc w:val="left"/>
-      <w:pPr>
-        <w:ind w:left="3600" w:hanging="360"/>
-      </w:pPr>
-    </w:lvl>
-    <w:lvl w:ilvl="5" w:tplc="0416001B" w:tentative="1">
-      <w:start w:val="1"/>
-      <w:numFmt w:val="lowerRoman"/>
-      <w:lvlText w:val="%6."/>
-      <w:lvlJc w:val="right"/>
-      <w:pPr>
-        <w:ind w:left="4320" w:hanging="180"/>
-      </w:pPr>
-    </w:lvl>
-    <w:lvl w:ilvl="6" w:tplc="0416000F" w:tentative="1">
-      <w:start w:val="1"/>
-      <w:numFmt w:val="decimal"/>
-      <w:lvlText w:val="%7."/>
-      <w:lvlJc w:val="left"/>
-      <w:pPr>
-        <w:ind w:left="5040" w:hanging="360"/>
-      </w:pPr>
-    </w:lvl>
-    <w:lvl w:ilvl="7" w:tplc="04160019" w:tentative="1">
-      <w:start w:val="1"/>
-      <w:numFmt w:val="lowerLetter"/>
-      <w:lvlText w:val="%8."/>
-      <w:lvlJc w:val="left"/>
-      <w:pPr>
-        <w:ind w:left="5760" w:hanging="360"/>
-      </w:pPr>
-    </w:lvl>
-    <w:lvl w:ilvl="8" w:tplc="0416001B" w:tentative="1">
-      <w:start w:val="1"/>
-      <w:numFmt w:val="lowerRoman"/>
-      <w:lvlText w:val="%9."/>
-      <w:lvlJc w:val="right"/>
-      <w:pPr>
-        <w:ind w:left="6480" w:hanging="180"/>
-      </w:pPr>
-    </w:lvl>
-  </w:abstractNum>
-  <w:abstractNum w:abstractNumId="52" w15:restartNumberingAfterBreak="0">
+  <w:abstractNum w:abstractNumId="46" w15:restartNumberingAfterBreak="0">
     <w:nsid w:val="7F844847"/>
     <w:multiLevelType w:val="hybridMultilevel"/>
     <w:tmpl w:val="0A18B546"/>
@@ -15776,118 +15592,94 @@
     </w:lvl>
   </w:abstractNum>
   <w:num w:numId="1">
-    <w:abstractNumId w:val="21"/>
+    <w:abstractNumId w:val="19"/>
   </w:num>
   <w:num w:numId="2">
     <w:abstractNumId w:val="1"/>
   </w:num>
   <w:num w:numId="3">
-    <w:abstractNumId w:val="10"/>
+    <w:abstractNumId w:val="9"/>
   </w:num>
   <w:num w:numId="4">
-    <w:abstractNumId w:val="31"/>
+    <w:abstractNumId w:val="29"/>
   </w:num>
   <w:num w:numId="5">
-    <w:abstractNumId w:val="24"/>
+    <w:abstractNumId w:val="22"/>
   </w:num>
   <w:num w:numId="6">
-    <w:abstractNumId w:val="37"/>
+    <w:abstractNumId w:val="33"/>
   </w:num>
   <w:num w:numId="7">
     <w:abstractNumId w:val="2"/>
   </w:num>
   <w:num w:numId="8">
-    <w:abstractNumId w:val="9"/>
+    <w:abstractNumId w:val="8"/>
   </w:num>
   <w:num w:numId="9">
-    <w:abstractNumId w:val="26"/>
+    <w:abstractNumId w:val="23"/>
   </w:num>
   <w:num w:numId="10">
+    <w:abstractNumId w:val="18"/>
+  </w:num>
+  <w:num w:numId="11">
+    <w:abstractNumId w:val="41"/>
+  </w:num>
+  <w:num w:numId="12">
+    <w:abstractNumId w:val="38"/>
+  </w:num>
+  <w:num w:numId="13">
+    <w:abstractNumId w:val="15"/>
+  </w:num>
+  <w:num w:numId="14">
+    <w:abstractNumId w:val="11"/>
+  </w:num>
+  <w:num w:numId="15">
     <w:abstractNumId w:val="20"/>
   </w:num>
-  <w:num w:numId="11">
-    <w:abstractNumId w:val="45"/>
-  </w:num>
-  <w:num w:numId="12">
-    <w:abstractNumId w:val="42"/>
-  </w:num>
-  <w:num w:numId="13">
-    <w:abstractNumId w:val="17"/>
-  </w:num>
-  <w:num w:numId="14">
-    <w:abstractNumId w:val="13"/>
-  </w:num>
-  <w:num w:numId="15">
-    <w:abstractNumId w:val="22"/>
-  </w:num>
   <w:num w:numId="16">
-    <w:abstractNumId w:val="6"/>
+    <w:abstractNumId w:val="5"/>
   </w:num>
   <w:num w:numId="17">
     <w:abstractNumId w:val="0"/>
   </w:num>
   <w:num w:numId="18">
-    <w:abstractNumId w:val="48"/>
+    <w:abstractNumId w:val="44"/>
   </w:num>
   <w:num w:numId="19">
-    <w:abstractNumId w:val="5"/>
+    <w:abstractNumId w:val="26"/>
   </w:num>
   <w:num w:numId="20">
-    <w:abstractNumId w:val="49"/>
+    <w:abstractNumId w:val="40"/>
   </w:num>
   <w:num w:numId="21">
-    <w:abstractNumId w:val="47"/>
+    <w:abstractNumId w:val="13"/>
   </w:num>
   <w:num w:numId="22">
-    <w:abstractNumId w:val="29"/>
+    <w:abstractNumId w:val="4"/>
   </w:num>
   <w:num w:numId="23">
-    <w:abstractNumId w:val="44"/>
+    <w:abstractNumId w:val="35"/>
   </w:num>
   <w:num w:numId="24">
-    <w:abstractNumId w:val="15"/>
+    <w:abstractNumId w:val="21"/>
   </w:num>
   <w:num w:numId="25">
-    <w:abstractNumId w:val="4"/>
+    <w:abstractNumId w:val="17"/>
   </w:num>
   <w:num w:numId="26">
-    <w:abstractNumId w:val="38"/>
+    <w:abstractNumId w:val="7"/>
   </w:num>
   <w:num w:numId="27">
-    <w:abstractNumId w:val="23"/>
+    <w:abstractNumId w:val="32"/>
   </w:num>
   <w:num w:numId="28">
-    <w:abstractNumId w:val="19"/>
+    <w:abstractNumId w:val="46"/>
   </w:num>
   <w:num w:numId="29">
-    <w:abstractNumId w:val="8"/>
+    <w:abstractNumId w:val="10"/>
   </w:num>
   <w:num w:numId="30">
-    <w:abstractNumId w:val="33"/>
-  </w:num>
-  <w:num w:numId="31">
-    <w:abstractNumId w:val="34"/>
-  </w:num>
-  <w:num w:numId="32">
-    <w:abstractNumId w:val="51"/>
-  </w:num>
-  <w:num w:numId="33">
-    <w:abstractNumId w:val="25"/>
-  </w:num>
-  <w:num w:numId="34">
-    <w:abstractNumId w:val="11"/>
-  </w:num>
-  <w:num w:numId="35">
-    <w:abstractNumId w:val="36"/>
-  </w:num>
-  <w:num w:numId="36">
-    <w:abstractNumId w:val="52"/>
-  </w:num>
-  <w:num w:numId="37">
-    <w:abstractNumId w:val="12"/>
-  </w:num>
-  <w:num w:numId="38">
-    <w:abstractNumId w:val="31"/>
+    <w:abstractNumId w:val="29"/>
     <w:lvlOverride w:ilvl="0"/>
     <w:lvlOverride w:ilvl="1">
       <w:startOverride w:val="1"/>
@@ -15914,10 +15706,10 @@
       <w:startOverride w:val="1"/>
     </w:lvlOverride>
   </w:num>
-  <w:num w:numId="39">
-    <w:abstractNumId w:val="18"/>
+  <w:num w:numId="31">
+    <w:abstractNumId w:val="16"/>
   </w:num>
-  <w:num w:numId="40">
+  <w:num w:numId="32">
     <w:abstractNumId w:val="2"/>
     <w:lvlOverride w:ilvl="0">
       <w:startOverride w:val="1"/>
@@ -15947,79 +15739,58 @@
       <w:startOverride w:val="1"/>
     </w:lvlOverride>
   </w:num>
+  <w:num w:numId="33">
+    <w:abstractNumId w:val="39"/>
+  </w:num>
+  <w:num w:numId="34">
+    <w:abstractNumId w:val="36"/>
+  </w:num>
+  <w:num w:numId="35">
+    <w:abstractNumId w:val="25"/>
+  </w:num>
+  <w:num w:numId="36">
+    <w:abstractNumId w:val="12"/>
+  </w:num>
+  <w:num w:numId="37">
+    <w:abstractNumId w:val="24"/>
+  </w:num>
+  <w:num w:numId="38">
+    <w:abstractNumId w:val="43"/>
+  </w:num>
+  <w:num w:numId="39">
+    <w:abstractNumId w:val="14"/>
+  </w:num>
+  <w:num w:numId="40">
+    <w:abstractNumId w:val="45"/>
+  </w:num>
   <w:num w:numId="41">
-    <w:abstractNumId w:val="43"/>
-    <w:lvlOverride w:ilvl="0">
-      <w:startOverride w:val="1"/>
-    </w:lvlOverride>
-    <w:lvlOverride w:ilvl="1">
-      <w:startOverride w:val="1"/>
-    </w:lvlOverride>
-    <w:lvlOverride w:ilvl="2">
-      <w:startOverride w:val="1"/>
-    </w:lvlOverride>
-    <w:lvlOverride w:ilvl="3">
-      <w:startOverride w:val="1"/>
-    </w:lvlOverride>
-    <w:lvlOverride w:ilvl="4">
-      <w:startOverride w:val="1"/>
-    </w:lvlOverride>
-    <w:lvlOverride w:ilvl="5">
-      <w:startOverride w:val="1"/>
-    </w:lvlOverride>
-    <w:lvlOverride w:ilvl="6">
-      <w:startOverride w:val="1"/>
-    </w:lvlOverride>
-    <w:lvlOverride w:ilvl="7">
-      <w:startOverride w:val="1"/>
-    </w:lvlOverride>
-    <w:lvlOverride w:ilvl="8">
-      <w:startOverride w:val="1"/>
-    </w:lvlOverride>
+    <w:abstractNumId w:val="31"/>
   </w:num>
   <w:num w:numId="42">
-    <w:abstractNumId w:val="40"/>
+    <w:abstractNumId w:val="27"/>
   </w:num>
   <w:num w:numId="43">
+    <w:abstractNumId w:val="6"/>
+  </w:num>
+  <w:num w:numId="44">
+    <w:abstractNumId w:val="3"/>
+  </w:num>
+  <w:num w:numId="45">
+    <w:abstractNumId w:val="37"/>
+  </w:num>
+  <w:num w:numId="46">
+    <w:abstractNumId w:val="30"/>
+  </w:num>
+  <w:num w:numId="47">
+    <w:abstractNumId w:val="34"/>
+  </w:num>
+  <w:num w:numId="48">
     <w:abstractNumId w:val="28"/>
   </w:num>
-  <w:num w:numId="44">
-    <w:abstractNumId w:val="14"/>
+  <w:num w:numId="49">
+    <w:abstractNumId w:val="42"/>
   </w:num>
-  <w:num w:numId="45">
-    <w:abstractNumId w:val="27"/>
-  </w:num>
-  <w:num w:numId="46">
-    <w:abstractNumId w:val="46"/>
-  </w:num>
-  <w:num w:numId="47">
-    <w:abstractNumId w:val="16"/>
-  </w:num>
-  <w:num w:numId="48">
-    <w:abstractNumId w:val="50"/>
-  </w:num>
-  <w:num w:numId="49">
-    <w:abstractNumId w:val="35"/>
-  </w:num>
-  <w:num w:numId="50">
-    <w:abstractNumId w:val="30"/>
-  </w:num>
-  <w:num w:numId="51">
-    <w:abstractNumId w:val="7"/>
-  </w:num>
-  <w:num w:numId="52">
-    <w:abstractNumId w:val="3"/>
-  </w:num>
-  <w:num w:numId="53">
-    <w:abstractNumId w:val="39"/>
-  </w:num>
-  <w:num w:numId="54">
-    <w:abstractNumId w:val="41"/>
-  </w:num>
-  <w:num w:numId="55">
-    <w:abstractNumId w:val="32"/>
-  </w:num>
-  <w:numIdMacAtCleanup w:val="46"/>
+  <w:numIdMacAtCleanup w:val="49"/>
 </w:numbering>
 </file>
 
@@ -16445,7 +16216,6 @@
   <w:style w:type="character" w:default="1" w:styleId="Fontepargpadro">
     <w:name w:val="Default Paragraph Font"/>
     <w:uiPriority w:val="1"/>
-    <w:semiHidden/>
     <w:unhideWhenUsed/>
   </w:style>
   <w:style w:type="table" w:default="1" w:styleId="Tabelanormal">
@@ -16912,7 +16682,7 @@
 </file>
 
 <file path=customXml/itemProps1.xml><?xml version="1.0" encoding="utf-8"?>
-<ds:datastoreItem xmlns:ds="http://schemas.openxmlformats.org/officeDocument/2006/customXml" ds:itemID="{B99A5586-99EB-4E2B-AD98-421CE12445B1}">
+<ds:datastoreItem xmlns:ds="http://schemas.openxmlformats.org/officeDocument/2006/customXml" ds:itemID="{854C6510-75AF-4915-B4B5-D13B1A966FF5}">
   <ds:schemaRefs>
     <ds:schemaRef ds:uri="http://schemas.openxmlformats.org/officeDocument/2006/bibliography"/>
   </ds:schemaRefs>

</xml_diff>

<commit_message>
Novas atualizações CDU, imagens e nos prototipos
</commit_message>
<xml_diff>
--- a/2.Análise/2.1.Modelo de Caso de Uso - MCU/Descrições dos casos de uso.docx
+++ b/2.Análise/2.1.Modelo de Caso de Uso - MCU/Descrições dos casos de uso.docx
@@ -2068,6 +2068,106 @@
           </w:p>
         </w:tc>
       </w:tr>
+      <w:tr>
+        <w:tc>
+          <w:tcPr>
+            <w:tcW w:w="1058" w:type="dxa"/>
+          </w:tcPr>
+          <w:p>
+            <w:pPr>
+              <w:spacing w:line="276" w:lineRule="auto"/>
+              <w:rPr>
+                <w:sz w:val="20"/>
+                <w:szCs w:val="20"/>
+              </w:rPr>
+            </w:pPr>
+            <w:r>
+              <w:rPr>
+                <w:sz w:val="20"/>
+                <w:szCs w:val="20"/>
+              </w:rPr>
+              <w:t>21/09/17</w:t>
+            </w:r>
+          </w:p>
+        </w:tc>
+        <w:tc>
+          <w:tcPr>
+            <w:tcW w:w="922" w:type="dxa"/>
+          </w:tcPr>
+          <w:p>
+            <w:pPr>
+              <w:spacing w:line="276" w:lineRule="auto"/>
+              <w:rPr>
+                <w:sz w:val="20"/>
+                <w:szCs w:val="20"/>
+              </w:rPr>
+            </w:pPr>
+            <w:r>
+              <w:rPr>
+                <w:sz w:val="20"/>
+                <w:szCs w:val="20"/>
+              </w:rPr>
+              <w:t>2.7.1</w:t>
+            </w:r>
+          </w:p>
+        </w:tc>
+        <w:tc>
+          <w:tcPr>
+            <w:tcW w:w="1814" w:type="dxa"/>
+          </w:tcPr>
+          <w:p>
+            <w:pPr>
+              <w:spacing w:line="276" w:lineRule="auto"/>
+              <w:rPr>
+                <w:sz w:val="20"/>
+                <w:szCs w:val="20"/>
+              </w:rPr>
+            </w:pPr>
+            <w:r>
+              <w:rPr>
+                <w:sz w:val="20"/>
+                <w:szCs w:val="20"/>
+              </w:rPr>
+              <w:t>Sofia Moraes</w:t>
+            </w:r>
+          </w:p>
+        </w:tc>
+        <w:tc>
+          <w:tcPr>
+            <w:tcW w:w="5699" w:type="dxa"/>
+          </w:tcPr>
+          <w:p>
+            <w:pPr>
+              <w:spacing w:line="276" w:lineRule="auto"/>
+              <w:rPr>
+                <w:sz w:val="20"/>
+                <w:szCs w:val="20"/>
+              </w:rPr>
+            </w:pPr>
+            <w:r>
+              <w:rPr>
+                <w:sz w:val="20"/>
+                <w:szCs w:val="20"/>
+              </w:rPr>
+              <w:t xml:space="preserve">Pequenas atualizações nos </w:t>
+            </w:r>
+            <w:r>
+              <w:rPr>
+                <w:sz w:val="20"/>
+                <w:szCs w:val="20"/>
+              </w:rPr>
+              <w:t>CDU12 a CDU15</w:t>
+            </w:r>
+            <w:r>
+              <w:rPr>
+                <w:sz w:val="20"/>
+                <w:szCs w:val="20"/>
+              </w:rPr>
+              <w:t>.</w:t>
+            </w:r>
+          </w:p>
+        </w:tc>
+      </w:tr>
     </w:tbl>
     <w:p>
       <w:pPr>
@@ -2085,15 +2185,12 @@
       <w:r>
         <w:t>Introdução</w:t>
       </w:r>
+      <w:bookmarkStart w:id="0" w:name="_GoBack"/>
+      <w:bookmarkEnd w:id="0"/>
     </w:p>
     <w:p>
       <w:r>
-        <w:t>O objetivo deste documento é descrever os casos de uso pr</w:t>
-      </w:r>
-      <w:bookmarkStart w:id="0" w:name="_GoBack"/>
-      <w:bookmarkEnd w:id="0"/>
-      <w:r>
-        <w:t xml:space="preserve">esentes no diagrama de casos de uso do sistema. As descrições visam exemplificar a comunicação entre usuários e o sistema, a fim de facilitar o projeto, o desenvolvimento e os testes, guiando os </w:t>
+        <w:t xml:space="preserve">O objetivo deste documento é descrever os casos de uso presentes no diagrama de casos de uso do sistema. As descrições visam exemplificar a comunicação entre usuários e o sistema, a fim de facilitar o projeto, o desenvolvimento e os testes, guiando os </w:t>
       </w:r>
       <w:r>
         <w:t>objetivos</w:t>
@@ -3467,7 +3564,6 @@
               <w:rPr>
                 <w:b/>
               </w:rPr>
-              <w:lastRenderedPageBreak/>
               <w:t>Pós-condição</w:t>
             </w:r>
             <w:r>
@@ -4158,7 +4254,6 @@
               <w:rPr>
                 <w:b/>
               </w:rPr>
-              <w:lastRenderedPageBreak/>
               <w:t>CDU04</w:t>
             </w:r>
           </w:p>
@@ -4371,6 +4466,7 @@
               </w:numPr>
             </w:pPr>
             <w:r>
+              <w:lastRenderedPageBreak/>
               <w:t xml:space="preserve">Sistema exibe o histórico de entradas e saídas </w:t>
             </w:r>
             <w:r>
@@ -4412,6 +4508,7 @@
               <w:rPr>
                 <w:b/>
               </w:rPr>
+              <w:lastRenderedPageBreak/>
               <w:t xml:space="preserve">Fluxo alternativo: </w:t>
             </w:r>
             <w:r>
@@ -4802,7 +4899,6 @@
               </w:numPr>
             </w:pPr>
             <w:r>
-              <w:lastRenderedPageBreak/>
               <w:t>Gestor seleciona a opção “In</w:t>
             </w:r>
             <w:r>
@@ -5162,8 +5258,8 @@
         <w:tblLook w:val="04A0" w:firstRow="1" w:lastRow="0" w:firstColumn="1" w:lastColumn="0" w:noHBand="0" w:noVBand="1"/>
       </w:tblPr>
       <w:tblGrid>
-        <w:gridCol w:w="2307"/>
-        <w:gridCol w:w="7355"/>
+        <w:gridCol w:w="2310"/>
+        <w:gridCol w:w="7352"/>
       </w:tblGrid>
       <w:tr>
         <w:trPr>
@@ -5527,7 +5623,6 @@
               </w:numPr>
             </w:pPr>
             <w:r>
-              <w:lastRenderedPageBreak/>
               <w:t>Sistema exibe a mensagem de inclusão feita com sucesso</w:t>
             </w:r>
           </w:p>
@@ -5569,7 +5664,6 @@
               <w:rPr>
                 <w:b/>
               </w:rPr>
-              <w:lastRenderedPageBreak/>
               <w:tab/>
             </w:r>
             <w:r>
@@ -5936,6 +6030,7 @@
               <w:rPr>
                 <w:b/>
               </w:rPr>
+              <w:lastRenderedPageBreak/>
               <w:t>CDU07</w:t>
             </w:r>
           </w:p>
@@ -6686,6 +6781,7 @@
               </w:numPr>
             </w:pPr>
             <w:r>
+              <w:lastRenderedPageBreak/>
               <w:t>Gestor seleciona a opção “</w:t>
             </w:r>
             <w:r>
@@ -6930,8 +7026,6 @@
             </w:tcMar>
           </w:tcPr>
           <w:p>
-            <w:proofErr w:type="spellStart"/>
-            <w:proofErr w:type="gramStart"/>
             <w:r>
               <w:rPr>
                 <w:b/>
@@ -6939,10 +7033,14 @@
               <w:t>Atores:</w:t>
             </w:r>
             <w:r>
+              <w:rPr>
+                <w:b/>
+              </w:rPr>
+              <w:t xml:space="preserve"> </w:t>
+            </w:r>
+            <w:r>
               <w:t>Gestor</w:t>
             </w:r>
-            <w:proofErr w:type="spellEnd"/>
-            <w:proofErr w:type="gramEnd"/>
           </w:p>
         </w:tc>
       </w:tr>
@@ -7248,8 +7346,6 @@
             </w:tcMar>
           </w:tcPr>
           <w:p>
-            <w:proofErr w:type="spellStart"/>
-            <w:proofErr w:type="gramStart"/>
             <w:r>
               <w:rPr>
                 <w:b/>
@@ -7257,10 +7353,14 @@
               <w:t>Atores:</w:t>
             </w:r>
             <w:r>
+              <w:rPr>
+                <w:b/>
+              </w:rPr>
+              <w:t xml:space="preserve"> </w:t>
+            </w:r>
+            <w:r>
               <w:t>Gestor</w:t>
             </w:r>
-            <w:proofErr w:type="spellEnd"/>
-            <w:proofErr w:type="gramEnd"/>
           </w:p>
         </w:tc>
       </w:tr>
@@ -7282,15 +7382,13 @@
               <w:t>Descrição</w:t>
             </w:r>
             <w:r>
-              <w:t xml:space="preserve">: Esse caso de uso descreve o gerenciamento (visualização, inclusão, exclusão e alteração) de </w:t>
-            </w:r>
-            <w:proofErr w:type="spellStart"/>
-            <w:r>
-              <w:t>transportadorasno</w:t>
-            </w:r>
-            <w:proofErr w:type="spellEnd"/>
-            <w:r>
-              <w:t xml:space="preserve"> sistema.</w:t>
+              <w:t>: Esse caso de uso descreve o gerenciamento (visualização, inclusão, exclusão e alteração) de transportadoras</w:t>
+            </w:r>
+            <w:r>
+              <w:t xml:space="preserve"> </w:t>
+            </w:r>
+            <w:r>
+              <w:t>no sistema.</w:t>
             </w:r>
             <w:r>
               <w:br/>
@@ -7312,27 +7410,20 @@
             </w:tcMar>
           </w:tcPr>
           <w:p>
-            <w:proofErr w:type="spellStart"/>
-            <w:r>
-              <w:rPr>
-                <w:b/>
-              </w:rPr>
-              <w:t>Pré-</w:t>
-            </w:r>
-            <w:proofErr w:type="gramStart"/>
-            <w:r>
-              <w:rPr>
-                <w:b/>
-              </w:rPr>
-              <w:t>condição:</w:t>
-            </w:r>
-            <w:r>
-              <w:t>O</w:t>
-            </w:r>
-            <w:proofErr w:type="spellEnd"/>
-            <w:proofErr w:type="gramEnd"/>
-            <w:r>
-              <w:t xml:space="preserve"> Gestor deve estar logado ao Sistema.</w:t>
+            <w:r>
+              <w:rPr>
+                <w:b/>
+              </w:rPr>
+              <w:t>Pré-condição:</w:t>
+            </w:r>
+            <w:r>
+              <w:rPr>
+                <w:b/>
+              </w:rPr>
+              <w:t xml:space="preserve"> </w:t>
+            </w:r>
+            <w:r>
+              <w:t>O Gestor deve estar logado ao Sistema.</w:t>
             </w:r>
           </w:p>
         </w:tc>
@@ -7459,6 +7550,7 @@
               <w:rPr>
                 <w:b/>
               </w:rPr>
+              <w:lastRenderedPageBreak/>
               <w:t xml:space="preserve">Fluxo alternativo: </w:t>
             </w:r>
             <w:r>
@@ -7501,17 +7593,13 @@
               </w:numPr>
             </w:pPr>
             <w:r>
-              <w:t xml:space="preserve">Sistema exibe o formulário de cadastro, com as informações necessárias para uma nova transportadora (tais como nome, razão </w:t>
-            </w:r>
-            <w:proofErr w:type="spellStart"/>
-            <w:proofErr w:type="gramStart"/>
-            <w:r>
-              <w:t>social,endereço</w:t>
-            </w:r>
-            <w:proofErr w:type="spellEnd"/>
-            <w:proofErr w:type="gramEnd"/>
-            <w:r>
-              <w:t>, etc.).</w:t>
+              <w:t>Sistema exibe o formulário de cadastro, com as informações necessárias para uma nova transportadora (tais como nome, razão social,</w:t>
+            </w:r>
+            <w:r>
+              <w:t xml:space="preserve"> </w:t>
+            </w:r>
+            <w:r>
+              <w:t>endereço, etc.).</w:t>
             </w:r>
           </w:p>
           <w:p>
@@ -7547,15 +7635,13 @@
               </w:numPr>
             </w:pPr>
             <w:r>
-              <w:t xml:space="preserve">Sistema inclui a </w:t>
-            </w:r>
-            <w:proofErr w:type="spellStart"/>
-            <w:r>
-              <w:t>novatransportadora</w:t>
-            </w:r>
-            <w:proofErr w:type="spellEnd"/>
-            <w:r>
-              <w:t xml:space="preserve"> ao sistema</w:t>
+              <w:t>Sistema inclui a nova</w:t>
+            </w:r>
+            <w:r>
+              <w:t xml:space="preserve"> </w:t>
+            </w:r>
+            <w:r>
+              <w:t>transportadora ao sistema</w:t>
             </w:r>
           </w:p>
           <w:p>
@@ -7567,7 +7653,6 @@
               </w:numPr>
             </w:pPr>
             <w:r>
-              <w:lastRenderedPageBreak/>
               <w:t>Sistema exibe a mensagem de inclusão feita com sucesso</w:t>
             </w:r>
           </w:p>
@@ -7613,7 +7698,6 @@
               <w:rPr>
                 <w:b/>
               </w:rPr>
-              <w:lastRenderedPageBreak/>
               <w:t xml:space="preserve">Fluxo alternativo: </w:t>
             </w:r>
             <w:r>
@@ -7993,8 +8077,6 @@
             </w:tcMar>
           </w:tcPr>
           <w:p>
-            <w:proofErr w:type="spellStart"/>
-            <w:proofErr w:type="gramStart"/>
             <w:r>
               <w:rPr>
                 <w:b/>
@@ -8002,10 +8084,14 @@
               <w:t>Atores:</w:t>
             </w:r>
             <w:r>
+              <w:rPr>
+                <w:b/>
+              </w:rPr>
+              <w:t xml:space="preserve"> </w:t>
+            </w:r>
+            <w:r>
               <w:t>Gestor</w:t>
             </w:r>
-            <w:proofErr w:type="spellEnd"/>
-            <w:proofErr w:type="gramEnd"/>
           </w:p>
         </w:tc>
       </w:tr>
@@ -8054,27 +8140,20 @@
                 <w:b/>
               </w:rPr>
             </w:pPr>
-            <w:proofErr w:type="spellStart"/>
-            <w:r>
-              <w:rPr>
-                <w:b/>
-              </w:rPr>
-              <w:t>Pré-</w:t>
-            </w:r>
-            <w:proofErr w:type="gramStart"/>
-            <w:r>
-              <w:rPr>
-                <w:b/>
-              </w:rPr>
-              <w:t>condição:</w:t>
-            </w:r>
-            <w:r>
-              <w:t>O</w:t>
-            </w:r>
-            <w:proofErr w:type="spellEnd"/>
-            <w:proofErr w:type="gramEnd"/>
-            <w:r>
-              <w:t xml:space="preserve"> Gestor deve estar logado ao Sistema.</w:t>
+            <w:r>
+              <w:rPr>
+                <w:b/>
+              </w:rPr>
+              <w:t>Pré-condição:</w:t>
+            </w:r>
+            <w:r>
+              <w:rPr>
+                <w:b/>
+              </w:rPr>
+              <w:t xml:space="preserve"> </w:t>
+            </w:r>
+            <w:r>
+              <w:t>O Gestor deve estar logado ao Sistema.</w:t>
             </w:r>
           </w:p>
           <w:p>
@@ -8195,7 +8274,6 @@
               </w:numPr>
             </w:pPr>
             <w:r>
-              <w:lastRenderedPageBreak/>
               <w:t>Caso de uso é encerrado</w:t>
             </w:r>
             <w:r>
@@ -8375,8 +8453,6 @@
         </w:tc>
       </w:tr>
     </w:tbl>
-    <w:p/>
-    <w:p/>
     <w:p/>
     <w:p/>
     <w:p/>
@@ -8641,12 +8717,40 @@
               </w:numPr>
             </w:pPr>
             <w:r>
+              <w:t>Sistema inclui valor da movimentação ao montante de faturamento mensal por loja</w:t>
+            </w:r>
+          </w:p>
+          <w:p>
+            <w:pPr>
+              <w:pStyle w:val="PargrafodaLista"/>
+              <w:numPr>
+                <w:ilvl w:val="0"/>
+                <w:numId w:val="19"/>
+              </w:numPr>
+            </w:pPr>
+            <w:r>
+              <w:t>Sistema registra o uso da transportadora informada</w:t>
+            </w:r>
+          </w:p>
+          <w:p>
+            <w:pPr>
+              <w:pStyle w:val="PargrafodaLista"/>
+              <w:numPr>
+                <w:ilvl w:val="0"/>
+                <w:numId w:val="19"/>
+              </w:numPr>
+            </w:pPr>
+            <w:r>
               <w:t>Sistema exibe a mensagem de registro de saída feito com sucesso</w:t>
             </w:r>
           </w:p>
           <w:p>
             <w:pPr>
               <w:pStyle w:val="PargrafodaLista"/>
+              <w:numPr>
+                <w:ilvl w:val="0"/>
+                <w:numId w:val="19"/>
+              </w:numPr>
             </w:pPr>
             <w:r>
               <w:t>Caso de uso é encerrado.</w:t>
@@ -8698,11 +8802,10 @@
               <w:pStyle w:val="PargrafodaLista"/>
               <w:numPr>
                 <w:ilvl w:val="0"/>
-                <w:numId w:val="31"/>
-              </w:numPr>
-            </w:pPr>
-            <w:r>
-              <w:lastRenderedPageBreak/>
+                <w:numId w:val="40"/>
+              </w:numPr>
+            </w:pPr>
+            <w:r>
               <w:t>Sistema verifica que os dados são inválidos</w:t>
             </w:r>
           </w:p>
@@ -8711,7 +8814,7 @@
               <w:pStyle w:val="PargrafodaLista"/>
               <w:numPr>
                 <w:ilvl w:val="0"/>
-                <w:numId w:val="31"/>
+                <w:numId w:val="40"/>
               </w:numPr>
             </w:pPr>
             <w:r>
@@ -8723,7 +8826,7 @@
               <w:pStyle w:val="PargrafodaLista"/>
               <w:numPr>
                 <w:ilvl w:val="0"/>
-                <w:numId w:val="31"/>
+                <w:numId w:val="40"/>
               </w:numPr>
             </w:pPr>
             <w:r>
@@ -8735,11 +8838,8 @@
               <w:pStyle w:val="PargrafodaLista"/>
               <w:numPr>
                 <w:ilvl w:val="0"/>
-                <w:numId w:val="31"/>
-              </w:numPr>
-              <w:rPr>
-                <w:b/>
-              </w:rPr>
+                <w:numId w:val="40"/>
+              </w:numPr>
             </w:pPr>
             <w:r>
               <w:t>Retorna ao passo 2 do fluxo principal</w:t>
@@ -8835,10 +8935,12 @@
                 <w:b/>
               </w:rPr>
             </w:pPr>
-            <w:r>
-              <w:rPr>
-                <w:b/>
-              </w:rPr>
+            <w:bookmarkStart w:id="3" w:name="_Hlk493757224"/>
+            <w:r>
+              <w:rPr>
+                <w:b/>
+              </w:rPr>
+              <w:lastRenderedPageBreak/>
               <w:t>CDU13</w:t>
             </w:r>
           </w:p>
@@ -9036,6 +9138,7 @@
           </w:p>
         </w:tc>
       </w:tr>
+      <w:bookmarkEnd w:id="3"/>
     </w:tbl>
     <w:p/>
     <w:p/>
@@ -9307,7 +9410,6 @@
               </w:numPr>
             </w:pPr>
             <w:r>
-              <w:lastRenderedPageBreak/>
               <w:t>Incluir caso de uso CDU15</w:t>
             </w:r>
           </w:p>
@@ -9333,6 +9435,18 @@
             </w:pPr>
             <w:r>
               <w:t>Sistema inclui a nova entrada ao sistema</w:t>
+            </w:r>
+          </w:p>
+          <w:p>
+            <w:pPr>
+              <w:pStyle w:val="PargrafodaLista"/>
+              <w:numPr>
+                <w:ilvl w:val="0"/>
+                <w:numId w:val="34"/>
+              </w:numPr>
+            </w:pPr>
+            <w:r>
+              <w:t>Sistema registra o uso da transportadora informada</w:t>
             </w:r>
           </w:p>
           <w:p>
@@ -9388,7 +9502,6 @@
               <w:rPr>
                 <w:b/>
               </w:rPr>
-              <w:lastRenderedPageBreak/>
               <w:t xml:space="preserve">Fluxo alternativo: </w:t>
             </w:r>
             <w:r>
@@ -9573,6 +9686,7 @@
               <w:rPr>
                 <w:b/>
               </w:rPr>
+              <w:lastRenderedPageBreak/>
               <w:t>CDU15</w:t>
             </w:r>
           </w:p>
@@ -10065,7 +10179,6 @@
               </w:numPr>
             </w:pPr>
             <w:r>
-              <w:lastRenderedPageBreak/>
               <w:t>Funcionário inicia o sistema</w:t>
             </w:r>
           </w:p>
@@ -10485,6 +10598,7 @@
               <w:rPr>
                 <w:b/>
               </w:rPr>
+              <w:lastRenderedPageBreak/>
               <w:t>Pós-condição:</w:t>
             </w:r>
           </w:p>
@@ -10734,7 +10848,6 @@
               </w:numPr>
             </w:pPr>
             <w:r>
-              <w:lastRenderedPageBreak/>
               <w:t>Caso de uso é encerrado</w:t>
             </w:r>
             <w:r>
@@ -10758,7 +10871,6 @@
               <w:rPr>
                 <w:b/>
               </w:rPr>
-              <w:lastRenderedPageBreak/>
               <w:t xml:space="preserve">Fluxo alternativo: </w:t>
             </w:r>
             <w:r>
@@ -11193,6 +11305,7 @@
               </w:rPr>
             </w:pPr>
             <w:r>
+              <w:lastRenderedPageBreak/>
               <w:t>Remoção: o item desejado é removido do sistema.</w:t>
             </w:r>
           </w:p>
@@ -16216,6 +16329,7 @@
   <w:style w:type="character" w:default="1" w:styleId="Fontepargpadro">
     <w:name w:val="Default Paragraph Font"/>
     <w:uiPriority w:val="1"/>
+    <w:semiHidden/>
     <w:unhideWhenUsed/>
   </w:style>
   <w:style w:type="table" w:default="1" w:styleId="Tabelanormal">
@@ -16682,7 +16796,7 @@
 </file>
 
 <file path=customXml/itemProps1.xml><?xml version="1.0" encoding="utf-8"?>
-<ds:datastoreItem xmlns:ds="http://schemas.openxmlformats.org/officeDocument/2006/customXml" ds:itemID="{854C6510-75AF-4915-B4B5-D13B1A966FF5}">
+<ds:datastoreItem xmlns:ds="http://schemas.openxmlformats.org/officeDocument/2006/customXml" ds:itemID="{66689895-CDC8-4E94-8957-63FBAFBF1F10}">
   <ds:schemaRefs>
     <ds:schemaRef ds:uri="http://schemas.openxmlformats.org/officeDocument/2006/bibliography"/>
   </ds:schemaRefs>

</xml_diff>

<commit_message>
Feito o protótipo do caso de uso 17
</commit_message>
<xml_diff>
--- a/2.Análise/2.1.Modelo de Caso de Uso - MCU/Descrições dos casos de uso.docx
+++ b/2.Análise/2.1.Modelo de Caso de Uso - MCU/Descrições dos casos de uso.docx
@@ -1,6 +1,6 @@
 
 <file path=word/document.xml><?xml version="1.0" encoding="utf-8"?>
-<w:document xmlns:wpc="http://schemas.microsoft.com/office/word/2010/wordprocessingCanvas" xmlns:cx="http://schemas.microsoft.com/office/drawing/2014/chartex" xmlns:cx1="http://schemas.microsoft.com/office/drawing/2015/9/8/chartex" xmlns:cx2="http://schemas.microsoft.com/office/drawing/2015/10/21/chartex" xmlns:cx3="http://schemas.microsoft.com/office/drawing/2016/5/9/chartex" xmlns:cx4="http://schemas.microsoft.com/office/drawing/2016/5/10/chartex" xmlns:cx5="http://schemas.microsoft.com/office/drawing/2016/5/11/chartex" xmlns:cx6="http://schemas.microsoft.com/office/drawing/2016/5/12/chartex" xmlns:cx7="http://schemas.microsoft.com/office/drawing/2016/5/13/chartex" xmlns:cx8="http://schemas.microsoft.com/office/drawing/2016/5/14/chartex" xmlns:mc="http://schemas.openxmlformats.org/markup-compatibility/2006" xmlns:aink="http://schemas.microsoft.com/office/drawing/2016/ink" xmlns:am3d="http://schemas.microsoft.com/office/drawing/2017/model3d" xmlns:o="urn:schemas-microsoft-com:office:office" xmlns:r="http://schemas.openxmlformats.org/officeDocument/2006/relationships" xmlns:m="http://schemas.openxmlformats.org/officeDocument/2006/math" xmlns:v="urn:schemas-microsoft-com:vml" xmlns:wp14="http://schemas.microsoft.com/office/word/2010/wordprocessingDrawing" xmlns:wp="http://schemas.openxmlformats.org/drawingml/2006/wordprocessingDrawing" xmlns:w10="urn:schemas-microsoft-com:office:word" xmlns:w="http://schemas.openxmlformats.org/wordprocessingml/2006/main" xmlns:w14="http://schemas.microsoft.com/office/word/2010/wordml" xmlns:w15="http://schemas.microsoft.com/office/word/2012/wordml" xmlns:w16cid="http://schemas.microsoft.com/office/word/2016/wordml/cid" xmlns:w16se="http://schemas.microsoft.com/office/word/2015/wordml/symex" xmlns:wpg="http://schemas.microsoft.com/office/word/2010/wordprocessingGroup" xmlns:wpi="http://schemas.microsoft.com/office/word/2010/wordprocessingInk" xmlns:wne="http://schemas.microsoft.com/office/word/2006/wordml" xmlns:wps="http://schemas.microsoft.com/office/word/2010/wordprocessingShape" mc:Ignorable="w14 w15 w16se w16cid wp14">
+<w:document xmlns:wpc="http://schemas.microsoft.com/office/word/2010/wordprocessingCanvas" xmlns:mc="http://schemas.openxmlformats.org/markup-compatibility/2006" xmlns:o="urn:schemas-microsoft-com:office:office" xmlns:r="http://schemas.openxmlformats.org/officeDocument/2006/relationships" xmlns:m="http://schemas.openxmlformats.org/officeDocument/2006/math" xmlns:v="urn:schemas-microsoft-com:vml" xmlns:wp14="http://schemas.microsoft.com/office/word/2010/wordprocessingDrawing" xmlns:wp="http://schemas.openxmlformats.org/drawingml/2006/wordprocessingDrawing" xmlns:w10="urn:schemas-microsoft-com:office:word" xmlns:w="http://schemas.openxmlformats.org/wordprocessingml/2006/main" xmlns:w14="http://schemas.microsoft.com/office/word/2010/wordml" xmlns:wpg="http://schemas.microsoft.com/office/word/2010/wordprocessingGroup" xmlns:wpi="http://schemas.microsoft.com/office/word/2010/wordprocessingInk" xmlns:wne="http://schemas.microsoft.com/office/word/2006/wordml" xmlns:wps="http://schemas.microsoft.com/office/word/2010/wordprocessingShape" mc:Ignorable="w14 wp14">
   <w:body>
     <w:p>
       <w:pPr>
@@ -2149,14 +2149,100 @@
                 <w:sz w:val="20"/>
                 <w:szCs w:val="20"/>
               </w:rPr>
-              <w:t xml:space="preserve">Pequenas atualizações nos </w:t>
-            </w:r>
-            <w:r>
-              <w:rPr>
-                <w:sz w:val="20"/>
-                <w:szCs w:val="20"/>
-              </w:rPr>
-              <w:t>CDU12 a CDU15</w:t>
+              <w:t>Pequenas atualizações nos CDU12 a CDU15.</w:t>
+            </w:r>
+          </w:p>
+        </w:tc>
+      </w:tr>
+      <w:tr>
+        <w:tc>
+          <w:tcPr>
+            <w:tcW w:w="1058" w:type="dxa"/>
+          </w:tcPr>
+          <w:p>
+            <w:pPr>
+              <w:spacing w:line="276" w:lineRule="auto"/>
+              <w:rPr>
+                <w:sz w:val="20"/>
+                <w:szCs w:val="20"/>
+              </w:rPr>
+            </w:pPr>
+            <w:r>
+              <w:rPr>
+                <w:sz w:val="20"/>
+                <w:szCs w:val="20"/>
+              </w:rPr>
+              <w:t>22/09/17</w:t>
+            </w:r>
+          </w:p>
+        </w:tc>
+        <w:tc>
+          <w:tcPr>
+            <w:tcW w:w="922" w:type="dxa"/>
+          </w:tcPr>
+          <w:p>
+            <w:pPr>
+              <w:spacing w:line="276" w:lineRule="auto"/>
+              <w:rPr>
+                <w:sz w:val="20"/>
+                <w:szCs w:val="20"/>
+              </w:rPr>
+            </w:pPr>
+            <w:r>
+              <w:rPr>
+                <w:sz w:val="20"/>
+                <w:szCs w:val="20"/>
+              </w:rPr>
+              <w:t>2.7.2</w:t>
+            </w:r>
+          </w:p>
+        </w:tc>
+        <w:tc>
+          <w:tcPr>
+            <w:tcW w:w="1814" w:type="dxa"/>
+          </w:tcPr>
+          <w:p>
+            <w:pPr>
+              <w:spacing w:line="276" w:lineRule="auto"/>
+              <w:rPr>
+                <w:sz w:val="20"/>
+                <w:szCs w:val="20"/>
+              </w:rPr>
+            </w:pPr>
+            <w:r>
+              <w:rPr>
+                <w:sz w:val="20"/>
+                <w:szCs w:val="20"/>
+              </w:rPr>
+              <w:t>Natália Lopes</w:t>
+            </w:r>
+          </w:p>
+        </w:tc>
+        <w:tc>
+          <w:tcPr>
+            <w:tcW w:w="5699" w:type="dxa"/>
+          </w:tcPr>
+          <w:p>
+            <w:pPr>
+              <w:spacing w:line="276" w:lineRule="auto"/>
+              <w:rPr>
+                <w:sz w:val="20"/>
+                <w:szCs w:val="20"/>
+              </w:rPr>
+            </w:pPr>
+            <w:r>
+              <w:rPr>
+                <w:sz w:val="20"/>
+                <w:szCs w:val="20"/>
+              </w:rPr>
+              <w:t>Refinad</w:t>
+            </w:r>
+            <w:r>
+              <w:rPr>
+                <w:sz w:val="20"/>
+                <w:szCs w:val="20"/>
+              </w:rPr>
+              <w:t>os os casos de uso CDU17</w:t>
             </w:r>
             <w:r>
               <w:rPr>
@@ -2185,8 +2271,6 @@
       <w:r>
         <w:t>Introdução</w:t>
       </w:r>
-      <w:bookmarkStart w:id="0" w:name="_GoBack"/>
-      <w:bookmarkEnd w:id="0"/>
     </w:p>
     <w:p>
       <w:r>
@@ -3215,7 +3299,7 @@
                 <w:tab w:val="left" w:pos="7215"/>
               </w:tabs>
             </w:pPr>
-            <w:bookmarkStart w:id="1" w:name="_Hlk492410541"/>
+            <w:bookmarkStart w:id="0" w:name="_Hlk492410541"/>
             <w:r>
               <w:rPr>
                 <w:b/>
@@ -3343,7 +3427,7 @@
                 <w:tab w:val="left" w:pos="7215"/>
               </w:tabs>
             </w:pPr>
-            <w:bookmarkStart w:id="2" w:name="_Hlk492411499"/>
+            <w:bookmarkStart w:id="1" w:name="_Hlk492411499"/>
             <w:r>
               <w:rPr>
                 <w:b/>
@@ -3460,8 +3544,8 @@
           </w:p>
         </w:tc>
       </w:tr>
+      <w:bookmarkEnd w:id="0"/>
       <w:bookmarkEnd w:id="1"/>
-      <w:bookmarkEnd w:id="2"/>
       <w:tr>
         <w:trPr>
           <w:trHeight w:val="136"/>
@@ -4802,7 +4886,13 @@
               </w:numPr>
             </w:pPr>
             <w:r>
-              <w:t>Sistema exibe uma lista de todos os fornecedores cadastrados</w:t>
+              <w:t xml:space="preserve">Sistema exibe uma lista de todos os </w:t>
+            </w:r>
+            <w:r>
+              <w:t>forn</w:t>
+            </w:r>
+            <w:r>
+              <w:t>ecedores cadastrados</w:t>
             </w:r>
           </w:p>
           <w:p>
@@ -5000,6 +5090,8 @@
             <w:r>
               <w:t>Caso de uso é encerrado</w:t>
             </w:r>
+            <w:bookmarkStart w:id="2" w:name="_GoBack"/>
+            <w:bookmarkEnd w:id="2"/>
             <w:r>
               <w:br/>
             </w:r>
@@ -5258,8 +5350,8 @@
         <w:tblLook w:val="04A0" w:firstRow="1" w:lastRow="0" w:firstColumn="1" w:lastColumn="0" w:noHBand="0" w:noVBand="1"/>
       </w:tblPr>
       <w:tblGrid>
-        <w:gridCol w:w="2310"/>
-        <w:gridCol w:w="7352"/>
+        <w:gridCol w:w="2333"/>
+        <w:gridCol w:w="7555"/>
       </w:tblGrid>
       <w:tr>
         <w:trPr>
@@ -10848,6 +10940,18 @@
               </w:numPr>
             </w:pPr>
             <w:r>
+              <w:t>Gestor seleciona a opção “Ver detalhes”</w:t>
+            </w:r>
+          </w:p>
+          <w:p>
+            <w:pPr>
+              <w:pStyle w:val="PargrafodaLista"/>
+              <w:numPr>
+                <w:ilvl w:val="0"/>
+                <w:numId w:val="14"/>
+              </w:numPr>
+            </w:pPr>
+            <w:r>
               <w:t>Caso de uso é encerrado</w:t>
             </w:r>
             <w:r>
@@ -10897,7 +11001,13 @@
               </w:numPr>
             </w:pPr>
             <w:r>
-              <w:t>Administrador seleciona a opção “Incluir funcionário”</w:t>
+              <w:t>Administ</w:t>
+            </w:r>
+            <w:r>
+              <w:t>rador seleciona a opção “Inserir</w:t>
+            </w:r>
+            <w:r>
+              <w:t>”</w:t>
             </w:r>
           </w:p>
           <w:p>
@@ -10909,7 +11019,34 @@
               </w:numPr>
             </w:pPr>
             <w:r>
-              <w:t>Sistema exibe o formulário de cadastro, com as informações necessárias para um novo produto (tais como nome, CPF, função, etc.)</w:t>
+              <w:t xml:space="preserve">Sistema exibe o formulário de cadastro, com as informações necessárias para um novo </w:t>
+            </w:r>
+            <w:r>
+              <w:t>funcionário</w:t>
+            </w:r>
+            <w:r>
+              <w:t xml:space="preserve"> (</w:t>
+            </w:r>
+            <w:r>
+              <w:t xml:space="preserve">tais como nome, CPF, </w:t>
+            </w:r>
+            <w:r>
+              <w:t>telefone</w:t>
+            </w:r>
+            <w:r>
+              <w:t xml:space="preserve">, </w:t>
+            </w:r>
+            <w:r>
+              <w:t>função</w:t>
+            </w:r>
+            <w:r>
+              <w:t xml:space="preserve"> e endereço</w:t>
+            </w:r>
+            <w:r>
+              <w:t>)</w:t>
+            </w:r>
+            <w:r>
+              <w:t>.</w:t>
             </w:r>
           </w:p>
           <w:p>
@@ -11014,7 +11151,7 @@
       </w:tr>
       <w:tr>
         <w:trPr>
-          <w:trHeight w:val="1171"/>
+          <w:trHeight w:val="2080"/>
         </w:trPr>
         <w:tc>
           <w:tcPr>
@@ -11030,7 +11167,13 @@
               </w:numPr>
             </w:pPr>
             <w:r>
-              <w:t>Administrador seleciona a opção “Alterar este funcionário”</w:t>
+              <w:t xml:space="preserve">Sistema exibe o formulário com todos os dados </w:t>
+            </w:r>
+            <w:r>
+              <w:t>do funcionário</w:t>
+            </w:r>
+            <w:r>
+              <w:t xml:space="preserve"> preenchidos.</w:t>
             </w:r>
           </w:p>
           <w:p>
@@ -11066,7 +11209,19 @@
               </w:numPr>
             </w:pPr>
             <w:r>
-              <w:t>Administrador confirma o envio do formulário</w:t>
+              <w:t xml:space="preserve">Administrador </w:t>
+            </w:r>
+            <w:r>
+              <w:t xml:space="preserve">clica em </w:t>
+            </w:r>
+            <w:r>
+              <w:t>confirma</w:t>
+            </w:r>
+            <w:r>
+              <w:t xml:space="preserve">r para enviar </w:t>
+            </w:r>
+            <w:r>
+              <w:t>o formulário</w:t>
             </w:r>
           </w:p>
           <w:p>
@@ -11105,9 +11260,84 @@
               <w:t>Caso de uso é encerrado</w:t>
             </w:r>
             <w:r>
-              <w:br/>
-            </w:r>
-          </w:p>
+              <w:t>.</w:t>
+            </w:r>
+          </w:p>
+        </w:tc>
+      </w:tr>
+      <w:tr>
+        <w:trPr>
+          <w:trHeight w:val="274"/>
+        </w:trPr>
+        <w:tc>
+          <w:tcPr>
+            <w:tcW w:w="9628" w:type="dxa"/>
+            <w:gridSpan w:val="2"/>
+            <w:shd w:val="pct5" w:color="auto" w:fill="auto"/>
+          </w:tcPr>
+          <w:p>
+            <w:pPr>
+              <w:jc w:val="center"/>
+            </w:pPr>
+            <w:r>
+              <w:rPr>
+                <w:b/>
+              </w:rPr>
+              <w:t xml:space="preserve">Fluxo Alternativo: </w:t>
+            </w:r>
+            <w:r>
+              <w:t>Visualização</w:t>
+            </w:r>
+          </w:p>
+        </w:tc>
+      </w:tr>
+      <w:tr>
+        <w:trPr>
+          <w:trHeight w:val="274"/>
+        </w:trPr>
+        <w:tc>
+          <w:tcPr>
+            <w:tcW w:w="9628" w:type="dxa"/>
+            <w:gridSpan w:val="2"/>
+            <w:shd w:val="clear" w:color="auto" w:fill="auto"/>
+          </w:tcPr>
+          <w:p>
+            <w:pPr>
+              <w:pStyle w:val="PargrafodaLista"/>
+              <w:numPr>
+                <w:ilvl w:val="0"/>
+                <w:numId w:val="50"/>
+              </w:numPr>
+            </w:pPr>
+            <w:r>
+              <w:t>Sistema exibe o formulário com todos os dados do funcionário preenchidos.</w:t>
+            </w:r>
+          </w:p>
+          <w:p>
+            <w:pPr>
+              <w:pStyle w:val="PargrafodaLista"/>
+              <w:numPr>
+                <w:ilvl w:val="0"/>
+                <w:numId w:val="50"/>
+              </w:numPr>
+            </w:pPr>
+            <w:r>
+              <w:t>Administrador visualiza os dados do funcionário.</w:t>
+            </w:r>
+          </w:p>
+          <w:p>
+            <w:pPr>
+              <w:pStyle w:val="PargrafodaLista"/>
+              <w:numPr>
+                <w:ilvl w:val="0"/>
+                <w:numId w:val="50"/>
+              </w:numPr>
+            </w:pPr>
+            <w:r>
+              <w:t>Caso de uso é encerrado</w:t>
+            </w:r>
+          </w:p>
+          <w:p/>
         </w:tc>
       </w:tr>
       <w:tr>
@@ -11163,7 +11393,7 @@
               </w:numPr>
             </w:pPr>
             <w:r>
-              <w:t>Administrador seleciona a opção “Remover este funcionário”</w:t>
+              <w:t>Administrador seleciona a opção “Excluir”</w:t>
             </w:r>
           </w:p>
           <w:p>
@@ -11223,6 +11453,7 @@
               </w:numPr>
             </w:pPr>
             <w:r>
+              <w:lastRenderedPageBreak/>
               <w:t>Caso de uso é encerrado</w:t>
             </w:r>
             <w:r>
@@ -11245,6 +11476,7 @@
               <w:rPr>
                 <w:b/>
               </w:rPr>
+              <w:lastRenderedPageBreak/>
               <w:t>Pós-condição:</w:t>
             </w:r>
           </w:p>
@@ -11305,7 +11537,6 @@
               </w:rPr>
             </w:pPr>
             <w:r>
-              <w:lastRenderedPageBreak/>
               <w:t>Remoção: o item desejado é removido do sistema.</w:t>
             </w:r>
           </w:p>
@@ -11319,6 +11550,13 @@
         </w:tc>
       </w:tr>
     </w:tbl>
+    <w:p>
+      <w:pPr>
+        <w:rPr>
+          <w:color w:val="FF0000"/>
+        </w:rPr>
+      </w:pPr>
+    </w:p>
     <w:p>
       <w:pPr>
         <w:rPr>
@@ -11337,8 +11575,8 @@
 </file>
 
 <file path=word/numbering.xml><?xml version="1.0" encoding="utf-8"?>
-<w:numbering xmlns:wpc="http://schemas.microsoft.com/office/word/2010/wordprocessingCanvas" xmlns:cx="http://schemas.microsoft.com/office/drawing/2014/chartex" xmlns:cx1="http://schemas.microsoft.com/office/drawing/2015/9/8/chartex" xmlns:cx2="http://schemas.microsoft.com/office/drawing/2015/10/21/chartex" xmlns:cx3="http://schemas.microsoft.com/office/drawing/2016/5/9/chartex" xmlns:cx4="http://schemas.microsoft.com/office/drawing/2016/5/10/chartex" xmlns:cx5="http://schemas.microsoft.com/office/drawing/2016/5/11/chartex" xmlns:cx6="http://schemas.microsoft.com/office/drawing/2016/5/12/chartex" xmlns:cx7="http://schemas.microsoft.com/office/drawing/2016/5/13/chartex" xmlns:cx8="http://schemas.microsoft.com/office/drawing/2016/5/14/chartex" xmlns:mc="http://schemas.openxmlformats.org/markup-compatibility/2006" xmlns:aink="http://schemas.microsoft.com/office/drawing/2016/ink" xmlns:am3d="http://schemas.microsoft.com/office/drawing/2017/model3d" xmlns:o="urn:schemas-microsoft-com:office:office" xmlns:r="http://schemas.openxmlformats.org/officeDocument/2006/relationships" xmlns:m="http://schemas.openxmlformats.org/officeDocument/2006/math" xmlns:v="urn:schemas-microsoft-com:vml" xmlns:wp14="http://schemas.microsoft.com/office/word/2010/wordprocessingDrawing" xmlns:wp="http://schemas.openxmlformats.org/drawingml/2006/wordprocessingDrawing" xmlns:w10="urn:schemas-microsoft-com:office:word" xmlns:w="http://schemas.openxmlformats.org/wordprocessingml/2006/main" xmlns:w14="http://schemas.microsoft.com/office/word/2010/wordml" xmlns:w15="http://schemas.microsoft.com/office/word/2012/wordml" xmlns:w16cid="http://schemas.microsoft.com/office/word/2016/wordml/cid" xmlns:w16se="http://schemas.microsoft.com/office/word/2015/wordml/symex" xmlns:wpg="http://schemas.microsoft.com/office/word/2010/wordprocessingGroup" xmlns:wpi="http://schemas.microsoft.com/office/word/2010/wordprocessingInk" xmlns:wne="http://schemas.microsoft.com/office/word/2006/wordml" xmlns:wps="http://schemas.microsoft.com/office/word/2010/wordprocessingShape" mc:Ignorable="w14 w15 w16se w16cid wp14">
-  <w:abstractNum w:abstractNumId="0" w15:restartNumberingAfterBreak="0">
+<w:numbering xmlns:wpc="http://schemas.microsoft.com/office/word/2010/wordprocessingCanvas" xmlns:mc="http://schemas.openxmlformats.org/markup-compatibility/2006" xmlns:o="urn:schemas-microsoft-com:office:office" xmlns:r="http://schemas.openxmlformats.org/officeDocument/2006/relationships" xmlns:m="http://schemas.openxmlformats.org/officeDocument/2006/math" xmlns:v="urn:schemas-microsoft-com:vml" xmlns:wp14="http://schemas.microsoft.com/office/word/2010/wordprocessingDrawing" xmlns:wp="http://schemas.openxmlformats.org/drawingml/2006/wordprocessingDrawing" xmlns:w10="urn:schemas-microsoft-com:office:word" xmlns:w="http://schemas.openxmlformats.org/wordprocessingml/2006/main" xmlns:w14="http://schemas.microsoft.com/office/word/2010/wordml" xmlns:wpg="http://schemas.microsoft.com/office/word/2010/wordprocessingGroup" xmlns:wpi="http://schemas.microsoft.com/office/word/2010/wordprocessingInk" xmlns:wne="http://schemas.microsoft.com/office/word/2006/wordml" xmlns:wps="http://schemas.microsoft.com/office/word/2010/wordprocessingShape" mc:Ignorable="w14 wp14">
+  <w:abstractNum w:abstractNumId="0">
     <w:nsid w:val="01D7359D"/>
     <w:multiLevelType w:val="hybridMultilevel"/>
     <w:tmpl w:val="A12CB7C0"/>
@@ -11427,7 +11665,7 @@
       </w:pPr>
     </w:lvl>
   </w:abstractNum>
-  <w:abstractNum w:abstractNumId="1" w15:restartNumberingAfterBreak="0">
+  <w:abstractNum w:abstractNumId="1">
     <w:nsid w:val="050D7748"/>
     <w:multiLevelType w:val="hybridMultilevel"/>
     <w:tmpl w:val="A12CB7C0"/>
@@ -11516,7 +11754,7 @@
       </w:pPr>
     </w:lvl>
   </w:abstractNum>
-  <w:abstractNum w:abstractNumId="2" w15:restartNumberingAfterBreak="0">
+  <w:abstractNum w:abstractNumId="2">
     <w:nsid w:val="065477EB"/>
     <w:multiLevelType w:val="hybridMultilevel"/>
     <w:tmpl w:val="90685B7A"/>
@@ -11605,7 +11843,7 @@
       </w:pPr>
     </w:lvl>
   </w:abstractNum>
-  <w:abstractNum w:abstractNumId="3" w15:restartNumberingAfterBreak="0">
+  <w:abstractNum w:abstractNumId="3">
     <w:nsid w:val="07531A7E"/>
     <w:multiLevelType w:val="multilevel"/>
     <w:tmpl w:val="0F76A2B8"/>
@@ -11691,7 +11929,7 @@
       </w:pPr>
     </w:lvl>
   </w:abstractNum>
-  <w:abstractNum w:abstractNumId="4" w15:restartNumberingAfterBreak="0">
+  <w:abstractNum w:abstractNumId="4">
     <w:nsid w:val="0A2F5AD6"/>
     <w:multiLevelType w:val="hybridMultilevel"/>
     <w:tmpl w:val="11426102"/>
@@ -11780,7 +12018,7 @@
       </w:pPr>
     </w:lvl>
   </w:abstractNum>
-  <w:abstractNum w:abstractNumId="5" w15:restartNumberingAfterBreak="0">
+  <w:abstractNum w:abstractNumId="5">
     <w:nsid w:val="10FA0183"/>
     <w:multiLevelType w:val="hybridMultilevel"/>
     <w:tmpl w:val="D1345960"/>
@@ -11869,7 +12107,7 @@
       </w:pPr>
     </w:lvl>
   </w:abstractNum>
-  <w:abstractNum w:abstractNumId="6" w15:restartNumberingAfterBreak="0">
+  <w:abstractNum w:abstractNumId="6">
     <w:nsid w:val="1375301A"/>
     <w:multiLevelType w:val="multilevel"/>
     <w:tmpl w:val="2C10D3E8"/>
@@ -11955,7 +12193,7 @@
       </w:pPr>
     </w:lvl>
   </w:abstractNum>
-  <w:abstractNum w:abstractNumId="7" w15:restartNumberingAfterBreak="0">
+  <w:abstractNum w:abstractNumId="7">
     <w:nsid w:val="19981830"/>
     <w:multiLevelType w:val="hybridMultilevel"/>
     <w:tmpl w:val="5D3E79EE"/>
@@ -12044,7 +12282,7 @@
       </w:pPr>
     </w:lvl>
   </w:abstractNum>
-  <w:abstractNum w:abstractNumId="8" w15:restartNumberingAfterBreak="0">
+  <w:abstractNum w:abstractNumId="8">
     <w:nsid w:val="1B2C0CF8"/>
     <w:multiLevelType w:val="hybridMultilevel"/>
     <w:tmpl w:val="4A3E7F3E"/>
@@ -12157,7 +12395,96 @@
       </w:rPr>
     </w:lvl>
   </w:abstractNum>
-  <w:abstractNum w:abstractNumId="9" w15:restartNumberingAfterBreak="0">
+  <w:abstractNum w:abstractNumId="9">
+    <w:nsid w:val="1B554DC3"/>
+    <w:multiLevelType w:val="hybridMultilevel"/>
+    <w:tmpl w:val="0A18B546"/>
+    <w:lvl w:ilvl="0" w:tplc="D1763D16">
+      <w:start w:val="5"/>
+      <w:numFmt w:val="decimal"/>
+      <w:lvlText w:val="%1."/>
+      <w:lvlJc w:val="left"/>
+      <w:pPr>
+        <w:ind w:left="720" w:hanging="360"/>
+      </w:pPr>
+      <w:rPr>
+        <w:rFonts w:hint="default"/>
+      </w:rPr>
+    </w:lvl>
+    <w:lvl w:ilvl="1" w:tplc="04160019" w:tentative="1">
+      <w:start w:val="1"/>
+      <w:numFmt w:val="lowerLetter"/>
+      <w:lvlText w:val="%2."/>
+      <w:lvlJc w:val="left"/>
+      <w:pPr>
+        <w:ind w:left="1440" w:hanging="360"/>
+      </w:pPr>
+    </w:lvl>
+    <w:lvl w:ilvl="2" w:tplc="0416001B" w:tentative="1">
+      <w:start w:val="1"/>
+      <w:numFmt w:val="lowerRoman"/>
+      <w:lvlText w:val="%3."/>
+      <w:lvlJc w:val="right"/>
+      <w:pPr>
+        <w:ind w:left="2160" w:hanging="180"/>
+      </w:pPr>
+    </w:lvl>
+    <w:lvl w:ilvl="3" w:tplc="0416000F" w:tentative="1">
+      <w:start w:val="1"/>
+      <w:numFmt w:val="decimal"/>
+      <w:lvlText w:val="%4."/>
+      <w:lvlJc w:val="left"/>
+      <w:pPr>
+        <w:ind w:left="2880" w:hanging="360"/>
+      </w:pPr>
+    </w:lvl>
+    <w:lvl w:ilvl="4" w:tplc="04160019" w:tentative="1">
+      <w:start w:val="1"/>
+      <w:numFmt w:val="lowerLetter"/>
+      <w:lvlText w:val="%5."/>
+      <w:lvlJc w:val="left"/>
+      <w:pPr>
+        <w:ind w:left="3600" w:hanging="360"/>
+      </w:pPr>
+    </w:lvl>
+    <w:lvl w:ilvl="5" w:tplc="0416001B" w:tentative="1">
+      <w:start w:val="1"/>
+      <w:numFmt w:val="lowerRoman"/>
+      <w:lvlText w:val="%6."/>
+      <w:lvlJc w:val="right"/>
+      <w:pPr>
+        <w:ind w:left="4320" w:hanging="180"/>
+      </w:pPr>
+    </w:lvl>
+    <w:lvl w:ilvl="6" w:tplc="0416000F" w:tentative="1">
+      <w:start w:val="1"/>
+      <w:numFmt w:val="decimal"/>
+      <w:lvlText w:val="%7."/>
+      <w:lvlJc w:val="left"/>
+      <w:pPr>
+        <w:ind w:left="5040" w:hanging="360"/>
+      </w:pPr>
+    </w:lvl>
+    <w:lvl w:ilvl="7" w:tplc="04160019" w:tentative="1">
+      <w:start w:val="1"/>
+      <w:numFmt w:val="lowerLetter"/>
+      <w:lvlText w:val="%8."/>
+      <w:lvlJc w:val="left"/>
+      <w:pPr>
+        <w:ind w:left="5760" w:hanging="360"/>
+      </w:pPr>
+    </w:lvl>
+    <w:lvl w:ilvl="8" w:tplc="0416001B" w:tentative="1">
+      <w:start w:val="1"/>
+      <w:numFmt w:val="lowerRoman"/>
+      <w:lvlText w:val="%9."/>
+      <w:lvlJc w:val="right"/>
+      <w:pPr>
+        <w:ind w:left="6480" w:hanging="180"/>
+      </w:pPr>
+    </w:lvl>
+  </w:abstractNum>
+  <w:abstractNum w:abstractNumId="10">
     <w:nsid w:val="1CC85C50"/>
     <w:multiLevelType w:val="hybridMultilevel"/>
     <w:tmpl w:val="6C2EB8AA"/>
@@ -12246,7 +12573,7 @@
       </w:pPr>
     </w:lvl>
   </w:abstractNum>
-  <w:abstractNum w:abstractNumId="10" w15:restartNumberingAfterBreak="0">
+  <w:abstractNum w:abstractNumId="11">
     <w:nsid w:val="216B4293"/>
     <w:multiLevelType w:val="hybridMultilevel"/>
     <w:tmpl w:val="848C81E8"/>
@@ -12335,7 +12662,7 @@
       </w:pPr>
     </w:lvl>
   </w:abstractNum>
-  <w:abstractNum w:abstractNumId="11" w15:restartNumberingAfterBreak="0">
+  <w:abstractNum w:abstractNumId="12">
     <w:nsid w:val="221079ED"/>
     <w:multiLevelType w:val="hybridMultilevel"/>
     <w:tmpl w:val="8A66DDDA"/>
@@ -12424,7 +12751,7 @@
       </w:pPr>
     </w:lvl>
   </w:abstractNum>
-  <w:abstractNum w:abstractNumId="12" w15:restartNumberingAfterBreak="0">
+  <w:abstractNum w:abstractNumId="13">
     <w:nsid w:val="2D3D3D14"/>
     <w:multiLevelType w:val="hybridMultilevel"/>
     <w:tmpl w:val="C1A21186"/>
@@ -12514,7 +12841,7 @@
       </w:pPr>
     </w:lvl>
   </w:abstractNum>
-  <w:abstractNum w:abstractNumId="13" w15:restartNumberingAfterBreak="0">
+  <w:abstractNum w:abstractNumId="14">
     <w:nsid w:val="2F9C2628"/>
     <w:multiLevelType w:val="hybridMultilevel"/>
     <w:tmpl w:val="13F88F9E"/>
@@ -12603,7 +12930,7 @@
       </w:pPr>
     </w:lvl>
   </w:abstractNum>
-  <w:abstractNum w:abstractNumId="14" w15:restartNumberingAfterBreak="0">
+  <w:abstractNum w:abstractNumId="15">
     <w:nsid w:val="2FAC0AFA"/>
     <w:multiLevelType w:val="multilevel"/>
     <w:tmpl w:val="B2DE7794"/>
@@ -12689,7 +13016,7 @@
       </w:pPr>
     </w:lvl>
   </w:abstractNum>
-  <w:abstractNum w:abstractNumId="15" w15:restartNumberingAfterBreak="0">
+  <w:abstractNum w:abstractNumId="16">
     <w:nsid w:val="2FDE2640"/>
     <w:multiLevelType w:val="hybridMultilevel"/>
     <w:tmpl w:val="6C2EB8AA"/>
@@ -12778,7 +13105,7 @@
       </w:pPr>
     </w:lvl>
   </w:abstractNum>
-  <w:abstractNum w:abstractNumId="16" w15:restartNumberingAfterBreak="0">
+  <w:abstractNum w:abstractNumId="17">
     <w:nsid w:val="30FB496F"/>
     <w:multiLevelType w:val="hybridMultilevel"/>
     <w:tmpl w:val="8564D7D2"/>
@@ -12868,7 +13195,7 @@
       </w:pPr>
     </w:lvl>
   </w:abstractNum>
-  <w:abstractNum w:abstractNumId="17" w15:restartNumberingAfterBreak="0">
+  <w:abstractNum w:abstractNumId="18">
     <w:nsid w:val="31443E4E"/>
     <w:multiLevelType w:val="hybridMultilevel"/>
     <w:tmpl w:val="ED789C5C"/>
@@ -12957,7 +13284,7 @@
       </w:pPr>
     </w:lvl>
   </w:abstractNum>
-  <w:abstractNum w:abstractNumId="18" w15:restartNumberingAfterBreak="0">
+  <w:abstractNum w:abstractNumId="19">
     <w:nsid w:val="3496254A"/>
     <w:multiLevelType w:val="hybridMultilevel"/>
     <w:tmpl w:val="06682782"/>
@@ -13046,7 +13373,7 @@
       </w:pPr>
     </w:lvl>
   </w:abstractNum>
-  <w:abstractNum w:abstractNumId="19" w15:restartNumberingAfterBreak="0">
+  <w:abstractNum w:abstractNumId="20">
     <w:nsid w:val="37C36970"/>
     <w:multiLevelType w:val="hybridMultilevel"/>
     <w:tmpl w:val="8C24E96C"/>
@@ -13159,7 +13486,7 @@
       </w:rPr>
     </w:lvl>
   </w:abstractNum>
-  <w:abstractNum w:abstractNumId="20" w15:restartNumberingAfterBreak="0">
+  <w:abstractNum w:abstractNumId="21">
     <w:nsid w:val="3D6B61C4"/>
     <w:multiLevelType w:val="hybridMultilevel"/>
     <w:tmpl w:val="6C2EB8AA"/>
@@ -13248,7 +13575,7 @@
       </w:pPr>
     </w:lvl>
   </w:abstractNum>
-  <w:abstractNum w:abstractNumId="21" w15:restartNumberingAfterBreak="0">
+  <w:abstractNum w:abstractNumId="22">
     <w:nsid w:val="3E700DAB"/>
     <w:multiLevelType w:val="hybridMultilevel"/>
     <w:tmpl w:val="0BDC5226"/>
@@ -13337,7 +13664,7 @@
       </w:pPr>
     </w:lvl>
   </w:abstractNum>
-  <w:abstractNum w:abstractNumId="22" w15:restartNumberingAfterBreak="0">
+  <w:abstractNum w:abstractNumId="23">
     <w:nsid w:val="3FD4740B"/>
     <w:multiLevelType w:val="hybridMultilevel"/>
     <w:tmpl w:val="57FCBC48"/>
@@ -13426,7 +13753,7 @@
       </w:pPr>
     </w:lvl>
   </w:abstractNum>
-  <w:abstractNum w:abstractNumId="23" w15:restartNumberingAfterBreak="0">
+  <w:abstractNum w:abstractNumId="24">
     <w:nsid w:val="465F5F11"/>
     <w:multiLevelType w:val="multilevel"/>
     <w:tmpl w:val="F026A49C"/>
@@ -13547,7 +13874,7 @@
       </w:rPr>
     </w:lvl>
   </w:abstractNum>
-  <w:abstractNum w:abstractNumId="24" w15:restartNumberingAfterBreak="0">
+  <w:abstractNum w:abstractNumId="25">
     <w:nsid w:val="46795519"/>
     <w:multiLevelType w:val="hybridMultilevel"/>
     <w:tmpl w:val="EBD62302"/>
@@ -13636,7 +13963,7 @@
       </w:pPr>
     </w:lvl>
   </w:abstractNum>
-  <w:abstractNum w:abstractNumId="25" w15:restartNumberingAfterBreak="0">
+  <w:abstractNum w:abstractNumId="26">
     <w:nsid w:val="4B9D7B40"/>
     <w:multiLevelType w:val="hybridMultilevel"/>
     <w:tmpl w:val="A708903C"/>
@@ -13749,7 +14076,7 @@
       </w:rPr>
     </w:lvl>
   </w:abstractNum>
-  <w:abstractNum w:abstractNumId="26" w15:restartNumberingAfterBreak="0">
+  <w:abstractNum w:abstractNumId="27">
     <w:nsid w:val="4C6922E7"/>
     <w:multiLevelType w:val="hybridMultilevel"/>
     <w:tmpl w:val="6216502E"/>
@@ -13835,7 +14162,7 @@
       </w:pPr>
     </w:lvl>
   </w:abstractNum>
-  <w:abstractNum w:abstractNumId="27" w15:restartNumberingAfterBreak="0">
+  <w:abstractNum w:abstractNumId="28">
     <w:nsid w:val="4F856B13"/>
     <w:multiLevelType w:val="multilevel"/>
     <w:tmpl w:val="199CC190"/>
@@ -13921,7 +14248,7 @@
       </w:pPr>
     </w:lvl>
   </w:abstractNum>
-  <w:abstractNum w:abstractNumId="28" w15:restartNumberingAfterBreak="0">
+  <w:abstractNum w:abstractNumId="29">
     <w:nsid w:val="4FAA77A6"/>
     <w:multiLevelType w:val="hybridMultilevel"/>
     <w:tmpl w:val="D56652B4"/>
@@ -14010,7 +14337,7 @@
       </w:pPr>
     </w:lvl>
   </w:abstractNum>
-  <w:abstractNum w:abstractNumId="29" w15:restartNumberingAfterBreak="0">
+  <w:abstractNum w:abstractNumId="30">
     <w:nsid w:val="502F54E3"/>
     <w:multiLevelType w:val="hybridMultilevel"/>
     <w:tmpl w:val="A708903C"/>
@@ -14123,7 +14450,7 @@
       </w:rPr>
     </w:lvl>
   </w:abstractNum>
-  <w:abstractNum w:abstractNumId="30" w15:restartNumberingAfterBreak="0">
+  <w:abstractNum w:abstractNumId="31">
     <w:nsid w:val="52D570E7"/>
     <w:multiLevelType w:val="multilevel"/>
     <w:tmpl w:val="3884848E"/>
@@ -14236,7 +14563,7 @@
       </w:rPr>
     </w:lvl>
   </w:abstractNum>
-  <w:abstractNum w:abstractNumId="31" w15:restartNumberingAfterBreak="0">
+  <w:abstractNum w:abstractNumId="32">
     <w:nsid w:val="5C50419A"/>
     <w:multiLevelType w:val="multilevel"/>
     <w:tmpl w:val="C1F8D8F2"/>
@@ -14322,7 +14649,7 @@
       </w:pPr>
     </w:lvl>
   </w:abstractNum>
-  <w:abstractNum w:abstractNumId="32" w15:restartNumberingAfterBreak="0">
+  <w:abstractNum w:abstractNumId="33">
     <w:nsid w:val="62FE01F8"/>
     <w:multiLevelType w:val="hybridMultilevel"/>
     <w:tmpl w:val="61E2BA48"/>
@@ -14411,7 +14738,7 @@
       </w:pPr>
     </w:lvl>
   </w:abstractNum>
-  <w:abstractNum w:abstractNumId="33" w15:restartNumberingAfterBreak="0">
+  <w:abstractNum w:abstractNumId="34">
     <w:nsid w:val="67B552FC"/>
     <w:multiLevelType w:val="hybridMultilevel"/>
     <w:tmpl w:val="90685B7A"/>
@@ -14500,7 +14827,7 @@
       </w:pPr>
     </w:lvl>
   </w:abstractNum>
-  <w:abstractNum w:abstractNumId="34" w15:restartNumberingAfterBreak="0">
+  <w:abstractNum w:abstractNumId="35">
     <w:nsid w:val="67FE5602"/>
     <w:multiLevelType w:val="hybridMultilevel"/>
     <w:tmpl w:val="AE404F60"/>
@@ -14589,7 +14916,7 @@
       </w:pPr>
     </w:lvl>
   </w:abstractNum>
-  <w:abstractNum w:abstractNumId="35" w15:restartNumberingAfterBreak="0">
+  <w:abstractNum w:abstractNumId="36">
     <w:nsid w:val="684565B5"/>
     <w:multiLevelType w:val="hybridMultilevel"/>
     <w:tmpl w:val="53AA156A"/>
@@ -14678,7 +15005,7 @@
       </w:pPr>
     </w:lvl>
   </w:abstractNum>
-  <w:abstractNum w:abstractNumId="36" w15:restartNumberingAfterBreak="0">
+  <w:abstractNum w:abstractNumId="37">
     <w:nsid w:val="6E5A476E"/>
     <w:multiLevelType w:val="hybridMultilevel"/>
     <w:tmpl w:val="EBA00034"/>
@@ -14767,7 +15094,7 @@
       </w:pPr>
     </w:lvl>
   </w:abstractNum>
-  <w:abstractNum w:abstractNumId="37" w15:restartNumberingAfterBreak="0">
+  <w:abstractNum w:abstractNumId="38">
     <w:nsid w:val="702F00F4"/>
     <w:multiLevelType w:val="multilevel"/>
     <w:tmpl w:val="89E475A2"/>
@@ -14853,7 +15180,7 @@
       </w:pPr>
     </w:lvl>
   </w:abstractNum>
-  <w:abstractNum w:abstractNumId="38" w15:restartNumberingAfterBreak="0">
+  <w:abstractNum w:abstractNumId="39">
     <w:nsid w:val="7058412A"/>
     <w:multiLevelType w:val="hybridMultilevel"/>
     <w:tmpl w:val="6C2EB8AA"/>
@@ -14942,7 +15269,7 @@
       </w:pPr>
     </w:lvl>
   </w:abstractNum>
-  <w:abstractNum w:abstractNumId="39" w15:restartNumberingAfterBreak="0">
+  <w:abstractNum w:abstractNumId="40">
     <w:nsid w:val="70AB270A"/>
     <w:multiLevelType w:val="hybridMultilevel"/>
     <w:tmpl w:val="073606D0"/>
@@ -15052,7 +15379,7 @@
       </w:pPr>
     </w:lvl>
   </w:abstractNum>
-  <w:abstractNum w:abstractNumId="40" w15:restartNumberingAfterBreak="0">
+  <w:abstractNum w:abstractNumId="41">
     <w:nsid w:val="71730B63"/>
     <w:multiLevelType w:val="multilevel"/>
     <w:tmpl w:val="63947FE6"/>
@@ -15173,7 +15500,7 @@
       </w:rPr>
     </w:lvl>
   </w:abstractNum>
-  <w:abstractNum w:abstractNumId="41" w15:restartNumberingAfterBreak="0">
+  <w:abstractNum w:abstractNumId="42">
     <w:nsid w:val="73AE327F"/>
     <w:multiLevelType w:val="hybridMultilevel"/>
     <w:tmpl w:val="A12CB7C0"/>
@@ -15262,7 +15589,7 @@
       </w:pPr>
     </w:lvl>
   </w:abstractNum>
-  <w:abstractNum w:abstractNumId="42" w15:restartNumberingAfterBreak="0">
+  <w:abstractNum w:abstractNumId="43">
     <w:nsid w:val="73D46DEA"/>
     <w:multiLevelType w:val="hybridMultilevel"/>
     <w:tmpl w:val="AE404F60"/>
@@ -15351,7 +15678,7 @@
       </w:pPr>
     </w:lvl>
   </w:abstractNum>
-  <w:abstractNum w:abstractNumId="43" w15:restartNumberingAfterBreak="0">
+  <w:abstractNum w:abstractNumId="44">
     <w:nsid w:val="75D36992"/>
     <w:multiLevelType w:val="hybridMultilevel"/>
     <w:tmpl w:val="CA12C2A6"/>
@@ -15440,7 +15767,7 @@
       </w:pPr>
     </w:lvl>
   </w:abstractNum>
-  <w:abstractNum w:abstractNumId="44" w15:restartNumberingAfterBreak="0">
+  <w:abstractNum w:abstractNumId="45">
     <w:nsid w:val="7A0E30DD"/>
     <w:multiLevelType w:val="hybridMultilevel"/>
     <w:tmpl w:val="6C2EB8AA"/>
@@ -15529,7 +15856,7 @@
       </w:pPr>
     </w:lvl>
   </w:abstractNum>
-  <w:abstractNum w:abstractNumId="45" w15:restartNumberingAfterBreak="0">
+  <w:abstractNum w:abstractNumId="46">
     <w:nsid w:val="7D9922DD"/>
     <w:multiLevelType w:val="multilevel"/>
     <w:tmpl w:val="705601E2"/>
@@ -15615,7 +15942,7 @@
       </w:pPr>
     </w:lvl>
   </w:abstractNum>
-  <w:abstractNum w:abstractNumId="46" w15:restartNumberingAfterBreak="0">
+  <w:abstractNum w:abstractNumId="47">
     <w:nsid w:val="7F844847"/>
     <w:multiLevelType w:val="hybridMultilevel"/>
     <w:tmpl w:val="0A18B546"/>
@@ -15705,22 +16032,22 @@
     </w:lvl>
   </w:abstractNum>
   <w:num w:numId="1">
-    <w:abstractNumId w:val="19"/>
+    <w:abstractNumId w:val="20"/>
   </w:num>
   <w:num w:numId="2">
     <w:abstractNumId w:val="1"/>
   </w:num>
   <w:num w:numId="3">
-    <w:abstractNumId w:val="9"/>
+    <w:abstractNumId w:val="10"/>
   </w:num>
   <w:num w:numId="4">
-    <w:abstractNumId w:val="29"/>
+    <w:abstractNumId w:val="30"/>
   </w:num>
   <w:num w:numId="5">
-    <w:abstractNumId w:val="22"/>
+    <w:abstractNumId w:val="23"/>
   </w:num>
   <w:num w:numId="6">
-    <w:abstractNumId w:val="33"/>
+    <w:abstractNumId w:val="34"/>
   </w:num>
   <w:num w:numId="7">
     <w:abstractNumId w:val="2"/>
@@ -15729,25 +16056,25 @@
     <w:abstractNumId w:val="8"/>
   </w:num>
   <w:num w:numId="9">
-    <w:abstractNumId w:val="23"/>
+    <w:abstractNumId w:val="24"/>
   </w:num>
   <w:num w:numId="10">
-    <w:abstractNumId w:val="18"/>
+    <w:abstractNumId w:val="19"/>
   </w:num>
   <w:num w:numId="11">
-    <w:abstractNumId w:val="41"/>
+    <w:abstractNumId w:val="42"/>
   </w:num>
   <w:num w:numId="12">
-    <w:abstractNumId w:val="38"/>
+    <w:abstractNumId w:val="39"/>
   </w:num>
   <w:num w:numId="13">
-    <w:abstractNumId w:val="15"/>
+    <w:abstractNumId w:val="16"/>
   </w:num>
   <w:num w:numId="14">
-    <w:abstractNumId w:val="11"/>
+    <w:abstractNumId w:val="12"/>
   </w:num>
   <w:num w:numId="15">
-    <w:abstractNumId w:val="20"/>
+    <w:abstractNumId w:val="21"/>
   </w:num>
   <w:num w:numId="16">
     <w:abstractNumId w:val="5"/>
@@ -15756,43 +16083,43 @@
     <w:abstractNumId w:val="0"/>
   </w:num>
   <w:num w:numId="18">
-    <w:abstractNumId w:val="44"/>
+    <w:abstractNumId w:val="45"/>
   </w:num>
   <w:num w:numId="19">
-    <w:abstractNumId w:val="26"/>
+    <w:abstractNumId w:val="27"/>
   </w:num>
   <w:num w:numId="20">
-    <w:abstractNumId w:val="40"/>
+    <w:abstractNumId w:val="41"/>
   </w:num>
   <w:num w:numId="21">
-    <w:abstractNumId w:val="13"/>
+    <w:abstractNumId w:val="14"/>
   </w:num>
   <w:num w:numId="22">
     <w:abstractNumId w:val="4"/>
   </w:num>
   <w:num w:numId="23">
-    <w:abstractNumId w:val="35"/>
+    <w:abstractNumId w:val="36"/>
   </w:num>
   <w:num w:numId="24">
-    <w:abstractNumId w:val="21"/>
+    <w:abstractNumId w:val="22"/>
   </w:num>
   <w:num w:numId="25">
-    <w:abstractNumId w:val="17"/>
+    <w:abstractNumId w:val="18"/>
   </w:num>
   <w:num w:numId="26">
     <w:abstractNumId w:val="7"/>
   </w:num>
   <w:num w:numId="27">
-    <w:abstractNumId w:val="32"/>
+    <w:abstractNumId w:val="33"/>
   </w:num>
   <w:num w:numId="28">
-    <w:abstractNumId w:val="46"/>
+    <w:abstractNumId w:val="47"/>
   </w:num>
   <w:num w:numId="29">
-    <w:abstractNumId w:val="10"/>
+    <w:abstractNumId w:val="11"/>
   </w:num>
   <w:num w:numId="30">
-    <w:abstractNumId w:val="29"/>
+    <w:abstractNumId w:val="30"/>
     <w:lvlOverride w:ilvl="0"/>
     <w:lvlOverride w:ilvl="1">
       <w:startOverride w:val="1"/>
@@ -15820,7 +16147,7 @@
     </w:lvlOverride>
   </w:num>
   <w:num w:numId="31">
-    <w:abstractNumId w:val="16"/>
+    <w:abstractNumId w:val="17"/>
   </w:num>
   <w:num w:numId="32">
     <w:abstractNumId w:val="2"/>
@@ -15853,34 +16180,34 @@
     </w:lvlOverride>
   </w:num>
   <w:num w:numId="33">
-    <w:abstractNumId w:val="39"/>
+    <w:abstractNumId w:val="40"/>
   </w:num>
   <w:num w:numId="34">
-    <w:abstractNumId w:val="36"/>
+    <w:abstractNumId w:val="37"/>
   </w:num>
   <w:num w:numId="35">
+    <w:abstractNumId w:val="26"/>
+  </w:num>
+  <w:num w:numId="36">
+    <w:abstractNumId w:val="13"/>
+  </w:num>
+  <w:num w:numId="37">
     <w:abstractNumId w:val="25"/>
   </w:num>
-  <w:num w:numId="36">
-    <w:abstractNumId w:val="12"/>
-  </w:num>
-  <w:num w:numId="37">
-    <w:abstractNumId w:val="24"/>
-  </w:num>
   <w:num w:numId="38">
-    <w:abstractNumId w:val="43"/>
+    <w:abstractNumId w:val="44"/>
   </w:num>
   <w:num w:numId="39">
-    <w:abstractNumId w:val="14"/>
+    <w:abstractNumId w:val="15"/>
   </w:num>
   <w:num w:numId="40">
-    <w:abstractNumId w:val="45"/>
+    <w:abstractNumId w:val="46"/>
   </w:num>
   <w:num w:numId="41">
-    <w:abstractNumId w:val="31"/>
+    <w:abstractNumId w:val="32"/>
   </w:num>
   <w:num w:numId="42">
-    <w:abstractNumId w:val="27"/>
+    <w:abstractNumId w:val="28"/>
   </w:num>
   <w:num w:numId="43">
     <w:abstractNumId w:val="6"/>
@@ -15889,26 +16216,29 @@
     <w:abstractNumId w:val="3"/>
   </w:num>
   <w:num w:numId="45">
-    <w:abstractNumId w:val="37"/>
+    <w:abstractNumId w:val="38"/>
   </w:num>
   <w:num w:numId="46">
-    <w:abstractNumId w:val="30"/>
+    <w:abstractNumId w:val="31"/>
   </w:num>
   <w:num w:numId="47">
-    <w:abstractNumId w:val="34"/>
+    <w:abstractNumId w:val="35"/>
   </w:num>
   <w:num w:numId="48">
-    <w:abstractNumId w:val="28"/>
+    <w:abstractNumId w:val="29"/>
   </w:num>
   <w:num w:numId="49">
-    <w:abstractNumId w:val="42"/>
+    <w:abstractNumId w:val="43"/>
+  </w:num>
+  <w:num w:numId="50">
+    <w:abstractNumId w:val="9"/>
   </w:num>
   <w:numIdMacAtCleanup w:val="49"/>
 </w:numbering>
 </file>
 
 <file path=word/styles.xml><?xml version="1.0" encoding="utf-8"?>
-<w:styles xmlns:mc="http://schemas.openxmlformats.org/markup-compatibility/2006" xmlns:r="http://schemas.openxmlformats.org/officeDocument/2006/relationships" xmlns:w="http://schemas.openxmlformats.org/wordprocessingml/2006/main" xmlns:w14="http://schemas.microsoft.com/office/word/2010/wordml" xmlns:w15="http://schemas.microsoft.com/office/word/2012/wordml" xmlns:w16cid="http://schemas.microsoft.com/office/word/2016/wordml/cid" xmlns:w16se="http://schemas.microsoft.com/office/word/2015/wordml/symex" mc:Ignorable="w14 w15 w16se w16cid">
+<w:styles xmlns:mc="http://schemas.openxmlformats.org/markup-compatibility/2006" xmlns:r="http://schemas.openxmlformats.org/officeDocument/2006/relationships" xmlns:w="http://schemas.openxmlformats.org/wordprocessingml/2006/main" xmlns:w14="http://schemas.microsoft.com/office/word/2010/wordml" mc:Ignorable="w14">
   <w:docDefaults>
     <w:rPrDefault>
       <w:rPr>
@@ -15924,382 +16254,144 @@
       </w:pPr>
     </w:pPrDefault>
   </w:docDefaults>
-  <w:latentStyles w:defLockedState="0" w:defUIPriority="99" w:defSemiHidden="0" w:defUnhideWhenUsed="0" w:defQFormat="0" w:count="375">
-    <w:lsdException w:name="Normal" w:uiPriority="0" w:qFormat="1"/>
-    <w:lsdException w:name="heading 1" w:uiPriority="9" w:qFormat="1"/>
-    <w:lsdException w:name="heading 2" w:semiHidden="1" w:uiPriority="9" w:unhideWhenUsed="1" w:qFormat="1"/>
-    <w:lsdException w:name="heading 3" w:semiHidden="1" w:uiPriority="9" w:unhideWhenUsed="1" w:qFormat="1"/>
-    <w:lsdException w:name="heading 4" w:semiHidden="1" w:uiPriority="9" w:unhideWhenUsed="1" w:qFormat="1"/>
-    <w:lsdException w:name="heading 5" w:semiHidden="1" w:uiPriority="9" w:unhideWhenUsed="1" w:qFormat="1"/>
-    <w:lsdException w:name="heading 6" w:semiHidden="1" w:uiPriority="9" w:unhideWhenUsed="1" w:qFormat="1"/>
-    <w:lsdException w:name="heading 7" w:semiHidden="1" w:uiPriority="9" w:unhideWhenUsed="1" w:qFormat="1"/>
-    <w:lsdException w:name="heading 8" w:semiHidden="1" w:uiPriority="9" w:unhideWhenUsed="1" w:qFormat="1"/>
-    <w:lsdException w:name="heading 9" w:semiHidden="1" w:uiPriority="9" w:unhideWhenUsed="1" w:qFormat="1"/>
-    <w:lsdException w:name="index 1" w:semiHidden="1" w:unhideWhenUsed="1"/>
-    <w:lsdException w:name="index 2" w:semiHidden="1" w:unhideWhenUsed="1"/>
-    <w:lsdException w:name="index 3" w:semiHidden="1" w:unhideWhenUsed="1"/>
-    <w:lsdException w:name="index 4" w:semiHidden="1" w:unhideWhenUsed="1"/>
-    <w:lsdException w:name="index 5" w:semiHidden="1" w:unhideWhenUsed="1"/>
-    <w:lsdException w:name="index 6" w:semiHidden="1" w:unhideWhenUsed="1"/>
-    <w:lsdException w:name="index 7" w:semiHidden="1" w:unhideWhenUsed="1"/>
-    <w:lsdException w:name="index 8" w:semiHidden="1" w:unhideWhenUsed="1"/>
-    <w:lsdException w:name="index 9" w:semiHidden="1" w:unhideWhenUsed="1"/>
-    <w:lsdException w:name="toc 1" w:semiHidden="1" w:uiPriority="39" w:unhideWhenUsed="1"/>
-    <w:lsdException w:name="toc 2" w:semiHidden="1" w:uiPriority="39" w:unhideWhenUsed="1"/>
-    <w:lsdException w:name="toc 3" w:semiHidden="1" w:uiPriority="39" w:unhideWhenUsed="1"/>
-    <w:lsdException w:name="toc 4" w:semiHidden="1" w:uiPriority="39" w:unhideWhenUsed="1"/>
-    <w:lsdException w:name="toc 5" w:semiHidden="1" w:uiPriority="39" w:unhideWhenUsed="1"/>
-    <w:lsdException w:name="toc 6" w:semiHidden="1" w:uiPriority="39" w:unhideWhenUsed="1"/>
-    <w:lsdException w:name="toc 7" w:semiHidden="1" w:uiPriority="39" w:unhideWhenUsed="1"/>
-    <w:lsdException w:name="toc 8" w:semiHidden="1" w:uiPriority="39" w:unhideWhenUsed="1"/>
-    <w:lsdException w:name="toc 9" w:semiHidden="1" w:uiPriority="39" w:unhideWhenUsed="1"/>
-    <w:lsdException w:name="Normal Indent" w:semiHidden="1" w:unhideWhenUsed="1"/>
-    <w:lsdException w:name="footnote text" w:semiHidden="1" w:unhideWhenUsed="1"/>
-    <w:lsdException w:name="annotation text" w:semiHidden="1" w:unhideWhenUsed="1"/>
-    <w:lsdException w:name="header" w:semiHidden="1" w:unhideWhenUsed="1"/>
-    <w:lsdException w:name="footer" w:semiHidden="1" w:unhideWhenUsed="1"/>
-    <w:lsdException w:name="index heading" w:semiHidden="1" w:unhideWhenUsed="1"/>
-    <w:lsdException w:name="caption" w:semiHidden="1" w:uiPriority="35" w:unhideWhenUsed="1" w:qFormat="1"/>
-    <w:lsdException w:name="table of figures" w:semiHidden="1" w:unhideWhenUsed="1"/>
-    <w:lsdException w:name="envelope address" w:semiHidden="1" w:unhideWhenUsed="1"/>
-    <w:lsdException w:name="envelope return" w:semiHidden="1" w:unhideWhenUsed="1"/>
-    <w:lsdException w:name="footnote reference" w:semiHidden="1" w:unhideWhenUsed="1"/>
-    <w:lsdException w:name="annotation reference" w:semiHidden="1" w:unhideWhenUsed="1"/>
-    <w:lsdException w:name="line number" w:semiHidden="1" w:unhideWhenUsed="1"/>
-    <w:lsdException w:name="page number" w:semiHidden="1" w:unhideWhenUsed="1"/>
-    <w:lsdException w:name="endnote reference" w:semiHidden="1" w:unhideWhenUsed="1"/>
-    <w:lsdException w:name="endnote text" w:semiHidden="1" w:unhideWhenUsed="1"/>
-    <w:lsdException w:name="table of authorities" w:semiHidden="1" w:unhideWhenUsed="1"/>
-    <w:lsdException w:name="macro" w:semiHidden="1" w:unhideWhenUsed="1"/>
-    <w:lsdException w:name="toa heading" w:semiHidden="1" w:unhideWhenUsed="1"/>
-    <w:lsdException w:name="List" w:semiHidden="1" w:unhideWhenUsed="1"/>
-    <w:lsdException w:name="List Bullet" w:semiHidden="1" w:unhideWhenUsed="1"/>
-    <w:lsdException w:name="List Number" w:semiHidden="1" w:unhideWhenUsed="1"/>
-    <w:lsdException w:name="List 2" w:semiHidden="1" w:unhideWhenUsed="1"/>
-    <w:lsdException w:name="List 3" w:semiHidden="1" w:unhideWhenUsed="1"/>
-    <w:lsdException w:name="List 4" w:semiHidden="1" w:unhideWhenUsed="1"/>
-    <w:lsdException w:name="List 5" w:semiHidden="1" w:unhideWhenUsed="1"/>
-    <w:lsdException w:name="List Bullet 2" w:semiHidden="1" w:unhideWhenUsed="1"/>
-    <w:lsdException w:name="List Bullet 3" w:semiHidden="1" w:unhideWhenUsed="1"/>
-    <w:lsdException w:name="List Bullet 4" w:semiHidden="1" w:unhideWhenUsed="1"/>
-    <w:lsdException w:name="List Bullet 5" w:semiHidden="1" w:unhideWhenUsed="1"/>
-    <w:lsdException w:name="List Number 2" w:semiHidden="1" w:unhideWhenUsed="1"/>
-    <w:lsdException w:name="List Number 3" w:semiHidden="1" w:unhideWhenUsed="1"/>
-    <w:lsdException w:name="List Number 4" w:semiHidden="1" w:unhideWhenUsed="1"/>
-    <w:lsdException w:name="List Number 5" w:semiHidden="1" w:unhideWhenUsed="1"/>
-    <w:lsdException w:name="Title" w:uiPriority="10" w:qFormat="1"/>
-    <w:lsdException w:name="Closing" w:semiHidden="1" w:unhideWhenUsed="1"/>
-    <w:lsdException w:name="Signature" w:semiHidden="1" w:unhideWhenUsed="1"/>
-    <w:lsdException w:name="Default Paragraph Font" w:semiHidden="1" w:uiPriority="1" w:unhideWhenUsed="1"/>
-    <w:lsdException w:name="Body Text" w:semiHidden="1" w:unhideWhenUsed="1"/>
-    <w:lsdException w:name="Body Text Indent" w:semiHidden="1" w:unhideWhenUsed="1"/>
-    <w:lsdException w:name="List Continue" w:semiHidden="1" w:unhideWhenUsed="1"/>
-    <w:lsdException w:name="List Continue 2" w:semiHidden="1" w:unhideWhenUsed="1"/>
-    <w:lsdException w:name="List Continue 3" w:semiHidden="1" w:unhideWhenUsed="1"/>
-    <w:lsdException w:name="List Continue 4" w:semiHidden="1" w:unhideWhenUsed="1"/>
-    <w:lsdException w:name="List Continue 5" w:semiHidden="1" w:unhideWhenUsed="1"/>
-    <w:lsdException w:name="Message Header" w:semiHidden="1" w:unhideWhenUsed="1"/>
-    <w:lsdException w:name="Subtitle" w:uiPriority="11" w:qFormat="1"/>
-    <w:lsdException w:name="Salutation" w:semiHidden="1" w:unhideWhenUsed="1"/>
-    <w:lsdException w:name="Date" w:semiHidden="1" w:unhideWhenUsed="1"/>
-    <w:lsdException w:name="Body Text First Indent" w:semiHidden="1" w:unhideWhenUsed="1"/>
-    <w:lsdException w:name="Body Text First Indent 2" w:semiHidden="1" w:unhideWhenUsed="1"/>
-    <w:lsdException w:name="Note Heading" w:semiHidden="1" w:unhideWhenUsed="1"/>
-    <w:lsdException w:name="Body Text 2" w:semiHidden="1" w:unhideWhenUsed="1"/>
-    <w:lsdException w:name="Body Text 3" w:semiHidden="1" w:unhideWhenUsed="1"/>
-    <w:lsdException w:name="Body Text Indent 2" w:semiHidden="1" w:unhideWhenUsed="1"/>
-    <w:lsdException w:name="Body Text Indent 3" w:semiHidden="1" w:unhideWhenUsed="1"/>
-    <w:lsdException w:name="Block Text" w:semiHidden="1" w:unhideWhenUsed="1"/>
-    <w:lsdException w:name="Hyperlink" w:semiHidden="1" w:unhideWhenUsed="1"/>
-    <w:lsdException w:name="FollowedHyperlink" w:semiHidden="1" w:unhideWhenUsed="1"/>
-    <w:lsdException w:name="Strong" w:uiPriority="22" w:qFormat="1"/>
-    <w:lsdException w:name="Emphasis" w:uiPriority="20" w:qFormat="1"/>
-    <w:lsdException w:name="Document Map" w:semiHidden="1" w:unhideWhenUsed="1"/>
-    <w:lsdException w:name="Plain Text" w:semiHidden="1" w:unhideWhenUsed="1"/>
-    <w:lsdException w:name="E-mail Signature" w:semiHidden="1" w:unhideWhenUsed="1"/>
-    <w:lsdException w:name="HTML Top of Form" w:semiHidden="1" w:unhideWhenUsed="1"/>
-    <w:lsdException w:name="HTML Bottom of Form" w:semiHidden="1" w:unhideWhenUsed="1"/>
-    <w:lsdException w:name="Normal (Web)" w:semiHidden="1" w:unhideWhenUsed="1"/>
-    <w:lsdException w:name="HTML Acronym" w:semiHidden="1" w:unhideWhenUsed="1"/>
-    <w:lsdException w:name="HTML Address" w:semiHidden="1" w:unhideWhenUsed="1"/>
-    <w:lsdException w:name="HTML Cite" w:semiHidden="1" w:unhideWhenUsed="1"/>
-    <w:lsdException w:name="HTML Code" w:semiHidden="1" w:unhideWhenUsed="1"/>
-    <w:lsdException w:name="HTML Definition" w:semiHidden="1" w:unhideWhenUsed="1"/>
-    <w:lsdException w:name="HTML Keyboard" w:semiHidden="1" w:unhideWhenUsed="1"/>
-    <w:lsdException w:name="HTML Preformatted" w:semiHidden="1" w:unhideWhenUsed="1"/>
-    <w:lsdException w:name="HTML Sample" w:semiHidden="1" w:unhideWhenUsed="1"/>
-    <w:lsdException w:name="HTML Typewriter" w:semiHidden="1" w:unhideWhenUsed="1"/>
-    <w:lsdException w:name="HTML Variable" w:semiHidden="1" w:unhideWhenUsed="1"/>
-    <w:lsdException w:name="Normal Table" w:semiHidden="1" w:unhideWhenUsed="1"/>
-    <w:lsdException w:name="annotation subject" w:semiHidden="1" w:unhideWhenUsed="1"/>
-    <w:lsdException w:name="No List" w:semiHidden="1" w:unhideWhenUsed="1"/>
-    <w:lsdException w:name="Outline List 1" w:semiHidden="1" w:unhideWhenUsed="1"/>
-    <w:lsdException w:name="Outline List 2" w:semiHidden="1" w:unhideWhenUsed="1"/>
-    <w:lsdException w:name="Outline List 3" w:semiHidden="1" w:unhideWhenUsed="1"/>
-    <w:lsdException w:name="Table Simple 1" w:semiHidden="1" w:unhideWhenUsed="1"/>
-    <w:lsdException w:name="Table Simple 2" w:semiHidden="1" w:unhideWhenUsed="1"/>
-    <w:lsdException w:name="Table Simple 3" w:semiHidden="1" w:unhideWhenUsed="1"/>
-    <w:lsdException w:name="Table Classic 1" w:semiHidden="1" w:unhideWhenUsed="1"/>
-    <w:lsdException w:name="Table Classic 2" w:semiHidden="1" w:unhideWhenUsed="1"/>
-    <w:lsdException w:name="Table Classic 3" w:semiHidden="1" w:unhideWhenUsed="1"/>
-    <w:lsdException w:name="Table Classic 4" w:semiHidden="1" w:unhideWhenUsed="1"/>
-    <w:lsdException w:name="Table Colorful 1" w:semiHidden="1" w:unhideWhenUsed="1"/>
-    <w:lsdException w:name="Table Colorful 2" w:semiHidden="1" w:unhideWhenUsed="1"/>
-    <w:lsdException w:name="Table Colorful 3" w:semiHidden="1" w:unhideWhenUsed="1"/>
-    <w:lsdException w:name="Table Columns 1" w:semiHidden="1" w:unhideWhenUsed="1"/>
-    <w:lsdException w:name="Table Columns 2" w:semiHidden="1" w:unhideWhenUsed="1"/>
-    <w:lsdException w:name="Table Columns 3" w:semiHidden="1" w:unhideWhenUsed="1"/>
-    <w:lsdException w:name="Table Columns 4" w:semiHidden="1" w:unhideWhenUsed="1"/>
-    <w:lsdException w:name="Table Columns 5" w:semiHidden="1" w:unhideWhenUsed="1"/>
-    <w:lsdException w:name="Table Grid 1" w:semiHidden="1" w:unhideWhenUsed="1"/>
-    <w:lsdException w:name="Table Grid 2" w:semiHidden="1" w:unhideWhenUsed="1"/>
-    <w:lsdException w:name="Table Grid 3" w:semiHidden="1" w:unhideWhenUsed="1"/>
-    <w:lsdException w:name="Table Grid 4" w:semiHidden="1" w:unhideWhenUsed="1"/>
-    <w:lsdException w:name="Table Grid 5" w:semiHidden="1" w:unhideWhenUsed="1"/>
-    <w:lsdException w:name="Table Grid 6" w:semiHidden="1" w:unhideWhenUsed="1"/>
-    <w:lsdException w:name="Table Grid 7" w:semiHidden="1" w:unhideWhenUsed="1"/>
-    <w:lsdException w:name="Table Grid 8" w:semiHidden="1" w:unhideWhenUsed="1"/>
-    <w:lsdException w:name="Table List 1" w:semiHidden="1" w:unhideWhenUsed="1"/>
-    <w:lsdException w:name="Table List 2" w:semiHidden="1" w:unhideWhenUsed="1"/>
-    <w:lsdException w:name="Table List 3" w:semiHidden="1" w:unhideWhenUsed="1"/>
-    <w:lsdException w:name="Table List 4" w:semiHidden="1" w:unhideWhenUsed="1"/>
-    <w:lsdException w:name="Table List 5" w:semiHidden="1" w:unhideWhenUsed="1"/>
-    <w:lsdException w:name="Table List 6" w:semiHidden="1" w:unhideWhenUsed="1"/>
-    <w:lsdException w:name="Table List 7" w:semiHidden="1" w:unhideWhenUsed="1"/>
-    <w:lsdException w:name="Table List 8" w:semiHidden="1" w:unhideWhenUsed="1"/>
-    <w:lsdException w:name="Table 3D effects 1" w:semiHidden="1" w:unhideWhenUsed="1"/>
-    <w:lsdException w:name="Table 3D effects 2" w:semiHidden="1" w:unhideWhenUsed="1"/>
-    <w:lsdException w:name="Table 3D effects 3" w:semiHidden="1" w:unhideWhenUsed="1"/>
-    <w:lsdException w:name="Table Contemporary" w:semiHidden="1" w:unhideWhenUsed="1"/>
-    <w:lsdException w:name="Table Elegant" w:semiHidden="1" w:unhideWhenUsed="1"/>
-    <w:lsdException w:name="Table Professional" w:semiHidden="1" w:unhideWhenUsed="1"/>
-    <w:lsdException w:name="Table Subtle 1" w:semiHidden="1" w:unhideWhenUsed="1"/>
-    <w:lsdException w:name="Table Subtle 2" w:semiHidden="1" w:unhideWhenUsed="1"/>
-    <w:lsdException w:name="Table Web 1" w:semiHidden="1" w:unhideWhenUsed="1"/>
-    <w:lsdException w:name="Table Web 2" w:semiHidden="1" w:unhideWhenUsed="1"/>
-    <w:lsdException w:name="Table Web 3" w:semiHidden="1" w:unhideWhenUsed="1"/>
-    <w:lsdException w:name="Balloon Text" w:semiHidden="1" w:unhideWhenUsed="1"/>
-    <w:lsdException w:name="Table Grid" w:uiPriority="39"/>
-    <w:lsdException w:name="Table Theme" w:semiHidden="1" w:unhideWhenUsed="1"/>
-    <w:lsdException w:name="Placeholder Text" w:semiHidden="1"/>
-    <w:lsdException w:name="No Spacing" w:uiPriority="1" w:qFormat="1"/>
-    <w:lsdException w:name="Light Shading" w:uiPriority="60"/>
-    <w:lsdException w:name="Light List" w:uiPriority="61"/>
-    <w:lsdException w:name="Light Grid" w:uiPriority="62"/>
-    <w:lsdException w:name="Medium Shading 1" w:uiPriority="63"/>
-    <w:lsdException w:name="Medium Shading 2" w:uiPriority="64"/>
-    <w:lsdException w:name="Medium List 1" w:uiPriority="65"/>
-    <w:lsdException w:name="Medium List 2" w:uiPriority="66"/>
-    <w:lsdException w:name="Medium Grid 1" w:uiPriority="67"/>
-    <w:lsdException w:name="Medium Grid 2" w:uiPriority="68"/>
-    <w:lsdException w:name="Medium Grid 3" w:uiPriority="69"/>
-    <w:lsdException w:name="Dark List" w:uiPriority="70"/>
-    <w:lsdException w:name="Colorful Shading" w:uiPriority="71"/>
-    <w:lsdException w:name="Colorful List" w:uiPriority="72"/>
-    <w:lsdException w:name="Colorful Grid" w:uiPriority="73"/>
-    <w:lsdException w:name="Light Shading Accent 1" w:uiPriority="60"/>
-    <w:lsdException w:name="Light List Accent 1" w:uiPriority="61"/>
-    <w:lsdException w:name="Light Grid Accent 1" w:uiPriority="62"/>
-    <w:lsdException w:name="Medium Shading 1 Accent 1" w:uiPriority="63"/>
-    <w:lsdException w:name="Medium Shading 2 Accent 1" w:uiPriority="64"/>
-    <w:lsdException w:name="Medium List 1 Accent 1" w:uiPriority="65"/>
-    <w:lsdException w:name="Revision" w:semiHidden="1"/>
-    <w:lsdException w:name="List Paragraph" w:uiPriority="34" w:qFormat="1"/>
-    <w:lsdException w:name="Quote" w:uiPriority="29" w:qFormat="1"/>
-    <w:lsdException w:name="Intense Quote" w:uiPriority="30" w:qFormat="1"/>
-    <w:lsdException w:name="Medium List 2 Accent 1" w:uiPriority="66"/>
-    <w:lsdException w:name="Medium Grid 1 Accent 1" w:uiPriority="67"/>
-    <w:lsdException w:name="Medium Grid 2 Accent 1" w:uiPriority="68"/>
-    <w:lsdException w:name="Medium Grid 3 Accent 1" w:uiPriority="69"/>
-    <w:lsdException w:name="Dark List Accent 1" w:uiPriority="70"/>
-    <w:lsdException w:name="Colorful Shading Accent 1" w:uiPriority="71"/>
-    <w:lsdException w:name="Colorful List Accent 1" w:uiPriority="72"/>
-    <w:lsdException w:name="Colorful Grid Accent 1" w:uiPriority="73"/>
-    <w:lsdException w:name="Light Shading Accent 2" w:uiPriority="60"/>
-    <w:lsdException w:name="Light List Accent 2" w:uiPriority="61"/>
-    <w:lsdException w:name="Light Grid Accent 2" w:uiPriority="62"/>
-    <w:lsdException w:name="Medium Shading 1 Accent 2" w:uiPriority="63"/>
-    <w:lsdException w:name="Medium Shading 2 Accent 2" w:uiPriority="64"/>
-    <w:lsdException w:name="Medium List 1 Accent 2" w:uiPriority="65"/>
-    <w:lsdException w:name="Medium List 2 Accent 2" w:uiPriority="66"/>
-    <w:lsdException w:name="Medium Grid 1 Accent 2" w:uiPriority="67"/>
-    <w:lsdException w:name="Medium Grid 2 Accent 2" w:uiPriority="68"/>
-    <w:lsdException w:name="Medium Grid 3 Accent 2" w:uiPriority="69"/>
-    <w:lsdException w:name="Dark List Accent 2" w:uiPriority="70"/>
-    <w:lsdException w:name="Colorful Shading Accent 2" w:uiPriority="71"/>
-    <w:lsdException w:name="Colorful List Accent 2" w:uiPriority="72"/>
-    <w:lsdException w:name="Colorful Grid Accent 2" w:uiPriority="73"/>
-    <w:lsdException w:name="Light Shading Accent 3" w:uiPriority="60"/>
-    <w:lsdException w:name="Light List Accent 3" w:uiPriority="61"/>
-    <w:lsdException w:name="Light Grid Accent 3" w:uiPriority="62"/>
-    <w:lsdException w:name="Medium Shading 1 Accent 3" w:uiPriority="63"/>
-    <w:lsdException w:name="Medium Shading 2 Accent 3" w:uiPriority="64"/>
-    <w:lsdException w:name="Medium List 1 Accent 3" w:uiPriority="65"/>
-    <w:lsdException w:name="Medium List 2 Accent 3" w:uiPriority="66"/>
-    <w:lsdException w:name="Medium Grid 1 Accent 3" w:uiPriority="67"/>
-    <w:lsdException w:name="Medium Grid 2 Accent 3" w:uiPriority="68"/>
-    <w:lsdException w:name="Medium Grid 3 Accent 3" w:uiPriority="69"/>
-    <w:lsdException w:name="Dark List Accent 3" w:uiPriority="70"/>
-    <w:lsdException w:name="Colorful Shading Accent 3" w:uiPriority="71"/>
-    <w:lsdException w:name="Colorful List Accent 3" w:uiPriority="72"/>
-    <w:lsdException w:name="Colorful Grid Accent 3" w:uiPriority="73"/>
-    <w:lsdException w:name="Light Shading Accent 4" w:uiPriority="60"/>
-    <w:lsdException w:name="Light List Accent 4" w:uiPriority="61"/>
-    <w:lsdException w:name="Light Grid Accent 4" w:uiPriority="62"/>
-    <w:lsdException w:name="Medium Shading 1 Accent 4" w:uiPriority="63"/>
-    <w:lsdException w:name="Medium Shading 2 Accent 4" w:uiPriority="64"/>
-    <w:lsdException w:name="Medium List 1 Accent 4" w:uiPriority="65"/>
-    <w:lsdException w:name="Medium List 2 Accent 4" w:uiPriority="66"/>
-    <w:lsdException w:name="Medium Grid 1 Accent 4" w:uiPriority="67"/>
-    <w:lsdException w:name="Medium Grid 2 Accent 4" w:uiPriority="68"/>
-    <w:lsdException w:name="Medium Grid 3 Accent 4" w:uiPriority="69"/>
-    <w:lsdException w:name="Dark List Accent 4" w:uiPriority="70"/>
-    <w:lsdException w:name="Colorful Shading Accent 4" w:uiPriority="71"/>
-    <w:lsdException w:name="Colorful List Accent 4" w:uiPriority="72"/>
-    <w:lsdException w:name="Colorful Grid Accent 4" w:uiPriority="73"/>
-    <w:lsdException w:name="Light Shading Accent 5" w:uiPriority="60"/>
-    <w:lsdException w:name="Light List Accent 5" w:uiPriority="61"/>
-    <w:lsdException w:name="Light Grid Accent 5" w:uiPriority="62"/>
-    <w:lsdException w:name="Medium Shading 1 Accent 5" w:uiPriority="63"/>
-    <w:lsdException w:name="Medium Shading 2 Accent 5" w:uiPriority="64"/>
-    <w:lsdException w:name="Medium List 1 Accent 5" w:uiPriority="65"/>
-    <w:lsdException w:name="Medium List 2 Accent 5" w:uiPriority="66"/>
-    <w:lsdException w:name="Medium Grid 1 Accent 5" w:uiPriority="67"/>
-    <w:lsdException w:name="Medium Grid 2 Accent 5" w:uiPriority="68"/>
-    <w:lsdException w:name="Medium Grid 3 Accent 5" w:uiPriority="69"/>
-    <w:lsdException w:name="Dark List Accent 5" w:uiPriority="70"/>
-    <w:lsdException w:name="Colorful Shading Accent 5" w:uiPriority="71"/>
-    <w:lsdException w:name="Colorful List Accent 5" w:uiPriority="72"/>
-    <w:lsdException w:name="Colorful Grid Accent 5" w:uiPriority="73"/>
-    <w:lsdException w:name="Light Shading Accent 6" w:uiPriority="60"/>
-    <w:lsdException w:name="Light List Accent 6" w:uiPriority="61"/>
-    <w:lsdException w:name="Light Grid Accent 6" w:uiPriority="62"/>
-    <w:lsdException w:name="Medium Shading 1 Accent 6" w:uiPriority="63"/>
-    <w:lsdException w:name="Medium Shading 2 Accent 6" w:uiPriority="64"/>
-    <w:lsdException w:name="Medium List 1 Accent 6" w:uiPriority="65"/>
-    <w:lsdException w:name="Medium List 2 Accent 6" w:uiPriority="66"/>
-    <w:lsdException w:name="Medium Grid 1 Accent 6" w:uiPriority="67"/>
-    <w:lsdException w:name="Medium Grid 2 Accent 6" w:uiPriority="68"/>
-    <w:lsdException w:name="Medium Grid 3 Accent 6" w:uiPriority="69"/>
-    <w:lsdException w:name="Dark List Accent 6" w:uiPriority="70"/>
-    <w:lsdException w:name="Colorful Shading Accent 6" w:uiPriority="71"/>
-    <w:lsdException w:name="Colorful List Accent 6" w:uiPriority="72"/>
-    <w:lsdException w:name="Colorful Grid Accent 6" w:uiPriority="73"/>
-    <w:lsdException w:name="Subtle Emphasis" w:uiPriority="19" w:qFormat="1"/>
-    <w:lsdException w:name="Intense Emphasis" w:uiPriority="21" w:qFormat="1"/>
-    <w:lsdException w:name="Subtle Reference" w:uiPriority="31" w:qFormat="1"/>
-    <w:lsdException w:name="Intense Reference" w:uiPriority="32" w:qFormat="1"/>
-    <w:lsdException w:name="Book Title" w:uiPriority="33" w:qFormat="1"/>
-    <w:lsdException w:name="Bibliography" w:semiHidden="1" w:uiPriority="37" w:unhideWhenUsed="1"/>
-    <w:lsdException w:name="TOC Heading" w:semiHidden="1" w:uiPriority="39" w:unhideWhenUsed="1" w:qFormat="1"/>
-    <w:lsdException w:name="Plain Table 1" w:uiPriority="41"/>
-    <w:lsdException w:name="Plain Table 2" w:uiPriority="42"/>
-    <w:lsdException w:name="Plain Table 3" w:uiPriority="43"/>
-    <w:lsdException w:name="Plain Table 4" w:uiPriority="44"/>
-    <w:lsdException w:name="Plain Table 5" w:uiPriority="45"/>
-    <w:lsdException w:name="Grid Table Light" w:uiPriority="40"/>
-    <w:lsdException w:name="Grid Table 1 Light" w:uiPriority="46"/>
-    <w:lsdException w:name="Grid Table 2" w:uiPriority="47"/>
-    <w:lsdException w:name="Grid Table 3" w:uiPriority="48"/>
-    <w:lsdException w:name="Grid Table 4" w:uiPriority="49"/>
-    <w:lsdException w:name="Grid Table 5 Dark" w:uiPriority="50"/>
-    <w:lsdException w:name="Grid Table 6 Colorful" w:uiPriority="51"/>
-    <w:lsdException w:name="Grid Table 7 Colorful" w:uiPriority="52"/>
-    <w:lsdException w:name="Grid Table 1 Light Accent 1" w:uiPriority="46"/>
-    <w:lsdException w:name="Grid Table 2 Accent 1" w:uiPriority="47"/>
-    <w:lsdException w:name="Grid Table 3 Accent 1" w:uiPriority="48"/>
-    <w:lsdException w:name="Grid Table 4 Accent 1" w:uiPriority="49"/>
-    <w:lsdException w:name="Grid Table 5 Dark Accent 1" w:uiPriority="50"/>
-    <w:lsdException w:name="Grid Table 6 Colorful Accent 1" w:uiPriority="51"/>
-    <w:lsdException w:name="Grid Table 7 Colorful Accent 1" w:uiPriority="52"/>
-    <w:lsdException w:name="Grid Table 1 Light Accent 2" w:uiPriority="46"/>
-    <w:lsdException w:name="Grid Table 2 Accent 2" w:uiPriority="47"/>
-    <w:lsdException w:name="Grid Table 3 Accent 2" w:uiPriority="48"/>
-    <w:lsdException w:name="Grid Table 4 Accent 2" w:uiPriority="49"/>
-    <w:lsdException w:name="Grid Table 5 Dark Accent 2" w:uiPriority="50"/>
-    <w:lsdException w:name="Grid Table 6 Colorful Accent 2" w:uiPriority="51"/>
-    <w:lsdException w:name="Grid Table 7 Colorful Accent 2" w:uiPriority="52"/>
-    <w:lsdException w:name="Grid Table 1 Light Accent 3" w:uiPriority="46"/>
-    <w:lsdException w:name="Grid Table 2 Accent 3" w:uiPriority="47"/>
-    <w:lsdException w:name="Grid Table 3 Accent 3" w:uiPriority="48"/>
-    <w:lsdException w:name="Grid Table 4 Accent 3" w:uiPriority="49"/>
-    <w:lsdException w:name="Grid Table 5 Dark Accent 3" w:uiPriority="50"/>
-    <w:lsdException w:name="Grid Table 6 Colorful Accent 3" w:uiPriority="51"/>
-    <w:lsdException w:name="Grid Table 7 Colorful Accent 3" w:uiPriority="52"/>
-    <w:lsdException w:name="Grid Table 1 Light Accent 4" w:uiPriority="46"/>
-    <w:lsdException w:name="Grid Table 2 Accent 4" w:uiPriority="47"/>
-    <w:lsdException w:name="Grid Table 3 Accent 4" w:uiPriority="48"/>
-    <w:lsdException w:name="Grid Table 4 Accent 4" w:uiPriority="49"/>
-    <w:lsdException w:name="Grid Table 5 Dark Accent 4" w:uiPriority="50"/>
-    <w:lsdException w:name="Grid Table 6 Colorful Accent 4" w:uiPriority="51"/>
-    <w:lsdException w:name="Grid Table 7 Colorful Accent 4" w:uiPriority="52"/>
-    <w:lsdException w:name="Grid Table 1 Light Accent 5" w:uiPriority="46"/>
-    <w:lsdException w:name="Grid Table 2 Accent 5" w:uiPriority="47"/>
-    <w:lsdException w:name="Grid Table 3 Accent 5" w:uiPriority="48"/>
-    <w:lsdException w:name="Grid Table 4 Accent 5" w:uiPriority="49"/>
-    <w:lsdException w:name="Grid Table 5 Dark Accent 5" w:uiPriority="50"/>
-    <w:lsdException w:name="Grid Table 6 Colorful Accent 5" w:uiPriority="51"/>
-    <w:lsdException w:name="Grid Table 7 Colorful Accent 5" w:uiPriority="52"/>
-    <w:lsdException w:name="Grid Table 1 Light Accent 6" w:uiPriority="46"/>
-    <w:lsdException w:name="Grid Table 2 Accent 6" w:uiPriority="47"/>
-    <w:lsdException w:name="Grid Table 3 Accent 6" w:uiPriority="48"/>
-    <w:lsdException w:name="Grid Table 4 Accent 6" w:uiPriority="49"/>
-    <w:lsdException w:name="Grid Table 5 Dark Accent 6" w:uiPriority="50"/>
-    <w:lsdException w:name="Grid Table 6 Colorful Accent 6" w:uiPriority="51"/>
-    <w:lsdException w:name="Grid Table 7 Colorful Accent 6" w:uiPriority="52"/>
-    <w:lsdException w:name="List Table 1 Light" w:uiPriority="46"/>
-    <w:lsdException w:name="List Table 2" w:uiPriority="47"/>
-    <w:lsdException w:name="List Table 3" w:uiPriority="48"/>
-    <w:lsdException w:name="List Table 4" w:uiPriority="49"/>
-    <w:lsdException w:name="List Table 5 Dark" w:uiPriority="50"/>
-    <w:lsdException w:name="List Table 6 Colorful" w:uiPriority="51"/>
-    <w:lsdException w:name="List Table 7 Colorful" w:uiPriority="52"/>
-    <w:lsdException w:name="List Table 1 Light Accent 1" w:uiPriority="46"/>
-    <w:lsdException w:name="List Table 2 Accent 1" w:uiPriority="47"/>
-    <w:lsdException w:name="List Table 3 Accent 1" w:uiPriority="48"/>
-    <w:lsdException w:name="List Table 4 Accent 1" w:uiPriority="49"/>
-    <w:lsdException w:name="List Table 5 Dark Accent 1" w:uiPriority="50"/>
-    <w:lsdException w:name="List Table 6 Colorful Accent 1" w:uiPriority="51"/>
-    <w:lsdException w:name="List Table 7 Colorful Accent 1" w:uiPriority="52"/>
-    <w:lsdException w:name="List Table 1 Light Accent 2" w:uiPriority="46"/>
-    <w:lsdException w:name="List Table 2 Accent 2" w:uiPriority="47"/>
-    <w:lsdException w:name="List Table 3 Accent 2" w:uiPriority="48"/>
-    <w:lsdException w:name="List Table 4 Accent 2" w:uiPriority="49"/>
-    <w:lsdException w:name="List Table 5 Dark Accent 2" w:uiPriority="50"/>
-    <w:lsdException w:name="List Table 6 Colorful Accent 2" w:uiPriority="51"/>
-    <w:lsdException w:name="List Table 7 Colorful Accent 2" w:uiPriority="52"/>
-    <w:lsdException w:name="List Table 1 Light Accent 3" w:uiPriority="46"/>
-    <w:lsdException w:name="List Table 2 Accent 3" w:uiPriority="47"/>
-    <w:lsdException w:name="List Table 3 Accent 3" w:uiPriority="48"/>
-    <w:lsdException w:name="List Table 4 Accent 3" w:uiPriority="49"/>
-    <w:lsdException w:name="List Table 5 Dark Accent 3" w:uiPriority="50"/>
-    <w:lsdException w:name="List Table 6 Colorful Accent 3" w:uiPriority="51"/>
-    <w:lsdException w:name="List Table 7 Colorful Accent 3" w:uiPriority="52"/>
-    <w:lsdException w:name="List Table 1 Light Accent 4" w:uiPriority="46"/>
-    <w:lsdException w:name="List Table 2 Accent 4" w:uiPriority="47"/>
-    <w:lsdException w:name="List Table 3 Accent 4" w:uiPriority="48"/>
-    <w:lsdException w:name="List Table 4 Accent 4" w:uiPriority="49"/>
-    <w:lsdException w:name="List Table 5 Dark Accent 4" w:uiPriority="50"/>
-    <w:lsdException w:name="List Table 6 Colorful Accent 4" w:uiPriority="51"/>
-    <w:lsdException w:name="List Table 7 Colorful Accent 4" w:uiPriority="52"/>
-    <w:lsdException w:name="List Table 1 Light Accent 5" w:uiPriority="46"/>
-    <w:lsdException w:name="List Table 2 Accent 5" w:uiPriority="47"/>
-    <w:lsdException w:name="List Table 3 Accent 5" w:uiPriority="48"/>
-    <w:lsdException w:name="List Table 4 Accent 5" w:uiPriority="49"/>
-    <w:lsdException w:name="List Table 5 Dark Accent 5" w:uiPriority="50"/>
-    <w:lsdException w:name="List Table 6 Colorful Accent 5" w:uiPriority="51"/>
-    <w:lsdException w:name="List Table 7 Colorful Accent 5" w:uiPriority="52"/>
-    <w:lsdException w:name="List Table 1 Light Accent 6" w:uiPriority="46"/>
-    <w:lsdException w:name="List Table 2 Accent 6" w:uiPriority="47"/>
-    <w:lsdException w:name="List Table 3 Accent 6" w:uiPriority="48"/>
-    <w:lsdException w:name="List Table 4 Accent 6" w:uiPriority="49"/>
-    <w:lsdException w:name="List Table 5 Dark Accent 6" w:uiPriority="50"/>
-    <w:lsdException w:name="List Table 6 Colorful Accent 6" w:uiPriority="51"/>
-    <w:lsdException w:name="List Table 7 Colorful Accent 6" w:uiPriority="52"/>
-    <w:lsdException w:name="Mention" w:semiHidden="1" w:unhideWhenUsed="1"/>
-    <w:lsdException w:name="Smart Hyperlink" w:semiHidden="1" w:unhideWhenUsed="1"/>
-    <w:lsdException w:name="Hashtag" w:semiHidden="1" w:unhideWhenUsed="1"/>
-    <w:lsdException w:name="Unresolved Mention" w:semiHidden="1" w:unhideWhenUsed="1"/>
+  <w:latentStyles w:defLockedState="0" w:defUIPriority="99" w:defSemiHidden="1" w:defUnhideWhenUsed="1" w:defQFormat="0" w:count="267">
+    <w:lsdException w:name="Normal" w:semiHidden="0" w:uiPriority="0" w:unhideWhenUsed="0" w:qFormat="1"/>
+    <w:lsdException w:name="heading 1" w:semiHidden="0" w:uiPriority="9" w:unhideWhenUsed="0" w:qFormat="1"/>
+    <w:lsdException w:name="heading 2" w:uiPriority="9" w:qFormat="1"/>
+    <w:lsdException w:name="heading 3" w:uiPriority="9" w:qFormat="1"/>
+    <w:lsdException w:name="heading 4" w:uiPriority="9" w:qFormat="1"/>
+    <w:lsdException w:name="heading 5" w:uiPriority="9" w:qFormat="1"/>
+    <w:lsdException w:name="heading 6" w:uiPriority="9" w:qFormat="1"/>
+    <w:lsdException w:name="heading 7" w:uiPriority="9" w:qFormat="1"/>
+    <w:lsdException w:name="heading 8" w:uiPriority="9" w:qFormat="1"/>
+    <w:lsdException w:name="heading 9" w:uiPriority="9" w:qFormat="1"/>
+    <w:lsdException w:name="toc 1" w:uiPriority="39"/>
+    <w:lsdException w:name="toc 2" w:uiPriority="39"/>
+    <w:lsdException w:name="toc 3" w:uiPriority="39"/>
+    <w:lsdException w:name="toc 4" w:uiPriority="39"/>
+    <w:lsdException w:name="toc 5" w:uiPriority="39"/>
+    <w:lsdException w:name="toc 6" w:uiPriority="39"/>
+    <w:lsdException w:name="toc 7" w:uiPriority="39"/>
+    <w:lsdException w:name="toc 8" w:uiPriority="39"/>
+    <w:lsdException w:name="toc 9" w:uiPriority="39"/>
+    <w:lsdException w:name="caption" w:uiPriority="35" w:qFormat="1"/>
+    <w:lsdException w:name="Title" w:semiHidden="0" w:uiPriority="10" w:unhideWhenUsed="0" w:qFormat="1"/>
+    <w:lsdException w:name="Default Paragraph Font" w:uiPriority="1"/>
+    <w:lsdException w:name="Subtitle" w:semiHidden="0" w:uiPriority="11" w:unhideWhenUsed="0" w:qFormat="1"/>
+    <w:lsdException w:name="Strong" w:semiHidden="0" w:uiPriority="22" w:unhideWhenUsed="0" w:qFormat="1"/>
+    <w:lsdException w:name="Emphasis" w:semiHidden="0" w:uiPriority="20" w:unhideWhenUsed="0" w:qFormat="1"/>
+    <w:lsdException w:name="Table Grid" w:semiHidden="0" w:uiPriority="39" w:unhideWhenUsed="0"/>
+    <w:lsdException w:name="Placeholder Text" w:unhideWhenUsed="0"/>
+    <w:lsdException w:name="No Spacing" w:semiHidden="0" w:uiPriority="1" w:unhideWhenUsed="0" w:qFormat="1"/>
+    <w:lsdException w:name="Light Shading" w:semiHidden="0" w:uiPriority="60" w:unhideWhenUsed="0"/>
+    <w:lsdException w:name="Light List" w:semiHidden="0" w:uiPriority="61" w:unhideWhenUsed="0"/>
+    <w:lsdException w:name="Light Grid" w:semiHidden="0" w:uiPriority="62" w:unhideWhenUsed="0"/>
+    <w:lsdException w:name="Medium Shading 1" w:semiHidden="0" w:uiPriority="63" w:unhideWhenUsed="0"/>
+    <w:lsdException w:name="Medium Shading 2" w:semiHidden="0" w:uiPriority="64" w:unhideWhenUsed="0"/>
+    <w:lsdException w:name="Medium List 1" w:semiHidden="0" w:uiPriority="65" w:unhideWhenUsed="0"/>
+    <w:lsdException w:name="Medium List 2" w:semiHidden="0" w:uiPriority="66" w:unhideWhenUsed="0"/>
+    <w:lsdException w:name="Medium Grid 1" w:semiHidden="0" w:uiPriority="67" w:unhideWhenUsed="0"/>
+    <w:lsdException w:name="Medium Grid 2" w:semiHidden="0" w:uiPriority="68" w:unhideWhenUsed="0"/>
+    <w:lsdException w:name="Medium Grid 3" w:semiHidden="0" w:uiPriority="69" w:unhideWhenUsed="0"/>
+    <w:lsdException w:name="Dark List" w:semiHidden="0" w:uiPriority="70" w:unhideWhenUsed="0"/>
+    <w:lsdException w:name="Colorful Shading" w:semiHidden="0" w:uiPriority="71" w:unhideWhenUsed="0"/>
+    <w:lsdException w:name="Colorful List" w:semiHidden="0" w:uiPriority="72" w:unhideWhenUsed="0"/>
+    <w:lsdException w:name="Colorful Grid" w:semiHidden="0" w:uiPriority="73" w:unhideWhenUsed="0"/>
+    <w:lsdException w:name="Light Shading Accent 1" w:semiHidden="0" w:uiPriority="60" w:unhideWhenUsed="0"/>
+    <w:lsdException w:name="Light List Accent 1" w:semiHidden="0" w:uiPriority="61" w:unhideWhenUsed="0"/>
+    <w:lsdException w:name="Light Grid Accent 1" w:semiHidden="0" w:uiPriority="62" w:unhideWhenUsed="0"/>
+    <w:lsdException w:name="Medium Shading 1 Accent 1" w:semiHidden="0" w:uiPriority="63" w:unhideWhenUsed="0"/>
+    <w:lsdException w:name="Medium Shading 2 Accent 1" w:semiHidden="0" w:uiPriority="64" w:unhideWhenUsed="0"/>
+    <w:lsdException w:name="Medium List 1 Accent 1" w:semiHidden="0" w:uiPriority="65" w:unhideWhenUsed="0"/>
+    <w:lsdException w:name="Revision" w:unhideWhenUsed="0"/>
+    <w:lsdException w:name="List Paragraph" w:semiHidden="0" w:uiPriority="34" w:unhideWhenUsed="0" w:qFormat="1"/>
+    <w:lsdException w:name="Quote" w:semiHidden="0" w:uiPriority="29" w:unhideWhenUsed="0" w:qFormat="1"/>
+    <w:lsdException w:name="Intense Quote" w:semiHidden="0" w:uiPriority="30" w:unhideWhenUsed="0" w:qFormat="1"/>
+    <w:lsdException w:name="Medium List 2 Accent 1" w:semiHidden="0" w:uiPriority="66" w:unhideWhenUsed="0"/>
+    <w:lsdException w:name="Medium Grid 1 Accent 1" w:semiHidden="0" w:uiPriority="67" w:unhideWhenUsed="0"/>
+    <w:lsdException w:name="Medium Grid 2 Accent 1" w:semiHidden="0" w:uiPriority="68" w:unhideWhenUsed="0"/>
+    <w:lsdException w:name="Medium Grid 3 Accent 1" w:semiHidden="0" w:uiPriority="69" w:unhideWhenUsed="0"/>
+    <w:lsdException w:name="Dark List Accent 1" w:semiHidden="0" w:uiPriority="70" w:unhideWhenUsed="0"/>
+    <w:lsdException w:name="Colorful Shading Accent 1" w:semiHidden="0" w:uiPriority="71" w:unhideWhenUsed="0"/>
+    <w:lsdException w:name="Colorful List Accent 1" w:semiHidden="0" w:uiPriority="72" w:unhideWhenUsed="0"/>
+    <w:lsdException w:name="Colorful Grid Accent 1" w:semiHidden="0" w:uiPriority="73" w:unhideWhenUsed="0"/>
+    <w:lsdException w:name="Light Shading Accent 2" w:semiHidden="0" w:uiPriority="60" w:unhideWhenUsed="0"/>
+    <w:lsdException w:name="Light List Accent 2" w:semiHidden="0" w:uiPriority="61" w:unhideWhenUsed="0"/>
+    <w:lsdException w:name="Light Grid Accent 2" w:semiHidden="0" w:uiPriority="62" w:unhideWhenUsed="0"/>
+    <w:lsdException w:name="Medium Shading 1 Accent 2" w:semiHidden="0" w:uiPriority="63" w:unhideWhenUsed="0"/>
+    <w:lsdException w:name="Medium Shading 2 Accent 2" w:semiHidden="0" w:uiPriority="64" w:unhideWhenUsed="0"/>
+    <w:lsdException w:name="Medium List 1 Accent 2" w:semiHidden="0" w:uiPriority="65" w:unhideWhenUsed="0"/>
+    <w:lsdException w:name="Medium List 2 Accent 2" w:semiHidden="0" w:uiPriority="66" w:unhideWhenUsed="0"/>
+    <w:lsdException w:name="Medium Grid 1 Accent 2" w:semiHidden="0" w:uiPriority="67" w:unhideWhenUsed="0"/>
+    <w:lsdException w:name="Medium Grid 2 Accent 2" w:semiHidden="0" w:uiPriority="68" w:unhideWhenUsed="0"/>
+    <w:lsdException w:name="Medium Grid 3 Accent 2" w:semiHidden="0" w:uiPriority="69" w:unhideWhenUsed="0"/>
+    <w:lsdException w:name="Dark List Accent 2" w:semiHidden="0" w:uiPriority="70" w:unhideWhenUsed="0"/>
+    <w:lsdException w:name="Colorful Shading Accent 2" w:semiHidden="0" w:uiPriority="71" w:unhideWhenUsed="0"/>
+    <w:lsdException w:name="Colorful List Accent 2" w:semiHidden="0" w:uiPriority="72" w:unhideWhenUsed="0"/>
+    <w:lsdException w:name="Colorful Grid Accent 2" w:semiHidden="0" w:uiPriority="73" w:unhideWhenUsed="0"/>
+    <w:lsdException w:name="Light Shading Accent 3" w:semiHidden="0" w:uiPriority="60" w:unhideWhenUsed="0"/>
+    <w:lsdException w:name="Light List Accent 3" w:semiHidden="0" w:uiPriority="61" w:unhideWhenUsed="0"/>
+    <w:lsdException w:name="Light Grid Accent 3" w:semiHidden="0" w:uiPriority="62" w:unhideWhenUsed="0"/>
+    <w:lsdException w:name="Medium Shading 1 Accent 3" w:semiHidden="0" w:uiPriority="63" w:unhideWhenUsed="0"/>
+    <w:lsdException w:name="Medium Shading 2 Accent 3" w:semiHidden="0" w:uiPriority="64" w:unhideWhenUsed="0"/>
+    <w:lsdException w:name="Medium List 1 Accent 3" w:semiHidden="0" w:uiPriority="65" w:unhideWhenUsed="0"/>
+    <w:lsdException w:name="Medium List 2 Accent 3" w:semiHidden="0" w:uiPriority="66" w:unhideWhenUsed="0"/>
+    <w:lsdException w:name="Medium Grid 1 Accent 3" w:semiHidden="0" w:uiPriority="67" w:unhideWhenUsed="0"/>
+    <w:lsdException w:name="Medium Grid 2 Accent 3" w:semiHidden="0" w:uiPriority="68" w:unhideWhenUsed="0"/>
+    <w:lsdException w:name="Medium Grid 3 Accent 3" w:semiHidden="0" w:uiPriority="69" w:unhideWhenUsed="0"/>
+    <w:lsdException w:name="Dark List Accent 3" w:semiHidden="0" w:uiPriority="70" w:unhideWhenUsed="0"/>
+    <w:lsdException w:name="Colorful Shading Accent 3" w:semiHidden="0" w:uiPriority="71" w:unhideWhenUsed="0"/>
+    <w:lsdException w:name="Colorful List Accent 3" w:semiHidden="0" w:uiPriority="72" w:unhideWhenUsed="0"/>
+    <w:lsdException w:name="Colorful Grid Accent 3" w:semiHidden="0" w:uiPriority="73" w:unhideWhenUsed="0"/>
+    <w:lsdException w:name="Light Shading Accent 4" w:semiHidden="0" w:uiPriority="60" w:unhideWhenUsed="0"/>
+    <w:lsdException w:name="Light List Accent 4" w:semiHidden="0" w:uiPriority="61" w:unhideWhenUsed="0"/>
+    <w:lsdException w:name="Light Grid Accent 4" w:semiHidden="0" w:uiPriority="62" w:unhideWhenUsed="0"/>
+    <w:lsdException w:name="Medium Shading 1 Accent 4" w:semiHidden="0" w:uiPriority="63" w:unhideWhenUsed="0"/>
+    <w:lsdException w:name="Medium Shading 2 Accent 4" w:semiHidden="0" w:uiPriority="64" w:unhideWhenUsed="0"/>
+    <w:lsdException w:name="Medium List 1 Accent 4" w:semiHidden="0" w:uiPriority="65" w:unhideWhenUsed="0"/>
+    <w:lsdException w:name="Medium List 2 Accent 4" w:semiHidden="0" w:uiPriority="66" w:unhideWhenUsed="0"/>
+    <w:lsdException w:name="Medium Grid 1 Accent 4" w:semiHidden="0" w:uiPriority="67" w:unhideWhenUsed="0"/>
+    <w:lsdException w:name="Medium Grid 2 Accent 4" w:semiHidden="0" w:uiPriority="68" w:unhideWhenUsed="0"/>
+    <w:lsdException w:name="Medium Grid 3 Accent 4" w:semiHidden="0" w:uiPriority="69" w:unhideWhenUsed="0"/>
+    <w:lsdException w:name="Dark List Accent 4" w:semiHidden="0" w:uiPriority="70" w:unhideWhenUsed="0"/>
+    <w:lsdException w:name="Colorful Shading Accent 4" w:semiHidden="0" w:uiPriority="71" w:unhideWhenUsed="0"/>
+    <w:lsdException w:name="Colorful List Accent 4" w:semiHidden="0" w:uiPriority="72" w:unhideWhenUsed="0"/>
+    <w:lsdException w:name="Colorful Grid Accent 4" w:semiHidden="0" w:uiPriority="73" w:unhideWhenUsed="0"/>
+    <w:lsdException w:name="Light Shading Accent 5" w:semiHidden="0" w:uiPriority="60" w:unhideWhenUsed="0"/>
+    <w:lsdException w:name="Light List Accent 5" w:semiHidden="0" w:uiPriority="61" w:unhideWhenUsed="0"/>
+    <w:lsdException w:name="Light Grid Accent 5" w:semiHidden="0" w:uiPriority="62" w:unhideWhenUsed="0"/>
+    <w:lsdException w:name="Medium Shading 1 Accent 5" w:semiHidden="0" w:uiPriority="63" w:unhideWhenUsed="0"/>
+    <w:lsdException w:name="Medium Shading 2 Accent 5" w:semiHidden="0" w:uiPriority="64" w:unhideWhenUsed="0"/>
+    <w:lsdException w:name="Medium List 1 Accent 5" w:semiHidden="0" w:uiPriority="65" w:unhideWhenUsed="0"/>
+    <w:lsdException w:name="Medium List 2 Accent 5" w:semiHidden="0" w:uiPriority="66" w:unhideWhenUsed="0"/>
+    <w:lsdException w:name="Medium Grid 1 Accent 5" w:semiHidden="0" w:uiPriority="67" w:unhideWhenUsed="0"/>
+    <w:lsdException w:name="Medium Grid 2 Accent 5" w:semiHidden="0" w:uiPriority="68" w:unhideWhenUsed="0"/>
+    <w:lsdException w:name="Medium Grid 3 Accent 5" w:semiHidden="0" w:uiPriority="69" w:unhideWhenUsed="0"/>
+    <w:lsdException w:name="Dark List Accent 5" w:semiHidden="0" w:uiPriority="70" w:unhideWhenUsed="0"/>
+    <w:lsdException w:name="Colorful Shading Accent 5" w:semiHidden="0" w:uiPriority="71" w:unhideWhenUsed="0"/>
+    <w:lsdException w:name="Colorful List Accent 5" w:semiHidden="0" w:uiPriority="72" w:unhideWhenUsed="0"/>
+    <w:lsdException w:name="Colorful Grid Accent 5" w:semiHidden="0" w:uiPriority="73" w:unhideWhenUsed="0"/>
+    <w:lsdException w:name="Light Shading Accent 6" w:semiHidden="0" w:uiPriority="60" w:unhideWhenUsed="0"/>
+    <w:lsdException w:name="Light List Accent 6" w:semiHidden="0" w:uiPriority="61" w:unhideWhenUsed="0"/>
+    <w:lsdException w:name="Light Grid Accent 6" w:semiHidden="0" w:uiPriority="62" w:unhideWhenUsed="0"/>
+    <w:lsdException w:name="Medium Shading 1 Accent 6" w:semiHidden="0" w:uiPriority="63" w:unhideWhenUsed="0"/>
+    <w:lsdException w:name="Medium Shading 2 Accent 6" w:semiHidden="0" w:uiPriority="64" w:unhideWhenUsed="0"/>
+    <w:lsdException w:name="Medium List 1 Accent 6" w:semiHidden="0" w:uiPriority="65" w:unhideWhenUsed="0"/>
+    <w:lsdException w:name="Medium List 2 Accent 6" w:semiHidden="0" w:uiPriority="66" w:unhideWhenUsed="0"/>
+    <w:lsdException w:name="Medium Grid 1 Accent 6" w:semiHidden="0" w:uiPriority="67" w:unhideWhenUsed="0"/>
+    <w:lsdException w:name="Medium Grid 2 Accent 6" w:semiHidden="0" w:uiPriority="68" w:unhideWhenUsed="0"/>
+    <w:lsdException w:name="Medium Grid 3 Accent 6" w:semiHidden="0" w:uiPriority="69" w:unhideWhenUsed="0"/>
+    <w:lsdException w:name="Dark List Accent 6" w:semiHidden="0" w:uiPriority="70" w:unhideWhenUsed="0"/>
+    <w:lsdException w:name="Colorful Shading Accent 6" w:semiHidden="0" w:uiPriority="71" w:unhideWhenUsed="0"/>
+    <w:lsdException w:name="Colorful List Accent 6" w:semiHidden="0" w:uiPriority="72" w:unhideWhenUsed="0"/>
+    <w:lsdException w:name="Colorful Grid Accent 6" w:semiHidden="0" w:uiPriority="73" w:unhideWhenUsed="0"/>
+    <w:lsdException w:name="Subtle Emphasis" w:semiHidden="0" w:uiPriority="19" w:unhideWhenUsed="0" w:qFormat="1"/>
+    <w:lsdException w:name="Intense Emphasis" w:semiHidden="0" w:uiPriority="21" w:unhideWhenUsed="0" w:qFormat="1"/>
+    <w:lsdException w:name="Subtle Reference" w:semiHidden="0" w:uiPriority="31" w:unhideWhenUsed="0" w:qFormat="1"/>
+    <w:lsdException w:name="Intense Reference" w:semiHidden="0" w:uiPriority="32" w:unhideWhenUsed="0" w:qFormat="1"/>
+    <w:lsdException w:name="Book Title" w:semiHidden="0" w:uiPriority="33" w:unhideWhenUsed="0" w:qFormat="1"/>
+    <w:lsdException w:name="Bibliography" w:uiPriority="37"/>
+    <w:lsdException w:name="TOC Heading" w:uiPriority="39" w:qFormat="1"/>
   </w:latentStyles>
   <w:style w:type="paragraph" w:default="1" w:styleId="Normal">
     <w:name w:val="Normal"/>
@@ -16362,6 +16454,7 @@
       <w:spacing w:after="0" w:line="240" w:lineRule="auto"/>
     </w:pPr>
     <w:tblPr>
+      <w:tblInd w:w="0" w:type="dxa"/>
       <w:tblBorders>
         <w:top w:val="single" w:sz="4" w:space="0" w:color="auto"/>
         <w:left w:val="single" w:sz="4" w:space="0" w:color="auto"/>
@@ -16370,6 +16463,12 @@
         <w:insideH w:val="single" w:sz="4" w:space="0" w:color="auto"/>
         <w:insideV w:val="single" w:sz="4" w:space="0" w:color="auto"/>
       </w:tblBorders>
+      <w:tblCellMar>
+        <w:top w:w="0" w:type="dxa"/>
+        <w:left w:w="108" w:type="dxa"/>
+        <w:bottom w:w="0" w:type="dxa"/>
+        <w:right w:w="108" w:type="dxa"/>
+      </w:tblCellMar>
     </w:tblPr>
   </w:style>
   <w:style w:type="paragraph" w:styleId="SemEspaamento">
@@ -16517,6 +16616,7 @@
       <w:spacing w:after="0" w:line="240" w:lineRule="auto"/>
     </w:pPr>
     <w:tblPr>
+      <w:tblInd w:w="0" w:type="dxa"/>
       <w:tblBorders>
         <w:top w:val="single" w:sz="4" w:space="0" w:color="auto"/>
         <w:left w:val="single" w:sz="4" w:space="0" w:color="auto"/>
@@ -16525,6 +16625,411 @@
         <w:insideH w:val="single" w:sz="4" w:space="0" w:color="auto"/>
         <w:insideV w:val="single" w:sz="4" w:space="0" w:color="auto"/>
       </w:tblBorders>
+      <w:tblCellMar>
+        <w:top w:w="0" w:type="dxa"/>
+        <w:left w:w="108" w:type="dxa"/>
+        <w:bottom w:w="0" w:type="dxa"/>
+        <w:right w:w="108" w:type="dxa"/>
+      </w:tblCellMar>
+    </w:tblPr>
+  </w:style>
+</w:styles>
+</file>
+
+<file path=word/stylesWithEffects.xml><?xml version="1.0" encoding="utf-8"?>
+<w:styles xmlns:wpc="http://schemas.microsoft.com/office/word/2010/wordprocessingCanvas" xmlns:mc="http://schemas.openxmlformats.org/markup-compatibility/2006" xmlns:o="urn:schemas-microsoft-com:office:office" xmlns:r="http://schemas.openxmlformats.org/officeDocument/2006/relationships" xmlns:m="http://schemas.openxmlformats.org/officeDocument/2006/math" xmlns:v="urn:schemas-microsoft-com:vml" xmlns:wp14="http://schemas.microsoft.com/office/word/2010/wordprocessingDrawing" xmlns:wp="http://schemas.openxmlformats.org/drawingml/2006/wordprocessingDrawing" xmlns:w10="urn:schemas-microsoft-com:office:word" xmlns:w="http://schemas.openxmlformats.org/wordprocessingml/2006/main" xmlns:w14="http://schemas.microsoft.com/office/word/2010/wordml" xmlns:wpg="http://schemas.microsoft.com/office/word/2010/wordprocessingGroup" xmlns:wpi="http://schemas.microsoft.com/office/word/2010/wordprocessingInk" xmlns:wne="http://schemas.microsoft.com/office/word/2006/wordml" xmlns:wps="http://schemas.microsoft.com/office/word/2010/wordprocessingShape" mc:Ignorable="w14 wp14">
+  <w:docDefaults>
+    <w:rPrDefault>
+      <w:rPr>
+        <w:rFonts w:asciiTheme="minorHAnsi" w:eastAsiaTheme="minorHAnsi" w:hAnsiTheme="minorHAnsi" w:cstheme="minorBidi"/>
+        <w:sz w:val="22"/>
+        <w:szCs w:val="22"/>
+        <w:lang w:val="pt-BR" w:eastAsia="en-US" w:bidi="ar-SA"/>
+      </w:rPr>
+    </w:rPrDefault>
+    <w:pPrDefault>
+      <w:pPr>
+        <w:spacing w:after="160" w:line="259" w:lineRule="auto"/>
+      </w:pPr>
+    </w:pPrDefault>
+  </w:docDefaults>
+  <w:latentStyles w:defLockedState="0" w:defUIPriority="99" w:defSemiHidden="1" w:defUnhideWhenUsed="1" w:defQFormat="0" w:count="267">
+    <w:lsdException w:name="Normal" w:semiHidden="0" w:uiPriority="0" w:unhideWhenUsed="0" w:qFormat="1"/>
+    <w:lsdException w:name="heading 1" w:semiHidden="0" w:uiPriority="9" w:unhideWhenUsed="0" w:qFormat="1"/>
+    <w:lsdException w:name="heading 2" w:uiPriority="9" w:qFormat="1"/>
+    <w:lsdException w:name="heading 3" w:uiPriority="9" w:qFormat="1"/>
+    <w:lsdException w:name="heading 4" w:uiPriority="9" w:qFormat="1"/>
+    <w:lsdException w:name="heading 5" w:uiPriority="9" w:qFormat="1"/>
+    <w:lsdException w:name="heading 6" w:uiPriority="9" w:qFormat="1"/>
+    <w:lsdException w:name="heading 7" w:uiPriority="9" w:qFormat="1"/>
+    <w:lsdException w:name="heading 8" w:uiPriority="9" w:qFormat="1"/>
+    <w:lsdException w:name="heading 9" w:uiPriority="9" w:qFormat="1"/>
+    <w:lsdException w:name="toc 1" w:uiPriority="39"/>
+    <w:lsdException w:name="toc 2" w:uiPriority="39"/>
+    <w:lsdException w:name="toc 3" w:uiPriority="39"/>
+    <w:lsdException w:name="toc 4" w:uiPriority="39"/>
+    <w:lsdException w:name="toc 5" w:uiPriority="39"/>
+    <w:lsdException w:name="toc 6" w:uiPriority="39"/>
+    <w:lsdException w:name="toc 7" w:uiPriority="39"/>
+    <w:lsdException w:name="toc 8" w:uiPriority="39"/>
+    <w:lsdException w:name="toc 9" w:uiPriority="39"/>
+    <w:lsdException w:name="caption" w:uiPriority="35" w:qFormat="1"/>
+    <w:lsdException w:name="Title" w:semiHidden="0" w:uiPriority="10" w:unhideWhenUsed="0" w:qFormat="1"/>
+    <w:lsdException w:name="Default Paragraph Font" w:uiPriority="1"/>
+    <w:lsdException w:name="Subtitle" w:semiHidden="0" w:uiPriority="11" w:unhideWhenUsed="0" w:qFormat="1"/>
+    <w:lsdException w:name="Strong" w:semiHidden="0" w:uiPriority="22" w:unhideWhenUsed="0" w:qFormat="1"/>
+    <w:lsdException w:name="Emphasis" w:semiHidden="0" w:uiPriority="20" w:unhideWhenUsed="0" w:qFormat="1"/>
+    <w:lsdException w:name="Table Grid" w:semiHidden="0" w:uiPriority="39" w:unhideWhenUsed="0"/>
+    <w:lsdException w:name="Placeholder Text" w:unhideWhenUsed="0"/>
+    <w:lsdException w:name="No Spacing" w:semiHidden="0" w:uiPriority="1" w:unhideWhenUsed="0" w:qFormat="1"/>
+    <w:lsdException w:name="Light Shading" w:semiHidden="0" w:uiPriority="60" w:unhideWhenUsed="0"/>
+    <w:lsdException w:name="Light List" w:semiHidden="0" w:uiPriority="61" w:unhideWhenUsed="0"/>
+    <w:lsdException w:name="Light Grid" w:semiHidden="0" w:uiPriority="62" w:unhideWhenUsed="0"/>
+    <w:lsdException w:name="Medium Shading 1" w:semiHidden="0" w:uiPriority="63" w:unhideWhenUsed="0"/>
+    <w:lsdException w:name="Medium Shading 2" w:semiHidden="0" w:uiPriority="64" w:unhideWhenUsed="0"/>
+    <w:lsdException w:name="Medium List 1" w:semiHidden="0" w:uiPriority="65" w:unhideWhenUsed="0"/>
+    <w:lsdException w:name="Medium List 2" w:semiHidden="0" w:uiPriority="66" w:unhideWhenUsed="0"/>
+    <w:lsdException w:name="Medium Grid 1" w:semiHidden="0" w:uiPriority="67" w:unhideWhenUsed="0"/>
+    <w:lsdException w:name="Medium Grid 2" w:semiHidden="0" w:uiPriority="68" w:unhideWhenUsed="0"/>
+    <w:lsdException w:name="Medium Grid 3" w:semiHidden="0" w:uiPriority="69" w:unhideWhenUsed="0"/>
+    <w:lsdException w:name="Dark List" w:semiHidden="0" w:uiPriority="70" w:unhideWhenUsed="0"/>
+    <w:lsdException w:name="Colorful Shading" w:semiHidden="0" w:uiPriority="71" w:unhideWhenUsed="0"/>
+    <w:lsdException w:name="Colorful List" w:semiHidden="0" w:uiPriority="72" w:unhideWhenUsed="0"/>
+    <w:lsdException w:name="Colorful Grid" w:semiHidden="0" w:uiPriority="73" w:unhideWhenUsed="0"/>
+    <w:lsdException w:name="Light Shading Accent 1" w:semiHidden="0" w:uiPriority="60" w:unhideWhenUsed="0"/>
+    <w:lsdException w:name="Light List Accent 1" w:semiHidden="0" w:uiPriority="61" w:unhideWhenUsed="0"/>
+    <w:lsdException w:name="Light Grid Accent 1" w:semiHidden="0" w:uiPriority="62" w:unhideWhenUsed="0"/>
+    <w:lsdException w:name="Medium Shading 1 Accent 1" w:semiHidden="0" w:uiPriority="63" w:unhideWhenUsed="0"/>
+    <w:lsdException w:name="Medium Shading 2 Accent 1" w:semiHidden="0" w:uiPriority="64" w:unhideWhenUsed="0"/>
+    <w:lsdException w:name="Medium List 1 Accent 1" w:semiHidden="0" w:uiPriority="65" w:unhideWhenUsed="0"/>
+    <w:lsdException w:name="Revision" w:unhideWhenUsed="0"/>
+    <w:lsdException w:name="List Paragraph" w:semiHidden="0" w:uiPriority="34" w:unhideWhenUsed="0" w:qFormat="1"/>
+    <w:lsdException w:name="Quote" w:semiHidden="0" w:uiPriority="29" w:unhideWhenUsed="0" w:qFormat="1"/>
+    <w:lsdException w:name="Intense Quote" w:semiHidden="0" w:uiPriority="30" w:unhideWhenUsed="0" w:qFormat="1"/>
+    <w:lsdException w:name="Medium List 2 Accent 1" w:semiHidden="0" w:uiPriority="66" w:unhideWhenUsed="0"/>
+    <w:lsdException w:name="Medium Grid 1 Accent 1" w:semiHidden="0" w:uiPriority="67" w:unhideWhenUsed="0"/>
+    <w:lsdException w:name="Medium Grid 2 Accent 1" w:semiHidden="0" w:uiPriority="68" w:unhideWhenUsed="0"/>
+    <w:lsdException w:name="Medium Grid 3 Accent 1" w:semiHidden="0" w:uiPriority="69" w:unhideWhenUsed="0"/>
+    <w:lsdException w:name="Dark List Accent 1" w:semiHidden="0" w:uiPriority="70" w:unhideWhenUsed="0"/>
+    <w:lsdException w:name="Colorful Shading Accent 1" w:semiHidden="0" w:uiPriority="71" w:unhideWhenUsed="0"/>
+    <w:lsdException w:name="Colorful List Accent 1" w:semiHidden="0" w:uiPriority="72" w:unhideWhenUsed="0"/>
+    <w:lsdException w:name="Colorful Grid Accent 1" w:semiHidden="0" w:uiPriority="73" w:unhideWhenUsed="0"/>
+    <w:lsdException w:name="Light Shading Accent 2" w:semiHidden="0" w:uiPriority="60" w:unhideWhenUsed="0"/>
+    <w:lsdException w:name="Light List Accent 2" w:semiHidden="0" w:uiPriority="61" w:unhideWhenUsed="0"/>
+    <w:lsdException w:name="Light Grid Accent 2" w:semiHidden="0" w:uiPriority="62" w:unhideWhenUsed="0"/>
+    <w:lsdException w:name="Medium Shading 1 Accent 2" w:semiHidden="0" w:uiPriority="63" w:unhideWhenUsed="0"/>
+    <w:lsdException w:name="Medium Shading 2 Accent 2" w:semiHidden="0" w:uiPriority="64" w:unhideWhenUsed="0"/>
+    <w:lsdException w:name="Medium List 1 Accent 2" w:semiHidden="0" w:uiPriority="65" w:unhideWhenUsed="0"/>
+    <w:lsdException w:name="Medium List 2 Accent 2" w:semiHidden="0" w:uiPriority="66" w:unhideWhenUsed="0"/>
+    <w:lsdException w:name="Medium Grid 1 Accent 2" w:semiHidden="0" w:uiPriority="67" w:unhideWhenUsed="0"/>
+    <w:lsdException w:name="Medium Grid 2 Accent 2" w:semiHidden="0" w:uiPriority="68" w:unhideWhenUsed="0"/>
+    <w:lsdException w:name="Medium Grid 3 Accent 2" w:semiHidden="0" w:uiPriority="69" w:unhideWhenUsed="0"/>
+    <w:lsdException w:name="Dark List Accent 2" w:semiHidden="0" w:uiPriority="70" w:unhideWhenUsed="0"/>
+    <w:lsdException w:name="Colorful Shading Accent 2" w:semiHidden="0" w:uiPriority="71" w:unhideWhenUsed="0"/>
+    <w:lsdException w:name="Colorful List Accent 2" w:semiHidden="0" w:uiPriority="72" w:unhideWhenUsed="0"/>
+    <w:lsdException w:name="Colorful Grid Accent 2" w:semiHidden="0" w:uiPriority="73" w:unhideWhenUsed="0"/>
+    <w:lsdException w:name="Light Shading Accent 3" w:semiHidden="0" w:uiPriority="60" w:unhideWhenUsed="0"/>
+    <w:lsdException w:name="Light List Accent 3" w:semiHidden="0" w:uiPriority="61" w:unhideWhenUsed="0"/>
+    <w:lsdException w:name="Light Grid Accent 3" w:semiHidden="0" w:uiPriority="62" w:unhideWhenUsed="0"/>
+    <w:lsdException w:name="Medium Shading 1 Accent 3" w:semiHidden="0" w:uiPriority="63" w:unhideWhenUsed="0"/>
+    <w:lsdException w:name="Medium Shading 2 Accent 3" w:semiHidden="0" w:uiPriority="64" w:unhideWhenUsed="0"/>
+    <w:lsdException w:name="Medium List 1 Accent 3" w:semiHidden="0" w:uiPriority="65" w:unhideWhenUsed="0"/>
+    <w:lsdException w:name="Medium List 2 Accent 3" w:semiHidden="0" w:uiPriority="66" w:unhideWhenUsed="0"/>
+    <w:lsdException w:name="Medium Grid 1 Accent 3" w:semiHidden="0" w:uiPriority="67" w:unhideWhenUsed="0"/>
+    <w:lsdException w:name="Medium Grid 2 Accent 3" w:semiHidden="0" w:uiPriority="68" w:unhideWhenUsed="0"/>
+    <w:lsdException w:name="Medium Grid 3 Accent 3" w:semiHidden="0" w:uiPriority="69" w:unhideWhenUsed="0"/>
+    <w:lsdException w:name="Dark List Accent 3" w:semiHidden="0" w:uiPriority="70" w:unhideWhenUsed="0"/>
+    <w:lsdException w:name="Colorful Shading Accent 3" w:semiHidden="0" w:uiPriority="71" w:unhideWhenUsed="0"/>
+    <w:lsdException w:name="Colorful List Accent 3" w:semiHidden="0" w:uiPriority="72" w:unhideWhenUsed="0"/>
+    <w:lsdException w:name="Colorful Grid Accent 3" w:semiHidden="0" w:uiPriority="73" w:unhideWhenUsed="0"/>
+    <w:lsdException w:name="Light Shading Accent 4" w:semiHidden="0" w:uiPriority="60" w:unhideWhenUsed="0"/>
+    <w:lsdException w:name="Light List Accent 4" w:semiHidden="0" w:uiPriority="61" w:unhideWhenUsed="0"/>
+    <w:lsdException w:name="Light Grid Accent 4" w:semiHidden="0" w:uiPriority="62" w:unhideWhenUsed="0"/>
+    <w:lsdException w:name="Medium Shading 1 Accent 4" w:semiHidden="0" w:uiPriority="63" w:unhideWhenUsed="0"/>
+    <w:lsdException w:name="Medium Shading 2 Accent 4" w:semiHidden="0" w:uiPriority="64" w:unhideWhenUsed="0"/>
+    <w:lsdException w:name="Medium List 1 Accent 4" w:semiHidden="0" w:uiPriority="65" w:unhideWhenUsed="0"/>
+    <w:lsdException w:name="Medium List 2 Accent 4" w:semiHidden="0" w:uiPriority="66" w:unhideWhenUsed="0"/>
+    <w:lsdException w:name="Medium Grid 1 Accent 4" w:semiHidden="0" w:uiPriority="67" w:unhideWhenUsed="0"/>
+    <w:lsdException w:name="Medium Grid 2 Accent 4" w:semiHidden="0" w:uiPriority="68" w:unhideWhenUsed="0"/>
+    <w:lsdException w:name="Medium Grid 3 Accent 4" w:semiHidden="0" w:uiPriority="69" w:unhideWhenUsed="0"/>
+    <w:lsdException w:name="Dark List Accent 4" w:semiHidden="0" w:uiPriority="70" w:unhideWhenUsed="0"/>
+    <w:lsdException w:name="Colorful Shading Accent 4" w:semiHidden="0" w:uiPriority="71" w:unhideWhenUsed="0"/>
+    <w:lsdException w:name="Colorful List Accent 4" w:semiHidden="0" w:uiPriority="72" w:unhideWhenUsed="0"/>
+    <w:lsdException w:name="Colorful Grid Accent 4" w:semiHidden="0" w:uiPriority="73" w:unhideWhenUsed="0"/>
+    <w:lsdException w:name="Light Shading Accent 5" w:semiHidden="0" w:uiPriority="60" w:unhideWhenUsed="0"/>
+    <w:lsdException w:name="Light List Accent 5" w:semiHidden="0" w:uiPriority="61" w:unhideWhenUsed="0"/>
+    <w:lsdException w:name="Light Grid Accent 5" w:semiHidden="0" w:uiPriority="62" w:unhideWhenUsed="0"/>
+    <w:lsdException w:name="Medium Shading 1 Accent 5" w:semiHidden="0" w:uiPriority="63" w:unhideWhenUsed="0"/>
+    <w:lsdException w:name="Medium Shading 2 Accent 5" w:semiHidden="0" w:uiPriority="64" w:unhideWhenUsed="0"/>
+    <w:lsdException w:name="Medium List 1 Accent 5" w:semiHidden="0" w:uiPriority="65" w:unhideWhenUsed="0"/>
+    <w:lsdException w:name="Medium List 2 Accent 5" w:semiHidden="0" w:uiPriority="66" w:unhideWhenUsed="0"/>
+    <w:lsdException w:name="Medium Grid 1 Accent 5" w:semiHidden="0" w:uiPriority="67" w:unhideWhenUsed="0"/>
+    <w:lsdException w:name="Medium Grid 2 Accent 5" w:semiHidden="0" w:uiPriority="68" w:unhideWhenUsed="0"/>
+    <w:lsdException w:name="Medium Grid 3 Accent 5" w:semiHidden="0" w:uiPriority="69" w:unhideWhenUsed="0"/>
+    <w:lsdException w:name="Dark List Accent 5" w:semiHidden="0" w:uiPriority="70" w:unhideWhenUsed="0"/>
+    <w:lsdException w:name="Colorful Shading Accent 5" w:semiHidden="0" w:uiPriority="71" w:unhideWhenUsed="0"/>
+    <w:lsdException w:name="Colorful List Accent 5" w:semiHidden="0" w:uiPriority="72" w:unhideWhenUsed="0"/>
+    <w:lsdException w:name="Colorful Grid Accent 5" w:semiHidden="0" w:uiPriority="73" w:unhideWhenUsed="0"/>
+    <w:lsdException w:name="Light Shading Accent 6" w:semiHidden="0" w:uiPriority="60" w:unhideWhenUsed="0"/>
+    <w:lsdException w:name="Light List Accent 6" w:semiHidden="0" w:uiPriority="61" w:unhideWhenUsed="0"/>
+    <w:lsdException w:name="Light Grid Accent 6" w:semiHidden="0" w:uiPriority="62" w:unhideWhenUsed="0"/>
+    <w:lsdException w:name="Medium Shading 1 Accent 6" w:semiHidden="0" w:uiPriority="63" w:unhideWhenUsed="0"/>
+    <w:lsdException w:name="Medium Shading 2 Accent 6" w:semiHidden="0" w:uiPriority="64" w:unhideWhenUsed="0"/>
+    <w:lsdException w:name="Medium List 1 Accent 6" w:semiHidden="0" w:uiPriority="65" w:unhideWhenUsed="0"/>
+    <w:lsdException w:name="Medium List 2 Accent 6" w:semiHidden="0" w:uiPriority="66" w:unhideWhenUsed="0"/>
+    <w:lsdException w:name="Medium Grid 1 Accent 6" w:semiHidden="0" w:uiPriority="67" w:unhideWhenUsed="0"/>
+    <w:lsdException w:name="Medium Grid 2 Accent 6" w:semiHidden="0" w:uiPriority="68" w:unhideWhenUsed="0"/>
+    <w:lsdException w:name="Medium Grid 3 Accent 6" w:semiHidden="0" w:uiPriority="69" w:unhideWhenUsed="0"/>
+    <w:lsdException w:name="Dark List Accent 6" w:semiHidden="0" w:uiPriority="70" w:unhideWhenUsed="0"/>
+    <w:lsdException w:name="Colorful Shading Accent 6" w:semiHidden="0" w:uiPriority="71" w:unhideWhenUsed="0"/>
+    <w:lsdException w:name="Colorful List Accent 6" w:semiHidden="0" w:uiPriority="72" w:unhideWhenUsed="0"/>
+    <w:lsdException w:name="Colorful Grid Accent 6" w:semiHidden="0" w:uiPriority="73" w:unhideWhenUsed="0"/>
+    <w:lsdException w:name="Subtle Emphasis" w:semiHidden="0" w:uiPriority="19" w:unhideWhenUsed="0" w:qFormat="1"/>
+    <w:lsdException w:name="Intense Emphasis" w:semiHidden="0" w:uiPriority="21" w:unhideWhenUsed="0" w:qFormat="1"/>
+    <w:lsdException w:name="Subtle Reference" w:semiHidden="0" w:uiPriority="31" w:unhideWhenUsed="0" w:qFormat="1"/>
+    <w:lsdException w:name="Intense Reference" w:semiHidden="0" w:uiPriority="32" w:unhideWhenUsed="0" w:qFormat="1"/>
+    <w:lsdException w:name="Book Title" w:semiHidden="0" w:uiPriority="33" w:unhideWhenUsed="0" w:qFormat="1"/>
+    <w:lsdException w:name="Bibliography" w:uiPriority="37"/>
+    <w:lsdException w:name="TOC Heading" w:uiPriority="39" w:qFormat="1"/>
+  </w:latentStyles>
+  <w:style w:type="paragraph" w:default="1" w:styleId="Normal">
+    <w:name w:val="Normal"/>
+    <w:qFormat/>
+    <w:rsid w:val="00AB1599"/>
+    <w:rPr>
+      <w:rFonts w:ascii="Roboto" w:hAnsi="Roboto"/>
+    </w:rPr>
+  </w:style>
+  <w:style w:type="paragraph" w:styleId="Ttulo1">
+    <w:name w:val="heading 1"/>
+    <w:basedOn w:val="Normal"/>
+    <w:next w:val="Normal"/>
+    <w:link w:val="Ttulo1Char"/>
+    <w:uiPriority w:val="9"/>
+    <w:qFormat/>
+    <w:rsid w:val="00AB1599"/>
+    <w:pPr>
+      <w:spacing w:line="276" w:lineRule="auto"/>
+      <w:outlineLvl w:val="0"/>
+    </w:pPr>
+    <w:rPr>
+      <w:b/>
+      <w:sz w:val="28"/>
+    </w:rPr>
+  </w:style>
+  <w:style w:type="character" w:default="1" w:styleId="Fontepargpadro">
+    <w:name w:val="Default Paragraph Font"/>
+    <w:uiPriority w:val="1"/>
+    <w:semiHidden/>
+    <w:unhideWhenUsed/>
+  </w:style>
+  <w:style w:type="table" w:default="1" w:styleId="Tabelanormal">
+    <w:name w:val="Normal Table"/>
+    <w:uiPriority w:val="99"/>
+    <w:semiHidden/>
+    <w:unhideWhenUsed/>
+    <w:tblPr>
+      <w:tblInd w:w="0" w:type="dxa"/>
+      <w:tblCellMar>
+        <w:top w:w="0" w:type="dxa"/>
+        <w:left w:w="108" w:type="dxa"/>
+        <w:bottom w:w="0" w:type="dxa"/>
+        <w:right w:w="108" w:type="dxa"/>
+      </w:tblCellMar>
+    </w:tblPr>
+  </w:style>
+  <w:style w:type="numbering" w:default="1" w:styleId="Semlista">
+    <w:name w:val="No List"/>
+    <w:uiPriority w:val="99"/>
+    <w:semiHidden/>
+    <w:unhideWhenUsed/>
+  </w:style>
+  <w:style w:type="table" w:styleId="Tabelacomgrade">
+    <w:name w:val="Table Grid"/>
+    <w:basedOn w:val="Tabelanormal"/>
+    <w:uiPriority w:val="39"/>
+    <w:rsid w:val="00AB1599"/>
+    <w:pPr>
+      <w:spacing w:after="0" w:line="240" w:lineRule="auto"/>
+    </w:pPr>
+    <w:tblPr>
+      <w:tblInd w:w="0" w:type="dxa"/>
+      <w:tblBorders>
+        <w:top w:val="single" w:sz="4" w:space="0" w:color="auto"/>
+        <w:left w:val="single" w:sz="4" w:space="0" w:color="auto"/>
+        <w:bottom w:val="single" w:sz="4" w:space="0" w:color="auto"/>
+        <w:right w:val="single" w:sz="4" w:space="0" w:color="auto"/>
+        <w:insideH w:val="single" w:sz="4" w:space="0" w:color="auto"/>
+        <w:insideV w:val="single" w:sz="4" w:space="0" w:color="auto"/>
+      </w:tblBorders>
+      <w:tblCellMar>
+        <w:top w:w="0" w:type="dxa"/>
+        <w:left w:w="108" w:type="dxa"/>
+        <w:bottom w:w="0" w:type="dxa"/>
+        <w:right w:w="108" w:type="dxa"/>
+      </w:tblCellMar>
+    </w:tblPr>
+  </w:style>
+  <w:style w:type="paragraph" w:styleId="SemEspaamento">
+    <w:name w:val="No Spacing"/>
+    <w:uiPriority w:val="1"/>
+    <w:qFormat/>
+    <w:rsid w:val="00AB1599"/>
+    <w:pPr>
+      <w:spacing w:after="0" w:line="240" w:lineRule="auto"/>
+    </w:pPr>
+    <w:rPr>
+      <w:rFonts w:ascii="Roboto" w:hAnsi="Roboto"/>
+    </w:rPr>
+  </w:style>
+  <w:style w:type="character" w:customStyle="1" w:styleId="Ttulo1Char">
+    <w:name w:val="Título 1 Char"/>
+    <w:basedOn w:val="Fontepargpadro"/>
+    <w:link w:val="Ttulo1"/>
+    <w:uiPriority w:val="9"/>
+    <w:rsid w:val="00AB1599"/>
+    <w:rPr>
+      <w:rFonts w:ascii="Roboto" w:hAnsi="Roboto"/>
+      <w:b/>
+      <w:sz w:val="28"/>
+    </w:rPr>
+  </w:style>
+  <w:style w:type="paragraph" w:styleId="PargrafodaLista">
+    <w:name w:val="List Paragraph"/>
+    <w:basedOn w:val="Normal"/>
+    <w:uiPriority w:val="34"/>
+    <w:qFormat/>
+    <w:rsid w:val="009224C5"/>
+    <w:pPr>
+      <w:ind w:left="720"/>
+      <w:contextualSpacing/>
+    </w:pPr>
+  </w:style>
+  <w:style w:type="character" w:styleId="Refdecomentrio">
+    <w:name w:val="annotation reference"/>
+    <w:basedOn w:val="Fontepargpadro"/>
+    <w:uiPriority w:val="99"/>
+    <w:semiHidden/>
+    <w:unhideWhenUsed/>
+    <w:rsid w:val="000C7A61"/>
+    <w:rPr>
+      <w:sz w:val="16"/>
+      <w:szCs w:val="16"/>
+    </w:rPr>
+  </w:style>
+  <w:style w:type="paragraph" w:styleId="Textodecomentrio">
+    <w:name w:val="annotation text"/>
+    <w:basedOn w:val="Normal"/>
+    <w:link w:val="TextodecomentrioChar"/>
+    <w:uiPriority w:val="99"/>
+    <w:semiHidden/>
+    <w:unhideWhenUsed/>
+    <w:rsid w:val="000C7A61"/>
+    <w:pPr>
+      <w:spacing w:line="240" w:lineRule="auto"/>
+    </w:pPr>
+    <w:rPr>
+      <w:sz w:val="20"/>
+      <w:szCs w:val="20"/>
+    </w:rPr>
+  </w:style>
+  <w:style w:type="character" w:customStyle="1" w:styleId="TextodecomentrioChar">
+    <w:name w:val="Texto de comentário Char"/>
+    <w:basedOn w:val="Fontepargpadro"/>
+    <w:link w:val="Textodecomentrio"/>
+    <w:uiPriority w:val="99"/>
+    <w:semiHidden/>
+    <w:rsid w:val="000C7A61"/>
+    <w:rPr>
+      <w:rFonts w:ascii="Roboto" w:hAnsi="Roboto"/>
+      <w:sz w:val="20"/>
+      <w:szCs w:val="20"/>
+    </w:rPr>
+  </w:style>
+  <w:style w:type="paragraph" w:styleId="Assuntodocomentrio">
+    <w:name w:val="annotation subject"/>
+    <w:basedOn w:val="Textodecomentrio"/>
+    <w:next w:val="Textodecomentrio"/>
+    <w:link w:val="AssuntodocomentrioChar"/>
+    <w:uiPriority w:val="99"/>
+    <w:semiHidden/>
+    <w:unhideWhenUsed/>
+    <w:rsid w:val="000C7A61"/>
+    <w:rPr>
+      <w:b/>
+      <w:bCs/>
+    </w:rPr>
+  </w:style>
+  <w:style w:type="character" w:customStyle="1" w:styleId="AssuntodocomentrioChar">
+    <w:name w:val="Assunto do comentário Char"/>
+    <w:basedOn w:val="TextodecomentrioChar"/>
+    <w:link w:val="Assuntodocomentrio"/>
+    <w:uiPriority w:val="99"/>
+    <w:semiHidden/>
+    <w:rsid w:val="000C7A61"/>
+    <w:rPr>
+      <w:rFonts w:ascii="Roboto" w:hAnsi="Roboto"/>
+      <w:b/>
+      <w:bCs/>
+      <w:sz w:val="20"/>
+      <w:szCs w:val="20"/>
+    </w:rPr>
+  </w:style>
+  <w:style w:type="paragraph" w:styleId="Textodebalo">
+    <w:name w:val="Balloon Text"/>
+    <w:basedOn w:val="Normal"/>
+    <w:link w:val="TextodebaloChar"/>
+    <w:uiPriority w:val="99"/>
+    <w:semiHidden/>
+    <w:unhideWhenUsed/>
+    <w:rsid w:val="000C7A61"/>
+    <w:pPr>
+      <w:spacing w:after="0" w:line="240" w:lineRule="auto"/>
+    </w:pPr>
+    <w:rPr>
+      <w:rFonts w:ascii="Segoe UI" w:hAnsi="Segoe UI" w:cs="Segoe UI"/>
+      <w:sz w:val="18"/>
+      <w:szCs w:val="18"/>
+    </w:rPr>
+  </w:style>
+  <w:style w:type="character" w:customStyle="1" w:styleId="TextodebaloChar">
+    <w:name w:val="Texto de balão Char"/>
+    <w:basedOn w:val="Fontepargpadro"/>
+    <w:link w:val="Textodebalo"/>
+    <w:uiPriority w:val="99"/>
+    <w:semiHidden/>
+    <w:rsid w:val="000C7A61"/>
+    <w:rPr>
+      <w:rFonts w:ascii="Segoe UI" w:hAnsi="Segoe UI" w:cs="Segoe UI"/>
+      <w:sz w:val="18"/>
+      <w:szCs w:val="18"/>
+    </w:rPr>
+  </w:style>
+  <w:style w:type="table" w:customStyle="1" w:styleId="Tabelacomgrade1">
+    <w:name w:val="Tabela com grade1"/>
+    <w:basedOn w:val="Tabelanormal"/>
+    <w:next w:val="Tabelacomgrade"/>
+    <w:uiPriority w:val="39"/>
+    <w:rsid w:val="0043549D"/>
+    <w:pPr>
+      <w:spacing w:after="0" w:line="240" w:lineRule="auto"/>
+    </w:pPr>
+    <w:tblPr>
+      <w:tblInd w:w="0" w:type="dxa"/>
+      <w:tblBorders>
+        <w:top w:val="single" w:sz="4" w:space="0" w:color="auto"/>
+        <w:left w:val="single" w:sz="4" w:space="0" w:color="auto"/>
+        <w:bottom w:val="single" w:sz="4" w:space="0" w:color="auto"/>
+        <w:right w:val="single" w:sz="4" w:space="0" w:color="auto"/>
+        <w:insideH w:val="single" w:sz="4" w:space="0" w:color="auto"/>
+        <w:insideV w:val="single" w:sz="4" w:space="0" w:color="auto"/>
+      </w:tblBorders>
+      <w:tblCellMar>
+        <w:top w:w="0" w:type="dxa"/>
+        <w:left w:w="108" w:type="dxa"/>
+        <w:bottom w:w="0" w:type="dxa"/>
+        <w:right w:w="108" w:type="dxa"/>
+      </w:tblCellMar>
     </w:tblPr>
   </w:style>
 </w:styles>
@@ -16785,7 +17290,7 @@
   <a:extraClrSchemeLst/>
   <a:extLst>
     <a:ext uri="{05A4C25C-085E-4340-85A3-A5531E510DB2}">
-      <thm15:themeFamily xmlns:thm15="http://schemas.microsoft.com/office/thememl/2012/main" name="Office Theme" id="{62F939B6-93AF-4DB8-9C6B-D6C7DFDC589F}" vid="{4A3C46E8-61CC-4603-A589-7422A47A8E4A}"/>
+      <thm15:themeFamily xmlns="" xmlns:thm15="http://schemas.microsoft.com/office/thememl/2012/main" name="Office Theme" id="{62F939B6-93AF-4DB8-9C6B-D6C7DFDC589F}" vid="{4A3C46E8-61CC-4603-A589-7422A47A8E4A}"/>
     </a:ext>
   </a:extLst>
 </a:theme>
@@ -16796,7 +17301,7 @@
 </file>
 
 <file path=customXml/itemProps1.xml><?xml version="1.0" encoding="utf-8"?>
-<ds:datastoreItem xmlns:ds="http://schemas.openxmlformats.org/officeDocument/2006/customXml" ds:itemID="{66689895-CDC8-4E94-8957-63FBAFBF1F10}">
+<ds:datastoreItem xmlns:ds="http://schemas.openxmlformats.org/officeDocument/2006/customXml" ds:itemID="{D7786F33-7059-431E-BB88-8AB0ACC0F387}">
   <ds:schemaRefs>
     <ds:schemaRef ds:uri="http://schemas.openxmlformats.org/officeDocument/2006/bibliography"/>
   </ds:schemaRefs>

</xml_diff>

<commit_message>
Removida pasta incorreta e atualizados protótipos de funcionários
</commit_message>
<xml_diff>
--- a/2.Análise/2.1.Modelo de Caso de Uso - MCU/Descrições dos casos de uso.docx
+++ b/2.Análise/2.1.Modelo de Caso de Uso - MCU/Descrições dos casos de uso.docx
@@ -2502,8 +2502,6 @@
           <w:sz w:val="28"/>
         </w:rPr>
       </w:pPr>
-      <w:bookmarkStart w:id="0" w:name="_GoBack"/>
-      <w:bookmarkEnd w:id="0"/>
       <w:r>
         <w:br w:type="page"/>
       </w:r>
@@ -3401,7 +3399,7 @@
                 <w:tab w:val="left" w:pos="7215"/>
               </w:tabs>
             </w:pPr>
-            <w:bookmarkStart w:id="1" w:name="_Hlk492410541"/>
+            <w:bookmarkStart w:id="0" w:name="_Hlk492410541"/>
             <w:r>
               <w:rPr>
                 <w:b/>
@@ -3529,7 +3527,7 @@
                 <w:tab w:val="left" w:pos="7215"/>
               </w:tabs>
             </w:pPr>
-            <w:bookmarkStart w:id="2" w:name="_Hlk492411499"/>
+            <w:bookmarkStart w:id="1" w:name="_Hlk492411499"/>
             <w:r>
               <w:rPr>
                 <w:b/>
@@ -3646,8 +3644,8 @@
           </w:p>
         </w:tc>
       </w:tr>
+      <w:bookmarkEnd w:id="0"/>
       <w:bookmarkEnd w:id="1"/>
-      <w:bookmarkEnd w:id="2"/>
       <w:tr>
         <w:trPr>
           <w:trHeight w:val="136"/>
@@ -5641,13 +5639,7 @@
               <w:t>Sistema exibe uma lista de todas as categorias cadastradas</w:t>
             </w:r>
             <w:r>
-              <w:t xml:space="preserve"> (</w:t>
-            </w:r>
-            <w:r>
-              <w:t>com nome e quantidade em estoque</w:t>
-            </w:r>
-            <w:r>
-              <w:t>)</w:t>
+              <w:t xml:space="preserve"> (com nome e quantidade em estoque)</w:t>
             </w:r>
           </w:p>
           <w:p>
@@ -8751,23 +8743,11 @@
               </w:numPr>
             </w:pPr>
             <w:r>
-              <w:t>Sistema atualiza a lista para exibir todas as transportadoras e, ao lado de cada uma, seu respectivo número de usos em entradas</w:t>
-            </w:r>
-            <w:r>
-              <w:t xml:space="preserve"> em saídas</w:t>
-            </w:r>
-            <w:r>
-              <w:t xml:space="preserve">. A lista é ordenada em ordem </w:t>
+              <w:t xml:space="preserve">Sistema atualiza a lista para exibir todas as transportadoras e, ao lado de cada uma, seu respectivo número de usos em entradas em saídas. A lista é ordenada em ordem </w:t>
             </w:r>
             <w:r>
               <w:lastRenderedPageBreak/>
-              <w:t>decrescente</w:t>
-            </w:r>
-            <w:r>
-              <w:t xml:space="preserve"> com base no número de saídas</w:t>
-            </w:r>
-            <w:r>
-              <w:t>.</w:t>
+              <w:t>decrescente com base no número de saídas.</w:t>
             </w:r>
           </w:p>
           <w:p>
@@ -8857,19 +8837,7 @@
               <w:t xml:space="preserve"> número de saídas: </w:t>
             </w:r>
             <w:r>
-              <w:t xml:space="preserve">é exibida uma lista de todas as transportadoras cadastradas juntamente com suas respectivas quantidades de entradas e saídas realizadas. A transportadora ao topo da lista é a com maior </w:t>
-            </w:r>
-            <w:r>
-              <w:t xml:space="preserve">número de </w:t>
-            </w:r>
-            <w:r>
-              <w:t xml:space="preserve">usos em </w:t>
-            </w:r>
-            <w:r>
-              <w:t>saídas</w:t>
-            </w:r>
-            <w:r>
-              <w:t>.</w:t>
+              <w:t>é exibida uma lista de todas as transportadoras cadastradas juntamente com suas respectivas quantidades de entradas e saídas realizadas. A transportadora ao topo da lista é a com maior número de usos em saídas.</w:t>
             </w:r>
             <w:r>
               <w:br/>
@@ -9098,10 +9066,7 @@
               </w:numPr>
             </w:pPr>
             <w:r>
-              <w:t xml:space="preserve">Operador preenche todos os dados </w:t>
-            </w:r>
-            <w:r>
-              <w:t>relacionados à saída</w:t>
+              <w:t>Operador preenche todos os dados relacionados à saída</w:t>
             </w:r>
           </w:p>
           <w:p>
@@ -9293,7 +9258,7 @@
                 <w:b/>
               </w:rPr>
             </w:pPr>
-            <w:bookmarkStart w:id="3" w:name="_Hlk493757224"/>
+            <w:bookmarkStart w:id="2" w:name="_Hlk493757224"/>
             <w:r>
               <w:rPr>
                 <w:b/>
@@ -9522,7 +9487,7 @@
           </w:p>
         </w:tc>
       </w:tr>
-      <w:bookmarkEnd w:id="3"/>
+      <w:bookmarkEnd w:id="2"/>
     </w:tbl>
     <w:p/>
     <w:p/>
@@ -9757,16 +9722,7 @@
               </w:numPr>
             </w:pPr>
             <w:r>
-              <w:t>Sistema exibe o formulário para preenchimento, com as informações relacionadas à saída de mercadoria (data</w:t>
-            </w:r>
-            <w:r>
-              <w:t xml:space="preserve"> do pedido, data da entrega</w:t>
-            </w:r>
-            <w:r>
-              <w:t xml:space="preserve"> e transportadora) e a lista de produtos da </w:t>
-            </w:r>
-            <w:r>
-              <w:t>entrada</w:t>
+              <w:t>Sistema exibe o formulário para preenchimento, com as informações relacionadas à saída de mercadoria (data do pedido, data da entrega e transportadora) e a lista de produtos da entrada</w:t>
             </w:r>
           </w:p>
           <w:p>
@@ -9778,10 +9734,7 @@
               </w:numPr>
             </w:pPr>
             <w:r>
-              <w:t xml:space="preserve">Operador preenche todos os dados relacionados à </w:t>
-            </w:r>
-            <w:r>
-              <w:t>entrada</w:t>
+              <w:t>Operador preenche todos os dados relacionados à entrada</w:t>
             </w:r>
           </w:p>
           <w:p>
@@ -9793,13 +9746,7 @@
               </w:numPr>
             </w:pPr>
             <w:r>
-              <w:t>Para cada produto desejado, o operador aperta o botão “Adicionar” e inser</w:t>
-            </w:r>
-            <w:r>
-              <w:t xml:space="preserve">e o produto (nome e categoria) e </w:t>
-            </w:r>
-            <w:r>
-              <w:t>a quantidade do produto e então confirma a adição</w:t>
+              <w:t>Para cada produto desejado, o operador aperta o botão “Adicionar” e insere o produto (nome e categoria) e a quantidade do produto e então confirma a adição</w:t>
             </w:r>
           </w:p>
           <w:p>
@@ -9847,13 +9794,7 @@
               </w:numPr>
             </w:pPr>
             <w:r>
-              <w:t xml:space="preserve">Sistema inclui a nova </w:t>
-            </w:r>
-            <w:r>
-              <w:t>entrada</w:t>
-            </w:r>
-            <w:r>
-              <w:t xml:space="preserve"> ao sistema, atualizando os estoques e históricos dos produtos envolvidos</w:t>
+              <w:t>Sistema inclui a nova entrada ao sistema, atualizando os estoques e históricos dos produtos envolvidos</w:t>
             </w:r>
           </w:p>
           <w:p>
@@ -9889,10 +9830,7 @@
               </w:numPr>
             </w:pPr>
             <w:r>
-              <w:t>C</w:t>
-            </w:r>
-            <w:r>
-              <w:t>aso de uso é encerrado</w:t>
+              <w:t>Caso de uso é encerrado</w:t>
             </w:r>
             <w:r>
               <w:br/>
@@ -10531,7 +10469,10 @@
               <w:t>Sistema verifica que os dados são válidos</w:t>
             </w:r>
             <w:r>
-              <w:t xml:space="preserve"> de um gestor</w:t>
+              <w:t xml:space="preserve"> </w:t>
+            </w:r>
+            <w:r>
+              <w:t>e de um funcionário com função de gestor</w:t>
             </w:r>
           </w:p>
           <w:p>
@@ -10641,10 +10582,16 @@
               <w:t>Sistema ver</w:t>
             </w:r>
             <w:r>
-              <w:t>ifica que os dados são válidos</w:t>
-            </w:r>
-            <w:r>
-              <w:t xml:space="preserve"> de um operador </w:t>
+              <w:t>ifica que os dados são</w:t>
+            </w:r>
+            <w:r>
+              <w:t xml:space="preserve"> válidos</w:t>
+            </w:r>
+            <w:r>
+              <w:t xml:space="preserve"> </w:t>
+            </w:r>
+            <w:r>
+              <w:t>e de um funcionário com função de operador</w:t>
             </w:r>
           </w:p>
           <w:p>
@@ -10752,7 +10699,19 @@
               <w:t>ifica que os dados são válidos</w:t>
             </w:r>
             <w:r>
-              <w:t xml:space="preserve"> de um administrador </w:t>
+              <w:t xml:space="preserve"> </w:t>
+            </w:r>
+            <w:r>
+              <w:t xml:space="preserve">e </w:t>
+            </w:r>
+            <w:r>
+              <w:t>de um</w:t>
+            </w:r>
+            <w:r>
+              <w:t xml:space="preserve"> funcionário com função de</w:t>
+            </w:r>
+            <w:r>
+              <w:t xml:space="preserve"> administrador </w:t>
             </w:r>
           </w:p>
           <w:p>
@@ -10857,16 +10816,7 @@
               </w:numPr>
             </w:pPr>
             <w:r>
-              <w:t xml:space="preserve">Login de </w:t>
-            </w:r>
-            <w:r>
-              <w:t>operador</w:t>
-            </w:r>
-            <w:r>
-              <w:t xml:space="preserve">: O funcionário deve estar devidamente logado no Sistema e no menu de </w:t>
-            </w:r>
-            <w:r>
-              <w:t>operação.</w:t>
+              <w:t>Login de operador: O funcionário deve estar devidamente logado no Sistema e no menu de operação.</w:t>
             </w:r>
           </w:p>
           <w:p>
@@ -10878,19 +10828,7 @@
               </w:numPr>
             </w:pPr>
             <w:r>
-              <w:t xml:space="preserve">Login de </w:t>
-            </w:r>
-            <w:r>
-              <w:t>administração</w:t>
-            </w:r>
-            <w:r>
-              <w:t xml:space="preserve">: O funcionário deve estar devidamente logado no Sistema e no menu de </w:t>
-            </w:r>
-            <w:r>
-              <w:t>administração</w:t>
-            </w:r>
-            <w:r>
-              <w:t>.</w:t>
+              <w:t>Login de administração: O funcionário deve estar devidamente logado no Sistema e no menu de administração.</w:t>
             </w:r>
           </w:p>
         </w:tc>
@@ -11131,7 +11069,13 @@
               <w:t>o item selecionado</w:t>
             </w:r>
             <w:r>
-              <w:t xml:space="preserve"> (nome, CPF, telefone, função e endereço)</w:t>
+              <w:t xml:space="preserve"> (nome, CPF, telefone, </w:t>
+            </w:r>
+            <w:r>
+              <w:t xml:space="preserve">login, senha, </w:t>
+            </w:r>
+            <w:r>
+              <w:t>função e endereço)</w:t>
             </w:r>
           </w:p>
           <w:p>
@@ -11226,6 +11170,9 @@
             </w:r>
             <w:r>
               <w:t xml:space="preserve">, </w:t>
+            </w:r>
+            <w:r>
+              <w:t xml:space="preserve">login, senha, </w:t>
             </w:r>
             <w:r>
               <w:t>função</w:t>
@@ -11675,6 +11622,8 @@
           <w:color w:val="FF0000"/>
         </w:rPr>
       </w:pPr>
+      <w:bookmarkStart w:id="3" w:name="_GoBack"/>
+      <w:bookmarkEnd w:id="3"/>
     </w:p>
     <w:sectPr>
       <w:pgSz w:w="11906" w:h="16838"/>
@@ -16313,7 +16262,7 @@
     <w:lsdException w:name="Table Web 2" w:semiHidden="1" w:unhideWhenUsed="1"/>
     <w:lsdException w:name="Table Web 3" w:semiHidden="1" w:unhideWhenUsed="1"/>
     <w:lsdException w:name="Balloon Text" w:semiHidden="1" w:unhideWhenUsed="1"/>
-    <w:lsdException w:name="Table Grid" w:semiHidden="1" w:uiPriority="39" w:unhideWhenUsed="1"/>
+    <w:lsdException w:name="Table Grid" w:uiPriority="39"/>
     <w:lsdException w:name="Table Theme" w:semiHidden="1" w:unhideWhenUsed="1"/>
     <w:lsdException w:name="Placeholder Text" w:semiHidden="1"/>
     <w:lsdException w:name="No Spacing" w:uiPriority="1" w:qFormat="1"/>
@@ -17030,7 +16979,7 @@
 </file>
 
 <file path=customXml/itemProps1.xml><?xml version="1.0" encoding="utf-8"?>
-<ds:datastoreItem xmlns:ds="http://schemas.openxmlformats.org/officeDocument/2006/customXml" ds:itemID="{6329A496-EA47-4121-B7B7-2AD7A871ABFC}">
+<ds:datastoreItem xmlns:ds="http://schemas.openxmlformats.org/officeDocument/2006/customXml" ds:itemID="{9AFF5523-528A-41C8-8150-C4AD143AB11C}">
   <ds:schemaRefs>
     <ds:schemaRef ds:uri="http://schemas.openxmlformats.org/officeDocument/2006/bibliography"/>
   </ds:schemaRefs>

</xml_diff>